<commit_message>
User document revisions and moved PartCover scripts out of the root into a sub folder
</commit_message>
<xml_diff>
--- a/Documents/User/Podcast Utilities User Guide.docx
+++ b/Documents/User/Podcast Utilities User Guide.docx
@@ -267,9 +267,6 @@
                 </w:rPr>
                 <w:alias w:val="Date"/>
                 <w:id w:val="516659546"/>
-                <w:placeholder>
-                  <w:docPart w:val="5C70675BA0D446E592552F84AD3D4403"/>
-                </w:placeholder>
                 <w:dataBinding w:prefixMappings="xmlns:ns0='http://schemas.microsoft.com/office/2006/coverPageProps'" w:xpath="/ns0:CoverPageProperties[1]/ns0:PublishDate[1]" w:storeItemID="{55AF091B-3C7A-41E3-B477-F2FDAA23CFDA}"/>
                 <w:date w:fullDate="2011-04-01T00:00:00Z">
                   <w:dateFormat w:val="M/d/yyyy"/>
@@ -372,7 +369,7 @@
         </w:docPartObj>
       </w:sdtPr>
       <w:sdtContent>
-        <w:bookmarkStart w:id="1" w:name="_Toc291518686" w:displacedByCustomXml="prev"/>
+        <w:bookmarkStart w:id="1" w:name="_Toc292524442" w:displacedByCustomXml="prev"/>
         <w:p>
           <w:pPr>
             <w:pStyle w:val="Heading1"/>
@@ -404,7 +401,7 @@
           <w:r>
             <w:fldChar w:fldCharType="separate"/>
           </w:r>
-          <w:hyperlink w:anchor="_Toc291518686" w:history="1">
+          <w:hyperlink w:anchor="_Toc292524442" w:history="1">
             <w:r>
               <w:rPr>
                 <w:rStyle w:val="Hyperlink"/>
@@ -446,7 +443,7 @@
                 <w:noProof/>
                 <w:webHidden/>
               </w:rPr>
-              <w:instrText xml:space="preserve"> PAGEREF _Toc291518686 \h </w:instrText>
+              <w:instrText xml:space="preserve"> PAGEREF _Toc292524442 \h </w:instrText>
             </w:r>
             <w:r>
               <w:rPr>
@@ -490,7 +487,7 @@
               <w:lang w:eastAsia="en-GB"/>
             </w:rPr>
           </w:pPr>
-          <w:hyperlink w:anchor="_Toc291518687" w:history="1">
+          <w:hyperlink w:anchor="_Toc292524443" w:history="1">
             <w:r>
               <w:rPr>
                 <w:rStyle w:val="Hyperlink"/>
@@ -532,7 +529,7 @@
                 <w:noProof/>
                 <w:webHidden/>
               </w:rPr>
-              <w:instrText xml:space="preserve"> PAGEREF _Toc291518687 \h </w:instrText>
+              <w:instrText xml:space="preserve"> PAGEREF _Toc292524443 \h </w:instrText>
             </w:r>
             <w:r>
               <w:rPr>
@@ -576,7 +573,7 @@
               <w:lang w:eastAsia="en-GB"/>
             </w:rPr>
           </w:pPr>
-          <w:hyperlink w:anchor="_Toc291518688" w:history="1">
+          <w:hyperlink w:anchor="_Toc292524444" w:history="1">
             <w:r>
               <w:rPr>
                 <w:rStyle w:val="Hyperlink"/>
@@ -618,7 +615,7 @@
                 <w:noProof/>
                 <w:webHidden/>
               </w:rPr>
-              <w:instrText xml:space="preserve"> PAGEREF _Toc291518688 \h </w:instrText>
+              <w:instrText xml:space="preserve"> PAGEREF _Toc292524444 \h </w:instrText>
             </w:r>
             <w:r>
               <w:rPr>
@@ -662,7 +659,7 @@
               <w:lang w:eastAsia="en-GB"/>
             </w:rPr>
           </w:pPr>
-          <w:hyperlink w:anchor="_Toc291518689" w:history="1">
+          <w:hyperlink w:anchor="_Toc292524445" w:history="1">
             <w:r>
               <w:rPr>
                 <w:rStyle w:val="Hyperlink"/>
@@ -704,7 +701,7 @@
                 <w:noProof/>
                 <w:webHidden/>
               </w:rPr>
-              <w:instrText xml:space="preserve"> PAGEREF _Toc291518689 \h </w:instrText>
+              <w:instrText xml:space="preserve"> PAGEREF _Toc292524445 \h </w:instrText>
             </w:r>
             <w:r>
               <w:rPr>
@@ -748,7 +745,7 @@
               <w:lang w:eastAsia="en-GB"/>
             </w:rPr>
           </w:pPr>
-          <w:hyperlink w:anchor="_Toc291518690" w:history="1">
+          <w:hyperlink w:anchor="_Toc292524446" w:history="1">
             <w:r>
               <w:rPr>
                 <w:rStyle w:val="Hyperlink"/>
@@ -790,7 +787,7 @@
                 <w:noProof/>
                 <w:webHidden/>
               </w:rPr>
-              <w:instrText xml:space="preserve"> PAGEREF _Toc291518690 \h </w:instrText>
+              <w:instrText xml:space="preserve"> PAGEREF _Toc292524446 \h </w:instrText>
             </w:r>
             <w:r>
               <w:rPr>
@@ -834,7 +831,7 @@
               <w:lang w:eastAsia="en-GB"/>
             </w:rPr>
           </w:pPr>
-          <w:hyperlink w:anchor="_Toc291518691" w:history="1">
+          <w:hyperlink w:anchor="_Toc292524447" w:history="1">
             <w:r>
               <w:rPr>
                 <w:rStyle w:val="Hyperlink"/>
@@ -876,7 +873,7 @@
                 <w:noProof/>
                 <w:webHidden/>
               </w:rPr>
-              <w:instrText xml:space="preserve"> PAGEREF _Toc291518691 \h </w:instrText>
+              <w:instrText xml:space="preserve"> PAGEREF _Toc292524447 \h </w:instrText>
             </w:r>
             <w:r>
               <w:rPr>
@@ -920,7 +917,7 @@
               <w:lang w:eastAsia="en-GB"/>
             </w:rPr>
           </w:pPr>
-          <w:hyperlink w:anchor="_Toc291518692" w:history="1">
+          <w:hyperlink w:anchor="_Toc292524448" w:history="1">
             <w:r>
               <w:rPr>
                 <w:rStyle w:val="Hyperlink"/>
@@ -962,7 +959,7 @@
                 <w:noProof/>
                 <w:webHidden/>
               </w:rPr>
-              <w:instrText xml:space="preserve"> PAGEREF _Toc291518692 \h </w:instrText>
+              <w:instrText xml:space="preserve"> PAGEREF _Toc292524448 \h </w:instrText>
             </w:r>
             <w:r>
               <w:rPr>
@@ -1006,7 +1003,7 @@
               <w:lang w:eastAsia="en-GB"/>
             </w:rPr>
           </w:pPr>
-          <w:hyperlink w:anchor="_Toc291518693" w:history="1">
+          <w:hyperlink w:anchor="_Toc292524449" w:history="1">
             <w:r>
               <w:rPr>
                 <w:rStyle w:val="Hyperlink"/>
@@ -1048,7 +1045,7 @@
                 <w:noProof/>
                 <w:webHidden/>
               </w:rPr>
-              <w:instrText xml:space="preserve"> PAGEREF _Toc291518693 \h </w:instrText>
+              <w:instrText xml:space="preserve"> PAGEREF _Toc292524449 \h </w:instrText>
             </w:r>
             <w:r>
               <w:rPr>
@@ -1092,7 +1089,7 @@
               <w:lang w:eastAsia="en-GB"/>
             </w:rPr>
           </w:pPr>
-          <w:hyperlink w:anchor="_Toc291518694" w:history="1">
+          <w:hyperlink w:anchor="_Toc292524450" w:history="1">
             <w:r>
               <w:rPr>
                 <w:rStyle w:val="Hyperlink"/>
@@ -1134,7 +1131,7 @@
                 <w:noProof/>
                 <w:webHidden/>
               </w:rPr>
-              <w:instrText xml:space="preserve"> PAGEREF _Toc291518694 \h </w:instrText>
+              <w:instrText xml:space="preserve"> PAGEREF _Toc292524450 \h </w:instrText>
             </w:r>
             <w:r>
               <w:rPr>
@@ -1178,7 +1175,7 @@
               <w:lang w:eastAsia="en-GB"/>
             </w:rPr>
           </w:pPr>
-          <w:hyperlink w:anchor="_Toc291518695" w:history="1">
+          <w:hyperlink w:anchor="_Toc292524451" w:history="1">
             <w:r>
               <w:rPr>
                 <w:rStyle w:val="Hyperlink"/>
@@ -1220,7 +1217,7 @@
                 <w:noProof/>
                 <w:webHidden/>
               </w:rPr>
-              <w:instrText xml:space="preserve"> PAGEREF _Toc291518695 \h </w:instrText>
+              <w:instrText xml:space="preserve"> PAGEREF _Toc292524451 \h </w:instrText>
             </w:r>
             <w:r>
               <w:rPr>
@@ -1264,7 +1261,7 @@
               <w:lang w:eastAsia="en-GB"/>
             </w:rPr>
           </w:pPr>
-          <w:hyperlink w:anchor="_Toc291518696" w:history="1">
+          <w:hyperlink w:anchor="_Toc292524452" w:history="1">
             <w:r>
               <w:rPr>
                 <w:rStyle w:val="Hyperlink"/>
@@ -1306,7 +1303,7 @@
                 <w:noProof/>
                 <w:webHidden/>
               </w:rPr>
-              <w:instrText xml:space="preserve"> PAGEREF _Toc291518696 \h </w:instrText>
+              <w:instrText xml:space="preserve"> PAGEREF _Toc292524452 \h </w:instrText>
             </w:r>
             <w:r>
               <w:rPr>
@@ -1350,7 +1347,7 @@
               <w:lang w:eastAsia="en-GB"/>
             </w:rPr>
           </w:pPr>
-          <w:hyperlink w:anchor="_Toc291518697" w:history="1">
+          <w:hyperlink w:anchor="_Toc292524453" w:history="1">
             <w:r>
               <w:rPr>
                 <w:rStyle w:val="Hyperlink"/>
@@ -1392,7 +1389,7 @@
                 <w:noProof/>
                 <w:webHidden/>
               </w:rPr>
-              <w:instrText xml:space="preserve"> PAGEREF _Toc291518697 \h </w:instrText>
+              <w:instrText xml:space="preserve"> PAGEREF _Toc292524453 \h </w:instrText>
             </w:r>
             <w:r>
               <w:rPr>
@@ -1436,7 +1433,7 @@
               <w:lang w:eastAsia="en-GB"/>
             </w:rPr>
           </w:pPr>
-          <w:hyperlink w:anchor="_Toc291518698" w:history="1">
+          <w:hyperlink w:anchor="_Toc292524454" w:history="1">
             <w:r>
               <w:rPr>
                 <w:rStyle w:val="Hyperlink"/>
@@ -1478,7 +1475,7 @@
                 <w:noProof/>
                 <w:webHidden/>
               </w:rPr>
-              <w:instrText xml:space="preserve"> PAGEREF _Toc291518698 \h </w:instrText>
+              <w:instrText xml:space="preserve"> PAGEREF _Toc292524454 \h </w:instrText>
             </w:r>
             <w:r>
               <w:rPr>
@@ -1522,7 +1519,7 @@
               <w:lang w:eastAsia="en-GB"/>
             </w:rPr>
           </w:pPr>
-          <w:hyperlink w:anchor="_Toc291518699" w:history="1">
+          <w:hyperlink w:anchor="_Toc292524455" w:history="1">
             <w:r>
               <w:rPr>
                 <w:rStyle w:val="Hyperlink"/>
@@ -1564,7 +1561,7 @@
                 <w:noProof/>
                 <w:webHidden/>
               </w:rPr>
-              <w:instrText xml:space="preserve"> PAGEREF _Toc291518699 \h </w:instrText>
+              <w:instrText xml:space="preserve"> PAGEREF _Toc292524455 \h </w:instrText>
             </w:r>
             <w:r>
               <w:rPr>
@@ -1584,7 +1581,7 @@
                 <w:noProof/>
                 <w:webHidden/>
               </w:rPr>
-              <w:t>6</w:t>
+              <w:t>7</w:t>
             </w:r>
             <w:r>
               <w:rPr>
@@ -1608,7 +1605,7 @@
               <w:lang w:eastAsia="en-GB"/>
             </w:rPr>
           </w:pPr>
-          <w:hyperlink w:anchor="_Toc291518700" w:history="1">
+          <w:hyperlink w:anchor="_Toc292524456" w:history="1">
             <w:r>
               <w:rPr>
                 <w:rStyle w:val="Hyperlink"/>
@@ -1650,7 +1647,7 @@
                 <w:noProof/>
                 <w:webHidden/>
               </w:rPr>
-              <w:instrText xml:space="preserve"> PAGEREF _Toc291518700 \h </w:instrText>
+              <w:instrText xml:space="preserve"> PAGEREF _Toc292524456 \h </w:instrText>
             </w:r>
             <w:r>
               <w:rPr>
@@ -1670,7 +1667,7 @@
                 <w:noProof/>
                 <w:webHidden/>
               </w:rPr>
-              <w:t>6</w:t>
+              <w:t>7</w:t>
             </w:r>
             <w:r>
               <w:rPr>
@@ -1694,7 +1691,7 @@
               <w:lang w:eastAsia="en-GB"/>
             </w:rPr>
           </w:pPr>
-          <w:hyperlink w:anchor="_Toc291518701" w:history="1">
+          <w:hyperlink w:anchor="_Toc292524457" w:history="1">
             <w:r>
               <w:rPr>
                 <w:rStyle w:val="Hyperlink"/>
@@ -1736,7 +1733,7 @@
                 <w:noProof/>
                 <w:webHidden/>
               </w:rPr>
-              <w:instrText xml:space="preserve"> PAGEREF _Toc291518701 \h </w:instrText>
+              <w:instrText xml:space="preserve"> PAGEREF _Toc292524457 \h </w:instrText>
             </w:r>
             <w:r>
               <w:rPr>
@@ -1756,7 +1753,7 @@
                 <w:noProof/>
                 <w:webHidden/>
               </w:rPr>
-              <w:t>6</w:t>
+              <w:t>7</w:t>
             </w:r>
             <w:r>
               <w:rPr>
@@ -1780,7 +1777,7 @@
               <w:lang w:eastAsia="en-GB"/>
             </w:rPr>
           </w:pPr>
-          <w:hyperlink w:anchor="_Toc291518702" w:history="1">
+          <w:hyperlink w:anchor="_Toc292524458" w:history="1">
             <w:r>
               <w:rPr>
                 <w:rStyle w:val="Hyperlink"/>
@@ -1822,7 +1819,7 @@
                 <w:noProof/>
                 <w:webHidden/>
               </w:rPr>
-              <w:instrText xml:space="preserve"> PAGEREF _Toc291518702 \h </w:instrText>
+              <w:instrText xml:space="preserve"> PAGEREF _Toc292524458 \h </w:instrText>
             </w:r>
             <w:r>
               <w:rPr>
@@ -1842,7 +1839,7 @@
                 <w:noProof/>
                 <w:webHidden/>
               </w:rPr>
-              <w:t>6</w:t>
+              <w:t>7</w:t>
             </w:r>
             <w:r>
               <w:rPr>
@@ -1866,7 +1863,7 @@
               <w:lang w:eastAsia="en-GB"/>
             </w:rPr>
           </w:pPr>
-          <w:hyperlink w:anchor="_Toc291518703" w:history="1">
+          <w:hyperlink w:anchor="_Toc292524459" w:history="1">
             <w:r>
               <w:rPr>
                 <w:rStyle w:val="Hyperlink"/>
@@ -1908,7 +1905,7 @@
                 <w:noProof/>
                 <w:webHidden/>
               </w:rPr>
-              <w:instrText xml:space="preserve"> PAGEREF _Toc291518703 \h </w:instrText>
+              <w:instrText xml:space="preserve"> PAGEREF _Toc292524459 \h </w:instrText>
             </w:r>
             <w:r>
               <w:rPr>
@@ -1928,7 +1925,7 @@
                 <w:noProof/>
                 <w:webHidden/>
               </w:rPr>
-              <w:t>6</w:t>
+              <w:t>7</w:t>
             </w:r>
             <w:r>
               <w:rPr>
@@ -1952,7 +1949,7 @@
               <w:lang w:eastAsia="en-GB"/>
             </w:rPr>
           </w:pPr>
-          <w:hyperlink w:anchor="_Toc291518704" w:history="1">
+          <w:hyperlink w:anchor="_Toc292524460" w:history="1">
             <w:r>
               <w:rPr>
                 <w:rStyle w:val="Hyperlink"/>
@@ -1994,7 +1991,7 @@
                 <w:noProof/>
                 <w:webHidden/>
               </w:rPr>
-              <w:instrText xml:space="preserve"> PAGEREF _Toc291518704 \h </w:instrText>
+              <w:instrText xml:space="preserve"> PAGEREF _Toc292524460 \h </w:instrText>
             </w:r>
             <w:r>
               <w:rPr>
@@ -2038,7 +2035,7 @@
               <w:lang w:eastAsia="en-GB"/>
             </w:rPr>
           </w:pPr>
-          <w:hyperlink w:anchor="_Toc291518705" w:history="1">
+          <w:hyperlink w:anchor="_Toc292524461" w:history="1">
             <w:r>
               <w:rPr>
                 <w:rStyle w:val="Hyperlink"/>
@@ -2080,7 +2077,7 @@
                 <w:noProof/>
                 <w:webHidden/>
               </w:rPr>
-              <w:instrText xml:space="preserve"> PAGEREF _Toc291518705 \h </w:instrText>
+              <w:instrText xml:space="preserve"> PAGEREF _Toc292524461 \h </w:instrText>
             </w:r>
             <w:r>
               <w:rPr>
@@ -2124,7 +2121,7 @@
               <w:lang w:eastAsia="en-GB"/>
             </w:rPr>
           </w:pPr>
-          <w:hyperlink w:anchor="_Toc291518706" w:history="1">
+          <w:hyperlink w:anchor="_Toc292524462" w:history="1">
             <w:r>
               <w:rPr>
                 <w:rStyle w:val="Hyperlink"/>
@@ -2166,7 +2163,7 @@
                 <w:noProof/>
                 <w:webHidden/>
               </w:rPr>
-              <w:instrText xml:space="preserve"> PAGEREF _Toc291518706 \h </w:instrText>
+              <w:instrText xml:space="preserve"> PAGEREF _Toc292524462 \h </w:instrText>
             </w:r>
             <w:r>
               <w:rPr>
@@ -2210,7 +2207,7 @@
               <w:lang w:eastAsia="en-GB"/>
             </w:rPr>
           </w:pPr>
-          <w:hyperlink w:anchor="_Toc291518707" w:history="1">
+          <w:hyperlink w:anchor="_Toc292524463" w:history="1">
             <w:r>
               <w:rPr>
                 <w:rStyle w:val="Hyperlink"/>
@@ -2252,7 +2249,7 @@
                 <w:noProof/>
                 <w:webHidden/>
               </w:rPr>
-              <w:instrText xml:space="preserve"> PAGEREF _Toc291518707 \h </w:instrText>
+              <w:instrText xml:space="preserve"> PAGEREF _Toc292524463 \h </w:instrText>
             </w:r>
             <w:r>
               <w:rPr>
@@ -2272,7 +2269,7 @@
                 <w:noProof/>
                 <w:webHidden/>
               </w:rPr>
-              <w:t>7</w:t>
+              <w:t>8</w:t>
             </w:r>
             <w:r>
               <w:rPr>
@@ -2296,7 +2293,7 @@
               <w:lang w:eastAsia="en-GB"/>
             </w:rPr>
           </w:pPr>
-          <w:hyperlink w:anchor="_Toc291518708" w:history="1">
+          <w:hyperlink w:anchor="_Toc292524464" w:history="1">
             <w:r>
               <w:rPr>
                 <w:rStyle w:val="Hyperlink"/>
@@ -2338,7 +2335,7 @@
                 <w:noProof/>
                 <w:webHidden/>
               </w:rPr>
-              <w:instrText xml:space="preserve"> PAGEREF _Toc291518708 \h </w:instrText>
+              <w:instrText xml:space="preserve"> PAGEREF _Toc292524464 \h </w:instrText>
             </w:r>
             <w:r>
               <w:rPr>
@@ -2358,7 +2355,7 @@
                 <w:noProof/>
                 <w:webHidden/>
               </w:rPr>
-              <w:t>7</w:t>
+              <w:t>8</w:t>
             </w:r>
             <w:r>
               <w:rPr>
@@ -2382,7 +2379,7 @@
               <w:lang w:eastAsia="en-GB"/>
             </w:rPr>
           </w:pPr>
-          <w:hyperlink w:anchor="_Toc291518709" w:history="1">
+          <w:hyperlink w:anchor="_Toc292524465" w:history="1">
             <w:r>
               <w:rPr>
                 <w:rStyle w:val="Hyperlink"/>
@@ -2424,7 +2421,7 @@
                 <w:noProof/>
                 <w:webHidden/>
               </w:rPr>
-              <w:instrText xml:space="preserve"> PAGEREF _Toc291518709 \h </w:instrText>
+              <w:instrText xml:space="preserve"> PAGEREF _Toc292524465 \h </w:instrText>
             </w:r>
             <w:r>
               <w:rPr>
@@ -2444,7 +2441,7 @@
                 <w:noProof/>
                 <w:webHidden/>
               </w:rPr>
-              <w:t>7</w:t>
+              <w:t>8</w:t>
             </w:r>
             <w:r>
               <w:rPr>
@@ -2468,7 +2465,7 @@
               <w:lang w:eastAsia="en-GB"/>
             </w:rPr>
           </w:pPr>
-          <w:hyperlink w:anchor="_Toc291518710" w:history="1">
+          <w:hyperlink w:anchor="_Toc292524466" w:history="1">
             <w:r>
               <w:rPr>
                 <w:rStyle w:val="Hyperlink"/>
@@ -2510,7 +2507,7 @@
                 <w:noProof/>
                 <w:webHidden/>
               </w:rPr>
-              <w:instrText xml:space="preserve"> PAGEREF _Toc291518710 \h </w:instrText>
+              <w:instrText xml:space="preserve"> PAGEREF _Toc292524466 \h </w:instrText>
             </w:r>
             <w:r>
               <w:rPr>
@@ -2530,7 +2527,7 @@
                 <w:noProof/>
                 <w:webHidden/>
               </w:rPr>
-              <w:t>7</w:t>
+              <w:t>8</w:t>
             </w:r>
             <w:r>
               <w:rPr>
@@ -2554,7 +2551,7 @@
               <w:lang w:eastAsia="en-GB"/>
             </w:rPr>
           </w:pPr>
-          <w:hyperlink w:anchor="_Toc291518711" w:history="1">
+          <w:hyperlink w:anchor="_Toc292524467" w:history="1">
             <w:r>
               <w:rPr>
                 <w:rStyle w:val="Hyperlink"/>
@@ -2596,7 +2593,7 @@
                 <w:noProof/>
                 <w:webHidden/>
               </w:rPr>
-              <w:instrText xml:space="preserve"> PAGEREF _Toc291518711 \h </w:instrText>
+              <w:instrText xml:space="preserve"> PAGEREF _Toc292524467 \h </w:instrText>
             </w:r>
             <w:r>
               <w:rPr>
@@ -2616,7 +2613,7 @@
                 <w:noProof/>
                 <w:webHidden/>
               </w:rPr>
-              <w:t>8</w:t>
+              <w:t>9</w:t>
             </w:r>
             <w:r>
               <w:rPr>
@@ -2640,7 +2637,7 @@
               <w:lang w:eastAsia="en-GB"/>
             </w:rPr>
           </w:pPr>
-          <w:hyperlink w:anchor="_Toc291518712" w:history="1">
+          <w:hyperlink w:anchor="_Toc292524468" w:history="1">
             <w:r>
               <w:rPr>
                 <w:rStyle w:val="Hyperlink"/>
@@ -2682,7 +2679,7 @@
                 <w:noProof/>
                 <w:webHidden/>
               </w:rPr>
-              <w:instrText xml:space="preserve"> PAGEREF _Toc291518712 \h </w:instrText>
+              <w:instrText xml:space="preserve"> PAGEREF _Toc292524468 \h </w:instrText>
             </w:r>
             <w:r>
               <w:rPr>
@@ -2702,7 +2699,7 @@
                 <w:noProof/>
                 <w:webHidden/>
               </w:rPr>
-              <w:t>8</w:t>
+              <w:t>9</w:t>
             </w:r>
             <w:r>
               <w:rPr>
@@ -2726,7 +2723,7 @@
               <w:lang w:eastAsia="en-GB"/>
             </w:rPr>
           </w:pPr>
-          <w:hyperlink w:anchor="_Toc291518713" w:history="1">
+          <w:hyperlink w:anchor="_Toc292524469" w:history="1">
             <w:r>
               <w:rPr>
                 <w:rStyle w:val="Hyperlink"/>
@@ -2768,7 +2765,7 @@
                 <w:noProof/>
                 <w:webHidden/>
               </w:rPr>
-              <w:instrText xml:space="preserve"> PAGEREF _Toc291518713 \h </w:instrText>
+              <w:instrText xml:space="preserve"> PAGEREF _Toc292524469 \h </w:instrText>
             </w:r>
             <w:r>
               <w:rPr>
@@ -2788,7 +2785,7 @@
                 <w:noProof/>
                 <w:webHidden/>
               </w:rPr>
-              <w:t>8</w:t>
+              <w:t>9</w:t>
             </w:r>
             <w:r>
               <w:rPr>
@@ -2812,7 +2809,7 @@
               <w:lang w:eastAsia="en-GB"/>
             </w:rPr>
           </w:pPr>
-          <w:hyperlink w:anchor="_Toc291518714" w:history="1">
+          <w:hyperlink w:anchor="_Toc292524470" w:history="1">
             <w:r>
               <w:rPr>
                 <w:rStyle w:val="Hyperlink"/>
@@ -2854,7 +2851,7 @@
                 <w:noProof/>
                 <w:webHidden/>
               </w:rPr>
-              <w:instrText xml:space="preserve"> PAGEREF _Toc291518714 \h </w:instrText>
+              <w:instrText xml:space="preserve"> PAGEREF _Toc292524470 \h </w:instrText>
             </w:r>
             <w:r>
               <w:rPr>
@@ -2874,7 +2871,7 @@
                 <w:noProof/>
                 <w:webHidden/>
               </w:rPr>
-              <w:t>8</w:t>
+              <w:t>9</w:t>
             </w:r>
             <w:r>
               <w:rPr>
@@ -2898,7 +2895,7 @@
               <w:lang w:eastAsia="en-GB"/>
             </w:rPr>
           </w:pPr>
-          <w:hyperlink w:anchor="_Toc291518715" w:history="1">
+          <w:hyperlink w:anchor="_Toc292524471" w:history="1">
             <w:r>
               <w:rPr>
                 <w:rStyle w:val="Hyperlink"/>
@@ -2940,7 +2937,7 @@
                 <w:noProof/>
                 <w:webHidden/>
               </w:rPr>
-              <w:instrText xml:space="preserve"> PAGEREF _Toc291518715 \h </w:instrText>
+              <w:instrText xml:space="preserve"> PAGEREF _Toc292524471 \h </w:instrText>
             </w:r>
             <w:r>
               <w:rPr>
@@ -2960,7 +2957,7 @@
                 <w:noProof/>
                 <w:webHidden/>
               </w:rPr>
-              <w:t>8</w:t>
+              <w:t>9</w:t>
             </w:r>
             <w:r>
               <w:rPr>
@@ -2984,7 +2981,7 @@
               <w:lang w:eastAsia="en-GB"/>
             </w:rPr>
           </w:pPr>
-          <w:hyperlink w:anchor="_Toc291518716" w:history="1">
+          <w:hyperlink w:anchor="_Toc292524472" w:history="1">
             <w:r>
               <w:rPr>
                 <w:rStyle w:val="Hyperlink"/>
@@ -3026,7 +3023,7 @@
                 <w:noProof/>
                 <w:webHidden/>
               </w:rPr>
-              <w:instrText xml:space="preserve"> PAGEREF _Toc291518716 \h </w:instrText>
+              <w:instrText xml:space="preserve"> PAGEREF _Toc292524472 \h </w:instrText>
             </w:r>
             <w:r>
               <w:rPr>
@@ -3046,7 +3043,7 @@
                 <w:noProof/>
                 <w:webHidden/>
               </w:rPr>
-              <w:t>8</w:t>
+              <w:t>9</w:t>
             </w:r>
             <w:r>
               <w:rPr>
@@ -3070,7 +3067,7 @@
               <w:lang w:eastAsia="en-GB"/>
             </w:rPr>
           </w:pPr>
-          <w:hyperlink w:anchor="_Toc291518717" w:history="1">
+          <w:hyperlink w:anchor="_Toc292524473" w:history="1">
             <w:r>
               <w:rPr>
                 <w:rStyle w:val="Hyperlink"/>
@@ -3112,7 +3109,7 @@
                 <w:noProof/>
                 <w:webHidden/>
               </w:rPr>
-              <w:instrText xml:space="preserve"> PAGEREF _Toc291518717 \h </w:instrText>
+              <w:instrText xml:space="preserve"> PAGEREF _Toc292524473 \h </w:instrText>
             </w:r>
             <w:r>
               <w:rPr>
@@ -3132,7 +3129,7 @@
                 <w:noProof/>
                 <w:webHidden/>
               </w:rPr>
-              <w:t>8</w:t>
+              <w:t>9</w:t>
             </w:r>
             <w:r>
               <w:rPr>
@@ -3156,7 +3153,7 @@
               <w:lang w:eastAsia="en-GB"/>
             </w:rPr>
           </w:pPr>
-          <w:hyperlink w:anchor="_Toc291518718" w:history="1">
+          <w:hyperlink w:anchor="_Toc292524474" w:history="1">
             <w:r>
               <w:rPr>
                 <w:rStyle w:val="Hyperlink"/>
@@ -3198,7 +3195,7 @@
                 <w:noProof/>
                 <w:webHidden/>
               </w:rPr>
-              <w:instrText xml:space="preserve"> PAGEREF _Toc291518718 \h </w:instrText>
+              <w:instrText xml:space="preserve"> PAGEREF _Toc292524474 \h </w:instrText>
             </w:r>
             <w:r>
               <w:rPr>
@@ -3218,7 +3215,7 @@
                 <w:noProof/>
                 <w:webHidden/>
               </w:rPr>
-              <w:t>8</w:t>
+              <w:t>9</w:t>
             </w:r>
             <w:r>
               <w:rPr>
@@ -3242,7 +3239,7 @@
               <w:lang w:eastAsia="en-GB"/>
             </w:rPr>
           </w:pPr>
-          <w:hyperlink w:anchor="_Toc291518719" w:history="1">
+          <w:hyperlink w:anchor="_Toc292524475" w:history="1">
             <w:r>
               <w:rPr>
                 <w:rStyle w:val="Hyperlink"/>
@@ -3284,7 +3281,7 @@
                 <w:noProof/>
                 <w:webHidden/>
               </w:rPr>
-              <w:instrText xml:space="preserve"> PAGEREF _Toc291518719 \h </w:instrText>
+              <w:instrText xml:space="preserve"> PAGEREF _Toc292524475 \h </w:instrText>
             </w:r>
             <w:r>
               <w:rPr>
@@ -3304,7 +3301,7 @@
                 <w:noProof/>
                 <w:webHidden/>
               </w:rPr>
-              <w:t>8</w:t>
+              <w:t>9</w:t>
             </w:r>
             <w:r>
               <w:rPr>
@@ -3328,7 +3325,7 @@
               <w:lang w:eastAsia="en-GB"/>
             </w:rPr>
           </w:pPr>
-          <w:hyperlink w:anchor="_Toc291518720" w:history="1">
+          <w:hyperlink w:anchor="_Toc292524476" w:history="1">
             <w:r>
               <w:rPr>
                 <w:rStyle w:val="Hyperlink"/>
@@ -3370,7 +3367,7 @@
                 <w:noProof/>
                 <w:webHidden/>
               </w:rPr>
-              <w:instrText xml:space="preserve"> PAGEREF _Toc291518720 \h </w:instrText>
+              <w:instrText xml:space="preserve"> PAGEREF _Toc292524476 \h </w:instrText>
             </w:r>
             <w:r>
               <w:rPr>
@@ -3390,7 +3387,7 @@
                 <w:noProof/>
                 <w:webHidden/>
               </w:rPr>
-              <w:t>9</w:t>
+              <w:t>10</w:t>
             </w:r>
             <w:r>
               <w:rPr>
@@ -3414,7 +3411,7 @@
               <w:lang w:eastAsia="en-GB"/>
             </w:rPr>
           </w:pPr>
-          <w:hyperlink w:anchor="_Toc291518721" w:history="1">
+          <w:hyperlink w:anchor="_Toc292524477" w:history="1">
             <w:r>
               <w:rPr>
                 <w:rStyle w:val="Hyperlink"/>
@@ -3456,7 +3453,7 @@
                 <w:noProof/>
                 <w:webHidden/>
               </w:rPr>
-              <w:instrText xml:space="preserve"> PAGEREF _Toc291518721 \h </w:instrText>
+              <w:instrText xml:space="preserve"> PAGEREF _Toc292524477 \h </w:instrText>
             </w:r>
             <w:r>
               <w:rPr>
@@ -3476,7 +3473,7 @@
                 <w:noProof/>
                 <w:webHidden/>
               </w:rPr>
-              <w:t>9</w:t>
+              <w:t>10</w:t>
             </w:r>
             <w:r>
               <w:rPr>
@@ -3516,7 +3513,7 @@
           <w:numId w:val="6"/>
         </w:numPr>
       </w:pPr>
-      <w:bookmarkStart w:id="2" w:name="_Toc291518687"/>
+      <w:bookmarkStart w:id="2" w:name="_Toc292524443"/>
       <w:r>
         <w:lastRenderedPageBreak/>
         <w:t>What is Podcast Utilities?</w:t>
@@ -3533,7 +3530,7 @@
       <w:pPr>
         <w:pStyle w:val="Heading2"/>
       </w:pPr>
-      <w:bookmarkStart w:id="3" w:name="_Toc291518688"/>
+      <w:bookmarkStart w:id="3" w:name="_Toc292524444"/>
       <w:r>
         <w:t>Key benefits</w:t>
       </w:r>
@@ -3667,7 +3664,7 @@
         <w:pStyle w:val="Heading1"/>
       </w:pPr>
       <w:bookmarkStart w:id="4" w:name="_Toc290719977"/>
-      <w:bookmarkStart w:id="5" w:name="_Toc291518689"/>
+      <w:bookmarkStart w:id="5" w:name="_Toc292524445"/>
       <w:r>
         <w:t>Installing Podcast Utilities</w:t>
       </w:r>
@@ -3692,7 +3689,7 @@
         <w:pStyle w:val="Heading2"/>
       </w:pPr>
       <w:bookmarkStart w:id="6" w:name="_Toc290719978"/>
-      <w:bookmarkStart w:id="7" w:name="_Toc291518690"/>
+      <w:bookmarkStart w:id="7" w:name="_Toc292524446"/>
       <w:r>
         <w:t>Prerequisites</w:t>
       </w:r>
@@ -3701,8 +3698,13 @@
     </w:p>
     <w:p>
       <w:r>
-        <w:t>The following are required to install RemoteControl</w:t>
-      </w:r>
+        <w:t xml:space="preserve">The following are required to install </w:t>
+      </w:r>
+      <w:proofErr w:type="spellStart"/>
+      <w:r>
+        <w:t>PodcastUtilities</w:t>
+      </w:r>
+      <w:proofErr w:type="spellEnd"/>
     </w:p>
     <w:p>
       <w:pPr>
@@ -3733,7 +3735,7 @@
         <w:pStyle w:val="Heading2"/>
       </w:pPr>
       <w:bookmarkStart w:id="8" w:name="_Toc290719979"/>
-      <w:bookmarkStart w:id="9" w:name="_Toc291518691"/>
+      <w:bookmarkStart w:id="9" w:name="_Toc292524447"/>
       <w:r>
         <w:t>Copying the distribution</w:t>
       </w:r>
@@ -3764,7 +3766,7 @@
       <w:pPr>
         <w:pStyle w:val="Heading1"/>
       </w:pPr>
-      <w:bookmarkStart w:id="10" w:name="_Toc291518692"/>
+      <w:bookmarkStart w:id="10" w:name="_Toc292524448"/>
       <w:proofErr w:type="spellStart"/>
       <w:r>
         <w:lastRenderedPageBreak/>
@@ -3787,7 +3789,7 @@
       <w:pPr>
         <w:pStyle w:val="Heading2"/>
       </w:pPr>
-      <w:bookmarkStart w:id="11" w:name="_Toc291518693"/>
+      <w:bookmarkStart w:id="11" w:name="_Toc292524449"/>
       <w:r>
         <w:t>Typical Usage</w:t>
       </w:r>
@@ -3813,7 +3815,7 @@
       <w:pPr>
         <w:pStyle w:val="Heading2"/>
       </w:pPr>
-      <w:bookmarkStart w:id="12" w:name="_Toc291518694"/>
+      <w:bookmarkStart w:id="12" w:name="_Toc292524450"/>
       <w:r>
         <w:t>Command Line</w:t>
       </w:r>
@@ -3889,7 +3891,7 @@
       <w:pPr>
         <w:pStyle w:val="Heading2"/>
       </w:pPr>
-      <w:bookmarkStart w:id="13" w:name="_Toc291518695"/>
+      <w:bookmarkStart w:id="13" w:name="_Toc292524451"/>
       <w:r>
         <w:t>Example Control File</w:t>
       </w:r>
@@ -4237,7 +4239,7 @@
       <w:pPr>
         <w:pStyle w:val="Heading2"/>
       </w:pPr>
-      <w:bookmarkStart w:id="14" w:name="_Toc291518696"/>
+      <w:bookmarkStart w:id="14" w:name="_Toc292524452"/>
       <w:r>
         <w:t>Control File Format</w:t>
       </w:r>
@@ -4257,7 +4259,7 @@
       <w:pPr>
         <w:pStyle w:val="Heading3"/>
       </w:pPr>
-      <w:bookmarkStart w:id="15" w:name="_Toc291518697"/>
+      <w:bookmarkStart w:id="15" w:name="_Toc292524453"/>
       <w:r>
         <w:t>Global Section</w:t>
       </w:r>
@@ -4272,7 +4274,7 @@
       <w:pPr>
         <w:pStyle w:val="Heading4"/>
       </w:pPr>
-      <w:bookmarkStart w:id="16" w:name="_Toc291518698"/>
+      <w:bookmarkStart w:id="16" w:name="_Toc292524454"/>
       <w:proofErr w:type="spellStart"/>
       <w:proofErr w:type="gramStart"/>
       <w:r>
@@ -4286,15 +4288,137 @@
       <w:r>
         <w:t>This is the path to the source media files. It can be a relative or absolute path</w:t>
       </w:r>
-    </w:p>
+      <w:r>
+        <w:t>.</w:t>
+      </w:r>
+    </w:p>
+    <w:p>
+      <w:r>
+        <w:t xml:space="preserve">If it is a relative path (for example “.\media”) it is relative to the current working directory, usually this is the current directory if you are running the utility from a </w:t>
+      </w:r>
+      <w:proofErr w:type="spellStart"/>
+      <w:r>
+        <w:t>cmd</w:t>
+      </w:r>
+      <w:proofErr w:type="spellEnd"/>
+      <w:r>
+        <w:t xml:space="preserve"> prompt.</w:t>
+      </w:r>
+    </w:p>
+    <w:p>
+      <w:r>
+        <w:t>An absolute path (for example “m:\media”) will remain unaffected by where the utility is run from</w:t>
+      </w:r>
+      <w:r>
+        <w:t>.</w:t>
+      </w:r>
+      <w:r>
+        <w:t xml:space="preserve"> </w:t>
+      </w:r>
+      <w:r>
+        <w:t>D</w:t>
+      </w:r>
+      <w:r>
+        <w:t xml:space="preserve">o remember that removable media can be referred to by different drive letters on different </w:t>
+      </w:r>
+      <w:proofErr w:type="gramStart"/>
+      <w:r>
+        <w:t>machines,</w:t>
+      </w:r>
+      <w:proofErr w:type="gramEnd"/>
+      <w:r>
+        <w:t xml:space="preserve"> however you can use the “Computer Management” console to </w:t>
+      </w:r>
+      <w:r>
+        <w:t>permanently</w:t>
+      </w:r>
+      <w:r>
+        <w:t xml:space="preserve"> set the drive letter for a removable media device on a </w:t>
+      </w:r>
+      <w:r>
+        <w:t xml:space="preserve">given </w:t>
+      </w:r>
+      <w:r>
+        <w:t>computer</w:t>
+      </w:r>
+      <w:r>
+        <w:t>. You can launch the Computer Management console by typing “</w:t>
+      </w:r>
+      <w:r>
+        <w:t>compmgmt.msc</w:t>
+      </w:r>
+      <w:r>
+        <w:t xml:space="preserve">” into a command prompt </w:t>
+      </w:r>
+    </w:p>
+    <w:p>
+      <w:r>
+        <w:rPr>
+          <w:noProof/>
+          <w:lang w:eastAsia="en-GB"/>
+        </w:rPr>
+        <w:drawing>
+          <wp:inline distT="0" distB="0" distL="0" distR="0">
+            <wp:extent cx="5731510" cy="3194612"/>
+            <wp:effectExtent l="19050" t="0" r="2540" b="0"/>
+            <wp:docPr id="7" name="Picture 7"/>
+            <wp:cNvGraphicFramePr>
+              <a:graphicFrameLocks xmlns:a="http://schemas.openxmlformats.org/drawingml/2006/main" noChangeAspect="1"/>
+            </wp:cNvGraphicFramePr>
+            <a:graphic xmlns:a="http://schemas.openxmlformats.org/drawingml/2006/main">
+              <a:graphicData uri="http://schemas.openxmlformats.org/drawingml/2006/picture">
+                <pic:pic xmlns:pic="http://schemas.openxmlformats.org/drawingml/2006/picture">
+                  <pic:nvPicPr>
+                    <pic:cNvPr id="0" name="Picture 7"/>
+                    <pic:cNvPicPr>
+                      <a:picLocks noChangeAspect="1" noChangeArrowheads="1"/>
+                    </pic:cNvPicPr>
+                  </pic:nvPicPr>
+                  <pic:blipFill>
+                    <a:blip r:embed="rId7" cstate="print"/>
+                    <a:srcRect/>
+                    <a:stretch>
+                      <a:fillRect/>
+                    </a:stretch>
+                  </pic:blipFill>
+                  <pic:spPr bwMode="auto">
+                    <a:xfrm>
+                      <a:off x="0" y="0"/>
+                      <a:ext cx="5731510" cy="3194612"/>
+                    </a:xfrm>
+                    <a:prstGeom prst="rect">
+                      <a:avLst/>
+                    </a:prstGeom>
+                    <a:noFill/>
+                    <a:ln w="9525">
+                      <a:noFill/>
+                      <a:miter lim="800000"/>
+                      <a:headEnd/>
+                      <a:tailEnd/>
+                    </a:ln>
+                  </pic:spPr>
+                </pic:pic>
+              </a:graphicData>
+            </a:graphic>
+          </wp:inline>
+        </w:drawing>
+      </w:r>
+    </w:p>
+    <w:p>
+      <w:r>
+        <w:t>In Windows 7 select Action -&gt; All Tasks -&gt; Change Drive Letters and Paths</w:t>
+      </w:r>
+    </w:p>
+    <w:p/>
     <w:p>
       <w:pPr>
         <w:pStyle w:val="Heading4"/>
       </w:pPr>
-      <w:bookmarkStart w:id="17" w:name="_Toc291518699"/>
+      <w:bookmarkStart w:id="17" w:name="_Toc292524455"/>
       <w:proofErr w:type="spellStart"/>
       <w:proofErr w:type="gramStart"/>
       <w:r>
+        <w:lastRenderedPageBreak/>
         <w:t>destinationRoot</w:t>
       </w:r>
       <w:bookmarkEnd w:id="17"/>
@@ -4305,12 +4429,15 @@
       <w:r>
         <w:t>This is the path that we shall copy to.</w:t>
       </w:r>
+      <w:r>
+        <w:t xml:space="preserve"> This must be an absolute pathname for example p:\media.</w:t>
+      </w:r>
     </w:p>
     <w:p>
       <w:pPr>
         <w:pStyle w:val="Heading4"/>
       </w:pPr>
-      <w:bookmarkStart w:id="18" w:name="_Toc291518700"/>
+      <w:bookmarkStart w:id="18" w:name="_Toc292524456"/>
       <w:proofErr w:type="spellStart"/>
       <w:proofErr w:type="gramStart"/>
       <w:r>
@@ -4329,7 +4456,7 @@
       <w:pPr>
         <w:pStyle w:val="Heading4"/>
       </w:pPr>
-      <w:bookmarkStart w:id="19" w:name="_Toc291518701"/>
+      <w:bookmarkStart w:id="19" w:name="_Toc292524457"/>
       <w:proofErr w:type="spellStart"/>
       <w:proofErr w:type="gramStart"/>
       <w:r>
@@ -4369,7 +4496,7 @@
       <w:pPr>
         <w:pStyle w:val="Heading4"/>
       </w:pPr>
-      <w:bookmarkStart w:id="20" w:name="_Toc291518702"/>
+      <w:bookmarkStart w:id="20" w:name="_Toc292524458"/>
       <w:proofErr w:type="spellStart"/>
       <w:proofErr w:type="gramStart"/>
       <w:r>
@@ -4396,7 +4523,7 @@
       <w:pPr>
         <w:pStyle w:val="Heading4"/>
       </w:pPr>
-      <w:bookmarkStart w:id="21" w:name="_Toc291518703"/>
+      <w:bookmarkStart w:id="21" w:name="_Toc292524459"/>
       <w:proofErr w:type="spellStart"/>
       <w:proofErr w:type="gramStart"/>
       <w:r>
@@ -4436,11 +4563,10 @@
       <w:pPr>
         <w:pStyle w:val="Heading4"/>
       </w:pPr>
-      <w:bookmarkStart w:id="22" w:name="_Toc291518704"/>
+      <w:bookmarkStart w:id="22" w:name="_Toc292524460"/>
       <w:proofErr w:type="spellStart"/>
       <w:proofErr w:type="gramStart"/>
       <w:r>
-        <w:lastRenderedPageBreak/>
         <w:t>s</w:t>
       </w:r>
       <w:r>
@@ -4485,7 +4611,7 @@
       <w:pPr>
         <w:pStyle w:val="Heading3"/>
       </w:pPr>
-      <w:bookmarkStart w:id="23" w:name="_Toc291518705"/>
+      <w:bookmarkStart w:id="23" w:name="_Toc292524461"/>
       <w:r>
         <w:t>Podcast Section</w:t>
       </w:r>
@@ -4521,7 +4647,7 @@
       <w:pPr>
         <w:pStyle w:val="Heading4"/>
       </w:pPr>
-      <w:bookmarkStart w:id="24" w:name="_Toc291518706"/>
+      <w:bookmarkStart w:id="24" w:name="_Toc292524462"/>
       <w:proofErr w:type="gramStart"/>
       <w:r>
         <w:t>f</w:t>
@@ -4570,9 +4696,10 @@
       <w:pPr>
         <w:pStyle w:val="Heading4"/>
       </w:pPr>
-      <w:bookmarkStart w:id="25" w:name="_Toc291518707"/>
+      <w:bookmarkStart w:id="25" w:name="_Toc292524463"/>
       <w:proofErr w:type="gramStart"/>
       <w:r>
+        <w:lastRenderedPageBreak/>
         <w:t>p</w:t>
       </w:r>
       <w:r>
@@ -4595,7 +4722,7 @@
       <w:pPr>
         <w:pStyle w:val="Heading4"/>
       </w:pPr>
-      <w:bookmarkStart w:id="26" w:name="_Toc291518708"/>
+      <w:bookmarkStart w:id="26" w:name="_Toc292524464"/>
       <w:proofErr w:type="gramStart"/>
       <w:r>
         <w:t>n</w:t>
@@ -4626,7 +4753,7 @@
       <w:pPr>
         <w:pStyle w:val="Heading4"/>
       </w:pPr>
-      <w:bookmarkStart w:id="27" w:name="_Toc291518709"/>
+      <w:bookmarkStart w:id="27" w:name="_Toc292524465"/>
       <w:proofErr w:type="spellStart"/>
       <w:proofErr w:type="gramStart"/>
       <w:r>
@@ -4645,7 +4772,7 @@
       <w:pPr>
         <w:pStyle w:val="Heading4"/>
       </w:pPr>
-      <w:bookmarkStart w:id="28" w:name="_Toc291518710"/>
+      <w:bookmarkStart w:id="28" w:name="_Toc292524466"/>
       <w:proofErr w:type="spellStart"/>
       <w:proofErr w:type="gramStart"/>
       <w:r>
@@ -4679,7 +4806,7 @@
       <w:pPr>
         <w:pStyle w:val="Heading1"/>
       </w:pPr>
-      <w:bookmarkStart w:id="29" w:name="_Toc291518711"/>
+      <w:bookmarkStart w:id="29" w:name="_Toc292524467"/>
       <w:proofErr w:type="spellStart"/>
       <w:r>
         <w:lastRenderedPageBreak/>
@@ -4702,7 +4829,7 @@
       <w:pPr>
         <w:pStyle w:val="Heading2"/>
       </w:pPr>
-      <w:bookmarkStart w:id="30" w:name="_Toc291518712"/>
+      <w:bookmarkStart w:id="30" w:name="_Toc292524468"/>
       <w:r>
         <w:t>Typical Usage</w:t>
       </w:r>
@@ -4730,7 +4857,7 @@
       <w:pPr>
         <w:pStyle w:val="Heading2"/>
       </w:pPr>
-      <w:bookmarkStart w:id="31" w:name="_Toc291518713"/>
+      <w:bookmarkStart w:id="31" w:name="_Toc292524469"/>
       <w:r>
         <w:t>Command Line</w:t>
       </w:r>
@@ -4818,7 +4945,7 @@
       <w:pPr>
         <w:pStyle w:val="Heading2"/>
       </w:pPr>
-      <w:bookmarkStart w:id="32" w:name="_Toc291518714"/>
+      <w:bookmarkStart w:id="32" w:name="_Toc292524470"/>
       <w:r>
         <w:t>Control File Format</w:t>
       </w:r>
@@ -4851,7 +4978,7 @@
       <w:pPr>
         <w:pStyle w:val="Heading3"/>
       </w:pPr>
-      <w:bookmarkStart w:id="33" w:name="_Toc291518715"/>
+      <w:bookmarkStart w:id="33" w:name="_Toc292524471"/>
       <w:r>
         <w:t>Global Section</w:t>
       </w:r>
@@ -4866,7 +4993,7 @@
       <w:pPr>
         <w:pStyle w:val="Heading4"/>
       </w:pPr>
-      <w:bookmarkStart w:id="34" w:name="_Toc291518716"/>
+      <w:bookmarkStart w:id="34" w:name="_Toc292524472"/>
       <w:proofErr w:type="spellStart"/>
       <w:proofErr w:type="gramStart"/>
       <w:r>
@@ -4893,7 +5020,7 @@
       <w:pPr>
         <w:pStyle w:val="Heading4"/>
       </w:pPr>
-      <w:bookmarkStart w:id="35" w:name="_Toc291518717"/>
+      <w:bookmarkStart w:id="35" w:name="_Toc292524473"/>
       <w:proofErr w:type="spellStart"/>
       <w:proofErr w:type="gramStart"/>
       <w:r>
@@ -4912,7 +5039,7 @@
       <w:pPr>
         <w:pStyle w:val="Heading4"/>
       </w:pPr>
-      <w:bookmarkStart w:id="36" w:name="_Toc291518718"/>
+      <w:bookmarkStart w:id="36" w:name="_Toc292524474"/>
       <w:proofErr w:type="spellStart"/>
       <w:proofErr w:type="gramStart"/>
       <w:r>
@@ -4952,7 +5079,7 @@
       <w:pPr>
         <w:pStyle w:val="Heading3"/>
       </w:pPr>
-      <w:bookmarkStart w:id="37" w:name="_Toc291518719"/>
+      <w:bookmarkStart w:id="37" w:name="_Toc292524475"/>
       <w:r>
         <w:t>Podcast Section</w:t>
       </w:r>
@@ -4973,7 +5100,7 @@
       <w:pPr>
         <w:pStyle w:val="Heading4"/>
       </w:pPr>
-      <w:bookmarkStart w:id="38" w:name="_Toc291518720"/>
+      <w:bookmarkStart w:id="38" w:name="_Toc292524476"/>
       <w:proofErr w:type="gramStart"/>
       <w:r>
         <w:t>folder</w:t>
@@ -5019,7 +5146,7 @@
       <w:pPr>
         <w:pStyle w:val="Heading4"/>
       </w:pPr>
-      <w:bookmarkStart w:id="39" w:name="_Toc291518721"/>
+      <w:bookmarkStart w:id="39" w:name="_Toc292524477"/>
       <w:proofErr w:type="gramStart"/>
       <w:r>
         <w:t>pattern</w:t>
@@ -6654,36 +6781,6 @@
         </w:p>
       </w:docPartBody>
     </w:docPart>
-    <w:docPart>
-      <w:docPartPr>
-        <w:name w:val="0AD3310F669948DDAB2AD08E92EB7FFF"/>
-        <w:category>
-          <w:name w:val="General"/>
-          <w:gallery w:val="placeholder"/>
-        </w:category>
-        <w:types>
-          <w:type w:val="bbPlcHdr"/>
-        </w:types>
-        <w:behaviors>
-          <w:behavior w:val="content"/>
-        </w:behaviors>
-        <w:guid w:val="{092946AE-D40C-4563-BC84-D93D94EC88FE}"/>
-      </w:docPartPr>
-      <w:docPartBody>
-        <w:p>
-          <w:pPr>
-            <w:pStyle w:val="0AD3310F669948DDAB2AD08E92EB7FFF"/>
-          </w:pPr>
-          <w:r>
-            <w:rPr>
-              <w:b/>
-              <w:bCs/>
-            </w:rPr>
-            <w:t>[Type the author name]</w:t>
-          </w:r>
-        </w:p>
-      </w:docPartBody>
-    </w:docPart>
   </w:docParts>
 </w:glossaryDocument>
 </file>
@@ -6736,9 +6833,8 @@
     <w:panose1 w:val="020B0604030504040204"/>
     <w:charset w:val="00"/>
     <w:family w:val="swiss"/>
-    <w:notTrueType/>
     <w:pitch w:val="variable"/>
-    <w:sig w:usb0="00000003" w:usb1="00000000" w:usb2="00000000" w:usb3="00000000" w:csb0="00000001" w:csb1="00000000"/>
+    <w:sig w:usb0="E1002EFF" w:usb1="C000605B" w:usb2="00000029" w:usb3="00000000" w:csb0="000101FF" w:csb1="00000000"/>
   </w:font>
   <w:font w:name="Consolas">
     <w:panose1 w:val="020B0609020204030204"/>
@@ -6760,6 +6856,7 @@
   </w:compat>
   <w:rsids>
     <w:rsidRoot w:val="00EF7BDC"/>
+    <w:rsid w:val="0046063C"/>
     <w:rsid w:val="004D3E94"/>
     <w:rsid w:val="00EF7BDC"/>
   </w:rsids>
@@ -7312,7 +7409,7 @@
 </file>
 
 <file path=customXml/itemProps2.xml><?xml version="1.0" encoding="utf-8"?>
-<ds:datastoreItem xmlns:ds="http://schemas.openxmlformats.org/officeDocument/2006/customXml" ds:itemID="{2F196631-3526-45ED-9D43-39FF0398913B}">
+<ds:datastoreItem xmlns:ds="http://schemas.openxmlformats.org/officeDocument/2006/customXml" ds:itemID="{4759B312-AE13-43EA-9C23-2F70D041740A}">
   <ds:schemaRefs>
     <ds:schemaRef ds:uri="http://schemas.openxmlformats.org/officeDocument/2006/bibliography"/>
   </ds:schemaRefs>

</xml_diff>

<commit_message>
Updated version numbers, added build scripts, produced first release script
</commit_message>
<xml_diff>
--- a/Documents/User/Podcast Utilities User Guide.docx
+++ b/Documents/User/Podcast Utilities User Guide.docx
@@ -220,9 +220,6 @@
                 </w:rPr>
                 <w:alias w:val="Author"/>
                 <w:id w:val="15524260"/>
-                <w:placeholder>
-                  <w:docPart w:val="0AD3310F669948DDAB2AD08E92EB7FFF"/>
-                </w:placeholder>
                 <w:dataBinding w:prefixMappings="xmlns:ns0='http://schemas.openxmlformats.org/package/2006/metadata/core-properties' xmlns:ns1='http://purl.org/dc/elements/1.1/'" w:xpath="/ns0:coreProperties[1]/ns1:creator[1]" w:storeItemID="{6C3C8BC8-F283-45AE-878A-BAB7291924A1}"/>
                 <w:text/>
               </w:sdtPr>
@@ -3745,6 +3742,14 @@
     <w:p>
       <w:r>
         <w:t>Unzip all the files from the distribution ZIP into any folder</w:t>
+      </w:r>
+      <w:r>
+        <w:t>.</w:t>
+      </w:r>
+    </w:p>
+    <w:p>
+      <w:r>
+        <w:t>You will need to create your own control XML file for your specific media files, an example file is provided in the distribution ZIP along with this document.</w:t>
       </w:r>
     </w:p>
     <w:p>
@@ -6750,37 +6755,6 @@
         </w:p>
       </w:docPartBody>
     </w:docPart>
-    <w:docPart>
-      <w:docPartPr>
-        <w:name w:val="04CB578585DB48AA85B13BA6B7B56E23"/>
-        <w:category>
-          <w:name w:val="General"/>
-          <w:gallery w:val="placeholder"/>
-        </w:category>
-        <w:types>
-          <w:type w:val="bbPlcHdr"/>
-        </w:types>
-        <w:behaviors>
-          <w:behavior w:val="content"/>
-        </w:behaviors>
-        <w:guid w:val="{9044F2C1-EB37-4E5D-94FE-4F41221D2A38}"/>
-      </w:docPartPr>
-      <w:docPartBody>
-        <w:p>
-          <w:pPr>
-            <w:pStyle w:val="04CB578585DB48AA85B13BA6B7B56E23"/>
-          </w:pPr>
-          <w:r>
-            <w:rPr>
-              <w:rFonts w:asciiTheme="majorHAnsi" w:eastAsiaTheme="majorEastAsia" w:hAnsiTheme="majorHAnsi" w:cstheme="majorBidi"/>
-              <w:sz w:val="44"/>
-              <w:szCs w:val="44"/>
-            </w:rPr>
-            <w:t>[Type the document subtitle]</w:t>
-          </w:r>
-        </w:p>
-      </w:docPartBody>
-    </w:docPart>
   </w:docParts>
 </w:glossaryDocument>
 </file>
@@ -6833,8 +6807,9 @@
     <w:panose1 w:val="020B0604030504040204"/>
     <w:charset w:val="00"/>
     <w:family w:val="swiss"/>
+    <w:notTrueType/>
     <w:pitch w:val="variable"/>
-    <w:sig w:usb0="E1002EFF" w:usb1="C000605B" w:usb2="00000029" w:usb3="00000000" w:csb0="000101FF" w:csb1="00000000"/>
+    <w:sig w:usb0="00000003" w:usb1="00000000" w:usb2="00000000" w:usb3="00000000" w:csb0="00000001" w:csb1="00000000"/>
   </w:font>
   <w:font w:name="Consolas">
     <w:panose1 w:val="020B0609020204030204"/>
@@ -6859,6 +6834,7 @@
     <w:rsid w:val="0046063C"/>
     <w:rsid w:val="004D3E94"/>
     <w:rsid w:val="00EF7BDC"/>
+    <w:rsid w:val="00FC408C"/>
   </w:rsids>
   <m:mathPr>
     <m:mathFont m:val="Cambria Math"/>
@@ -7409,7 +7385,7 @@
 </file>
 
 <file path=customXml/itemProps2.xml><?xml version="1.0" encoding="utf-8"?>
-<ds:datastoreItem xmlns:ds="http://schemas.openxmlformats.org/officeDocument/2006/customXml" ds:itemID="{4759B312-AE13-43EA-9C23-2F70D041740A}">
+<ds:datastoreItem xmlns:ds="http://schemas.openxmlformats.org/officeDocument/2006/customXml" ds:itemID="{71B28B1C-851A-44C4-A952-8EFC8D29A9DD}">
   <ds:schemaRefs>
     <ds:schemaRef ds:uri="http://schemas.openxmlformats.org/officeDocument/2006/bibliography"/>
   </ds:schemaRefs>

</xml_diff>

<commit_message>
Minor tweaks to the user docs
</commit_message>
<xml_diff>
--- a/Documents/User/Podcast Utilities User Guide.docx
+++ b/Documents/User/Podcast Utilities User Guide.docx
@@ -150,9 +150,6 @@
                 </w:rPr>
                 <w:alias w:val="Subtitle"/>
                 <w:id w:val="15524255"/>
-                <w:placeholder>
-                  <w:docPart w:val="04CB578585DB48AA85B13BA6B7B56E23"/>
-                </w:placeholder>
                 <w:dataBinding w:prefixMappings="xmlns:ns0='http://schemas.openxmlformats.org/package/2006/metadata/core-properties' xmlns:ns1='http://purl.org/dc/elements/1.1/'" w:xpath="/ns0:coreProperties[1]/ns1:subject[1]" w:storeItemID="{6C3C8BC8-F283-45AE-878A-BAB7291924A1}"/>
                 <w:text/>
               </w:sdtPr>
@@ -3519,8 +3516,19 @@
       <w:bookmarkEnd w:id="2"/>
     </w:p>
     <w:p>
-      <w:r>
-        <w:t>Podcast utilities are a set of utilities designed to help manage digital media on removable drives.</w:t>
+      <w:proofErr w:type="spellStart"/>
+      <w:r>
+        <w:t>Podcast</w:t>
+      </w:r>
+      <w:r>
+        <w:t>U</w:t>
+      </w:r>
+      <w:r>
+        <w:t>tilities</w:t>
+      </w:r>
+      <w:proofErr w:type="spellEnd"/>
+      <w:r>
+        <w:t xml:space="preserve"> are a set of utilities designed to help manage digital media on removable drives.</w:t>
       </w:r>
     </w:p>
     <w:p>
@@ -3529,7 +3537,10 @@
       </w:pPr>
       <w:bookmarkStart w:id="3" w:name="_Toc292524444"/>
       <w:r>
-        <w:t>Key benefits</w:t>
+        <w:t>B</w:t>
+      </w:r>
+      <w:r>
+        <w:t>enefits</w:t>
       </w:r>
       <w:bookmarkEnd w:id="3"/>
     </w:p>
@@ -6724,37 +6735,6 @@
         </w:p>
       </w:docPartBody>
     </w:docPart>
-    <w:docPart>
-      <w:docPartPr>
-        <w:name w:val="5EE3E994B34E45D0A2F66187DD5ED5D5"/>
-        <w:category>
-          <w:name w:val="General"/>
-          <w:gallery w:val="placeholder"/>
-        </w:category>
-        <w:types>
-          <w:type w:val="bbPlcHdr"/>
-        </w:types>
-        <w:behaviors>
-          <w:behavior w:val="content"/>
-        </w:behaviors>
-        <w:guid w:val="{630A5843-0D52-4B19-A71B-CD19941A964A}"/>
-      </w:docPartPr>
-      <w:docPartBody>
-        <w:p>
-          <w:pPr>
-            <w:pStyle w:val="5EE3E994B34E45D0A2F66187DD5ED5D5"/>
-          </w:pPr>
-          <w:r>
-            <w:rPr>
-              <w:rFonts w:asciiTheme="majorHAnsi" w:eastAsiaTheme="majorEastAsia" w:hAnsiTheme="majorHAnsi" w:cstheme="majorBidi"/>
-              <w:sz w:val="80"/>
-              <w:szCs w:val="80"/>
-            </w:rPr>
-            <w:t>[Type the document title]</w:t>
-          </w:r>
-        </w:p>
-      </w:docPartBody>
-    </w:docPart>
   </w:docParts>
 </w:glossaryDocument>
 </file>
@@ -6831,6 +6811,7 @@
   </w:compat>
   <w:rsids>
     <w:rsidRoot w:val="00EF7BDC"/>
+    <w:rsid w:val="00157411"/>
     <w:rsid w:val="0046063C"/>
     <w:rsid w:val="004D3E94"/>
     <w:rsid w:val="00EF7BDC"/>
@@ -7385,7 +7366,7 @@
 </file>
 
 <file path=customXml/itemProps2.xml><?xml version="1.0" encoding="utf-8"?>
-<ds:datastoreItem xmlns:ds="http://schemas.openxmlformats.org/officeDocument/2006/customXml" ds:itemID="{71B28B1C-851A-44C4-A952-8EFC8D29A9DD}">
+<ds:datastoreItem xmlns:ds="http://schemas.openxmlformats.org/officeDocument/2006/customXml" ds:itemID="{1C698BBE-0956-4E86-B20A-4A4EC17227C3}">
   <ds:schemaRefs>
     <ds:schemaRef ds:uri="http://schemas.openxmlformats.org/officeDocument/2006/bibliography"/>
   </ds:schemaRefs>

</xml_diff>

<commit_message>
v1.3.5.4 - updated user and developer docs and produced a new download zip
</commit_message>
<xml_diff>
--- a/Documents/User/Podcast Utilities User Guide.docx
+++ b/Documents/User/Podcast Utilities User Guide.docx
@@ -7920,6 +7920,36 @@
       <w:pPr>
         <w:pStyle w:val="Heading4"/>
       </w:pPr>
+      <w:proofErr w:type="spellStart"/>
+      <w:proofErr w:type="gramStart"/>
+      <w:r>
+        <w:t>retryWaitInSeconds</w:t>
+      </w:r>
+      <w:proofErr w:type="spellEnd"/>
+      <w:proofErr w:type="gramEnd"/>
+    </w:p>
+    <w:p>
+      <w:r>
+        <w:t xml:space="preserve">This element can be used to resolve any file locking issues when using slow flash drives. If you are running a large number of concurrent downloads in the same feed then all </w:t>
+      </w:r>
+      <w:proofErr w:type="gramStart"/>
+      <w:r>
+        <w:t>the downloads</w:t>
+      </w:r>
+      <w:proofErr w:type="gramEnd"/>
+      <w:r>
+        <w:t xml:space="preserve"> will attempt to update the high tide mark in the state file. You may see a warning message saying that the state file was locked and the downloader will retry. If after a number of retries the file is still locked then an error will be thrown.</w:t>
+      </w:r>
+    </w:p>
+    <w:p>
+      <w:r>
+        <w:t>This element is the number of seconds to wait before retrying writing to the state file. You may find a higher number for example 15 or 20 seconds will help on slow flash drives, you may also find that reducing the number of concurrent downloads will help.</w:t>
+      </w:r>
+    </w:p>
+    <w:p>
+      <w:pPr>
+        <w:pStyle w:val="Heading4"/>
+      </w:pPr>
       <w:bookmarkStart w:id="39" w:name="_Toc298682771"/>
       <w:proofErr w:type="gramStart"/>
       <w:r>
@@ -8208,7 +8238,11 @@
           </w:tcPr>
           <w:p>
             <w:r>
-              <w:t>The episode title, as specified in the feed will be used. Any characters that cannot be used in a filename will be replaced with an underscore.</w:t>
+              <w:t xml:space="preserve">The episode title, as specified in the feed will be </w:t>
+            </w:r>
+            <w:r>
+              <w:lastRenderedPageBreak/>
+              <w:t>used. Any characters that cannot be used in a filename will be replaced with an underscore.</w:t>
             </w:r>
           </w:p>
         </w:tc>
@@ -8221,6 +8255,7 @@
           <w:p>
             <w:proofErr w:type="spellStart"/>
             <w:r>
+              <w:lastRenderedPageBreak/>
               <w:t>pubdate_etitle</w:t>
             </w:r>
             <w:proofErr w:type="spellEnd"/>
@@ -8280,11 +8315,7 @@
           </w:tcPr>
           <w:p>
             <w:r>
-              <w:t xml:space="preserve">Published date in the YYYY MM DD HH MM (to </w:t>
-            </w:r>
-            <w:r>
-              <w:lastRenderedPageBreak/>
-              <w:t xml:space="preserve">enable the files to be sorted by published date) </w:t>
+              <w:t xml:space="preserve">Published date in the YYYY MM DD HH MM (to enable the files to be sorted by published date) </w:t>
             </w:r>
             <w:r>
               <w:t xml:space="preserve">followed by the feed title (the folder used to store the episodes) </w:t>
@@ -8303,7 +8334,6 @@
           <w:p>
             <w:proofErr w:type="spellStart"/>
             <w:r>
-              <w:lastRenderedPageBreak/>
               <w:t>pubdate_folder_title_url</w:t>
             </w:r>
             <w:proofErr w:type="spellEnd"/>
@@ -8494,6 +8524,7 @@
       <w:bookmarkStart w:id="46" w:name="_Toc298682778"/>
       <w:proofErr w:type="gramStart"/>
       <w:r>
+        <w:lastRenderedPageBreak/>
         <w:t>folder</w:t>
       </w:r>
       <w:bookmarkEnd w:id="46"/>
@@ -8559,7 +8590,6 @@
     </w:p>
     <w:p>
       <w:r>
-        <w:lastRenderedPageBreak/>
         <w:t xml:space="preserve">It is also used by </w:t>
       </w:r>
       <w:proofErr w:type="spellStart"/>
@@ -8816,6 +8846,7 @@
       <w:proofErr w:type="spellStart"/>
       <w:proofErr w:type="gramStart"/>
       <w:r>
+        <w:lastRenderedPageBreak/>
         <w:t>maximumDaysOld</w:t>
       </w:r>
       <w:bookmarkEnd w:id="56"/>
@@ -11141,7 +11172,7 @@
 </file>
 
 <file path=customXml/itemProps2.xml><?xml version="1.0" encoding="utf-8"?>
-<ds:datastoreItem xmlns:ds="http://schemas.openxmlformats.org/officeDocument/2006/customXml" ds:itemID="{EEE3E5C4-B5E4-4251-AF61-048D95FA9023}">
+<ds:datastoreItem xmlns:ds="http://schemas.openxmlformats.org/officeDocument/2006/customXml" ds:itemID="{70FCCD77-3E0C-45AC-9E82-9FC73E828865}">
   <ds:schemaRefs>
     <ds:schemaRef ds:uri="http://schemas.openxmlformats.org/officeDocument/2006/bibliography"/>
   </ds:schemaRefs>

</xml_diff>

<commit_message>
Added AT's usage scenario to user guide
</commit_message>
<xml_diff>
--- a/Documents/User/Podcast Utilities User Guide.docx
+++ b/Documents/User/Podcast Utilities User Guide.docx
@@ -1,6 +1,6 @@
 
 <file path=word/document.xml><?xml version="1.0" encoding="utf-8"?>
-<w:document xmlns:ve="http://schemas.openxmlformats.org/markup-compatibility/2006" xmlns:o="urn:schemas-microsoft-com:office:office" xmlns:r="http://schemas.openxmlformats.org/officeDocument/2006/relationships" xmlns:m="http://schemas.openxmlformats.org/officeDocument/2006/math" xmlns:v="urn:schemas-microsoft-com:vml" xmlns:wp="http://schemas.openxmlformats.org/drawingml/2006/wordprocessingDrawing" xmlns:w10="urn:schemas-microsoft-com:office:word" xmlns:w="http://schemas.openxmlformats.org/wordprocessingml/2006/main" xmlns:wne="http://schemas.microsoft.com/office/word/2006/wordml">
+<w:document xmlns:wpc="http://schemas.microsoft.com/office/word/2010/wordprocessingCanvas" xmlns:mc="http://schemas.openxmlformats.org/markup-compatibility/2006" xmlns:o="urn:schemas-microsoft-com:office:office" xmlns:r="http://schemas.openxmlformats.org/officeDocument/2006/relationships" xmlns:m="http://schemas.openxmlformats.org/officeDocument/2006/math" xmlns:v="urn:schemas-microsoft-com:vml" xmlns:wp14="http://schemas.microsoft.com/office/word/2010/wordprocessingDrawing" xmlns:wp="http://schemas.openxmlformats.org/drawingml/2006/wordprocessingDrawing" xmlns:w10="urn:schemas-microsoft-com:office:word" xmlns:w="http://schemas.openxmlformats.org/wordprocessingml/2006/main" xmlns:w14="http://schemas.microsoft.com/office/word/2010/wordml" xmlns:wpg="http://schemas.microsoft.com/office/word/2010/wordprocessingGroup" xmlns:wpi="http://schemas.microsoft.com/office/word/2010/wordprocessingInk" xmlns:wne="http://schemas.microsoft.com/office/word/2006/wordml" xmlns:wps="http://schemas.microsoft.com/office/word/2010/wordprocessingShape" mc:Ignorable="w14 wp14">
   <w:body>
     <w:sdt>
       <w:sdtPr>
@@ -26,7 +26,7 @@
           <w:tblPr>
             <w:tblW w:w="5000" w:type="pct"/>
             <w:jc w:val="center"/>
-            <w:tblLook w:val="04A0"/>
+            <w:tblLook w:val="04A0" w:firstRow="1" w:lastRow="0" w:firstColumn="1" w:lastColumn="0" w:noHBand="0" w:noVBand="1"/>
           </w:tblPr>
           <w:tblGrid>
             <w:gridCol w:w="9242"/>
@@ -295,7 +295,7 @@
           <w:tblPr>
             <w:tblpPr w:leftFromText="187" w:rightFromText="187" w:horzAnchor="margin" w:tblpXSpec="center" w:tblpYSpec="bottom"/>
             <w:tblW w:w="5000" w:type="pct"/>
-            <w:tblLook w:val="04A0"/>
+            <w:tblLook w:val="04A0" w:firstRow="1" w:lastRow="0" w:firstColumn="1" w:lastColumn="0" w:noHBand="0" w:noVBand="1"/>
           </w:tblPr>
           <w:tblGrid>
             <w:gridCol w:w="9242"/>
@@ -5978,10 +5978,12 @@
         <w:pStyle w:val="Heading2"/>
       </w:pPr>
       <w:bookmarkStart w:id="24" w:name="_Toc298682756"/>
+      <w:bookmarkStart w:id="25" w:name="_Ref312421286"/>
       <w:r>
         <w:t>Downloading to a PC and then synchronising to a device</w:t>
       </w:r>
       <w:bookmarkEnd w:id="24"/>
+      <w:bookmarkEnd w:id="25"/>
     </w:p>
     <w:p>
       <w:r>
@@ -5992,11 +5994,13 @@
       <w:pPr>
         <w:pStyle w:val="Heading3"/>
       </w:pPr>
-      <w:bookmarkStart w:id="25" w:name="_Toc298682757"/>
+      <w:bookmarkStart w:id="26" w:name="_Toc298682757"/>
+      <w:bookmarkStart w:id="27" w:name="_Ref312421367"/>
       <w:r>
         <w:t>Setting up</w:t>
       </w:r>
-      <w:bookmarkEnd w:id="25"/>
+      <w:bookmarkEnd w:id="26"/>
+      <w:bookmarkEnd w:id="27"/>
     </w:p>
     <w:p>
       <w:r>
@@ -6029,7 +6033,7 @@
           <w:lang w:eastAsia="en-GB"/>
         </w:rPr>
         <w:drawing>
-          <wp:inline distT="0" distB="0" distL="0" distR="0">
+          <wp:inline distT="0" distB="0" distL="0" distR="0" wp14:anchorId="69C4548A" wp14:editId="2BEC31AA">
             <wp:extent cx="5731510" cy="3194612"/>
             <wp:effectExtent l="19050" t="0" r="2540" b="0"/>
             <wp:docPr id="2" name="Picture 7"/>
@@ -6046,7 +6050,7 @@
                     </pic:cNvPicPr>
                   </pic:nvPicPr>
                   <pic:blipFill>
-                    <a:blip r:embed="rId7" cstate="print"/>
+                    <a:blip r:embed="rId8" cstate="print"/>
                     <a:srcRect/>
                     <a:stretch>
                       <a:fillRect/>
@@ -6084,11 +6088,11 @@
       <w:pPr>
         <w:pStyle w:val="Heading3"/>
       </w:pPr>
-      <w:bookmarkStart w:id="26" w:name="_Toc298682758"/>
+      <w:bookmarkStart w:id="28" w:name="_Toc298682758"/>
       <w:r>
         <w:t>Key elements in the control file</w:t>
       </w:r>
-      <w:bookmarkEnd w:id="26"/>
+      <w:bookmarkEnd w:id="28"/>
     </w:p>
     <w:p>
       <w:r>
@@ -6373,21 +6377,14 @@
     </w:p>
     <w:p>
       <w:r>
-        <w:t xml:space="preserve">Feeds are </w:t>
-      </w:r>
-      <w:proofErr w:type="spellStart"/>
-      <w:r>
-        <w:t>genrally</w:t>
-      </w:r>
-      <w:proofErr w:type="spellEnd"/>
-      <w:r>
-        <w:t xml:space="preserve"> in two groups. There are feeds where I want to listen to every episode and they are formatted this </w:t>
-      </w:r>
-      <w:proofErr w:type="spellStart"/>
-      <w:r>
-        <w:t>this</w:t>
-      </w:r>
-      <w:proofErr w:type="spellEnd"/>
+        <w:t>Feeds are gen</w:t>
+      </w:r>
+      <w:r>
+        <w:t>e</w:t>
+      </w:r>
+      <w:r>
+        <w:t>rally in two groups. There are feeds where I want to listen to every episode and they are formatted this this</w:t>
+      </w:r>
     </w:p>
     <w:p>
       <w:pPr>
@@ -6755,11 +6752,11 @@
       <w:pPr>
         <w:pStyle w:val="Heading3"/>
       </w:pPr>
-      <w:bookmarkStart w:id="27" w:name="_Toc298682759"/>
+      <w:bookmarkStart w:id="29" w:name="_Toc298682759"/>
       <w:r>
         <w:t>Workflow</w:t>
       </w:r>
-      <w:bookmarkEnd w:id="27"/>
+      <w:bookmarkEnd w:id="29"/>
     </w:p>
     <w:p>
       <w:r>
@@ -6852,71 +6849,549 @@
     </w:p>
     <w:p>
       <w:pPr>
+        <w:pStyle w:val="Heading2"/>
+      </w:pPr>
+      <w:r>
+        <w:t>Downloading to a PC and then synchronising to a device – alternative strategy</w:t>
+      </w:r>
+    </w:p>
+    <w:p>
+      <w:r>
+        <w:t xml:space="preserve">This is similar to </w:t>
+      </w:r>
+      <w:r>
+        <w:fldChar w:fldCharType="begin"/>
+      </w:r>
+      <w:r>
+        <w:instrText xml:space="preserve"> REF _Ref312421286 \r \h </w:instrText>
+      </w:r>
+      <w:r>
+        <w:fldChar w:fldCharType="separate"/>
+      </w:r>
+      <w:r>
+        <w:t>7.1</w:t>
+      </w:r>
+      <w:r>
+        <w:fldChar w:fldCharType="end"/>
+      </w:r>
+      <w:r>
+        <w:t xml:space="preserve"> but with a different approach to file management.</w:t>
+      </w:r>
+    </w:p>
+    <w:p>
+      <w:pPr>
+        <w:pStyle w:val="Heading3"/>
+      </w:pPr>
+      <w:r>
+        <w:t>Setting up</w:t>
+      </w:r>
+    </w:p>
+    <w:p>
+      <w:r>
+        <w:t xml:space="preserve">The setup for this strategy is exactly the same as </w:t>
+      </w:r>
+      <w:r>
+        <w:fldChar w:fldCharType="begin"/>
+      </w:r>
+      <w:r>
+        <w:instrText xml:space="preserve"> REF _Ref312421367 \r \h </w:instrText>
+      </w:r>
+      <w:r>
+        <w:fldChar w:fldCharType="separate"/>
+      </w:r>
+      <w:r>
+        <w:t>7.1.1</w:t>
+      </w:r>
+      <w:r>
+        <w:fldChar w:fldCharType="end"/>
+      </w:r>
+      <w:r>
+        <w:t>.</w:t>
+      </w:r>
+    </w:p>
+    <w:p>
+      <w:pPr>
+        <w:pStyle w:val="Heading3"/>
+      </w:pPr>
+      <w:r>
+        <w:t>Key elements in the control file</w:t>
+      </w:r>
+    </w:p>
+    <w:p>
+      <w:r>
+        <w:t>The global section of the control file looks like this:</w:t>
+      </w:r>
+    </w:p>
+    <w:p>
+      <w:pPr>
+        <w:pStyle w:val="Code"/>
+      </w:pPr>
+      <w:r>
+        <w:t>&lt;podcasts version="1.0"&gt;</w:t>
+      </w:r>
+    </w:p>
+    <w:p>
+      <w:pPr>
+        <w:pStyle w:val="Code"/>
+      </w:pPr>
+      <w:r>
+        <w:tab/>
+        <w:t>&lt;global&gt;</w:t>
+      </w:r>
+    </w:p>
+    <w:p>
+      <w:pPr>
+        <w:pStyle w:val="Code"/>
+      </w:pPr>
+      <w:r>
+        <w:tab/>
+      </w:r>
+      <w:r>
+        <w:tab/>
+        <w:t>&lt;sourceRoot</w:t>
+      </w:r>
+      <w:r>
+        <w:t>D:\Podcasts</w:t>
+      </w:r>
+      <w:r>
+        <w:t>&lt;/sourceRoot&gt;</w:t>
+      </w:r>
+    </w:p>
+    <w:p>
+      <w:pPr>
+        <w:pStyle w:val="Code"/>
+      </w:pPr>
+      <w:r>
+        <w:tab/>
+      </w:r>
+      <w:r>
+        <w:tab/>
+        <w:t>&lt;destinationRoot&gt;</w:t>
+      </w:r>
+      <w:r>
+        <w:t>F:\Podcasts</w:t>
+      </w:r>
+      <w:r>
+        <w:t>&lt;/destinationRoot&gt;</w:t>
+      </w:r>
+    </w:p>
+    <w:p>
+      <w:pPr>
+        <w:pStyle w:val="Code"/>
+      </w:pPr>
+      <w:r>
+        <w:tab/>
+      </w:r>
+      <w:r>
+        <w:tab/>
+        <w:t>&lt;playlistFilename&gt;podcasts.wpl&lt;/playlistFilename&gt;</w:t>
+      </w:r>
+    </w:p>
+    <w:p>
+      <w:pPr>
+        <w:pStyle w:val="Code"/>
+      </w:pPr>
+      <w:r>
+        <w:tab/>
+      </w:r>
+      <w:r>
+        <w:tab/>
+        <w:t>&lt;playlistFormat&gt;wpl&lt;/playlistFormat&gt;</w:t>
+      </w:r>
+    </w:p>
+    <w:p>
+      <w:pPr>
+        <w:pStyle w:val="Code"/>
+      </w:pPr>
+      <w:r>
+        <w:tab/>
+      </w:r>
+      <w:r>
+        <w:tab/>
+        <w:t>&lt;freeSpaceToLeaveOnDestinationMB&gt;1000&lt;/freeSpaceToLeaveOnDestinationMB&gt;</w:t>
+      </w:r>
+    </w:p>
+    <w:p>
+      <w:pPr>
+        <w:pStyle w:val="Code"/>
+      </w:pPr>
+      <w:r>
+        <w:tab/>
+      </w:r>
+      <w:r>
+        <w:tab/>
+        <w:t>&lt;sortfield&gt;name&lt;/sortfield&gt;</w:t>
+      </w:r>
+    </w:p>
+    <w:p>
+      <w:pPr>
+        <w:pStyle w:val="Code"/>
+      </w:pPr>
+      <w:r>
+        <w:tab/>
+      </w:r>
+      <w:r>
+        <w:tab/>
+        <w:t>&lt;sortdirection&gt;</w:t>
+      </w:r>
+      <w:r>
+        <w:t>de</w:t>
+      </w:r>
+      <w:r>
+        <w:t>sc&lt;/sortdirection&gt;</w:t>
+      </w:r>
+    </w:p>
+    <w:p>
+      <w:pPr>
+        <w:pStyle w:val="Code"/>
+      </w:pPr>
+      <w:r>
+        <w:t xml:space="preserve">    &lt;maximumNumberOfConcurrentDownloads&gt;20&lt;/maximumNumberOfConcurrentDownloads&gt;</w:t>
+      </w:r>
+    </w:p>
+    <w:p>
+      <w:pPr>
+        <w:pStyle w:val="Code"/>
+      </w:pPr>
+      <w:r>
+        <w:lastRenderedPageBreak/>
+        <w:t xml:space="preserve">    &lt;feed&gt;</w:t>
+      </w:r>
+    </w:p>
+    <w:p>
+      <w:pPr>
+        <w:pStyle w:val="Code"/>
+      </w:pPr>
+      <w:r>
+        <w:t xml:space="preserve">        &lt;maximumDaysOld&gt;</w:t>
+      </w:r>
+      <w:r>
+        <w:t>60</w:t>
+      </w:r>
+      <w:r>
+        <w:t>&lt;/maximumDaysOld&gt;</w:t>
+      </w:r>
+    </w:p>
+    <w:p>
+      <w:pPr>
+        <w:pStyle w:val="Code"/>
+      </w:pPr>
+      <w:r>
+        <w:t xml:space="preserve">        &lt;format&gt;rss&lt;/format&gt;</w:t>
+      </w:r>
+    </w:p>
+    <w:p>
+      <w:pPr>
+        <w:pStyle w:val="Code"/>
+      </w:pPr>
+      <w:r>
+        <w:t xml:space="preserve">        &lt;namingStyle&gt;pubdate_etitle&lt;/namingStyle&gt;</w:t>
+      </w:r>
+    </w:p>
+    <w:p>
+      <w:pPr>
+        <w:pStyle w:val="Code"/>
+      </w:pPr>
+      <w:r>
+        <w:t xml:space="preserve">        &lt;downloadStrategy&gt;high_tide&lt;/downloadStrategy&gt;</w:t>
+      </w:r>
+    </w:p>
+    <w:p>
+      <w:pPr>
+        <w:pStyle w:val="Code"/>
+      </w:pPr>
+      <w:r>
+        <w:t xml:space="preserve">    &lt;/feed&gt;</w:t>
+      </w:r>
+    </w:p>
+    <w:p>
+      <w:pPr>
+        <w:pStyle w:val="Code"/>
+      </w:pPr>
+      <w:r>
+        <w:tab/>
+        <w:t>&lt;/global&gt;</w:t>
+      </w:r>
+    </w:p>
+    <w:p>
+      <w:pPr>
+        <w:pStyle w:val="Code"/>
+      </w:pPr>
+    </w:p>
+    <w:p>
+      <w:r>
+        <w:t>The only real difference with the previous approach is that I never delete the podcasts on my PC so I use a descending sort to synchronise just the most recent podcasts. This does mean I need to make sure I sync enough episodes (and keep listening to them) otherwise the older ones will drop off my device.</w:t>
+      </w:r>
+    </w:p>
+    <w:p>
+      <w:r>
+        <w:t>I have some feeds that I don’t want to miss, and therefore I make sure I synchronise a reasonable number of them so I don’t lose any.</w:t>
+      </w:r>
+    </w:p>
+    <w:p>
+      <w:pPr>
+        <w:pStyle w:val="Code"/>
+      </w:pPr>
+      <w:r>
+        <w:tab/>
+        <w:t>&lt;podcast&gt;</w:t>
+      </w:r>
+    </w:p>
+    <w:p>
+      <w:pPr>
+        <w:pStyle w:val="Code"/>
+      </w:pPr>
+      <w:r>
+        <w:t xml:space="preserve">    &lt;feed&gt;</w:t>
+      </w:r>
+    </w:p>
+    <w:p>
+      <w:pPr>
+        <w:pStyle w:val="Code"/>
+      </w:pPr>
+      <w:r>
+        <w:t xml:space="preserve">        &lt;url&gt;</w:t>
+      </w:r>
+      <w:r>
+        <w:t>http://feeds.feedburner.com/HanselminutesCompleteMP3</w:t>
+      </w:r>
+      <w:r>
+        <w:t>&lt;/url&gt;</w:t>
+      </w:r>
+    </w:p>
+    <w:p>
+      <w:pPr>
+        <w:pStyle w:val="Code"/>
+      </w:pPr>
+      <w:r>
+        <w:t xml:space="preserve">    &lt;/feed&gt;</w:t>
+      </w:r>
+    </w:p>
+    <w:p>
+      <w:pPr>
+        <w:pStyle w:val="Code"/>
+      </w:pPr>
+      <w:r>
+        <w:tab/>
+      </w:r>
+      <w:r>
+        <w:tab/>
+        <w:t>&lt;folder&gt;Hanselminutes&lt;/folder&gt;</w:t>
+      </w:r>
+    </w:p>
+    <w:p>
+      <w:pPr>
+        <w:pStyle w:val="Code"/>
+      </w:pPr>
+      <w:r>
+        <w:tab/>
+      </w:r>
+      <w:r>
+        <w:tab/>
+        <w:t>&lt;pattern&gt;*.mp3&lt;/pattern&gt;</w:t>
+      </w:r>
+    </w:p>
+    <w:p>
+      <w:pPr>
+        <w:pStyle w:val="Code"/>
+      </w:pPr>
+      <w:r>
+        <w:tab/>
+      </w:r>
+      <w:r>
+        <w:tab/>
+        <w:t>&lt;number&gt;</w:t>
+      </w:r>
+      <w:r>
+        <w:t>10</w:t>
+      </w:r>
+      <w:r>
+        <w:t>&lt;/number&gt;</w:t>
+      </w:r>
+    </w:p>
+    <w:p>
+      <w:pPr>
+        <w:pStyle w:val="Code"/>
+      </w:pPr>
+      <w:r>
+        <w:tab/>
+        <w:t>&lt;/podcast&gt;</w:t>
+      </w:r>
+    </w:p>
+    <w:p>
+      <w:pPr>
+        <w:pStyle w:val="Code"/>
+      </w:pPr>
+    </w:p>
+    <w:p>
+      <w:r>
+        <w:t xml:space="preserve">(Note that I never use -1 for number as I </w:t>
+      </w:r>
+      <w:r>
+        <w:t>don’t</w:t>
+      </w:r>
+      <w:r>
+        <w:t xml:space="preserve"> delete the podcasts from my PC </w:t>
+      </w:r>
+      <w:r>
+        <w:t>so</w:t>
+      </w:r>
+      <w:r>
+        <w:t xml:space="preserve"> would sync </w:t>
+      </w:r>
+      <w:r>
         <w:rPr>
-          <w:rFonts w:asciiTheme="majorHAnsi" w:eastAsiaTheme="majorEastAsia" w:hAnsiTheme="majorHAnsi" w:cstheme="majorBidi"/>
           <w:b/>
-          <w:bCs/>
-          <w:color w:val="365F91" w:themeColor="accent1" w:themeShade="BF"/>
-          <w:sz w:val="28"/>
-          <w:szCs w:val="28"/>
         </w:rPr>
-      </w:pPr>
-      <w:r>
-        <w:br w:type="page"/>
+        <w:t>all</w:t>
+      </w:r>
+      <w:r>
+        <w:t xml:space="preserve"> episodes – good though </w:t>
+      </w:r>
+      <w:proofErr w:type="spellStart"/>
+      <w:r>
+        <w:t>Hanselminutes</w:t>
+      </w:r>
+      <w:proofErr w:type="spellEnd"/>
+      <w:r>
+        <w:t xml:space="preserve"> is, I don’t want 200+ of them on my phone!)</w:t>
+      </w:r>
+    </w:p>
+    <w:p>
+      <w:r>
+        <w:t>The rest are just in priority order (</w:t>
+      </w:r>
+      <w:proofErr w:type="spellStart"/>
+      <w:r>
+        <w:t>SyncPodcasts</w:t>
+      </w:r>
+      <w:proofErr w:type="spellEnd"/>
+      <w:r>
+        <w:t xml:space="preserve"> uses the order in the control file to determine priority), with numbers of 4 or 5.</w:t>
+      </w:r>
+    </w:p>
+    <w:p>
+      <w:pPr>
+        <w:pStyle w:val="Heading3"/>
+      </w:pPr>
+      <w:r>
+        <w:t>Workflow</w:t>
+      </w:r>
+    </w:p>
+    <w:p>
+      <w:r>
+        <w:t>As in the previous strategy I download podcasts a couple of times each week, but the workflow is simpler as nothing is deleted:</w:t>
+      </w:r>
+    </w:p>
+    <w:p>
+      <w:pPr>
+        <w:pStyle w:val="ListParagraph"/>
+        <w:numPr>
+          <w:ilvl w:val="0"/>
+          <w:numId w:val="15"/>
+        </w:numPr>
+      </w:pPr>
+      <w:r>
+        <w:t>Attach my device to the PC</w:t>
+      </w:r>
+    </w:p>
+    <w:p>
+      <w:pPr>
+        <w:pStyle w:val="ListParagraph"/>
+        <w:numPr>
+          <w:ilvl w:val="0"/>
+          <w:numId w:val="15"/>
+        </w:numPr>
+      </w:pPr>
+      <w:r>
+        <w:t xml:space="preserve">Run </w:t>
+      </w:r>
+      <w:proofErr w:type="spellStart"/>
+      <w:r>
+        <w:t>DownloadPodcasts</w:t>
+      </w:r>
+      <w:proofErr w:type="spellEnd"/>
+      <w:r>
+        <w:t xml:space="preserve"> to get all newly published podcasts to my PC</w:t>
+      </w:r>
+    </w:p>
+    <w:p>
+      <w:pPr>
+        <w:pStyle w:val="ListParagraph"/>
+        <w:numPr>
+          <w:ilvl w:val="0"/>
+          <w:numId w:val="15"/>
+        </w:numPr>
+      </w:pPr>
+      <w:r>
+        <w:t>Run</w:t>
+      </w:r>
+      <w:bookmarkStart w:id="30" w:name="_GoBack"/>
+      <w:bookmarkEnd w:id="30"/>
+      <w:r>
+        <w:t xml:space="preserve"> </w:t>
+      </w:r>
+      <w:proofErr w:type="spellStart"/>
+      <w:r>
+        <w:t>SyncPodcasts</w:t>
+      </w:r>
+      <w:proofErr w:type="spellEnd"/>
+      <w:r>
+        <w:t xml:space="preserve"> to get the desired subset of podcasts onto my device</w:t>
       </w:r>
     </w:p>
     <w:p>
       <w:pPr>
         <w:pStyle w:val="Heading1"/>
       </w:pPr>
-      <w:bookmarkStart w:id="28" w:name="_Toc298682760"/>
+      <w:bookmarkStart w:id="31" w:name="_Toc298682760"/>
+      <w:r>
+        <w:t>Control File Format</w:t>
+      </w:r>
+      <w:bookmarkEnd w:id="31"/>
+    </w:p>
+    <w:p>
+      <w:r>
+        <w:t>All the utilities make use of a control file to control how they operate. The format of the control file is XML, so all &lt;elements&gt; must have a closing element &lt;/elements&gt;</w:t>
+      </w:r>
+      <w:proofErr w:type="gramStart"/>
+      <w:r>
+        <w:t>The</w:t>
+      </w:r>
+      <w:proofErr w:type="gramEnd"/>
+      <w:r>
+        <w:t xml:space="preserve"> root element of the file is &lt;podcasts&gt;</w:t>
+      </w:r>
+    </w:p>
+    <w:p>
+      <w:pPr>
+        <w:pStyle w:val="Heading2"/>
+      </w:pPr>
+      <w:bookmarkStart w:id="32" w:name="_Toc298682761"/>
+      <w:r>
+        <w:t>Example Control File</w:t>
+      </w:r>
+      <w:bookmarkEnd w:id="32"/>
+    </w:p>
+    <w:p>
+      <w:r>
+        <w:t>The control file is an XML file and must be a legal XML file, in that elements must have a start and an end. The elements for example &lt;</w:t>
+      </w:r>
+      <w:proofErr w:type="spellStart"/>
+      <w:r>
+        <w:t>sourceRoot</w:t>
+      </w:r>
+      <w:proofErr w:type="spellEnd"/>
+      <w:r>
+        <w:t>&gt; must be specified in the correct upper and lower case as shown here. This is an example of a control file</w:t>
+      </w:r>
+    </w:p>
+    <w:p>
+      <w:pPr>
+        <w:pStyle w:val="Code"/>
+      </w:pPr>
       <w:r>
         <w:lastRenderedPageBreak/>
-        <w:t>Control File Format</w:t>
-      </w:r>
-      <w:bookmarkEnd w:id="28"/>
-    </w:p>
-    <w:p>
-      <w:r>
-        <w:t>All the utilities make use of a control file to control how they operate. The format of the control file is XML, so all &lt;elements&gt; must have a closing element &lt;/elements&gt;</w:t>
-      </w:r>
-      <w:proofErr w:type="gramStart"/>
-      <w:r>
-        <w:t>The</w:t>
-      </w:r>
-      <w:proofErr w:type="gramEnd"/>
-      <w:r>
-        <w:t xml:space="preserve"> root element of the file is &lt;podcasts&gt;</w:t>
-      </w:r>
-    </w:p>
-    <w:p>
-      <w:pPr>
-        <w:pStyle w:val="Heading2"/>
-      </w:pPr>
-      <w:bookmarkStart w:id="29" w:name="_Toc298682761"/>
-      <w:r>
-        <w:t>Example Control File</w:t>
-      </w:r>
-      <w:bookmarkEnd w:id="29"/>
-    </w:p>
-    <w:p>
-      <w:r>
-        <w:t>The control file is an XML file and must be a legal XML file, in that elements must have a start and an end. The elements for example &lt;</w:t>
-      </w:r>
-      <w:proofErr w:type="spellStart"/>
-      <w:r>
-        <w:t>sourceRoot</w:t>
-      </w:r>
-      <w:proofErr w:type="spellEnd"/>
-      <w:r>
-        <w:t>&gt; must be specified in the correct upper and lower case as shown here. This is an example of a control file</w:t>
-      </w:r>
-    </w:p>
-    <w:p>
-      <w:pPr>
-        <w:pStyle w:val="Code"/>
-      </w:pPr>
-      <w:r>
         <w:t>&lt;podcasts version="1.0"&gt;</w:t>
       </w:r>
     </w:p>
@@ -7405,11 +7880,12 @@
       <w:pPr>
         <w:pStyle w:val="Heading3"/>
       </w:pPr>
-      <w:bookmarkStart w:id="30" w:name="_Toc298682762"/>
-      <w:r>
+      <w:bookmarkStart w:id="33" w:name="_Toc298682762"/>
+      <w:r>
+        <w:lastRenderedPageBreak/>
         <w:t>Global Section</w:t>
       </w:r>
-      <w:bookmarkEnd w:id="30"/>
+      <w:bookmarkEnd w:id="33"/>
     </w:p>
     <w:p>
       <w:r>
@@ -7420,13 +7896,13 @@
       <w:pPr>
         <w:pStyle w:val="Heading4"/>
       </w:pPr>
-      <w:bookmarkStart w:id="31" w:name="_Toc298682763"/>
+      <w:bookmarkStart w:id="34" w:name="_Toc298682763"/>
       <w:proofErr w:type="spellStart"/>
       <w:proofErr w:type="gramStart"/>
       <w:r>
         <w:t>sourceRoot</w:t>
       </w:r>
-      <w:bookmarkEnd w:id="31"/>
+      <w:bookmarkEnd w:id="34"/>
       <w:proofErr w:type="spellEnd"/>
       <w:proofErr w:type="gramEnd"/>
     </w:p>
@@ -7537,7 +8013,7 @@
                     </pic:cNvPicPr>
                   </pic:nvPicPr>
                   <pic:blipFill>
-                    <a:blip r:embed="rId7" cstate="print"/>
+                    <a:blip r:embed="rId8" cstate="print"/>
                     <a:srcRect/>
                     <a:stretch>
                       <a:fillRect/>
@@ -7576,13 +8052,13 @@
       <w:pPr>
         <w:pStyle w:val="Heading4"/>
       </w:pPr>
-      <w:bookmarkStart w:id="32" w:name="_Toc298682764"/>
+      <w:bookmarkStart w:id="35" w:name="_Toc298682764"/>
       <w:proofErr w:type="spellStart"/>
       <w:proofErr w:type="gramStart"/>
       <w:r>
         <w:t>destinationRoot</w:t>
       </w:r>
-      <w:bookmarkEnd w:id="32"/>
+      <w:bookmarkEnd w:id="35"/>
       <w:proofErr w:type="spellEnd"/>
       <w:proofErr w:type="gramEnd"/>
     </w:p>
@@ -7633,13 +8109,13 @@
       <w:pPr>
         <w:pStyle w:val="Heading4"/>
       </w:pPr>
-      <w:bookmarkStart w:id="33" w:name="_Toc298682765"/>
+      <w:bookmarkStart w:id="36" w:name="_Toc298682765"/>
       <w:proofErr w:type="spellStart"/>
       <w:proofErr w:type="gramStart"/>
       <w:r>
         <w:t>playlistFilename</w:t>
       </w:r>
-      <w:bookmarkEnd w:id="33"/>
+      <w:bookmarkEnd w:id="36"/>
       <w:proofErr w:type="spellEnd"/>
       <w:proofErr w:type="gramEnd"/>
     </w:p>
@@ -7682,13 +8158,14 @@
       <w:pPr>
         <w:pStyle w:val="Heading4"/>
       </w:pPr>
-      <w:bookmarkStart w:id="34" w:name="_Toc298682766"/>
+      <w:bookmarkStart w:id="37" w:name="_Toc298682766"/>
       <w:proofErr w:type="spellStart"/>
       <w:proofErr w:type="gramStart"/>
       <w:r>
+        <w:lastRenderedPageBreak/>
         <w:t>playlistFormat</w:t>
       </w:r>
-      <w:bookmarkEnd w:id="34"/>
+      <w:bookmarkEnd w:id="37"/>
       <w:proofErr w:type="spellEnd"/>
       <w:proofErr w:type="gramEnd"/>
     </w:p>
@@ -7722,13 +8199,13 @@
       <w:pPr>
         <w:pStyle w:val="Heading4"/>
       </w:pPr>
-      <w:bookmarkStart w:id="35" w:name="_Toc298682767"/>
+      <w:bookmarkStart w:id="38" w:name="_Toc298682767"/>
       <w:proofErr w:type="spellStart"/>
       <w:proofErr w:type="gramStart"/>
       <w:r>
         <w:t>freeSpaceToLeaveOnDestinationMB</w:t>
       </w:r>
-      <w:bookmarkEnd w:id="35"/>
+      <w:bookmarkEnd w:id="38"/>
       <w:proofErr w:type="spellEnd"/>
       <w:proofErr w:type="gramEnd"/>
     </w:p>
@@ -7781,13 +8258,13 @@
       <w:pPr>
         <w:pStyle w:val="Heading4"/>
       </w:pPr>
-      <w:bookmarkStart w:id="36" w:name="_Toc298682768"/>
+      <w:bookmarkStart w:id="39" w:name="_Toc298682768"/>
       <w:proofErr w:type="spellStart"/>
       <w:proofErr w:type="gramStart"/>
       <w:r>
         <w:t>sortfield</w:t>
       </w:r>
-      <w:bookmarkEnd w:id="36"/>
+      <w:bookmarkEnd w:id="39"/>
       <w:proofErr w:type="spellEnd"/>
       <w:proofErr w:type="gramEnd"/>
     </w:p>
@@ -7847,13 +8324,13 @@
       <w:pPr>
         <w:pStyle w:val="Heading4"/>
       </w:pPr>
-      <w:bookmarkStart w:id="37" w:name="_Toc298682769"/>
+      <w:bookmarkStart w:id="40" w:name="_Toc298682769"/>
       <w:proofErr w:type="spellStart"/>
       <w:proofErr w:type="gramStart"/>
       <w:r>
         <w:t>sortdirection</w:t>
       </w:r>
-      <w:bookmarkEnd w:id="37"/>
+      <w:bookmarkEnd w:id="40"/>
       <w:proofErr w:type="spellEnd"/>
       <w:proofErr w:type="gramEnd"/>
     </w:p>
@@ -7892,20 +8369,78 @@
       <w:pPr>
         <w:pStyle w:val="Heading4"/>
       </w:pPr>
-      <w:bookmarkStart w:id="38" w:name="_Toc298682770"/>
+      <w:bookmarkStart w:id="41" w:name="_Toc298682770"/>
       <w:proofErr w:type="spellStart"/>
       <w:proofErr w:type="gramStart"/>
       <w:r>
+        <w:t>maximumNumberOfConcurrentDownloads</w:t>
+      </w:r>
+      <w:bookmarkEnd w:id="41"/>
+      <w:proofErr w:type="spellEnd"/>
+      <w:proofErr w:type="gramEnd"/>
+    </w:p>
+    <w:p>
+      <w:r>
+        <w:t xml:space="preserve">This element is only used by </w:t>
+      </w:r>
+      <w:proofErr w:type="spellStart"/>
+      <w:r>
+        <w:t>DownloadPodcasts</w:t>
+      </w:r>
+      <w:proofErr w:type="spellEnd"/>
+      <w:r>
+        <w:t xml:space="preserve"> and controls how many downloads are running at the same time. Your computer or the server that holds the podcasts may limit the number of connections it will accept.</w:t>
+      </w:r>
+    </w:p>
+    <w:p>
+      <w:pPr>
+        <w:pStyle w:val="Heading4"/>
+      </w:pPr>
+      <w:proofErr w:type="spellStart"/>
+      <w:proofErr w:type="gramStart"/>
+      <w:r>
+        <w:t>retryWaitInSeconds</w:t>
+      </w:r>
+      <w:proofErr w:type="spellEnd"/>
+      <w:proofErr w:type="gramEnd"/>
+    </w:p>
+    <w:p>
+      <w:r>
+        <w:t xml:space="preserve">This element can be used to resolve any file locking issues when using slow flash drives. If you are running a large number of concurrent downloads in the same feed then all </w:t>
+      </w:r>
+      <w:proofErr w:type="gramStart"/>
+      <w:r>
+        <w:t>the downloads</w:t>
+      </w:r>
+      <w:proofErr w:type="gramEnd"/>
+      <w:r>
+        <w:t xml:space="preserve"> will attempt to update the high tide mark in the state file. You may see a warning message saying that the state file was locked and the downloader will retry. If after a number of retries the file is still locked then an error will be thrown.</w:t>
+      </w:r>
+    </w:p>
+    <w:p>
+      <w:r>
         <w:lastRenderedPageBreak/>
-        <w:t>maximumNumberOfConcurrentDownloads</w:t>
-      </w:r>
-      <w:bookmarkEnd w:id="38"/>
-      <w:proofErr w:type="spellEnd"/>
+        <w:t>This element is the number of seconds to wait before retrying writing to the state file. You may find a higher number for example 15 or 20 seconds will help on slow flash drives, you may also find that reducing the number of concurrent downloads will help.</w:t>
+      </w:r>
+    </w:p>
+    <w:p>
+      <w:pPr>
+        <w:pStyle w:val="Heading4"/>
+      </w:pPr>
+      <w:bookmarkStart w:id="42" w:name="_Toc298682771"/>
+      <w:proofErr w:type="gramStart"/>
+      <w:r>
+        <w:t>feed</w:t>
+      </w:r>
       <w:proofErr w:type="gramEnd"/>
-    </w:p>
-    <w:p>
-      <w:r>
-        <w:t xml:space="preserve">This element is only used by </w:t>
+      <w:r>
+        <w:t xml:space="preserve"> section</w:t>
+      </w:r>
+      <w:bookmarkEnd w:id="42"/>
+    </w:p>
+    <w:p>
+      <w:r>
+        <w:t xml:space="preserve">This section is only used by </w:t>
       </w:r>
       <w:proofErr w:type="spellStart"/>
       <w:r>
@@ -7913,100 +8448,42 @@
       </w:r>
       <w:proofErr w:type="spellEnd"/>
       <w:r>
-        <w:t xml:space="preserve"> and controls how many downloads are running at the same time. Your computer or the server that holds the podcasts may limit the number of connections it will accept.</w:t>
-      </w:r>
+        <w:t xml:space="preserve"> and </w:t>
+      </w:r>
+      <w:proofErr w:type="spellStart"/>
+      <w:r>
+        <w:t>PurgePodcasts</w:t>
+      </w:r>
+      <w:proofErr w:type="spellEnd"/>
     </w:p>
     <w:p>
       <w:pPr>
         <w:pStyle w:val="Heading4"/>
       </w:pPr>
-      <w:proofErr w:type="spellStart"/>
+      <w:bookmarkStart w:id="43" w:name="_Toc298682772"/>
       <w:proofErr w:type="gramStart"/>
       <w:r>
-        <w:t>retryWaitInSeconds</w:t>
-      </w:r>
-      <w:proofErr w:type="spellEnd"/>
+        <w:t>format</w:t>
+      </w:r>
+      <w:bookmarkEnd w:id="43"/>
       <w:proofErr w:type="gramEnd"/>
     </w:p>
     <w:p>
       <w:r>
-        <w:t xml:space="preserve">This element can be used to resolve any file locking issues when using slow flash drives. If you are running a large number of concurrent downloads in the same feed then all </w:t>
-      </w:r>
+        <w:t>The only supported podcast feed format is RSS</w:t>
+      </w:r>
+    </w:p>
+    <w:p>
+      <w:pPr>
+        <w:pStyle w:val="Heading4"/>
+      </w:pPr>
+      <w:bookmarkStart w:id="44" w:name="_Toc298682773"/>
+      <w:proofErr w:type="spellStart"/>
       <w:proofErr w:type="gramStart"/>
       <w:r>
-        <w:t>the downloads</w:t>
-      </w:r>
-      <w:proofErr w:type="gramEnd"/>
-      <w:r>
-        <w:t xml:space="preserve"> will attempt to update the high tide mark in the state file. You may see a warning message saying that the state file was locked and the downloader will retry. If after a number of retries the file is still locked then an error will be thrown.</w:t>
-      </w:r>
-    </w:p>
-    <w:p>
-      <w:r>
-        <w:t>This element is the number of seconds to wait before retrying writing to the state file. You may find a higher number for example 15 or 20 seconds will help on slow flash drives, you may also find that reducing the number of concurrent downloads will help.</w:t>
-      </w:r>
-    </w:p>
-    <w:p>
-      <w:pPr>
-        <w:pStyle w:val="Heading4"/>
-      </w:pPr>
-      <w:bookmarkStart w:id="39" w:name="_Toc298682771"/>
-      <w:proofErr w:type="gramStart"/>
-      <w:r>
-        <w:t>feed</w:t>
-      </w:r>
-      <w:proofErr w:type="gramEnd"/>
-      <w:r>
-        <w:t xml:space="preserve"> section</w:t>
-      </w:r>
-      <w:bookmarkEnd w:id="39"/>
-    </w:p>
-    <w:p>
-      <w:r>
-        <w:t xml:space="preserve">This section is only used by </w:t>
-      </w:r>
-      <w:proofErr w:type="spellStart"/>
-      <w:r>
-        <w:t>DownloadPodcasts</w:t>
-      </w:r>
-      <w:proofErr w:type="spellEnd"/>
-      <w:r>
-        <w:t xml:space="preserve"> and </w:t>
-      </w:r>
-      <w:proofErr w:type="spellStart"/>
-      <w:r>
-        <w:t>PurgePodcasts</w:t>
-      </w:r>
-      <w:proofErr w:type="spellEnd"/>
-    </w:p>
-    <w:p>
-      <w:pPr>
-        <w:pStyle w:val="Heading4"/>
-      </w:pPr>
-      <w:bookmarkStart w:id="40" w:name="_Toc298682772"/>
-      <w:proofErr w:type="gramStart"/>
-      <w:r>
-        <w:t>format</w:t>
-      </w:r>
-      <w:bookmarkEnd w:id="40"/>
-      <w:proofErr w:type="gramEnd"/>
-    </w:p>
-    <w:p>
-      <w:r>
-        <w:t>The only supported podcast feed format is RSS</w:t>
-      </w:r>
-    </w:p>
-    <w:p>
-      <w:pPr>
-        <w:pStyle w:val="Heading4"/>
-      </w:pPr>
-      <w:bookmarkStart w:id="41" w:name="_Toc298682773"/>
-      <w:proofErr w:type="spellStart"/>
-      <w:proofErr w:type="gramStart"/>
-      <w:r>
         <w:t>downloadStrategy</w:t>
       </w:r>
-      <w:bookmarkEnd w:id="41"/>
+      <w:bookmarkEnd w:id="44"/>
       <w:proofErr w:type="spellEnd"/>
       <w:proofErr w:type="gramEnd"/>
     </w:p>
@@ -8019,7 +8496,7 @@
       <w:tblPr>
         <w:tblStyle w:val="TableGrid"/>
         <w:tblW w:w="0" w:type="auto"/>
-        <w:tblLook w:val="04A0"/>
+        <w:tblLook w:val="04A0" w:firstRow="1" w:lastRow="0" w:firstColumn="1" w:lastColumn="0" w:noHBand="0" w:noVBand="1"/>
       </w:tblPr>
       <w:tblGrid>
         <w:gridCol w:w="4621"/>
@@ -8153,13 +8630,13 @@
       <w:pPr>
         <w:pStyle w:val="Heading4"/>
       </w:pPr>
-      <w:bookmarkStart w:id="42" w:name="_Toc298682774"/>
+      <w:bookmarkStart w:id="45" w:name="_Toc298682774"/>
       <w:proofErr w:type="spellStart"/>
       <w:proofErr w:type="gramStart"/>
       <w:r>
         <w:t>namingStyle</w:t>
       </w:r>
-      <w:bookmarkEnd w:id="42"/>
+      <w:bookmarkEnd w:id="45"/>
       <w:proofErr w:type="spellEnd"/>
       <w:proofErr w:type="gramEnd"/>
     </w:p>
@@ -8175,7 +8652,7 @@
       <w:tblPr>
         <w:tblStyle w:val="TableGrid"/>
         <w:tblW w:w="0" w:type="auto"/>
-        <w:tblLook w:val="04A0"/>
+        <w:tblLook w:val="04A0" w:firstRow="1" w:lastRow="0" w:firstColumn="1" w:lastColumn="0" w:noHBand="0" w:noVBand="1"/>
       </w:tblPr>
       <w:tblGrid>
         <w:gridCol w:w="4621"/>
@@ -8238,11 +8715,7 @@
           </w:tcPr>
           <w:p>
             <w:r>
-              <w:t xml:space="preserve">The episode title, as specified in the feed will be </w:t>
-            </w:r>
-            <w:r>
-              <w:lastRenderedPageBreak/>
-              <w:t>used. Any characters that cannot be used in a filename will be replaced with an underscore.</w:t>
+              <w:t>The episode title, as specified in the feed will be used. Any characters that cannot be used in a filename will be replaced with an underscore.</w:t>
             </w:r>
           </w:p>
         </w:tc>
@@ -8255,7 +8728,6 @@
           <w:p>
             <w:proofErr w:type="spellStart"/>
             <w:r>
-              <w:lastRenderedPageBreak/>
               <w:t>pubdate_etitle</w:t>
             </w:r>
             <w:proofErr w:type="spellEnd"/>
@@ -8318,6 +8790,7 @@
               <w:t xml:space="preserve">Published date in the YYYY MM DD HH MM (to enable the files to be sorted by published date) </w:t>
             </w:r>
             <w:r>
+              <w:lastRenderedPageBreak/>
               <w:t xml:space="preserve">followed by the feed title (the folder used to store the episodes) </w:t>
             </w:r>
             <w:r>
@@ -8334,6 +8807,7 @@
           <w:p>
             <w:proofErr w:type="spellStart"/>
             <w:r>
+              <w:lastRenderedPageBreak/>
               <w:t>pubdate_folder_title_url</w:t>
             </w:r>
             <w:proofErr w:type="spellEnd"/>
@@ -8386,13 +8860,13 @@
       <w:pPr>
         <w:pStyle w:val="Heading4"/>
       </w:pPr>
-      <w:bookmarkStart w:id="43" w:name="_Toc298682775"/>
+      <w:bookmarkStart w:id="46" w:name="_Toc298682775"/>
       <w:proofErr w:type="spellStart"/>
       <w:proofErr w:type="gramStart"/>
       <w:r>
         <w:t>maximumDaysOld</w:t>
       </w:r>
-      <w:bookmarkEnd w:id="43"/>
+      <w:bookmarkEnd w:id="46"/>
       <w:proofErr w:type="spellEnd"/>
       <w:proofErr w:type="gramEnd"/>
     </w:p>
@@ -8405,13 +8879,13 @@
       <w:pPr>
         <w:pStyle w:val="Heading4"/>
       </w:pPr>
-      <w:bookmarkStart w:id="44" w:name="_Toc298682776"/>
+      <w:bookmarkStart w:id="47" w:name="_Toc298682776"/>
       <w:proofErr w:type="spellStart"/>
       <w:proofErr w:type="gramStart"/>
       <w:r>
         <w:t>deleteDownloadsDaysOld</w:t>
       </w:r>
-      <w:bookmarkEnd w:id="44"/>
+      <w:bookmarkEnd w:id="47"/>
       <w:proofErr w:type="spellEnd"/>
       <w:proofErr w:type="gramEnd"/>
     </w:p>
@@ -8458,11 +8932,11 @@
       <w:pPr>
         <w:pStyle w:val="Heading3"/>
       </w:pPr>
-      <w:bookmarkStart w:id="45" w:name="_Toc298682777"/>
+      <w:bookmarkStart w:id="48" w:name="_Toc298682777"/>
       <w:r>
         <w:t>Podcast Section</w:t>
       </w:r>
-      <w:bookmarkEnd w:id="45"/>
+      <w:bookmarkEnd w:id="48"/>
     </w:p>
     <w:p>
       <w:r>
@@ -8521,13 +8995,112 @@
       <w:pPr>
         <w:pStyle w:val="Heading4"/>
       </w:pPr>
-      <w:bookmarkStart w:id="46" w:name="_Toc298682778"/>
+      <w:bookmarkStart w:id="49" w:name="_Toc298682778"/>
       <w:proofErr w:type="gramStart"/>
       <w:r>
+        <w:t>folder</w:t>
+      </w:r>
+      <w:bookmarkEnd w:id="49"/>
+      <w:proofErr w:type="gramEnd"/>
+    </w:p>
+    <w:p>
+      <w:proofErr w:type="spellStart"/>
+      <w:r>
+        <w:t>SyncPodcasts</w:t>
+      </w:r>
+      <w:proofErr w:type="spellEnd"/>
+      <w:r>
+        <w:t xml:space="preserve"> uses t</w:t>
+      </w:r>
+      <w:r>
+        <w:t xml:space="preserve">his </w:t>
+      </w:r>
+      <w:r>
+        <w:t>as</w:t>
+      </w:r>
+      <w:r>
+        <w:t xml:space="preserve"> the folder relative to the source that will be used to copy from and relative to the destination to copy to.</w:t>
+      </w:r>
+    </w:p>
+    <w:p>
+      <w:r>
+        <w:t xml:space="preserve">For example if the </w:t>
+      </w:r>
+      <w:proofErr w:type="spellStart"/>
+      <w:r>
+        <w:t>sourceRoot</w:t>
+      </w:r>
+      <w:proofErr w:type="spellEnd"/>
+      <w:r>
+        <w:t xml:space="preserve"> is “C:\Podcasts” and the </w:t>
+      </w:r>
+      <w:proofErr w:type="spellStart"/>
+      <w:r>
+        <w:t>destinationRoot</w:t>
+      </w:r>
+      <w:proofErr w:type="spellEnd"/>
+      <w:r>
+        <w:t xml:space="preserve"> is “X:\Media” and folder is “</w:t>
+      </w:r>
+      <w:proofErr w:type="spellStart"/>
+      <w:r>
+        <w:t>fred</w:t>
+      </w:r>
+      <w:proofErr w:type="spellEnd"/>
+      <w:r>
+        <w:t>” then we will copy from “C:\Podcasts\fred” to “X:\Media\fred”</w:t>
+      </w:r>
+    </w:p>
+    <w:p>
+      <w:proofErr w:type="spellStart"/>
+      <w:r>
+        <w:t>GeneratePlaylists</w:t>
+      </w:r>
+      <w:proofErr w:type="spellEnd"/>
+      <w:r>
+        <w:t xml:space="preserve"> uses this as the folder to find media to add to the playlist.</w:t>
+      </w:r>
+    </w:p>
+    <w:p>
+      <w:r>
+        <w:t xml:space="preserve">It is also used by </w:t>
+      </w:r>
+      <w:proofErr w:type="spellStart"/>
+      <w:r>
+        <w:t>DownloadPodcasts</w:t>
+      </w:r>
+      <w:proofErr w:type="spellEnd"/>
+      <w:r>
+        <w:t xml:space="preserve"> as the folder relative to the </w:t>
+      </w:r>
+      <w:proofErr w:type="spellStart"/>
+      <w:r>
+        <w:t>sourceRoot</w:t>
+      </w:r>
+      <w:proofErr w:type="spellEnd"/>
+      <w:r>
+        <w:t xml:space="preserve"> to download files to and also as the title of the podcast feed if the title is to be included in the episode file name using the </w:t>
+      </w:r>
+      <w:proofErr w:type="spellStart"/>
+      <w:r>
+        <w:t>namingStyle</w:t>
+      </w:r>
+      <w:proofErr w:type="spellEnd"/>
+      <w:r>
+        <w:t xml:space="preserve"> element.</w:t>
+      </w:r>
+    </w:p>
+    <w:p>
+      <w:pPr>
+        <w:pStyle w:val="Heading4"/>
+      </w:pPr>
+      <w:bookmarkStart w:id="50" w:name="_Toc298682779"/>
+      <w:proofErr w:type="gramStart"/>
+      <w:r>
         <w:lastRenderedPageBreak/>
-        <w:t>folder</w:t>
-      </w:r>
-      <w:bookmarkEnd w:id="46"/>
+        <w:t>pattern</w:t>
+      </w:r>
+      <w:bookmarkEnd w:id="50"/>
       <w:proofErr w:type="gramEnd"/>
     </w:p>
     <w:p>
@@ -8537,60 +9110,101 @@
       </w:r>
       <w:proofErr w:type="spellEnd"/>
       <w:r>
-        <w:t xml:space="preserve"> uses t</w:t>
-      </w:r>
-      <w:r>
-        <w:t xml:space="preserve">his </w:t>
-      </w:r>
-      <w:r>
-        <w:t>as</w:t>
-      </w:r>
-      <w:r>
-        <w:t xml:space="preserve"> the folder relative to the source that will be used to copy from and relative to the destination to copy to.</w:t>
-      </w:r>
-    </w:p>
-    <w:p>
-      <w:r>
-        <w:t xml:space="preserve">For example if the </w:t>
-      </w:r>
-      <w:proofErr w:type="spellStart"/>
-      <w:r>
-        <w:t>sourceRoot</w:t>
-      </w:r>
-      <w:proofErr w:type="spellEnd"/>
-      <w:r>
-        <w:t xml:space="preserve"> is “C:\Podcasts” and the </w:t>
-      </w:r>
-      <w:proofErr w:type="spellStart"/>
-      <w:r>
-        <w:t>destinationRoot</w:t>
-      </w:r>
-      <w:proofErr w:type="spellEnd"/>
-      <w:r>
-        <w:t xml:space="preserve"> is “X:\Media” and folder is “</w:t>
-      </w:r>
-      <w:proofErr w:type="spellStart"/>
-      <w:r>
-        <w:t>fred</w:t>
-      </w:r>
-      <w:proofErr w:type="spellEnd"/>
-      <w:r>
-        <w:t>” then we will copy from “C:\Podcasts\fred” to “X:\Media\fred”</w:t>
-      </w:r>
-    </w:p>
-    <w:p>
-      <w:proofErr w:type="spellStart"/>
-      <w:r>
-        <w:t>GeneratePlaylists</w:t>
-      </w:r>
-      <w:proofErr w:type="spellEnd"/>
-      <w:r>
-        <w:t xml:space="preserve"> uses this as the folder to find media to add to the playlist.</w:t>
-      </w:r>
-    </w:p>
-    <w:p>
-      <w:r>
-        <w:t xml:space="preserve">It is also used by </w:t>
+        <w:t xml:space="preserve"> uses this as t</w:t>
+      </w:r>
+      <w:r>
+        <w:t>he filename pattern to look for when copying files, for example *.mp3 will match all the mp3 files.</w:t>
+      </w:r>
+    </w:p>
+    <w:p>
+      <w:pPr>
+        <w:pStyle w:val="Heading4"/>
+      </w:pPr>
+      <w:bookmarkStart w:id="51" w:name="_Toc298682780"/>
+      <w:proofErr w:type="gramStart"/>
+      <w:r>
+        <w:t>number</w:t>
+      </w:r>
+      <w:bookmarkEnd w:id="51"/>
+      <w:proofErr w:type="gramEnd"/>
+    </w:p>
+    <w:p>
+      <w:proofErr w:type="spellStart"/>
+      <w:r>
+        <w:t>SyncPodcasts</w:t>
+      </w:r>
+      <w:proofErr w:type="spellEnd"/>
+      <w:r>
+        <w:t xml:space="preserve"> uses this as the </w:t>
+      </w:r>
+      <w:r>
+        <w:t xml:space="preserve">number of files to copy. -1 means that all file in the source folder will be </w:t>
+      </w:r>
+      <w:proofErr w:type="spellStart"/>
+      <w:r>
+        <w:t>copued</w:t>
+      </w:r>
+      <w:proofErr w:type="spellEnd"/>
+      <w:r>
+        <w:t>.</w:t>
+      </w:r>
+    </w:p>
+    <w:p>
+      <w:pPr>
+        <w:pStyle w:val="Heading4"/>
+      </w:pPr>
+      <w:bookmarkStart w:id="52" w:name="_Toc298682781"/>
+      <w:proofErr w:type="spellStart"/>
+      <w:proofErr w:type="gramStart"/>
+      <w:r>
+        <w:t>sortfield</w:t>
+      </w:r>
+      <w:bookmarkEnd w:id="52"/>
+      <w:proofErr w:type="spellEnd"/>
+      <w:proofErr w:type="gramEnd"/>
+    </w:p>
+    <w:p>
+      <w:r>
+        <w:t>This is the same as the setting in the global section, if it is missing then the one from the global section is used</w:t>
+      </w:r>
+    </w:p>
+    <w:p>
+      <w:pPr>
+        <w:pStyle w:val="Heading4"/>
+      </w:pPr>
+      <w:bookmarkStart w:id="53" w:name="_Toc298682782"/>
+      <w:proofErr w:type="spellStart"/>
+      <w:proofErr w:type="gramStart"/>
+      <w:r>
+        <w:t>sortdirection</w:t>
+      </w:r>
+      <w:bookmarkEnd w:id="53"/>
+      <w:proofErr w:type="spellEnd"/>
+      <w:proofErr w:type="gramEnd"/>
+    </w:p>
+    <w:p>
+      <w:r>
+        <w:t>This is the same as the setting in the global section, if it is missing then the one from the global section is used</w:t>
+      </w:r>
+    </w:p>
+    <w:p>
+      <w:pPr>
+        <w:pStyle w:val="Heading4"/>
+      </w:pPr>
+      <w:bookmarkStart w:id="54" w:name="_Toc298682783"/>
+      <w:proofErr w:type="gramStart"/>
+      <w:r>
+        <w:t>feed</w:t>
+      </w:r>
+      <w:proofErr w:type="gramEnd"/>
+      <w:r>
+        <w:t xml:space="preserve"> section</w:t>
+      </w:r>
+      <w:bookmarkEnd w:id="54"/>
+    </w:p>
+    <w:p>
+      <w:r>
+        <w:t xml:space="preserve">This section is only used by </w:t>
       </w:r>
       <w:proofErr w:type="spellStart"/>
       <w:r>
@@ -8598,280 +9212,139 @@
       </w:r>
       <w:proofErr w:type="spellEnd"/>
       <w:r>
-        <w:t xml:space="preserve"> as the folder relative to the </w:t>
-      </w:r>
-      <w:proofErr w:type="spellStart"/>
-      <w:r>
-        <w:t>sourceRoot</w:t>
-      </w:r>
-      <w:proofErr w:type="spellEnd"/>
-      <w:r>
-        <w:t xml:space="preserve"> to download files to and also as the title of the podcast feed if the title is to be included in the episode file name using the </w:t>
-      </w:r>
-      <w:proofErr w:type="spellStart"/>
+        <w:t xml:space="preserve"> and </w:t>
+      </w:r>
+      <w:proofErr w:type="spellStart"/>
+      <w:r>
+        <w:t>PurgePodcasts</w:t>
+      </w:r>
+      <w:proofErr w:type="spellEnd"/>
+    </w:p>
+    <w:p>
+      <w:pPr>
+        <w:pStyle w:val="Heading4"/>
+      </w:pPr>
+      <w:bookmarkStart w:id="55" w:name="_Toc298682784"/>
+      <w:proofErr w:type="spellStart"/>
+      <w:proofErr w:type="gramStart"/>
+      <w:r>
+        <w:t>url</w:t>
+      </w:r>
+      <w:bookmarkEnd w:id="55"/>
+      <w:proofErr w:type="spellEnd"/>
+      <w:proofErr w:type="gramEnd"/>
+    </w:p>
+    <w:p>
+      <w:r>
+        <w:t xml:space="preserve">This is the </w:t>
+      </w:r>
+      <w:proofErr w:type="spellStart"/>
+      <w:proofErr w:type="gramStart"/>
+      <w:r>
+        <w:t>url</w:t>
+      </w:r>
+      <w:proofErr w:type="spellEnd"/>
+      <w:proofErr w:type="gramEnd"/>
+      <w:r>
+        <w:t xml:space="preserve"> to the podcast feed, often this will be displayed as “RSS Feed” on a web site. If this is not present then </w:t>
+      </w:r>
+      <w:proofErr w:type="spellStart"/>
+      <w:r>
+        <w:t>DownloadPodcasts</w:t>
+      </w:r>
+      <w:proofErr w:type="spellEnd"/>
+      <w:r>
+        <w:t xml:space="preserve"> will ignore the podcast element.</w:t>
+      </w:r>
+    </w:p>
+    <w:p>
+      <w:pPr>
+        <w:pStyle w:val="Heading4"/>
+      </w:pPr>
+      <w:bookmarkStart w:id="56" w:name="_Toc298682785"/>
+      <w:proofErr w:type="gramStart"/>
+      <w:r>
+        <w:t>format</w:t>
+      </w:r>
+      <w:bookmarkEnd w:id="56"/>
+      <w:proofErr w:type="gramEnd"/>
+    </w:p>
+    <w:p>
+      <w:r>
+        <w:t>This is the same as the setting in the global section, if it is missing then the one from the global section is used</w:t>
+      </w:r>
+    </w:p>
+    <w:p>
+      <w:pPr>
+        <w:pStyle w:val="Heading4"/>
+      </w:pPr>
+      <w:bookmarkStart w:id="57" w:name="_Toc298682786"/>
+      <w:proofErr w:type="spellStart"/>
+      <w:proofErr w:type="gramStart"/>
+      <w:r>
+        <w:t>downloadStrategy</w:t>
+      </w:r>
+      <w:bookmarkEnd w:id="57"/>
+      <w:proofErr w:type="spellEnd"/>
+      <w:proofErr w:type="gramEnd"/>
+    </w:p>
+    <w:p>
+      <w:r>
+        <w:t>This is the same as the setting in the global section, if it is missing then the one from the global section is used</w:t>
+      </w:r>
+    </w:p>
+    <w:p>
+      <w:pPr>
+        <w:pStyle w:val="Heading4"/>
+      </w:pPr>
+      <w:bookmarkStart w:id="58" w:name="_Toc298682787"/>
+      <w:proofErr w:type="spellStart"/>
+      <w:proofErr w:type="gramStart"/>
       <w:r>
         <w:t>namingStyle</w:t>
       </w:r>
-      <w:proofErr w:type="spellEnd"/>
-      <w:r>
-        <w:t xml:space="preserve"> element.</w:t>
+      <w:bookmarkEnd w:id="58"/>
+      <w:proofErr w:type="spellEnd"/>
+      <w:proofErr w:type="gramEnd"/>
+    </w:p>
+    <w:p>
+      <w:r>
+        <w:t>This is the same as the setting in the global section, if it is missing then the one from the global section is used</w:t>
       </w:r>
     </w:p>
     <w:p>
       <w:pPr>
         <w:pStyle w:val="Heading4"/>
       </w:pPr>
-      <w:bookmarkStart w:id="47" w:name="_Toc298682779"/>
+      <w:bookmarkStart w:id="59" w:name="_Toc298682788"/>
+      <w:proofErr w:type="spellStart"/>
       <w:proofErr w:type="gramStart"/>
       <w:r>
-        <w:t>pattern</w:t>
-      </w:r>
-      <w:bookmarkEnd w:id="47"/>
+        <w:t>maximumDaysOld</w:t>
+      </w:r>
+      <w:bookmarkEnd w:id="59"/>
+      <w:proofErr w:type="spellEnd"/>
       <w:proofErr w:type="gramEnd"/>
     </w:p>
     <w:p>
-      <w:proofErr w:type="spellStart"/>
-      <w:r>
-        <w:t>SyncPodcasts</w:t>
-      </w:r>
-      <w:proofErr w:type="spellEnd"/>
-      <w:r>
-        <w:t xml:space="preserve"> uses this as t</w:t>
-      </w:r>
-      <w:r>
-        <w:t>he filename pattern to look for when copying files, for example *.mp3 will match all the mp3 files.</w:t>
+      <w:r>
+        <w:t>This is the same as the setting in the global section, if it is missing then the one from the global section is use</w:t>
+      </w:r>
+      <w:r>
+        <w:t>d</w:t>
       </w:r>
     </w:p>
     <w:p>
       <w:pPr>
         <w:pStyle w:val="Heading4"/>
       </w:pPr>
-      <w:bookmarkStart w:id="48" w:name="_Toc298682780"/>
+      <w:bookmarkStart w:id="60" w:name="_Toc298682789"/>
+      <w:proofErr w:type="spellStart"/>
       <w:proofErr w:type="gramStart"/>
       <w:r>
-        <w:t>number</w:t>
-      </w:r>
-      <w:bookmarkEnd w:id="48"/>
-      <w:proofErr w:type="gramEnd"/>
-    </w:p>
-    <w:p>
-      <w:proofErr w:type="spellStart"/>
-      <w:r>
-        <w:t>SyncPodcasts</w:t>
-      </w:r>
-      <w:proofErr w:type="spellEnd"/>
-      <w:r>
-        <w:t xml:space="preserve"> uses this as the </w:t>
-      </w:r>
-      <w:r>
-        <w:t xml:space="preserve">number of files to copy. -1 means that all file in the source folder will be </w:t>
-      </w:r>
-      <w:proofErr w:type="spellStart"/>
-      <w:r>
-        <w:t>copued</w:t>
-      </w:r>
-      <w:proofErr w:type="spellEnd"/>
-      <w:r>
-        <w:t>.</w:t>
-      </w:r>
-    </w:p>
-    <w:p>
-      <w:pPr>
-        <w:pStyle w:val="Heading4"/>
-      </w:pPr>
-      <w:bookmarkStart w:id="49" w:name="_Toc298682781"/>
-      <w:proofErr w:type="spellStart"/>
-      <w:proofErr w:type="gramStart"/>
-      <w:r>
-        <w:t>sortfield</w:t>
-      </w:r>
-      <w:bookmarkEnd w:id="49"/>
-      <w:proofErr w:type="spellEnd"/>
-      <w:proofErr w:type="gramEnd"/>
-    </w:p>
-    <w:p>
-      <w:r>
-        <w:t>This is the same as the setting in the global section, if it is missing then the one from the global section is used</w:t>
-      </w:r>
-    </w:p>
-    <w:p>
-      <w:pPr>
-        <w:pStyle w:val="Heading4"/>
-      </w:pPr>
-      <w:bookmarkStart w:id="50" w:name="_Toc298682782"/>
-      <w:proofErr w:type="spellStart"/>
-      <w:proofErr w:type="gramStart"/>
-      <w:r>
-        <w:t>sortdirection</w:t>
-      </w:r>
-      <w:bookmarkEnd w:id="50"/>
-      <w:proofErr w:type="spellEnd"/>
-      <w:proofErr w:type="gramEnd"/>
-    </w:p>
-    <w:p>
-      <w:r>
-        <w:t>This is the same as the setting in the global section, if it is missing then the one from the global section is used</w:t>
-      </w:r>
-    </w:p>
-    <w:p>
-      <w:pPr>
-        <w:pStyle w:val="Heading4"/>
-      </w:pPr>
-      <w:bookmarkStart w:id="51" w:name="_Toc298682783"/>
-      <w:proofErr w:type="gramStart"/>
-      <w:r>
-        <w:t>feed</w:t>
-      </w:r>
-      <w:proofErr w:type="gramEnd"/>
-      <w:r>
-        <w:t xml:space="preserve"> section</w:t>
-      </w:r>
-      <w:bookmarkEnd w:id="51"/>
-    </w:p>
-    <w:p>
-      <w:r>
-        <w:t xml:space="preserve">This section is only used by </w:t>
-      </w:r>
-      <w:proofErr w:type="spellStart"/>
-      <w:r>
-        <w:t>DownloadPodcasts</w:t>
-      </w:r>
-      <w:proofErr w:type="spellEnd"/>
-      <w:r>
-        <w:t xml:space="preserve"> and </w:t>
-      </w:r>
-      <w:proofErr w:type="spellStart"/>
-      <w:r>
-        <w:t>PurgePodcasts</w:t>
-      </w:r>
-      <w:proofErr w:type="spellEnd"/>
-    </w:p>
-    <w:p>
-      <w:pPr>
-        <w:pStyle w:val="Heading4"/>
-      </w:pPr>
-      <w:bookmarkStart w:id="52" w:name="_Toc298682784"/>
-      <w:proofErr w:type="spellStart"/>
-      <w:proofErr w:type="gramStart"/>
-      <w:r>
-        <w:t>url</w:t>
-      </w:r>
-      <w:bookmarkEnd w:id="52"/>
-      <w:proofErr w:type="spellEnd"/>
-      <w:proofErr w:type="gramEnd"/>
-    </w:p>
-    <w:p>
-      <w:r>
-        <w:t xml:space="preserve">This is the </w:t>
-      </w:r>
-      <w:proofErr w:type="spellStart"/>
-      <w:proofErr w:type="gramStart"/>
-      <w:r>
-        <w:t>url</w:t>
-      </w:r>
-      <w:proofErr w:type="spellEnd"/>
-      <w:proofErr w:type="gramEnd"/>
-      <w:r>
-        <w:t xml:space="preserve"> to the podcast feed, often this will be displayed as “RSS Feed” on a web site. If this is not present then </w:t>
-      </w:r>
-      <w:proofErr w:type="spellStart"/>
-      <w:r>
-        <w:t>DownloadPodcasts</w:t>
-      </w:r>
-      <w:proofErr w:type="spellEnd"/>
-      <w:r>
-        <w:t xml:space="preserve"> will ignore the podcast element.</w:t>
-      </w:r>
-    </w:p>
-    <w:p>
-      <w:pPr>
-        <w:pStyle w:val="Heading4"/>
-      </w:pPr>
-      <w:bookmarkStart w:id="53" w:name="_Toc298682785"/>
-      <w:proofErr w:type="gramStart"/>
-      <w:r>
-        <w:t>format</w:t>
-      </w:r>
-      <w:bookmarkEnd w:id="53"/>
-      <w:proofErr w:type="gramEnd"/>
-    </w:p>
-    <w:p>
-      <w:r>
-        <w:t>This is the same as the setting in the global section, if it is missing then the one from the global section is used</w:t>
-      </w:r>
-    </w:p>
-    <w:p>
-      <w:pPr>
-        <w:pStyle w:val="Heading4"/>
-      </w:pPr>
-      <w:bookmarkStart w:id="54" w:name="_Toc298682786"/>
-      <w:proofErr w:type="spellStart"/>
-      <w:proofErr w:type="gramStart"/>
-      <w:r>
-        <w:t>downloadStrategy</w:t>
-      </w:r>
-      <w:bookmarkEnd w:id="54"/>
-      <w:proofErr w:type="spellEnd"/>
-      <w:proofErr w:type="gramEnd"/>
-    </w:p>
-    <w:p>
-      <w:r>
-        <w:t>This is the same as the setting in the global section, if it is missing then the one from the global section is used</w:t>
-      </w:r>
-    </w:p>
-    <w:p>
-      <w:pPr>
-        <w:pStyle w:val="Heading4"/>
-      </w:pPr>
-      <w:bookmarkStart w:id="55" w:name="_Toc298682787"/>
-      <w:proofErr w:type="spellStart"/>
-      <w:proofErr w:type="gramStart"/>
-      <w:r>
-        <w:t>namingStyle</w:t>
-      </w:r>
-      <w:bookmarkEnd w:id="55"/>
-      <w:proofErr w:type="spellEnd"/>
-      <w:proofErr w:type="gramEnd"/>
-    </w:p>
-    <w:p>
-      <w:r>
-        <w:t>This is the same as the setting in the global section, if it is missing then the one from the global section is used</w:t>
-      </w:r>
-    </w:p>
-    <w:p>
-      <w:pPr>
-        <w:pStyle w:val="Heading4"/>
-      </w:pPr>
-      <w:bookmarkStart w:id="56" w:name="_Toc298682788"/>
-      <w:proofErr w:type="spellStart"/>
-      <w:proofErr w:type="gramStart"/>
-      <w:r>
-        <w:lastRenderedPageBreak/>
-        <w:t>maximumDaysOld</w:t>
-      </w:r>
-      <w:bookmarkEnd w:id="56"/>
-      <w:proofErr w:type="spellEnd"/>
-      <w:proofErr w:type="gramEnd"/>
-    </w:p>
-    <w:p>
-      <w:r>
-        <w:t>This is the same as the setting in the global section, if it is missing then the one from the global section is use</w:t>
-      </w:r>
-      <w:r>
-        <w:t>d</w:t>
-      </w:r>
-    </w:p>
-    <w:p>
-      <w:pPr>
-        <w:pStyle w:val="Heading4"/>
-      </w:pPr>
-      <w:bookmarkStart w:id="57" w:name="_Toc298682789"/>
-      <w:proofErr w:type="spellStart"/>
-      <w:proofErr w:type="gramStart"/>
-      <w:r>
         <w:t>deleteDownloadsDaysOld</w:t>
       </w:r>
-      <w:bookmarkEnd w:id="57"/>
+      <w:bookmarkEnd w:id="60"/>
       <w:proofErr w:type="spellEnd"/>
       <w:proofErr w:type="gramEnd"/>
     </w:p>
@@ -8893,7 +9366,7 @@
 </file>
 
 <file path=word/numbering.xml><?xml version="1.0" encoding="utf-8"?>
-<w:numbering xmlns:ve="http://schemas.openxmlformats.org/markup-compatibility/2006" xmlns:o="urn:schemas-microsoft-com:office:office" xmlns:r="http://schemas.openxmlformats.org/officeDocument/2006/relationships" xmlns:m="http://schemas.openxmlformats.org/officeDocument/2006/math" xmlns:v="urn:schemas-microsoft-com:vml" xmlns:wp="http://schemas.openxmlformats.org/drawingml/2006/wordprocessingDrawing" xmlns:w10="urn:schemas-microsoft-com:office:word" xmlns:w="http://schemas.openxmlformats.org/wordprocessingml/2006/main" xmlns:wne="http://schemas.microsoft.com/office/word/2006/wordml">
+<w:numbering xmlns:wpc="http://schemas.microsoft.com/office/word/2010/wordprocessingCanvas" xmlns:mc="http://schemas.openxmlformats.org/markup-compatibility/2006" xmlns:o="urn:schemas-microsoft-com:office:office" xmlns:r="http://schemas.openxmlformats.org/officeDocument/2006/relationships" xmlns:m="http://schemas.openxmlformats.org/officeDocument/2006/math" xmlns:v="urn:schemas-microsoft-com:vml" xmlns:wp14="http://schemas.microsoft.com/office/word/2010/wordprocessingDrawing" xmlns:wp="http://schemas.openxmlformats.org/drawingml/2006/wordprocessingDrawing" xmlns:w10="urn:schemas-microsoft-com:office:word" xmlns:w="http://schemas.openxmlformats.org/wordprocessingml/2006/main" xmlns:w14="http://schemas.microsoft.com/office/word/2010/wordml" xmlns:wpg="http://schemas.microsoft.com/office/word/2010/wordprocessingGroup" xmlns:wpi="http://schemas.microsoft.com/office/word/2010/wordprocessingInk" xmlns:wne="http://schemas.microsoft.com/office/word/2006/wordml" xmlns:wps="http://schemas.microsoft.com/office/word/2010/wordprocessingShape" mc:Ignorable="w14 wp14">
   <w:abstractNum w:abstractNumId="0">
     <w:nsid w:val="125E5C63"/>
     <w:multiLevelType w:val="hybridMultilevel"/>
@@ -10121,6 +10594,119 @@
     </w:lvl>
   </w:abstractNum>
   <w:abstractNum w:abstractNumId="12">
+    <w:nsid w:val="7A600CC6"/>
+    <w:multiLevelType w:val="multilevel"/>
+    <w:tmpl w:val="5D8A1474"/>
+    <w:lvl w:ilvl="0">
+      <w:start w:val="1"/>
+      <w:numFmt w:val="decimal"/>
+      <w:lvlText w:val="%1)"/>
+      <w:lvlJc w:val="left"/>
+      <w:pPr>
+        <w:ind w:left="360" w:hanging="360"/>
+      </w:pPr>
+      <w:rPr>
+        <w:rFonts w:hint="default"/>
+      </w:rPr>
+    </w:lvl>
+    <w:lvl w:ilvl="1">
+      <w:start w:val="1"/>
+      <w:numFmt w:val="lowerLetter"/>
+      <w:lvlText w:val="%2)"/>
+      <w:lvlJc w:val="left"/>
+      <w:pPr>
+        <w:ind w:left="720" w:hanging="360"/>
+      </w:pPr>
+      <w:rPr>
+        <w:rFonts w:hint="default"/>
+      </w:rPr>
+    </w:lvl>
+    <w:lvl w:ilvl="2">
+      <w:start w:val="1"/>
+      <w:numFmt w:val="lowerRoman"/>
+      <w:lvlText w:val="%3)"/>
+      <w:lvlJc w:val="left"/>
+      <w:pPr>
+        <w:ind w:left="1080" w:hanging="360"/>
+      </w:pPr>
+      <w:rPr>
+        <w:rFonts w:hint="default"/>
+      </w:rPr>
+    </w:lvl>
+    <w:lvl w:ilvl="3">
+      <w:start w:val="1"/>
+      <w:numFmt w:val="decimal"/>
+      <w:lvlText w:val="(%4)"/>
+      <w:lvlJc w:val="left"/>
+      <w:pPr>
+        <w:ind w:left="1440" w:hanging="360"/>
+      </w:pPr>
+      <w:rPr>
+        <w:rFonts w:hint="default"/>
+      </w:rPr>
+    </w:lvl>
+    <w:lvl w:ilvl="4">
+      <w:start w:val="1"/>
+      <w:numFmt w:val="lowerLetter"/>
+      <w:lvlText w:val="(%5)"/>
+      <w:lvlJc w:val="left"/>
+      <w:pPr>
+        <w:ind w:left="1800" w:hanging="360"/>
+      </w:pPr>
+      <w:rPr>
+        <w:rFonts w:hint="default"/>
+      </w:rPr>
+    </w:lvl>
+    <w:lvl w:ilvl="5">
+      <w:start w:val="1"/>
+      <w:numFmt w:val="lowerRoman"/>
+      <w:lvlText w:val="(%6)"/>
+      <w:lvlJc w:val="left"/>
+      <w:pPr>
+        <w:ind w:left="2160" w:hanging="360"/>
+      </w:pPr>
+      <w:rPr>
+        <w:rFonts w:hint="default"/>
+      </w:rPr>
+    </w:lvl>
+    <w:lvl w:ilvl="6">
+      <w:start w:val="1"/>
+      <w:numFmt w:val="decimal"/>
+      <w:lvlText w:val="%7."/>
+      <w:lvlJc w:val="left"/>
+      <w:pPr>
+        <w:ind w:left="2520" w:hanging="360"/>
+      </w:pPr>
+      <w:rPr>
+        <w:rFonts w:hint="default"/>
+      </w:rPr>
+    </w:lvl>
+    <w:lvl w:ilvl="7">
+      <w:start w:val="1"/>
+      <w:numFmt w:val="lowerLetter"/>
+      <w:lvlText w:val="%8."/>
+      <w:lvlJc w:val="left"/>
+      <w:pPr>
+        <w:ind w:left="2880" w:hanging="360"/>
+      </w:pPr>
+      <w:rPr>
+        <w:rFonts w:hint="default"/>
+      </w:rPr>
+    </w:lvl>
+    <w:lvl w:ilvl="8">
+      <w:start w:val="1"/>
+      <w:numFmt w:val="lowerRoman"/>
+      <w:lvlText w:val="%9."/>
+      <w:lvlJc w:val="left"/>
+      <w:pPr>
+        <w:ind w:left="3240" w:hanging="360"/>
+      </w:pPr>
+      <w:rPr>
+        <w:rFonts w:hint="default"/>
+      </w:rPr>
+    </w:lvl>
+  </w:abstractNum>
+  <w:abstractNum w:abstractNumId="13">
     <w:nsid w:val="7D59166A"/>
     <w:multiLevelType w:val="hybridMultilevel"/>
     <w:tmpl w:val="047C5D2A"/>
@@ -10210,7 +10796,7 @@
     <w:abstractNumId w:val="4"/>
   </w:num>
   <w:num w:numId="2">
-    <w:abstractNumId w:val="12"/>
+    <w:abstractNumId w:val="13"/>
   </w:num>
   <w:num w:numId="3">
     <w:abstractNumId w:val="11"/>
@@ -10275,11 +10861,14 @@
   <w:num w:numId="14">
     <w:abstractNumId w:val="9"/>
   </w:num>
+  <w:num w:numId="15">
+    <w:abstractNumId w:val="12"/>
+  </w:num>
 </w:numbering>
 </file>
 
 <file path=word/styles.xml><?xml version="1.0" encoding="utf-8"?>
-<w:styles xmlns:r="http://schemas.openxmlformats.org/officeDocument/2006/relationships" xmlns:w="http://schemas.openxmlformats.org/wordprocessingml/2006/main">
+<w:styles xmlns:mc="http://schemas.openxmlformats.org/markup-compatibility/2006" xmlns:r="http://schemas.openxmlformats.org/officeDocument/2006/relationships" xmlns:w="http://schemas.openxmlformats.org/wordprocessingml/2006/main" xmlns:w14="http://schemas.microsoft.com/office/word/2010/wordml" mc:Ignorable="w14">
   <w:docDefaults>
     <w:rPrDefault>
       <w:rPr>
@@ -10583,7 +11172,6 @@
     <w:uiPriority w:val="99"/>
     <w:semiHidden/>
     <w:unhideWhenUsed/>
-    <w:qFormat/>
     <w:tblPr>
       <w:tblInd w:w="0" w:type="dxa"/>
       <w:tblCellMar>
@@ -10861,6 +11449,196 @@
         <w:right w:w="108" w:type="dxa"/>
       </w:tblCellMar>
     </w:tblPr>
+  </w:style>
+</w:styles>
+</file>
+
+<file path=word/stylesWithEffects.xml><?xml version="1.0" encoding="utf-8"?>
+<w:styles xmlns:wpc="http://schemas.microsoft.com/office/word/2010/wordprocessingCanvas" xmlns:mc="http://schemas.openxmlformats.org/markup-compatibility/2006" xmlns:o="urn:schemas-microsoft-com:office:office" xmlns:r="http://schemas.openxmlformats.org/officeDocument/2006/relationships" xmlns:m="http://schemas.openxmlformats.org/officeDocument/2006/math" xmlns:v="urn:schemas-microsoft-com:vml" xmlns:wp14="http://schemas.microsoft.com/office/word/2010/wordprocessingDrawing" xmlns:wp="http://schemas.openxmlformats.org/drawingml/2006/wordprocessingDrawing" xmlns:w10="urn:schemas-microsoft-com:office:word" xmlns:w="http://schemas.openxmlformats.org/wordprocessingml/2006/main" xmlns:w14="http://schemas.microsoft.com/office/word/2010/wordml" xmlns:wpg="http://schemas.microsoft.com/office/word/2010/wordprocessingGroup" xmlns:wpi="http://schemas.microsoft.com/office/word/2010/wordprocessingInk" xmlns:wne="http://schemas.microsoft.com/office/word/2006/wordml" xmlns:wps="http://schemas.microsoft.com/office/word/2010/wordprocessingShape" mc:Ignorable="w14 wp14">
+  <w:docDefaults>
+    <w:rPrDefault>
+      <w:rPr>
+        <w:rFonts w:asciiTheme="minorHAnsi" w:eastAsiaTheme="minorEastAsia" w:hAnsiTheme="minorHAnsi" w:cstheme="minorBidi"/>
+        <w:sz w:val="22"/>
+        <w:szCs w:val="22"/>
+        <w:lang w:val="en-GB" w:eastAsia="en-GB" w:bidi="ar-SA"/>
+      </w:rPr>
+    </w:rPrDefault>
+    <w:pPrDefault>
+      <w:pPr>
+        <w:spacing w:after="200" w:line="276" w:lineRule="auto"/>
+      </w:pPr>
+    </w:pPrDefault>
+  </w:docDefaults>
+  <w:latentStyles w:defLockedState="0" w:defUIPriority="99" w:defSemiHidden="1" w:defUnhideWhenUsed="1" w:defQFormat="0" w:count="267">
+    <w:lsdException w:name="Normal" w:semiHidden="0" w:uiPriority="0" w:unhideWhenUsed="0" w:qFormat="1"/>
+    <w:lsdException w:name="heading 1" w:semiHidden="0" w:uiPriority="9" w:unhideWhenUsed="0" w:qFormat="1"/>
+    <w:lsdException w:name="heading 2" w:uiPriority="9" w:qFormat="1"/>
+    <w:lsdException w:name="heading 3" w:uiPriority="9" w:qFormat="1"/>
+    <w:lsdException w:name="heading 4" w:uiPriority="9" w:qFormat="1"/>
+    <w:lsdException w:name="heading 5" w:uiPriority="9" w:qFormat="1"/>
+    <w:lsdException w:name="heading 6" w:uiPriority="9" w:qFormat="1"/>
+    <w:lsdException w:name="heading 7" w:uiPriority="9" w:qFormat="1"/>
+    <w:lsdException w:name="heading 8" w:uiPriority="9" w:qFormat="1"/>
+    <w:lsdException w:name="heading 9" w:uiPriority="9" w:qFormat="1"/>
+    <w:lsdException w:name="toc 1" w:uiPriority="39"/>
+    <w:lsdException w:name="toc 2" w:uiPriority="39"/>
+    <w:lsdException w:name="toc 3" w:uiPriority="39"/>
+    <w:lsdException w:name="toc 4" w:uiPriority="39"/>
+    <w:lsdException w:name="toc 5" w:uiPriority="39"/>
+    <w:lsdException w:name="toc 6" w:uiPriority="39"/>
+    <w:lsdException w:name="toc 7" w:uiPriority="39"/>
+    <w:lsdException w:name="toc 8" w:uiPriority="39"/>
+    <w:lsdException w:name="toc 9" w:uiPriority="39"/>
+    <w:lsdException w:name="caption" w:uiPriority="35" w:qFormat="1"/>
+    <w:lsdException w:name="Title" w:semiHidden="0" w:uiPriority="10" w:unhideWhenUsed="0" w:qFormat="1"/>
+    <w:lsdException w:name="Default Paragraph Font" w:uiPriority="1"/>
+    <w:lsdException w:name="Subtitle" w:semiHidden="0" w:uiPriority="11" w:unhideWhenUsed="0" w:qFormat="1"/>
+    <w:lsdException w:name="Strong" w:semiHidden="0" w:uiPriority="22" w:unhideWhenUsed="0" w:qFormat="1"/>
+    <w:lsdException w:name="Emphasis" w:semiHidden="0" w:uiPriority="20" w:unhideWhenUsed="0" w:qFormat="1"/>
+    <w:lsdException w:name="Table Grid" w:semiHidden="0" w:uiPriority="59" w:unhideWhenUsed="0"/>
+    <w:lsdException w:name="Placeholder Text" w:unhideWhenUsed="0"/>
+    <w:lsdException w:name="No Spacing" w:semiHidden="0" w:uiPriority="1" w:unhideWhenUsed="0" w:qFormat="1"/>
+    <w:lsdException w:name="Light Shading" w:semiHidden="0" w:uiPriority="60" w:unhideWhenUsed="0"/>
+    <w:lsdException w:name="Light List" w:semiHidden="0" w:uiPriority="61" w:unhideWhenUsed="0"/>
+    <w:lsdException w:name="Light Grid" w:semiHidden="0" w:uiPriority="62" w:unhideWhenUsed="0"/>
+    <w:lsdException w:name="Medium Shading 1" w:semiHidden="0" w:uiPriority="63" w:unhideWhenUsed="0"/>
+    <w:lsdException w:name="Medium Shading 2" w:semiHidden="0" w:uiPriority="64" w:unhideWhenUsed="0"/>
+    <w:lsdException w:name="Medium List 1" w:semiHidden="0" w:uiPriority="65" w:unhideWhenUsed="0"/>
+    <w:lsdException w:name="Medium List 2" w:semiHidden="0" w:uiPriority="66" w:unhideWhenUsed="0"/>
+    <w:lsdException w:name="Medium Grid 1" w:semiHidden="0" w:uiPriority="67" w:unhideWhenUsed="0"/>
+    <w:lsdException w:name="Medium Grid 2" w:semiHidden="0" w:uiPriority="68" w:unhideWhenUsed="0"/>
+    <w:lsdException w:name="Medium Grid 3" w:semiHidden="0" w:uiPriority="69" w:unhideWhenUsed="0"/>
+    <w:lsdException w:name="Dark List" w:semiHidden="0" w:uiPriority="70" w:unhideWhenUsed="0"/>
+    <w:lsdException w:name="Colorful Shading" w:semiHidden="0" w:uiPriority="71" w:unhideWhenUsed="0"/>
+    <w:lsdException w:name="Colorful List" w:semiHidden="0" w:uiPriority="72" w:unhideWhenUsed="0"/>
+    <w:lsdException w:name="Colorful Grid" w:semiHidden="0" w:uiPriority="73" w:unhideWhenUsed="0"/>
+    <w:lsdException w:name="Light Shading Accent 1" w:semiHidden="0" w:uiPriority="60" w:unhideWhenUsed="0"/>
+    <w:lsdException w:name="Light List Accent 1" w:semiHidden="0" w:uiPriority="61" w:unhideWhenUsed="0"/>
+    <w:lsdException w:name="Light Grid Accent 1" w:semiHidden="0" w:uiPriority="62" w:unhideWhenUsed="0"/>
+    <w:lsdException w:name="Medium Shading 1 Accent 1" w:semiHidden="0" w:uiPriority="63" w:unhideWhenUsed="0"/>
+    <w:lsdException w:name="Medium Shading 2 Accent 1" w:semiHidden="0" w:uiPriority="64" w:unhideWhenUsed="0"/>
+    <w:lsdException w:name="Medium List 1 Accent 1" w:semiHidden="0" w:uiPriority="65" w:unhideWhenUsed="0"/>
+    <w:lsdException w:name="Revision" w:unhideWhenUsed="0"/>
+    <w:lsdException w:name="List Paragraph" w:semiHidden="0" w:uiPriority="34" w:unhideWhenUsed="0" w:qFormat="1"/>
+    <w:lsdException w:name="Quote" w:semiHidden="0" w:uiPriority="29" w:unhideWhenUsed="0" w:qFormat="1"/>
+    <w:lsdException w:name="Intense Quote" w:semiHidden="0" w:uiPriority="30" w:unhideWhenUsed="0" w:qFormat="1"/>
+    <w:lsdException w:name="Medium List 2 Accent 1" w:semiHidden="0" w:uiPriority="66" w:unhideWhenUsed="0"/>
+    <w:lsdException w:name="Medium Grid 1 Accent 1" w:semiHidden="0" w:uiPriority="67" w:unhideWhenUsed="0"/>
+    <w:lsdException w:name="Medium Grid 2 Accent 1" w:semiHidden="0" w:uiPriority="68" w:unhideWhenUsed="0"/>
+    <w:lsdException w:name="Medium Grid 3 Accent 1" w:semiHidden="0" w:uiPriority="69" w:unhideWhenUsed="0"/>
+    <w:lsdException w:name="Dark List Accent 1" w:semiHidden="0" w:uiPriority="70" w:unhideWhenUsed="0"/>
+    <w:lsdException w:name="Colorful Shading Accent 1" w:semiHidden="0" w:uiPriority="71" w:unhideWhenUsed="0"/>
+    <w:lsdException w:name="Colorful List Accent 1" w:semiHidden="0" w:uiPriority="72" w:unhideWhenUsed="0"/>
+    <w:lsdException w:name="Colorful Grid Accent 1" w:semiHidden="0" w:uiPriority="73" w:unhideWhenUsed="0"/>
+    <w:lsdException w:name="Light Shading Accent 2" w:semiHidden="0" w:uiPriority="60" w:unhideWhenUsed="0"/>
+    <w:lsdException w:name="Light List Accent 2" w:semiHidden="0" w:uiPriority="61" w:unhideWhenUsed="0"/>
+    <w:lsdException w:name="Light Grid Accent 2" w:semiHidden="0" w:uiPriority="62" w:unhideWhenUsed="0"/>
+    <w:lsdException w:name="Medium Shading 1 Accent 2" w:semiHidden="0" w:uiPriority="63" w:unhideWhenUsed="0"/>
+    <w:lsdException w:name="Medium Shading 2 Accent 2" w:semiHidden="0" w:uiPriority="64" w:unhideWhenUsed="0"/>
+    <w:lsdException w:name="Medium List 1 Accent 2" w:semiHidden="0" w:uiPriority="65" w:unhideWhenUsed="0"/>
+    <w:lsdException w:name="Medium List 2 Accent 2" w:semiHidden="0" w:uiPriority="66" w:unhideWhenUsed="0"/>
+    <w:lsdException w:name="Medium Grid 1 Accent 2" w:semiHidden="0" w:uiPriority="67" w:unhideWhenUsed="0"/>
+    <w:lsdException w:name="Medium Grid 2 Accent 2" w:semiHidden="0" w:uiPriority="68" w:unhideWhenUsed="0"/>
+    <w:lsdException w:name="Medium Grid 3 Accent 2" w:semiHidden="0" w:uiPriority="69" w:unhideWhenUsed="0"/>
+    <w:lsdException w:name="Dark List Accent 2" w:semiHidden="0" w:uiPriority="70" w:unhideWhenUsed="0"/>
+    <w:lsdException w:name="Colorful Shading Accent 2" w:semiHidden="0" w:uiPriority="71" w:unhideWhenUsed="0"/>
+    <w:lsdException w:name="Colorful List Accent 2" w:semiHidden="0" w:uiPriority="72" w:unhideWhenUsed="0"/>
+    <w:lsdException w:name="Colorful Grid Accent 2" w:semiHidden="0" w:uiPriority="73" w:unhideWhenUsed="0"/>
+    <w:lsdException w:name="Light Shading Accent 3" w:semiHidden="0" w:uiPriority="60" w:unhideWhenUsed="0"/>
+    <w:lsdException w:name="Light List Accent 3" w:semiHidden="0" w:uiPriority="61" w:unhideWhenUsed="0"/>
+    <w:lsdException w:name="Light Grid Accent 3" w:semiHidden="0" w:uiPriority="62" w:unhideWhenUsed="0"/>
+    <w:lsdException w:name="Medium Shading 1 Accent 3" w:semiHidden="0" w:uiPriority="63" w:unhideWhenUsed="0"/>
+    <w:lsdException w:name="Medium Shading 2 Accent 3" w:semiHidden="0" w:uiPriority="64" w:unhideWhenUsed="0"/>
+    <w:lsdException w:name="Medium List 1 Accent 3" w:semiHidden="0" w:uiPriority="65" w:unhideWhenUsed="0"/>
+    <w:lsdException w:name="Medium List 2 Accent 3" w:semiHidden="0" w:uiPriority="66" w:unhideWhenUsed="0"/>
+    <w:lsdException w:name="Medium Grid 1 Accent 3" w:semiHidden="0" w:uiPriority="67" w:unhideWhenUsed="0"/>
+    <w:lsdException w:name="Medium Grid 2 Accent 3" w:semiHidden="0" w:uiPriority="68" w:unhideWhenUsed="0"/>
+    <w:lsdException w:name="Medium Grid 3 Accent 3" w:semiHidden="0" w:uiPriority="69" w:unhideWhenUsed="0"/>
+    <w:lsdException w:name="Dark List Accent 3" w:semiHidden="0" w:uiPriority="70" w:unhideWhenUsed="0"/>
+    <w:lsdException w:name="Colorful Shading Accent 3" w:semiHidden="0" w:uiPriority="71" w:unhideWhenUsed="0"/>
+    <w:lsdException w:name="Colorful List Accent 3" w:semiHidden="0" w:uiPriority="72" w:unhideWhenUsed="0"/>
+    <w:lsdException w:name="Colorful Grid Accent 3" w:semiHidden="0" w:uiPriority="73" w:unhideWhenUsed="0"/>
+    <w:lsdException w:name="Light Shading Accent 4" w:semiHidden="0" w:uiPriority="60" w:unhideWhenUsed="0"/>
+    <w:lsdException w:name="Light List Accent 4" w:semiHidden="0" w:uiPriority="61" w:unhideWhenUsed="0"/>
+    <w:lsdException w:name="Light Grid Accent 4" w:semiHidden="0" w:uiPriority="62" w:unhideWhenUsed="0"/>
+    <w:lsdException w:name="Medium Shading 1 Accent 4" w:semiHidden="0" w:uiPriority="63" w:unhideWhenUsed="0"/>
+    <w:lsdException w:name="Medium Shading 2 Accent 4" w:semiHidden="0" w:uiPriority="64" w:unhideWhenUsed="0"/>
+    <w:lsdException w:name="Medium List 1 Accent 4" w:semiHidden="0" w:uiPriority="65" w:unhideWhenUsed="0"/>
+    <w:lsdException w:name="Medium List 2 Accent 4" w:semiHidden="0" w:uiPriority="66" w:unhideWhenUsed="0"/>
+    <w:lsdException w:name="Medium Grid 1 Accent 4" w:semiHidden="0" w:uiPriority="67" w:unhideWhenUsed="0"/>
+    <w:lsdException w:name="Medium Grid 2 Accent 4" w:semiHidden="0" w:uiPriority="68" w:unhideWhenUsed="0"/>
+    <w:lsdException w:name="Medium Grid 3 Accent 4" w:semiHidden="0" w:uiPriority="69" w:unhideWhenUsed="0"/>
+    <w:lsdException w:name="Dark List Accent 4" w:semiHidden="0" w:uiPriority="70" w:unhideWhenUsed="0"/>
+    <w:lsdException w:name="Colorful Shading Accent 4" w:semiHidden="0" w:uiPriority="71" w:unhideWhenUsed="0"/>
+    <w:lsdException w:name="Colorful List Accent 4" w:semiHidden="0" w:uiPriority="72" w:unhideWhenUsed="0"/>
+    <w:lsdException w:name="Colorful Grid Accent 4" w:semiHidden="0" w:uiPriority="73" w:unhideWhenUsed="0"/>
+    <w:lsdException w:name="Light Shading Accent 5" w:semiHidden="0" w:uiPriority="60" w:unhideWhenUsed="0"/>
+    <w:lsdException w:name="Light List Accent 5" w:semiHidden="0" w:uiPriority="61" w:unhideWhenUsed="0"/>
+    <w:lsdException w:name="Light Grid Accent 5" w:semiHidden="0" w:uiPriority="62" w:unhideWhenUsed="0"/>
+    <w:lsdException w:name="Medium Shading 1 Accent 5" w:semiHidden="0" w:uiPriority="63" w:unhideWhenUsed="0"/>
+    <w:lsdException w:name="Medium Shading 2 Accent 5" w:semiHidden="0" w:uiPriority="64" w:unhideWhenUsed="0"/>
+    <w:lsdException w:name="Medium List 1 Accent 5" w:semiHidden="0" w:uiPriority="65" w:unhideWhenUsed="0"/>
+    <w:lsdException w:name="Medium List 2 Accent 5" w:semiHidden="0" w:uiPriority="66" w:unhideWhenUsed="0"/>
+    <w:lsdException w:name="Medium Grid 1 Accent 5" w:semiHidden="0" w:uiPriority="67" w:unhideWhenUsed="0"/>
+    <w:lsdException w:name="Medium Grid 2 Accent 5" w:semiHidden="0" w:uiPriority="68" w:unhideWhenUsed="0"/>
+    <w:lsdException w:name="Medium Grid 3 Accent 5" w:semiHidden="0" w:uiPriority="69" w:unhideWhenUsed="0"/>
+    <w:lsdException w:name="Dark List Accent 5" w:semiHidden="0" w:uiPriority="70" w:unhideWhenUsed="0"/>
+    <w:lsdException w:name="Colorful Shading Accent 5" w:semiHidden="0" w:uiPriority="71" w:unhideWhenUsed="0"/>
+    <w:lsdException w:name="Colorful List Accent 5" w:semiHidden="0" w:uiPriority="72" w:unhideWhenUsed="0"/>
+    <w:lsdException w:name="Colorful Grid Accent 5" w:semiHidden="0" w:uiPriority="73" w:unhideWhenUsed="0"/>
+    <w:lsdException w:name="Light Shading Accent 6" w:semiHidden="0" w:uiPriority="60" w:unhideWhenUsed="0"/>
+    <w:lsdException w:name="Light List Accent 6" w:semiHidden="0" w:uiPriority="61" w:unhideWhenUsed="0"/>
+    <w:lsdException w:name="Light Grid Accent 6" w:semiHidden="0" w:uiPriority="62" w:unhideWhenUsed="0"/>
+    <w:lsdException w:name="Medium Shading 1 Accent 6" w:semiHidden="0" w:uiPriority="63" w:unhideWhenUsed="0"/>
+    <w:lsdException w:name="Medium Shading 2 Accent 6" w:semiHidden="0" w:uiPriority="64" w:unhideWhenUsed="0"/>
+    <w:lsdException w:name="Medium List 1 Accent 6" w:semiHidden="0" w:uiPriority="65" w:unhideWhenUsed="0"/>
+    <w:lsdException w:name="Medium List 2 Accent 6" w:semiHidden="0" w:uiPriority="66" w:unhideWhenUsed="0"/>
+    <w:lsdException w:name="Medium Grid 1 Accent 6" w:semiHidden="0" w:uiPriority="67" w:unhideWhenUsed="0"/>
+    <w:lsdException w:name="Medium Grid 2 Accent 6" w:semiHidden="0" w:uiPriority="68" w:unhideWhenUsed="0"/>
+    <w:lsdException w:name="Medium Grid 3 Accent 6" w:semiHidden="0" w:uiPriority="69" w:unhideWhenUsed="0"/>
+    <w:lsdException w:name="Dark List Accent 6" w:semiHidden="0" w:uiPriority="70" w:unhideWhenUsed="0"/>
+    <w:lsdException w:name="Colorful Shading Accent 6" w:semiHidden="0" w:uiPriority="71" w:unhideWhenUsed="0"/>
+    <w:lsdException w:name="Colorful List Accent 6" w:semiHidden="0" w:uiPriority="72" w:unhideWhenUsed="0"/>
+    <w:lsdException w:name="Colorful Grid Accent 6" w:semiHidden="0" w:uiPriority="73" w:unhideWhenUsed="0"/>
+    <w:lsdException w:name="Subtle Emphasis" w:semiHidden="0" w:uiPriority="19" w:unhideWhenUsed="0" w:qFormat="1"/>
+    <w:lsdException w:name="Intense Emphasis" w:semiHidden="0" w:uiPriority="21" w:unhideWhenUsed="0" w:qFormat="1"/>
+    <w:lsdException w:name="Subtle Reference" w:semiHidden="0" w:uiPriority="31" w:unhideWhenUsed="0" w:qFormat="1"/>
+    <w:lsdException w:name="Intense Reference" w:semiHidden="0" w:uiPriority="32" w:unhideWhenUsed="0" w:qFormat="1"/>
+    <w:lsdException w:name="Book Title" w:semiHidden="0" w:uiPriority="33" w:unhideWhenUsed="0" w:qFormat="1"/>
+    <w:lsdException w:name="Bibliography" w:uiPriority="37"/>
+    <w:lsdException w:name="TOC Heading" w:uiPriority="39" w:qFormat="1"/>
+  </w:latentStyles>
+  <w:style w:type="paragraph" w:default="1" w:styleId="Normal">
+    <w:name w:val="Normal"/>
+    <w:qFormat/>
+  </w:style>
+  <w:style w:type="character" w:default="1" w:styleId="DefaultParagraphFont">
+    <w:name w:val="Default Paragraph Font"/>
+    <w:uiPriority w:val="1"/>
+    <w:semiHidden/>
+    <w:unhideWhenUsed/>
+  </w:style>
+  <w:style w:type="table" w:default="1" w:styleId="TableNormal">
+    <w:name w:val="Normal Table"/>
+    <w:uiPriority w:val="99"/>
+    <w:semiHidden/>
+    <w:unhideWhenUsed/>
+    <w:tblPr>
+      <w:tblInd w:w="0" w:type="dxa"/>
+      <w:tblCellMar>
+        <w:top w:w="0" w:type="dxa"/>
+        <w:left w:w="108" w:type="dxa"/>
+        <w:bottom w:w="0" w:type="dxa"/>
+        <w:right w:w="108" w:type="dxa"/>
+      </w:tblCellMar>
+    </w:tblPr>
+  </w:style>
+  <w:style w:type="numbering" w:default="1" w:styleId="NoList">
+    <w:name w:val="No List"/>
+    <w:uiPriority w:val="99"/>
+    <w:semiHidden/>
+    <w:unhideWhenUsed/>
   </w:style>
 </w:styles>
 </file>
@@ -11172,7 +11950,7 @@
 </file>
 
 <file path=customXml/itemProps2.xml><?xml version="1.0" encoding="utf-8"?>
-<ds:datastoreItem xmlns:ds="http://schemas.openxmlformats.org/officeDocument/2006/customXml" ds:itemID="{70FCCD77-3E0C-45AC-9E82-9FC73E828865}">
+<ds:datastoreItem xmlns:ds="http://schemas.openxmlformats.org/officeDocument/2006/customXml" ds:itemID="{B9D022C7-0436-41C1-BAC1-F07CFAADB64D}">
   <ds:schemaRefs>
     <ds:schemaRef ds:uri="http://schemas.openxmlformats.org/officeDocument/2006/bibliography"/>
   </ds:schemaRefs>

</xml_diff>

<commit_message>
Added ability to delete empty folders to SyncPodcasts
</commit_message>
<xml_diff>
--- a/Documents/User/Podcast Utilities User Guide.docx
+++ b/Documents/User/Podcast Utilities User Guide.docx
@@ -97,6 +97,7 @@
                 <w:dataBinding w:prefixMappings="xmlns:ns0='http://schemas.openxmlformats.org/package/2006/metadata/core-properties' xmlns:ns1='http://purl.org/dc/elements/1.1/'" w:xpath="/ns0:coreProperties[1]/ns1:title[1]" w:storeItemID="{6C3C8BC8-F283-45AE-878A-BAB7291924A1}"/>
                 <w:text/>
               </w:sdtPr>
+              <w:sdtEndPr/>
               <w:sdtContent>
                 <w:tc>
                   <w:tcPr>
@@ -147,6 +148,7 @@
                 <w:dataBinding w:prefixMappings="xmlns:ns0='http://schemas.openxmlformats.org/package/2006/metadata/core-properties' xmlns:ns1='http://purl.org/dc/elements/1.1/'" w:xpath="/ns0:coreProperties[1]/ns1:subject[1]" w:storeItemID="{6C3C8BC8-F283-45AE-878A-BAB7291924A1}"/>
                 <w:text/>
               </w:sdtPr>
+              <w:sdtEndPr/>
               <w:sdtContent>
                 <w:tc>
                   <w:tcPr>
@@ -214,6 +216,7 @@
                 <w:dataBinding w:prefixMappings="xmlns:ns0='http://schemas.openxmlformats.org/package/2006/metadata/core-properties' xmlns:ns1='http://purl.org/dc/elements/1.1/'" w:xpath="/ns0:coreProperties[1]/ns1:creator[1]" w:storeItemID="{6C3C8BC8-F283-45AE-878A-BAB7291924A1}"/>
                 <w:text/>
               </w:sdtPr>
+              <w:sdtEndPr/>
               <w:sdtContent>
                 <w:tc>
                   <w:tcPr>
@@ -266,14 +269,21 @@
                     <w:b/>
                     <w:bCs/>
                   </w:rPr>
-                  <w:t>July 201</w:t>
+                  <w:t>February</w:t>
                 </w:r>
                 <w:r>
                   <w:rPr>
                     <w:b/>
                     <w:bCs/>
                   </w:rPr>
-                  <w:t>3</w:t>
+                  <w:t xml:space="preserve"> 201</w:t>
+                </w:r>
+                <w:r>
+                  <w:rPr>
+                    <w:b/>
+                    <w:bCs/>
+                  </w:rPr>
+                  <w:t>5</w:t>
                 </w:r>
               </w:p>
               <w:p>
@@ -350,6 +360,7 @@
                 <w:dataBinding w:prefixMappings="xmlns:ns0='http://schemas.microsoft.com/office/2006/coverPageProps'" w:xpath="/ns0:CoverPageProperties[1]/ns0:Abstract[1]" w:storeItemID="{55AF091B-3C7A-41E3-B477-F2FDAA23CFDA}"/>
                 <w:text/>
               </w:sdtPr>
+              <w:sdtEndPr/>
               <w:sdtContent>
                 <w:tc>
                   <w:tcPr>
@@ -379,7 +390,7 @@
         </w:p>
       </w:sdtContent>
     </w:sdt>
-    <w:bookmarkStart w:id="0" w:name="_Toc362379275" w:displacedByCustomXml="next"/>
+    <w:bookmarkStart w:id="0" w:name="_Toc411767718" w:displacedByCustomXml="next"/>
     <w:bookmarkStart w:id="1" w:name="_Toc290719976" w:displacedByCustomXml="next"/>
     <w:sdt>
       <w:sdtPr>
@@ -397,6 +408,7 @@
           <w:docPartUnique/>
         </w:docPartObj>
       </w:sdtPr>
+      <w:sdtEndPr/>
       <w:sdtContent>
         <w:p>
           <w:pPr>
@@ -407,6 +419,8 @@
           </w:r>
           <w:bookmarkEnd w:id="0"/>
         </w:p>
+        <w:bookmarkStart w:id="2" w:name="_GoBack"/>
+        <w:bookmarkEnd w:id="2"/>
         <w:p>
           <w:pPr>
             <w:pStyle w:val="TOC1"/>
@@ -429,7 +443,7 @@
           <w:r>
             <w:fldChar w:fldCharType="separate"/>
           </w:r>
-          <w:hyperlink w:anchor="_Toc362379275" w:history="1">
+          <w:hyperlink w:anchor="_Toc411767718" w:history="1">
             <w:r>
               <w:rPr>
                 <w:rStyle w:val="Hyperlink"/>
@@ -471,7 +485,7 @@
                 <w:noProof/>
                 <w:webHidden/>
               </w:rPr>
-              <w:instrText xml:space="preserve"> PAGEREF _Toc362379275 \h </w:instrText>
+              <w:instrText xml:space="preserve"> PAGEREF _Toc411767718 \h </w:instrText>
             </w:r>
             <w:r>
               <w:rPr>
@@ -515,7 +529,7 @@
               <w:lang w:eastAsia="en-GB"/>
             </w:rPr>
           </w:pPr>
-          <w:hyperlink w:anchor="_Toc362379276" w:history="1">
+          <w:hyperlink w:anchor="_Toc411767719" w:history="1">
             <w:r>
               <w:rPr>
                 <w:rStyle w:val="Hyperlink"/>
@@ -557,7 +571,7 @@
                 <w:noProof/>
                 <w:webHidden/>
               </w:rPr>
-              <w:instrText xml:space="preserve"> PAGEREF _Toc362379276 \h </w:instrText>
+              <w:instrText xml:space="preserve"> PAGEREF _Toc411767719 \h </w:instrText>
             </w:r>
             <w:r>
               <w:rPr>
@@ -601,7 +615,7 @@
               <w:lang w:eastAsia="en-GB"/>
             </w:rPr>
           </w:pPr>
-          <w:hyperlink w:anchor="_Toc362379277" w:history="1">
+          <w:hyperlink w:anchor="_Toc411767720" w:history="1">
             <w:r>
               <w:rPr>
                 <w:rStyle w:val="Hyperlink"/>
@@ -643,7 +657,7 @@
                 <w:noProof/>
                 <w:webHidden/>
               </w:rPr>
-              <w:instrText xml:space="preserve"> PAGEREF _Toc362379277 \h </w:instrText>
+              <w:instrText xml:space="preserve"> PAGEREF _Toc411767720 \h </w:instrText>
             </w:r>
             <w:r>
               <w:rPr>
@@ -687,7 +701,7 @@
               <w:lang w:eastAsia="en-GB"/>
             </w:rPr>
           </w:pPr>
-          <w:hyperlink w:anchor="_Toc362379278" w:history="1">
+          <w:hyperlink w:anchor="_Toc411767721" w:history="1">
             <w:r>
               <w:rPr>
                 <w:rStyle w:val="Hyperlink"/>
@@ -729,7 +743,7 @@
                 <w:noProof/>
                 <w:webHidden/>
               </w:rPr>
-              <w:instrText xml:space="preserve"> PAGEREF _Toc362379278 \h </w:instrText>
+              <w:instrText xml:space="preserve"> PAGEREF _Toc411767721 \h </w:instrText>
             </w:r>
             <w:r>
               <w:rPr>
@@ -773,7 +787,7 @@
               <w:lang w:eastAsia="en-GB"/>
             </w:rPr>
           </w:pPr>
-          <w:hyperlink w:anchor="_Toc362379279" w:history="1">
+          <w:hyperlink w:anchor="_Toc411767722" w:history="1">
             <w:r>
               <w:rPr>
                 <w:rStyle w:val="Hyperlink"/>
@@ -815,7 +829,7 @@
                 <w:noProof/>
                 <w:webHidden/>
               </w:rPr>
-              <w:instrText xml:space="preserve"> PAGEREF _Toc362379279 \h </w:instrText>
+              <w:instrText xml:space="preserve"> PAGEREF _Toc411767722 \h </w:instrText>
             </w:r>
             <w:r>
               <w:rPr>
@@ -859,7 +873,7 @@
               <w:lang w:eastAsia="en-GB"/>
             </w:rPr>
           </w:pPr>
-          <w:hyperlink w:anchor="_Toc362379280" w:history="1">
+          <w:hyperlink w:anchor="_Toc411767723" w:history="1">
             <w:r>
               <w:rPr>
                 <w:rStyle w:val="Hyperlink"/>
@@ -901,7 +915,7 @@
                 <w:noProof/>
                 <w:webHidden/>
               </w:rPr>
-              <w:instrText xml:space="preserve"> PAGEREF _Toc362379280 \h </w:instrText>
+              <w:instrText xml:space="preserve"> PAGEREF _Toc411767723 \h </w:instrText>
             </w:r>
             <w:r>
               <w:rPr>
@@ -945,7 +959,7 @@
               <w:lang w:eastAsia="en-GB"/>
             </w:rPr>
           </w:pPr>
-          <w:hyperlink w:anchor="_Toc362379281" w:history="1">
+          <w:hyperlink w:anchor="_Toc411767724" w:history="1">
             <w:r>
               <w:rPr>
                 <w:rStyle w:val="Hyperlink"/>
@@ -987,7 +1001,7 @@
                 <w:noProof/>
                 <w:webHidden/>
               </w:rPr>
-              <w:instrText xml:space="preserve"> PAGEREF _Toc362379281 \h </w:instrText>
+              <w:instrText xml:space="preserve"> PAGEREF _Toc411767724 \h </w:instrText>
             </w:r>
             <w:r>
               <w:rPr>
@@ -1031,7 +1045,7 @@
               <w:lang w:eastAsia="en-GB"/>
             </w:rPr>
           </w:pPr>
-          <w:hyperlink w:anchor="_Toc362379282" w:history="1">
+          <w:hyperlink w:anchor="_Toc411767725" w:history="1">
             <w:r>
               <w:rPr>
                 <w:rStyle w:val="Hyperlink"/>
@@ -1073,7 +1087,7 @@
                 <w:noProof/>
                 <w:webHidden/>
               </w:rPr>
-              <w:instrText xml:space="preserve"> PAGEREF _Toc362379282 \h </w:instrText>
+              <w:instrText xml:space="preserve"> PAGEREF _Toc411767725 \h </w:instrText>
             </w:r>
             <w:r>
               <w:rPr>
@@ -1117,7 +1131,7 @@
               <w:lang w:eastAsia="en-GB"/>
             </w:rPr>
           </w:pPr>
-          <w:hyperlink w:anchor="_Toc362379283" w:history="1">
+          <w:hyperlink w:anchor="_Toc411767726" w:history="1">
             <w:r>
               <w:rPr>
                 <w:rStyle w:val="Hyperlink"/>
@@ -1159,7 +1173,7 @@
                 <w:noProof/>
                 <w:webHidden/>
               </w:rPr>
-              <w:instrText xml:space="preserve"> PAGEREF _Toc362379283 \h </w:instrText>
+              <w:instrText xml:space="preserve"> PAGEREF _Toc411767726 \h </w:instrText>
             </w:r>
             <w:r>
               <w:rPr>
@@ -1203,7 +1217,7 @@
               <w:lang w:eastAsia="en-GB"/>
             </w:rPr>
           </w:pPr>
-          <w:hyperlink w:anchor="_Toc362379284" w:history="1">
+          <w:hyperlink w:anchor="_Toc411767727" w:history="1">
             <w:r>
               <w:rPr>
                 <w:rStyle w:val="Hyperlink"/>
@@ -1245,7 +1259,7 @@
                 <w:noProof/>
                 <w:webHidden/>
               </w:rPr>
-              <w:instrText xml:space="preserve"> PAGEREF _Toc362379284 \h </w:instrText>
+              <w:instrText xml:space="preserve"> PAGEREF _Toc411767727 \h </w:instrText>
             </w:r>
             <w:r>
               <w:rPr>
@@ -1289,7 +1303,7 @@
               <w:lang w:eastAsia="en-GB"/>
             </w:rPr>
           </w:pPr>
-          <w:hyperlink w:anchor="_Toc362379285" w:history="1">
+          <w:hyperlink w:anchor="_Toc411767728" w:history="1">
             <w:r>
               <w:rPr>
                 <w:rStyle w:val="Hyperlink"/>
@@ -1331,95 +1345,7 @@
                 <w:noProof/>
                 <w:webHidden/>
               </w:rPr>
-              <w:instrText xml:space="preserve"> PAGEREF _Toc362379285 \h </w:instrText>
-            </w:r>
-            <w:r>
-              <w:rPr>
-                <w:noProof/>
-                <w:webHidden/>
-              </w:rPr>
-            </w:r>
-            <w:r>
-              <w:rPr>
-                <w:noProof/>
-                <w:webHidden/>
-              </w:rPr>
-              <w:fldChar w:fldCharType="separate"/>
-            </w:r>
-            <w:r>
-              <w:rPr>
-                <w:noProof/>
-                <w:webHidden/>
-              </w:rPr>
-              <w:t>7</w:t>
-            </w:r>
-            <w:r>
-              <w:rPr>
-                <w:noProof/>
-                <w:webHidden/>
-              </w:rPr>
-              <w:fldChar w:fldCharType="end"/>
-            </w:r>
-          </w:hyperlink>
-          <w:bookmarkStart w:id="2" w:name="_GoBack"/>
-          <w:bookmarkEnd w:id="2"/>
-        </w:p>
-        <w:p>
-          <w:pPr>
-            <w:pStyle w:val="TOC2"/>
-            <w:tabs>
-              <w:tab w:val="left" w:pos="880"/>
-              <w:tab w:val="right" w:leader="dot" w:pos="9016"/>
-            </w:tabs>
-            <w:rPr>
-              <w:rFonts w:eastAsiaTheme="minorEastAsia"/>
-              <w:noProof/>
-              <w:lang w:eastAsia="en-GB"/>
-            </w:rPr>
-          </w:pPr>
-          <w:hyperlink w:anchor="_Toc362379286" w:history="1">
-            <w:r>
-              <w:rPr>
-                <w:rStyle w:val="Hyperlink"/>
-                <w:noProof/>
-              </w:rPr>
-              <w:t>4.1.</w:t>
-            </w:r>
-            <w:r>
-              <w:rPr>
-                <w:rFonts w:eastAsiaTheme="minorEastAsia"/>
-                <w:noProof/>
-                <w:lang w:eastAsia="en-GB"/>
-              </w:rPr>
-              <w:tab/>
-            </w:r>
-            <w:r>
-              <w:rPr>
-                <w:rStyle w:val="Hyperlink"/>
-                <w:noProof/>
-              </w:rPr>
-              <w:t>Typical Usage</w:t>
-            </w:r>
-            <w:r>
-              <w:rPr>
-                <w:noProof/>
-                <w:webHidden/>
-              </w:rPr>
-              <w:tab/>
-            </w:r>
-            <w:r>
-              <w:rPr>
-                <w:noProof/>
-                <w:webHidden/>
-              </w:rPr>
-              <w:fldChar w:fldCharType="begin"/>
-            </w:r>
-            <w:r>
-              <w:rPr>
-                <w:noProof/>
-                <w:webHidden/>
-              </w:rPr>
-              <w:instrText xml:space="preserve"> PAGEREF _Toc362379286 \h </w:instrText>
+              <w:instrText xml:space="preserve"> PAGEREF _Toc411767728 \h </w:instrText>
             </w:r>
             <w:r>
               <w:rPr>
@@ -1463,12 +1389,98 @@
               <w:lang w:eastAsia="en-GB"/>
             </w:rPr>
           </w:pPr>
-          <w:hyperlink w:anchor="_Toc362379287" w:history="1">
+          <w:hyperlink w:anchor="_Toc411767729" w:history="1">
             <w:r>
               <w:rPr>
                 <w:rStyle w:val="Hyperlink"/>
                 <w:noProof/>
               </w:rPr>
+              <w:t>4.1.</w:t>
+            </w:r>
+            <w:r>
+              <w:rPr>
+                <w:rFonts w:eastAsiaTheme="minorEastAsia"/>
+                <w:noProof/>
+                <w:lang w:eastAsia="en-GB"/>
+              </w:rPr>
+              <w:tab/>
+            </w:r>
+            <w:r>
+              <w:rPr>
+                <w:rStyle w:val="Hyperlink"/>
+                <w:noProof/>
+              </w:rPr>
+              <w:t>Typical Usage</w:t>
+            </w:r>
+            <w:r>
+              <w:rPr>
+                <w:noProof/>
+                <w:webHidden/>
+              </w:rPr>
+              <w:tab/>
+            </w:r>
+            <w:r>
+              <w:rPr>
+                <w:noProof/>
+                <w:webHidden/>
+              </w:rPr>
+              <w:fldChar w:fldCharType="begin"/>
+            </w:r>
+            <w:r>
+              <w:rPr>
+                <w:noProof/>
+                <w:webHidden/>
+              </w:rPr>
+              <w:instrText xml:space="preserve"> PAGEREF _Toc411767729 \h </w:instrText>
+            </w:r>
+            <w:r>
+              <w:rPr>
+                <w:noProof/>
+                <w:webHidden/>
+              </w:rPr>
+            </w:r>
+            <w:r>
+              <w:rPr>
+                <w:noProof/>
+                <w:webHidden/>
+              </w:rPr>
+              <w:fldChar w:fldCharType="separate"/>
+            </w:r>
+            <w:r>
+              <w:rPr>
+                <w:noProof/>
+                <w:webHidden/>
+              </w:rPr>
+              <w:t>7</w:t>
+            </w:r>
+            <w:r>
+              <w:rPr>
+                <w:noProof/>
+                <w:webHidden/>
+              </w:rPr>
+              <w:fldChar w:fldCharType="end"/>
+            </w:r>
+          </w:hyperlink>
+        </w:p>
+        <w:p>
+          <w:pPr>
+            <w:pStyle w:val="TOC2"/>
+            <w:tabs>
+              <w:tab w:val="left" w:pos="880"/>
+              <w:tab w:val="right" w:leader="dot" w:pos="9016"/>
+            </w:tabs>
+            <w:rPr>
+              <w:rFonts w:eastAsiaTheme="minorEastAsia"/>
+              <w:noProof/>
+              <w:lang w:eastAsia="en-GB"/>
+            </w:rPr>
+          </w:pPr>
+          <w:hyperlink w:anchor="_Toc411767730" w:history="1">
+            <w:r>
+              <w:rPr>
+                <w:rStyle w:val="Hyperlink"/>
+                <w:noProof/>
+              </w:rPr>
               <w:t>4.2.</w:t>
             </w:r>
             <w:r>
@@ -1505,7 +1517,7 @@
                 <w:noProof/>
                 <w:webHidden/>
               </w:rPr>
-              <w:instrText xml:space="preserve"> PAGEREF _Toc362379287 \h </w:instrText>
+              <w:instrText xml:space="preserve"> PAGEREF _Toc411767730 \h </w:instrText>
             </w:r>
             <w:r>
               <w:rPr>
@@ -1549,7 +1561,7 @@
               <w:lang w:eastAsia="en-GB"/>
             </w:rPr>
           </w:pPr>
-          <w:hyperlink w:anchor="_Toc362379288" w:history="1">
+          <w:hyperlink w:anchor="_Toc411767731" w:history="1">
             <w:r>
               <w:rPr>
                 <w:rStyle w:val="Hyperlink"/>
@@ -1591,7 +1603,7 @@
                 <w:noProof/>
                 <w:webHidden/>
               </w:rPr>
-              <w:instrText xml:space="preserve"> PAGEREF _Toc362379288 \h </w:instrText>
+              <w:instrText xml:space="preserve"> PAGEREF _Toc411767731 \h </w:instrText>
             </w:r>
             <w:r>
               <w:rPr>
@@ -1635,7 +1647,7 @@
               <w:lang w:eastAsia="en-GB"/>
             </w:rPr>
           </w:pPr>
-          <w:hyperlink w:anchor="_Toc362379289" w:history="1">
+          <w:hyperlink w:anchor="_Toc411767732" w:history="1">
             <w:r>
               <w:rPr>
                 <w:rStyle w:val="Hyperlink"/>
@@ -1677,7 +1689,7 @@
                 <w:noProof/>
                 <w:webHidden/>
               </w:rPr>
-              <w:instrText xml:space="preserve"> PAGEREF _Toc362379289 \h </w:instrText>
+              <w:instrText xml:space="preserve"> PAGEREF _Toc411767732 \h </w:instrText>
             </w:r>
             <w:r>
               <w:rPr>
@@ -1721,7 +1733,7 @@
               <w:lang w:eastAsia="en-GB"/>
             </w:rPr>
           </w:pPr>
-          <w:hyperlink w:anchor="_Toc362379290" w:history="1">
+          <w:hyperlink w:anchor="_Toc411767733" w:history="1">
             <w:r>
               <w:rPr>
                 <w:rStyle w:val="Hyperlink"/>
@@ -1763,7 +1775,7 @@
                 <w:noProof/>
                 <w:webHidden/>
               </w:rPr>
-              <w:instrText xml:space="preserve"> PAGEREF _Toc362379290 \h </w:instrText>
+              <w:instrText xml:space="preserve"> PAGEREF _Toc411767733 \h </w:instrText>
             </w:r>
             <w:r>
               <w:rPr>
@@ -1807,7 +1819,7 @@
               <w:lang w:eastAsia="en-GB"/>
             </w:rPr>
           </w:pPr>
-          <w:hyperlink w:anchor="_Toc362379291" w:history="1">
+          <w:hyperlink w:anchor="_Toc411767734" w:history="1">
             <w:r>
               <w:rPr>
                 <w:rStyle w:val="Hyperlink"/>
@@ -1849,7 +1861,7 @@
                 <w:noProof/>
                 <w:webHidden/>
               </w:rPr>
-              <w:instrText xml:space="preserve"> PAGEREF _Toc362379291 \h </w:instrText>
+              <w:instrText xml:space="preserve"> PAGEREF _Toc411767734 \h </w:instrText>
             </w:r>
             <w:r>
               <w:rPr>
@@ -1893,7 +1905,7 @@
               <w:lang w:eastAsia="en-GB"/>
             </w:rPr>
           </w:pPr>
-          <w:hyperlink w:anchor="_Toc362379292" w:history="1">
+          <w:hyperlink w:anchor="_Toc411767735" w:history="1">
             <w:r>
               <w:rPr>
                 <w:rStyle w:val="Hyperlink"/>
@@ -1935,7 +1947,7 @@
                 <w:noProof/>
                 <w:webHidden/>
               </w:rPr>
-              <w:instrText xml:space="preserve"> PAGEREF _Toc362379292 \h </w:instrText>
+              <w:instrText xml:space="preserve"> PAGEREF _Toc411767735 \h </w:instrText>
             </w:r>
             <w:r>
               <w:rPr>
@@ -1979,7 +1991,7 @@
               <w:lang w:eastAsia="en-GB"/>
             </w:rPr>
           </w:pPr>
-          <w:hyperlink w:anchor="_Toc362379293" w:history="1">
+          <w:hyperlink w:anchor="_Toc411767736" w:history="1">
             <w:r>
               <w:rPr>
                 <w:rStyle w:val="Hyperlink"/>
@@ -2021,7 +2033,7 @@
                 <w:noProof/>
                 <w:webHidden/>
               </w:rPr>
-              <w:instrText xml:space="preserve"> PAGEREF _Toc362379293 \h </w:instrText>
+              <w:instrText xml:space="preserve"> PAGEREF _Toc411767736 \h </w:instrText>
             </w:r>
             <w:r>
               <w:rPr>
@@ -2065,7 +2077,7 @@
               <w:lang w:eastAsia="en-GB"/>
             </w:rPr>
           </w:pPr>
-          <w:hyperlink w:anchor="_Toc362379294" w:history="1">
+          <w:hyperlink w:anchor="_Toc411767737" w:history="1">
             <w:r>
               <w:rPr>
                 <w:rStyle w:val="Hyperlink"/>
@@ -2107,7 +2119,7 @@
                 <w:noProof/>
                 <w:webHidden/>
               </w:rPr>
-              <w:instrText xml:space="preserve"> PAGEREF _Toc362379294 \h </w:instrText>
+              <w:instrText xml:space="preserve"> PAGEREF _Toc411767737 \h </w:instrText>
             </w:r>
             <w:r>
               <w:rPr>
@@ -2151,7 +2163,7 @@
               <w:lang w:eastAsia="en-GB"/>
             </w:rPr>
           </w:pPr>
-          <w:hyperlink w:anchor="_Toc362379295" w:history="1">
+          <w:hyperlink w:anchor="_Toc411767738" w:history="1">
             <w:r>
               <w:rPr>
                 <w:rStyle w:val="Hyperlink"/>
@@ -2193,7 +2205,7 @@
                 <w:noProof/>
                 <w:webHidden/>
               </w:rPr>
-              <w:instrText xml:space="preserve"> PAGEREF _Toc362379295 \h </w:instrText>
+              <w:instrText xml:space="preserve"> PAGEREF _Toc411767738 \h </w:instrText>
             </w:r>
             <w:r>
               <w:rPr>
@@ -2237,7 +2249,7 @@
               <w:lang w:eastAsia="en-GB"/>
             </w:rPr>
           </w:pPr>
-          <w:hyperlink w:anchor="_Toc362379296" w:history="1">
+          <w:hyperlink w:anchor="_Toc411767739" w:history="1">
             <w:r>
               <w:rPr>
                 <w:rStyle w:val="Hyperlink"/>
@@ -2279,7 +2291,7 @@
                 <w:noProof/>
                 <w:webHidden/>
               </w:rPr>
-              <w:instrText xml:space="preserve"> PAGEREF _Toc362379296 \h </w:instrText>
+              <w:instrText xml:space="preserve"> PAGEREF _Toc411767739 \h </w:instrText>
             </w:r>
             <w:r>
               <w:rPr>
@@ -2323,7 +2335,7 @@
               <w:lang w:eastAsia="en-GB"/>
             </w:rPr>
           </w:pPr>
-          <w:hyperlink w:anchor="_Toc362379297" w:history="1">
+          <w:hyperlink w:anchor="_Toc411767740" w:history="1">
             <w:r>
               <w:rPr>
                 <w:rStyle w:val="Hyperlink"/>
@@ -2365,7 +2377,7 @@
                 <w:noProof/>
                 <w:webHidden/>
               </w:rPr>
-              <w:instrText xml:space="preserve"> PAGEREF _Toc362379297 \h </w:instrText>
+              <w:instrText xml:space="preserve"> PAGEREF _Toc411767740 \h </w:instrText>
             </w:r>
             <w:r>
               <w:rPr>
@@ -2409,7 +2421,7 @@
               <w:lang w:eastAsia="en-GB"/>
             </w:rPr>
           </w:pPr>
-          <w:hyperlink w:anchor="_Toc362379298" w:history="1">
+          <w:hyperlink w:anchor="_Toc411767741" w:history="1">
             <w:r>
               <w:rPr>
                 <w:rStyle w:val="Hyperlink"/>
@@ -2451,7 +2463,7 @@
                 <w:noProof/>
                 <w:webHidden/>
               </w:rPr>
-              <w:instrText xml:space="preserve"> PAGEREF _Toc362379298 \h </w:instrText>
+              <w:instrText xml:space="preserve"> PAGEREF _Toc411767741 \h </w:instrText>
             </w:r>
             <w:r>
               <w:rPr>
@@ -2495,7 +2507,7 @@
               <w:lang w:eastAsia="en-GB"/>
             </w:rPr>
           </w:pPr>
-          <w:hyperlink w:anchor="_Toc362379299" w:history="1">
+          <w:hyperlink w:anchor="_Toc411767742" w:history="1">
             <w:r>
               <w:rPr>
                 <w:rStyle w:val="Hyperlink"/>
@@ -2537,7 +2549,7 @@
                 <w:noProof/>
                 <w:webHidden/>
               </w:rPr>
-              <w:instrText xml:space="preserve"> PAGEREF _Toc362379299 \h </w:instrText>
+              <w:instrText xml:space="preserve"> PAGEREF _Toc411767742 \h </w:instrText>
             </w:r>
             <w:r>
               <w:rPr>
@@ -2581,7 +2593,7 @@
               <w:lang w:eastAsia="en-GB"/>
             </w:rPr>
           </w:pPr>
-          <w:hyperlink w:anchor="_Toc362379300" w:history="1">
+          <w:hyperlink w:anchor="_Toc411767743" w:history="1">
             <w:r>
               <w:rPr>
                 <w:rStyle w:val="Hyperlink"/>
@@ -2623,7 +2635,7 @@
                 <w:noProof/>
                 <w:webHidden/>
               </w:rPr>
-              <w:instrText xml:space="preserve"> PAGEREF _Toc362379300 \h </w:instrText>
+              <w:instrText xml:space="preserve"> PAGEREF _Toc411767743 \h </w:instrText>
             </w:r>
             <w:r>
               <w:rPr>
@@ -2667,7 +2679,7 @@
               <w:lang w:eastAsia="en-GB"/>
             </w:rPr>
           </w:pPr>
-          <w:hyperlink w:anchor="_Toc362379301" w:history="1">
+          <w:hyperlink w:anchor="_Toc411767744" w:history="1">
             <w:r>
               <w:rPr>
                 <w:rStyle w:val="Hyperlink"/>
@@ -2709,7 +2721,7 @@
                 <w:noProof/>
                 <w:webHidden/>
               </w:rPr>
-              <w:instrText xml:space="preserve"> PAGEREF _Toc362379301 \h </w:instrText>
+              <w:instrText xml:space="preserve"> PAGEREF _Toc411767744 \h </w:instrText>
             </w:r>
             <w:r>
               <w:rPr>
@@ -2753,7 +2765,7 @@
               <w:lang w:eastAsia="en-GB"/>
             </w:rPr>
           </w:pPr>
-          <w:hyperlink w:anchor="_Toc362379302" w:history="1">
+          <w:hyperlink w:anchor="_Toc411767745" w:history="1">
             <w:r>
               <w:rPr>
                 <w:rStyle w:val="Hyperlink"/>
@@ -2795,7 +2807,7 @@
                 <w:noProof/>
                 <w:webHidden/>
               </w:rPr>
-              <w:instrText xml:space="preserve"> PAGEREF _Toc362379302 \h </w:instrText>
+              <w:instrText xml:space="preserve"> PAGEREF _Toc411767745 \h </w:instrText>
             </w:r>
             <w:r>
               <w:rPr>
@@ -2839,7 +2851,7 @@
               <w:lang w:eastAsia="en-GB"/>
             </w:rPr>
           </w:pPr>
-          <w:hyperlink w:anchor="_Toc362379303" w:history="1">
+          <w:hyperlink w:anchor="_Toc411767746" w:history="1">
             <w:r>
               <w:rPr>
                 <w:rStyle w:val="Hyperlink"/>
@@ -2881,7 +2893,7 @@
                 <w:noProof/>
                 <w:webHidden/>
               </w:rPr>
-              <w:instrText xml:space="preserve"> PAGEREF _Toc362379303 \h </w:instrText>
+              <w:instrText xml:space="preserve"> PAGEREF _Toc411767746 \h </w:instrText>
             </w:r>
             <w:r>
               <w:rPr>
@@ -2925,7 +2937,7 @@
               <w:lang w:eastAsia="en-GB"/>
             </w:rPr>
           </w:pPr>
-          <w:hyperlink w:anchor="_Toc362379304" w:history="1">
+          <w:hyperlink w:anchor="_Toc411767747" w:history="1">
             <w:r>
               <w:rPr>
                 <w:rStyle w:val="Hyperlink"/>
@@ -2967,7 +2979,7 @@
                 <w:noProof/>
                 <w:webHidden/>
               </w:rPr>
-              <w:instrText xml:space="preserve"> PAGEREF _Toc362379304 \h </w:instrText>
+              <w:instrText xml:space="preserve"> PAGEREF _Toc411767747 \h </w:instrText>
             </w:r>
             <w:r>
               <w:rPr>
@@ -3011,7 +3023,7 @@
               <w:lang w:eastAsia="en-GB"/>
             </w:rPr>
           </w:pPr>
-          <w:hyperlink w:anchor="_Toc362379305" w:history="1">
+          <w:hyperlink w:anchor="_Toc411767748" w:history="1">
             <w:r>
               <w:rPr>
                 <w:rStyle w:val="Hyperlink"/>
@@ -3053,7 +3065,7 @@
                 <w:noProof/>
                 <w:webHidden/>
               </w:rPr>
-              <w:instrText xml:space="preserve"> PAGEREF _Toc362379305 \h </w:instrText>
+              <w:instrText xml:space="preserve"> PAGEREF _Toc411767748 \h </w:instrText>
             </w:r>
             <w:r>
               <w:rPr>
@@ -3097,7 +3109,7 @@
               <w:lang w:eastAsia="en-GB"/>
             </w:rPr>
           </w:pPr>
-          <w:hyperlink w:anchor="_Toc362379306" w:history="1">
+          <w:hyperlink w:anchor="_Toc411767749" w:history="1">
             <w:r>
               <w:rPr>
                 <w:rStyle w:val="Hyperlink"/>
@@ -3139,7 +3151,7 @@
                 <w:noProof/>
                 <w:webHidden/>
               </w:rPr>
-              <w:instrText xml:space="preserve"> PAGEREF _Toc362379306 \h </w:instrText>
+              <w:instrText xml:space="preserve"> PAGEREF _Toc411767749 \h </w:instrText>
             </w:r>
             <w:r>
               <w:rPr>
@@ -3183,7 +3195,7 @@
               <w:lang w:eastAsia="en-GB"/>
             </w:rPr>
           </w:pPr>
-          <w:hyperlink w:anchor="_Toc362379307" w:history="1">
+          <w:hyperlink w:anchor="_Toc411767750" w:history="1">
             <w:r>
               <w:rPr>
                 <w:rStyle w:val="Hyperlink"/>
@@ -3225,7 +3237,7 @@
                 <w:noProof/>
                 <w:webHidden/>
               </w:rPr>
-              <w:instrText xml:space="preserve"> PAGEREF _Toc362379307 \h </w:instrText>
+              <w:instrText xml:space="preserve"> PAGEREF _Toc411767750 \h </w:instrText>
             </w:r>
             <w:r>
               <w:rPr>
@@ -3269,7 +3281,7 @@
               <w:lang w:eastAsia="en-GB"/>
             </w:rPr>
           </w:pPr>
-          <w:hyperlink w:anchor="_Toc362379308" w:history="1">
+          <w:hyperlink w:anchor="_Toc411767751" w:history="1">
             <w:r>
               <w:rPr>
                 <w:rStyle w:val="Hyperlink"/>
@@ -3311,7 +3323,7 @@
                 <w:noProof/>
                 <w:webHidden/>
               </w:rPr>
-              <w:instrText xml:space="preserve"> PAGEREF _Toc362379308 \h </w:instrText>
+              <w:instrText xml:space="preserve"> PAGEREF _Toc411767751 \h </w:instrText>
             </w:r>
             <w:r>
               <w:rPr>
@@ -3355,7 +3367,7 @@
               <w:lang w:eastAsia="en-GB"/>
             </w:rPr>
           </w:pPr>
-          <w:hyperlink w:anchor="_Toc362379309" w:history="1">
+          <w:hyperlink w:anchor="_Toc411767752" w:history="1">
             <w:r>
               <w:rPr>
                 <w:rStyle w:val="Hyperlink"/>
@@ -3397,7 +3409,7 @@
                 <w:noProof/>
                 <w:webHidden/>
               </w:rPr>
-              <w:instrText xml:space="preserve"> PAGEREF _Toc362379309 \h </w:instrText>
+              <w:instrText xml:space="preserve"> PAGEREF _Toc411767752 \h </w:instrText>
             </w:r>
             <w:r>
               <w:rPr>
@@ -3441,7 +3453,7 @@
               <w:lang w:eastAsia="en-GB"/>
             </w:rPr>
           </w:pPr>
-          <w:hyperlink w:anchor="_Toc362379310" w:history="1">
+          <w:hyperlink w:anchor="_Toc411767753" w:history="1">
             <w:r>
               <w:rPr>
                 <w:rStyle w:val="Hyperlink"/>
@@ -3483,7 +3495,7 @@
                 <w:noProof/>
                 <w:webHidden/>
               </w:rPr>
-              <w:instrText xml:space="preserve"> PAGEREF _Toc362379310 \h </w:instrText>
+              <w:instrText xml:space="preserve"> PAGEREF _Toc411767753 \h </w:instrText>
             </w:r>
             <w:r>
               <w:rPr>
@@ -3527,7 +3539,7 @@
               <w:lang w:eastAsia="en-GB"/>
             </w:rPr>
           </w:pPr>
-          <w:hyperlink w:anchor="_Toc362379311" w:history="1">
+          <w:hyperlink w:anchor="_Toc411767754" w:history="1">
             <w:r>
               <w:rPr>
                 <w:rStyle w:val="Hyperlink"/>
@@ -3569,7 +3581,7 @@
                 <w:noProof/>
                 <w:webHidden/>
               </w:rPr>
-              <w:instrText xml:space="preserve"> PAGEREF _Toc362379311 \h </w:instrText>
+              <w:instrText xml:space="preserve"> PAGEREF _Toc411767754 \h </w:instrText>
             </w:r>
             <w:r>
               <w:rPr>
@@ -3613,7 +3625,7 @@
               <w:lang w:eastAsia="en-GB"/>
             </w:rPr>
           </w:pPr>
-          <w:hyperlink w:anchor="_Toc362379312" w:history="1">
+          <w:hyperlink w:anchor="_Toc411767755" w:history="1">
             <w:r>
               <w:rPr>
                 <w:rStyle w:val="Hyperlink"/>
@@ -3655,7 +3667,7 @@
                 <w:noProof/>
                 <w:webHidden/>
               </w:rPr>
-              <w:instrText xml:space="preserve"> PAGEREF _Toc362379312 \h </w:instrText>
+              <w:instrText xml:space="preserve"> PAGEREF _Toc411767755 \h </w:instrText>
             </w:r>
             <w:r>
               <w:rPr>
@@ -3699,7 +3711,7 @@
               <w:lang w:eastAsia="en-GB"/>
             </w:rPr>
           </w:pPr>
-          <w:hyperlink w:anchor="_Toc362379313" w:history="1">
+          <w:hyperlink w:anchor="_Toc411767756" w:history="1">
             <w:r>
               <w:rPr>
                 <w:rStyle w:val="Hyperlink"/>
@@ -3741,7 +3753,7 @@
                 <w:noProof/>
                 <w:webHidden/>
               </w:rPr>
-              <w:instrText xml:space="preserve"> PAGEREF _Toc362379313 \h </w:instrText>
+              <w:instrText xml:space="preserve"> PAGEREF _Toc411767756 \h </w:instrText>
             </w:r>
             <w:r>
               <w:rPr>
@@ -3785,7 +3797,7 @@
               <w:lang w:eastAsia="en-GB"/>
             </w:rPr>
           </w:pPr>
-          <w:hyperlink w:anchor="_Toc362379314" w:history="1">
+          <w:hyperlink w:anchor="_Toc411767757" w:history="1">
             <w:r>
               <w:rPr>
                 <w:rStyle w:val="Hyperlink"/>
@@ -3827,7 +3839,7 @@
                 <w:noProof/>
                 <w:webHidden/>
               </w:rPr>
-              <w:instrText xml:space="preserve"> PAGEREF _Toc362379314 \h </w:instrText>
+              <w:instrText xml:space="preserve"> PAGEREF _Toc411767757 \h </w:instrText>
             </w:r>
             <w:r>
               <w:rPr>
@@ -3871,7 +3883,7 @@
               <w:lang w:eastAsia="en-GB"/>
             </w:rPr>
           </w:pPr>
-          <w:hyperlink w:anchor="_Toc362379315" w:history="1">
+          <w:hyperlink w:anchor="_Toc411767758" w:history="1">
             <w:r>
               <w:rPr>
                 <w:rStyle w:val="Hyperlink"/>
@@ -3913,7 +3925,7 @@
                 <w:noProof/>
                 <w:webHidden/>
               </w:rPr>
-              <w:instrText xml:space="preserve"> PAGEREF _Toc362379315 \h </w:instrText>
+              <w:instrText xml:space="preserve"> PAGEREF _Toc411767758 \h </w:instrText>
             </w:r>
             <w:r>
               <w:rPr>
@@ -3957,7 +3969,7 @@
               <w:lang w:eastAsia="en-GB"/>
             </w:rPr>
           </w:pPr>
-          <w:hyperlink w:anchor="_Toc362379316" w:history="1">
+          <w:hyperlink w:anchor="_Toc411767759" w:history="1">
             <w:r>
               <w:rPr>
                 <w:rStyle w:val="Hyperlink"/>
@@ -3978,7 +3990,7 @@
                 <w:rStyle w:val="Hyperlink"/>
                 <w:noProof/>
               </w:rPr>
-              <w:t>sortdirection</w:t>
+              <w:t>deleteEmptyFolder</w:t>
             </w:r>
             <w:r>
               <w:rPr>
@@ -3999,7 +4011,7 @@
                 <w:noProof/>
                 <w:webHidden/>
               </w:rPr>
-              <w:instrText xml:space="preserve"> PAGEREF _Toc362379316 \h </w:instrText>
+              <w:instrText xml:space="preserve"> PAGEREF _Toc411767759 \h </w:instrText>
             </w:r>
             <w:r>
               <w:rPr>
@@ -4043,7 +4055,7 @@
               <w:lang w:eastAsia="en-GB"/>
             </w:rPr>
           </w:pPr>
-          <w:hyperlink w:anchor="_Toc362379317" w:history="1">
+          <w:hyperlink w:anchor="_Toc411767760" w:history="1">
             <w:r>
               <w:rPr>
                 <w:rStyle w:val="Hyperlink"/>
@@ -4064,7 +4076,7 @@
                 <w:rStyle w:val="Hyperlink"/>
                 <w:noProof/>
               </w:rPr>
-              <w:t>maximumNumberOfConcurrentDownloads</w:t>
+              <w:t>sortdirection</w:t>
             </w:r>
             <w:r>
               <w:rPr>
@@ -4085,7 +4097,7 @@
                 <w:noProof/>
                 <w:webHidden/>
               </w:rPr>
-              <w:instrText xml:space="preserve"> PAGEREF _Toc362379317 \h </w:instrText>
+              <w:instrText xml:space="preserve"> PAGEREF _Toc411767760 \h </w:instrText>
             </w:r>
             <w:r>
               <w:rPr>
@@ -4129,7 +4141,7 @@
               <w:lang w:eastAsia="en-GB"/>
             </w:rPr>
           </w:pPr>
-          <w:hyperlink w:anchor="_Toc362379318" w:history="1">
+          <w:hyperlink w:anchor="_Toc411767761" w:history="1">
             <w:r>
               <w:rPr>
                 <w:rStyle w:val="Hyperlink"/>
@@ -4150,7 +4162,7 @@
                 <w:rStyle w:val="Hyperlink"/>
                 <w:noProof/>
               </w:rPr>
-              <w:t>retryWaitInSeconds</w:t>
+              <w:t>maximumNumberOfConcurrentDownloads</w:t>
             </w:r>
             <w:r>
               <w:rPr>
@@ -4171,7 +4183,7 @@
                 <w:noProof/>
                 <w:webHidden/>
               </w:rPr>
-              <w:instrText xml:space="preserve"> PAGEREF _Toc362379318 \h </w:instrText>
+              <w:instrText xml:space="preserve"> PAGEREF _Toc411767761 \h </w:instrText>
             </w:r>
             <w:r>
               <w:rPr>
@@ -4215,7 +4227,7 @@
               <w:lang w:eastAsia="en-GB"/>
             </w:rPr>
           </w:pPr>
-          <w:hyperlink w:anchor="_Toc362379319" w:history="1">
+          <w:hyperlink w:anchor="_Toc411767762" w:history="1">
             <w:r>
               <w:rPr>
                 <w:rStyle w:val="Hyperlink"/>
@@ -4236,7 +4248,7 @@
                 <w:rStyle w:val="Hyperlink"/>
                 <w:noProof/>
               </w:rPr>
-              <w:t>feed section</w:t>
+              <w:t>retryWaitInSeconds</w:t>
             </w:r>
             <w:r>
               <w:rPr>
@@ -4257,7 +4269,7 @@
                 <w:noProof/>
                 <w:webHidden/>
               </w:rPr>
-              <w:instrText xml:space="preserve"> PAGEREF _Toc362379319 \h </w:instrText>
+              <w:instrText xml:space="preserve"> PAGEREF _Toc411767762 \h </w:instrText>
             </w:r>
             <w:r>
               <w:rPr>
@@ -4277,7 +4289,7 @@
                 <w:noProof/>
                 <w:webHidden/>
               </w:rPr>
-              <w:t>18</w:t>
+              <w:t>17</w:t>
             </w:r>
             <w:r>
               <w:rPr>
@@ -4301,7 +4313,7 @@
               <w:lang w:eastAsia="en-GB"/>
             </w:rPr>
           </w:pPr>
-          <w:hyperlink w:anchor="_Toc362379320" w:history="1">
+          <w:hyperlink w:anchor="_Toc411767763" w:history="1">
             <w:r>
               <w:rPr>
                 <w:rStyle w:val="Hyperlink"/>
@@ -4322,7 +4334,7 @@
                 <w:rStyle w:val="Hyperlink"/>
                 <w:noProof/>
               </w:rPr>
-              <w:t>format</w:t>
+              <w:t>feed section</w:t>
             </w:r>
             <w:r>
               <w:rPr>
@@ -4343,7 +4355,7 @@
                 <w:noProof/>
                 <w:webHidden/>
               </w:rPr>
-              <w:instrText xml:space="preserve"> PAGEREF _Toc362379320 \h </w:instrText>
+              <w:instrText xml:space="preserve"> PAGEREF _Toc411767763 \h </w:instrText>
             </w:r>
             <w:r>
               <w:rPr>
@@ -4387,7 +4399,7 @@
               <w:lang w:eastAsia="en-GB"/>
             </w:rPr>
           </w:pPr>
-          <w:hyperlink w:anchor="_Toc362379321" w:history="1">
+          <w:hyperlink w:anchor="_Toc411767764" w:history="1">
             <w:r>
               <w:rPr>
                 <w:rStyle w:val="Hyperlink"/>
@@ -4408,7 +4420,7 @@
                 <w:rStyle w:val="Hyperlink"/>
                 <w:noProof/>
               </w:rPr>
-              <w:t>downloadStrategy</w:t>
+              <w:t>format</w:t>
             </w:r>
             <w:r>
               <w:rPr>
@@ -4429,7 +4441,7 @@
                 <w:noProof/>
                 <w:webHidden/>
               </w:rPr>
-              <w:instrText xml:space="preserve"> PAGEREF _Toc362379321 \h </w:instrText>
+              <w:instrText xml:space="preserve"> PAGEREF _Toc411767764 \h </w:instrText>
             </w:r>
             <w:r>
               <w:rPr>
@@ -4473,7 +4485,7 @@
               <w:lang w:eastAsia="en-GB"/>
             </w:rPr>
           </w:pPr>
-          <w:hyperlink w:anchor="_Toc362379322" w:history="1">
+          <w:hyperlink w:anchor="_Toc411767765" w:history="1">
             <w:r>
               <w:rPr>
                 <w:rStyle w:val="Hyperlink"/>
@@ -4494,7 +4506,7 @@
                 <w:rStyle w:val="Hyperlink"/>
                 <w:noProof/>
               </w:rPr>
-              <w:t>namingStyle</w:t>
+              <w:t>downloadStrategy</w:t>
             </w:r>
             <w:r>
               <w:rPr>
@@ -4515,7 +4527,7 @@
                 <w:noProof/>
                 <w:webHidden/>
               </w:rPr>
-              <w:instrText xml:space="preserve"> PAGEREF _Toc362379322 \h </w:instrText>
+              <w:instrText xml:space="preserve"> PAGEREF _Toc411767765 \h </w:instrText>
             </w:r>
             <w:r>
               <w:rPr>
@@ -4559,7 +4571,7 @@
               <w:lang w:eastAsia="en-GB"/>
             </w:rPr>
           </w:pPr>
-          <w:hyperlink w:anchor="_Toc362379323" w:history="1">
+          <w:hyperlink w:anchor="_Toc411767766" w:history="1">
             <w:r>
               <w:rPr>
                 <w:rStyle w:val="Hyperlink"/>
@@ -4580,7 +4592,7 @@
                 <w:rStyle w:val="Hyperlink"/>
                 <w:noProof/>
               </w:rPr>
-              <w:t>maximumDaysOld</w:t>
+              <w:t>namingStyle</w:t>
             </w:r>
             <w:r>
               <w:rPr>
@@ -4601,7 +4613,7 @@
                 <w:noProof/>
                 <w:webHidden/>
               </w:rPr>
-              <w:instrText xml:space="preserve"> PAGEREF _Toc362379323 \h </w:instrText>
+              <w:instrText xml:space="preserve"> PAGEREF _Toc411767766 \h </w:instrText>
             </w:r>
             <w:r>
               <w:rPr>
@@ -4621,7 +4633,7 @@
                 <w:noProof/>
                 <w:webHidden/>
               </w:rPr>
-              <w:t>19</w:t>
+              <w:t>18</w:t>
             </w:r>
             <w:r>
               <w:rPr>
@@ -4645,7 +4657,7 @@
               <w:lang w:eastAsia="en-GB"/>
             </w:rPr>
           </w:pPr>
-          <w:hyperlink w:anchor="_Toc362379324" w:history="1">
+          <w:hyperlink w:anchor="_Toc411767767" w:history="1">
             <w:r>
               <w:rPr>
                 <w:rStyle w:val="Hyperlink"/>
@@ -4666,7 +4678,7 @@
                 <w:rStyle w:val="Hyperlink"/>
                 <w:noProof/>
               </w:rPr>
-              <w:t>deleteDownloadsDaysOld</w:t>
+              <w:t>maximumDaysOld</w:t>
             </w:r>
             <w:r>
               <w:rPr>
@@ -4687,7 +4699,7 @@
                 <w:noProof/>
                 <w:webHidden/>
               </w:rPr>
-              <w:instrText xml:space="preserve"> PAGEREF _Toc362379324 \h </w:instrText>
+              <w:instrText xml:space="preserve"> PAGEREF _Toc411767767 \h </w:instrText>
             </w:r>
             <w:r>
               <w:rPr>
@@ -4731,7 +4743,7 @@
               <w:lang w:eastAsia="en-GB"/>
             </w:rPr>
           </w:pPr>
-          <w:hyperlink w:anchor="_Toc362379325" w:history="1">
+          <w:hyperlink w:anchor="_Toc411767768" w:history="1">
             <w:r>
               <w:rPr>
                 <w:rStyle w:val="Hyperlink"/>
@@ -4752,7 +4764,7 @@
                 <w:rStyle w:val="Hyperlink"/>
                 <w:noProof/>
               </w:rPr>
-              <w:t>diagnostics section</w:t>
+              <w:t>deleteDownloadsDaysOld</w:t>
             </w:r>
             <w:r>
               <w:rPr>
@@ -4773,7 +4785,7 @@
                 <w:noProof/>
                 <w:webHidden/>
               </w:rPr>
-              <w:instrText xml:space="preserve"> PAGEREF _Toc362379325 \h </w:instrText>
+              <w:instrText xml:space="preserve"> PAGEREF _Toc411767768 \h </w:instrText>
             </w:r>
             <w:r>
               <w:rPr>
@@ -4817,7 +4829,7 @@
               <w:lang w:eastAsia="en-GB"/>
             </w:rPr>
           </w:pPr>
-          <w:hyperlink w:anchor="_Toc362379326" w:history="1">
+          <w:hyperlink w:anchor="_Toc411767769" w:history="1">
             <w:r>
               <w:rPr>
                 <w:rStyle w:val="Hyperlink"/>
@@ -4838,7 +4850,7 @@
                 <w:rStyle w:val="Hyperlink"/>
                 <w:noProof/>
               </w:rPr>
-              <w:t>retainTempFiles</w:t>
+              <w:t>diagnostics section</w:t>
             </w:r>
             <w:r>
               <w:rPr>
@@ -4859,7 +4871,7 @@
                 <w:noProof/>
                 <w:webHidden/>
               </w:rPr>
-              <w:instrText xml:space="preserve"> PAGEREF _Toc362379326 \h </w:instrText>
+              <w:instrText xml:space="preserve"> PAGEREF _Toc411767769 \h </w:instrText>
             </w:r>
             <w:r>
               <w:rPr>
@@ -4903,7 +4915,7 @@
               <w:lang w:eastAsia="en-GB"/>
             </w:rPr>
           </w:pPr>
-          <w:hyperlink w:anchor="_Toc362379327" w:history="1">
+          <w:hyperlink w:anchor="_Toc411767770" w:history="1">
             <w:r>
               <w:rPr>
                 <w:rStyle w:val="Hyperlink"/>
@@ -4924,7 +4936,7 @@
                 <w:rStyle w:val="Hyperlink"/>
                 <w:noProof/>
               </w:rPr>
-              <w:t>outputLevel</w:t>
+              <w:t>retainTempFiles</w:t>
             </w:r>
             <w:r>
               <w:rPr>
@@ -4945,7 +4957,7 @@
                 <w:noProof/>
                 <w:webHidden/>
               </w:rPr>
-              <w:instrText xml:space="preserve"> PAGEREF _Toc362379327 \h </w:instrText>
+              <w:instrText xml:space="preserve"> PAGEREF _Toc411767770 \h </w:instrText>
             </w:r>
             <w:r>
               <w:rPr>
@@ -4989,7 +5001,7 @@
               <w:lang w:eastAsia="en-GB"/>
             </w:rPr>
           </w:pPr>
-          <w:hyperlink w:anchor="_Toc362379328" w:history="1">
+          <w:hyperlink w:anchor="_Toc411767771" w:history="1">
             <w:r>
               <w:rPr>
                 <w:rStyle w:val="Hyperlink"/>
@@ -5010,7 +5022,7 @@
                 <w:rStyle w:val="Hyperlink"/>
                 <w:noProof/>
               </w:rPr>
-              <w:t>postdownloadcommand section</w:t>
+              <w:t>outputLevel</w:t>
             </w:r>
             <w:r>
               <w:rPr>
@@ -5031,7 +5043,7 @@
                 <w:noProof/>
                 <w:webHidden/>
               </w:rPr>
-              <w:instrText xml:space="preserve"> PAGEREF _Toc362379328 \h </w:instrText>
+              <w:instrText xml:space="preserve"> PAGEREF _Toc411767771 \h </w:instrText>
             </w:r>
             <w:r>
               <w:rPr>
@@ -5075,7 +5087,7 @@
               <w:lang w:eastAsia="en-GB"/>
             </w:rPr>
           </w:pPr>
-          <w:hyperlink w:anchor="_Toc362379329" w:history="1">
+          <w:hyperlink w:anchor="_Toc411767772" w:history="1">
             <w:r>
               <w:rPr>
                 <w:rStyle w:val="Hyperlink"/>
@@ -5096,7 +5108,7 @@
                 <w:rStyle w:val="Hyperlink"/>
                 <w:noProof/>
               </w:rPr>
-              <w:t>command</w:t>
+              <w:t>postdownloadcommand section</w:t>
             </w:r>
             <w:r>
               <w:rPr>
@@ -5117,7 +5129,7 @@
                 <w:noProof/>
                 <w:webHidden/>
               </w:rPr>
-              <w:instrText xml:space="preserve"> PAGEREF _Toc362379329 \h </w:instrText>
+              <w:instrText xml:space="preserve"> PAGEREF _Toc411767772 \h </w:instrText>
             </w:r>
             <w:r>
               <w:rPr>
@@ -5137,7 +5149,7 @@
                 <w:noProof/>
                 <w:webHidden/>
               </w:rPr>
-              <w:t>20</w:t>
+              <w:t>19</w:t>
             </w:r>
             <w:r>
               <w:rPr>
@@ -5161,7 +5173,7 @@
               <w:lang w:eastAsia="en-GB"/>
             </w:rPr>
           </w:pPr>
-          <w:hyperlink w:anchor="_Toc362379330" w:history="1">
+          <w:hyperlink w:anchor="_Toc411767773" w:history="1">
             <w:r>
               <w:rPr>
                 <w:rStyle w:val="Hyperlink"/>
@@ -5182,7 +5194,7 @@
                 <w:rStyle w:val="Hyperlink"/>
                 <w:noProof/>
               </w:rPr>
-              <w:t>arguments</w:t>
+              <w:t>command</w:t>
             </w:r>
             <w:r>
               <w:rPr>
@@ -5203,7 +5215,7 @@
                 <w:noProof/>
                 <w:webHidden/>
               </w:rPr>
-              <w:instrText xml:space="preserve"> PAGEREF _Toc362379330 \h </w:instrText>
+              <w:instrText xml:space="preserve"> PAGEREF _Toc411767773 \h </w:instrText>
             </w:r>
             <w:r>
               <w:rPr>
@@ -5247,7 +5259,7 @@
               <w:lang w:eastAsia="en-GB"/>
             </w:rPr>
           </w:pPr>
-          <w:hyperlink w:anchor="_Toc362379331" w:history="1">
+          <w:hyperlink w:anchor="_Toc411767774" w:history="1">
             <w:r>
               <w:rPr>
                 <w:rStyle w:val="Hyperlink"/>
@@ -5268,6 +5280,92 @@
                 <w:rStyle w:val="Hyperlink"/>
                 <w:noProof/>
               </w:rPr>
+              <w:t>arguments</w:t>
+            </w:r>
+            <w:r>
+              <w:rPr>
+                <w:noProof/>
+                <w:webHidden/>
+              </w:rPr>
+              <w:tab/>
+            </w:r>
+            <w:r>
+              <w:rPr>
+                <w:noProof/>
+                <w:webHidden/>
+              </w:rPr>
+              <w:fldChar w:fldCharType="begin"/>
+            </w:r>
+            <w:r>
+              <w:rPr>
+                <w:noProof/>
+                <w:webHidden/>
+              </w:rPr>
+              <w:instrText xml:space="preserve"> PAGEREF _Toc411767774 \h </w:instrText>
+            </w:r>
+            <w:r>
+              <w:rPr>
+                <w:noProof/>
+                <w:webHidden/>
+              </w:rPr>
+            </w:r>
+            <w:r>
+              <w:rPr>
+                <w:noProof/>
+                <w:webHidden/>
+              </w:rPr>
+              <w:fldChar w:fldCharType="separate"/>
+            </w:r>
+            <w:r>
+              <w:rPr>
+                <w:noProof/>
+                <w:webHidden/>
+              </w:rPr>
+              <w:t>20</w:t>
+            </w:r>
+            <w:r>
+              <w:rPr>
+                <w:noProof/>
+                <w:webHidden/>
+              </w:rPr>
+              <w:fldChar w:fldCharType="end"/>
+            </w:r>
+          </w:hyperlink>
+        </w:p>
+        <w:p>
+          <w:pPr>
+            <w:pStyle w:val="TOC4"/>
+            <w:tabs>
+              <w:tab w:val="left" w:pos="1760"/>
+              <w:tab w:val="right" w:leader="dot" w:pos="9016"/>
+            </w:tabs>
+            <w:rPr>
+              <w:rFonts w:eastAsiaTheme="minorEastAsia"/>
+              <w:noProof/>
+              <w:lang w:eastAsia="en-GB"/>
+            </w:rPr>
+          </w:pPr>
+          <w:hyperlink w:anchor="_Toc411767775" w:history="1">
+            <w:r>
+              <w:rPr>
+                <w:rStyle w:val="Hyperlink"/>
+                <w:noProof/>
+              </w:rPr>
+              <w:t>8.1.1.23.</w:t>
+            </w:r>
+            <w:r>
+              <w:rPr>
+                <w:rFonts w:eastAsiaTheme="minorEastAsia"/>
+                <w:noProof/>
+                <w:lang w:eastAsia="en-GB"/>
+              </w:rPr>
+              <w:tab/>
+            </w:r>
+            <w:r>
+              <w:rPr>
+                <w:rStyle w:val="Hyperlink"/>
+                <w:noProof/>
+              </w:rPr>
               <w:t>workingdirectory</w:t>
             </w:r>
             <w:r>
@@ -5289,7 +5387,7 @@
                 <w:noProof/>
                 <w:webHidden/>
               </w:rPr>
-              <w:instrText xml:space="preserve"> PAGEREF _Toc362379331 \h </w:instrText>
+              <w:instrText xml:space="preserve"> PAGEREF _Toc411767775 \h </w:instrText>
             </w:r>
             <w:r>
               <w:rPr>
@@ -5333,7 +5431,7 @@
               <w:lang w:eastAsia="en-GB"/>
             </w:rPr>
           </w:pPr>
-          <w:hyperlink w:anchor="_Toc362379332" w:history="1">
+          <w:hyperlink w:anchor="_Toc411767776" w:history="1">
             <w:r>
               <w:rPr>
                 <w:rStyle w:val="Hyperlink"/>
@@ -5375,7 +5473,7 @@
                 <w:noProof/>
                 <w:webHidden/>
               </w:rPr>
-              <w:instrText xml:space="preserve"> PAGEREF _Toc362379332 \h </w:instrText>
+              <w:instrText xml:space="preserve"> PAGEREF _Toc411767776 \h </w:instrText>
             </w:r>
             <w:r>
               <w:rPr>
@@ -5419,7 +5517,7 @@
               <w:lang w:eastAsia="en-GB"/>
             </w:rPr>
           </w:pPr>
-          <w:hyperlink w:anchor="_Toc362379333" w:history="1">
+          <w:hyperlink w:anchor="_Toc411767777" w:history="1">
             <w:r>
               <w:rPr>
                 <w:rStyle w:val="Hyperlink"/>
@@ -5461,7 +5559,7 @@
                 <w:noProof/>
                 <w:webHidden/>
               </w:rPr>
-              <w:instrText xml:space="preserve"> PAGEREF _Toc362379333 \h </w:instrText>
+              <w:instrText xml:space="preserve"> PAGEREF _Toc411767777 \h </w:instrText>
             </w:r>
             <w:r>
               <w:rPr>
@@ -5505,7 +5603,7 @@
               <w:lang w:eastAsia="en-GB"/>
             </w:rPr>
           </w:pPr>
-          <w:hyperlink w:anchor="_Toc362379334" w:history="1">
+          <w:hyperlink w:anchor="_Toc411767778" w:history="1">
             <w:r>
               <w:rPr>
                 <w:rStyle w:val="Hyperlink"/>
@@ -5547,7 +5645,7 @@
                 <w:noProof/>
                 <w:webHidden/>
               </w:rPr>
-              <w:instrText xml:space="preserve"> PAGEREF _Toc362379334 \h </w:instrText>
+              <w:instrText xml:space="preserve"> PAGEREF _Toc411767778 \h </w:instrText>
             </w:r>
             <w:r>
               <w:rPr>
@@ -5591,7 +5689,7 @@
               <w:lang w:eastAsia="en-GB"/>
             </w:rPr>
           </w:pPr>
-          <w:hyperlink w:anchor="_Toc362379335" w:history="1">
+          <w:hyperlink w:anchor="_Toc411767779" w:history="1">
             <w:r>
               <w:rPr>
                 <w:rStyle w:val="Hyperlink"/>
@@ -5633,7 +5731,7 @@
                 <w:noProof/>
                 <w:webHidden/>
               </w:rPr>
-              <w:instrText xml:space="preserve"> PAGEREF _Toc362379335 \h </w:instrText>
+              <w:instrText xml:space="preserve"> PAGEREF _Toc411767779 \h </w:instrText>
             </w:r>
             <w:r>
               <w:rPr>
@@ -5677,7 +5775,7 @@
               <w:lang w:eastAsia="en-GB"/>
             </w:rPr>
           </w:pPr>
-          <w:hyperlink w:anchor="_Toc362379336" w:history="1">
+          <w:hyperlink w:anchor="_Toc411767780" w:history="1">
             <w:r>
               <w:rPr>
                 <w:rStyle w:val="Hyperlink"/>
@@ -5719,7 +5817,7 @@
                 <w:noProof/>
                 <w:webHidden/>
               </w:rPr>
-              <w:instrText xml:space="preserve"> PAGEREF _Toc362379336 \h </w:instrText>
+              <w:instrText xml:space="preserve"> PAGEREF _Toc411767780 \h </w:instrText>
             </w:r>
             <w:r>
               <w:rPr>
@@ -5763,7 +5861,7 @@
               <w:lang w:eastAsia="en-GB"/>
             </w:rPr>
           </w:pPr>
-          <w:hyperlink w:anchor="_Toc362379337" w:history="1">
+          <w:hyperlink w:anchor="_Toc411767781" w:history="1">
             <w:r>
               <w:rPr>
                 <w:rStyle w:val="Hyperlink"/>
@@ -5805,7 +5903,7 @@
                 <w:noProof/>
                 <w:webHidden/>
               </w:rPr>
-              <w:instrText xml:space="preserve"> PAGEREF _Toc362379337 \h </w:instrText>
+              <w:instrText xml:space="preserve"> PAGEREF _Toc411767781 \h </w:instrText>
             </w:r>
             <w:r>
               <w:rPr>
@@ -5849,7 +5947,7 @@
               <w:lang w:eastAsia="en-GB"/>
             </w:rPr>
           </w:pPr>
-          <w:hyperlink w:anchor="_Toc362379338" w:history="1">
+          <w:hyperlink w:anchor="_Toc411767782" w:history="1">
             <w:r>
               <w:rPr>
                 <w:rStyle w:val="Hyperlink"/>
@@ -5870,7 +5968,7 @@
                 <w:rStyle w:val="Hyperlink"/>
                 <w:noProof/>
               </w:rPr>
-              <w:t>postdownloadcommand section</w:t>
+              <w:t>deleteEmptyFolder</w:t>
             </w:r>
             <w:r>
               <w:rPr>
@@ -5891,7 +5989,7 @@
                 <w:noProof/>
                 <w:webHidden/>
               </w:rPr>
-              <w:instrText xml:space="preserve"> PAGEREF _Toc362379338 \h </w:instrText>
+              <w:instrText xml:space="preserve"> PAGEREF _Toc411767782 \h </w:instrText>
             </w:r>
             <w:r>
               <w:rPr>
@@ -5935,7 +6033,7 @@
               <w:lang w:eastAsia="en-GB"/>
             </w:rPr>
           </w:pPr>
-          <w:hyperlink w:anchor="_Toc362379339" w:history="1">
+          <w:hyperlink w:anchor="_Toc411767783" w:history="1">
             <w:r>
               <w:rPr>
                 <w:rStyle w:val="Hyperlink"/>
@@ -5956,7 +6054,7 @@
                 <w:rStyle w:val="Hyperlink"/>
                 <w:noProof/>
               </w:rPr>
-              <w:t>feed section</w:t>
+              <w:t>postdownloadcommand section</w:t>
             </w:r>
             <w:r>
               <w:rPr>
@@ -5977,7 +6075,7 @@
                 <w:noProof/>
                 <w:webHidden/>
               </w:rPr>
-              <w:instrText xml:space="preserve"> PAGEREF _Toc362379339 \h </w:instrText>
+              <w:instrText xml:space="preserve"> PAGEREF _Toc411767783 \h </w:instrText>
             </w:r>
             <w:r>
               <w:rPr>
@@ -6021,7 +6119,7 @@
               <w:lang w:eastAsia="en-GB"/>
             </w:rPr>
           </w:pPr>
-          <w:hyperlink w:anchor="_Toc362379340" w:history="1">
+          <w:hyperlink w:anchor="_Toc411767784" w:history="1">
             <w:r>
               <w:rPr>
                 <w:rStyle w:val="Hyperlink"/>
@@ -6042,7 +6140,7 @@
                 <w:rStyle w:val="Hyperlink"/>
                 <w:noProof/>
               </w:rPr>
-              <w:t>url</w:t>
+              <w:t>feed section</w:t>
             </w:r>
             <w:r>
               <w:rPr>
@@ -6063,7 +6161,7 @@
                 <w:noProof/>
                 <w:webHidden/>
               </w:rPr>
-              <w:instrText xml:space="preserve"> PAGEREF _Toc362379340 \h </w:instrText>
+              <w:instrText xml:space="preserve"> PAGEREF _Toc411767784 \h </w:instrText>
             </w:r>
             <w:r>
               <w:rPr>
@@ -6107,7 +6205,7 @@
               <w:lang w:eastAsia="en-GB"/>
             </w:rPr>
           </w:pPr>
-          <w:hyperlink w:anchor="_Toc362379341" w:history="1">
+          <w:hyperlink w:anchor="_Toc411767785" w:history="1">
             <w:r>
               <w:rPr>
                 <w:rStyle w:val="Hyperlink"/>
@@ -6128,7 +6226,7 @@
                 <w:rStyle w:val="Hyperlink"/>
                 <w:noProof/>
               </w:rPr>
-              <w:t>format</w:t>
+              <w:t>url</w:t>
             </w:r>
             <w:r>
               <w:rPr>
@@ -6149,7 +6247,7 @@
                 <w:noProof/>
                 <w:webHidden/>
               </w:rPr>
-              <w:instrText xml:space="preserve"> PAGEREF _Toc362379341 \h </w:instrText>
+              <w:instrText xml:space="preserve"> PAGEREF _Toc411767785 \h </w:instrText>
             </w:r>
             <w:r>
               <w:rPr>
@@ -6193,7 +6291,7 @@
               <w:lang w:eastAsia="en-GB"/>
             </w:rPr>
           </w:pPr>
-          <w:hyperlink w:anchor="_Toc362379342" w:history="1">
+          <w:hyperlink w:anchor="_Toc411767786" w:history="1">
             <w:r>
               <w:rPr>
                 <w:rStyle w:val="Hyperlink"/>
@@ -6214,7 +6312,7 @@
                 <w:rStyle w:val="Hyperlink"/>
                 <w:noProof/>
               </w:rPr>
-              <w:t>downloadStrategy</w:t>
+              <w:t>format</w:t>
             </w:r>
             <w:r>
               <w:rPr>
@@ -6235,7 +6333,7 @@
                 <w:noProof/>
                 <w:webHidden/>
               </w:rPr>
-              <w:instrText xml:space="preserve"> PAGEREF _Toc362379342 \h </w:instrText>
+              <w:instrText xml:space="preserve"> PAGEREF _Toc411767786 \h </w:instrText>
             </w:r>
             <w:r>
               <w:rPr>
@@ -6279,7 +6377,7 @@
               <w:lang w:eastAsia="en-GB"/>
             </w:rPr>
           </w:pPr>
-          <w:hyperlink w:anchor="_Toc362379343" w:history="1">
+          <w:hyperlink w:anchor="_Toc411767787" w:history="1">
             <w:r>
               <w:rPr>
                 <w:rStyle w:val="Hyperlink"/>
@@ -6300,7 +6398,7 @@
                 <w:rStyle w:val="Hyperlink"/>
                 <w:noProof/>
               </w:rPr>
-              <w:t>namingStyle</w:t>
+              <w:t>downloadStrategy</w:t>
             </w:r>
             <w:r>
               <w:rPr>
@@ -6321,7 +6419,7 @@
                 <w:noProof/>
                 <w:webHidden/>
               </w:rPr>
-              <w:instrText xml:space="preserve"> PAGEREF _Toc362379343 \h </w:instrText>
+              <w:instrText xml:space="preserve"> PAGEREF _Toc411767787 \h </w:instrText>
             </w:r>
             <w:r>
               <w:rPr>
@@ -6365,7 +6463,7 @@
               <w:lang w:eastAsia="en-GB"/>
             </w:rPr>
           </w:pPr>
-          <w:hyperlink w:anchor="_Toc362379344" w:history="1">
+          <w:hyperlink w:anchor="_Toc411767788" w:history="1">
             <w:r>
               <w:rPr>
                 <w:rStyle w:val="Hyperlink"/>
@@ -6386,7 +6484,7 @@
                 <w:rStyle w:val="Hyperlink"/>
                 <w:noProof/>
               </w:rPr>
-              <w:t>maximumDaysOld</w:t>
+              <w:t>namingStyle</w:t>
             </w:r>
             <w:r>
               <w:rPr>
@@ -6407,7 +6505,7 @@
                 <w:noProof/>
                 <w:webHidden/>
               </w:rPr>
-              <w:instrText xml:space="preserve"> PAGEREF _Toc362379344 \h </w:instrText>
+              <w:instrText xml:space="preserve"> PAGEREF _Toc411767788 \h </w:instrText>
             </w:r>
             <w:r>
               <w:rPr>
@@ -6451,7 +6549,7 @@
               <w:lang w:eastAsia="en-GB"/>
             </w:rPr>
           </w:pPr>
-          <w:hyperlink w:anchor="_Toc362379345" w:history="1">
+          <w:hyperlink w:anchor="_Toc411767789" w:history="1">
             <w:r>
               <w:rPr>
                 <w:rStyle w:val="Hyperlink"/>
@@ -6472,6 +6570,92 @@
                 <w:rStyle w:val="Hyperlink"/>
                 <w:noProof/>
               </w:rPr>
+              <w:t>maximumDaysOld</w:t>
+            </w:r>
+            <w:r>
+              <w:rPr>
+                <w:noProof/>
+                <w:webHidden/>
+              </w:rPr>
+              <w:tab/>
+            </w:r>
+            <w:r>
+              <w:rPr>
+                <w:noProof/>
+                <w:webHidden/>
+              </w:rPr>
+              <w:fldChar w:fldCharType="begin"/>
+            </w:r>
+            <w:r>
+              <w:rPr>
+                <w:noProof/>
+                <w:webHidden/>
+              </w:rPr>
+              <w:instrText xml:space="preserve"> PAGEREF _Toc411767789 \h </w:instrText>
+            </w:r>
+            <w:r>
+              <w:rPr>
+                <w:noProof/>
+                <w:webHidden/>
+              </w:rPr>
+            </w:r>
+            <w:r>
+              <w:rPr>
+                <w:noProof/>
+                <w:webHidden/>
+              </w:rPr>
+              <w:fldChar w:fldCharType="separate"/>
+            </w:r>
+            <w:r>
+              <w:rPr>
+                <w:noProof/>
+                <w:webHidden/>
+              </w:rPr>
+              <w:t>21</w:t>
+            </w:r>
+            <w:r>
+              <w:rPr>
+                <w:noProof/>
+                <w:webHidden/>
+              </w:rPr>
+              <w:fldChar w:fldCharType="end"/>
+            </w:r>
+          </w:hyperlink>
+        </w:p>
+        <w:p>
+          <w:pPr>
+            <w:pStyle w:val="TOC4"/>
+            <w:tabs>
+              <w:tab w:val="left" w:pos="1760"/>
+              <w:tab w:val="right" w:leader="dot" w:pos="9016"/>
+            </w:tabs>
+            <w:rPr>
+              <w:rFonts w:eastAsiaTheme="minorEastAsia"/>
+              <w:noProof/>
+              <w:lang w:eastAsia="en-GB"/>
+            </w:rPr>
+          </w:pPr>
+          <w:hyperlink w:anchor="_Toc411767790" w:history="1">
+            <w:r>
+              <w:rPr>
+                <w:rStyle w:val="Hyperlink"/>
+                <w:noProof/>
+              </w:rPr>
+              <w:t>8.1.2.14.</w:t>
+            </w:r>
+            <w:r>
+              <w:rPr>
+                <w:rFonts w:eastAsiaTheme="minorEastAsia"/>
+                <w:noProof/>
+                <w:lang w:eastAsia="en-GB"/>
+              </w:rPr>
+              <w:tab/>
+            </w:r>
+            <w:r>
+              <w:rPr>
+                <w:rStyle w:val="Hyperlink"/>
+                <w:noProof/>
+              </w:rPr>
               <w:t>deleteDownloadsDaysOld</w:t>
             </w:r>
             <w:r>
@@ -6493,7 +6677,7 @@
                 <w:noProof/>
                 <w:webHidden/>
               </w:rPr>
-              <w:instrText xml:space="preserve"> PAGEREF _Toc362379345 \h </w:instrText>
+              <w:instrText xml:space="preserve"> PAGEREF _Toc411767790 \h </w:instrText>
             </w:r>
             <w:r>
               <w:rPr>
@@ -6553,7 +6737,7 @@
           <w:numId w:val="6"/>
         </w:numPr>
       </w:pPr>
-      <w:bookmarkStart w:id="3" w:name="_Toc362379276"/>
+      <w:bookmarkStart w:id="3" w:name="_Toc411767719"/>
       <w:r>
         <w:lastRenderedPageBreak/>
         <w:t>What is Podcast Utilities?</w:t>
@@ -6581,7 +6765,7 @@
       <w:pPr>
         <w:pStyle w:val="Heading2"/>
       </w:pPr>
-      <w:bookmarkStart w:id="4" w:name="_Toc362379277"/>
+      <w:bookmarkStart w:id="4" w:name="_Toc411767720"/>
       <w:r>
         <w:t>B</w:t>
       </w:r>
@@ -6772,7 +6956,7 @@
         <w:pStyle w:val="Heading1"/>
       </w:pPr>
       <w:bookmarkStart w:id="5" w:name="_Toc290719977"/>
-      <w:bookmarkStart w:id="6" w:name="_Toc362379278"/>
+      <w:bookmarkStart w:id="6" w:name="_Toc411767721"/>
       <w:r>
         <w:t>Installing Podcast Utilities</w:t>
       </w:r>
@@ -6797,7 +6981,7 @@
         <w:pStyle w:val="Heading2"/>
       </w:pPr>
       <w:bookmarkStart w:id="7" w:name="_Toc290719978"/>
-      <w:bookmarkStart w:id="8" w:name="_Toc362379279"/>
+      <w:bookmarkStart w:id="8" w:name="_Toc411767722"/>
       <w:r>
         <w:t>Prerequisites</w:t>
       </w:r>
@@ -6843,7 +7027,7 @@
         <w:pStyle w:val="Heading2"/>
       </w:pPr>
       <w:bookmarkStart w:id="9" w:name="_Toc290719979"/>
-      <w:bookmarkStart w:id="10" w:name="_Toc362379280"/>
+      <w:bookmarkStart w:id="10" w:name="_Toc411767723"/>
       <w:r>
         <w:t>Copying the distribution</w:t>
       </w:r>
@@ -6868,7 +7052,7 @@
       <w:pPr>
         <w:pStyle w:val="Heading2"/>
       </w:pPr>
-      <w:bookmarkStart w:id="11" w:name="_Toc362379281"/>
+      <w:bookmarkStart w:id="11" w:name="_Toc411767724"/>
       <w:r>
         <w:t>Distribution contents</w:t>
       </w:r>
@@ -6996,7 +7180,7 @@
       <w:pPr>
         <w:pStyle w:val="Heading1"/>
       </w:pPr>
-      <w:bookmarkStart w:id="12" w:name="_Toc362379282"/>
+      <w:bookmarkStart w:id="12" w:name="_Toc411767725"/>
       <w:proofErr w:type="spellStart"/>
       <w:r>
         <w:lastRenderedPageBreak/>
@@ -7035,7 +7219,7 @@
       <w:pPr>
         <w:pStyle w:val="Heading2"/>
       </w:pPr>
-      <w:bookmarkStart w:id="13" w:name="_Toc362379283"/>
+      <w:bookmarkStart w:id="13" w:name="_Toc411767726"/>
       <w:r>
         <w:t>Typical Usage</w:t>
       </w:r>
@@ -7058,7 +7242,7 @@
       <w:pPr>
         <w:pStyle w:val="Heading2"/>
       </w:pPr>
-      <w:bookmarkStart w:id="14" w:name="_Toc362379284"/>
+      <w:bookmarkStart w:id="14" w:name="_Toc411767727"/>
       <w:r>
         <w:t>Command Line</w:t>
       </w:r>
@@ -7123,7 +7307,7 @@
       <w:pPr>
         <w:pStyle w:val="Heading1"/>
       </w:pPr>
-      <w:bookmarkStart w:id="15" w:name="_Toc362379285"/>
+      <w:bookmarkStart w:id="15" w:name="_Toc411767728"/>
       <w:proofErr w:type="spellStart"/>
       <w:r>
         <w:t>SyncPodcasts</w:t>
@@ -7145,7 +7329,7 @@
       <w:pPr>
         <w:pStyle w:val="Heading2"/>
       </w:pPr>
-      <w:bookmarkStart w:id="16" w:name="_Toc362379286"/>
+      <w:bookmarkStart w:id="16" w:name="_Toc411767729"/>
       <w:r>
         <w:t>Typical Usage</w:t>
       </w:r>
@@ -7165,7 +7349,7 @@
       <w:pPr>
         <w:pStyle w:val="Heading2"/>
       </w:pPr>
-      <w:bookmarkStart w:id="17" w:name="_Toc362379287"/>
+      <w:bookmarkStart w:id="17" w:name="_Toc411767730"/>
       <w:r>
         <w:t>Command Line</w:t>
       </w:r>
@@ -7230,7 +7414,7 @@
       <w:pPr>
         <w:pStyle w:val="Heading1"/>
       </w:pPr>
-      <w:bookmarkStart w:id="18" w:name="_Toc362379288"/>
+      <w:bookmarkStart w:id="18" w:name="_Toc411767731"/>
       <w:proofErr w:type="spellStart"/>
       <w:r>
         <w:t>PurgePodcasts</w:t>
@@ -7258,7 +7442,7 @@
       <w:pPr>
         <w:pStyle w:val="Heading2"/>
       </w:pPr>
-      <w:bookmarkStart w:id="19" w:name="_Toc362379289"/>
+      <w:bookmarkStart w:id="19" w:name="_Toc411767732"/>
       <w:r>
         <w:t>Typical Usage</w:t>
       </w:r>
@@ -7293,7 +7477,7 @@
       <w:pPr>
         <w:pStyle w:val="Heading2"/>
       </w:pPr>
-      <w:bookmarkStart w:id="20" w:name="_Toc362379290"/>
+      <w:bookmarkStart w:id="20" w:name="_Toc411767733"/>
       <w:r>
         <w:t>Command Line</w:t>
       </w:r>
@@ -7376,7 +7560,7 @@
       <w:pPr>
         <w:pStyle w:val="Heading1"/>
       </w:pPr>
-      <w:bookmarkStart w:id="21" w:name="_Toc362379291"/>
+      <w:bookmarkStart w:id="21" w:name="_Toc411767734"/>
       <w:proofErr w:type="spellStart"/>
       <w:r>
         <w:t>GeneratePlaylist</w:t>
@@ -7398,7 +7582,7 @@
       <w:pPr>
         <w:pStyle w:val="Heading2"/>
       </w:pPr>
-      <w:bookmarkStart w:id="22" w:name="_Toc362379292"/>
+      <w:bookmarkStart w:id="22" w:name="_Toc411767735"/>
       <w:r>
         <w:t>Typical Usage</w:t>
       </w:r>
@@ -7418,7 +7602,7 @@
       <w:pPr>
         <w:pStyle w:val="Heading2"/>
       </w:pPr>
-      <w:bookmarkStart w:id="23" w:name="_Toc362379293"/>
+      <w:bookmarkStart w:id="23" w:name="_Toc411767736"/>
       <w:r>
         <w:t>Command Line</w:t>
       </w:r>
@@ -7511,7 +7695,7 @@
       <w:pPr>
         <w:pStyle w:val="Heading1"/>
       </w:pPr>
-      <w:bookmarkStart w:id="24" w:name="_Toc362379294"/>
+      <w:bookmarkStart w:id="24" w:name="_Toc411767737"/>
       <w:r>
         <w:lastRenderedPageBreak/>
         <w:t>Using the utilities</w:t>
@@ -7528,7 +7712,7 @@
         <w:pStyle w:val="Heading2"/>
       </w:pPr>
       <w:bookmarkStart w:id="25" w:name="_Ref312421286"/>
-      <w:bookmarkStart w:id="26" w:name="_Toc362379295"/>
+      <w:bookmarkStart w:id="26" w:name="_Toc411767738"/>
       <w:r>
         <w:t>Downloading to a PC and then synchronising to a device</w:t>
       </w:r>
@@ -7545,7 +7729,7 @@
         <w:pStyle w:val="Heading3"/>
       </w:pPr>
       <w:bookmarkStart w:id="27" w:name="_Ref312421367"/>
-      <w:bookmarkStart w:id="28" w:name="_Toc362379296"/>
+      <w:bookmarkStart w:id="28" w:name="_Toc411767739"/>
       <w:r>
         <w:t>Setting up</w:t>
       </w:r>
@@ -7640,7 +7824,7 @@
       <w:pPr>
         <w:pStyle w:val="Heading3"/>
       </w:pPr>
-      <w:bookmarkStart w:id="29" w:name="_Toc362379297"/>
+      <w:bookmarkStart w:id="29" w:name="_Toc411767740"/>
       <w:r>
         <w:t>Key elements in the control file</w:t>
       </w:r>
@@ -8304,7 +8488,7 @@
       <w:pPr>
         <w:pStyle w:val="Heading3"/>
       </w:pPr>
-      <w:bookmarkStart w:id="30" w:name="_Toc362379298"/>
+      <w:bookmarkStart w:id="30" w:name="_Toc411767741"/>
       <w:r>
         <w:t>Workflow</w:t>
       </w:r>
@@ -8403,7 +8587,7 @@
       <w:pPr>
         <w:pStyle w:val="Heading2"/>
       </w:pPr>
-      <w:bookmarkStart w:id="31" w:name="_Toc362379299"/>
+      <w:bookmarkStart w:id="31" w:name="_Toc411767742"/>
       <w:r>
         <w:t>Downloading to a PC and then synchronising to a device – alternative strategy</w:t>
       </w:r>
@@ -8436,7 +8620,7 @@
       <w:pPr>
         <w:pStyle w:val="Heading3"/>
       </w:pPr>
-      <w:bookmarkStart w:id="32" w:name="_Toc362379300"/>
+      <w:bookmarkStart w:id="32" w:name="_Toc411767743"/>
       <w:r>
         <w:t>Setting up</w:t>
       </w:r>
@@ -8469,7 +8653,7 @@
       <w:pPr>
         <w:pStyle w:val="Heading3"/>
       </w:pPr>
-      <w:bookmarkStart w:id="33" w:name="_Toc362379301"/>
+      <w:bookmarkStart w:id="33" w:name="_Toc411767744"/>
       <w:r>
         <w:t>Key elements in the control file</w:t>
       </w:r>
@@ -8814,7 +8998,7 @@
       <w:pPr>
         <w:pStyle w:val="Heading3"/>
       </w:pPr>
-      <w:bookmarkStart w:id="34" w:name="_Toc362379302"/>
+      <w:bookmarkStart w:id="34" w:name="_Toc411767745"/>
       <w:r>
         <w:t>Workflow</w:t>
       </w:r>
@@ -8881,7 +9065,7 @@
       <w:pPr>
         <w:pStyle w:val="Heading2"/>
       </w:pPr>
-      <w:bookmarkStart w:id="35" w:name="_Toc362379303"/>
+      <w:bookmarkStart w:id="35" w:name="_Toc411767746"/>
       <w:r>
         <w:t xml:space="preserve">Download directly to a flash drive or </w:t>
       </w:r>
@@ -8899,7 +9083,7 @@
       <w:pPr>
         <w:pStyle w:val="Heading3"/>
       </w:pPr>
-      <w:bookmarkStart w:id="36" w:name="_Toc362379304"/>
+      <w:bookmarkStart w:id="36" w:name="_Toc411767747"/>
       <w:r>
         <w:t>Setting up</w:t>
       </w:r>
@@ -8933,7 +9117,7 @@
       <w:pPr>
         <w:pStyle w:val="Heading3"/>
       </w:pPr>
-      <w:bookmarkStart w:id="37" w:name="_Toc362379305"/>
+      <w:bookmarkStart w:id="37" w:name="_Toc411767748"/>
       <w:r>
         <w:t>Key elements in the control file</w:t>
       </w:r>
@@ -9339,7 +9523,7 @@
       <w:pPr>
         <w:pStyle w:val="Heading3"/>
       </w:pPr>
-      <w:bookmarkStart w:id="38" w:name="_Toc362379306"/>
+      <w:bookmarkStart w:id="38" w:name="_Toc411767749"/>
       <w:r>
         <w:t>Workflow</w:t>
       </w:r>
@@ -9406,7 +9590,7 @@
       <w:pPr>
         <w:pStyle w:val="Heading1"/>
       </w:pPr>
-      <w:bookmarkStart w:id="39" w:name="_Toc362379307"/>
+      <w:bookmarkStart w:id="39" w:name="_Toc411767750"/>
       <w:r>
         <w:t>Control File Format</w:t>
       </w:r>
@@ -9429,7 +9613,7 @@
       <w:pPr>
         <w:pStyle w:val="Heading2"/>
       </w:pPr>
-      <w:bookmarkStart w:id="40" w:name="_Toc362379308"/>
+      <w:bookmarkStart w:id="40" w:name="_Toc411767751"/>
       <w:r>
         <w:t>Example Control File</w:t>
       </w:r>
@@ -9942,7 +10126,7 @@
       <w:pPr>
         <w:pStyle w:val="Heading3"/>
       </w:pPr>
-      <w:bookmarkStart w:id="41" w:name="_Toc362379309"/>
+      <w:bookmarkStart w:id="41" w:name="_Toc411767752"/>
       <w:r>
         <w:t>Global Section</w:t>
       </w:r>
@@ -9957,7 +10141,7 @@
       <w:pPr>
         <w:pStyle w:val="Heading4"/>
       </w:pPr>
-      <w:bookmarkStart w:id="42" w:name="_Toc362379310"/>
+      <w:bookmarkStart w:id="42" w:name="_Toc411767753"/>
       <w:proofErr w:type="spellStart"/>
       <w:proofErr w:type="gramStart"/>
       <w:r>
@@ -10191,7 +10375,7 @@
       <w:pPr>
         <w:pStyle w:val="Heading4"/>
       </w:pPr>
-      <w:bookmarkStart w:id="43" w:name="_Toc362379311"/>
+      <w:bookmarkStart w:id="43" w:name="_Toc411767754"/>
       <w:proofErr w:type="spellStart"/>
       <w:proofErr w:type="gramStart"/>
       <w:r>
@@ -10253,7 +10437,7 @@
       <w:pPr>
         <w:pStyle w:val="Heading4"/>
       </w:pPr>
-      <w:bookmarkStart w:id="44" w:name="_Toc362379312"/>
+      <w:bookmarkStart w:id="44" w:name="_Toc411767755"/>
       <w:proofErr w:type="spellStart"/>
       <w:proofErr w:type="gramStart"/>
       <w:r>
@@ -10302,7 +10486,7 @@
       <w:pPr>
         <w:pStyle w:val="Heading4"/>
       </w:pPr>
-      <w:bookmarkStart w:id="45" w:name="_Toc362379313"/>
+      <w:bookmarkStart w:id="45" w:name="_Toc411767756"/>
       <w:proofErr w:type="spellStart"/>
       <w:proofErr w:type="gramStart"/>
       <w:r>
@@ -10343,7 +10527,7 @@
       <w:pPr>
         <w:pStyle w:val="Heading4"/>
       </w:pPr>
-      <w:bookmarkStart w:id="46" w:name="_Toc362379314"/>
+      <w:bookmarkStart w:id="46" w:name="_Toc411767757"/>
       <w:proofErr w:type="spellStart"/>
       <w:proofErr w:type="gramStart"/>
       <w:r>
@@ -10402,7 +10586,7 @@
       <w:pPr>
         <w:pStyle w:val="Heading4"/>
       </w:pPr>
-      <w:bookmarkStart w:id="47" w:name="_Toc362379315"/>
+      <w:bookmarkStart w:id="47" w:name="_Toc411767758"/>
       <w:proofErr w:type="spellStart"/>
       <w:proofErr w:type="gramStart"/>
       <w:r>
@@ -10468,13 +10652,45 @@
       <w:pPr>
         <w:pStyle w:val="Heading4"/>
       </w:pPr>
-      <w:bookmarkStart w:id="48" w:name="_Toc362379316"/>
+      <w:bookmarkStart w:id="48" w:name="_Toc411767759"/>
       <w:proofErr w:type="spellStart"/>
       <w:proofErr w:type="gramStart"/>
       <w:r>
+        <w:t>deleteEmptyFolder</w:t>
+      </w:r>
+      <w:bookmarkEnd w:id="48"/>
+      <w:proofErr w:type="spellEnd"/>
+      <w:proofErr w:type="gramEnd"/>
+    </w:p>
+    <w:p>
+      <w:proofErr w:type="spellStart"/>
+      <w:r>
+        <w:t>PurgePodcasts</w:t>
+      </w:r>
+      <w:proofErr w:type="spellEnd"/>
+      <w:r>
+        <w:t xml:space="preserve"> uses this field is used to control the removal of empty folders found in the source. </w:t>
+      </w:r>
+      <w:proofErr w:type="spellStart"/>
+      <w:r>
+        <w:t>SyncPodcasts</w:t>
+      </w:r>
+      <w:proofErr w:type="spellEnd"/>
+      <w:r>
+        <w:t xml:space="preserve"> uses this field to control the removal of empty folders from the destination. TRUE means remove the folder FALSE means leave empty folders.</w:t>
+      </w:r>
+    </w:p>
+    <w:p>
+      <w:pPr>
+        <w:pStyle w:val="Heading4"/>
+      </w:pPr>
+      <w:bookmarkStart w:id="49" w:name="_Toc411767760"/>
+      <w:proofErr w:type="spellStart"/>
+      <w:proofErr w:type="gramStart"/>
+      <w:r>
         <w:t>sortdirection</w:t>
       </w:r>
-      <w:bookmarkEnd w:id="48"/>
+      <w:bookmarkEnd w:id="49"/>
       <w:proofErr w:type="spellEnd"/>
       <w:proofErr w:type="gramEnd"/>
     </w:p>
@@ -10513,13 +10729,13 @@
       <w:pPr>
         <w:pStyle w:val="Heading4"/>
       </w:pPr>
-      <w:bookmarkStart w:id="49" w:name="_Toc362379317"/>
+      <w:bookmarkStart w:id="50" w:name="_Toc411767761"/>
       <w:proofErr w:type="spellStart"/>
       <w:proofErr w:type="gramStart"/>
       <w:r>
         <w:t>maximumNumberOfConcurrentDownloads</w:t>
       </w:r>
-      <w:bookmarkEnd w:id="49"/>
+      <w:bookmarkEnd w:id="50"/>
       <w:proofErr w:type="spellEnd"/>
       <w:proofErr w:type="gramEnd"/>
     </w:p>
@@ -10540,13 +10756,13 @@
       <w:pPr>
         <w:pStyle w:val="Heading4"/>
       </w:pPr>
-      <w:bookmarkStart w:id="50" w:name="_Toc362379318"/>
+      <w:bookmarkStart w:id="51" w:name="_Toc411767762"/>
       <w:proofErr w:type="spellStart"/>
       <w:proofErr w:type="gramStart"/>
       <w:r>
         <w:t>retryWaitInSeconds</w:t>
       </w:r>
-      <w:bookmarkEnd w:id="50"/>
+      <w:bookmarkEnd w:id="51"/>
       <w:proofErr w:type="spellEnd"/>
       <w:proofErr w:type="gramEnd"/>
     </w:p>
@@ -10565,6 +10781,7 @@
     </w:p>
     <w:p>
       <w:r>
+        <w:lastRenderedPageBreak/>
         <w:t>This element is the number of seconds to wait before retrying writing to the state file. You may find a higher number for example 15 or 20 seconds will help on slow flash drives, you may also find that reducing the number of concurrent downloads will help.</w:t>
       </w:r>
     </w:p>
@@ -10572,17 +10789,16 @@
       <w:pPr>
         <w:pStyle w:val="Heading4"/>
       </w:pPr>
-      <w:bookmarkStart w:id="51" w:name="_Toc362379319"/>
+      <w:bookmarkStart w:id="52" w:name="_Toc411767763"/>
       <w:proofErr w:type="gramStart"/>
       <w:r>
-        <w:lastRenderedPageBreak/>
         <w:t>feed</w:t>
       </w:r>
       <w:proofErr w:type="gramEnd"/>
       <w:r>
         <w:t xml:space="preserve"> section</w:t>
       </w:r>
-      <w:bookmarkEnd w:id="51"/>
+      <w:bookmarkEnd w:id="52"/>
     </w:p>
     <w:p>
       <w:r>
@@ -10606,12 +10822,12 @@
       <w:pPr>
         <w:pStyle w:val="Heading4"/>
       </w:pPr>
-      <w:bookmarkStart w:id="52" w:name="_Toc362379320"/>
+      <w:bookmarkStart w:id="53" w:name="_Toc411767764"/>
       <w:proofErr w:type="gramStart"/>
       <w:r>
         <w:t>format</w:t>
       </w:r>
-      <w:bookmarkEnd w:id="52"/>
+      <w:bookmarkEnd w:id="53"/>
       <w:proofErr w:type="gramEnd"/>
     </w:p>
     <w:p>
@@ -10623,13 +10839,13 @@
       <w:pPr>
         <w:pStyle w:val="Heading4"/>
       </w:pPr>
-      <w:bookmarkStart w:id="53" w:name="_Toc362379321"/>
+      <w:bookmarkStart w:id="54" w:name="_Toc411767765"/>
       <w:proofErr w:type="spellStart"/>
       <w:proofErr w:type="gramStart"/>
       <w:r>
         <w:t>downloadStrategy</w:t>
       </w:r>
-      <w:bookmarkEnd w:id="53"/>
+      <w:bookmarkEnd w:id="54"/>
       <w:proofErr w:type="spellEnd"/>
       <w:proofErr w:type="gramEnd"/>
     </w:p>
@@ -10776,13 +10992,13 @@
       <w:pPr>
         <w:pStyle w:val="Heading4"/>
       </w:pPr>
-      <w:bookmarkStart w:id="54" w:name="_Toc362379322"/>
+      <w:bookmarkStart w:id="55" w:name="_Toc411767766"/>
       <w:proofErr w:type="spellStart"/>
       <w:proofErr w:type="gramStart"/>
       <w:r>
         <w:t>namingStyle</w:t>
       </w:r>
-      <w:bookmarkEnd w:id="54"/>
+      <w:bookmarkEnd w:id="55"/>
       <w:proofErr w:type="spellEnd"/>
       <w:proofErr w:type="gramEnd"/>
     </w:p>
@@ -10936,6 +11152,7 @@
               <w:t xml:space="preserve">Published date in the YYYY MM DD HH MM (to enable the files to be sorted by published date) </w:t>
             </w:r>
             <w:r>
+              <w:lastRenderedPageBreak/>
               <w:t xml:space="preserve">followed by the feed title (the folder used to store the episodes) </w:t>
             </w:r>
             <w:r>
@@ -10952,6 +11169,7 @@
           <w:p>
             <w:proofErr w:type="spellStart"/>
             <w:r>
+              <w:lastRenderedPageBreak/>
               <w:t>pubdate_folder_title_url</w:t>
             </w:r>
             <w:proofErr w:type="spellEnd"/>
@@ -10967,7 +11185,6 @@
             </w:r>
             <w:proofErr w:type="spellStart"/>
             <w:r>
-              <w:lastRenderedPageBreak/>
               <w:t>pubdate_title_url</w:t>
             </w:r>
             <w:proofErr w:type="spellEnd"/>
@@ -10984,7 +11201,6 @@
           </w:tcPr>
           <w:p>
             <w:r>
-              <w:lastRenderedPageBreak/>
               <w:t>&lt;anything else&gt;</w:t>
             </w:r>
           </w:p>
@@ -11006,13 +11222,13 @@
       <w:pPr>
         <w:pStyle w:val="Heading4"/>
       </w:pPr>
-      <w:bookmarkStart w:id="55" w:name="_Toc362379323"/>
+      <w:bookmarkStart w:id="56" w:name="_Toc411767767"/>
       <w:proofErr w:type="spellStart"/>
       <w:proofErr w:type="gramStart"/>
       <w:r>
         <w:t>maximumDaysOld</w:t>
       </w:r>
-      <w:bookmarkEnd w:id="55"/>
+      <w:bookmarkEnd w:id="56"/>
       <w:proofErr w:type="spellEnd"/>
       <w:proofErr w:type="gramEnd"/>
     </w:p>
@@ -11025,13 +11241,13 @@
       <w:pPr>
         <w:pStyle w:val="Heading4"/>
       </w:pPr>
-      <w:bookmarkStart w:id="56" w:name="_Toc362379324"/>
+      <w:bookmarkStart w:id="57" w:name="_Toc411767768"/>
       <w:proofErr w:type="spellStart"/>
       <w:proofErr w:type="gramStart"/>
       <w:r>
         <w:t>deleteDownloadsDaysOld</w:t>
       </w:r>
-      <w:bookmarkEnd w:id="56"/>
+      <w:bookmarkEnd w:id="57"/>
       <w:proofErr w:type="spellEnd"/>
       <w:proofErr w:type="gramEnd"/>
     </w:p>
@@ -11078,7 +11294,7 @@
       <w:pPr>
         <w:pStyle w:val="Heading4"/>
       </w:pPr>
-      <w:bookmarkStart w:id="57" w:name="_Toc362379325"/>
+      <w:bookmarkStart w:id="58" w:name="_Toc411767769"/>
       <w:proofErr w:type="gramStart"/>
       <w:r>
         <w:t>diagnostics</w:t>
@@ -11087,7 +11303,7 @@
       <w:r>
         <w:t xml:space="preserve"> section</w:t>
       </w:r>
-      <w:bookmarkEnd w:id="57"/>
+      <w:bookmarkEnd w:id="58"/>
     </w:p>
     <w:p>
       <w:r>
@@ -11098,13 +11314,13 @@
       <w:pPr>
         <w:pStyle w:val="Heading4"/>
       </w:pPr>
-      <w:bookmarkStart w:id="58" w:name="_Toc362379326"/>
+      <w:bookmarkStart w:id="59" w:name="_Toc411767770"/>
       <w:proofErr w:type="spellStart"/>
       <w:proofErr w:type="gramStart"/>
       <w:r>
         <w:t>retainTempFiles</w:t>
       </w:r>
-      <w:bookmarkEnd w:id="58"/>
+      <w:bookmarkEnd w:id="59"/>
       <w:proofErr w:type="spellEnd"/>
       <w:proofErr w:type="gramEnd"/>
     </w:p>
@@ -11134,13 +11350,13 @@
       <w:pPr>
         <w:pStyle w:val="Heading4"/>
       </w:pPr>
-      <w:bookmarkStart w:id="59" w:name="_Toc362379327"/>
+      <w:bookmarkStart w:id="60" w:name="_Toc411767771"/>
       <w:proofErr w:type="spellStart"/>
       <w:proofErr w:type="gramStart"/>
       <w:r>
         <w:t>outputLevel</w:t>
       </w:r>
-      <w:bookmarkEnd w:id="59"/>
+      <w:bookmarkEnd w:id="60"/>
       <w:proofErr w:type="spellEnd"/>
       <w:proofErr w:type="gramEnd"/>
     </w:p>
@@ -11161,7 +11377,7 @@
       <w:pPr>
         <w:pStyle w:val="Heading4"/>
       </w:pPr>
-      <w:bookmarkStart w:id="60" w:name="_Toc362379328"/>
+      <w:bookmarkStart w:id="61" w:name="_Toc411767772"/>
       <w:proofErr w:type="spellStart"/>
       <w:proofErr w:type="gramStart"/>
       <w:r>
@@ -11172,7 +11388,7 @@
       <w:r>
         <w:t xml:space="preserve"> section</w:t>
       </w:r>
-      <w:bookmarkEnd w:id="60"/>
+      <w:bookmarkEnd w:id="61"/>
     </w:p>
     <w:p>
       <w:r>
@@ -11191,13 +11407,13 @@
       <w:pPr>
         <w:pStyle w:val="Heading4"/>
       </w:pPr>
-      <w:bookmarkStart w:id="61" w:name="_Toc362379329"/>
+      <w:bookmarkStart w:id="62" w:name="_Toc411767773"/>
       <w:proofErr w:type="gramStart"/>
       <w:r>
         <w:lastRenderedPageBreak/>
         <w:t>command</w:t>
       </w:r>
-      <w:bookmarkEnd w:id="61"/>
+      <w:bookmarkEnd w:id="62"/>
       <w:proofErr w:type="gramEnd"/>
     </w:p>
     <w:p>
@@ -11378,12 +11594,12 @@
       <w:pPr>
         <w:pStyle w:val="Heading4"/>
       </w:pPr>
-      <w:bookmarkStart w:id="62" w:name="_Toc362379330"/>
+      <w:bookmarkStart w:id="63" w:name="_Toc411767774"/>
       <w:proofErr w:type="gramStart"/>
       <w:r>
         <w:t>arguments</w:t>
       </w:r>
-      <w:bookmarkEnd w:id="62"/>
+      <w:bookmarkEnd w:id="63"/>
       <w:proofErr w:type="gramEnd"/>
     </w:p>
     <w:p>
@@ -11400,13 +11616,13 @@
       <w:pPr>
         <w:pStyle w:val="Heading4"/>
       </w:pPr>
-      <w:bookmarkStart w:id="63" w:name="_Toc362379331"/>
+      <w:bookmarkStart w:id="64" w:name="_Toc411767775"/>
       <w:proofErr w:type="spellStart"/>
       <w:proofErr w:type="gramStart"/>
       <w:r>
         <w:t>workingdirectory</w:t>
       </w:r>
-      <w:bookmarkEnd w:id="63"/>
+      <w:bookmarkEnd w:id="64"/>
       <w:proofErr w:type="spellEnd"/>
       <w:proofErr w:type="gramEnd"/>
     </w:p>
@@ -11419,11 +11635,11 @@
       <w:pPr>
         <w:pStyle w:val="Heading3"/>
       </w:pPr>
-      <w:bookmarkStart w:id="64" w:name="_Toc362379332"/>
+      <w:bookmarkStart w:id="65" w:name="_Toc411767776"/>
       <w:r>
         <w:t>Podcast Section</w:t>
       </w:r>
-      <w:bookmarkEnd w:id="64"/>
+      <w:bookmarkEnd w:id="65"/>
     </w:p>
     <w:p>
       <w:r>
@@ -11482,125 +11698,10 @@
       <w:pPr>
         <w:pStyle w:val="Heading4"/>
       </w:pPr>
-      <w:bookmarkStart w:id="65" w:name="_Toc362379333"/>
+      <w:bookmarkStart w:id="66" w:name="_Toc411767777"/>
       <w:proofErr w:type="gramStart"/>
       <w:r>
         <w:t>folder</w:t>
-      </w:r>
-      <w:bookmarkEnd w:id="65"/>
-      <w:proofErr w:type="gramEnd"/>
-    </w:p>
-    <w:p>
-      <w:proofErr w:type="spellStart"/>
-      <w:r>
-        <w:t>SyncPodcasts</w:t>
-      </w:r>
-      <w:proofErr w:type="spellEnd"/>
-      <w:r>
-        <w:t xml:space="preserve"> uses t</w:t>
-      </w:r>
-      <w:r>
-        <w:t xml:space="preserve">his </w:t>
-      </w:r>
-      <w:r>
-        <w:t>as</w:t>
-      </w:r>
-      <w:r>
-        <w:t xml:space="preserve"> the folder relative to the source that will be used to copy from and relative to the destination to copy to.</w:t>
-      </w:r>
-    </w:p>
-    <w:p>
-      <w:r>
-        <w:t xml:space="preserve">For example if the </w:t>
-      </w:r>
-      <w:proofErr w:type="spellStart"/>
-      <w:r>
-        <w:t>sourceRoot</w:t>
-      </w:r>
-      <w:proofErr w:type="spellEnd"/>
-      <w:r>
-        <w:t xml:space="preserve"> is “C:\Podcasts” and the </w:t>
-      </w:r>
-      <w:proofErr w:type="spellStart"/>
-      <w:r>
-        <w:t>destinationRoot</w:t>
-      </w:r>
-      <w:proofErr w:type="spellEnd"/>
-      <w:r>
-        <w:t xml:space="preserve"> is “X:\Media” and folder is “</w:t>
-      </w:r>
-      <w:proofErr w:type="spellStart"/>
-      <w:r>
-        <w:t>fred</w:t>
-      </w:r>
-      <w:proofErr w:type="spellEnd"/>
-      <w:r>
-        <w:t>” then we will copy from “C:\Podcasts\</w:t>
-      </w:r>
-      <w:proofErr w:type="spellStart"/>
-      <w:r>
-        <w:t>fred</w:t>
-      </w:r>
-      <w:proofErr w:type="spellEnd"/>
-      <w:r>
-        <w:t>” to “X:\Media\</w:t>
-      </w:r>
-      <w:proofErr w:type="spellStart"/>
-      <w:r>
-        <w:t>fred</w:t>
-      </w:r>
-      <w:proofErr w:type="spellEnd"/>
-      <w:r>
-        <w:t>”</w:t>
-      </w:r>
-    </w:p>
-    <w:p>
-      <w:proofErr w:type="spellStart"/>
-      <w:r>
-        <w:t>GeneratePlaylists</w:t>
-      </w:r>
-      <w:proofErr w:type="spellEnd"/>
-      <w:r>
-        <w:t xml:space="preserve"> uses this as the folder to find media to add to the playlist.</w:t>
-      </w:r>
-    </w:p>
-    <w:p>
-      <w:r>
-        <w:t xml:space="preserve">It is also used by </w:t>
-      </w:r>
-      <w:proofErr w:type="spellStart"/>
-      <w:r>
-        <w:t>DownloadPodcasts</w:t>
-      </w:r>
-      <w:proofErr w:type="spellEnd"/>
-      <w:r>
-        <w:t xml:space="preserve"> as the folder relative to the </w:t>
-      </w:r>
-      <w:proofErr w:type="spellStart"/>
-      <w:r>
-        <w:t>sourceRoot</w:t>
-      </w:r>
-      <w:proofErr w:type="spellEnd"/>
-      <w:r>
-        <w:t xml:space="preserve"> to download files to and also as the title of the podcast feed if the title is to be included in the episode file name using the </w:t>
-      </w:r>
-      <w:proofErr w:type="spellStart"/>
-      <w:r>
-        <w:t>namingStyle</w:t>
-      </w:r>
-      <w:proofErr w:type="spellEnd"/>
-      <w:r>
-        <w:t xml:space="preserve"> element.</w:t>
-      </w:r>
-    </w:p>
-    <w:p>
-      <w:pPr>
-        <w:pStyle w:val="Heading4"/>
-      </w:pPr>
-      <w:bookmarkStart w:id="66" w:name="_Toc362379334"/>
-      <w:proofErr w:type="gramStart"/>
-      <w:r>
-        <w:t>pattern</w:t>
       </w:r>
       <w:bookmarkEnd w:id="66"/>
       <w:proofErr w:type="gramEnd"/>
@@ -11612,6 +11713,121 @@
       </w:r>
       <w:proofErr w:type="spellEnd"/>
       <w:r>
+        <w:t xml:space="preserve"> uses t</w:t>
+      </w:r>
+      <w:r>
+        <w:t xml:space="preserve">his </w:t>
+      </w:r>
+      <w:r>
+        <w:t>as</w:t>
+      </w:r>
+      <w:r>
+        <w:t xml:space="preserve"> the folder relative to the source that will be used to copy from and relative to the destination to copy to.</w:t>
+      </w:r>
+    </w:p>
+    <w:p>
+      <w:r>
+        <w:t xml:space="preserve">For example if the </w:t>
+      </w:r>
+      <w:proofErr w:type="spellStart"/>
+      <w:r>
+        <w:t>sourceRoot</w:t>
+      </w:r>
+      <w:proofErr w:type="spellEnd"/>
+      <w:r>
+        <w:t xml:space="preserve"> is “C:\Podcasts” and the </w:t>
+      </w:r>
+      <w:proofErr w:type="spellStart"/>
+      <w:r>
+        <w:t>destinationRoot</w:t>
+      </w:r>
+      <w:proofErr w:type="spellEnd"/>
+      <w:r>
+        <w:t xml:space="preserve"> is “X:\Media” and folder is “</w:t>
+      </w:r>
+      <w:proofErr w:type="spellStart"/>
+      <w:r>
+        <w:t>fred</w:t>
+      </w:r>
+      <w:proofErr w:type="spellEnd"/>
+      <w:r>
+        <w:t>” then we will copy from “C:\Podcasts\</w:t>
+      </w:r>
+      <w:proofErr w:type="spellStart"/>
+      <w:r>
+        <w:t>fred</w:t>
+      </w:r>
+      <w:proofErr w:type="spellEnd"/>
+      <w:r>
+        <w:t>” to “X:\Media\</w:t>
+      </w:r>
+      <w:proofErr w:type="spellStart"/>
+      <w:r>
+        <w:t>fred</w:t>
+      </w:r>
+      <w:proofErr w:type="spellEnd"/>
+      <w:r>
+        <w:t>”</w:t>
+      </w:r>
+    </w:p>
+    <w:p>
+      <w:proofErr w:type="spellStart"/>
+      <w:r>
+        <w:t>GeneratePlaylists</w:t>
+      </w:r>
+      <w:proofErr w:type="spellEnd"/>
+      <w:r>
+        <w:t xml:space="preserve"> uses this as the folder to find media to add to the playlist.</w:t>
+      </w:r>
+    </w:p>
+    <w:p>
+      <w:r>
+        <w:t xml:space="preserve">It is also used by </w:t>
+      </w:r>
+      <w:proofErr w:type="spellStart"/>
+      <w:r>
+        <w:t>DownloadPodcasts</w:t>
+      </w:r>
+      <w:proofErr w:type="spellEnd"/>
+      <w:r>
+        <w:t xml:space="preserve"> as the folder relative to the </w:t>
+      </w:r>
+      <w:proofErr w:type="spellStart"/>
+      <w:r>
+        <w:t>sourceRoot</w:t>
+      </w:r>
+      <w:proofErr w:type="spellEnd"/>
+      <w:r>
+        <w:t xml:space="preserve"> to download files to and also as the title of the podcast feed if the title is to be included in the episode file name using the </w:t>
+      </w:r>
+      <w:proofErr w:type="spellStart"/>
+      <w:r>
+        <w:t>namingStyle</w:t>
+      </w:r>
+      <w:proofErr w:type="spellEnd"/>
+      <w:r>
+        <w:t xml:space="preserve"> element.</w:t>
+      </w:r>
+    </w:p>
+    <w:p>
+      <w:pPr>
+        <w:pStyle w:val="Heading4"/>
+      </w:pPr>
+      <w:bookmarkStart w:id="67" w:name="_Toc411767778"/>
+      <w:proofErr w:type="gramStart"/>
+      <w:r>
+        <w:t>pattern</w:t>
+      </w:r>
+      <w:bookmarkEnd w:id="67"/>
+      <w:proofErr w:type="gramEnd"/>
+    </w:p>
+    <w:p>
+      <w:proofErr w:type="spellStart"/>
+      <w:r>
+        <w:t>SyncPodcasts</w:t>
+      </w:r>
+      <w:proofErr w:type="spellEnd"/>
+      <w:r>
         <w:t xml:space="preserve"> uses this as t</w:t>
       </w:r>
       <w:r>
@@ -11622,13 +11838,13 @@
       <w:pPr>
         <w:pStyle w:val="Heading4"/>
       </w:pPr>
-      <w:bookmarkStart w:id="67" w:name="_Toc362379335"/>
+      <w:bookmarkStart w:id="68" w:name="_Toc411767779"/>
       <w:proofErr w:type="gramStart"/>
       <w:r>
         <w:lastRenderedPageBreak/>
         <w:t>number</w:t>
       </w:r>
-      <w:bookmarkEnd w:id="67"/>
+      <w:bookmarkEnd w:id="68"/>
       <w:proofErr w:type="gramEnd"/>
     </w:p>
     <w:p>
@@ -11656,13 +11872,13 @@
       <w:pPr>
         <w:pStyle w:val="Heading4"/>
       </w:pPr>
-      <w:bookmarkStart w:id="68" w:name="_Toc362379336"/>
+      <w:bookmarkStart w:id="69" w:name="_Toc411767780"/>
       <w:proofErr w:type="spellStart"/>
       <w:proofErr w:type="gramStart"/>
       <w:r>
         <w:t>sortfield</w:t>
       </w:r>
-      <w:bookmarkEnd w:id="68"/>
+      <w:bookmarkEnd w:id="69"/>
       <w:proofErr w:type="spellEnd"/>
       <w:proofErr w:type="gramEnd"/>
     </w:p>
@@ -11675,13 +11891,13 @@
       <w:pPr>
         <w:pStyle w:val="Heading4"/>
       </w:pPr>
-      <w:bookmarkStart w:id="69" w:name="_Toc362379337"/>
+      <w:bookmarkStart w:id="70" w:name="_Toc411767781"/>
       <w:proofErr w:type="spellStart"/>
       <w:proofErr w:type="gramStart"/>
       <w:r>
         <w:t>sortdirection</w:t>
       </w:r>
-      <w:bookmarkEnd w:id="69"/>
+      <w:bookmarkEnd w:id="70"/>
       <w:proofErr w:type="spellEnd"/>
       <w:proofErr w:type="gramEnd"/>
     </w:p>
@@ -11694,10 +11910,29 @@
       <w:pPr>
         <w:pStyle w:val="Heading4"/>
       </w:pPr>
-      <w:bookmarkStart w:id="70" w:name="_Toc362379338"/>
+      <w:bookmarkStart w:id="71" w:name="_Toc411767782"/>
       <w:proofErr w:type="spellStart"/>
       <w:proofErr w:type="gramStart"/>
       <w:r>
+        <w:t>deleteEmptyFolder</w:t>
+      </w:r>
+      <w:bookmarkEnd w:id="71"/>
+      <w:proofErr w:type="spellEnd"/>
+      <w:proofErr w:type="gramEnd"/>
+    </w:p>
+    <w:p>
+      <w:r>
+        <w:t>This is the same as the setting in the global section, if it is missing then the one from the global section is used.</w:t>
+      </w:r>
+    </w:p>
+    <w:p>
+      <w:pPr>
+        <w:pStyle w:val="Heading4"/>
+      </w:pPr>
+      <w:bookmarkStart w:id="72" w:name="_Toc411767783"/>
+      <w:proofErr w:type="spellStart"/>
+      <w:proofErr w:type="gramStart"/>
+      <w:r>
         <w:t>postdownloadcommand</w:t>
       </w:r>
       <w:proofErr w:type="spellEnd"/>
@@ -11705,7 +11940,7 @@
       <w:r>
         <w:t xml:space="preserve"> section</w:t>
       </w:r>
-      <w:bookmarkEnd w:id="70"/>
+      <w:bookmarkEnd w:id="72"/>
     </w:p>
     <w:p>
       <w:r>
@@ -11726,7 +11961,7 @@
       <w:pPr>
         <w:pStyle w:val="Heading4"/>
       </w:pPr>
-      <w:bookmarkStart w:id="71" w:name="_Toc362379339"/>
+      <w:bookmarkStart w:id="73" w:name="_Toc411767784"/>
       <w:proofErr w:type="gramStart"/>
       <w:r>
         <w:t>feed</w:t>
@@ -11735,7 +11970,7 @@
       <w:r>
         <w:t xml:space="preserve"> section</w:t>
       </w:r>
-      <w:bookmarkEnd w:id="71"/>
+      <w:bookmarkEnd w:id="73"/>
     </w:p>
     <w:p>
       <w:r>
@@ -11759,13 +11994,13 @@
       <w:pPr>
         <w:pStyle w:val="Heading4"/>
       </w:pPr>
-      <w:bookmarkStart w:id="72" w:name="_Toc362379340"/>
+      <w:bookmarkStart w:id="74" w:name="_Toc411767785"/>
       <w:proofErr w:type="spellStart"/>
       <w:proofErr w:type="gramStart"/>
       <w:r>
         <w:t>url</w:t>
       </w:r>
-      <w:bookmarkEnd w:id="72"/>
+      <w:bookmarkEnd w:id="74"/>
       <w:proofErr w:type="spellEnd"/>
       <w:proofErr w:type="gramEnd"/>
     </w:p>
@@ -11796,12 +12031,12 @@
       <w:pPr>
         <w:pStyle w:val="Heading4"/>
       </w:pPr>
-      <w:bookmarkStart w:id="73" w:name="_Toc362379341"/>
+      <w:bookmarkStart w:id="75" w:name="_Toc411767786"/>
       <w:proofErr w:type="gramStart"/>
       <w:r>
         <w:t>format</w:t>
       </w:r>
-      <w:bookmarkEnd w:id="73"/>
+      <w:bookmarkEnd w:id="75"/>
       <w:proofErr w:type="gramEnd"/>
     </w:p>
     <w:p>
@@ -11813,13 +12048,13 @@
       <w:pPr>
         <w:pStyle w:val="Heading4"/>
       </w:pPr>
-      <w:bookmarkStart w:id="74" w:name="_Toc362379342"/>
+      <w:bookmarkStart w:id="76" w:name="_Toc411767787"/>
       <w:proofErr w:type="spellStart"/>
       <w:proofErr w:type="gramStart"/>
       <w:r>
         <w:t>downloadStrategy</w:t>
       </w:r>
-      <w:bookmarkEnd w:id="74"/>
+      <w:bookmarkEnd w:id="76"/>
       <w:proofErr w:type="spellEnd"/>
       <w:proofErr w:type="gramEnd"/>
     </w:p>
@@ -11832,13 +12067,13 @@
       <w:pPr>
         <w:pStyle w:val="Heading4"/>
       </w:pPr>
-      <w:bookmarkStart w:id="75" w:name="_Toc362379343"/>
+      <w:bookmarkStart w:id="77" w:name="_Toc411767788"/>
       <w:proofErr w:type="spellStart"/>
       <w:proofErr w:type="gramStart"/>
       <w:r>
         <w:t>namingStyle</w:t>
       </w:r>
-      <w:bookmarkEnd w:id="75"/>
+      <w:bookmarkEnd w:id="77"/>
       <w:proofErr w:type="spellEnd"/>
       <w:proofErr w:type="gramEnd"/>
     </w:p>
@@ -11851,13 +12086,13 @@
       <w:pPr>
         <w:pStyle w:val="Heading4"/>
       </w:pPr>
-      <w:bookmarkStart w:id="76" w:name="_Toc362379344"/>
+      <w:bookmarkStart w:id="78" w:name="_Toc411767789"/>
       <w:proofErr w:type="spellStart"/>
       <w:proofErr w:type="gramStart"/>
       <w:r>
         <w:t>maximumDaysOld</w:t>
       </w:r>
-      <w:bookmarkEnd w:id="76"/>
+      <w:bookmarkEnd w:id="78"/>
       <w:proofErr w:type="spellEnd"/>
       <w:proofErr w:type="gramEnd"/>
     </w:p>
@@ -11873,13 +12108,13 @@
       <w:pPr>
         <w:pStyle w:val="Heading4"/>
       </w:pPr>
-      <w:bookmarkStart w:id="77" w:name="_Toc362379345"/>
+      <w:bookmarkStart w:id="79" w:name="_Toc411767790"/>
       <w:proofErr w:type="spellStart"/>
       <w:proofErr w:type="gramStart"/>
       <w:r>
         <w:t>deleteDownloadsDaysOld</w:t>
       </w:r>
-      <w:bookmarkEnd w:id="77"/>
+      <w:bookmarkEnd w:id="79"/>
       <w:proofErr w:type="spellEnd"/>
       <w:proofErr w:type="gramEnd"/>
     </w:p>
@@ -11936,6 +12171,7 @@
         <w:docPartUnique/>
       </w:docPartObj>
     </w:sdtPr>
+    <w:sdtEndPr/>
     <w:sdtContent>
       <w:sdt>
         <w:sdtPr>
@@ -11945,6 +12181,7 @@
             <w:docPartUnique/>
           </w:docPartObj>
         </w:sdtPr>
+        <w:sdtEndPr/>
         <w:sdtContent>
           <w:p>
             <w:pPr>
@@ -11981,7 +12218,7 @@
                 <w:b/>
                 <w:noProof/>
               </w:rPr>
-              <w:t>2</w:t>
+              <w:t>3</w:t>
             </w:r>
             <w:r>
               <w:rPr>
@@ -12021,7 +12258,7 @@
                 <w:b/>
                 <w:noProof/>
               </w:rPr>
-              <w:t>21</w:t>
+              <w:t>22</w:t>
             </w:r>
             <w:r>
               <w:rPr>
@@ -14226,7 +14463,6 @@
       <w:spacing w:after="0" w:line="240" w:lineRule="auto"/>
     </w:pPr>
     <w:tblPr>
-      <w:tblInd w:w="0" w:type="dxa"/>
       <w:tblBorders>
         <w:top w:val="single" w:sz="4" w:space="0" w:color="auto"/>
         <w:left w:val="single" w:sz="4" w:space="0" w:color="auto"/>
@@ -14235,12 +14471,6 @@
         <w:insideH w:val="single" w:sz="4" w:space="0" w:color="auto"/>
         <w:insideV w:val="single" w:sz="4" w:space="0" w:color="auto"/>
       </w:tblBorders>
-      <w:tblCellMar>
-        <w:top w:w="0" w:type="dxa"/>
-        <w:left w:w="108" w:type="dxa"/>
-        <w:bottom w:w="0" w:type="dxa"/>
-        <w:right w:w="108" w:type="dxa"/>
-      </w:tblCellMar>
     </w:tblPr>
   </w:style>
   <w:style w:type="paragraph" w:styleId="Header">
@@ -14789,7 +15019,7 @@
 </file>
 
 <file path=customXml/itemProps2.xml><?xml version="1.0" encoding="utf-8"?>
-<ds:datastoreItem xmlns:ds="http://schemas.openxmlformats.org/officeDocument/2006/customXml" ds:itemID="{DEC34145-7F0F-4F41-BA95-BE63E6A2A895}">
+<ds:datastoreItem xmlns:ds="http://schemas.openxmlformats.org/officeDocument/2006/customXml" ds:itemID="{7FEE297F-1847-4945-98C2-678CD10B7482}">
   <ds:schemaRefs>
     <ds:schemaRef ds:uri="http://schemas.openxmlformats.org/officeDocument/2006/bibliography"/>
   </ds:schemaRefs>

</xml_diff>

<commit_message>
Fixed a bug where automatically deleting a folder would remove the state.xml file Stopped creating a download folder unless it is needed
</commit_message>
<xml_diff>
--- a/Documents/User/Podcast Utilities User Guide.docx
+++ b/Documents/User/Podcast Utilities User Guide.docx
@@ -390,7 +390,7 @@
         </w:p>
       </w:sdtContent>
     </w:sdt>
-    <w:bookmarkStart w:id="0" w:name="_Toc411767718" w:displacedByCustomXml="next"/>
+    <w:bookmarkStart w:id="0" w:name="_Toc412054976" w:displacedByCustomXml="next"/>
     <w:bookmarkStart w:id="1" w:name="_Toc290719976" w:displacedByCustomXml="next"/>
     <w:sdt>
       <w:sdtPr>
@@ -443,7 +443,7 @@
           <w:r>
             <w:fldChar w:fldCharType="separate"/>
           </w:r>
-          <w:hyperlink w:anchor="_Toc411767718" w:history="1">
+          <w:hyperlink w:anchor="_Toc412054976" w:history="1">
             <w:r>
               <w:rPr>
                 <w:rStyle w:val="Hyperlink"/>
@@ -485,7 +485,7 @@
                 <w:noProof/>
                 <w:webHidden/>
               </w:rPr>
-              <w:instrText xml:space="preserve"> PAGEREF _Toc411767718 \h </w:instrText>
+              <w:instrText xml:space="preserve"> PAGEREF _Toc412054976 \h </w:instrText>
             </w:r>
             <w:r>
               <w:rPr>
@@ -529,7 +529,7 @@
               <w:lang w:eastAsia="en-GB"/>
             </w:rPr>
           </w:pPr>
-          <w:hyperlink w:anchor="_Toc411767719" w:history="1">
+          <w:hyperlink w:anchor="_Toc412054977" w:history="1">
             <w:r>
               <w:rPr>
                 <w:rStyle w:val="Hyperlink"/>
@@ -571,7 +571,7 @@
                 <w:noProof/>
                 <w:webHidden/>
               </w:rPr>
-              <w:instrText xml:space="preserve"> PAGEREF _Toc411767719 \h </w:instrText>
+              <w:instrText xml:space="preserve"> PAGEREF _Toc412054977 \h </w:instrText>
             </w:r>
             <w:r>
               <w:rPr>
@@ -615,7 +615,7 @@
               <w:lang w:eastAsia="en-GB"/>
             </w:rPr>
           </w:pPr>
-          <w:hyperlink w:anchor="_Toc411767720" w:history="1">
+          <w:hyperlink w:anchor="_Toc412054978" w:history="1">
             <w:r>
               <w:rPr>
                 <w:rStyle w:val="Hyperlink"/>
@@ -657,7 +657,7 @@
                 <w:noProof/>
                 <w:webHidden/>
               </w:rPr>
-              <w:instrText xml:space="preserve"> PAGEREF _Toc411767720 \h </w:instrText>
+              <w:instrText xml:space="preserve"> PAGEREF _Toc412054978 \h </w:instrText>
             </w:r>
             <w:r>
               <w:rPr>
@@ -701,7 +701,7 @@
               <w:lang w:eastAsia="en-GB"/>
             </w:rPr>
           </w:pPr>
-          <w:hyperlink w:anchor="_Toc411767721" w:history="1">
+          <w:hyperlink w:anchor="_Toc412054979" w:history="1">
             <w:r>
               <w:rPr>
                 <w:rStyle w:val="Hyperlink"/>
@@ -743,7 +743,7 @@
                 <w:noProof/>
                 <w:webHidden/>
               </w:rPr>
-              <w:instrText xml:space="preserve"> PAGEREF _Toc411767721 \h </w:instrText>
+              <w:instrText xml:space="preserve"> PAGEREF _Toc412054979 \h </w:instrText>
             </w:r>
             <w:r>
               <w:rPr>
@@ -787,7 +787,7 @@
               <w:lang w:eastAsia="en-GB"/>
             </w:rPr>
           </w:pPr>
-          <w:hyperlink w:anchor="_Toc411767722" w:history="1">
+          <w:hyperlink w:anchor="_Toc412054980" w:history="1">
             <w:r>
               <w:rPr>
                 <w:rStyle w:val="Hyperlink"/>
@@ -829,7 +829,7 @@
                 <w:noProof/>
                 <w:webHidden/>
               </w:rPr>
-              <w:instrText xml:space="preserve"> PAGEREF _Toc411767722 \h </w:instrText>
+              <w:instrText xml:space="preserve"> PAGEREF _Toc412054980 \h </w:instrText>
             </w:r>
             <w:r>
               <w:rPr>
@@ -873,7 +873,7 @@
               <w:lang w:eastAsia="en-GB"/>
             </w:rPr>
           </w:pPr>
-          <w:hyperlink w:anchor="_Toc411767723" w:history="1">
+          <w:hyperlink w:anchor="_Toc412054981" w:history="1">
             <w:r>
               <w:rPr>
                 <w:rStyle w:val="Hyperlink"/>
@@ -915,7 +915,7 @@
                 <w:noProof/>
                 <w:webHidden/>
               </w:rPr>
-              <w:instrText xml:space="preserve"> PAGEREF _Toc411767723 \h </w:instrText>
+              <w:instrText xml:space="preserve"> PAGEREF _Toc412054981 \h </w:instrText>
             </w:r>
             <w:r>
               <w:rPr>
@@ -959,7 +959,7 @@
               <w:lang w:eastAsia="en-GB"/>
             </w:rPr>
           </w:pPr>
-          <w:hyperlink w:anchor="_Toc411767724" w:history="1">
+          <w:hyperlink w:anchor="_Toc412054982" w:history="1">
             <w:r>
               <w:rPr>
                 <w:rStyle w:val="Hyperlink"/>
@@ -1001,7 +1001,7 @@
                 <w:noProof/>
                 <w:webHidden/>
               </w:rPr>
-              <w:instrText xml:space="preserve"> PAGEREF _Toc411767724 \h </w:instrText>
+              <w:instrText xml:space="preserve"> PAGEREF _Toc412054982 \h </w:instrText>
             </w:r>
             <w:r>
               <w:rPr>
@@ -1045,7 +1045,7 @@
               <w:lang w:eastAsia="en-GB"/>
             </w:rPr>
           </w:pPr>
-          <w:hyperlink w:anchor="_Toc411767725" w:history="1">
+          <w:hyperlink w:anchor="_Toc412054983" w:history="1">
             <w:r>
               <w:rPr>
                 <w:rStyle w:val="Hyperlink"/>
@@ -1087,7 +1087,7 @@
                 <w:noProof/>
                 <w:webHidden/>
               </w:rPr>
-              <w:instrText xml:space="preserve"> PAGEREF _Toc411767725 \h </w:instrText>
+              <w:instrText xml:space="preserve"> PAGEREF _Toc412054983 \h </w:instrText>
             </w:r>
             <w:r>
               <w:rPr>
@@ -1131,7 +1131,7 @@
               <w:lang w:eastAsia="en-GB"/>
             </w:rPr>
           </w:pPr>
-          <w:hyperlink w:anchor="_Toc411767726" w:history="1">
+          <w:hyperlink w:anchor="_Toc412054984" w:history="1">
             <w:r>
               <w:rPr>
                 <w:rStyle w:val="Hyperlink"/>
@@ -1173,7 +1173,7 @@
                 <w:noProof/>
                 <w:webHidden/>
               </w:rPr>
-              <w:instrText xml:space="preserve"> PAGEREF _Toc411767726 \h </w:instrText>
+              <w:instrText xml:space="preserve"> PAGEREF _Toc412054984 \h </w:instrText>
             </w:r>
             <w:r>
               <w:rPr>
@@ -1217,7 +1217,7 @@
               <w:lang w:eastAsia="en-GB"/>
             </w:rPr>
           </w:pPr>
-          <w:hyperlink w:anchor="_Toc411767727" w:history="1">
+          <w:hyperlink w:anchor="_Toc412054985" w:history="1">
             <w:r>
               <w:rPr>
                 <w:rStyle w:val="Hyperlink"/>
@@ -1259,7 +1259,7 @@
                 <w:noProof/>
                 <w:webHidden/>
               </w:rPr>
-              <w:instrText xml:space="preserve"> PAGEREF _Toc411767727 \h </w:instrText>
+              <w:instrText xml:space="preserve"> PAGEREF _Toc412054985 \h </w:instrText>
             </w:r>
             <w:r>
               <w:rPr>
@@ -1303,7 +1303,7 @@
               <w:lang w:eastAsia="en-GB"/>
             </w:rPr>
           </w:pPr>
-          <w:hyperlink w:anchor="_Toc411767728" w:history="1">
+          <w:hyperlink w:anchor="_Toc412054986" w:history="1">
             <w:r>
               <w:rPr>
                 <w:rStyle w:val="Hyperlink"/>
@@ -1345,7 +1345,7 @@
                 <w:noProof/>
                 <w:webHidden/>
               </w:rPr>
-              <w:instrText xml:space="preserve"> PAGEREF _Toc411767728 \h </w:instrText>
+              <w:instrText xml:space="preserve"> PAGEREF _Toc412054986 \h </w:instrText>
             </w:r>
             <w:r>
               <w:rPr>
@@ -1389,7 +1389,7 @@
               <w:lang w:eastAsia="en-GB"/>
             </w:rPr>
           </w:pPr>
-          <w:hyperlink w:anchor="_Toc411767729" w:history="1">
+          <w:hyperlink w:anchor="_Toc412054987" w:history="1">
             <w:r>
               <w:rPr>
                 <w:rStyle w:val="Hyperlink"/>
@@ -1431,7 +1431,7 @@
                 <w:noProof/>
                 <w:webHidden/>
               </w:rPr>
-              <w:instrText xml:space="preserve"> PAGEREF _Toc411767729 \h </w:instrText>
+              <w:instrText xml:space="preserve"> PAGEREF _Toc412054987 \h </w:instrText>
             </w:r>
             <w:r>
               <w:rPr>
@@ -1475,7 +1475,7 @@
               <w:lang w:eastAsia="en-GB"/>
             </w:rPr>
           </w:pPr>
-          <w:hyperlink w:anchor="_Toc411767730" w:history="1">
+          <w:hyperlink w:anchor="_Toc412054988" w:history="1">
             <w:r>
               <w:rPr>
                 <w:rStyle w:val="Hyperlink"/>
@@ -1517,7 +1517,7 @@
                 <w:noProof/>
                 <w:webHidden/>
               </w:rPr>
-              <w:instrText xml:space="preserve"> PAGEREF _Toc411767730 \h </w:instrText>
+              <w:instrText xml:space="preserve"> PAGEREF _Toc412054988 \h </w:instrText>
             </w:r>
             <w:r>
               <w:rPr>
@@ -1561,7 +1561,7 @@
               <w:lang w:eastAsia="en-GB"/>
             </w:rPr>
           </w:pPr>
-          <w:hyperlink w:anchor="_Toc411767731" w:history="1">
+          <w:hyperlink w:anchor="_Toc412054989" w:history="1">
             <w:r>
               <w:rPr>
                 <w:rStyle w:val="Hyperlink"/>
@@ -1603,7 +1603,7 @@
                 <w:noProof/>
                 <w:webHidden/>
               </w:rPr>
-              <w:instrText xml:space="preserve"> PAGEREF _Toc411767731 \h </w:instrText>
+              <w:instrText xml:space="preserve"> PAGEREF _Toc412054989 \h </w:instrText>
             </w:r>
             <w:r>
               <w:rPr>
@@ -1647,7 +1647,7 @@
               <w:lang w:eastAsia="en-GB"/>
             </w:rPr>
           </w:pPr>
-          <w:hyperlink w:anchor="_Toc411767732" w:history="1">
+          <w:hyperlink w:anchor="_Toc412054990" w:history="1">
             <w:r>
               <w:rPr>
                 <w:rStyle w:val="Hyperlink"/>
@@ -1689,7 +1689,7 @@
                 <w:noProof/>
                 <w:webHidden/>
               </w:rPr>
-              <w:instrText xml:space="preserve"> PAGEREF _Toc411767732 \h </w:instrText>
+              <w:instrText xml:space="preserve"> PAGEREF _Toc412054990 \h </w:instrText>
             </w:r>
             <w:r>
               <w:rPr>
@@ -1733,7 +1733,7 @@
               <w:lang w:eastAsia="en-GB"/>
             </w:rPr>
           </w:pPr>
-          <w:hyperlink w:anchor="_Toc411767733" w:history="1">
+          <w:hyperlink w:anchor="_Toc412054991" w:history="1">
             <w:r>
               <w:rPr>
                 <w:rStyle w:val="Hyperlink"/>
@@ -1775,7 +1775,7 @@
                 <w:noProof/>
                 <w:webHidden/>
               </w:rPr>
-              <w:instrText xml:space="preserve"> PAGEREF _Toc411767733 \h </w:instrText>
+              <w:instrText xml:space="preserve"> PAGEREF _Toc412054991 \h </w:instrText>
             </w:r>
             <w:r>
               <w:rPr>
@@ -1819,7 +1819,7 @@
               <w:lang w:eastAsia="en-GB"/>
             </w:rPr>
           </w:pPr>
-          <w:hyperlink w:anchor="_Toc411767734" w:history="1">
+          <w:hyperlink w:anchor="_Toc412054992" w:history="1">
             <w:r>
               <w:rPr>
                 <w:rStyle w:val="Hyperlink"/>
@@ -1861,7 +1861,7 @@
                 <w:noProof/>
                 <w:webHidden/>
               </w:rPr>
-              <w:instrText xml:space="preserve"> PAGEREF _Toc411767734 \h </w:instrText>
+              <w:instrText xml:space="preserve"> PAGEREF _Toc412054992 \h </w:instrText>
             </w:r>
             <w:r>
               <w:rPr>
@@ -1905,7 +1905,7 @@
               <w:lang w:eastAsia="en-GB"/>
             </w:rPr>
           </w:pPr>
-          <w:hyperlink w:anchor="_Toc411767735" w:history="1">
+          <w:hyperlink w:anchor="_Toc412054993" w:history="1">
             <w:r>
               <w:rPr>
                 <w:rStyle w:val="Hyperlink"/>
@@ -1947,7 +1947,7 @@
                 <w:noProof/>
                 <w:webHidden/>
               </w:rPr>
-              <w:instrText xml:space="preserve"> PAGEREF _Toc411767735 \h </w:instrText>
+              <w:instrText xml:space="preserve"> PAGEREF _Toc412054993 \h </w:instrText>
             </w:r>
             <w:r>
               <w:rPr>
@@ -1991,7 +1991,7 @@
               <w:lang w:eastAsia="en-GB"/>
             </w:rPr>
           </w:pPr>
-          <w:hyperlink w:anchor="_Toc411767736" w:history="1">
+          <w:hyperlink w:anchor="_Toc412054994" w:history="1">
             <w:r>
               <w:rPr>
                 <w:rStyle w:val="Hyperlink"/>
@@ -2033,7 +2033,7 @@
                 <w:noProof/>
                 <w:webHidden/>
               </w:rPr>
-              <w:instrText xml:space="preserve"> PAGEREF _Toc411767736 \h </w:instrText>
+              <w:instrText xml:space="preserve"> PAGEREF _Toc412054994 \h </w:instrText>
             </w:r>
             <w:r>
               <w:rPr>
@@ -2077,7 +2077,7 @@
               <w:lang w:eastAsia="en-GB"/>
             </w:rPr>
           </w:pPr>
-          <w:hyperlink w:anchor="_Toc411767737" w:history="1">
+          <w:hyperlink w:anchor="_Toc412054995" w:history="1">
             <w:r>
               <w:rPr>
                 <w:rStyle w:val="Hyperlink"/>
@@ -2119,7 +2119,7 @@
                 <w:noProof/>
                 <w:webHidden/>
               </w:rPr>
-              <w:instrText xml:space="preserve"> PAGEREF _Toc411767737 \h </w:instrText>
+              <w:instrText xml:space="preserve"> PAGEREF _Toc412054995 \h </w:instrText>
             </w:r>
             <w:r>
               <w:rPr>
@@ -2163,7 +2163,7 @@
               <w:lang w:eastAsia="en-GB"/>
             </w:rPr>
           </w:pPr>
-          <w:hyperlink w:anchor="_Toc411767738" w:history="1">
+          <w:hyperlink w:anchor="_Toc412054996" w:history="1">
             <w:r>
               <w:rPr>
                 <w:rStyle w:val="Hyperlink"/>
@@ -2205,7 +2205,7 @@
                 <w:noProof/>
                 <w:webHidden/>
               </w:rPr>
-              <w:instrText xml:space="preserve"> PAGEREF _Toc411767738 \h </w:instrText>
+              <w:instrText xml:space="preserve"> PAGEREF _Toc412054996 \h </w:instrText>
             </w:r>
             <w:r>
               <w:rPr>
@@ -2249,7 +2249,7 @@
               <w:lang w:eastAsia="en-GB"/>
             </w:rPr>
           </w:pPr>
-          <w:hyperlink w:anchor="_Toc411767739" w:history="1">
+          <w:hyperlink w:anchor="_Toc412054997" w:history="1">
             <w:r>
               <w:rPr>
                 <w:rStyle w:val="Hyperlink"/>
@@ -2291,7 +2291,7 @@
                 <w:noProof/>
                 <w:webHidden/>
               </w:rPr>
-              <w:instrText xml:space="preserve"> PAGEREF _Toc411767739 \h </w:instrText>
+              <w:instrText xml:space="preserve"> PAGEREF _Toc412054997 \h </w:instrText>
             </w:r>
             <w:r>
               <w:rPr>
@@ -2335,7 +2335,7 @@
               <w:lang w:eastAsia="en-GB"/>
             </w:rPr>
           </w:pPr>
-          <w:hyperlink w:anchor="_Toc411767740" w:history="1">
+          <w:hyperlink w:anchor="_Toc412054998" w:history="1">
             <w:r>
               <w:rPr>
                 <w:rStyle w:val="Hyperlink"/>
@@ -2377,7 +2377,7 @@
                 <w:noProof/>
                 <w:webHidden/>
               </w:rPr>
-              <w:instrText xml:space="preserve"> PAGEREF _Toc411767740 \h </w:instrText>
+              <w:instrText xml:space="preserve"> PAGEREF _Toc412054998 \h </w:instrText>
             </w:r>
             <w:r>
               <w:rPr>
@@ -2421,7 +2421,7 @@
               <w:lang w:eastAsia="en-GB"/>
             </w:rPr>
           </w:pPr>
-          <w:hyperlink w:anchor="_Toc411767741" w:history="1">
+          <w:hyperlink w:anchor="_Toc412054999" w:history="1">
             <w:r>
               <w:rPr>
                 <w:rStyle w:val="Hyperlink"/>
@@ -2463,7 +2463,7 @@
                 <w:noProof/>
                 <w:webHidden/>
               </w:rPr>
-              <w:instrText xml:space="preserve"> PAGEREF _Toc411767741 \h </w:instrText>
+              <w:instrText xml:space="preserve"> PAGEREF _Toc412054999 \h </w:instrText>
             </w:r>
             <w:r>
               <w:rPr>
@@ -2507,7 +2507,7 @@
               <w:lang w:eastAsia="en-GB"/>
             </w:rPr>
           </w:pPr>
-          <w:hyperlink w:anchor="_Toc411767742" w:history="1">
+          <w:hyperlink w:anchor="_Toc412055000" w:history="1">
             <w:r>
               <w:rPr>
                 <w:rStyle w:val="Hyperlink"/>
@@ -2549,7 +2549,7 @@
                 <w:noProof/>
                 <w:webHidden/>
               </w:rPr>
-              <w:instrText xml:space="preserve"> PAGEREF _Toc411767742 \h </w:instrText>
+              <w:instrText xml:space="preserve"> PAGEREF _Toc412055000 \h </w:instrText>
             </w:r>
             <w:r>
               <w:rPr>
@@ -2593,7 +2593,7 @@
               <w:lang w:eastAsia="en-GB"/>
             </w:rPr>
           </w:pPr>
-          <w:hyperlink w:anchor="_Toc411767743" w:history="1">
+          <w:hyperlink w:anchor="_Toc412055001" w:history="1">
             <w:r>
               <w:rPr>
                 <w:rStyle w:val="Hyperlink"/>
@@ -2635,7 +2635,7 @@
                 <w:noProof/>
                 <w:webHidden/>
               </w:rPr>
-              <w:instrText xml:space="preserve"> PAGEREF _Toc411767743 \h </w:instrText>
+              <w:instrText xml:space="preserve"> PAGEREF _Toc412055001 \h </w:instrText>
             </w:r>
             <w:r>
               <w:rPr>
@@ -2679,7 +2679,7 @@
               <w:lang w:eastAsia="en-GB"/>
             </w:rPr>
           </w:pPr>
-          <w:hyperlink w:anchor="_Toc411767744" w:history="1">
+          <w:hyperlink w:anchor="_Toc412055002" w:history="1">
             <w:r>
               <w:rPr>
                 <w:rStyle w:val="Hyperlink"/>
@@ -2721,7 +2721,7 @@
                 <w:noProof/>
                 <w:webHidden/>
               </w:rPr>
-              <w:instrText xml:space="preserve"> PAGEREF _Toc411767744 \h </w:instrText>
+              <w:instrText xml:space="preserve"> PAGEREF _Toc412055002 \h </w:instrText>
             </w:r>
             <w:r>
               <w:rPr>
@@ -2765,7 +2765,7 @@
               <w:lang w:eastAsia="en-GB"/>
             </w:rPr>
           </w:pPr>
-          <w:hyperlink w:anchor="_Toc411767745" w:history="1">
+          <w:hyperlink w:anchor="_Toc412055003" w:history="1">
             <w:r>
               <w:rPr>
                 <w:rStyle w:val="Hyperlink"/>
@@ -2807,7 +2807,7 @@
                 <w:noProof/>
                 <w:webHidden/>
               </w:rPr>
-              <w:instrText xml:space="preserve"> PAGEREF _Toc411767745 \h </w:instrText>
+              <w:instrText xml:space="preserve"> PAGEREF _Toc412055003 \h </w:instrText>
             </w:r>
             <w:r>
               <w:rPr>
@@ -2851,7 +2851,7 @@
               <w:lang w:eastAsia="en-GB"/>
             </w:rPr>
           </w:pPr>
-          <w:hyperlink w:anchor="_Toc411767746" w:history="1">
+          <w:hyperlink w:anchor="_Toc412055004" w:history="1">
             <w:r>
               <w:rPr>
                 <w:rStyle w:val="Hyperlink"/>
@@ -2893,7 +2893,7 @@
                 <w:noProof/>
                 <w:webHidden/>
               </w:rPr>
-              <w:instrText xml:space="preserve"> PAGEREF _Toc411767746 \h </w:instrText>
+              <w:instrText xml:space="preserve"> PAGEREF _Toc412055004 \h </w:instrText>
             </w:r>
             <w:r>
               <w:rPr>
@@ -2937,7 +2937,7 @@
               <w:lang w:eastAsia="en-GB"/>
             </w:rPr>
           </w:pPr>
-          <w:hyperlink w:anchor="_Toc411767747" w:history="1">
+          <w:hyperlink w:anchor="_Toc412055005" w:history="1">
             <w:r>
               <w:rPr>
                 <w:rStyle w:val="Hyperlink"/>
@@ -2979,7 +2979,7 @@
                 <w:noProof/>
                 <w:webHidden/>
               </w:rPr>
-              <w:instrText xml:space="preserve"> PAGEREF _Toc411767747 \h </w:instrText>
+              <w:instrText xml:space="preserve"> PAGEREF _Toc412055005 \h </w:instrText>
             </w:r>
             <w:r>
               <w:rPr>
@@ -3023,7 +3023,7 @@
               <w:lang w:eastAsia="en-GB"/>
             </w:rPr>
           </w:pPr>
-          <w:hyperlink w:anchor="_Toc411767748" w:history="1">
+          <w:hyperlink w:anchor="_Toc412055006" w:history="1">
             <w:r>
               <w:rPr>
                 <w:rStyle w:val="Hyperlink"/>
@@ -3065,7 +3065,7 @@
                 <w:noProof/>
                 <w:webHidden/>
               </w:rPr>
-              <w:instrText xml:space="preserve"> PAGEREF _Toc411767748 \h </w:instrText>
+              <w:instrText xml:space="preserve"> PAGEREF _Toc412055006 \h </w:instrText>
             </w:r>
             <w:r>
               <w:rPr>
@@ -3109,7 +3109,7 @@
               <w:lang w:eastAsia="en-GB"/>
             </w:rPr>
           </w:pPr>
-          <w:hyperlink w:anchor="_Toc411767749" w:history="1">
+          <w:hyperlink w:anchor="_Toc412055007" w:history="1">
             <w:r>
               <w:rPr>
                 <w:rStyle w:val="Hyperlink"/>
@@ -3151,7 +3151,7 @@
                 <w:noProof/>
                 <w:webHidden/>
               </w:rPr>
-              <w:instrText xml:space="preserve"> PAGEREF _Toc411767749 \h </w:instrText>
+              <w:instrText xml:space="preserve"> PAGEREF _Toc412055007 \h </w:instrText>
             </w:r>
             <w:r>
               <w:rPr>
@@ -3195,7 +3195,7 @@
               <w:lang w:eastAsia="en-GB"/>
             </w:rPr>
           </w:pPr>
-          <w:hyperlink w:anchor="_Toc411767750" w:history="1">
+          <w:hyperlink w:anchor="_Toc412055008" w:history="1">
             <w:r>
               <w:rPr>
                 <w:rStyle w:val="Hyperlink"/>
@@ -3237,7 +3237,7 @@
                 <w:noProof/>
                 <w:webHidden/>
               </w:rPr>
-              <w:instrText xml:space="preserve"> PAGEREF _Toc411767750 \h </w:instrText>
+              <w:instrText xml:space="preserve"> PAGEREF _Toc412055008 \h </w:instrText>
             </w:r>
             <w:r>
               <w:rPr>
@@ -3281,7 +3281,7 @@
               <w:lang w:eastAsia="en-GB"/>
             </w:rPr>
           </w:pPr>
-          <w:hyperlink w:anchor="_Toc411767751" w:history="1">
+          <w:hyperlink w:anchor="_Toc412055009" w:history="1">
             <w:r>
               <w:rPr>
                 <w:rStyle w:val="Hyperlink"/>
@@ -3323,7 +3323,7 @@
                 <w:noProof/>
                 <w:webHidden/>
               </w:rPr>
-              <w:instrText xml:space="preserve"> PAGEREF _Toc411767751 \h </w:instrText>
+              <w:instrText xml:space="preserve"> PAGEREF _Toc412055009 \h </w:instrText>
             </w:r>
             <w:r>
               <w:rPr>
@@ -3367,7 +3367,7 @@
               <w:lang w:eastAsia="en-GB"/>
             </w:rPr>
           </w:pPr>
-          <w:hyperlink w:anchor="_Toc411767752" w:history="1">
+          <w:hyperlink w:anchor="_Toc412055010" w:history="1">
             <w:r>
               <w:rPr>
                 <w:rStyle w:val="Hyperlink"/>
@@ -3409,7 +3409,7 @@
                 <w:noProof/>
                 <w:webHidden/>
               </w:rPr>
-              <w:instrText xml:space="preserve"> PAGEREF _Toc411767752 \h </w:instrText>
+              <w:instrText xml:space="preserve"> PAGEREF _Toc412055010 \h </w:instrText>
             </w:r>
             <w:r>
               <w:rPr>
@@ -3453,7 +3453,7 @@
               <w:lang w:eastAsia="en-GB"/>
             </w:rPr>
           </w:pPr>
-          <w:hyperlink w:anchor="_Toc411767753" w:history="1">
+          <w:hyperlink w:anchor="_Toc412055011" w:history="1">
             <w:r>
               <w:rPr>
                 <w:rStyle w:val="Hyperlink"/>
@@ -3495,7 +3495,7 @@
                 <w:noProof/>
                 <w:webHidden/>
               </w:rPr>
-              <w:instrText xml:space="preserve"> PAGEREF _Toc411767753 \h </w:instrText>
+              <w:instrText xml:space="preserve"> PAGEREF _Toc412055011 \h </w:instrText>
             </w:r>
             <w:r>
               <w:rPr>
@@ -3539,7 +3539,7 @@
               <w:lang w:eastAsia="en-GB"/>
             </w:rPr>
           </w:pPr>
-          <w:hyperlink w:anchor="_Toc411767754" w:history="1">
+          <w:hyperlink w:anchor="_Toc412055012" w:history="1">
             <w:r>
               <w:rPr>
                 <w:rStyle w:val="Hyperlink"/>
@@ -3581,7 +3581,7 @@
                 <w:noProof/>
                 <w:webHidden/>
               </w:rPr>
-              <w:instrText xml:space="preserve"> PAGEREF _Toc411767754 \h </w:instrText>
+              <w:instrText xml:space="preserve"> PAGEREF _Toc412055012 \h </w:instrText>
             </w:r>
             <w:r>
               <w:rPr>
@@ -3625,7 +3625,7 @@
               <w:lang w:eastAsia="en-GB"/>
             </w:rPr>
           </w:pPr>
-          <w:hyperlink w:anchor="_Toc411767755" w:history="1">
+          <w:hyperlink w:anchor="_Toc412055013" w:history="1">
             <w:r>
               <w:rPr>
                 <w:rStyle w:val="Hyperlink"/>
@@ -3667,7 +3667,7 @@
                 <w:noProof/>
                 <w:webHidden/>
               </w:rPr>
-              <w:instrText xml:space="preserve"> PAGEREF _Toc411767755 \h </w:instrText>
+              <w:instrText xml:space="preserve"> PAGEREF _Toc412055013 \h </w:instrText>
             </w:r>
             <w:r>
               <w:rPr>
@@ -3711,7 +3711,7 @@
               <w:lang w:eastAsia="en-GB"/>
             </w:rPr>
           </w:pPr>
-          <w:hyperlink w:anchor="_Toc411767756" w:history="1">
+          <w:hyperlink w:anchor="_Toc412055014" w:history="1">
             <w:r>
               <w:rPr>
                 <w:rStyle w:val="Hyperlink"/>
@@ -3753,7 +3753,7 @@
                 <w:noProof/>
                 <w:webHidden/>
               </w:rPr>
-              <w:instrText xml:space="preserve"> PAGEREF _Toc411767756 \h </w:instrText>
+              <w:instrText xml:space="preserve"> PAGEREF _Toc412055014 \h </w:instrText>
             </w:r>
             <w:r>
               <w:rPr>
@@ -3797,7 +3797,7 @@
               <w:lang w:eastAsia="en-GB"/>
             </w:rPr>
           </w:pPr>
-          <w:hyperlink w:anchor="_Toc411767757" w:history="1">
+          <w:hyperlink w:anchor="_Toc412055015" w:history="1">
             <w:r>
               <w:rPr>
                 <w:rStyle w:val="Hyperlink"/>
@@ -3839,7 +3839,7 @@
                 <w:noProof/>
                 <w:webHidden/>
               </w:rPr>
-              <w:instrText xml:space="preserve"> PAGEREF _Toc411767757 \h </w:instrText>
+              <w:instrText xml:space="preserve"> PAGEREF _Toc412055015 \h </w:instrText>
             </w:r>
             <w:r>
               <w:rPr>
@@ -3883,7 +3883,7 @@
               <w:lang w:eastAsia="en-GB"/>
             </w:rPr>
           </w:pPr>
-          <w:hyperlink w:anchor="_Toc411767758" w:history="1">
+          <w:hyperlink w:anchor="_Toc412055016" w:history="1">
             <w:r>
               <w:rPr>
                 <w:rStyle w:val="Hyperlink"/>
@@ -3925,7 +3925,7 @@
                 <w:noProof/>
                 <w:webHidden/>
               </w:rPr>
-              <w:instrText xml:space="preserve"> PAGEREF _Toc411767758 \h </w:instrText>
+              <w:instrText xml:space="preserve"> PAGEREF _Toc412055016 \h </w:instrText>
             </w:r>
             <w:r>
               <w:rPr>
@@ -3969,7 +3969,7 @@
               <w:lang w:eastAsia="en-GB"/>
             </w:rPr>
           </w:pPr>
-          <w:hyperlink w:anchor="_Toc411767759" w:history="1">
+          <w:hyperlink w:anchor="_Toc412055017" w:history="1">
             <w:r>
               <w:rPr>
                 <w:rStyle w:val="Hyperlink"/>
@@ -4011,7 +4011,7 @@
                 <w:noProof/>
                 <w:webHidden/>
               </w:rPr>
-              <w:instrText xml:space="preserve"> PAGEREF _Toc411767759 \h </w:instrText>
+              <w:instrText xml:space="preserve"> PAGEREF _Toc412055017 \h </w:instrText>
             </w:r>
             <w:r>
               <w:rPr>
@@ -4055,7 +4055,7 @@
               <w:lang w:eastAsia="en-GB"/>
             </w:rPr>
           </w:pPr>
-          <w:hyperlink w:anchor="_Toc411767760" w:history="1">
+          <w:hyperlink w:anchor="_Toc412055018" w:history="1">
             <w:r>
               <w:rPr>
                 <w:rStyle w:val="Hyperlink"/>
@@ -4097,7 +4097,7 @@
                 <w:noProof/>
                 <w:webHidden/>
               </w:rPr>
-              <w:instrText xml:space="preserve"> PAGEREF _Toc411767760 \h </w:instrText>
+              <w:instrText xml:space="preserve"> PAGEREF _Toc412055018 \h </w:instrText>
             </w:r>
             <w:r>
               <w:rPr>
@@ -4141,7 +4141,7 @@
               <w:lang w:eastAsia="en-GB"/>
             </w:rPr>
           </w:pPr>
-          <w:hyperlink w:anchor="_Toc411767761" w:history="1">
+          <w:hyperlink w:anchor="_Toc412055019" w:history="1">
             <w:r>
               <w:rPr>
                 <w:rStyle w:val="Hyperlink"/>
@@ -4183,7 +4183,7 @@
                 <w:noProof/>
                 <w:webHidden/>
               </w:rPr>
-              <w:instrText xml:space="preserve"> PAGEREF _Toc411767761 \h </w:instrText>
+              <w:instrText xml:space="preserve"> PAGEREF _Toc412055019 \h </w:instrText>
             </w:r>
             <w:r>
               <w:rPr>
@@ -4227,7 +4227,7 @@
               <w:lang w:eastAsia="en-GB"/>
             </w:rPr>
           </w:pPr>
-          <w:hyperlink w:anchor="_Toc411767762" w:history="1">
+          <w:hyperlink w:anchor="_Toc412055020" w:history="1">
             <w:r>
               <w:rPr>
                 <w:rStyle w:val="Hyperlink"/>
@@ -4269,7 +4269,7 @@
                 <w:noProof/>
                 <w:webHidden/>
               </w:rPr>
-              <w:instrText xml:space="preserve"> PAGEREF _Toc411767762 \h </w:instrText>
+              <w:instrText xml:space="preserve"> PAGEREF _Toc412055020 \h </w:instrText>
             </w:r>
             <w:r>
               <w:rPr>
@@ -4289,7 +4289,7 @@
                 <w:noProof/>
                 <w:webHidden/>
               </w:rPr>
-              <w:t>17</w:t>
+              <w:t>18</w:t>
             </w:r>
             <w:r>
               <w:rPr>
@@ -4313,7 +4313,7 @@
               <w:lang w:eastAsia="en-GB"/>
             </w:rPr>
           </w:pPr>
-          <w:hyperlink w:anchor="_Toc411767763" w:history="1">
+          <w:hyperlink w:anchor="_Toc412055021" w:history="1">
             <w:r>
               <w:rPr>
                 <w:rStyle w:val="Hyperlink"/>
@@ -4355,7 +4355,7 @@
                 <w:noProof/>
                 <w:webHidden/>
               </w:rPr>
-              <w:instrText xml:space="preserve"> PAGEREF _Toc411767763 \h </w:instrText>
+              <w:instrText xml:space="preserve"> PAGEREF _Toc412055021 \h </w:instrText>
             </w:r>
             <w:r>
               <w:rPr>
@@ -4399,7 +4399,7 @@
               <w:lang w:eastAsia="en-GB"/>
             </w:rPr>
           </w:pPr>
-          <w:hyperlink w:anchor="_Toc411767764" w:history="1">
+          <w:hyperlink w:anchor="_Toc412055022" w:history="1">
             <w:r>
               <w:rPr>
                 <w:rStyle w:val="Hyperlink"/>
@@ -4441,7 +4441,7 @@
                 <w:noProof/>
                 <w:webHidden/>
               </w:rPr>
-              <w:instrText xml:space="preserve"> PAGEREF _Toc411767764 \h </w:instrText>
+              <w:instrText xml:space="preserve"> PAGEREF _Toc412055022 \h </w:instrText>
             </w:r>
             <w:r>
               <w:rPr>
@@ -4485,7 +4485,7 @@
               <w:lang w:eastAsia="en-GB"/>
             </w:rPr>
           </w:pPr>
-          <w:hyperlink w:anchor="_Toc411767765" w:history="1">
+          <w:hyperlink w:anchor="_Toc412055023" w:history="1">
             <w:r>
               <w:rPr>
                 <w:rStyle w:val="Hyperlink"/>
@@ -4527,7 +4527,7 @@
                 <w:noProof/>
                 <w:webHidden/>
               </w:rPr>
-              <w:instrText xml:space="preserve"> PAGEREF _Toc411767765 \h </w:instrText>
+              <w:instrText xml:space="preserve"> PAGEREF _Toc412055023 \h </w:instrText>
             </w:r>
             <w:r>
               <w:rPr>
@@ -4571,7 +4571,7 @@
               <w:lang w:eastAsia="en-GB"/>
             </w:rPr>
           </w:pPr>
-          <w:hyperlink w:anchor="_Toc411767766" w:history="1">
+          <w:hyperlink w:anchor="_Toc412055024" w:history="1">
             <w:r>
               <w:rPr>
                 <w:rStyle w:val="Hyperlink"/>
@@ -4613,7 +4613,7 @@
                 <w:noProof/>
                 <w:webHidden/>
               </w:rPr>
-              <w:instrText xml:space="preserve"> PAGEREF _Toc411767766 \h </w:instrText>
+              <w:instrText xml:space="preserve"> PAGEREF _Toc412055024 \h </w:instrText>
             </w:r>
             <w:r>
               <w:rPr>
@@ -4657,7 +4657,7 @@
               <w:lang w:eastAsia="en-GB"/>
             </w:rPr>
           </w:pPr>
-          <w:hyperlink w:anchor="_Toc411767767" w:history="1">
+          <w:hyperlink w:anchor="_Toc412055025" w:history="1">
             <w:r>
               <w:rPr>
                 <w:rStyle w:val="Hyperlink"/>
@@ -4699,7 +4699,7 @@
                 <w:noProof/>
                 <w:webHidden/>
               </w:rPr>
-              <w:instrText xml:space="preserve"> PAGEREF _Toc411767767 \h </w:instrText>
+              <w:instrText xml:space="preserve"> PAGEREF _Toc412055025 \h </w:instrText>
             </w:r>
             <w:r>
               <w:rPr>
@@ -4743,7 +4743,7 @@
               <w:lang w:eastAsia="en-GB"/>
             </w:rPr>
           </w:pPr>
-          <w:hyperlink w:anchor="_Toc411767768" w:history="1">
+          <w:hyperlink w:anchor="_Toc412055026" w:history="1">
             <w:r>
               <w:rPr>
                 <w:rStyle w:val="Hyperlink"/>
@@ -4785,7 +4785,7 @@
                 <w:noProof/>
                 <w:webHidden/>
               </w:rPr>
-              <w:instrText xml:space="preserve"> PAGEREF _Toc411767768 \h </w:instrText>
+              <w:instrText xml:space="preserve"> PAGEREF _Toc412055026 \h </w:instrText>
             </w:r>
             <w:r>
               <w:rPr>
@@ -4829,7 +4829,7 @@
               <w:lang w:eastAsia="en-GB"/>
             </w:rPr>
           </w:pPr>
-          <w:hyperlink w:anchor="_Toc411767769" w:history="1">
+          <w:hyperlink w:anchor="_Toc412055027" w:history="1">
             <w:r>
               <w:rPr>
                 <w:rStyle w:val="Hyperlink"/>
@@ -4871,7 +4871,7 @@
                 <w:noProof/>
                 <w:webHidden/>
               </w:rPr>
-              <w:instrText xml:space="preserve"> PAGEREF _Toc411767769 \h </w:instrText>
+              <w:instrText xml:space="preserve"> PAGEREF _Toc412055027 \h </w:instrText>
             </w:r>
             <w:r>
               <w:rPr>
@@ -4915,7 +4915,7 @@
               <w:lang w:eastAsia="en-GB"/>
             </w:rPr>
           </w:pPr>
-          <w:hyperlink w:anchor="_Toc411767770" w:history="1">
+          <w:hyperlink w:anchor="_Toc412055028" w:history="1">
             <w:r>
               <w:rPr>
                 <w:rStyle w:val="Hyperlink"/>
@@ -4957,7 +4957,7 @@
                 <w:noProof/>
                 <w:webHidden/>
               </w:rPr>
-              <w:instrText xml:space="preserve"> PAGEREF _Toc411767770 \h </w:instrText>
+              <w:instrText xml:space="preserve"> PAGEREF _Toc412055028 \h </w:instrText>
             </w:r>
             <w:r>
               <w:rPr>
@@ -5001,7 +5001,7 @@
               <w:lang w:eastAsia="en-GB"/>
             </w:rPr>
           </w:pPr>
-          <w:hyperlink w:anchor="_Toc411767771" w:history="1">
+          <w:hyperlink w:anchor="_Toc412055029" w:history="1">
             <w:r>
               <w:rPr>
                 <w:rStyle w:val="Hyperlink"/>
@@ -5043,7 +5043,7 @@
                 <w:noProof/>
                 <w:webHidden/>
               </w:rPr>
-              <w:instrText xml:space="preserve"> PAGEREF _Toc411767771 \h </w:instrText>
+              <w:instrText xml:space="preserve"> PAGEREF _Toc412055029 \h </w:instrText>
             </w:r>
             <w:r>
               <w:rPr>
@@ -5087,7 +5087,7 @@
               <w:lang w:eastAsia="en-GB"/>
             </w:rPr>
           </w:pPr>
-          <w:hyperlink w:anchor="_Toc411767772" w:history="1">
+          <w:hyperlink w:anchor="_Toc412055030" w:history="1">
             <w:r>
               <w:rPr>
                 <w:rStyle w:val="Hyperlink"/>
@@ -5129,7 +5129,7 @@
                 <w:noProof/>
                 <w:webHidden/>
               </w:rPr>
-              <w:instrText xml:space="preserve"> PAGEREF _Toc411767772 \h </w:instrText>
+              <w:instrText xml:space="preserve"> PAGEREF _Toc412055030 \h </w:instrText>
             </w:r>
             <w:r>
               <w:rPr>
@@ -5149,7 +5149,7 @@
                 <w:noProof/>
                 <w:webHidden/>
               </w:rPr>
-              <w:t>19</w:t>
+              <w:t>20</w:t>
             </w:r>
             <w:r>
               <w:rPr>
@@ -5173,7 +5173,7 @@
               <w:lang w:eastAsia="en-GB"/>
             </w:rPr>
           </w:pPr>
-          <w:hyperlink w:anchor="_Toc411767773" w:history="1">
+          <w:hyperlink w:anchor="_Toc412055031" w:history="1">
             <w:r>
               <w:rPr>
                 <w:rStyle w:val="Hyperlink"/>
@@ -5215,7 +5215,7 @@
                 <w:noProof/>
                 <w:webHidden/>
               </w:rPr>
-              <w:instrText xml:space="preserve"> PAGEREF _Toc411767773 \h </w:instrText>
+              <w:instrText xml:space="preserve"> PAGEREF _Toc412055031 \h </w:instrText>
             </w:r>
             <w:r>
               <w:rPr>
@@ -5259,7 +5259,7 @@
               <w:lang w:eastAsia="en-GB"/>
             </w:rPr>
           </w:pPr>
-          <w:hyperlink w:anchor="_Toc411767774" w:history="1">
+          <w:hyperlink w:anchor="_Toc412055032" w:history="1">
             <w:r>
               <w:rPr>
                 <w:rStyle w:val="Hyperlink"/>
@@ -5301,7 +5301,7 @@
                 <w:noProof/>
                 <w:webHidden/>
               </w:rPr>
-              <w:instrText xml:space="preserve"> PAGEREF _Toc411767774 \h </w:instrText>
+              <w:instrText xml:space="preserve"> PAGEREF _Toc412055032 \h </w:instrText>
             </w:r>
             <w:r>
               <w:rPr>
@@ -5345,7 +5345,7 @@
               <w:lang w:eastAsia="en-GB"/>
             </w:rPr>
           </w:pPr>
-          <w:hyperlink w:anchor="_Toc411767775" w:history="1">
+          <w:hyperlink w:anchor="_Toc412055033" w:history="1">
             <w:r>
               <w:rPr>
                 <w:rStyle w:val="Hyperlink"/>
@@ -5387,7 +5387,7 @@
                 <w:noProof/>
                 <w:webHidden/>
               </w:rPr>
-              <w:instrText xml:space="preserve"> PAGEREF _Toc411767775 \h </w:instrText>
+              <w:instrText xml:space="preserve"> PAGEREF _Toc412055033 \h </w:instrText>
             </w:r>
             <w:r>
               <w:rPr>
@@ -5431,7 +5431,7 @@
               <w:lang w:eastAsia="en-GB"/>
             </w:rPr>
           </w:pPr>
-          <w:hyperlink w:anchor="_Toc411767776" w:history="1">
+          <w:hyperlink w:anchor="_Toc412055034" w:history="1">
             <w:r>
               <w:rPr>
                 <w:rStyle w:val="Hyperlink"/>
@@ -5473,7 +5473,7 @@
                 <w:noProof/>
                 <w:webHidden/>
               </w:rPr>
-              <w:instrText xml:space="preserve"> PAGEREF _Toc411767776 \h </w:instrText>
+              <w:instrText xml:space="preserve"> PAGEREF _Toc412055034 \h </w:instrText>
             </w:r>
             <w:r>
               <w:rPr>
@@ -5517,7 +5517,7 @@
               <w:lang w:eastAsia="en-GB"/>
             </w:rPr>
           </w:pPr>
-          <w:hyperlink w:anchor="_Toc411767777" w:history="1">
+          <w:hyperlink w:anchor="_Toc412055035" w:history="1">
             <w:r>
               <w:rPr>
                 <w:rStyle w:val="Hyperlink"/>
@@ -5559,7 +5559,7 @@
                 <w:noProof/>
                 <w:webHidden/>
               </w:rPr>
-              <w:instrText xml:space="preserve"> PAGEREF _Toc411767777 \h </w:instrText>
+              <w:instrText xml:space="preserve"> PAGEREF _Toc412055035 \h </w:instrText>
             </w:r>
             <w:r>
               <w:rPr>
@@ -5603,7 +5603,7 @@
               <w:lang w:eastAsia="en-GB"/>
             </w:rPr>
           </w:pPr>
-          <w:hyperlink w:anchor="_Toc411767778" w:history="1">
+          <w:hyperlink w:anchor="_Toc412055036" w:history="1">
             <w:r>
               <w:rPr>
                 <w:rStyle w:val="Hyperlink"/>
@@ -5645,7 +5645,7 @@
                 <w:noProof/>
                 <w:webHidden/>
               </w:rPr>
-              <w:instrText xml:space="preserve"> PAGEREF _Toc411767778 \h </w:instrText>
+              <w:instrText xml:space="preserve"> PAGEREF _Toc412055036 \h </w:instrText>
             </w:r>
             <w:r>
               <w:rPr>
@@ -5665,7 +5665,7 @@
                 <w:noProof/>
                 <w:webHidden/>
               </w:rPr>
-              <w:t>20</w:t>
+              <w:t>21</w:t>
             </w:r>
             <w:r>
               <w:rPr>
@@ -5689,7 +5689,7 @@
               <w:lang w:eastAsia="en-GB"/>
             </w:rPr>
           </w:pPr>
-          <w:hyperlink w:anchor="_Toc411767779" w:history="1">
+          <w:hyperlink w:anchor="_Toc412055037" w:history="1">
             <w:r>
               <w:rPr>
                 <w:rStyle w:val="Hyperlink"/>
@@ -5731,7 +5731,7 @@
                 <w:noProof/>
                 <w:webHidden/>
               </w:rPr>
-              <w:instrText xml:space="preserve"> PAGEREF _Toc411767779 \h </w:instrText>
+              <w:instrText xml:space="preserve"> PAGEREF _Toc412055037 \h </w:instrText>
             </w:r>
             <w:r>
               <w:rPr>
@@ -5775,7 +5775,7 @@
               <w:lang w:eastAsia="en-GB"/>
             </w:rPr>
           </w:pPr>
-          <w:hyperlink w:anchor="_Toc411767780" w:history="1">
+          <w:hyperlink w:anchor="_Toc412055038" w:history="1">
             <w:r>
               <w:rPr>
                 <w:rStyle w:val="Hyperlink"/>
@@ -5817,7 +5817,7 @@
                 <w:noProof/>
                 <w:webHidden/>
               </w:rPr>
-              <w:instrText xml:space="preserve"> PAGEREF _Toc411767780 \h </w:instrText>
+              <w:instrText xml:space="preserve"> PAGEREF _Toc412055038 \h </w:instrText>
             </w:r>
             <w:r>
               <w:rPr>
@@ -5861,7 +5861,7 @@
               <w:lang w:eastAsia="en-GB"/>
             </w:rPr>
           </w:pPr>
-          <w:hyperlink w:anchor="_Toc411767781" w:history="1">
+          <w:hyperlink w:anchor="_Toc412055039" w:history="1">
             <w:r>
               <w:rPr>
                 <w:rStyle w:val="Hyperlink"/>
@@ -5903,7 +5903,7 @@
                 <w:noProof/>
                 <w:webHidden/>
               </w:rPr>
-              <w:instrText xml:space="preserve"> PAGEREF _Toc411767781 \h </w:instrText>
+              <w:instrText xml:space="preserve"> PAGEREF _Toc412055039 \h </w:instrText>
             </w:r>
             <w:r>
               <w:rPr>
@@ -5947,7 +5947,7 @@
               <w:lang w:eastAsia="en-GB"/>
             </w:rPr>
           </w:pPr>
-          <w:hyperlink w:anchor="_Toc411767782" w:history="1">
+          <w:hyperlink w:anchor="_Toc412055040" w:history="1">
             <w:r>
               <w:rPr>
                 <w:rStyle w:val="Hyperlink"/>
@@ -5989,7 +5989,7 @@
                 <w:noProof/>
                 <w:webHidden/>
               </w:rPr>
-              <w:instrText xml:space="preserve"> PAGEREF _Toc411767782 \h </w:instrText>
+              <w:instrText xml:space="preserve"> PAGEREF _Toc412055040 \h </w:instrText>
             </w:r>
             <w:r>
               <w:rPr>
@@ -6033,7 +6033,7 @@
               <w:lang w:eastAsia="en-GB"/>
             </w:rPr>
           </w:pPr>
-          <w:hyperlink w:anchor="_Toc411767783" w:history="1">
+          <w:hyperlink w:anchor="_Toc412055041" w:history="1">
             <w:r>
               <w:rPr>
                 <w:rStyle w:val="Hyperlink"/>
@@ -6075,7 +6075,7 @@
                 <w:noProof/>
                 <w:webHidden/>
               </w:rPr>
-              <w:instrText xml:space="preserve"> PAGEREF _Toc411767783 \h </w:instrText>
+              <w:instrText xml:space="preserve"> PAGEREF _Toc412055041 \h </w:instrText>
             </w:r>
             <w:r>
               <w:rPr>
@@ -6119,7 +6119,7 @@
               <w:lang w:eastAsia="en-GB"/>
             </w:rPr>
           </w:pPr>
-          <w:hyperlink w:anchor="_Toc411767784" w:history="1">
+          <w:hyperlink w:anchor="_Toc412055042" w:history="1">
             <w:r>
               <w:rPr>
                 <w:rStyle w:val="Hyperlink"/>
@@ -6161,7 +6161,7 @@
                 <w:noProof/>
                 <w:webHidden/>
               </w:rPr>
-              <w:instrText xml:space="preserve"> PAGEREF _Toc411767784 \h </w:instrText>
+              <w:instrText xml:space="preserve"> PAGEREF _Toc412055042 \h </w:instrText>
             </w:r>
             <w:r>
               <w:rPr>
@@ -6205,7 +6205,7 @@
               <w:lang w:eastAsia="en-GB"/>
             </w:rPr>
           </w:pPr>
-          <w:hyperlink w:anchor="_Toc411767785" w:history="1">
+          <w:hyperlink w:anchor="_Toc412055043" w:history="1">
             <w:r>
               <w:rPr>
                 <w:rStyle w:val="Hyperlink"/>
@@ -6247,7 +6247,7 @@
                 <w:noProof/>
                 <w:webHidden/>
               </w:rPr>
-              <w:instrText xml:space="preserve"> PAGEREF _Toc411767785 \h </w:instrText>
+              <w:instrText xml:space="preserve"> PAGEREF _Toc412055043 \h </w:instrText>
             </w:r>
             <w:r>
               <w:rPr>
@@ -6291,7 +6291,7 @@
               <w:lang w:eastAsia="en-GB"/>
             </w:rPr>
           </w:pPr>
-          <w:hyperlink w:anchor="_Toc411767786" w:history="1">
+          <w:hyperlink w:anchor="_Toc412055044" w:history="1">
             <w:r>
               <w:rPr>
                 <w:rStyle w:val="Hyperlink"/>
@@ -6333,7 +6333,7 @@
                 <w:noProof/>
                 <w:webHidden/>
               </w:rPr>
-              <w:instrText xml:space="preserve"> PAGEREF _Toc411767786 \h </w:instrText>
+              <w:instrText xml:space="preserve"> PAGEREF _Toc412055044 \h </w:instrText>
             </w:r>
             <w:r>
               <w:rPr>
@@ -6377,7 +6377,7 @@
               <w:lang w:eastAsia="en-GB"/>
             </w:rPr>
           </w:pPr>
-          <w:hyperlink w:anchor="_Toc411767787" w:history="1">
+          <w:hyperlink w:anchor="_Toc412055045" w:history="1">
             <w:r>
               <w:rPr>
                 <w:rStyle w:val="Hyperlink"/>
@@ -6419,7 +6419,7 @@
                 <w:noProof/>
                 <w:webHidden/>
               </w:rPr>
-              <w:instrText xml:space="preserve"> PAGEREF _Toc411767787 \h </w:instrText>
+              <w:instrText xml:space="preserve"> PAGEREF _Toc412055045 \h </w:instrText>
             </w:r>
             <w:r>
               <w:rPr>
@@ -6463,7 +6463,7 @@
               <w:lang w:eastAsia="en-GB"/>
             </w:rPr>
           </w:pPr>
-          <w:hyperlink w:anchor="_Toc411767788" w:history="1">
+          <w:hyperlink w:anchor="_Toc412055046" w:history="1">
             <w:r>
               <w:rPr>
                 <w:rStyle w:val="Hyperlink"/>
@@ -6505,7 +6505,7 @@
                 <w:noProof/>
                 <w:webHidden/>
               </w:rPr>
-              <w:instrText xml:space="preserve"> PAGEREF _Toc411767788 \h </w:instrText>
+              <w:instrText xml:space="preserve"> PAGEREF _Toc412055046 \h </w:instrText>
             </w:r>
             <w:r>
               <w:rPr>
@@ -6525,7 +6525,7 @@
                 <w:noProof/>
                 <w:webHidden/>
               </w:rPr>
-              <w:t>21</w:t>
+              <w:t>22</w:t>
             </w:r>
             <w:r>
               <w:rPr>
@@ -6549,7 +6549,7 @@
               <w:lang w:eastAsia="en-GB"/>
             </w:rPr>
           </w:pPr>
-          <w:hyperlink w:anchor="_Toc411767789" w:history="1">
+          <w:hyperlink w:anchor="_Toc412055047" w:history="1">
             <w:r>
               <w:rPr>
                 <w:rStyle w:val="Hyperlink"/>
@@ -6591,7 +6591,7 @@
                 <w:noProof/>
                 <w:webHidden/>
               </w:rPr>
-              <w:instrText xml:space="preserve"> PAGEREF _Toc411767789 \h </w:instrText>
+              <w:instrText xml:space="preserve"> PAGEREF _Toc412055047 \h </w:instrText>
             </w:r>
             <w:r>
               <w:rPr>
@@ -6611,7 +6611,7 @@
                 <w:noProof/>
                 <w:webHidden/>
               </w:rPr>
-              <w:t>21</w:t>
+              <w:t>22</w:t>
             </w:r>
             <w:r>
               <w:rPr>
@@ -6635,7 +6635,7 @@
               <w:lang w:eastAsia="en-GB"/>
             </w:rPr>
           </w:pPr>
-          <w:hyperlink w:anchor="_Toc411767790" w:history="1">
+          <w:hyperlink w:anchor="_Toc412055048" w:history="1">
             <w:r>
               <w:rPr>
                 <w:rStyle w:val="Hyperlink"/>
@@ -6677,7 +6677,7 @@
                 <w:noProof/>
                 <w:webHidden/>
               </w:rPr>
-              <w:instrText xml:space="preserve"> PAGEREF _Toc411767790 \h </w:instrText>
+              <w:instrText xml:space="preserve"> PAGEREF _Toc412055048 \h </w:instrText>
             </w:r>
             <w:r>
               <w:rPr>
@@ -6697,7 +6697,7 @@
                 <w:noProof/>
                 <w:webHidden/>
               </w:rPr>
-              <w:t>21</w:t>
+              <w:t>22</w:t>
             </w:r>
             <w:r>
               <w:rPr>
@@ -6737,7 +6737,7 @@
           <w:numId w:val="6"/>
         </w:numPr>
       </w:pPr>
-      <w:bookmarkStart w:id="3" w:name="_Toc411767719"/>
+      <w:bookmarkStart w:id="3" w:name="_Toc412054977"/>
       <w:r>
         <w:lastRenderedPageBreak/>
         <w:t>What is Podcast Utilities?</w:t>
@@ -6746,7 +6746,6 @@
       <w:bookmarkEnd w:id="3"/>
     </w:p>
     <w:p>
-      <w:proofErr w:type="spellStart"/>
       <w:r>
         <w:t>Podcast</w:t>
       </w:r>
@@ -6754,18 +6753,14 @@
         <w:t>U</w:t>
       </w:r>
       <w:r>
-        <w:t>tilities</w:t>
-      </w:r>
-      <w:proofErr w:type="spellEnd"/>
-      <w:r>
-        <w:t xml:space="preserve"> are a set of utilities designed to help manage digital media on removable drives.</w:t>
+        <w:t>tilities are a set of utilities designed to help manage digital media on removable drives.</w:t>
       </w:r>
     </w:p>
     <w:p>
       <w:pPr>
         <w:pStyle w:val="Heading2"/>
       </w:pPr>
-      <w:bookmarkStart w:id="4" w:name="_Toc411767720"/>
+      <w:bookmarkStart w:id="4" w:name="_Toc412054978"/>
       <w:r>
         <w:t>B</w:t>
       </w:r>
@@ -6808,14 +6803,7 @@
       </w:r>
       <w:r>
         <w:br/>
-      </w:r>
-      <w:proofErr w:type="gramStart"/>
-      <w:r>
-        <w:t>Almost</w:t>
-      </w:r>
-      <w:proofErr w:type="gramEnd"/>
-      <w:r>
-        <w:t xml:space="preserve"> any synchronisation solution can be configured, for example copy 3 of this podcast, all of these podcasts, in this order, and leave a certain amount of space on the device</w:t>
+        <w:t>Almost any synchronisation solution can be configured, for example copy 3 of this podcast, all of these podcasts, in this order, and leave a certain amount of space on the device</w:t>
       </w:r>
       <w:r>
         <w:t xml:space="preserve">. </w:t>
@@ -6837,22 +6825,7 @@
       </w:r>
       <w:r>
         <w:br/>
-      </w:r>
-      <w:proofErr w:type="gramStart"/>
-      <w:r>
-        <w:t>The</w:t>
-      </w:r>
-      <w:proofErr w:type="gramEnd"/>
-      <w:r>
-        <w:t xml:space="preserve"> application does not use large amounts of memory in a system tray icon all the time </w:t>
-      </w:r>
-      <w:proofErr w:type="spellStart"/>
-      <w:r>
-        <w:t>its</w:t>
-      </w:r>
-      <w:proofErr w:type="spellEnd"/>
-      <w:r>
-        <w:t xml:space="preserve"> not being used, it only uses system resources when its being run.</w:t>
+        <w:t>The application does not use large amounts of memory in a system tray icon all the time its not being used, it only uses system resources when its being run.</w:t>
       </w:r>
     </w:p>
     <w:p>
@@ -6868,14 +6841,7 @@
       </w:r>
       <w:r>
         <w:br/>
-      </w:r>
-      <w:proofErr w:type="spellStart"/>
-      <w:r>
-        <w:t>PodcastUtilities</w:t>
-      </w:r>
-      <w:proofErr w:type="spellEnd"/>
-      <w:r>
-        <w:t xml:space="preserve"> supports USB Mass Storage (UMS) devices, where the device appears as a drive letter in Explorer like a flash drive, as well as MTP where the device appears as a portable device, for example many phones. </w:t>
+        <w:t xml:space="preserve">PodcastUtilities supports USB Mass Storage (UMS) devices, where the device appears as a drive letter in Explorer like a flash drive, as well as MTP where the device appears as a portable device, for example many phones. </w:t>
       </w:r>
     </w:p>
     <w:p>
@@ -6923,14 +6889,7 @@
       </w:r>
       <w:r>
         <w:br/>
-      </w:r>
-      <w:proofErr w:type="gramStart"/>
-      <w:r>
-        <w:t>There</w:t>
-      </w:r>
-      <w:proofErr w:type="gramEnd"/>
-      <w:r>
-        <w:t xml:space="preserve"> is no cost to using Podcast Utilities for any use.</w:t>
+        <w:t>There is no cost to using Podcast Utilities for any use.</w:t>
       </w:r>
     </w:p>
     <w:p>
@@ -6956,7 +6915,7 @@
         <w:pStyle w:val="Heading1"/>
       </w:pPr>
       <w:bookmarkStart w:id="5" w:name="_Toc290719977"/>
-      <w:bookmarkStart w:id="6" w:name="_Toc411767721"/>
+      <w:bookmarkStart w:id="6" w:name="_Toc412054979"/>
       <w:r>
         <w:t>Installing Podcast Utilities</w:t>
       </w:r>
@@ -6965,15 +6924,7 @@
     </w:p>
     <w:p>
       <w:r>
-        <w:t xml:space="preserve">Podcast Utilities does not require any special installation, just copy the files from the </w:t>
-      </w:r>
-      <w:proofErr w:type="spellStart"/>
-      <w:r>
-        <w:t>dirstibution</w:t>
-      </w:r>
-      <w:proofErr w:type="spellEnd"/>
-      <w:r>
-        <w:t xml:space="preserve"> ZIP into any folder and run any of the utilities. The utilities can be run from local hard disks, network shares or removable media such as flash drives.</w:t>
+        <w:t>Podcast Utilities does not require any special installation, just copy the files from the dirstibution ZIP into any folder and run any of the utilities. The utilities can be run from local hard disks, network shares or removable media such as flash drives.</w:t>
       </w:r>
     </w:p>
     <w:p>
@@ -6981,7 +6932,7 @@
         <w:pStyle w:val="Heading2"/>
       </w:pPr>
       <w:bookmarkStart w:id="7" w:name="_Toc290719978"/>
-      <w:bookmarkStart w:id="8" w:name="_Toc411767722"/>
+      <w:bookmarkStart w:id="8" w:name="_Toc412054980"/>
       <w:r>
         <w:t>Prerequisites</w:t>
       </w:r>
@@ -6992,11 +6943,9 @@
       <w:r>
         <w:t xml:space="preserve">The following are required to install </w:t>
       </w:r>
-      <w:proofErr w:type="spellStart"/>
       <w:r>
         <w:t>PodcastUtilities</w:t>
       </w:r>
-      <w:proofErr w:type="spellEnd"/>
     </w:p>
     <w:p>
       <w:pPr>
@@ -7027,7 +6976,7 @@
         <w:pStyle w:val="Heading2"/>
       </w:pPr>
       <w:bookmarkStart w:id="9" w:name="_Toc290719979"/>
-      <w:bookmarkStart w:id="10" w:name="_Toc411767723"/>
+      <w:bookmarkStart w:id="10" w:name="_Toc412054981"/>
       <w:r>
         <w:t>Copying the distribution</w:t>
       </w:r>
@@ -7052,7 +7001,7 @@
       <w:pPr>
         <w:pStyle w:val="Heading2"/>
       </w:pPr>
-      <w:bookmarkStart w:id="11" w:name="_Toc411767724"/>
+      <w:bookmarkStart w:id="11" w:name="_Toc412054982"/>
       <w:r>
         <w:t>Distribution contents</w:t>
       </w:r>
@@ -7060,105 +7009,25 @@
     </w:p>
     <w:p>
       <w:r>
-        <w:t xml:space="preserve">The distribution contains the utilities in a binary form for running on Windows. The utilities (exe files) and their supporting </w:t>
-      </w:r>
-      <w:proofErr w:type="spellStart"/>
-      <w:r>
-        <w:t>dlls</w:t>
-      </w:r>
-      <w:proofErr w:type="spellEnd"/>
-      <w:r>
-        <w:t xml:space="preserve"> can be copied to any folder.</w:t>
-      </w:r>
-      <w:r>
-        <w:t xml:space="preserve"> Before you can use the utilities you will need to setup your control file. An example </w:t>
-      </w:r>
-      <w:proofErr w:type="gramStart"/>
-      <w:r>
-        <w:t>control  file</w:t>
-      </w:r>
-      <w:proofErr w:type="gramEnd"/>
-      <w:r>
-        <w:t xml:space="preserve"> is included in the distribution.</w:t>
-      </w:r>
-    </w:p>
-    <w:p>
-      <w:r>
-        <w:t xml:space="preserve">If you are a developer and want to write code using </w:t>
-      </w:r>
-      <w:proofErr w:type="spellStart"/>
-      <w:r>
-        <w:t>PodcastUtilities</w:t>
-      </w:r>
-      <w:proofErr w:type="spellEnd"/>
-      <w:r>
-        <w:t xml:space="preserve"> then you need to add a reference to PodcastUtilities.Common.dll, this is the only file you need from the distribution though you may find it useful to refer to the Documentation.chm file for documentation on the API. PodcastUtilities.Common.dll is designed to be used “headless”, it makes no calls to win forms, web forms or console output.</w:t>
-      </w:r>
-    </w:p>
-    <w:p>
-      <w:r>
-        <w:t xml:space="preserve">The source for the console applications: </w:t>
-      </w:r>
-      <w:proofErr w:type="spellStart"/>
-      <w:r>
-        <w:t>DownloadPodcasts</w:t>
-      </w:r>
-      <w:proofErr w:type="spellEnd"/>
-      <w:r>
-        <w:t xml:space="preserve">, </w:t>
-      </w:r>
-      <w:proofErr w:type="spellStart"/>
-      <w:r>
-        <w:t>SyncPodcasts</w:t>
-      </w:r>
-      <w:proofErr w:type="spellEnd"/>
-      <w:r>
-        <w:t xml:space="preserve"> and </w:t>
-      </w:r>
-      <w:proofErr w:type="spellStart"/>
-      <w:r>
-        <w:t>PurgePodcasts</w:t>
-      </w:r>
-      <w:proofErr w:type="spellEnd"/>
-      <w:r>
-        <w:t xml:space="preserve"> </w:t>
-      </w:r>
-      <w:proofErr w:type="gramStart"/>
-      <w:r>
-        <w:t>provides</w:t>
-      </w:r>
-      <w:proofErr w:type="gramEnd"/>
-      <w:r>
-        <w:t xml:space="preserve"> an example of using the </w:t>
-      </w:r>
-      <w:proofErr w:type="spellStart"/>
-      <w:r>
-        <w:t>PodcastUtilities.Common</w:t>
-      </w:r>
-      <w:proofErr w:type="spellEnd"/>
-      <w:r>
-        <w:t xml:space="preserve"> assembly. </w:t>
-      </w:r>
-    </w:p>
-    <w:p>
-      <w:r>
-        <w:t xml:space="preserve">The source for </w:t>
-      </w:r>
-      <w:proofErr w:type="spellStart"/>
-      <w:r>
-        <w:t>PodcastUtilities</w:t>
-      </w:r>
-      <w:proofErr w:type="spellEnd"/>
-      <w:r>
-        <w:t xml:space="preserve"> is provided under the FreeBSD </w:t>
-      </w:r>
-      <w:proofErr w:type="gramStart"/>
-      <w:r>
-        <w:t>license,</w:t>
-      </w:r>
-      <w:proofErr w:type="gramEnd"/>
-      <w:r>
-        <w:t xml:space="preserve"> see the LICENSE.TXT file for more information.</w:t>
+        <w:t>The distribution contains the utilities in a binary form for running on Windows. The utilities (exe files) and their supporting dlls can be copied to any folder.</w:t>
+      </w:r>
+      <w:r>
+        <w:t xml:space="preserve"> Before you can use the utilities you will need to setup your control file. An example control  file is included in the distribution.</w:t>
+      </w:r>
+    </w:p>
+    <w:p>
+      <w:r>
+        <w:t>If you are a developer and want to write code using PodcastUtilities then you need to add a reference to PodcastUtilities.Common.dll, this is the only file you need from the distribution though you may find it useful to refer to the Documentation.chm file for documentation on the API. PodcastUtilities.Common.dll is designed to be used “headless”, it makes no calls to win forms, web forms or console output.</w:t>
+      </w:r>
+    </w:p>
+    <w:p>
+      <w:r>
+        <w:t xml:space="preserve">The source for the console applications: DownloadPodcasts, SyncPodcasts and PurgePodcasts provides an example of using the PodcastUtilities.Common assembly. </w:t>
+      </w:r>
+    </w:p>
+    <w:p>
+      <w:r>
+        <w:t>The source for PodcastUtilities is provided under the FreeBSD license, see the LICENSE.TXT file for more information.</w:t>
       </w:r>
     </w:p>
     <w:p>
@@ -7180,46 +7049,23 @@
       <w:pPr>
         <w:pStyle w:val="Heading1"/>
       </w:pPr>
-      <w:bookmarkStart w:id="12" w:name="_Toc411767725"/>
-      <w:proofErr w:type="spellStart"/>
+      <w:bookmarkStart w:id="12" w:name="_Toc412054983"/>
       <w:r>
         <w:lastRenderedPageBreak/>
         <w:t>DownloadPodcasts</w:t>
       </w:r>
       <w:bookmarkEnd w:id="12"/>
-      <w:proofErr w:type="spellEnd"/>
-    </w:p>
-    <w:p>
-      <w:proofErr w:type="spellStart"/>
-      <w:r>
-        <w:t>DownloadPodcasts</w:t>
-      </w:r>
-      <w:proofErr w:type="spellEnd"/>
-      <w:r>
-        <w:t xml:space="preserve"> is the command to be used to download media from all the feed </w:t>
-      </w:r>
-      <w:proofErr w:type="spellStart"/>
-      <w:r>
-        <w:t>urls</w:t>
-      </w:r>
-      <w:proofErr w:type="spellEnd"/>
-      <w:r>
-        <w:t xml:space="preserve"> specified </w:t>
-      </w:r>
-      <w:proofErr w:type="spellStart"/>
-      <w:r>
-        <w:t>int</w:t>
-      </w:r>
-      <w:proofErr w:type="spellEnd"/>
-      <w:r>
-        <w:t xml:space="preserve"> he control file. You need to have internet connectivity for this command to work.</w:t>
+    </w:p>
+    <w:p>
+      <w:r>
+        <w:t>DownloadPodcasts is the command to be used to download media from all the feed urls specified int he control file. You need to have internet connectivity for this command to work.</w:t>
       </w:r>
     </w:p>
     <w:p>
       <w:pPr>
         <w:pStyle w:val="Heading2"/>
       </w:pPr>
-      <w:bookmarkStart w:id="13" w:name="_Toc411767726"/>
+      <w:bookmarkStart w:id="13" w:name="_Toc412054984"/>
       <w:r>
         <w:t>Typical Usage</w:t>
       </w:r>
@@ -7227,273 +7073,191 @@
     </w:p>
     <w:p>
       <w:r>
-        <w:t xml:space="preserve">Use this command to download podcasts either directly to a media playing device attached to your computer or to download media to your computer and then use </w:t>
-      </w:r>
-      <w:proofErr w:type="spellStart"/>
+        <w:t>Use this command to download podcasts either directly to a media playing device attached to your computer or to download media to your computer and then use SyncPodcasts to copy a subset to your media player.</w:t>
+      </w:r>
+    </w:p>
+    <w:p>
+      <w:pPr>
+        <w:pStyle w:val="Heading2"/>
+      </w:pPr>
+      <w:bookmarkStart w:id="14" w:name="_Toc412054985"/>
+      <w:r>
+        <w:t>Command Line</w:t>
+      </w:r>
+      <w:bookmarkEnd w:id="14"/>
+    </w:p>
+    <w:p>
+      <w:r>
+        <w:t>The command line to run DownloadPodcasts is</w:t>
+      </w:r>
+    </w:p>
+    <w:p>
+      <w:pPr>
+        <w:pStyle w:val="Code"/>
+      </w:pPr>
+      <w:r>
+        <w:t>DownloadPodcasts &lt;controlfile&gt;</w:t>
+      </w:r>
+    </w:p>
+    <w:p>
+      <w:pPr>
+        <w:pStyle w:val="Code"/>
+      </w:pPr>
+    </w:p>
+    <w:p>
+      <w:r>
+        <w:t>Where &lt;controlfile&gt; is the filename of the XML file to control how DownloadPodcasts will work. For example if your control file is called MyPhone.XML then the command line would be</w:t>
+      </w:r>
+    </w:p>
+    <w:p>
+      <w:pPr>
+        <w:pStyle w:val="Code"/>
+      </w:pPr>
+      <w:r>
+        <w:t>DownloadPodcasts MyPhone.xml</w:t>
+      </w:r>
+    </w:p>
+    <w:p>
+      <w:pPr>
+        <w:pStyle w:val="Heading1"/>
+      </w:pPr>
+      <w:bookmarkStart w:id="15" w:name="_Toc412054986"/>
       <w:r>
         <w:t>SyncPodcasts</w:t>
       </w:r>
-      <w:proofErr w:type="spellEnd"/>
-      <w:r>
-        <w:t xml:space="preserve"> to copy a subset to your media player.</w:t>
+      <w:bookmarkEnd w:id="15"/>
+    </w:p>
+    <w:p>
+      <w:r>
+        <w:t>SyncPodcasts is the command that will copy digital media from a source location to a destination.</w:t>
       </w:r>
     </w:p>
     <w:p>
       <w:pPr>
         <w:pStyle w:val="Heading2"/>
       </w:pPr>
-      <w:bookmarkStart w:id="14" w:name="_Toc411767727"/>
+      <w:bookmarkStart w:id="16" w:name="_Toc412054987"/>
+      <w:r>
+        <w:t>Typical Usage</w:t>
+      </w:r>
+      <w:bookmarkEnd w:id="16"/>
+    </w:p>
+    <w:p>
+      <w:r>
+        <w:t xml:space="preserve">SyncPodcasts is typically used when you have a large number of digital media files and you want to transfer a subset of these files to a removable drive. Only files that are not present in the destination are copied, any files that have been removed in the source are also removed in the destination. </w:t>
+      </w:r>
+    </w:p>
+    <w:p>
+      <w:pPr>
+        <w:pStyle w:val="Heading2"/>
+      </w:pPr>
+      <w:bookmarkStart w:id="17" w:name="_Toc412054988"/>
       <w:r>
         <w:t>Command Line</w:t>
       </w:r>
-      <w:bookmarkEnd w:id="14"/>
+      <w:bookmarkEnd w:id="17"/>
+    </w:p>
+    <w:p>
+      <w:r>
+        <w:t>The command line to run SyncPodcasts is</w:t>
+      </w:r>
+    </w:p>
+    <w:p>
+      <w:pPr>
+        <w:pStyle w:val="Code"/>
+      </w:pPr>
+      <w:r>
+        <w:t>SyncPodcasts &lt;controlfile&gt;</w:t>
+      </w:r>
+    </w:p>
+    <w:p>
+      <w:pPr>
+        <w:pStyle w:val="Code"/>
+      </w:pPr>
+    </w:p>
+    <w:p>
+      <w:r>
+        <w:t>Where &lt;controlfile&gt; is the filename of the XML file to control how SyncPodcasts will work. For example if your control file is called MyPhone.XML then the command line would be</w:t>
+      </w:r>
+    </w:p>
+    <w:p>
+      <w:pPr>
+        <w:pStyle w:val="Code"/>
+      </w:pPr>
+      <w:r>
+        <w:t>SyncPodcasts MyPhone.xml</w:t>
+      </w:r>
+    </w:p>
+    <w:p>
+      <w:pPr>
+        <w:pStyle w:val="Heading1"/>
+      </w:pPr>
+      <w:bookmarkStart w:id="18" w:name="_Toc412054989"/>
+      <w:r>
+        <w:t>PurgePodcasts</w:t>
+      </w:r>
+      <w:bookmarkEnd w:id="18"/>
+    </w:p>
+    <w:p>
+      <w:r>
+        <w:t>PurgePodcasts</w:t>
+      </w:r>
+      <w:r>
+        <w:t xml:space="preserve"> is the command that will </w:t>
+      </w:r>
+      <w:r>
+        <w:t>remove old podcasts that have been downloaded</w:t>
+      </w:r>
+      <w:r>
+        <w:t xml:space="preserve"> </w:t>
+      </w:r>
+    </w:p>
+    <w:p>
+      <w:pPr>
+        <w:pStyle w:val="Heading2"/>
+      </w:pPr>
+      <w:bookmarkStart w:id="19" w:name="_Toc412054990"/>
+      <w:r>
+        <w:t>Typical Usage</w:t>
+      </w:r>
+      <w:bookmarkEnd w:id="19"/>
+    </w:p>
+    <w:p>
+      <w:r>
+        <w:t xml:space="preserve">PurgePodcasts </w:t>
+      </w:r>
+      <w:r>
+        <w:t xml:space="preserve">is typically used </w:t>
+      </w:r>
+      <w:r>
+        <w:t>to remove old downloads</w:t>
+      </w:r>
+      <w:r>
+        <w:t>.</w:t>
+      </w:r>
+      <w:r>
+        <w:t xml:space="preserve"> The number of days it takes to be considered to be old is configured in the control file on a fed by feed basis, you can also disable the purging in any feed.</w:t>
+      </w:r>
+      <w:r>
+        <w:t xml:space="preserve"> </w:t>
+      </w:r>
+    </w:p>
+    <w:p>
+      <w:pPr>
+        <w:pStyle w:val="Heading2"/>
+      </w:pPr>
+      <w:bookmarkStart w:id="20" w:name="_Toc412054991"/>
+      <w:r>
+        <w:t>Command Line</w:t>
+      </w:r>
+      <w:bookmarkEnd w:id="20"/>
     </w:p>
     <w:p>
       <w:r>
         <w:t xml:space="preserve">The command line to run </w:t>
       </w:r>
-      <w:proofErr w:type="spellStart"/>
-      <w:r>
-        <w:t>DownloadPodcasts</w:t>
-      </w:r>
-      <w:proofErr w:type="spellEnd"/>
-      <w:r>
-        <w:t xml:space="preserve"> is</w:t>
-      </w:r>
-    </w:p>
-    <w:p>
-      <w:pPr>
-        <w:pStyle w:val="Code"/>
-      </w:pPr>
-      <w:r>
-        <w:t>DownloadPodcasts &lt;controlfile&gt;</w:t>
-      </w:r>
-    </w:p>
-    <w:p>
-      <w:pPr>
-        <w:pStyle w:val="Code"/>
-      </w:pPr>
-    </w:p>
-    <w:p>
-      <w:r>
-        <w:t>Where &lt;</w:t>
-      </w:r>
-      <w:proofErr w:type="spellStart"/>
-      <w:r>
-        <w:t>controlfile</w:t>
-      </w:r>
-      <w:proofErr w:type="spellEnd"/>
-      <w:r>
-        <w:t xml:space="preserve">&gt; is the filename of the XML file to control how </w:t>
-      </w:r>
-      <w:proofErr w:type="spellStart"/>
-      <w:r>
-        <w:t>DownloadPodcasts</w:t>
-      </w:r>
-      <w:proofErr w:type="spellEnd"/>
-      <w:r>
-        <w:t xml:space="preserve"> will work. For example if your control file is called MyPhone.XML then the command line would be</w:t>
-      </w:r>
-    </w:p>
-    <w:p>
-      <w:pPr>
-        <w:pStyle w:val="Code"/>
-      </w:pPr>
-      <w:r>
-        <w:t>DownloadPodcasts MyPhone.xml</w:t>
-      </w:r>
-    </w:p>
-    <w:p>
-      <w:pPr>
-        <w:pStyle w:val="Heading1"/>
-      </w:pPr>
-      <w:bookmarkStart w:id="15" w:name="_Toc411767728"/>
-      <w:proofErr w:type="spellStart"/>
-      <w:r>
-        <w:t>SyncPodcasts</w:t>
-      </w:r>
-      <w:bookmarkEnd w:id="15"/>
-      <w:proofErr w:type="spellEnd"/>
-    </w:p>
-    <w:p>
-      <w:proofErr w:type="spellStart"/>
-      <w:r>
-        <w:t>SyncPodcasts</w:t>
-      </w:r>
-      <w:proofErr w:type="spellEnd"/>
-      <w:r>
-        <w:t xml:space="preserve"> is the command that will copy digital media from a source location to a destination.</w:t>
-      </w:r>
-    </w:p>
-    <w:p>
-      <w:pPr>
-        <w:pStyle w:val="Heading2"/>
-      </w:pPr>
-      <w:bookmarkStart w:id="16" w:name="_Toc411767729"/>
-      <w:r>
-        <w:t>Typical Usage</w:t>
-      </w:r>
-      <w:bookmarkEnd w:id="16"/>
-    </w:p>
-    <w:p>
-      <w:proofErr w:type="spellStart"/>
-      <w:r>
-        <w:t>SyncPodcasts</w:t>
-      </w:r>
-      <w:proofErr w:type="spellEnd"/>
-      <w:r>
-        <w:t xml:space="preserve"> is typically used when you have a large number of digital media files and you want to transfer a subset of these files to a removable drive. Only files that are not present in the destination are copied, any files that have been removed in the source are also removed in the destination. </w:t>
-      </w:r>
-    </w:p>
-    <w:p>
-      <w:pPr>
-        <w:pStyle w:val="Heading2"/>
-      </w:pPr>
-      <w:bookmarkStart w:id="17" w:name="_Toc411767730"/>
-      <w:r>
-        <w:t>Command Line</w:t>
-      </w:r>
-      <w:bookmarkEnd w:id="17"/>
-    </w:p>
-    <w:p>
-      <w:r>
-        <w:t xml:space="preserve">The command line to run </w:t>
-      </w:r>
-      <w:proofErr w:type="spellStart"/>
-      <w:r>
-        <w:t>SyncPodcasts</w:t>
-      </w:r>
-      <w:proofErr w:type="spellEnd"/>
-      <w:r>
-        <w:t xml:space="preserve"> is</w:t>
-      </w:r>
-    </w:p>
-    <w:p>
-      <w:pPr>
-        <w:pStyle w:val="Code"/>
-      </w:pPr>
-      <w:r>
-        <w:t>SyncPodcasts &lt;controlfile&gt;</w:t>
-      </w:r>
-    </w:p>
-    <w:p>
-      <w:pPr>
-        <w:pStyle w:val="Code"/>
-      </w:pPr>
-    </w:p>
-    <w:p>
-      <w:r>
-        <w:t>Where &lt;</w:t>
-      </w:r>
-      <w:proofErr w:type="spellStart"/>
-      <w:r>
-        <w:t>controlfile</w:t>
-      </w:r>
-      <w:proofErr w:type="spellEnd"/>
-      <w:r>
-        <w:t xml:space="preserve">&gt; is the filename of the XML file to control how </w:t>
-      </w:r>
-      <w:proofErr w:type="spellStart"/>
-      <w:r>
-        <w:t>SyncPodcasts</w:t>
-      </w:r>
-      <w:proofErr w:type="spellEnd"/>
-      <w:r>
-        <w:t xml:space="preserve"> will work. For example if your control file is called MyPhone.XML then the command line would be</w:t>
-      </w:r>
-    </w:p>
-    <w:p>
-      <w:pPr>
-        <w:pStyle w:val="Code"/>
-      </w:pPr>
-      <w:r>
-        <w:t>SyncPodcasts MyPhone.xml</w:t>
-      </w:r>
-    </w:p>
-    <w:p>
-      <w:pPr>
-        <w:pStyle w:val="Heading1"/>
-      </w:pPr>
-      <w:bookmarkStart w:id="18" w:name="_Toc411767731"/>
-      <w:proofErr w:type="spellStart"/>
-      <w:r>
-        <w:t>PurgePodcasts</w:t>
-      </w:r>
-      <w:bookmarkEnd w:id="18"/>
-      <w:proofErr w:type="spellEnd"/>
-    </w:p>
-    <w:p>
-      <w:proofErr w:type="spellStart"/>
-      <w:r>
-        <w:t>PurgePodcasts</w:t>
-      </w:r>
-      <w:proofErr w:type="spellEnd"/>
-      <w:r>
-        <w:t xml:space="preserve"> is the command that will </w:t>
-      </w:r>
-      <w:r>
-        <w:t>remove old podcasts that have been downloaded</w:t>
-      </w:r>
-      <w:r>
-        <w:t xml:space="preserve"> </w:t>
-      </w:r>
-    </w:p>
-    <w:p>
-      <w:pPr>
-        <w:pStyle w:val="Heading2"/>
-      </w:pPr>
-      <w:bookmarkStart w:id="19" w:name="_Toc411767732"/>
-      <w:r>
-        <w:t>Typical Usage</w:t>
-      </w:r>
-      <w:bookmarkEnd w:id="19"/>
-    </w:p>
-    <w:p>
-      <w:proofErr w:type="spellStart"/>
-      <w:r>
-        <w:t>PurgePodcasts</w:t>
-      </w:r>
-      <w:proofErr w:type="spellEnd"/>
-      <w:r>
-        <w:t xml:space="preserve"> </w:t>
-      </w:r>
-      <w:r>
-        <w:t xml:space="preserve">is typically used </w:t>
-      </w:r>
-      <w:r>
-        <w:t>to remove old downloads</w:t>
-      </w:r>
-      <w:r>
-        <w:t>.</w:t>
-      </w:r>
-      <w:r>
-        <w:t xml:space="preserve"> The number of days it takes to be considered to be old is configured in the control file on a fed by feed basis, you can also disable the purging in any feed.</w:t>
-      </w:r>
-      <w:r>
-        <w:t xml:space="preserve"> </w:t>
-      </w:r>
-    </w:p>
-    <w:p>
-      <w:pPr>
-        <w:pStyle w:val="Heading2"/>
-      </w:pPr>
-      <w:bookmarkStart w:id="20" w:name="_Toc411767733"/>
-      <w:r>
-        <w:t>Command Line</w:t>
-      </w:r>
-      <w:bookmarkEnd w:id="20"/>
-    </w:p>
-    <w:p>
-      <w:r>
-        <w:t xml:space="preserve">The command line to run </w:t>
-      </w:r>
-      <w:proofErr w:type="spellStart"/>
-      <w:r>
-        <w:t>PurgePodcasts</w:t>
-      </w:r>
-      <w:proofErr w:type="spellEnd"/>
-      <w:r>
-        <w:t xml:space="preserve"> </w:t>
+      <w:r>
+        <w:t xml:space="preserve">PurgePodcasts </w:t>
       </w:r>
       <w:r>
         <w:t>is</w:t>
@@ -7518,23 +7282,10 @@
     </w:p>
     <w:p>
       <w:r>
-        <w:t>Where &lt;</w:t>
-      </w:r>
-      <w:proofErr w:type="spellStart"/>
-      <w:r>
-        <w:t>controlfile</w:t>
-      </w:r>
-      <w:proofErr w:type="spellEnd"/>
-      <w:r>
-        <w:t xml:space="preserve">&gt; is the filename of the XML file to control how </w:t>
-      </w:r>
-      <w:proofErr w:type="spellStart"/>
-      <w:r>
-        <w:t>PurgePodcasts</w:t>
-      </w:r>
-      <w:proofErr w:type="spellEnd"/>
-      <w:r>
-        <w:t xml:space="preserve"> </w:t>
+        <w:t xml:space="preserve">Where &lt;controlfile&gt; is the filename of the XML file to control how </w:t>
+      </w:r>
+      <w:r>
+        <w:t xml:space="preserve">PurgePodcasts </w:t>
       </w:r>
       <w:r>
         <w:t>will work. For example if your control file is called MyPhone.XML then the command line would be</w:t>
@@ -7560,49 +7311,37 @@
       <w:pPr>
         <w:pStyle w:val="Heading1"/>
       </w:pPr>
-      <w:bookmarkStart w:id="21" w:name="_Toc411767734"/>
-      <w:proofErr w:type="spellStart"/>
+      <w:bookmarkStart w:id="21" w:name="_Toc412054992"/>
       <w:r>
         <w:t>GeneratePlaylist</w:t>
       </w:r>
       <w:bookmarkEnd w:id="21"/>
-      <w:proofErr w:type="spellEnd"/>
-    </w:p>
-    <w:p>
-      <w:proofErr w:type="spellStart"/>
-      <w:r>
-        <w:t>GeneratePlaylist</w:t>
-      </w:r>
-      <w:proofErr w:type="spellEnd"/>
-      <w:r>
-        <w:t xml:space="preserve"> is the command that will create a playlist file from a folder structure </w:t>
+    </w:p>
+    <w:p>
+      <w:r>
+        <w:t xml:space="preserve">GeneratePlaylist is the command that will create a playlist file from a folder structure </w:t>
       </w:r>
     </w:p>
     <w:p>
       <w:pPr>
         <w:pStyle w:val="Heading2"/>
       </w:pPr>
-      <w:bookmarkStart w:id="22" w:name="_Toc411767735"/>
+      <w:bookmarkStart w:id="22" w:name="_Toc412054993"/>
       <w:r>
         <w:t>Typical Usage</w:t>
       </w:r>
       <w:bookmarkEnd w:id="22"/>
     </w:p>
     <w:p>
-      <w:proofErr w:type="spellStart"/>
-      <w:r>
-        <w:t>GeneratePlaylist</w:t>
-      </w:r>
-      <w:proofErr w:type="spellEnd"/>
-      <w:r>
-        <w:t xml:space="preserve"> is typically used when you have a large number of digital media files that you have copied to a location and you would like to generate a playlist for all the files. </w:t>
+      <w:r>
+        <w:t xml:space="preserve">GeneratePlaylist is typically used when you have a large number of digital media files that you have copied to a location and you would like to generate a playlist for all the files. </w:t>
       </w:r>
     </w:p>
     <w:p>
       <w:pPr>
         <w:pStyle w:val="Heading2"/>
       </w:pPr>
-      <w:bookmarkStart w:id="23" w:name="_Toc411767736"/>
+      <w:bookmarkStart w:id="23" w:name="_Toc412054994"/>
       <w:r>
         <w:t>Command Line</w:t>
       </w:r>
@@ -7610,15 +7349,7 @@
     </w:p>
     <w:p>
       <w:r>
-        <w:t xml:space="preserve">The command line to run </w:t>
-      </w:r>
-      <w:proofErr w:type="spellStart"/>
-      <w:r>
-        <w:t>GeneratePlaylist</w:t>
-      </w:r>
-      <w:proofErr w:type="spellEnd"/>
-      <w:r>
-        <w:t xml:space="preserve"> is</w:t>
+        <w:t>The command line to run GeneratePlaylist is</w:t>
       </w:r>
     </w:p>
     <w:p>
@@ -7636,23 +7367,7 @@
     </w:p>
     <w:p>
       <w:r>
-        <w:t>Where &lt;</w:t>
-      </w:r>
-      <w:proofErr w:type="spellStart"/>
-      <w:r>
-        <w:t>controlfile</w:t>
-      </w:r>
-      <w:proofErr w:type="spellEnd"/>
-      <w:r>
-        <w:t xml:space="preserve">&gt; is the filename of the XML file to control how </w:t>
-      </w:r>
-      <w:proofErr w:type="spellStart"/>
-      <w:r>
-        <w:t>GeneratePlaylist</w:t>
-      </w:r>
-      <w:proofErr w:type="spellEnd"/>
-      <w:r>
-        <w:t xml:space="preserve"> will work. For example if your control file is called MyPhone.XML then the command line would be</w:t>
+        <w:t>Where &lt;controlfile&gt; is the filename of the XML file to control how GeneratePlaylist will work. For example if your control file is called MyPhone.XML then the command line would be</w:t>
       </w:r>
     </w:p>
     <w:p>
@@ -7669,21 +7384,8 @@
       </w:pPr>
     </w:p>
     <w:p>
-      <w:proofErr w:type="spellStart"/>
-      <w:r>
-        <w:t>GeneratePlaylist</w:t>
-      </w:r>
-      <w:proofErr w:type="spellEnd"/>
-      <w:r>
-        <w:t xml:space="preserve"> is the action performed by </w:t>
-      </w:r>
-      <w:proofErr w:type="spellStart"/>
-      <w:r>
-        <w:t>SyncPodcasts</w:t>
-      </w:r>
-      <w:proofErr w:type="spellEnd"/>
-      <w:r>
-        <w:t xml:space="preserve"> after all the copying has been done.</w:t>
+      <w:r>
+        <w:t>GeneratePlaylist is the action performed by SyncPodcasts after all the copying has been done.</w:t>
       </w:r>
     </w:p>
     <w:p>
@@ -7695,7 +7397,7 @@
       <w:pPr>
         <w:pStyle w:val="Heading1"/>
       </w:pPr>
-      <w:bookmarkStart w:id="24" w:name="_Toc411767737"/>
+      <w:bookmarkStart w:id="24" w:name="_Toc412054995"/>
       <w:r>
         <w:lastRenderedPageBreak/>
         <w:t>Using the utilities</w:t>
@@ -7712,7 +7414,7 @@
         <w:pStyle w:val="Heading2"/>
       </w:pPr>
       <w:bookmarkStart w:id="25" w:name="_Ref312421286"/>
-      <w:bookmarkStart w:id="26" w:name="_Toc411767738"/>
+      <w:bookmarkStart w:id="26" w:name="_Toc412054996"/>
       <w:r>
         <w:t>Downloading to a PC and then synchronising to a device</w:t>
       </w:r>
@@ -7729,7 +7431,7 @@
         <w:pStyle w:val="Heading3"/>
       </w:pPr>
       <w:bookmarkStart w:id="27" w:name="_Ref312421367"/>
-      <w:bookmarkStart w:id="28" w:name="_Toc411767739"/>
+      <w:bookmarkStart w:id="28" w:name="_Toc412054997"/>
       <w:r>
         <w:t>Setting up</w:t>
       </w:r>
@@ -7743,21 +7445,11 @@
     </w:p>
     <w:p>
       <w:r>
-        <w:t xml:space="preserve">Do remember that removable media such as memory sticks can be referred to by different drive letters on different </w:t>
-      </w:r>
-      <w:proofErr w:type="gramStart"/>
-      <w:r>
-        <w:t>machines,</w:t>
-      </w:r>
-      <w:proofErr w:type="gramEnd"/>
-      <w:r>
-        <w:t xml:space="preserve"> however you can use the “Computer Management” console to permanently set the drive letter for a removable media device on a given computer. You can launch the Computer Management console by typing “</w:t>
-      </w:r>
-      <w:proofErr w:type="spellStart"/>
+        <w:t>Do remember that removable media such as memory sticks can be referred to by different drive letters on different machines, however you can use the “Computer Management” console to permanently set the drive letter for a removable media device on a given computer. You can launch the Computer Management console by typing “</w:t>
+      </w:r>
       <w:r>
         <w:t>compmgmt.msc</w:t>
       </w:r>
-      <w:proofErr w:type="spellEnd"/>
       <w:r>
         <w:t xml:space="preserve">” into a command prompt </w:t>
       </w:r>
@@ -7824,7 +7516,7 @@
       <w:pPr>
         <w:pStyle w:val="Heading3"/>
       </w:pPr>
-      <w:bookmarkStart w:id="29" w:name="_Toc411767740"/>
+      <w:bookmarkStart w:id="29" w:name="_Toc412054998"/>
       <w:r>
         <w:t>Key elements in the control file</w:t>
       </w:r>
@@ -8100,15 +7792,7 @@
         </w:numPr>
       </w:pPr>
       <w:r>
-        <w:t>After I have listened to an episode on my device, I want to be able to delete the episode on my PC and have the delete synchronised across to the device so I use “</w:t>
-      </w:r>
-      <w:proofErr w:type="spellStart"/>
-      <w:r>
-        <w:t>high_tide</w:t>
-      </w:r>
-      <w:proofErr w:type="spellEnd"/>
-      <w:r>
-        <w:t>” as a strategy, which is also why I want to have the published date in the file name</w:t>
+        <w:t>After I have listened to an episode on my device, I want to be able to delete the episode on my PC and have the delete synchronised across to the device so I use “high_tide” as a strategy, which is also why I want to have the published date in the file name</w:t>
       </w:r>
     </w:p>
     <w:p>
@@ -8216,21 +7900,11 @@
       <w:r>
         <w:t xml:space="preserve">I do not specify </w:t>
       </w:r>
-      <w:proofErr w:type="spellStart"/>
       <w:r>
         <w:t>deleteDownloadsDaysOld</w:t>
       </w:r>
-      <w:proofErr w:type="spellEnd"/>
-      <w:r>
-        <w:t xml:space="preserve"> so </w:t>
-      </w:r>
-      <w:proofErr w:type="spellStart"/>
-      <w:r>
-        <w:t>PurgePodcasts</w:t>
-      </w:r>
-      <w:proofErr w:type="spellEnd"/>
-      <w:r>
-        <w:t xml:space="preserve"> will never delete an old episode</w:t>
+      <w:r>
+        <w:t xml:space="preserve"> so PurgePodcasts will never delete an old episode</w:t>
       </w:r>
       <w:r>
         <w:t xml:space="preserve"> I need to manually delete episodes I have listened to but I do not want to miss an episode so this is fine.</w:t>
@@ -8245,23 +7919,7 @@
         </w:numPr>
       </w:pPr>
       <w:r>
-        <w:t>I have used “</w:t>
-      </w:r>
-      <w:proofErr w:type="spellStart"/>
-      <w:r>
-        <w:t>high_tide</w:t>
-      </w:r>
-      <w:proofErr w:type="spellEnd"/>
-      <w:r>
-        <w:t xml:space="preserve">” strategy so when I have listened to an episode I delete it on my PC and </w:t>
-      </w:r>
-      <w:proofErr w:type="spellStart"/>
-      <w:r>
-        <w:t>SyncPodcasts</w:t>
-      </w:r>
-      <w:proofErr w:type="spellEnd"/>
-      <w:r>
-        <w:t xml:space="preserve"> will delete the episode on my device.</w:t>
+        <w:t>I have used “high_tide” strategy so when I have listened to an episode I delete it on my PC and SyncPodcasts will delete the episode on my device.</w:t>
       </w:r>
     </w:p>
     <w:p>
@@ -8273,23 +7931,7 @@
         </w:numPr>
       </w:pPr>
       <w:r>
-        <w:t xml:space="preserve">I want to copy all the </w:t>
-      </w:r>
-      <w:proofErr w:type="spellStart"/>
-      <w:r>
-        <w:t>epicodes</w:t>
-      </w:r>
-      <w:proofErr w:type="spellEnd"/>
-      <w:r>
-        <w:t xml:space="preserve"> to my device so I set number to -1. For some feeds I limit the number to be copied to 3 for example, then </w:t>
-      </w:r>
-      <w:proofErr w:type="spellStart"/>
-      <w:r>
-        <w:t>SyncPOdcasts</w:t>
-      </w:r>
-      <w:proofErr w:type="spellEnd"/>
-      <w:r>
-        <w:t xml:space="preserve"> will copy the oldest 3 episodes to my device and as I delete them on my PC will keep the device topped up until there are no more available.</w:t>
+        <w:t>I want to copy all the epicodes to my device so I set number to -1. For some feeds I limit the number to be copied to 3 for example, then SyncPOdcasts will copy the oldest 3 episodes to my device and as I delete them on my PC will keep the device topped up until there are no more available.</w:t>
       </w:r>
     </w:p>
     <w:p>
@@ -8419,23 +8061,11 @@
           <w:numId w:val="12"/>
         </w:numPr>
       </w:pPr>
-      <w:proofErr w:type="spellStart"/>
-      <w:proofErr w:type="gramStart"/>
       <w:r>
         <w:t>deleteDownloadsDaysOld</w:t>
       </w:r>
-      <w:proofErr w:type="spellEnd"/>
-      <w:proofErr w:type="gramEnd"/>
-      <w:r>
-        <w:t xml:space="preserve"> is set to 31 so I </w:t>
-      </w:r>
-      <w:proofErr w:type="spellStart"/>
-      <w:r>
-        <w:t>PurgePodcasts</w:t>
-      </w:r>
-      <w:proofErr w:type="spellEnd"/>
-      <w:r>
-        <w:t xml:space="preserve"> will delete any episodes older th</w:t>
+      <w:r>
+        <w:t xml:space="preserve"> is set to 31 so I PurgePodcasts will delete any episodes older th</w:t>
       </w:r>
       <w:r>
         <w:t>a</w:t>
@@ -8452,13 +8082,8 @@
           <w:numId w:val="12"/>
         </w:numPr>
       </w:pPr>
-      <w:proofErr w:type="spellStart"/>
-      <w:r>
-        <w:t>high_tide</w:t>
-      </w:r>
-      <w:proofErr w:type="spellEnd"/>
-      <w:r>
-        <w:t xml:space="preserve"> strategy is used to the old episodes will not be downloaded again</w:t>
+      <w:r>
+        <w:t>high_tide strategy is used to the old episodes will not be downloaded again</w:t>
       </w:r>
     </w:p>
     <w:p>
@@ -8470,15 +8095,7 @@
         </w:numPr>
       </w:pPr>
       <w:r>
-        <w:t xml:space="preserve">number is set to 3 so </w:t>
-      </w:r>
-      <w:proofErr w:type="spellStart"/>
-      <w:r>
-        <w:t>SyncPodcasts</w:t>
-      </w:r>
-      <w:proofErr w:type="spellEnd"/>
-      <w:r>
-        <w:t xml:space="preserve"> will ensure that I have the last 3 podcasts published in the last month available on my device, as time goes on these podcasts are automatically replaced with the current month’s episodes, a bit like TiVo for your podcasts</w:t>
+        <w:t>number is set to 3 so SyncPodcasts will ensure that I have the last 3 podcasts published in the last month available on my device, as time goes on these podcasts are automatically replaced with the current month’s episodes, a bit like TiVo for your podcasts</w:t>
       </w:r>
       <w:r>
         <w:t>.</w:t>
@@ -8488,7 +8105,7 @@
       <w:pPr>
         <w:pStyle w:val="Heading3"/>
       </w:pPr>
-      <w:bookmarkStart w:id="30" w:name="_Toc411767741"/>
+      <w:bookmarkStart w:id="30" w:name="_Toc412054999"/>
       <w:r>
         <w:t>Workflow</w:t>
       </w:r>
@@ -8520,15 +8137,7 @@
         </w:numPr>
       </w:pPr>
       <w:r>
-        <w:t xml:space="preserve">Run </w:t>
-      </w:r>
-      <w:proofErr w:type="spellStart"/>
-      <w:r>
-        <w:t>PurgePodcasts</w:t>
-      </w:r>
-      <w:proofErr w:type="spellEnd"/>
-      <w:r>
-        <w:t xml:space="preserve"> to automatically remove any old podcasts</w:t>
+        <w:t>Run PurgePodcasts to automatically remove any old podcasts</w:t>
       </w:r>
     </w:p>
     <w:p>
@@ -8552,15 +8161,7 @@
         </w:numPr>
       </w:pPr>
       <w:r>
-        <w:t xml:space="preserve">Run </w:t>
-      </w:r>
-      <w:proofErr w:type="spellStart"/>
-      <w:r>
-        <w:t>DownloadPodcasts</w:t>
-      </w:r>
-      <w:proofErr w:type="spellEnd"/>
-      <w:r>
-        <w:t xml:space="preserve"> to get all newly published podcasts to my PC</w:t>
+        <w:t>Run DownloadPodcasts to get all newly published podcasts to my PC</w:t>
       </w:r>
     </w:p>
     <w:p>
@@ -8572,22 +8173,14 @@
         </w:numPr>
       </w:pPr>
       <w:r>
-        <w:t xml:space="preserve">Run </w:t>
-      </w:r>
-      <w:proofErr w:type="spellStart"/>
-      <w:r>
-        <w:t>SyncPodcasts</w:t>
-      </w:r>
-      <w:proofErr w:type="spellEnd"/>
-      <w:r>
-        <w:t xml:space="preserve"> to get the desired subset of podcasts onto my device</w:t>
+        <w:t>Run SyncPodcasts to get the desired subset of podcasts onto my device</w:t>
       </w:r>
     </w:p>
     <w:p>
       <w:pPr>
         <w:pStyle w:val="Heading2"/>
       </w:pPr>
-      <w:bookmarkStart w:id="31" w:name="_Toc411767742"/>
+      <w:bookmarkStart w:id="31" w:name="_Toc412055000"/>
       <w:r>
         <w:t>Downloading to a PC and then synchronising to a device – alternative strategy</w:t>
       </w:r>
@@ -8620,7 +8213,7 @@
       <w:pPr>
         <w:pStyle w:val="Heading3"/>
       </w:pPr>
-      <w:bookmarkStart w:id="32" w:name="_Toc411767743"/>
+      <w:bookmarkStart w:id="32" w:name="_Toc412055001"/>
       <w:r>
         <w:t>Setting up</w:t>
       </w:r>
@@ -8653,7 +8246,7 @@
       <w:pPr>
         <w:pStyle w:val="Heading3"/>
       </w:pPr>
-      <w:bookmarkStart w:id="33" w:name="_Toc411767744"/>
+      <w:bookmarkStart w:id="33" w:name="_Toc412055002"/>
       <w:r>
         <w:t>Key elements in the control file</w:t>
       </w:r>
@@ -8970,35 +8563,19 @@
         <w:t>all</w:t>
       </w:r>
       <w:r>
-        <w:t xml:space="preserve"> episodes – good though </w:t>
-      </w:r>
-      <w:proofErr w:type="spellStart"/>
-      <w:r>
-        <w:t>Hanselminutes</w:t>
-      </w:r>
-      <w:proofErr w:type="spellEnd"/>
-      <w:r>
-        <w:t xml:space="preserve"> is, I don’t want 200+ of them on my phone!)</w:t>
-      </w:r>
-    </w:p>
-    <w:p>
-      <w:r>
-        <w:t>The rest are just in priority order (</w:t>
-      </w:r>
-      <w:proofErr w:type="spellStart"/>
-      <w:r>
-        <w:t>SyncPodcasts</w:t>
-      </w:r>
-      <w:proofErr w:type="spellEnd"/>
-      <w:r>
-        <w:t xml:space="preserve"> uses the order in the control file to determine priority), with numbers of 4 or 5.</w:t>
+        <w:t xml:space="preserve"> episodes – good though Hanselminutes is, I don’t want 200+ of them on my phone!)</w:t>
+      </w:r>
+    </w:p>
+    <w:p>
+      <w:r>
+        <w:t>The rest are just in priority order (SyncPodcasts uses the order in the control file to determine priority), with numbers of 4 or 5.</w:t>
       </w:r>
     </w:p>
     <w:p>
       <w:pPr>
         <w:pStyle w:val="Heading3"/>
       </w:pPr>
-      <w:bookmarkStart w:id="34" w:name="_Toc411767745"/>
+      <w:bookmarkStart w:id="34" w:name="_Toc412055003"/>
       <w:r>
         <w:t>Workflow</w:t>
       </w:r>
@@ -9030,15 +8607,7 @@
         </w:numPr>
       </w:pPr>
       <w:r>
-        <w:t xml:space="preserve">Run </w:t>
-      </w:r>
-      <w:proofErr w:type="spellStart"/>
-      <w:r>
-        <w:t>DownloadPodcasts</w:t>
-      </w:r>
-      <w:proofErr w:type="spellEnd"/>
-      <w:r>
-        <w:t xml:space="preserve"> to get all newly published podcasts to my PC</w:t>
+        <w:t>Run DownloadPodcasts to get all newly published podcasts to my PC</w:t>
       </w:r>
     </w:p>
     <w:p>
@@ -9050,22 +8619,14 @@
         </w:numPr>
       </w:pPr>
       <w:r>
-        <w:t xml:space="preserve">Run </w:t>
-      </w:r>
-      <w:proofErr w:type="spellStart"/>
-      <w:r>
-        <w:t>SyncPodcasts</w:t>
-      </w:r>
-      <w:proofErr w:type="spellEnd"/>
-      <w:r>
-        <w:t xml:space="preserve"> to get the desired subset of podcasts onto my device</w:t>
+        <w:t>Run SyncPodcasts to get the desired subset of podcasts onto my device</w:t>
       </w:r>
     </w:p>
     <w:p>
       <w:pPr>
         <w:pStyle w:val="Heading2"/>
       </w:pPr>
-      <w:bookmarkStart w:id="35" w:name="_Toc411767746"/>
+      <w:bookmarkStart w:id="35" w:name="_Toc412055004"/>
       <w:r>
         <w:t xml:space="preserve">Download directly to a flash drive or </w:t>
       </w:r>
@@ -9083,7 +8644,7 @@
       <w:pPr>
         <w:pStyle w:val="Heading3"/>
       </w:pPr>
-      <w:bookmarkStart w:id="36" w:name="_Toc411767747"/>
+      <w:bookmarkStart w:id="36" w:name="_Toc412055005"/>
       <w:r>
         <w:t>Setting up</w:t>
       </w:r>
@@ -9091,33 +8652,17 @@
     </w:p>
     <w:p>
       <w:r>
-        <w:t xml:space="preserve">This is the same as the setup for </w:t>
-      </w:r>
-      <w:proofErr w:type="gramStart"/>
-      <w:r>
-        <w:t>7.1</w:t>
-      </w:r>
-      <w:r>
-        <w:t>,</w:t>
-      </w:r>
-      <w:proofErr w:type="gramEnd"/>
-      <w:r>
-        <w:t xml:space="preserve"> we copy </w:t>
-      </w:r>
-      <w:proofErr w:type="spellStart"/>
-      <w:r>
-        <w:t>PodcastUtilities</w:t>
-      </w:r>
-      <w:proofErr w:type="spellEnd"/>
-      <w:r>
-        <w:t xml:space="preserve"> to the root folder of the media player / flash drive.</w:t>
+        <w:t>This is the same as the setup for 7.1</w:t>
+      </w:r>
+      <w:r>
+        <w:t>, we copy PodcastUtilities to the root folder of the media player / flash drive.</w:t>
       </w:r>
     </w:p>
     <w:p>
       <w:pPr>
         <w:pStyle w:val="Heading3"/>
       </w:pPr>
-      <w:bookmarkStart w:id="37" w:name="_Toc411767748"/>
+      <w:bookmarkStart w:id="37" w:name="_Toc412055006"/>
       <w:r>
         <w:t>Key elements in the control file</w:t>
       </w:r>
@@ -9331,23 +8876,7 @@
     <w:p/>
     <w:p>
       <w:r>
-        <w:t xml:space="preserve">The interesting elements are, </w:t>
-      </w:r>
-      <w:proofErr w:type="spellStart"/>
-      <w:r>
-        <w:t>sourceRoot</w:t>
-      </w:r>
-      <w:proofErr w:type="spellEnd"/>
-      <w:r>
-        <w:t xml:space="preserve"> is a relative pathname (remember we will have the software and the control file are in the root folder of the media player, so the podcasts will be downloaded straight to this folder. </w:t>
-      </w:r>
-      <w:proofErr w:type="spellStart"/>
-      <w:r>
-        <w:t>destinationRoot</w:t>
-      </w:r>
-      <w:proofErr w:type="spellEnd"/>
-      <w:r>
-        <w:t xml:space="preserve"> can be anything, it is not used.</w:t>
+        <w:t>The interesting elements are, sourceRoot is a relative pathname (remember we will have the software and the control file are in the root folder of the media player, so the podcasts will be downloaded straight to this folder. destinationRoot can be anything, it is not used.</w:t>
       </w:r>
     </w:p>
     <w:p>
@@ -9360,39 +8889,15 @@
     </w:p>
     <w:p>
       <w:r>
-        <w:t xml:space="preserve">Some older and cheaper media players are particularly slow to write to, if this is the case you may want to limit the number of concurrent downloads to 10 or less and you may also want to adjust the </w:t>
-      </w:r>
-      <w:proofErr w:type="spellStart"/>
-      <w:r>
-        <w:t>retryWaitISeconds</w:t>
-      </w:r>
-      <w:proofErr w:type="spellEnd"/>
-      <w:r>
-        <w:t xml:space="preserve"> to 15 or greater.</w:t>
-      </w:r>
-    </w:p>
-    <w:p>
-      <w:r>
-        <w:t xml:space="preserve">In this strategy we are just going to keep a pool of podcasts on the device, we will remove old ones and add new ones automatically. You will need to adjust the </w:t>
-      </w:r>
-      <w:proofErr w:type="spellStart"/>
-      <w:r>
-        <w:t>maximumDaysOld</w:t>
-      </w:r>
-      <w:proofErr w:type="spellEnd"/>
-      <w:r>
-        <w:t xml:space="preserve"> </w:t>
-      </w:r>
-      <w:r>
-        <w:t xml:space="preserve">and </w:t>
-      </w:r>
-      <w:proofErr w:type="spellStart"/>
-      <w:r>
-        <w:t>deleteDownloadsDaysOld</w:t>
-      </w:r>
-      <w:proofErr w:type="spellEnd"/>
-      <w:r>
-        <w:t xml:space="preserve"> </w:t>
+        <w:t>Some older and cheaper media players are particularly slow to write to, if this is the case you may want to limit the number of concurrent downloads to 10 or less and you may also want to adjust the retryWaitISeconds to 15 or greater.</w:t>
+      </w:r>
+    </w:p>
+    <w:p>
+      <w:r>
+        <w:t xml:space="preserve">In this strategy we are just going to keep a pool of podcasts on the device, we will remove old ones and add new ones automatically. You will need to adjust the maximumDaysOld </w:t>
+      </w:r>
+      <w:r>
+        <w:t xml:space="preserve">and deleteDownloadsDaysOld </w:t>
       </w:r>
       <w:r>
         <w:t>depending on the number of podcasts you are following and the size of the memory in your device. The more memory you have the larger the number of days you can specify.</w:t>
@@ -9400,15 +8905,7 @@
     </w:p>
     <w:p>
       <w:r>
-        <w:t xml:space="preserve">Then each of the podcasts that I subscribe to are done </w:t>
-      </w:r>
-      <w:proofErr w:type="spellStart"/>
-      <w:r>
-        <w:t>loke</w:t>
-      </w:r>
-      <w:proofErr w:type="spellEnd"/>
-      <w:r>
-        <w:t xml:space="preserve"> this</w:t>
+        <w:t>Then each of the podcasts that I subscribe to are done loke this</w:t>
       </w:r>
     </w:p>
     <w:p>
@@ -9496,34 +8993,18 @@
     </w:p>
     <w:p>
       <w:r>
-        <w:t xml:space="preserve">The number value does not matter as we do not sync these podcasts, the number we keep will depend upon the </w:t>
-      </w:r>
-      <w:proofErr w:type="spellStart"/>
-      <w:r>
-        <w:t>deleteDownloadsDaysOld</w:t>
-      </w:r>
-      <w:proofErr w:type="spellEnd"/>
-      <w:r>
-        <w:t xml:space="preserve"> and the frequency the podcasts are updated. If you want </w:t>
+        <w:t xml:space="preserve">The number value does not matter as we do not sync these podcasts, the number we keep will depend upon the deleteDownloadsDaysOld and the frequency the podcasts are updated. If you want </w:t>
       </w:r>
       <w:r>
         <w:lastRenderedPageBreak/>
-        <w:t xml:space="preserve">to prevent the automatic deletion of episodes then override this value in a podcast and set it to be a high value such as </w:t>
-      </w:r>
-      <w:proofErr w:type="gramStart"/>
-      <w:r>
-        <w:t>999,</w:t>
-      </w:r>
-      <w:proofErr w:type="gramEnd"/>
-      <w:r>
-        <w:t xml:space="preserve"> however the real purpose of this strategy is to set all of the feeds to automatically delete.</w:t>
+        <w:t>to prevent the automatic deletion of episodes then override this value in a podcast and set it to be a high value such as 999, however the real purpose of this strategy is to set all of the feeds to automatically delete.</w:t>
       </w:r>
     </w:p>
     <w:p>
       <w:pPr>
         <w:pStyle w:val="Heading3"/>
       </w:pPr>
-      <w:bookmarkStart w:id="38" w:name="_Toc411767749"/>
+      <w:bookmarkStart w:id="38" w:name="_Toc412055007"/>
       <w:r>
         <w:t>Workflow</w:t>
       </w:r>
@@ -9555,15 +9036,7 @@
         </w:numPr>
       </w:pPr>
       <w:r>
-        <w:t xml:space="preserve">Run </w:t>
-      </w:r>
-      <w:proofErr w:type="spellStart"/>
-      <w:r>
-        <w:t>PurgePodcasts</w:t>
-      </w:r>
-      <w:proofErr w:type="spellEnd"/>
-      <w:r>
-        <w:t xml:space="preserve"> to automatically remove any old podcasts</w:t>
+        <w:t>Run PurgePodcasts to automatically remove any old podcasts</w:t>
       </w:r>
     </w:p>
     <w:p>
@@ -9575,22 +9048,14 @@
         </w:numPr>
       </w:pPr>
       <w:r>
-        <w:t xml:space="preserve">Run </w:t>
-      </w:r>
-      <w:proofErr w:type="spellStart"/>
-      <w:r>
-        <w:t>DownloadPodcasts</w:t>
-      </w:r>
-      <w:proofErr w:type="spellEnd"/>
-      <w:r>
-        <w:t xml:space="preserve"> to get all newly published podcasts to my device</w:t>
+        <w:t>Run DownloadPodcasts to get all newly published podcasts to my device</w:t>
       </w:r>
     </w:p>
     <w:p>
       <w:pPr>
         <w:pStyle w:val="Heading1"/>
       </w:pPr>
-      <w:bookmarkStart w:id="39" w:name="_Toc411767750"/>
+      <w:bookmarkStart w:id="39" w:name="_Toc412055008"/>
       <w:r>
         <w:t>Control File Format</w:t>
       </w:r>
@@ -9598,22 +9063,14 @@
     </w:p>
     <w:p>
       <w:r>
-        <w:t>All the utilities make use of a control file to control how they operate. The format of the control file is XML, so all &lt;elements&gt; must have a closing element &lt;/elements&gt;</w:t>
-      </w:r>
-      <w:proofErr w:type="gramStart"/>
-      <w:r>
-        <w:t>The</w:t>
-      </w:r>
-      <w:proofErr w:type="gramEnd"/>
-      <w:r>
-        <w:t xml:space="preserve"> root element of the file is &lt;podcasts&gt;</w:t>
+        <w:t>All the utilities make use of a control file to control how they operate. The format of the control file is XML, so all &lt;elements&gt; must have a closing element &lt;/elements&gt;The root element of the file is &lt;podcasts&gt;</w:t>
       </w:r>
     </w:p>
     <w:p>
       <w:pPr>
         <w:pStyle w:val="Heading2"/>
       </w:pPr>
-      <w:bookmarkStart w:id="40" w:name="_Toc411767751"/>
+      <w:bookmarkStart w:id="40" w:name="_Toc412055009"/>
       <w:r>
         <w:t>Example Control File</w:t>
       </w:r>
@@ -9621,15 +9078,7 @@
     </w:p>
     <w:p>
       <w:r>
-        <w:t>The control file is an XML file and must be a legal XML file, in that elements must have a start and an end. The elements for example &lt;</w:t>
-      </w:r>
-      <w:proofErr w:type="spellStart"/>
-      <w:r>
-        <w:t>sourceRoot</w:t>
-      </w:r>
-      <w:proofErr w:type="spellEnd"/>
-      <w:r>
-        <w:t>&gt; must be specified in the correct upper and lower case as shown here. This is an example of a control file</w:t>
+        <w:t>The control file is an XML file and must be a legal XML file, in that elements must have a start and an end. The elements for example &lt;sourceRoot&gt; must be specified in the correct upper and lower case as shown here. This is an example of a control file</w:t>
       </w:r>
     </w:p>
     <w:p>
@@ -10063,70 +9512,22 @@
     </w:p>
     <w:p>
       <w:r>
-        <w:t xml:space="preserve">If this control file was used with the </w:t>
-      </w:r>
-      <w:proofErr w:type="spellStart"/>
-      <w:r>
-        <w:t>SyncPodcasts</w:t>
-      </w:r>
-      <w:proofErr w:type="spellEnd"/>
-      <w:r>
-        <w:t xml:space="preserve"> utility then it would copy all the mp3 podcasts in “Test Match Special” and “</w:t>
-      </w:r>
-      <w:proofErr w:type="spellStart"/>
-      <w:r>
-        <w:t>Hansleminutes</w:t>
-      </w:r>
-      <w:proofErr w:type="spellEnd"/>
-      <w:r>
-        <w:t xml:space="preserve">” folders followed by the first five mp3 files in the folder “From Our Own </w:t>
-      </w:r>
-      <w:proofErr w:type="spellStart"/>
-      <w:r>
-        <w:t>Correspondant</w:t>
-      </w:r>
-      <w:proofErr w:type="spellEnd"/>
-      <w:r>
-        <w:t>” The source files are in a folder called downloads in the current folder and the destination folder is in “w:\Podcasts”. A WPL playlist will be generated and at least 2GB of space will be left on the drive.</w:t>
-      </w:r>
-    </w:p>
-    <w:p>
-      <w:r>
-        <w:t xml:space="preserve">If it was used with </w:t>
-      </w:r>
-      <w:proofErr w:type="spellStart"/>
-      <w:r>
-        <w:t>DownloadPodcasts</w:t>
-      </w:r>
-      <w:proofErr w:type="spellEnd"/>
-      <w:r>
-        <w:t xml:space="preserve"> </w:t>
-      </w:r>
-      <w:proofErr w:type="gramStart"/>
-      <w:r>
-        <w:t xml:space="preserve">then </w:t>
-      </w:r>
-      <w:r>
-        <w:t xml:space="preserve"> it</w:t>
-      </w:r>
-      <w:proofErr w:type="gramEnd"/>
-      <w:r>
-        <w:t xml:space="preserve"> would download all the episodes of Test Match Special and </w:t>
-      </w:r>
-      <w:proofErr w:type="spellStart"/>
-      <w:r>
-        <w:t>Hansleminutes</w:t>
-      </w:r>
-      <w:proofErr w:type="spellEnd"/>
-      <w:r>
-        <w:t xml:space="preserve"> published in the last 31 days. It would attempt to download 20 episodes at a time.</w:t>
+        <w:t>If this control file was used with the SyncPodcasts utility then it would copy all the mp3 podcasts in “Test Match Special” and “Hansleminutes” folders followed by the first five mp3 files in the folder “From Our Own Correspondant” The source files are in a folder called downloads in the current folder and the destination folder is in “w:\Podcasts”. A WPL playlist will be generated and at least 2GB of space will be left on the drive.</w:t>
+      </w:r>
+    </w:p>
+    <w:p>
+      <w:r>
+        <w:t xml:space="preserve">If it was used with DownloadPodcasts then </w:t>
+      </w:r>
+      <w:r>
+        <w:t xml:space="preserve"> it would download all the episodes of Test Match Special and Hansleminutes published in the last 31 days. It would attempt to download 20 episodes at a time.</w:t>
       </w:r>
     </w:p>
     <w:p>
       <w:pPr>
         <w:pStyle w:val="Heading3"/>
       </w:pPr>
-      <w:bookmarkStart w:id="41" w:name="_Toc411767752"/>
+      <w:bookmarkStart w:id="41" w:name="_Toc412055010"/>
       <w:r>
         <w:t>Global Section</w:t>
       </w:r>
@@ -10141,62 +9542,18 @@
       <w:pPr>
         <w:pStyle w:val="Heading4"/>
       </w:pPr>
-      <w:bookmarkStart w:id="42" w:name="_Toc411767753"/>
-      <w:proofErr w:type="spellStart"/>
-      <w:proofErr w:type="gramStart"/>
+      <w:bookmarkStart w:id="42" w:name="_Toc412055011"/>
       <w:r>
         <w:t>sourceRoot</w:t>
       </w:r>
       <w:bookmarkEnd w:id="42"/>
-      <w:proofErr w:type="spellEnd"/>
-      <w:proofErr w:type="gramEnd"/>
     </w:p>
     <w:p>
       <w:r>
         <w:t>This is the path to the source media files. It can be a relative or absolute path.</w:t>
       </w:r>
       <w:r>
-        <w:t xml:space="preserve"> The </w:t>
-      </w:r>
-      <w:proofErr w:type="spellStart"/>
-      <w:r>
-        <w:t>sourceRoot</w:t>
-      </w:r>
-      <w:proofErr w:type="spellEnd"/>
-      <w:r>
-        <w:t xml:space="preserve"> is </w:t>
-      </w:r>
-      <w:proofErr w:type="spellStart"/>
-      <w:r>
-        <w:t>ued</w:t>
-      </w:r>
-      <w:proofErr w:type="spellEnd"/>
-      <w:r>
-        <w:t xml:space="preserve"> by </w:t>
-      </w:r>
-      <w:proofErr w:type="spellStart"/>
-      <w:r>
-        <w:t>DownloadPodcasts</w:t>
-      </w:r>
-      <w:proofErr w:type="spellEnd"/>
-      <w:r>
-        <w:t xml:space="preserve"> as the root folder to download episodes </w:t>
-      </w:r>
-      <w:proofErr w:type="gramStart"/>
-      <w:r>
-        <w:t>to,</w:t>
-      </w:r>
-      <w:proofErr w:type="gramEnd"/>
-      <w:r>
-        <w:t xml:space="preserve"> </w:t>
-      </w:r>
-      <w:proofErr w:type="spellStart"/>
-      <w:r>
-        <w:t>SyncPodcasts</w:t>
-      </w:r>
-      <w:proofErr w:type="spellEnd"/>
-      <w:r>
-        <w:t xml:space="preserve"> uses it as the </w:t>
+        <w:t xml:space="preserve"> The sourceRoot is ued by DownloadPodcasts as the root folder to download episodes to, SyncPodcasts uses it as the </w:t>
       </w:r>
       <w:r>
         <w:t>place to read media from.</w:t>
@@ -10204,15 +9561,7 @@
     </w:p>
     <w:p>
       <w:r>
-        <w:t>Some phones, for example many newer Android phones and Windows Phone devices do not appear as a drive letter. Instead they may support MTP (Media Transfer Protocol). If that is the case you can prefix a path by “MTP:</w:t>
-      </w:r>
-      <w:proofErr w:type="gramStart"/>
-      <w:r>
-        <w:t>”,</w:t>
-      </w:r>
-      <w:proofErr w:type="gramEnd"/>
-      <w:r>
-        <w:t xml:space="preserve"> followed by the device name to address these devices, for example</w:t>
+        <w:t>Some phones, for example many newer Android phones and Windows Phone devices do not appear as a drive letter. Instead they may support MTP (Media Transfer Protocol). If that is the case you can prefix a path by “MTP:”, followed by the device name to address these devices, for example</w:t>
       </w:r>
     </w:p>
     <w:p>
@@ -10279,34 +9628,16 @@
     <w:p>
       <w:r>
         <w:lastRenderedPageBreak/>
-        <w:t xml:space="preserve">If it is a relative path (for example “.\media”) it is relative to the current working directory, usually this is the current directory if you are running the utility from a </w:t>
-      </w:r>
-      <w:proofErr w:type="spellStart"/>
-      <w:r>
-        <w:t>cmd</w:t>
-      </w:r>
-      <w:proofErr w:type="spellEnd"/>
-      <w:r>
-        <w:t xml:space="preserve"> prompt.</w:t>
-      </w:r>
-    </w:p>
-    <w:p>
-      <w:r>
-        <w:t xml:space="preserve">An absolute path (for example “m:\media”) will remain unaffected by where the utility is run from. Do remember that removable media can be referred to by different drive letters on different </w:t>
-      </w:r>
-      <w:proofErr w:type="gramStart"/>
-      <w:r>
-        <w:t>machines,</w:t>
-      </w:r>
-      <w:proofErr w:type="gramEnd"/>
-      <w:r>
-        <w:t xml:space="preserve"> however you can use the “Computer Management” console to permanently set the drive letter for a removable media device on a given computer. You can launch the Computer Management console by typing “</w:t>
-      </w:r>
-      <w:proofErr w:type="spellStart"/>
+        <w:t>If it is a relative path (for example “.\media”) it is relative to the current working directory, usually this is the current directory if you are running the utility from a cmd prompt.</w:t>
+      </w:r>
+    </w:p>
+    <w:p>
+      <w:r>
+        <w:t>An absolute path (for example “m:\media”) will remain unaffected by where the utility is run from. Do remember that removable media can be referred to by different drive letters on different machines, however you can use the “Computer Management” console to permanently set the drive letter for a removable media device on a given computer. You can launch the Computer Management console by typing “</w:t>
+      </w:r>
       <w:r>
         <w:t>compmgmt.msc</w:t>
       </w:r>
-      <w:proofErr w:type="spellEnd"/>
       <w:r>
         <w:t xml:space="preserve">” into a command prompt </w:t>
       </w:r>
@@ -10375,58 +9706,28 @@
       <w:pPr>
         <w:pStyle w:val="Heading4"/>
       </w:pPr>
-      <w:bookmarkStart w:id="43" w:name="_Toc411767754"/>
-      <w:proofErr w:type="spellStart"/>
-      <w:proofErr w:type="gramStart"/>
+      <w:bookmarkStart w:id="43" w:name="_Toc412055012"/>
       <w:r>
         <w:t>destinationRoot</w:t>
       </w:r>
       <w:bookmarkEnd w:id="43"/>
-      <w:proofErr w:type="spellEnd"/>
-      <w:proofErr w:type="gramEnd"/>
-    </w:p>
-    <w:p>
-      <w:proofErr w:type="spellStart"/>
-      <w:r>
-        <w:t>SyncPodcasts</w:t>
-      </w:r>
-      <w:proofErr w:type="spellEnd"/>
-      <w:r>
-        <w:t xml:space="preserve"> uses this as</w:t>
-      </w:r>
-      <w:r>
-        <w:t xml:space="preserve"> the path that we shall copy </w:t>
-      </w:r>
-      <w:proofErr w:type="gramStart"/>
-      <w:r>
-        <w:t>to</w:t>
-      </w:r>
-      <w:r>
-        <w:t>,</w:t>
-      </w:r>
-      <w:proofErr w:type="gramEnd"/>
-      <w:r>
-        <w:t xml:space="preserve"> </w:t>
-      </w:r>
-      <w:proofErr w:type="spellStart"/>
-      <w:r>
-        <w:t>GeneratePlaylists</w:t>
-      </w:r>
-      <w:proofErr w:type="spellEnd"/>
-      <w:r>
-        <w:t xml:space="preserve"> uses it as the root folder to find media in</w:t>
+    </w:p>
+    <w:p>
+      <w:r>
+        <w:t>SyncPodcasts uses this as</w:t>
+      </w:r>
+      <w:r>
+        <w:t xml:space="preserve"> the path that we shall copy to</w:t>
+      </w:r>
+      <w:r>
+        <w:t>, GeneratePlaylists uses it as the root folder to find media in</w:t>
       </w:r>
       <w:r>
         <w:t>. This must be an absolute pathname for example p:\media.</w:t>
       </w:r>
       <w:r>
-        <w:t xml:space="preserve"> </w:t>
-      </w:r>
-      <w:proofErr w:type="spellStart"/>
-      <w:r>
-        <w:t>GeneratePlaylist</w:t>
-      </w:r>
-      <w:proofErr w:type="spellEnd"/>
+        <w:t xml:space="preserve"> GeneratePlaylist</w:t>
+      </w:r>
     </w:p>
     <w:p>
       <w:r>
@@ -10437,40 +9738,15 @@
       <w:pPr>
         <w:pStyle w:val="Heading4"/>
       </w:pPr>
-      <w:bookmarkStart w:id="44" w:name="_Toc411767755"/>
-      <w:proofErr w:type="spellStart"/>
-      <w:proofErr w:type="gramStart"/>
+      <w:bookmarkStart w:id="44" w:name="_Toc412055013"/>
       <w:r>
         <w:t>playlistFilename</w:t>
       </w:r>
       <w:bookmarkEnd w:id="44"/>
-      <w:proofErr w:type="spellEnd"/>
-      <w:proofErr w:type="gramEnd"/>
-    </w:p>
-    <w:p>
-      <w:proofErr w:type="spellStart"/>
-      <w:r>
-        <w:t>SyncPodcasts</w:t>
-      </w:r>
-      <w:proofErr w:type="spellEnd"/>
-      <w:r>
-        <w:t xml:space="preserve"> and </w:t>
-      </w:r>
-      <w:proofErr w:type="spellStart"/>
-      <w:r>
-        <w:t>GeneratePlaylist</w:t>
-      </w:r>
-      <w:proofErr w:type="spellEnd"/>
-      <w:r>
-        <w:t xml:space="preserve"> </w:t>
-      </w:r>
-      <w:proofErr w:type="gramStart"/>
-      <w:r>
-        <w:t>uses</w:t>
-      </w:r>
-      <w:proofErr w:type="gramEnd"/>
-      <w:r>
-        <w:t xml:space="preserve"> t</w:t>
+    </w:p>
+    <w:p>
+      <w:r>
+        <w:t>SyncPodcasts and GeneratePlaylist uses t</w:t>
       </w:r>
       <w:r>
         <w:t xml:space="preserve">his </w:t>
@@ -10486,35 +9762,15 @@
       <w:pPr>
         <w:pStyle w:val="Heading4"/>
       </w:pPr>
-      <w:bookmarkStart w:id="45" w:name="_Toc411767756"/>
-      <w:proofErr w:type="spellStart"/>
-      <w:proofErr w:type="gramStart"/>
+      <w:bookmarkStart w:id="45" w:name="_Toc412055014"/>
       <w:r>
         <w:t>playlistFormat</w:t>
       </w:r>
       <w:bookmarkEnd w:id="45"/>
-      <w:proofErr w:type="spellEnd"/>
-      <w:proofErr w:type="gramEnd"/>
-    </w:p>
-    <w:p>
-      <w:r>
-        <w:t xml:space="preserve">The format the playlist should be in. Possible values are </w:t>
-      </w:r>
-      <w:proofErr w:type="spellStart"/>
-      <w:r>
-        <w:t>wpl</w:t>
-      </w:r>
-      <w:proofErr w:type="spellEnd"/>
-      <w:r>
-        <w:t xml:space="preserve"> or </w:t>
-      </w:r>
-      <w:proofErr w:type="spellStart"/>
-      <w:r>
-        <w:t>asx</w:t>
-      </w:r>
-      <w:proofErr w:type="spellEnd"/>
-      <w:r>
-        <w:t xml:space="preserve">, (upper or lower case). </w:t>
+    </w:p>
+    <w:p>
+      <w:r>
+        <w:t xml:space="preserve">The format the playlist should be in. Possible values are wpl or asx, (upper or lower case). </w:t>
       </w:r>
     </w:p>
     <w:p>
@@ -10527,15 +9783,11 @@
       <w:pPr>
         <w:pStyle w:val="Heading4"/>
       </w:pPr>
-      <w:bookmarkStart w:id="46" w:name="_Toc411767757"/>
-      <w:proofErr w:type="spellStart"/>
-      <w:proofErr w:type="gramStart"/>
+      <w:bookmarkStart w:id="46" w:name="_Toc412055015"/>
       <w:r>
         <w:t>freeSpaceToLeaveOnDestinationMB</w:t>
       </w:r>
       <w:bookmarkEnd w:id="46"/>
-      <w:proofErr w:type="spellEnd"/>
-      <w:proofErr w:type="gramEnd"/>
     </w:p>
     <w:p>
       <w:r>
@@ -10547,54 +9799,26 @@
     </w:p>
     <w:p>
       <w:r>
-        <w:t xml:space="preserve">When using </w:t>
-      </w:r>
-      <w:proofErr w:type="spellStart"/>
-      <w:r>
-        <w:t>SyncPodcasts</w:t>
-      </w:r>
-      <w:proofErr w:type="spellEnd"/>
-      <w:r>
-        <w:t xml:space="preserve"> c</w:t>
-      </w:r>
-      <w:r>
-        <w:t xml:space="preserve">opying will stop when there is less that this space left, however if there is less that this space left when </w:t>
-      </w:r>
-      <w:proofErr w:type="spellStart"/>
-      <w:r>
-        <w:t>SyncPodcasts</w:t>
-      </w:r>
-      <w:proofErr w:type="spellEnd"/>
-      <w:r>
-        <w:t xml:space="preserve"> is run then files will not be deleted to free up space.</w:t>
-      </w:r>
-    </w:p>
-    <w:p>
-      <w:r>
-        <w:t xml:space="preserve">When using </w:t>
-      </w:r>
-      <w:proofErr w:type="spellStart"/>
-      <w:r>
-        <w:t>DownloadPodcasts</w:t>
-      </w:r>
-      <w:proofErr w:type="spellEnd"/>
-      <w:r>
-        <w:t xml:space="preserve"> downloading will stop when there is less that this space left.</w:t>
+        <w:t>When using SyncPodcasts c</w:t>
+      </w:r>
+      <w:r>
+        <w:t>opying will stop when there is less that this space left, however if there is less that this space left when SyncPodcasts is run then files will not be deleted to free up space.</w:t>
+      </w:r>
+    </w:p>
+    <w:p>
+      <w:r>
+        <w:t>When using DownloadPodcasts downloading will stop when there is less that this space left.</w:t>
       </w:r>
     </w:p>
     <w:p>
       <w:pPr>
         <w:pStyle w:val="Heading4"/>
       </w:pPr>
-      <w:bookmarkStart w:id="47" w:name="_Toc411767758"/>
-      <w:proofErr w:type="spellStart"/>
-      <w:proofErr w:type="gramStart"/>
+      <w:bookmarkStart w:id="47" w:name="_Toc412055016"/>
       <w:r>
         <w:t>sortfield</w:t>
       </w:r>
       <w:bookmarkEnd w:id="47"/>
-      <w:proofErr w:type="spellEnd"/>
-      <w:proofErr w:type="gramEnd"/>
     </w:p>
     <w:p>
       <w:r>
@@ -10605,11 +9829,9 @@
       <w:r>
         <w:t xml:space="preserve">If the value of this setting is </w:t>
       </w:r>
-      <w:proofErr w:type="spellStart"/>
       <w:r>
         <w:t>creationtime</w:t>
       </w:r>
-      <w:proofErr w:type="spellEnd"/>
       <w:r>
         <w:t xml:space="preserve"> (upper or lower case) then the files are sorted by the date and time the file was created otherwise any other valu</w:t>
       </w:r>
@@ -10624,23 +9846,7 @@
     </w:p>
     <w:p>
       <w:r>
-        <w:t xml:space="preserve">If you use the </w:t>
-      </w:r>
-      <w:proofErr w:type="spellStart"/>
-      <w:r>
-        <w:t>DownloadPodcasts</w:t>
-      </w:r>
-      <w:proofErr w:type="spellEnd"/>
-      <w:r>
-        <w:t xml:space="preserve"> utility to download files then you can use the </w:t>
-      </w:r>
-      <w:proofErr w:type="spellStart"/>
-      <w:r>
-        <w:t>namingStyle</w:t>
-      </w:r>
-      <w:proofErr w:type="spellEnd"/>
-      <w:r>
-        <w:t xml:space="preserve"> setting to control the filename to ensure that the filename can be sorted by publishing date. </w:t>
+        <w:t xml:space="preserve">If you use the DownloadPodcasts utility to download files then you can use the namingStyle setting to control the filename to ensure that the filename can be sorted by publishing date. </w:t>
       </w:r>
     </w:p>
     <w:p>
@@ -10652,72 +9858,35 @@
       <w:pPr>
         <w:pStyle w:val="Heading4"/>
       </w:pPr>
-      <w:bookmarkStart w:id="48" w:name="_Toc411767759"/>
-      <w:proofErr w:type="spellStart"/>
-      <w:proofErr w:type="gramStart"/>
+      <w:bookmarkStart w:id="48" w:name="_Toc412055017"/>
       <w:r>
         <w:t>deleteEmptyFolder</w:t>
       </w:r>
       <w:bookmarkEnd w:id="48"/>
-      <w:proofErr w:type="spellEnd"/>
-      <w:proofErr w:type="gramEnd"/>
-    </w:p>
-    <w:p>
-      <w:proofErr w:type="spellStart"/>
-      <w:r>
-        <w:t>PurgePodcasts</w:t>
-      </w:r>
-      <w:proofErr w:type="spellEnd"/>
-      <w:r>
-        <w:t xml:space="preserve"> uses this field is used to control the removal of empty folders found in the source. </w:t>
-      </w:r>
-      <w:proofErr w:type="spellStart"/>
-      <w:r>
-        <w:t>SyncPodcasts</w:t>
-      </w:r>
-      <w:proofErr w:type="spellEnd"/>
-      <w:r>
-        <w:t xml:space="preserve"> uses this field to control the removal of empty folders from the destination. TRUE means remove the folder FALSE means leave empty folders.</w:t>
+    </w:p>
+    <w:p>
+      <w:r>
+        <w:t>PurgePodcasts uses this field is used to control the removal of empty folders found in the source. SyncPodcasts uses this field to control the removal of empty folders from the destination. TRUE means remove the folder FALSE means leave empty folders.</w:t>
+      </w:r>
+    </w:p>
+    <w:p>
+      <w:r>
+        <w:t xml:space="preserve">A folder is considered to be empty if it only contains downloaded files to be deleted or generated files such as thumbs.db. If you find a folder does not seem to be deleted then you may need to manually delete state.xml. </w:t>
       </w:r>
     </w:p>
     <w:p>
       <w:pPr>
         <w:pStyle w:val="Heading4"/>
       </w:pPr>
-      <w:bookmarkStart w:id="49" w:name="_Toc411767760"/>
-      <w:proofErr w:type="spellStart"/>
-      <w:proofErr w:type="gramStart"/>
+      <w:bookmarkStart w:id="49" w:name="_Toc412055018"/>
       <w:r>
         <w:t>sortdirection</w:t>
       </w:r>
       <w:bookmarkEnd w:id="49"/>
-      <w:proofErr w:type="spellEnd"/>
-      <w:proofErr w:type="gramEnd"/>
-    </w:p>
-    <w:p>
-      <w:r>
-        <w:t xml:space="preserve">This field is also used to control the selection of media files, possible values are </w:t>
-      </w:r>
-      <w:proofErr w:type="spellStart"/>
-      <w:r>
-        <w:t>desc</w:t>
-      </w:r>
-      <w:proofErr w:type="spellEnd"/>
-      <w:r>
-        <w:t xml:space="preserve"> or </w:t>
-      </w:r>
-      <w:proofErr w:type="spellStart"/>
-      <w:proofErr w:type="gramStart"/>
-      <w:r>
-        <w:t>asc</w:t>
-      </w:r>
-      <w:proofErr w:type="spellEnd"/>
-      <w:r>
-        <w:t xml:space="preserve"> ,</w:t>
-      </w:r>
-      <w:proofErr w:type="gramEnd"/>
-      <w:r>
-        <w:t xml:space="preserve"> (upper or lower case) for descending or ascending sort order.</w:t>
+    </w:p>
+    <w:p>
+      <w:r>
+        <w:t>This field is also used to control the selection of media files, possible values are desc or asc , (upper or lower case) for descending or ascending sort order.</w:t>
       </w:r>
     </w:p>
     <w:p>
@@ -10729,59 +9898,35 @@
       <w:pPr>
         <w:pStyle w:val="Heading4"/>
       </w:pPr>
-      <w:bookmarkStart w:id="50" w:name="_Toc411767761"/>
-      <w:proofErr w:type="spellStart"/>
-      <w:proofErr w:type="gramStart"/>
+      <w:bookmarkStart w:id="50" w:name="_Toc412055019"/>
       <w:r>
         <w:t>maximumNumberOfConcurrentDownloads</w:t>
       </w:r>
       <w:bookmarkEnd w:id="50"/>
-      <w:proofErr w:type="spellEnd"/>
-      <w:proofErr w:type="gramEnd"/>
-    </w:p>
-    <w:p>
-      <w:r>
-        <w:t xml:space="preserve">This element is only used by </w:t>
-      </w:r>
-      <w:proofErr w:type="spellStart"/>
-      <w:r>
-        <w:t>DownloadPodcasts</w:t>
-      </w:r>
-      <w:proofErr w:type="spellEnd"/>
-      <w:r>
-        <w:t xml:space="preserve"> and controls how many downloads are running at the same time. Your computer or the server that holds the podcasts may limit the number of connections it will accept.</w:t>
+    </w:p>
+    <w:p>
+      <w:r>
+        <w:t>This element is only used by DownloadPodcasts and controls how many downloads are running at the same time. Your computer or the server that holds the podcasts may limit the number of connections it will accept.</w:t>
       </w:r>
     </w:p>
     <w:p>
       <w:pPr>
         <w:pStyle w:val="Heading4"/>
       </w:pPr>
-      <w:bookmarkStart w:id="51" w:name="_Toc411767762"/>
-      <w:proofErr w:type="spellStart"/>
-      <w:proofErr w:type="gramStart"/>
-      <w:r>
+      <w:bookmarkStart w:id="51" w:name="_Toc412055020"/>
+      <w:r>
+        <w:lastRenderedPageBreak/>
         <w:t>retryWaitInSeconds</w:t>
       </w:r>
       <w:bookmarkEnd w:id="51"/>
-      <w:proofErr w:type="spellEnd"/>
-      <w:proofErr w:type="gramEnd"/>
-    </w:p>
-    <w:p>
-      <w:r>
-        <w:t xml:space="preserve">This element can be used to resolve any file locking issues when using slow flash drives. If you are running a large number of concurrent downloads in the same feed then all </w:t>
-      </w:r>
-      <w:proofErr w:type="gramStart"/>
-      <w:r>
-        <w:t>the downloads</w:t>
-      </w:r>
-      <w:proofErr w:type="gramEnd"/>
-      <w:r>
-        <w:t xml:space="preserve"> will attempt to update the high tide mark in the state file. You may see a warning message saying that the state file was locked and the downloader will retry. If after a number of retries the file is still locked then an error will be thrown.</w:t>
-      </w:r>
-    </w:p>
-    <w:p>
-      <w:r>
-        <w:lastRenderedPageBreak/>
+    </w:p>
+    <w:p>
+      <w:r>
+        <w:t>This element can be used to resolve any file locking issues when using slow flash drives. If you are running a large number of concurrent downloads in the same feed then all the downloads will attempt to update the high tide mark in the state file. You may see a warning message saying that the state file was locked and the downloader will retry. If after a number of retries the file is still locked then an error will be thrown.</w:t>
+      </w:r>
+    </w:p>
+    <w:p>
+      <w:r>
         <w:t>This element is the number of seconds to wait before retrying writing to the state file. You may find a higher number for example 15 or 20 seconds will help on slow flash drives, you may also find that reducing the number of concurrent downloads will help.</w:t>
       </w:r>
     </w:p>
@@ -10789,46 +9934,29 @@
       <w:pPr>
         <w:pStyle w:val="Heading4"/>
       </w:pPr>
-      <w:bookmarkStart w:id="52" w:name="_Toc411767763"/>
-      <w:proofErr w:type="gramStart"/>
-      <w:r>
-        <w:t>feed</w:t>
-      </w:r>
-      <w:proofErr w:type="gramEnd"/>
-      <w:r>
-        <w:t xml:space="preserve"> section</w:t>
+      <w:bookmarkStart w:id="52" w:name="_Toc412055021"/>
+      <w:r>
+        <w:t>feed section</w:t>
       </w:r>
       <w:bookmarkEnd w:id="52"/>
     </w:p>
     <w:p>
       <w:r>
-        <w:t xml:space="preserve">This section is only used by </w:t>
-      </w:r>
-      <w:proofErr w:type="spellStart"/>
-      <w:r>
-        <w:t>DownloadPodcasts</w:t>
-      </w:r>
-      <w:proofErr w:type="spellEnd"/>
-      <w:r>
-        <w:t xml:space="preserve"> and </w:t>
-      </w:r>
-      <w:proofErr w:type="spellStart"/>
-      <w:r>
-        <w:t>PurgePodcasts</w:t>
-      </w:r>
-      <w:proofErr w:type="spellEnd"/>
+        <w:t>This section is only used by DownloadPodcasts</w:t>
+      </w:r>
+      <w:r>
+        <w:t xml:space="preserve"> and PurgePodcasts</w:t>
+      </w:r>
     </w:p>
     <w:p>
       <w:pPr>
         <w:pStyle w:val="Heading4"/>
       </w:pPr>
-      <w:bookmarkStart w:id="53" w:name="_Toc411767764"/>
-      <w:proofErr w:type="gramStart"/>
+      <w:bookmarkStart w:id="53" w:name="_Toc412055022"/>
       <w:r>
         <w:t>format</w:t>
       </w:r>
       <w:bookmarkEnd w:id="53"/>
-      <w:proofErr w:type="gramEnd"/>
     </w:p>
     <w:p>
       <w:r>
@@ -10839,15 +9967,11 @@
       <w:pPr>
         <w:pStyle w:val="Heading4"/>
       </w:pPr>
-      <w:bookmarkStart w:id="54" w:name="_Toc411767765"/>
-      <w:proofErr w:type="spellStart"/>
-      <w:proofErr w:type="gramStart"/>
+      <w:bookmarkStart w:id="54" w:name="_Toc412055023"/>
       <w:r>
         <w:t>downloadStrategy</w:t>
       </w:r>
       <w:bookmarkEnd w:id="54"/>
-      <w:proofErr w:type="spellEnd"/>
-      <w:proofErr w:type="gramEnd"/>
     </w:p>
     <w:p>
       <w:r>
@@ -10919,15 +10043,7 @@
           </w:tcPr>
           <w:p>
             <w:r>
-              <w:t xml:space="preserve">All episodes in the feed will be downloaded, if a feed keeps all the episodes that have been published in it then all the episodes will be downloaded, if you delete an download then it will be replaced when </w:t>
-            </w:r>
-            <w:proofErr w:type="spellStart"/>
-            <w:r>
-              <w:t>DownloadPodcasts</w:t>
-            </w:r>
-            <w:proofErr w:type="spellEnd"/>
-            <w:r>
-              <w:t xml:space="preserve"> is next run</w:t>
+              <w:t>All episodes in the feed will be downloaded, if a feed keeps all the episodes that have been published in it then all the episodes will be downloaded, if you delete an download then it will be replaced when DownloadPodcasts is next run</w:t>
             </w:r>
           </w:p>
         </w:tc>
@@ -10963,11 +10079,9 @@
             <w:tcW w:w="4621" w:type="dxa"/>
           </w:tcPr>
           <w:p>
-            <w:proofErr w:type="spellStart"/>
             <w:r>
               <w:t>high_tide</w:t>
             </w:r>
-            <w:proofErr w:type="spellEnd"/>
           </w:p>
         </w:tc>
         <w:tc>
@@ -10992,15 +10106,11 @@
       <w:pPr>
         <w:pStyle w:val="Heading4"/>
       </w:pPr>
-      <w:bookmarkStart w:id="55" w:name="_Toc411767766"/>
-      <w:proofErr w:type="spellStart"/>
-      <w:proofErr w:type="gramStart"/>
+      <w:bookmarkStart w:id="55" w:name="_Toc412055024"/>
       <w:r>
         <w:t>namingStyle</w:t>
       </w:r>
       <w:bookmarkEnd w:id="55"/>
-      <w:proofErr w:type="spellEnd"/>
-      <w:proofErr w:type="gramEnd"/>
     </w:p>
     <w:p>
       <w:r>
@@ -11064,11 +10174,9 @@
             <w:tcW w:w="4621" w:type="dxa"/>
           </w:tcPr>
           <w:p>
-            <w:proofErr w:type="spellStart"/>
             <w:r>
               <w:t>etitle</w:t>
             </w:r>
-            <w:proofErr w:type="spellEnd"/>
           </w:p>
         </w:tc>
         <w:tc>
@@ -11088,11 +10196,9 @@
             <w:tcW w:w="4621" w:type="dxa"/>
           </w:tcPr>
           <w:p>
-            <w:proofErr w:type="spellStart"/>
             <w:r>
               <w:t>pubdate_etitle</w:t>
             </w:r>
-            <w:proofErr w:type="spellEnd"/>
           </w:p>
         </w:tc>
         <w:tc>
@@ -11101,7 +10207,11 @@
           </w:tcPr>
           <w:p>
             <w:r>
-              <w:t>Published date in the YYYY MM DD HH MM (to enable the files to be sorted by published date) followed by the episode title, as specified in the feed. Any characters that cannot be used in a filename will be replaced with an underscore.</w:t>
+              <w:t xml:space="preserve">Published date in the YYYY MM DD HH MM (to enable the files to be sorted by published date) followed by the episode title, as specified in the </w:t>
+            </w:r>
+            <w:r>
+              <w:lastRenderedPageBreak/>
+              <w:t>feed. Any characters that cannot be used in a filename will be replaced with an underscore.</w:t>
             </w:r>
           </w:p>
         </w:tc>
@@ -11112,11 +10222,10 @@
             <w:tcW w:w="4621" w:type="dxa"/>
           </w:tcPr>
           <w:p>
-            <w:proofErr w:type="spellStart"/>
-            <w:r>
+            <w:r>
+              <w:lastRenderedPageBreak/>
               <w:t>pubdate_url</w:t>
             </w:r>
-            <w:proofErr w:type="spellEnd"/>
           </w:p>
         </w:tc>
         <w:tc>
@@ -11136,11 +10245,9 @@
             <w:tcW w:w="4621" w:type="dxa"/>
           </w:tcPr>
           <w:p>
-            <w:proofErr w:type="spellStart"/>
             <w:r>
               <w:t>pubdate_title_url</w:t>
             </w:r>
-            <w:proofErr w:type="spellEnd"/>
           </w:p>
         </w:tc>
         <w:tc>
@@ -11152,7 +10259,6 @@
               <w:t xml:space="preserve">Published date in the YYYY MM DD HH MM (to enable the files to be sorted by published date) </w:t>
             </w:r>
             <w:r>
-              <w:lastRenderedPageBreak/>
               <w:t xml:space="preserve">followed by the feed title (the folder used to store the episodes) </w:t>
             </w:r>
             <w:r>
@@ -11167,12 +10273,9 @@
             <w:tcW w:w="4621" w:type="dxa"/>
           </w:tcPr>
           <w:p>
-            <w:proofErr w:type="spellStart"/>
-            <w:r>
-              <w:lastRenderedPageBreak/>
+            <w:r>
               <w:t>pubdate_folder_title_url</w:t>
             </w:r>
-            <w:proofErr w:type="spellEnd"/>
           </w:p>
         </w:tc>
         <w:tc>
@@ -11183,11 +10286,9 @@
             <w:r>
               <w:t xml:space="preserve">The files are named in the same manner as </w:t>
             </w:r>
-            <w:proofErr w:type="spellStart"/>
             <w:r>
               <w:t>pubdate_title_url</w:t>
             </w:r>
-            <w:proofErr w:type="spellEnd"/>
             <w:r>
               <w:t xml:space="preserve"> and then the files are placed in a folder named after the month the episode was published in the form YYYY_MM. Effectively this will group podcasts from the same month into a separate folder.</w:t>
             </w:r>
@@ -11222,15 +10323,11 @@
       <w:pPr>
         <w:pStyle w:val="Heading4"/>
       </w:pPr>
-      <w:bookmarkStart w:id="56" w:name="_Toc411767767"/>
-      <w:proofErr w:type="spellStart"/>
-      <w:proofErr w:type="gramStart"/>
+      <w:bookmarkStart w:id="56" w:name="_Toc412055025"/>
       <w:r>
         <w:t>maximumDaysOld</w:t>
       </w:r>
       <w:bookmarkEnd w:id="56"/>
-      <w:proofErr w:type="spellEnd"/>
-      <w:proofErr w:type="gramEnd"/>
     </w:p>
     <w:p>
       <w:r>
@@ -11241,48 +10338,20 @@
       <w:pPr>
         <w:pStyle w:val="Heading4"/>
       </w:pPr>
-      <w:bookmarkStart w:id="57" w:name="_Toc411767768"/>
-      <w:proofErr w:type="spellStart"/>
-      <w:proofErr w:type="gramStart"/>
+      <w:bookmarkStart w:id="57" w:name="_Toc412055026"/>
       <w:r>
         <w:t>deleteDownloadsDaysOld</w:t>
       </w:r>
       <w:bookmarkEnd w:id="57"/>
-      <w:proofErr w:type="spellEnd"/>
-      <w:proofErr w:type="gramEnd"/>
-    </w:p>
-    <w:p>
-      <w:r>
-        <w:t xml:space="preserve">This element is only used by </w:t>
-      </w:r>
-      <w:proofErr w:type="spellStart"/>
-      <w:r>
-        <w:t>PurgePodcasts</w:t>
-      </w:r>
-      <w:proofErr w:type="spellEnd"/>
-      <w:r>
-        <w:t xml:space="preserve"> and is used to remove old podcasts episodes that were published more than the specified number of days ago.</w:t>
-      </w:r>
-    </w:p>
-    <w:p>
-      <w:r>
-        <w:t xml:space="preserve">Please note that </w:t>
-      </w:r>
-      <w:proofErr w:type="spellStart"/>
-      <w:r>
-        <w:t>PurgePodcasts</w:t>
-      </w:r>
-      <w:proofErr w:type="spellEnd"/>
-      <w:r>
-        <w:t xml:space="preserve"> can only determine the date an episode was published if you use a </w:t>
-      </w:r>
-      <w:proofErr w:type="spellStart"/>
-      <w:r>
-        <w:t>namingStyle</w:t>
-      </w:r>
-      <w:proofErr w:type="spellEnd"/>
-      <w:r>
-        <w:t xml:space="preserve"> (see above) that records the publish date in the filename, otherwise the date the file was created on your local disk will be used.</w:t>
+    </w:p>
+    <w:p>
+      <w:r>
+        <w:t>This element is only used by PurgePodcasts and is used to remove old podcasts episodes that were published more than the specified number of days ago.</w:t>
+      </w:r>
+    </w:p>
+    <w:p>
+      <w:r>
+        <w:t>Please note that PurgePodcasts can only determine the date an episode was published if you use a namingStyle (see above) that records the publish date in the filename, otherwise the date the file was created on your local disk will be used.</w:t>
       </w:r>
     </w:p>
     <w:p>
@@ -11294,14 +10363,9 @@
       <w:pPr>
         <w:pStyle w:val="Heading4"/>
       </w:pPr>
-      <w:bookmarkStart w:id="58" w:name="_Toc411767769"/>
-      <w:proofErr w:type="gramStart"/>
-      <w:r>
-        <w:t>diagnostics</w:t>
-      </w:r>
-      <w:proofErr w:type="gramEnd"/>
-      <w:r>
-        <w:t xml:space="preserve"> section</w:t>
+      <w:bookmarkStart w:id="58" w:name="_Toc412055027"/>
+      <w:r>
+        <w:t>diagnostics section</w:t>
       </w:r>
       <w:bookmarkEnd w:id="58"/>
     </w:p>
@@ -11314,27 +10378,15 @@
       <w:pPr>
         <w:pStyle w:val="Heading4"/>
       </w:pPr>
-      <w:bookmarkStart w:id="59" w:name="_Toc411767770"/>
-      <w:proofErr w:type="spellStart"/>
-      <w:proofErr w:type="gramStart"/>
+      <w:bookmarkStart w:id="59" w:name="_Toc412055028"/>
       <w:r>
         <w:t>retainTempFiles</w:t>
       </w:r>
       <w:bookmarkEnd w:id="59"/>
-      <w:proofErr w:type="spellEnd"/>
-      <w:proofErr w:type="gramEnd"/>
-    </w:p>
-    <w:p>
-      <w:r>
-        <w:t xml:space="preserve">This setting is used by </w:t>
-      </w:r>
-      <w:proofErr w:type="spellStart"/>
-      <w:r>
-        <w:t>DownloadPodcasts</w:t>
-      </w:r>
-      <w:proofErr w:type="spellEnd"/>
-      <w:r>
-        <w:t>. Possible values are true or false. If true is specified then the RSS feed xml for each feed is saved to disk before it is processed. The file is stored in the same folder as the podcast episodes in a file called “</w:t>
+    </w:p>
+    <w:p>
+      <w:r>
+        <w:t>This setting is used by DownloadPodcasts. Possible values are true or false. If true is specified then the RSS feed xml for each feed is saved to disk before it is processed. The file is stored in the same folder as the podcast episodes in a file called “</w:t>
       </w:r>
       <w:r>
         <w:t>last_download_feed.xml</w:t>
@@ -11350,91 +10402,49 @@
       <w:pPr>
         <w:pStyle w:val="Heading4"/>
       </w:pPr>
-      <w:bookmarkStart w:id="60" w:name="_Toc411767771"/>
-      <w:proofErr w:type="spellStart"/>
-      <w:proofErr w:type="gramStart"/>
+      <w:bookmarkStart w:id="60" w:name="_Toc412055029"/>
       <w:r>
         <w:t>outputLevel</w:t>
       </w:r>
       <w:bookmarkEnd w:id="60"/>
-      <w:proofErr w:type="spellEnd"/>
-      <w:proofErr w:type="gramEnd"/>
-    </w:p>
-    <w:p>
-      <w:r>
-        <w:t xml:space="preserve">Possible values are verbose or none. If it is set to verbose then the console applications will display diagnostic information. If it is set to none (the default) then no diagnostic output is displayed. This setting only affects the console applications the </w:t>
-      </w:r>
-      <w:proofErr w:type="spellStart"/>
-      <w:r>
-        <w:t>PodcastUtilities.Common</w:t>
-      </w:r>
-      <w:proofErr w:type="spellEnd"/>
-      <w:r>
-        <w:t xml:space="preserve"> assembly for API developers never writes to the console or produces any output of any sort.</w:t>
+    </w:p>
+    <w:p>
+      <w:r>
+        <w:t xml:space="preserve">Possible values are verbose or none. If it is set to verbose then the console applications will display diagnostic information. If it is set to none (the default) then no diagnostic output is displayed. This </w:t>
+      </w:r>
+      <w:r>
+        <w:lastRenderedPageBreak/>
+        <w:t>setting only affects the console applications the PodcastUtilities.Common assembly for API developers never writes to the console or produces any output of any sort.</w:t>
       </w:r>
     </w:p>
     <w:p>
       <w:pPr>
         <w:pStyle w:val="Heading4"/>
       </w:pPr>
-      <w:bookmarkStart w:id="61" w:name="_Toc411767772"/>
-      <w:proofErr w:type="spellStart"/>
-      <w:proofErr w:type="gramStart"/>
-      <w:r>
-        <w:t>postdownloadcommand</w:t>
-      </w:r>
-      <w:proofErr w:type="spellEnd"/>
-      <w:proofErr w:type="gramEnd"/>
-      <w:r>
-        <w:t xml:space="preserve"> section</w:t>
+      <w:bookmarkStart w:id="61" w:name="_Toc412055030"/>
+      <w:r>
+        <w:t>postdownloadcommand section</w:t>
       </w:r>
       <w:bookmarkEnd w:id="61"/>
     </w:p>
     <w:p>
       <w:r>
-        <w:t xml:space="preserve">This section is optional but if present is used to specify a default external </w:t>
-      </w:r>
-      <w:proofErr w:type="spellStart"/>
-      <w:r>
-        <w:t>commandto</w:t>
-      </w:r>
-      <w:proofErr w:type="spellEnd"/>
-      <w:r>
-        <w:t xml:space="preserve"> be run after the successful completion of a download. The command can be used as is or any of the parts can be overridden by podcasts</w:t>
+        <w:t>This section is optional but if present is used to specify a default external commandto be run after the successful completion of a download. The command can be used as is or any of the parts can be overridden by podcasts</w:t>
       </w:r>
     </w:p>
     <w:p>
       <w:pPr>
         <w:pStyle w:val="Heading4"/>
       </w:pPr>
-      <w:bookmarkStart w:id="62" w:name="_Toc411767773"/>
-      <w:proofErr w:type="gramStart"/>
-      <w:r>
-        <w:lastRenderedPageBreak/>
+      <w:bookmarkStart w:id="62" w:name="_Toc412055031"/>
+      <w:r>
         <w:t>command</w:t>
       </w:r>
       <w:bookmarkEnd w:id="62"/>
-      <w:proofErr w:type="gramEnd"/>
-    </w:p>
-    <w:p>
-      <w:r>
-        <w:t xml:space="preserve">This is the command to be run. It should be an EXE or CMD </w:t>
-      </w:r>
-      <w:proofErr w:type="spellStart"/>
-      <w:r>
-        <w:t>etc</w:t>
-      </w:r>
-      <w:proofErr w:type="spellEnd"/>
-      <w:r>
-        <w:t xml:space="preserve"> that can be run on your computer. This is a tokenised </w:t>
-      </w:r>
-      <w:proofErr w:type="gramStart"/>
-      <w:r>
-        <w:t>commands</w:t>
-      </w:r>
-      <w:proofErr w:type="gramEnd"/>
-      <w:r>
-        <w:t xml:space="preserve"> where tokens are surrounded by braces {} The tokens that are supported are as follows</w:t>
+    </w:p>
+    <w:p>
+      <w:r>
+        <w:t>This is the command to be run. It should be an EXE or CMD etc that can be run on your computer. This is a tokenised commands where tokens are surrounded by braces {} The tokens that are supported are as follows</w:t>
       </w:r>
     </w:p>
     <w:tbl>
@@ -11491,11 +10501,9 @@
             <w:tcW w:w="4621" w:type="dxa"/>
           </w:tcPr>
           <w:p>
-            <w:proofErr w:type="spellStart"/>
             <w:r>
               <w:t>Downloadfullpath</w:t>
             </w:r>
-            <w:proofErr w:type="spellEnd"/>
           </w:p>
         </w:tc>
         <w:tc>
@@ -11515,11 +10523,9 @@
             <w:tcW w:w="4621" w:type="dxa"/>
           </w:tcPr>
           <w:p>
-            <w:proofErr w:type="spellStart"/>
             <w:r>
               <w:t>Downloadroot</w:t>
             </w:r>
-            <w:proofErr w:type="spellEnd"/>
           </w:p>
         </w:tc>
         <w:tc>
@@ -11528,13 +10534,8 @@
           </w:tcPr>
           <w:p>
             <w:r>
-              <w:t xml:space="preserve">The root folder for downloads. This will be the same as </w:t>
-            </w:r>
-            <w:proofErr w:type="spellStart"/>
-            <w:r>
-              <w:t>sourceRoot</w:t>
-            </w:r>
-            <w:proofErr w:type="spellEnd"/>
+              <w:t>The root folder for downloads. This will be the same as sourceRoot</w:t>
+            </w:r>
           </w:p>
         </w:tc>
       </w:tr>
@@ -11544,11 +10545,9 @@
             <w:tcW w:w="4621" w:type="dxa"/>
           </w:tcPr>
           <w:p>
-            <w:proofErr w:type="spellStart"/>
             <w:r>
               <w:t>Downloadfolder</w:t>
             </w:r>
-            <w:proofErr w:type="spellEnd"/>
           </w:p>
         </w:tc>
         <w:tc>
@@ -11571,11 +10570,9 @@
             <w:tcW w:w="4621" w:type="dxa"/>
           </w:tcPr>
           <w:p>
-            <w:proofErr w:type="spellStart"/>
             <w:r>
               <w:t>Exefolder</w:t>
             </w:r>
-            <w:proofErr w:type="spellEnd"/>
           </w:p>
         </w:tc>
         <w:tc>
@@ -11594,37 +10591,26 @@
       <w:pPr>
         <w:pStyle w:val="Heading4"/>
       </w:pPr>
-      <w:bookmarkStart w:id="63" w:name="_Toc411767774"/>
-      <w:proofErr w:type="gramStart"/>
+      <w:bookmarkStart w:id="63" w:name="_Toc412055032"/>
       <w:r>
         <w:t>arguments</w:t>
       </w:r>
       <w:bookmarkEnd w:id="63"/>
-      <w:proofErr w:type="gramEnd"/>
-    </w:p>
-    <w:p>
-      <w:proofErr w:type="gramStart"/>
-      <w:r>
-        <w:t>Arguments to be passed to the command.</w:t>
-      </w:r>
-      <w:proofErr w:type="gramEnd"/>
-      <w:r>
-        <w:t xml:space="preserve"> Please note that if the pathname has spaces in it you may need to surround and filenames or pathname in quotes. The tokens used in the command can be used here.</w:t>
+    </w:p>
+    <w:p>
+      <w:r>
+        <w:t>Arguments to be passed to the command. Please note that if the pathname has spaces in it you may need to surround and filenames or pathname in quotes. The tokens used in the command can be used here.</w:t>
       </w:r>
     </w:p>
     <w:p>
       <w:pPr>
         <w:pStyle w:val="Heading4"/>
       </w:pPr>
-      <w:bookmarkStart w:id="64" w:name="_Toc411767775"/>
-      <w:proofErr w:type="spellStart"/>
-      <w:proofErr w:type="gramStart"/>
+      <w:bookmarkStart w:id="64" w:name="_Toc412055033"/>
       <w:r>
         <w:t>workingdirectory</w:t>
       </w:r>
       <w:bookmarkEnd w:id="64"/>
-      <w:proofErr w:type="spellEnd"/>
-      <w:proofErr w:type="gramEnd"/>
     </w:p>
     <w:p>
       <w:r>
@@ -11635,7 +10621,7 @@
       <w:pPr>
         <w:pStyle w:val="Heading3"/>
       </w:pPr>
-      <w:bookmarkStart w:id="65" w:name="_Toc411767776"/>
+      <w:bookmarkStart w:id="65" w:name="_Toc412055034"/>
       <w:r>
         <w:t>Podcast Section</w:t>
       </w:r>
@@ -11654,469 +10640,264 @@
     </w:p>
     <w:p>
       <w:r>
-        <w:t xml:space="preserve">Each section must have a value for folder, pattern and number and can optionally override </w:t>
-      </w:r>
-      <w:proofErr w:type="spellStart"/>
+        <w:t>Each section must have a value for folder, pattern and number and can optionally override sortfield and sortdirection.</w:t>
+      </w:r>
+    </w:p>
+    <w:p>
+      <w:r>
+        <w:t>If you want to use DownloadPodcasts to download the episodes then you will need a feed/url element, you can optionally override any other element in the feed section of the global section.</w:t>
+      </w:r>
+    </w:p>
+    <w:p>
+      <w:pPr>
+        <w:pStyle w:val="Heading4"/>
+      </w:pPr>
+      <w:bookmarkStart w:id="66" w:name="_Toc412055035"/>
+      <w:r>
+        <w:t>folder</w:t>
+      </w:r>
+      <w:bookmarkEnd w:id="66"/>
+    </w:p>
+    <w:p>
+      <w:r>
+        <w:t>SyncPodcasts uses t</w:t>
+      </w:r>
+      <w:r>
+        <w:t xml:space="preserve">his </w:t>
+      </w:r>
+      <w:r>
+        <w:t>as</w:t>
+      </w:r>
+      <w:r>
+        <w:t xml:space="preserve"> the folder relative to the source that will be used to copy from and relative to the destination to copy to.</w:t>
+      </w:r>
+    </w:p>
+    <w:p>
+      <w:r>
+        <w:t>For example if the sourceRoot is “C:\Podcasts” and the destinationRoot is “X:\Media” and folder is “fred” then we will copy from “C:\Podcasts\fred” to “X:\Media\fred”</w:t>
+      </w:r>
+    </w:p>
+    <w:p>
+      <w:r>
+        <w:t>GeneratePlaylists uses this as the folder to find media to add to the playlist.</w:t>
+      </w:r>
+    </w:p>
+    <w:p>
+      <w:r>
+        <w:lastRenderedPageBreak/>
+        <w:t xml:space="preserve">It is also used by DownloadPodcasts as the folder relative to the </w:t>
+      </w:r>
+      <w:r>
+        <w:t>sourceRoot to download files to and also as the title of the podcast feed if the title is to be included in the episode file name using the namingStyle element.</w:t>
+      </w:r>
+    </w:p>
+    <w:p>
+      <w:pPr>
+        <w:pStyle w:val="Heading4"/>
+      </w:pPr>
+      <w:bookmarkStart w:id="67" w:name="_Toc412055036"/>
+      <w:r>
+        <w:t>pattern</w:t>
+      </w:r>
+      <w:bookmarkEnd w:id="67"/>
+    </w:p>
+    <w:p>
+      <w:r>
+        <w:t>SyncPodcasts uses this as t</w:t>
+      </w:r>
+      <w:r>
+        <w:t>he filename pattern to look for when copying files, for example *.mp3 will match all the mp3 files.</w:t>
+      </w:r>
+    </w:p>
+    <w:p>
+      <w:pPr>
+        <w:pStyle w:val="Heading4"/>
+      </w:pPr>
+      <w:bookmarkStart w:id="68" w:name="_Toc412055037"/>
+      <w:r>
+        <w:t>number</w:t>
+      </w:r>
+      <w:bookmarkEnd w:id="68"/>
+    </w:p>
+    <w:p>
+      <w:r>
+        <w:t xml:space="preserve">SyncPodcasts uses this as the </w:t>
+      </w:r>
+      <w:r>
+        <w:t>number of files to copy. -1 means that all file in the source folder will be copued.</w:t>
+      </w:r>
+    </w:p>
+    <w:p>
+      <w:pPr>
+        <w:pStyle w:val="Heading4"/>
+      </w:pPr>
+      <w:bookmarkStart w:id="69" w:name="_Toc412055038"/>
       <w:r>
         <w:t>sortfield</w:t>
       </w:r>
-      <w:proofErr w:type="spellEnd"/>
-      <w:r>
-        <w:t xml:space="preserve"> and </w:t>
-      </w:r>
-      <w:proofErr w:type="spellStart"/>
+      <w:bookmarkEnd w:id="69"/>
+    </w:p>
+    <w:p>
+      <w:r>
+        <w:t>This is the same as the setting in the global section, if it is missing then the one from the global section is used</w:t>
+      </w:r>
+    </w:p>
+    <w:p>
+      <w:pPr>
+        <w:pStyle w:val="Heading4"/>
+      </w:pPr>
+      <w:bookmarkStart w:id="70" w:name="_Toc412055039"/>
       <w:r>
         <w:t>sortdirection</w:t>
       </w:r>
-      <w:proofErr w:type="spellEnd"/>
-      <w:r>
-        <w:t>.</w:t>
-      </w:r>
-    </w:p>
-    <w:p>
-      <w:r>
-        <w:t xml:space="preserve">If you want to use </w:t>
-      </w:r>
-      <w:proofErr w:type="spellStart"/>
-      <w:r>
-        <w:t>DownloadPodcasts</w:t>
-      </w:r>
-      <w:proofErr w:type="spellEnd"/>
-      <w:r>
-        <w:t xml:space="preserve"> to download the episodes then you will need a feed/</w:t>
-      </w:r>
-      <w:proofErr w:type="spellStart"/>
+      <w:bookmarkEnd w:id="70"/>
+    </w:p>
+    <w:p>
+      <w:r>
+        <w:t>This is the same as the setting in the global section, if it is missing then the one from the global section is used</w:t>
+      </w:r>
+    </w:p>
+    <w:p>
+      <w:pPr>
+        <w:pStyle w:val="Heading4"/>
+      </w:pPr>
+      <w:bookmarkStart w:id="71" w:name="_Toc412055040"/>
+      <w:r>
+        <w:t>deleteEmptyFolder</w:t>
+      </w:r>
+      <w:bookmarkEnd w:id="71"/>
+    </w:p>
+    <w:p>
+      <w:r>
+        <w:t>This is the same as the setting in the global section, if it is missing then the one from the global section is used.</w:t>
+      </w:r>
+    </w:p>
+    <w:p>
+      <w:pPr>
+        <w:pStyle w:val="Heading4"/>
+      </w:pPr>
+      <w:bookmarkStart w:id="72" w:name="_Toc412055041"/>
+      <w:r>
+        <w:t>postdownloadcommand section</w:t>
+      </w:r>
+      <w:bookmarkEnd w:id="72"/>
+    </w:p>
+    <w:p>
+      <w:r>
+        <w:t>This section is only used by DownloadPodcasts</w:t>
+      </w:r>
+    </w:p>
+    <w:p>
+      <w:r>
+        <w:t>This is the same as the setting in the global section, if it is missing then no command is run for this podcast. If the section is present but empty (see the example podcast file) then the command specified in the global section is run. Any or all of the parts of the global section can be overridden for each podcast by specifying the element here.</w:t>
+      </w:r>
+    </w:p>
+    <w:p>
+      <w:pPr>
+        <w:pStyle w:val="Heading4"/>
+      </w:pPr>
+      <w:bookmarkStart w:id="73" w:name="_Toc412055042"/>
+      <w:r>
+        <w:t>feed section</w:t>
+      </w:r>
+      <w:bookmarkEnd w:id="73"/>
+    </w:p>
+    <w:p>
+      <w:r>
+        <w:t>This section is only used by DownloadPodcasts</w:t>
+      </w:r>
+      <w:r>
+        <w:t xml:space="preserve"> and PurgePodcasts</w:t>
+      </w:r>
+    </w:p>
+    <w:p>
+      <w:pPr>
+        <w:pStyle w:val="Heading4"/>
+      </w:pPr>
+      <w:bookmarkStart w:id="74" w:name="_Toc412055043"/>
       <w:r>
         <w:t>url</w:t>
       </w:r>
-      <w:proofErr w:type="spellEnd"/>
-      <w:r>
-        <w:t xml:space="preserve"> element, you can optionally override any other element in the feed section of the global section.</w:t>
+      <w:bookmarkEnd w:id="74"/>
+    </w:p>
+    <w:p>
+      <w:r>
+        <w:t>This is the url to the podcast feed, often this will be displayed as “RSS Feed” on a web site. If this is not present then DownloadPodcasts will ignore the podcast element.</w:t>
       </w:r>
     </w:p>
     <w:p>
       <w:pPr>
         <w:pStyle w:val="Heading4"/>
       </w:pPr>
-      <w:bookmarkStart w:id="66" w:name="_Toc411767777"/>
-      <w:proofErr w:type="gramStart"/>
-      <w:r>
-        <w:t>folder</w:t>
-      </w:r>
-      <w:bookmarkEnd w:id="66"/>
-      <w:proofErr w:type="gramEnd"/>
-    </w:p>
-    <w:p>
-      <w:proofErr w:type="spellStart"/>
-      <w:r>
-        <w:t>SyncPodcasts</w:t>
-      </w:r>
-      <w:proofErr w:type="spellEnd"/>
-      <w:r>
-        <w:t xml:space="preserve"> uses t</w:t>
-      </w:r>
-      <w:r>
-        <w:t xml:space="preserve">his </w:t>
-      </w:r>
-      <w:r>
-        <w:t>as</w:t>
-      </w:r>
-      <w:r>
-        <w:t xml:space="preserve"> the folder relative to the source that will be used to copy from and relative to the destination to copy to.</w:t>
-      </w:r>
-    </w:p>
-    <w:p>
-      <w:r>
-        <w:t xml:space="preserve">For example if the </w:t>
-      </w:r>
-      <w:proofErr w:type="spellStart"/>
-      <w:r>
-        <w:t>sourceRoot</w:t>
-      </w:r>
-      <w:proofErr w:type="spellEnd"/>
-      <w:r>
-        <w:t xml:space="preserve"> is “C:\Podcasts” and the </w:t>
-      </w:r>
-      <w:proofErr w:type="spellStart"/>
-      <w:r>
-        <w:t>destinationRoot</w:t>
-      </w:r>
-      <w:proofErr w:type="spellEnd"/>
-      <w:r>
-        <w:t xml:space="preserve"> is “X:\Media” and folder is “</w:t>
-      </w:r>
-      <w:proofErr w:type="spellStart"/>
-      <w:r>
-        <w:t>fred</w:t>
-      </w:r>
-      <w:proofErr w:type="spellEnd"/>
-      <w:r>
-        <w:t>” then we will copy from “C:\Podcasts\</w:t>
-      </w:r>
-      <w:proofErr w:type="spellStart"/>
-      <w:r>
-        <w:t>fred</w:t>
-      </w:r>
-      <w:proofErr w:type="spellEnd"/>
-      <w:r>
-        <w:t>” to “X:\Media\</w:t>
-      </w:r>
-      <w:proofErr w:type="spellStart"/>
-      <w:r>
-        <w:t>fred</w:t>
-      </w:r>
-      <w:proofErr w:type="spellEnd"/>
-      <w:r>
-        <w:t>”</w:t>
-      </w:r>
-    </w:p>
-    <w:p>
-      <w:proofErr w:type="spellStart"/>
-      <w:r>
-        <w:t>GeneratePlaylists</w:t>
-      </w:r>
-      <w:proofErr w:type="spellEnd"/>
-      <w:r>
-        <w:t xml:space="preserve"> uses this as the folder to find media to add to the playlist.</w:t>
-      </w:r>
-    </w:p>
-    <w:p>
-      <w:r>
-        <w:t xml:space="preserve">It is also used by </w:t>
-      </w:r>
-      <w:proofErr w:type="spellStart"/>
-      <w:r>
-        <w:t>DownloadPodcasts</w:t>
-      </w:r>
-      <w:proofErr w:type="spellEnd"/>
-      <w:r>
-        <w:t xml:space="preserve"> as the folder relative to the </w:t>
-      </w:r>
-      <w:proofErr w:type="spellStart"/>
-      <w:r>
-        <w:t>sourceRoot</w:t>
-      </w:r>
-      <w:proofErr w:type="spellEnd"/>
-      <w:r>
-        <w:t xml:space="preserve"> to download files to and also as the title of the podcast feed if the title is to be included in the episode file name using the </w:t>
-      </w:r>
-      <w:proofErr w:type="spellStart"/>
-      <w:r>
+      <w:bookmarkStart w:id="75" w:name="_Toc412055044"/>
+      <w:r>
+        <w:t>format</w:t>
+      </w:r>
+      <w:bookmarkEnd w:id="75"/>
+    </w:p>
+    <w:p>
+      <w:r>
+        <w:t>This is the same as the setting in the global section, if it is missing then the one from the global section is used</w:t>
+      </w:r>
+    </w:p>
+    <w:p>
+      <w:pPr>
+        <w:pStyle w:val="Heading4"/>
+      </w:pPr>
+      <w:bookmarkStart w:id="76" w:name="_Toc412055045"/>
+      <w:r>
+        <w:t>downloadStrategy</w:t>
+      </w:r>
+      <w:bookmarkEnd w:id="76"/>
+    </w:p>
+    <w:p>
+      <w:r>
+        <w:t>This is the same as the setting in the global section, if it is missing then the one from the global section is used</w:t>
+      </w:r>
+    </w:p>
+    <w:p>
+      <w:pPr>
+        <w:pStyle w:val="Heading4"/>
+      </w:pPr>
+      <w:bookmarkStart w:id="77" w:name="_Toc412055046"/>
+      <w:r>
+        <w:lastRenderedPageBreak/>
         <w:t>namingStyle</w:t>
       </w:r>
-      <w:proofErr w:type="spellEnd"/>
-      <w:r>
-        <w:t xml:space="preserve"> element.</w:t>
+      <w:bookmarkEnd w:id="77"/>
+    </w:p>
+    <w:p>
+      <w:r>
+        <w:t>This is the same as the setting in the global section, if it is missing then the one from the global section is used</w:t>
       </w:r>
     </w:p>
     <w:p>
       <w:pPr>
         <w:pStyle w:val="Heading4"/>
       </w:pPr>
-      <w:bookmarkStart w:id="67" w:name="_Toc411767778"/>
-      <w:proofErr w:type="gramStart"/>
-      <w:r>
-        <w:t>pattern</w:t>
-      </w:r>
-      <w:bookmarkEnd w:id="67"/>
-      <w:proofErr w:type="gramEnd"/>
-    </w:p>
-    <w:p>
-      <w:proofErr w:type="spellStart"/>
-      <w:r>
-        <w:t>SyncPodcasts</w:t>
-      </w:r>
-      <w:proofErr w:type="spellEnd"/>
-      <w:r>
-        <w:t xml:space="preserve"> uses this as t</w:t>
-      </w:r>
-      <w:r>
-        <w:t>he filename pattern to look for when copying files, for example *.mp3 will match all the mp3 files.</w:t>
+      <w:bookmarkStart w:id="78" w:name="_Toc412055047"/>
+      <w:r>
+        <w:t>maximumDaysOld</w:t>
+      </w:r>
+      <w:bookmarkEnd w:id="78"/>
+    </w:p>
+    <w:p>
+      <w:r>
+        <w:t>This is the same as the setting in the global section, if it is missing then the one from the global section is use</w:t>
+      </w:r>
+      <w:r>
+        <w:t>d</w:t>
       </w:r>
     </w:p>
     <w:p>
       <w:pPr>
         <w:pStyle w:val="Heading4"/>
       </w:pPr>
-      <w:bookmarkStart w:id="68" w:name="_Toc411767779"/>
-      <w:proofErr w:type="gramStart"/>
-      <w:r>
-        <w:lastRenderedPageBreak/>
-        <w:t>number</w:t>
-      </w:r>
-      <w:bookmarkEnd w:id="68"/>
-      <w:proofErr w:type="gramEnd"/>
-    </w:p>
-    <w:p>
-      <w:proofErr w:type="spellStart"/>
-      <w:r>
-        <w:t>SyncPodcasts</w:t>
-      </w:r>
-      <w:proofErr w:type="spellEnd"/>
-      <w:r>
-        <w:t xml:space="preserve"> uses this as the </w:t>
-      </w:r>
-      <w:r>
-        <w:t xml:space="preserve">number of files to copy. -1 means that all file in the source folder will be </w:t>
-      </w:r>
-      <w:proofErr w:type="spellStart"/>
-      <w:r>
-        <w:t>copued</w:t>
-      </w:r>
-      <w:proofErr w:type="spellEnd"/>
-      <w:r>
-        <w:t>.</w:t>
-      </w:r>
-    </w:p>
-    <w:p>
-      <w:pPr>
-        <w:pStyle w:val="Heading4"/>
-      </w:pPr>
-      <w:bookmarkStart w:id="69" w:name="_Toc411767780"/>
-      <w:proofErr w:type="spellStart"/>
-      <w:proofErr w:type="gramStart"/>
-      <w:r>
-        <w:t>sortfield</w:t>
-      </w:r>
-      <w:bookmarkEnd w:id="69"/>
-      <w:proofErr w:type="spellEnd"/>
-      <w:proofErr w:type="gramEnd"/>
-    </w:p>
-    <w:p>
-      <w:r>
-        <w:t>This is the same as the setting in the global section, if it is missing then the one from the global section is used</w:t>
-      </w:r>
-    </w:p>
-    <w:p>
-      <w:pPr>
-        <w:pStyle w:val="Heading4"/>
-      </w:pPr>
-      <w:bookmarkStart w:id="70" w:name="_Toc411767781"/>
-      <w:proofErr w:type="spellStart"/>
-      <w:proofErr w:type="gramStart"/>
-      <w:r>
-        <w:t>sortdirection</w:t>
-      </w:r>
-      <w:bookmarkEnd w:id="70"/>
-      <w:proofErr w:type="spellEnd"/>
-      <w:proofErr w:type="gramEnd"/>
-    </w:p>
-    <w:p>
-      <w:r>
-        <w:t>This is the same as the setting in the global section, if it is missing then the one from the global section is used</w:t>
-      </w:r>
-    </w:p>
-    <w:p>
-      <w:pPr>
-        <w:pStyle w:val="Heading4"/>
-      </w:pPr>
-      <w:bookmarkStart w:id="71" w:name="_Toc411767782"/>
-      <w:proofErr w:type="spellStart"/>
-      <w:proofErr w:type="gramStart"/>
-      <w:r>
-        <w:t>deleteEmptyFolder</w:t>
-      </w:r>
-      <w:bookmarkEnd w:id="71"/>
-      <w:proofErr w:type="spellEnd"/>
-      <w:proofErr w:type="gramEnd"/>
-    </w:p>
-    <w:p>
-      <w:r>
-        <w:t>This is the same as the setting in the global section, if it is missing then the one from the global section is used.</w:t>
-      </w:r>
-    </w:p>
-    <w:p>
-      <w:pPr>
-        <w:pStyle w:val="Heading4"/>
-      </w:pPr>
-      <w:bookmarkStart w:id="72" w:name="_Toc411767783"/>
-      <w:proofErr w:type="spellStart"/>
-      <w:proofErr w:type="gramStart"/>
-      <w:r>
-        <w:t>postdownloadcommand</w:t>
-      </w:r>
-      <w:proofErr w:type="spellEnd"/>
-      <w:proofErr w:type="gramEnd"/>
-      <w:r>
-        <w:t xml:space="preserve"> section</w:t>
-      </w:r>
-      <w:bookmarkEnd w:id="72"/>
-    </w:p>
-    <w:p>
-      <w:r>
-        <w:t xml:space="preserve">This section is only used by </w:t>
-      </w:r>
-      <w:proofErr w:type="spellStart"/>
-      <w:r>
-        <w:t>DownloadPodcasts</w:t>
-      </w:r>
-      <w:proofErr w:type="spellEnd"/>
-    </w:p>
-    <w:p>
-      <w:r>
-        <w:t>This is the same as the setting in the global section, if it is missing then no command is run for this podcast. If the section is present but empty (see the example podcast file) then the command specified in the global section is run. Any or all of the parts of the global section can be overridden for each podcast by specifying the element here.</w:t>
-      </w:r>
-    </w:p>
-    <w:p>
-      <w:pPr>
-        <w:pStyle w:val="Heading4"/>
-      </w:pPr>
-      <w:bookmarkStart w:id="73" w:name="_Toc411767784"/>
-      <w:proofErr w:type="gramStart"/>
-      <w:r>
-        <w:t>feed</w:t>
-      </w:r>
-      <w:proofErr w:type="gramEnd"/>
-      <w:r>
-        <w:t xml:space="preserve"> section</w:t>
-      </w:r>
-      <w:bookmarkEnd w:id="73"/>
-    </w:p>
-    <w:p>
-      <w:r>
-        <w:t xml:space="preserve">This section is only used by </w:t>
-      </w:r>
-      <w:proofErr w:type="spellStart"/>
-      <w:r>
-        <w:t>DownloadPodcasts</w:t>
-      </w:r>
-      <w:proofErr w:type="spellEnd"/>
-      <w:r>
-        <w:t xml:space="preserve"> and </w:t>
-      </w:r>
-      <w:proofErr w:type="spellStart"/>
-      <w:r>
-        <w:t>PurgePodcasts</w:t>
-      </w:r>
-      <w:proofErr w:type="spellEnd"/>
-    </w:p>
-    <w:p>
-      <w:pPr>
-        <w:pStyle w:val="Heading4"/>
-      </w:pPr>
-      <w:bookmarkStart w:id="74" w:name="_Toc411767785"/>
-      <w:proofErr w:type="spellStart"/>
-      <w:proofErr w:type="gramStart"/>
-      <w:r>
-        <w:t>url</w:t>
-      </w:r>
-      <w:bookmarkEnd w:id="74"/>
-      <w:proofErr w:type="spellEnd"/>
-      <w:proofErr w:type="gramEnd"/>
-    </w:p>
-    <w:p>
-      <w:r>
-        <w:t xml:space="preserve">This is the </w:t>
-      </w:r>
-      <w:proofErr w:type="spellStart"/>
-      <w:proofErr w:type="gramStart"/>
-      <w:r>
-        <w:t>url</w:t>
-      </w:r>
-      <w:proofErr w:type="spellEnd"/>
-      <w:proofErr w:type="gramEnd"/>
-      <w:r>
-        <w:t xml:space="preserve"> to the podcast feed, often this will be displayed as “RSS Feed” on a web site. If this is not present then </w:t>
-      </w:r>
-      <w:proofErr w:type="spellStart"/>
-      <w:r>
-        <w:t>DownloadPodcasts</w:t>
-      </w:r>
-      <w:proofErr w:type="spellEnd"/>
-      <w:r>
-        <w:t xml:space="preserve"> will ignore the podcast element.</w:t>
-      </w:r>
-    </w:p>
-    <w:p>
-      <w:pPr>
-        <w:pStyle w:val="Heading4"/>
-      </w:pPr>
-      <w:bookmarkStart w:id="75" w:name="_Toc411767786"/>
-      <w:proofErr w:type="gramStart"/>
-      <w:r>
-        <w:t>format</w:t>
-      </w:r>
-      <w:bookmarkEnd w:id="75"/>
-      <w:proofErr w:type="gramEnd"/>
-    </w:p>
-    <w:p>
-      <w:r>
-        <w:t>This is the same as the setting in the global section, if it is missing then the one from the global section is used</w:t>
-      </w:r>
-    </w:p>
-    <w:p>
-      <w:pPr>
-        <w:pStyle w:val="Heading4"/>
-      </w:pPr>
-      <w:bookmarkStart w:id="76" w:name="_Toc411767787"/>
-      <w:proofErr w:type="spellStart"/>
-      <w:proofErr w:type="gramStart"/>
-      <w:r>
-        <w:t>downloadStrategy</w:t>
-      </w:r>
-      <w:bookmarkEnd w:id="76"/>
-      <w:proofErr w:type="spellEnd"/>
-      <w:proofErr w:type="gramEnd"/>
-    </w:p>
-    <w:p>
-      <w:r>
-        <w:t>This is the same as the setting in the global section, if it is missing then the one from the global section is used</w:t>
-      </w:r>
-    </w:p>
-    <w:p>
-      <w:pPr>
-        <w:pStyle w:val="Heading4"/>
-      </w:pPr>
-      <w:bookmarkStart w:id="77" w:name="_Toc411767788"/>
-      <w:proofErr w:type="spellStart"/>
-      <w:proofErr w:type="gramStart"/>
-      <w:r>
-        <w:t>namingStyle</w:t>
-      </w:r>
-      <w:bookmarkEnd w:id="77"/>
-      <w:proofErr w:type="spellEnd"/>
-      <w:proofErr w:type="gramEnd"/>
-    </w:p>
-    <w:p>
-      <w:r>
-        <w:t>This is the same as the setting in the global section, if it is missing then the one from the global section is used</w:t>
-      </w:r>
-    </w:p>
-    <w:p>
-      <w:pPr>
-        <w:pStyle w:val="Heading4"/>
-      </w:pPr>
-      <w:bookmarkStart w:id="78" w:name="_Toc411767789"/>
-      <w:proofErr w:type="spellStart"/>
-      <w:proofErr w:type="gramStart"/>
-      <w:r>
-        <w:t>maximumDaysOld</w:t>
-      </w:r>
-      <w:bookmarkEnd w:id="78"/>
-      <w:proofErr w:type="spellEnd"/>
-      <w:proofErr w:type="gramEnd"/>
-    </w:p>
-    <w:p>
-      <w:r>
-        <w:t>This is the same as the setting in the global section, if it is missing then the one from the global section is use</w:t>
-      </w:r>
-      <w:r>
-        <w:t>d</w:t>
-      </w:r>
-    </w:p>
-    <w:p>
-      <w:pPr>
-        <w:pStyle w:val="Heading4"/>
-      </w:pPr>
-      <w:bookmarkStart w:id="79" w:name="_Toc411767790"/>
-      <w:proofErr w:type="spellStart"/>
-      <w:proofErr w:type="gramStart"/>
+      <w:bookmarkStart w:id="79" w:name="_Toc412055048"/>
       <w:r>
         <w:t>deleteDownloadsDaysOld</w:t>
       </w:r>
       <w:bookmarkEnd w:id="79"/>
-      <w:proofErr w:type="spellEnd"/>
-      <w:proofErr w:type="gramEnd"/>
     </w:p>
     <w:p>
       <w:r>
@@ -12218,7 +10999,7 @@
                 <w:b/>
                 <w:noProof/>
               </w:rPr>
-              <w:t>3</w:t>
+              <w:t>2</w:t>
             </w:r>
             <w:r>
               <w:rPr>
@@ -15019,7 +13800,7 @@
 </file>
 
 <file path=customXml/itemProps2.xml><?xml version="1.0" encoding="utf-8"?>
-<ds:datastoreItem xmlns:ds="http://schemas.openxmlformats.org/officeDocument/2006/customXml" ds:itemID="{7FEE297F-1847-4945-98C2-678CD10B7482}">
+<ds:datastoreItem xmlns:ds="http://schemas.openxmlformats.org/officeDocument/2006/customXml" ds:itemID="{7BBE3FD2-D493-475D-875E-D18ABB230F46}">
   <ds:schemaRefs>
     <ds:schemaRef ds:uri="http://schemas.openxmlformats.org/officeDocument/2006/bibliography"/>
   </ds:schemaRefs>

</xml_diff>

<commit_message>
v2.1.1.0 Added support for playlistPathSeparator
</commit_message>
<xml_diff>
--- a/Documents/User/Podcast Utilities User Guide.docx
+++ b/Documents/User/Podcast Utilities User Guide.docx
@@ -419,8 +419,6 @@
           </w:r>
           <w:bookmarkEnd w:id="0"/>
         </w:p>
-        <w:bookmarkStart w:id="2" w:name="_GoBack"/>
-        <w:bookmarkEnd w:id="2"/>
         <w:p>
           <w:pPr>
             <w:pStyle w:val="TOC1"/>
@@ -6737,37 +6735,42 @@
           <w:numId w:val="6"/>
         </w:numPr>
       </w:pPr>
-      <w:bookmarkStart w:id="3" w:name="_Toc412054977"/>
+      <w:bookmarkStart w:id="2" w:name="_Toc412054977"/>
       <w:r>
         <w:lastRenderedPageBreak/>
         <w:t>What is Podcast Utilities?</w:t>
       </w:r>
       <w:bookmarkEnd w:id="1"/>
+      <w:bookmarkEnd w:id="2"/>
+    </w:p>
+    <w:p>
+      <w:proofErr w:type="spellStart"/>
+      <w:r>
+        <w:t>Podcast</w:t>
+      </w:r>
+      <w:r>
+        <w:t>U</w:t>
+      </w:r>
+      <w:r>
+        <w:t>tilities</w:t>
+      </w:r>
+      <w:proofErr w:type="spellEnd"/>
+      <w:r>
+        <w:t xml:space="preserve"> are a set of utilities designed to help manage digital media on removable drives.</w:t>
+      </w:r>
+    </w:p>
+    <w:p>
+      <w:pPr>
+        <w:pStyle w:val="Heading2"/>
+      </w:pPr>
+      <w:bookmarkStart w:id="3" w:name="_Toc412054978"/>
+      <w:r>
+        <w:t>B</w:t>
+      </w:r>
+      <w:r>
+        <w:t>enefits</w:t>
+      </w:r>
       <w:bookmarkEnd w:id="3"/>
-    </w:p>
-    <w:p>
-      <w:r>
-        <w:t>Podcast</w:t>
-      </w:r>
-      <w:r>
-        <w:t>U</w:t>
-      </w:r>
-      <w:r>
-        <w:t>tilities are a set of utilities designed to help manage digital media on removable drives.</w:t>
-      </w:r>
-    </w:p>
-    <w:p>
-      <w:pPr>
-        <w:pStyle w:val="Heading2"/>
-      </w:pPr>
-      <w:bookmarkStart w:id="4" w:name="_Toc412054978"/>
-      <w:r>
-        <w:t>B</w:t>
-      </w:r>
-      <w:r>
-        <w:t>enefits</w:t>
-      </w:r>
-      <w:bookmarkEnd w:id="4"/>
     </w:p>
     <w:p>
       <w:r>
@@ -6803,7 +6806,14 @@
       </w:r>
       <w:r>
         <w:br/>
-        <w:t>Almost any synchronisation solution can be configured, for example copy 3 of this podcast, all of these podcasts, in this order, and leave a certain amount of space on the device</w:t>
+      </w:r>
+      <w:proofErr w:type="gramStart"/>
+      <w:r>
+        <w:t>Almost</w:t>
+      </w:r>
+      <w:proofErr w:type="gramEnd"/>
+      <w:r>
+        <w:t xml:space="preserve"> any synchronisation solution can be configured, for example copy 3 of this podcast, all of these podcasts, in this order, and leave a certain amount of space on the device</w:t>
       </w:r>
       <w:r>
         <w:t xml:space="preserve">. </w:t>
@@ -6825,7 +6835,22 @@
       </w:r>
       <w:r>
         <w:br/>
-        <w:t>The application does not use large amounts of memory in a system tray icon all the time its not being used, it only uses system resources when its being run.</w:t>
+      </w:r>
+      <w:proofErr w:type="gramStart"/>
+      <w:r>
+        <w:t>The</w:t>
+      </w:r>
+      <w:proofErr w:type="gramEnd"/>
+      <w:r>
+        <w:t xml:space="preserve"> application does not use large amounts of memory in a system tray icon all the time </w:t>
+      </w:r>
+      <w:proofErr w:type="spellStart"/>
+      <w:r>
+        <w:t>its</w:t>
+      </w:r>
+      <w:proofErr w:type="spellEnd"/>
+      <w:r>
+        <w:t xml:space="preserve"> not being used, it only uses system resources when its being run.</w:t>
       </w:r>
     </w:p>
     <w:p>
@@ -6841,7 +6866,14 @@
       </w:r>
       <w:r>
         <w:br/>
-        <w:t xml:space="preserve">PodcastUtilities supports USB Mass Storage (UMS) devices, where the device appears as a drive letter in Explorer like a flash drive, as well as MTP where the device appears as a portable device, for example many phones. </w:t>
+      </w:r>
+      <w:proofErr w:type="spellStart"/>
+      <w:r>
+        <w:t>PodcastUtilities</w:t>
+      </w:r>
+      <w:proofErr w:type="spellEnd"/>
+      <w:r>
+        <w:t xml:space="preserve"> supports USB Mass Storage (UMS) devices, where the device appears as a drive letter in Explorer like a flash drive, as well as MTP where the device appears as a portable device, for example many phones. </w:t>
       </w:r>
     </w:p>
     <w:p>
@@ -6889,7 +6921,14 @@
       </w:r>
       <w:r>
         <w:br/>
-        <w:t>There is no cost to using Podcast Utilities for any use.</w:t>
+      </w:r>
+      <w:proofErr w:type="gramStart"/>
+      <w:r>
+        <w:t>There</w:t>
+      </w:r>
+      <w:proofErr w:type="gramEnd"/>
+      <w:r>
+        <w:t xml:space="preserve"> is no cost to using Podcast Utilities for any use.</w:t>
       </w:r>
     </w:p>
     <w:p>
@@ -6914,38 +6953,48 @@
       <w:pPr>
         <w:pStyle w:val="Heading1"/>
       </w:pPr>
-      <w:bookmarkStart w:id="5" w:name="_Toc290719977"/>
-      <w:bookmarkStart w:id="6" w:name="_Toc412054979"/>
+      <w:bookmarkStart w:id="4" w:name="_Toc290719977"/>
+      <w:bookmarkStart w:id="5" w:name="_Toc412054979"/>
       <w:r>
         <w:t>Installing Podcast Utilities</w:t>
       </w:r>
+      <w:bookmarkEnd w:id="4"/>
       <w:bookmarkEnd w:id="5"/>
+    </w:p>
+    <w:p>
+      <w:r>
+        <w:t xml:space="preserve">Podcast Utilities does not require any special installation, just copy the files from the </w:t>
+      </w:r>
+      <w:proofErr w:type="spellStart"/>
+      <w:r>
+        <w:t>dirstibution</w:t>
+      </w:r>
+      <w:proofErr w:type="spellEnd"/>
+      <w:r>
+        <w:t xml:space="preserve"> ZIP into any folder and run any of the utilities. The utilities can be run from local hard disks, network shares or removable media such as flash drives.</w:t>
+      </w:r>
+    </w:p>
+    <w:p>
+      <w:pPr>
+        <w:pStyle w:val="Heading2"/>
+      </w:pPr>
+      <w:bookmarkStart w:id="6" w:name="_Toc290719978"/>
+      <w:bookmarkStart w:id="7" w:name="_Toc412054980"/>
+      <w:r>
+        <w:t>Prerequisites</w:t>
+      </w:r>
       <w:bookmarkEnd w:id="6"/>
-    </w:p>
-    <w:p>
-      <w:r>
-        <w:t>Podcast Utilities does not require any special installation, just copy the files from the dirstibution ZIP into any folder and run any of the utilities. The utilities can be run from local hard disks, network shares or removable media such as flash drives.</w:t>
-      </w:r>
-    </w:p>
-    <w:p>
-      <w:pPr>
-        <w:pStyle w:val="Heading2"/>
-      </w:pPr>
-      <w:bookmarkStart w:id="7" w:name="_Toc290719978"/>
-      <w:bookmarkStart w:id="8" w:name="_Toc412054980"/>
-      <w:r>
-        <w:t>Prerequisites</w:t>
-      </w:r>
       <w:bookmarkEnd w:id="7"/>
-      <w:bookmarkEnd w:id="8"/>
     </w:p>
     <w:p>
       <w:r>
         <w:t xml:space="preserve">The following are required to install </w:t>
       </w:r>
+      <w:proofErr w:type="spellStart"/>
       <w:r>
         <w:t>PodcastUtilities</w:t>
       </w:r>
+      <w:proofErr w:type="spellEnd"/>
     </w:p>
     <w:p>
       <w:pPr>
@@ -6975,13 +7024,13 @@
       <w:pPr>
         <w:pStyle w:val="Heading2"/>
       </w:pPr>
-      <w:bookmarkStart w:id="9" w:name="_Toc290719979"/>
-      <w:bookmarkStart w:id="10" w:name="_Toc412054981"/>
+      <w:bookmarkStart w:id="8" w:name="_Toc290719979"/>
+      <w:bookmarkStart w:id="9" w:name="_Toc412054981"/>
       <w:r>
         <w:t>Copying the distribution</w:t>
       </w:r>
+      <w:bookmarkEnd w:id="8"/>
       <w:bookmarkEnd w:id="9"/>
-      <w:bookmarkEnd w:id="10"/>
     </w:p>
     <w:p>
       <w:r>
@@ -7001,33 +7050,113 @@
       <w:pPr>
         <w:pStyle w:val="Heading2"/>
       </w:pPr>
-      <w:bookmarkStart w:id="11" w:name="_Toc412054982"/>
+      <w:bookmarkStart w:id="10" w:name="_Toc412054982"/>
       <w:r>
         <w:t>Distribution contents</w:t>
       </w:r>
-      <w:bookmarkEnd w:id="11"/>
-    </w:p>
-    <w:p>
-      <w:r>
-        <w:t>The distribution contains the utilities in a binary form for running on Windows. The utilities (exe files) and their supporting dlls can be copied to any folder.</w:t>
-      </w:r>
-      <w:r>
-        <w:t xml:space="preserve"> Before you can use the utilities you will need to setup your control file. An example control  file is included in the distribution.</w:t>
-      </w:r>
-    </w:p>
-    <w:p>
-      <w:r>
-        <w:t>If you are a developer and want to write code using PodcastUtilities then you need to add a reference to PodcastUtilities.Common.dll, this is the only file you need from the distribution though you may find it useful to refer to the Documentation.chm file for documentation on the API. PodcastUtilities.Common.dll is designed to be used “headless”, it makes no calls to win forms, web forms or console output.</w:t>
-      </w:r>
-    </w:p>
-    <w:p>
-      <w:r>
-        <w:t xml:space="preserve">The source for the console applications: DownloadPodcasts, SyncPodcasts and PurgePodcasts provides an example of using the PodcastUtilities.Common assembly. </w:t>
-      </w:r>
-    </w:p>
-    <w:p>
-      <w:r>
-        <w:t>The source for PodcastUtilities is provided under the FreeBSD license, see the LICENSE.TXT file for more information.</w:t>
+      <w:bookmarkEnd w:id="10"/>
+    </w:p>
+    <w:p>
+      <w:r>
+        <w:t xml:space="preserve">The distribution contains the utilities in a binary form for running on Windows. The utilities (exe files) and their supporting </w:t>
+      </w:r>
+      <w:proofErr w:type="spellStart"/>
+      <w:r>
+        <w:t>dlls</w:t>
+      </w:r>
+      <w:proofErr w:type="spellEnd"/>
+      <w:r>
+        <w:t xml:space="preserve"> can be copied to any folder.</w:t>
+      </w:r>
+      <w:r>
+        <w:t xml:space="preserve"> Before you can use the utilities you will need to setup your control file. An example </w:t>
+      </w:r>
+      <w:proofErr w:type="gramStart"/>
+      <w:r>
+        <w:t>control  file</w:t>
+      </w:r>
+      <w:proofErr w:type="gramEnd"/>
+      <w:r>
+        <w:t xml:space="preserve"> is included in the distribution.</w:t>
+      </w:r>
+    </w:p>
+    <w:p>
+      <w:r>
+        <w:t xml:space="preserve">If you are a developer and want to write code using </w:t>
+      </w:r>
+      <w:proofErr w:type="spellStart"/>
+      <w:r>
+        <w:t>PodcastUtilities</w:t>
+      </w:r>
+      <w:proofErr w:type="spellEnd"/>
+      <w:r>
+        <w:t xml:space="preserve"> then you need to add a reference to PodcastUtilities.Common.dll, this is the only file you need from the distribution though you may find it useful to refer to the Documentation.chm file for documentation on the API. PodcastUtilities.Common.dll is designed to be used “headless”, it makes no calls to win forms, web forms or console output.</w:t>
+      </w:r>
+    </w:p>
+    <w:p>
+      <w:r>
+        <w:t xml:space="preserve">The source for the console applications: </w:t>
+      </w:r>
+      <w:proofErr w:type="spellStart"/>
+      <w:r>
+        <w:t>DownloadPodcasts</w:t>
+      </w:r>
+      <w:proofErr w:type="spellEnd"/>
+      <w:r>
+        <w:t xml:space="preserve">, </w:t>
+      </w:r>
+      <w:proofErr w:type="spellStart"/>
+      <w:r>
+        <w:t>SyncPodcasts</w:t>
+      </w:r>
+      <w:proofErr w:type="spellEnd"/>
+      <w:r>
+        <w:t xml:space="preserve"> and </w:t>
+      </w:r>
+      <w:proofErr w:type="spellStart"/>
+      <w:r>
+        <w:t>PurgePodcasts</w:t>
+      </w:r>
+      <w:proofErr w:type="spellEnd"/>
+      <w:r>
+        <w:t xml:space="preserve"> </w:t>
+      </w:r>
+      <w:proofErr w:type="gramStart"/>
+      <w:r>
+        <w:t>provides</w:t>
+      </w:r>
+      <w:proofErr w:type="gramEnd"/>
+      <w:r>
+        <w:t xml:space="preserve"> an example of using the </w:t>
+      </w:r>
+      <w:proofErr w:type="spellStart"/>
+      <w:r>
+        <w:t>PodcastUtilities.Common</w:t>
+      </w:r>
+      <w:proofErr w:type="spellEnd"/>
+      <w:r>
+        <w:t xml:space="preserve"> assembly. </w:t>
+      </w:r>
+    </w:p>
+    <w:p>
+      <w:r>
+        <w:t xml:space="preserve">The source for </w:t>
+      </w:r>
+      <w:proofErr w:type="spellStart"/>
+      <w:r>
+        <w:t>PodcastUtilities</w:t>
+      </w:r>
+      <w:proofErr w:type="spellEnd"/>
+      <w:r>
+        <w:t xml:space="preserve"> is provided under the FreeBSD </w:t>
+      </w:r>
+      <w:proofErr w:type="gramStart"/>
+      <w:r>
+        <w:t>license,</w:t>
+      </w:r>
+      <w:proofErr w:type="gramEnd"/>
+      <w:r>
+        <w:t xml:space="preserve"> see the LICENSE.TXT file for more information.</w:t>
       </w:r>
     </w:p>
     <w:p>
@@ -7049,46 +7178,192 @@
       <w:pPr>
         <w:pStyle w:val="Heading1"/>
       </w:pPr>
-      <w:bookmarkStart w:id="12" w:name="_Toc412054983"/>
+      <w:bookmarkStart w:id="11" w:name="_Toc412054983"/>
+      <w:proofErr w:type="spellStart"/>
       <w:r>
         <w:lastRenderedPageBreak/>
         <w:t>DownloadPodcasts</w:t>
       </w:r>
+      <w:bookmarkEnd w:id="11"/>
+      <w:proofErr w:type="spellEnd"/>
+    </w:p>
+    <w:p>
+      <w:proofErr w:type="spellStart"/>
+      <w:r>
+        <w:t>DownloadPodcasts</w:t>
+      </w:r>
+      <w:proofErr w:type="spellEnd"/>
+      <w:r>
+        <w:t xml:space="preserve"> is the command to be used to download media from all the feed </w:t>
+      </w:r>
+      <w:proofErr w:type="spellStart"/>
+      <w:r>
+        <w:t>urls</w:t>
+      </w:r>
+      <w:proofErr w:type="spellEnd"/>
+      <w:r>
+        <w:t xml:space="preserve"> specified </w:t>
+      </w:r>
+      <w:proofErr w:type="spellStart"/>
+      <w:r>
+        <w:t>int</w:t>
+      </w:r>
+      <w:proofErr w:type="spellEnd"/>
+      <w:r>
+        <w:t xml:space="preserve"> he control file. You need to have internet connectivity for this command to work.</w:t>
+      </w:r>
+    </w:p>
+    <w:p>
+      <w:pPr>
+        <w:pStyle w:val="Heading2"/>
+      </w:pPr>
+      <w:bookmarkStart w:id="12" w:name="_Toc412054984"/>
+      <w:r>
+        <w:t>Typical Usage</w:t>
+      </w:r>
       <w:bookmarkEnd w:id="12"/>
     </w:p>
     <w:p>
       <w:r>
-        <w:t>DownloadPodcasts is the command to be used to download media from all the feed urls specified int he control file. You need to have internet connectivity for this command to work.</w:t>
+        <w:t xml:space="preserve">Use this command to download podcasts either directly to a media playing device attached to your computer or to download media to your computer and then use </w:t>
+      </w:r>
+      <w:proofErr w:type="spellStart"/>
+      <w:r>
+        <w:t>SyncPodcasts</w:t>
+      </w:r>
+      <w:proofErr w:type="spellEnd"/>
+      <w:r>
+        <w:t xml:space="preserve"> to copy a subset to your media player.</w:t>
       </w:r>
     </w:p>
     <w:p>
       <w:pPr>
         <w:pStyle w:val="Heading2"/>
       </w:pPr>
-      <w:bookmarkStart w:id="13" w:name="_Toc412054984"/>
+      <w:bookmarkStart w:id="13" w:name="_Toc412054985"/>
+      <w:r>
+        <w:t>Command Line</w:t>
+      </w:r>
+      <w:bookmarkEnd w:id="13"/>
+    </w:p>
+    <w:p>
+      <w:r>
+        <w:t xml:space="preserve">The command line to run </w:t>
+      </w:r>
+      <w:proofErr w:type="spellStart"/>
+      <w:r>
+        <w:t>DownloadPodcasts</w:t>
+      </w:r>
+      <w:proofErr w:type="spellEnd"/>
+      <w:r>
+        <w:t xml:space="preserve"> is</w:t>
+      </w:r>
+    </w:p>
+    <w:p>
+      <w:pPr>
+        <w:pStyle w:val="Code"/>
+      </w:pPr>
+      <w:r>
+        <w:t>DownloadPodcasts &lt;controlfile&gt;</w:t>
+      </w:r>
+    </w:p>
+    <w:p>
+      <w:pPr>
+        <w:pStyle w:val="Code"/>
+      </w:pPr>
+    </w:p>
+    <w:p>
+      <w:r>
+        <w:t>Where &lt;</w:t>
+      </w:r>
+      <w:proofErr w:type="spellStart"/>
+      <w:r>
+        <w:t>controlfile</w:t>
+      </w:r>
+      <w:proofErr w:type="spellEnd"/>
+      <w:r>
+        <w:t xml:space="preserve">&gt; is the filename of the XML file to control how </w:t>
+      </w:r>
+      <w:proofErr w:type="spellStart"/>
+      <w:r>
+        <w:t>DownloadPodcasts</w:t>
+      </w:r>
+      <w:proofErr w:type="spellEnd"/>
+      <w:r>
+        <w:t xml:space="preserve"> will work. For example if your control file is called MyPhone.XML then the command line would be</w:t>
+      </w:r>
+    </w:p>
+    <w:p>
+      <w:pPr>
+        <w:pStyle w:val="Code"/>
+      </w:pPr>
+      <w:r>
+        <w:t>DownloadPodcasts MyPhone.xml</w:t>
+      </w:r>
+    </w:p>
+    <w:p>
+      <w:pPr>
+        <w:pStyle w:val="Heading1"/>
+      </w:pPr>
+      <w:bookmarkStart w:id="14" w:name="_Toc412054986"/>
+      <w:proofErr w:type="spellStart"/>
+      <w:r>
+        <w:t>SyncPodcasts</w:t>
+      </w:r>
+      <w:bookmarkEnd w:id="14"/>
+      <w:proofErr w:type="spellEnd"/>
+    </w:p>
+    <w:p>
+      <w:proofErr w:type="spellStart"/>
+      <w:r>
+        <w:t>SyncPodcasts</w:t>
+      </w:r>
+      <w:proofErr w:type="spellEnd"/>
+      <w:r>
+        <w:t xml:space="preserve"> is the command that will copy digital media from a source location to a destination.</w:t>
+      </w:r>
+    </w:p>
+    <w:p>
+      <w:pPr>
+        <w:pStyle w:val="Heading2"/>
+      </w:pPr>
+      <w:bookmarkStart w:id="15" w:name="_Toc412054987"/>
       <w:r>
         <w:t>Typical Usage</w:t>
       </w:r>
-      <w:bookmarkEnd w:id="13"/>
-    </w:p>
-    <w:p>
-      <w:r>
-        <w:t>Use this command to download podcasts either directly to a media playing device attached to your computer or to download media to your computer and then use SyncPodcasts to copy a subset to your media player.</w:t>
+      <w:bookmarkEnd w:id="15"/>
+    </w:p>
+    <w:p>
+      <w:proofErr w:type="spellStart"/>
+      <w:r>
+        <w:t>SyncPodcasts</w:t>
+      </w:r>
+      <w:proofErr w:type="spellEnd"/>
+      <w:r>
+        <w:t xml:space="preserve"> is typically used when you have a large number of digital media files and you want to transfer a subset of these files to a removable drive. Only files that are not present in the destination are copied, any files that have been removed in the source are also removed in the destination. </w:t>
       </w:r>
     </w:p>
     <w:p>
       <w:pPr>
         <w:pStyle w:val="Heading2"/>
       </w:pPr>
-      <w:bookmarkStart w:id="14" w:name="_Toc412054985"/>
+      <w:bookmarkStart w:id="16" w:name="_Toc412054988"/>
       <w:r>
         <w:t>Command Line</w:t>
       </w:r>
-      <w:bookmarkEnd w:id="14"/>
-    </w:p>
-    <w:p>
-      <w:r>
-        <w:t>The command line to run DownloadPodcasts is</w:t>
+      <w:bookmarkEnd w:id="16"/>
+    </w:p>
+    <w:p>
+      <w:r>
+        <w:t xml:space="preserve">The command line to run </w:t>
+      </w:r>
+      <w:proofErr w:type="spellStart"/>
+      <w:r>
+        <w:t>SyncPodcasts</w:t>
+      </w:r>
+      <w:proofErr w:type="spellEnd"/>
+      <w:r>
+        <w:t xml:space="preserve"> is</w:t>
       </w:r>
     </w:p>
     <w:p>
@@ -7096,7 +7371,7 @@
         <w:pStyle w:val="Code"/>
       </w:pPr>
       <w:r>
-        <w:t>DownloadPodcasts &lt;controlfile&gt;</w:t>
+        <w:t>SyncPodcasts &lt;controlfile&gt;</w:t>
       </w:r>
     </w:p>
     <w:p>
@@ -7106,7 +7381,23 @@
     </w:p>
     <w:p>
       <w:r>
-        <w:t>Where &lt;controlfile&gt; is the filename of the XML file to control how DownloadPodcasts will work. For example if your control file is called MyPhone.XML then the command line would be</w:t>
+        <w:t>Where &lt;</w:t>
+      </w:r>
+      <w:proofErr w:type="spellStart"/>
+      <w:r>
+        <w:t>controlfile</w:t>
+      </w:r>
+      <w:proofErr w:type="spellEnd"/>
+      <w:r>
+        <w:t xml:space="preserve">&gt; is the filename of the XML file to control how </w:t>
+      </w:r>
+      <w:proofErr w:type="spellStart"/>
+      <w:r>
+        <w:t>SyncPodcasts</w:t>
+      </w:r>
+      <w:proofErr w:type="spellEnd"/>
+      <w:r>
+        <w:t xml:space="preserve"> will work. For example if your control file is called MyPhone.XML then the command line would be</w:t>
       </w:r>
     </w:p>
     <w:p>
@@ -7114,150 +7405,93 @@
         <w:pStyle w:val="Code"/>
       </w:pPr>
       <w:r>
-        <w:t>DownloadPodcasts MyPhone.xml</w:t>
+        <w:t>SyncPodcasts MyPhone.xml</w:t>
       </w:r>
     </w:p>
     <w:p>
       <w:pPr>
         <w:pStyle w:val="Heading1"/>
       </w:pPr>
-      <w:bookmarkStart w:id="15" w:name="_Toc412054986"/>
-      <w:r>
-        <w:t>SyncPodcasts</w:t>
-      </w:r>
-      <w:bookmarkEnd w:id="15"/>
-    </w:p>
-    <w:p>
-      <w:r>
-        <w:t>SyncPodcasts is the command that will copy digital media from a source location to a destination.</w:t>
+      <w:bookmarkStart w:id="17" w:name="_Toc412054989"/>
+      <w:proofErr w:type="spellStart"/>
+      <w:r>
+        <w:t>PurgePodcasts</w:t>
+      </w:r>
+      <w:bookmarkEnd w:id="17"/>
+      <w:proofErr w:type="spellEnd"/>
+    </w:p>
+    <w:p>
+      <w:proofErr w:type="spellStart"/>
+      <w:r>
+        <w:t>PurgePodcasts</w:t>
+      </w:r>
+      <w:proofErr w:type="spellEnd"/>
+      <w:r>
+        <w:t xml:space="preserve"> is the command that will </w:t>
+      </w:r>
+      <w:r>
+        <w:t>remove old podcasts that have been downloaded</w:t>
+      </w:r>
+      <w:r>
+        <w:t xml:space="preserve"> </w:t>
       </w:r>
     </w:p>
     <w:p>
       <w:pPr>
         <w:pStyle w:val="Heading2"/>
       </w:pPr>
-      <w:bookmarkStart w:id="16" w:name="_Toc412054987"/>
+      <w:bookmarkStart w:id="18" w:name="_Toc412054990"/>
       <w:r>
         <w:t>Typical Usage</w:t>
       </w:r>
-      <w:bookmarkEnd w:id="16"/>
-    </w:p>
-    <w:p>
-      <w:r>
-        <w:t xml:space="preserve">SyncPodcasts is typically used when you have a large number of digital media files and you want to transfer a subset of these files to a removable drive. Only files that are not present in the destination are copied, any files that have been removed in the source are also removed in the destination. </w:t>
+      <w:bookmarkEnd w:id="18"/>
+    </w:p>
+    <w:p>
+      <w:proofErr w:type="spellStart"/>
+      <w:r>
+        <w:t>PurgePodcasts</w:t>
+      </w:r>
+      <w:proofErr w:type="spellEnd"/>
+      <w:r>
+        <w:t xml:space="preserve"> </w:t>
+      </w:r>
+      <w:r>
+        <w:t xml:space="preserve">is typically used </w:t>
+      </w:r>
+      <w:r>
+        <w:t>to remove old downloads</w:t>
+      </w:r>
+      <w:r>
+        <w:t>.</w:t>
+      </w:r>
+      <w:r>
+        <w:t xml:space="preserve"> The number of days it takes to be considered to be old is configured in the control file on a fed by feed basis, you can also disable the purging in any feed.</w:t>
+      </w:r>
+      <w:r>
+        <w:t xml:space="preserve"> </w:t>
       </w:r>
     </w:p>
     <w:p>
       <w:pPr>
         <w:pStyle w:val="Heading2"/>
       </w:pPr>
-      <w:bookmarkStart w:id="17" w:name="_Toc412054988"/>
+      <w:bookmarkStart w:id="19" w:name="_Toc412054991"/>
       <w:r>
         <w:t>Command Line</w:t>
       </w:r>
-      <w:bookmarkEnd w:id="17"/>
-    </w:p>
-    <w:p>
-      <w:r>
-        <w:t>The command line to run SyncPodcasts is</w:t>
-      </w:r>
-    </w:p>
-    <w:p>
-      <w:pPr>
-        <w:pStyle w:val="Code"/>
-      </w:pPr>
-      <w:r>
-        <w:t>SyncPodcasts &lt;controlfile&gt;</w:t>
-      </w:r>
-    </w:p>
-    <w:p>
-      <w:pPr>
-        <w:pStyle w:val="Code"/>
-      </w:pPr>
-    </w:p>
-    <w:p>
-      <w:r>
-        <w:t>Where &lt;controlfile&gt; is the filename of the XML file to control how SyncPodcasts will work. For example if your control file is called MyPhone.XML then the command line would be</w:t>
-      </w:r>
-    </w:p>
-    <w:p>
-      <w:pPr>
-        <w:pStyle w:val="Code"/>
-      </w:pPr>
-      <w:r>
-        <w:t>SyncPodcasts MyPhone.xml</w:t>
-      </w:r>
-    </w:p>
-    <w:p>
-      <w:pPr>
-        <w:pStyle w:val="Heading1"/>
-      </w:pPr>
-      <w:bookmarkStart w:id="18" w:name="_Toc412054989"/>
+      <w:bookmarkEnd w:id="19"/>
+    </w:p>
+    <w:p>
+      <w:r>
+        <w:t xml:space="preserve">The command line to run </w:t>
+      </w:r>
+      <w:proofErr w:type="spellStart"/>
       <w:r>
         <w:t>PurgePodcasts</w:t>
       </w:r>
-      <w:bookmarkEnd w:id="18"/>
-    </w:p>
-    <w:p>
-      <w:r>
-        <w:t>PurgePodcasts</w:t>
-      </w:r>
-      <w:r>
-        <w:t xml:space="preserve"> is the command that will </w:t>
-      </w:r>
-      <w:r>
-        <w:t>remove old podcasts that have been downloaded</w:t>
-      </w:r>
+      <w:proofErr w:type="spellEnd"/>
       <w:r>
         <w:t xml:space="preserve"> </w:t>
-      </w:r>
-    </w:p>
-    <w:p>
-      <w:pPr>
-        <w:pStyle w:val="Heading2"/>
-      </w:pPr>
-      <w:bookmarkStart w:id="19" w:name="_Toc412054990"/>
-      <w:r>
-        <w:t>Typical Usage</w:t>
-      </w:r>
-      <w:bookmarkEnd w:id="19"/>
-    </w:p>
-    <w:p>
-      <w:r>
-        <w:t xml:space="preserve">PurgePodcasts </w:t>
-      </w:r>
-      <w:r>
-        <w:t xml:space="preserve">is typically used </w:t>
-      </w:r>
-      <w:r>
-        <w:t>to remove old downloads</w:t>
-      </w:r>
-      <w:r>
-        <w:t>.</w:t>
-      </w:r>
-      <w:r>
-        <w:t xml:space="preserve"> The number of days it takes to be considered to be old is configured in the control file on a fed by feed basis, you can also disable the purging in any feed.</w:t>
-      </w:r>
-      <w:r>
-        <w:t xml:space="preserve"> </w:t>
-      </w:r>
-    </w:p>
-    <w:p>
-      <w:pPr>
-        <w:pStyle w:val="Heading2"/>
-      </w:pPr>
-      <w:bookmarkStart w:id="20" w:name="_Toc412054991"/>
-      <w:r>
-        <w:t>Command Line</w:t>
-      </w:r>
-      <w:bookmarkEnd w:id="20"/>
-    </w:p>
-    <w:p>
-      <w:r>
-        <w:t xml:space="preserve">The command line to run </w:t>
-      </w:r>
-      <w:r>
-        <w:t xml:space="preserve">PurgePodcasts </w:t>
       </w:r>
       <w:r>
         <w:t>is</w:t>
@@ -7282,161 +7516,223 @@
     </w:p>
     <w:p>
       <w:r>
-        <w:t xml:space="preserve">Where &lt;controlfile&gt; is the filename of the XML file to control how </w:t>
-      </w:r>
+        <w:t>Where &lt;</w:t>
+      </w:r>
+      <w:proofErr w:type="spellStart"/>
+      <w:r>
+        <w:t>controlfile</w:t>
+      </w:r>
+      <w:proofErr w:type="spellEnd"/>
+      <w:r>
+        <w:t xml:space="preserve">&gt; is the filename of the XML file to control how </w:t>
+      </w:r>
+      <w:proofErr w:type="spellStart"/>
+      <w:r>
+        <w:t>PurgePodcasts</w:t>
+      </w:r>
+      <w:proofErr w:type="spellEnd"/>
+      <w:r>
+        <w:t xml:space="preserve"> </w:t>
+      </w:r>
+      <w:r>
+        <w:t>will work. For example if your control file is called MyPhone.XML then the command line would be</w:t>
+      </w:r>
+    </w:p>
+    <w:p>
+      <w:pPr>
+        <w:pStyle w:val="Code"/>
+      </w:pPr>
       <w:r>
         <w:t xml:space="preserve">PurgePodcasts </w:t>
       </w:r>
       <w:r>
-        <w:t>will work. For example if your control file is called MyPhone.XML then the command line would be</w:t>
+        <w:t>MyPhone.xml</w:t>
       </w:r>
     </w:p>
     <w:p>
       <w:pPr>
         <w:pStyle w:val="Code"/>
       </w:pPr>
-      <w:r>
-        <w:t xml:space="preserve">PurgePodcasts </w:t>
-      </w:r>
-      <w:r>
-        <w:t>MyPhone.xml</w:t>
+    </w:p>
+    <w:p>
+      <w:pPr>
+        <w:pStyle w:val="Heading1"/>
+      </w:pPr>
+      <w:bookmarkStart w:id="20" w:name="_Toc412054992"/>
+      <w:proofErr w:type="spellStart"/>
+      <w:r>
+        <w:t>GeneratePlaylist</w:t>
+      </w:r>
+      <w:bookmarkEnd w:id="20"/>
+      <w:proofErr w:type="spellEnd"/>
+    </w:p>
+    <w:p>
+      <w:proofErr w:type="spellStart"/>
+      <w:r>
+        <w:t>GeneratePlaylist</w:t>
+      </w:r>
+      <w:proofErr w:type="spellEnd"/>
+      <w:r>
+        <w:t xml:space="preserve"> is the command that will create a playlist file from a folder structure </w:t>
+      </w:r>
+    </w:p>
+    <w:p>
+      <w:pPr>
+        <w:pStyle w:val="Heading2"/>
+      </w:pPr>
+      <w:bookmarkStart w:id="21" w:name="_Toc412054993"/>
+      <w:r>
+        <w:t>Typical Usage</w:t>
+      </w:r>
+      <w:bookmarkEnd w:id="21"/>
+    </w:p>
+    <w:p>
+      <w:proofErr w:type="spellStart"/>
+      <w:r>
+        <w:t>GeneratePlaylist</w:t>
+      </w:r>
+      <w:proofErr w:type="spellEnd"/>
+      <w:r>
+        <w:t xml:space="preserve"> is typically used when you have a large number of digital media files that you have copied to a location and you would like to generate a playlist for all the files. </w:t>
+      </w:r>
+    </w:p>
+    <w:p>
+      <w:pPr>
+        <w:pStyle w:val="Heading2"/>
+      </w:pPr>
+      <w:bookmarkStart w:id="22" w:name="_Toc412054994"/>
+      <w:r>
+        <w:t>Command Line</w:t>
+      </w:r>
+      <w:bookmarkEnd w:id="22"/>
+    </w:p>
+    <w:p>
+      <w:r>
+        <w:t xml:space="preserve">The command line to run </w:t>
+      </w:r>
+      <w:proofErr w:type="spellStart"/>
+      <w:r>
+        <w:t>GeneratePlaylist</w:t>
+      </w:r>
+      <w:proofErr w:type="spellEnd"/>
+      <w:r>
+        <w:t xml:space="preserve"> is</w:t>
       </w:r>
     </w:p>
     <w:p>
       <w:pPr>
         <w:pStyle w:val="Code"/>
       </w:pPr>
+      <w:r>
+        <w:t>GeneratePlaylist &lt;controlfile&gt;</w:t>
+      </w:r>
+    </w:p>
+    <w:p>
+      <w:pPr>
+        <w:pStyle w:val="Code"/>
+      </w:pPr>
+    </w:p>
+    <w:p>
+      <w:r>
+        <w:t>Where &lt;</w:t>
+      </w:r>
+      <w:proofErr w:type="spellStart"/>
+      <w:r>
+        <w:t>controlfile</w:t>
+      </w:r>
+      <w:proofErr w:type="spellEnd"/>
+      <w:r>
+        <w:t xml:space="preserve">&gt; is the filename of the XML file to control how </w:t>
+      </w:r>
+      <w:proofErr w:type="spellStart"/>
+      <w:r>
+        <w:t>GeneratePlaylist</w:t>
+      </w:r>
+      <w:proofErr w:type="spellEnd"/>
+      <w:r>
+        <w:t xml:space="preserve"> will work. For example if your control file is called MyPhone.XML then the command line would be</w:t>
+      </w:r>
+    </w:p>
+    <w:p>
+      <w:pPr>
+        <w:pStyle w:val="Code"/>
+      </w:pPr>
+      <w:r>
+        <w:t>GeneratePlaylist MyPhone.xml</w:t>
+      </w:r>
+    </w:p>
+    <w:p>
+      <w:pPr>
+        <w:pStyle w:val="Code"/>
+      </w:pPr>
+    </w:p>
+    <w:p>
+      <w:proofErr w:type="spellStart"/>
+      <w:r>
+        <w:t>GeneratePlaylist</w:t>
+      </w:r>
+      <w:proofErr w:type="spellEnd"/>
+      <w:r>
+        <w:t xml:space="preserve"> is the action performed by </w:t>
+      </w:r>
+      <w:proofErr w:type="spellStart"/>
+      <w:r>
+        <w:t>SyncPodcasts</w:t>
+      </w:r>
+      <w:proofErr w:type="spellEnd"/>
+      <w:r>
+        <w:t xml:space="preserve"> after all the copying has been done.</w:t>
+      </w:r>
+    </w:p>
+    <w:p>
+      <w:r>
+        <w:br w:type="page"/>
+      </w:r>
     </w:p>
     <w:p>
       <w:pPr>
         <w:pStyle w:val="Heading1"/>
       </w:pPr>
-      <w:bookmarkStart w:id="21" w:name="_Toc412054992"/>
-      <w:r>
-        <w:t>GeneratePlaylist</w:t>
-      </w:r>
-      <w:bookmarkEnd w:id="21"/>
-    </w:p>
-    <w:p>
-      <w:r>
-        <w:t xml:space="preserve">GeneratePlaylist is the command that will create a playlist file from a folder structure </w:t>
-      </w:r>
-    </w:p>
-    <w:p>
-      <w:pPr>
-        <w:pStyle w:val="Heading2"/>
-      </w:pPr>
-      <w:bookmarkStart w:id="22" w:name="_Toc412054993"/>
-      <w:r>
-        <w:t>Typical Usage</w:t>
-      </w:r>
-      <w:bookmarkEnd w:id="22"/>
-    </w:p>
-    <w:p>
-      <w:r>
-        <w:t xml:space="preserve">GeneratePlaylist is typically used when you have a large number of digital media files that you have copied to a location and you would like to generate a playlist for all the files. </w:t>
-      </w:r>
-    </w:p>
-    <w:p>
-      <w:pPr>
-        <w:pStyle w:val="Heading2"/>
-      </w:pPr>
-      <w:bookmarkStart w:id="23" w:name="_Toc412054994"/>
-      <w:r>
-        <w:t>Command Line</w:t>
-      </w:r>
-      <w:bookmarkEnd w:id="23"/>
-    </w:p>
-    <w:p>
-      <w:r>
-        <w:t>The command line to run GeneratePlaylist is</w:t>
-      </w:r>
-    </w:p>
-    <w:p>
-      <w:pPr>
-        <w:pStyle w:val="Code"/>
-      </w:pPr>
-      <w:r>
-        <w:t>GeneratePlaylist &lt;controlfile&gt;</w:t>
-      </w:r>
-    </w:p>
-    <w:p>
-      <w:pPr>
-        <w:pStyle w:val="Code"/>
-      </w:pPr>
-    </w:p>
-    <w:p>
-      <w:r>
-        <w:t>Where &lt;controlfile&gt; is the filename of the XML file to control how GeneratePlaylist will work. For example if your control file is called MyPhone.XML then the command line would be</w:t>
-      </w:r>
-    </w:p>
-    <w:p>
-      <w:pPr>
-        <w:pStyle w:val="Code"/>
-      </w:pPr>
-      <w:r>
-        <w:t>GeneratePlaylist MyPhone.xml</w:t>
-      </w:r>
-    </w:p>
-    <w:p>
-      <w:pPr>
-        <w:pStyle w:val="Code"/>
-      </w:pPr>
-    </w:p>
-    <w:p>
-      <w:r>
-        <w:t>GeneratePlaylist is the action performed by SyncPodcasts after all the copying has been done.</w:t>
-      </w:r>
-    </w:p>
-    <w:p>
-      <w:r>
-        <w:br w:type="page"/>
-      </w:r>
-    </w:p>
-    <w:p>
-      <w:pPr>
-        <w:pStyle w:val="Heading1"/>
-      </w:pPr>
-      <w:bookmarkStart w:id="24" w:name="_Toc412054995"/>
+      <w:bookmarkStart w:id="23" w:name="_Toc412054995"/>
       <w:r>
         <w:lastRenderedPageBreak/>
         <w:t>Using the utilities</w:t>
       </w:r>
+      <w:bookmarkEnd w:id="23"/>
+    </w:p>
+    <w:p>
+      <w:r>
+        <w:t>This section covers how the utilities might be used together to manage podcasts</w:t>
+      </w:r>
+    </w:p>
+    <w:p>
+      <w:pPr>
+        <w:pStyle w:val="Heading2"/>
+      </w:pPr>
+      <w:bookmarkStart w:id="24" w:name="_Ref312421286"/>
+      <w:bookmarkStart w:id="25" w:name="_Toc412054996"/>
+      <w:r>
+        <w:t>Downloading to a PC and then synchronising to a device</w:t>
+      </w:r>
       <w:bookmarkEnd w:id="24"/>
-    </w:p>
-    <w:p>
-      <w:r>
-        <w:t>This section covers how the utilities might be used together to manage podcasts</w:t>
-      </w:r>
-    </w:p>
-    <w:p>
-      <w:pPr>
-        <w:pStyle w:val="Heading2"/>
-      </w:pPr>
-      <w:bookmarkStart w:id="25" w:name="_Ref312421286"/>
-      <w:bookmarkStart w:id="26" w:name="_Toc412054996"/>
-      <w:r>
-        <w:t>Downloading to a PC and then synchronising to a device</w:t>
-      </w:r>
       <w:bookmarkEnd w:id="25"/>
+    </w:p>
+    <w:p>
+      <w:r>
+        <w:t>You want to download podcasts using a windows PC (either downloading to the hard disk or a memory stick) and then sync to a device.</w:t>
+      </w:r>
+    </w:p>
+    <w:p>
+      <w:pPr>
+        <w:pStyle w:val="Heading3"/>
+      </w:pPr>
+      <w:bookmarkStart w:id="26" w:name="_Ref312421367"/>
+      <w:bookmarkStart w:id="27" w:name="_Toc412054997"/>
+      <w:r>
+        <w:t>Setting up</w:t>
+      </w:r>
       <w:bookmarkEnd w:id="26"/>
-    </w:p>
-    <w:p>
-      <w:r>
-        <w:t>You want to download podcasts using a windows PC (either downloading to the hard disk or a memory stick) and then sync to a device.</w:t>
-      </w:r>
-    </w:p>
-    <w:p>
-      <w:pPr>
-        <w:pStyle w:val="Heading3"/>
-      </w:pPr>
-      <w:bookmarkStart w:id="27" w:name="_Ref312421367"/>
-      <w:bookmarkStart w:id="28" w:name="_Toc412054997"/>
-      <w:r>
-        <w:t>Setting up</w:t>
-      </w:r>
       <w:bookmarkEnd w:id="27"/>
-      <w:bookmarkEnd w:id="28"/>
     </w:p>
     <w:p>
       <w:r>
@@ -7445,11 +7741,21 @@
     </w:p>
     <w:p>
       <w:r>
-        <w:t>Do remember that removable media such as memory sticks can be referred to by different drive letters on different machines, however you can use the “Computer Management” console to permanently set the drive letter for a removable media device on a given computer. You can launch the Computer Management console by typing “</w:t>
-      </w:r>
+        <w:t xml:space="preserve">Do remember that removable media such as memory sticks can be referred to by different drive letters on different </w:t>
+      </w:r>
+      <w:proofErr w:type="gramStart"/>
+      <w:r>
+        <w:t>machines,</w:t>
+      </w:r>
+      <w:proofErr w:type="gramEnd"/>
+      <w:r>
+        <w:t xml:space="preserve"> however you can use the “Computer Management” console to permanently set the drive letter for a removable media device on a given computer. You can launch the Computer Management console by typing “</w:t>
+      </w:r>
+      <w:proofErr w:type="spellStart"/>
       <w:r>
         <w:t>compmgmt.msc</w:t>
       </w:r>
+      <w:proofErr w:type="spellEnd"/>
       <w:r>
         <w:t xml:space="preserve">” into a command prompt </w:t>
       </w:r>
@@ -7516,11 +7822,11 @@
       <w:pPr>
         <w:pStyle w:val="Heading3"/>
       </w:pPr>
-      <w:bookmarkStart w:id="29" w:name="_Toc412054998"/>
+      <w:bookmarkStart w:id="28" w:name="_Toc412054998"/>
       <w:r>
         <w:t>Key elements in the control file</w:t>
       </w:r>
-      <w:bookmarkEnd w:id="29"/>
+      <w:bookmarkEnd w:id="28"/>
     </w:p>
     <w:p>
       <w:r>
@@ -7792,7 +8098,15 @@
         </w:numPr>
       </w:pPr>
       <w:r>
-        <w:t>After I have listened to an episode on my device, I want to be able to delete the episode on my PC and have the delete synchronised across to the device so I use “high_tide” as a strategy, which is also why I want to have the published date in the file name</w:t>
+        <w:t>After I have listened to an episode on my device, I want to be able to delete the episode on my PC and have the delete synchronised across to the device so I use “</w:t>
+      </w:r>
+      <w:proofErr w:type="spellStart"/>
+      <w:r>
+        <w:t>high_tide</w:t>
+      </w:r>
+      <w:proofErr w:type="spellEnd"/>
+      <w:r>
+        <w:t>” as a strategy, which is also why I want to have the published date in the file name</w:t>
       </w:r>
     </w:p>
     <w:p>
@@ -7900,11 +8214,21 @@
       <w:r>
         <w:t xml:space="preserve">I do not specify </w:t>
       </w:r>
+      <w:proofErr w:type="spellStart"/>
       <w:r>
         <w:t>deleteDownloadsDaysOld</w:t>
       </w:r>
-      <w:r>
-        <w:t xml:space="preserve"> so PurgePodcasts will never delete an old episode</w:t>
+      <w:proofErr w:type="spellEnd"/>
+      <w:r>
+        <w:t xml:space="preserve"> so </w:t>
+      </w:r>
+      <w:proofErr w:type="spellStart"/>
+      <w:r>
+        <w:t>PurgePodcasts</w:t>
+      </w:r>
+      <w:proofErr w:type="spellEnd"/>
+      <w:r>
+        <w:t xml:space="preserve"> will never delete an old episode</w:t>
       </w:r>
       <w:r>
         <w:t xml:space="preserve"> I need to manually delete episodes I have listened to but I do not want to miss an episode so this is fine.</w:t>
@@ -7919,7 +8243,23 @@
         </w:numPr>
       </w:pPr>
       <w:r>
-        <w:t>I have used “high_tide” strategy so when I have listened to an episode I delete it on my PC and SyncPodcasts will delete the episode on my device.</w:t>
+        <w:t>I have used “</w:t>
+      </w:r>
+      <w:proofErr w:type="spellStart"/>
+      <w:r>
+        <w:t>high_tide</w:t>
+      </w:r>
+      <w:proofErr w:type="spellEnd"/>
+      <w:r>
+        <w:t xml:space="preserve">” strategy so when I have listened to an episode I delete it on my PC and </w:t>
+      </w:r>
+      <w:proofErr w:type="spellStart"/>
+      <w:r>
+        <w:t>SyncPodcasts</w:t>
+      </w:r>
+      <w:proofErr w:type="spellEnd"/>
+      <w:r>
+        <w:t xml:space="preserve"> will delete the episode on my device.</w:t>
       </w:r>
     </w:p>
     <w:p>
@@ -7931,7 +8271,23 @@
         </w:numPr>
       </w:pPr>
       <w:r>
-        <w:t>I want to copy all the epicodes to my device so I set number to -1. For some feeds I limit the number to be copied to 3 for example, then SyncPOdcasts will copy the oldest 3 episodes to my device and as I delete them on my PC will keep the device topped up until there are no more available.</w:t>
+        <w:t xml:space="preserve">I want to copy all the </w:t>
+      </w:r>
+      <w:proofErr w:type="spellStart"/>
+      <w:r>
+        <w:t>epicodes</w:t>
+      </w:r>
+      <w:proofErr w:type="spellEnd"/>
+      <w:r>
+        <w:t xml:space="preserve"> to my device so I set number to -1. For some feeds I limit the number to be copied to 3 for example, then </w:t>
+      </w:r>
+      <w:proofErr w:type="spellStart"/>
+      <w:r>
+        <w:t>SyncPOdcasts</w:t>
+      </w:r>
+      <w:proofErr w:type="spellEnd"/>
+      <w:r>
+        <w:t xml:space="preserve"> will copy the oldest 3 episodes to my device and as I delete them on my PC will keep the device topped up until there are no more available.</w:t>
       </w:r>
     </w:p>
     <w:p>
@@ -8061,11 +8417,23 @@
           <w:numId w:val="12"/>
         </w:numPr>
       </w:pPr>
+      <w:proofErr w:type="spellStart"/>
+      <w:proofErr w:type="gramStart"/>
       <w:r>
         <w:t>deleteDownloadsDaysOld</w:t>
       </w:r>
-      <w:r>
-        <w:t xml:space="preserve"> is set to 31 so I PurgePodcasts will delete any episodes older th</w:t>
+      <w:proofErr w:type="spellEnd"/>
+      <w:proofErr w:type="gramEnd"/>
+      <w:r>
+        <w:t xml:space="preserve"> is set to 31 so I </w:t>
+      </w:r>
+      <w:proofErr w:type="spellStart"/>
+      <w:r>
+        <w:t>PurgePodcasts</w:t>
+      </w:r>
+      <w:proofErr w:type="spellEnd"/>
+      <w:r>
+        <w:t xml:space="preserve"> will delete any episodes older th</w:t>
       </w:r>
       <w:r>
         <w:t>a</w:t>
@@ -8082,8 +8450,13 @@
           <w:numId w:val="12"/>
         </w:numPr>
       </w:pPr>
-      <w:r>
-        <w:t>high_tide strategy is used to the old episodes will not be downloaded again</w:t>
+      <w:proofErr w:type="spellStart"/>
+      <w:r>
+        <w:t>high_tide</w:t>
+      </w:r>
+      <w:proofErr w:type="spellEnd"/>
+      <w:r>
+        <w:t xml:space="preserve"> strategy is used to the old episodes will not be downloaded again</w:t>
       </w:r>
     </w:p>
     <w:p>
@@ -8095,7 +8468,15 @@
         </w:numPr>
       </w:pPr>
       <w:r>
-        <w:t>number is set to 3 so SyncPodcasts will ensure that I have the last 3 podcasts published in the last month available on my device, as time goes on these podcasts are automatically replaced with the current month’s episodes, a bit like TiVo for your podcasts</w:t>
+        <w:t xml:space="preserve">number is set to 3 so </w:t>
+      </w:r>
+      <w:proofErr w:type="spellStart"/>
+      <w:r>
+        <w:t>SyncPodcasts</w:t>
+      </w:r>
+      <w:proofErr w:type="spellEnd"/>
+      <w:r>
+        <w:t xml:space="preserve"> will ensure that I have the last 3 podcasts published in the last month available on my device, as time goes on these podcasts are automatically replaced with the current month’s episodes, a bit like TiVo for your podcasts</w:t>
       </w:r>
       <w:r>
         <w:t>.</w:t>
@@ -8105,11 +8486,11 @@
       <w:pPr>
         <w:pStyle w:val="Heading3"/>
       </w:pPr>
-      <w:bookmarkStart w:id="30" w:name="_Toc412054999"/>
+      <w:bookmarkStart w:id="29" w:name="_Toc412054999"/>
       <w:r>
         <w:t>Workflow</w:t>
       </w:r>
-      <w:bookmarkEnd w:id="30"/>
+      <w:bookmarkEnd w:id="29"/>
     </w:p>
     <w:p>
       <w:r>
@@ -8137,7 +8518,15 @@
         </w:numPr>
       </w:pPr>
       <w:r>
-        <w:t>Run PurgePodcasts to automatically remove any old podcasts</w:t>
+        <w:t xml:space="preserve">Run </w:t>
+      </w:r>
+      <w:proofErr w:type="spellStart"/>
+      <w:r>
+        <w:t>PurgePodcasts</w:t>
+      </w:r>
+      <w:proofErr w:type="spellEnd"/>
+      <w:r>
+        <w:t xml:space="preserve"> to automatically remove any old podcasts</w:t>
       </w:r>
     </w:p>
     <w:p>
@@ -8161,7 +8550,15 @@
         </w:numPr>
       </w:pPr>
       <w:r>
-        <w:t>Run DownloadPodcasts to get all newly published podcasts to my PC</w:t>
+        <w:t xml:space="preserve">Run </w:t>
+      </w:r>
+      <w:proofErr w:type="spellStart"/>
+      <w:r>
+        <w:t>DownloadPodcasts</w:t>
+      </w:r>
+      <w:proofErr w:type="spellEnd"/>
+      <w:r>
+        <w:t xml:space="preserve"> to get all newly published podcasts to my PC</w:t>
       </w:r>
     </w:p>
     <w:p>
@@ -8173,84 +8570,92 @@
         </w:numPr>
       </w:pPr>
       <w:r>
-        <w:t>Run SyncPodcasts to get the desired subset of podcasts onto my device</w:t>
+        <w:t xml:space="preserve">Run </w:t>
+      </w:r>
+      <w:proofErr w:type="spellStart"/>
+      <w:r>
+        <w:t>SyncPodcasts</w:t>
+      </w:r>
+      <w:proofErr w:type="spellEnd"/>
+      <w:r>
+        <w:t xml:space="preserve"> to get the desired subset of podcasts onto my device</w:t>
       </w:r>
     </w:p>
     <w:p>
       <w:pPr>
         <w:pStyle w:val="Heading2"/>
       </w:pPr>
-      <w:bookmarkStart w:id="31" w:name="_Toc412055000"/>
+      <w:bookmarkStart w:id="30" w:name="_Toc412055000"/>
       <w:r>
         <w:t>Downloading to a PC and then synchronising to a device – alternative strategy</w:t>
       </w:r>
+      <w:bookmarkEnd w:id="30"/>
+    </w:p>
+    <w:p>
+      <w:r>
+        <w:t xml:space="preserve">This is similar to </w:t>
+      </w:r>
+      <w:r>
+        <w:fldChar w:fldCharType="begin"/>
+      </w:r>
+      <w:r>
+        <w:instrText xml:space="preserve"> REF _Ref312421286 \r \h </w:instrText>
+      </w:r>
+      <w:r>
+        <w:fldChar w:fldCharType="separate"/>
+      </w:r>
+      <w:r>
+        <w:t>7.1</w:t>
+      </w:r>
+      <w:r>
+        <w:fldChar w:fldCharType="end"/>
+      </w:r>
+      <w:r>
+        <w:t xml:space="preserve"> but with a different approach to file management.</w:t>
+      </w:r>
+    </w:p>
+    <w:p>
+      <w:pPr>
+        <w:pStyle w:val="Heading3"/>
+      </w:pPr>
+      <w:bookmarkStart w:id="31" w:name="_Toc412055001"/>
+      <w:r>
+        <w:t>Setting up</w:t>
+      </w:r>
       <w:bookmarkEnd w:id="31"/>
     </w:p>
     <w:p>
       <w:r>
-        <w:t xml:space="preserve">This is similar to </w:t>
+        <w:t xml:space="preserve">The setup for this strategy is exactly the same as </w:t>
       </w:r>
       <w:r>
         <w:fldChar w:fldCharType="begin"/>
       </w:r>
       <w:r>
-        <w:instrText xml:space="preserve"> REF _Ref312421286 \r \h </w:instrText>
+        <w:instrText xml:space="preserve"> REF _Ref312421367 \r \h </w:instrText>
       </w:r>
       <w:r>
         <w:fldChar w:fldCharType="separate"/>
       </w:r>
       <w:r>
-        <w:t>7.1</w:t>
+        <w:t>7.1.1</w:t>
       </w:r>
       <w:r>
         <w:fldChar w:fldCharType="end"/>
       </w:r>
       <w:r>
-        <w:t xml:space="preserve"> but with a different approach to file management.</w:t>
+        <w:t>.</w:t>
       </w:r>
     </w:p>
     <w:p>
       <w:pPr>
         <w:pStyle w:val="Heading3"/>
       </w:pPr>
-      <w:bookmarkStart w:id="32" w:name="_Toc412055001"/>
-      <w:r>
-        <w:t>Setting up</w:t>
+      <w:bookmarkStart w:id="32" w:name="_Toc412055002"/>
+      <w:r>
+        <w:t>Key elements in the control file</w:t>
       </w:r>
       <w:bookmarkEnd w:id="32"/>
-    </w:p>
-    <w:p>
-      <w:r>
-        <w:t xml:space="preserve">The setup for this strategy is exactly the same as </w:t>
-      </w:r>
-      <w:r>
-        <w:fldChar w:fldCharType="begin"/>
-      </w:r>
-      <w:r>
-        <w:instrText xml:space="preserve"> REF _Ref312421367 \r \h </w:instrText>
-      </w:r>
-      <w:r>
-        <w:fldChar w:fldCharType="separate"/>
-      </w:r>
-      <w:r>
-        <w:t>7.1.1</w:t>
-      </w:r>
-      <w:r>
-        <w:fldChar w:fldCharType="end"/>
-      </w:r>
-      <w:r>
-        <w:t>.</w:t>
-      </w:r>
-    </w:p>
-    <w:p>
-      <w:pPr>
-        <w:pStyle w:val="Heading3"/>
-      </w:pPr>
-      <w:bookmarkStart w:id="33" w:name="_Toc412055002"/>
-      <w:r>
-        <w:t>Key elements in the control file</w:t>
-      </w:r>
-      <w:bookmarkEnd w:id="33"/>
     </w:p>
     <w:p>
       <w:r>
@@ -8563,23 +8968,39 @@
         <w:t>all</w:t>
       </w:r>
       <w:r>
-        <w:t xml:space="preserve"> episodes – good though Hanselminutes is, I don’t want 200+ of them on my phone!)</w:t>
-      </w:r>
-    </w:p>
-    <w:p>
-      <w:r>
-        <w:t>The rest are just in priority order (SyncPodcasts uses the order in the control file to determine priority), with numbers of 4 or 5.</w:t>
+        <w:t xml:space="preserve"> episodes – good though </w:t>
+      </w:r>
+      <w:proofErr w:type="spellStart"/>
+      <w:r>
+        <w:t>Hanselminutes</w:t>
+      </w:r>
+      <w:proofErr w:type="spellEnd"/>
+      <w:r>
+        <w:t xml:space="preserve"> is, I don’t want 200+ of them on my phone!)</w:t>
+      </w:r>
+    </w:p>
+    <w:p>
+      <w:r>
+        <w:t>The rest are just in priority order (</w:t>
+      </w:r>
+      <w:proofErr w:type="spellStart"/>
+      <w:r>
+        <w:t>SyncPodcasts</w:t>
+      </w:r>
+      <w:proofErr w:type="spellEnd"/>
+      <w:r>
+        <w:t xml:space="preserve"> uses the order in the control file to determine priority), with numbers of 4 or 5.</w:t>
       </w:r>
     </w:p>
     <w:p>
       <w:pPr>
         <w:pStyle w:val="Heading3"/>
       </w:pPr>
-      <w:bookmarkStart w:id="34" w:name="_Toc412055003"/>
+      <w:bookmarkStart w:id="33" w:name="_Toc412055003"/>
       <w:r>
         <w:t>Workflow</w:t>
       </w:r>
-      <w:bookmarkEnd w:id="34"/>
+      <w:bookmarkEnd w:id="33"/>
     </w:p>
     <w:p>
       <w:r>
@@ -8607,7 +9028,15 @@
         </w:numPr>
       </w:pPr>
       <w:r>
-        <w:t>Run DownloadPodcasts to get all newly published podcasts to my PC</w:t>
+        <w:t xml:space="preserve">Run </w:t>
+      </w:r>
+      <w:proofErr w:type="spellStart"/>
+      <w:r>
+        <w:t>DownloadPodcasts</w:t>
+      </w:r>
+      <w:proofErr w:type="spellEnd"/>
+      <w:r>
+        <w:t xml:space="preserve"> to get all newly published podcasts to my PC</w:t>
       </w:r>
     </w:p>
     <w:p>
@@ -8619,54 +9048,78 @@
         </w:numPr>
       </w:pPr>
       <w:r>
-        <w:t>Run SyncPodcasts to get the desired subset of podcasts onto my device</w:t>
+        <w:t xml:space="preserve">Run </w:t>
+      </w:r>
+      <w:proofErr w:type="spellStart"/>
+      <w:r>
+        <w:t>SyncPodcasts</w:t>
+      </w:r>
+      <w:proofErr w:type="spellEnd"/>
+      <w:r>
+        <w:t xml:space="preserve"> to get the desired subset of podcasts onto my device</w:t>
       </w:r>
     </w:p>
     <w:p>
       <w:pPr>
         <w:pStyle w:val="Heading2"/>
       </w:pPr>
-      <w:bookmarkStart w:id="35" w:name="_Toc412055004"/>
+      <w:bookmarkStart w:id="34" w:name="_Toc412055004"/>
       <w:r>
         <w:t xml:space="preserve">Download directly to a flash drive or </w:t>
       </w:r>
       <w:r>
         <w:t>media player</w:t>
       </w:r>
+      <w:bookmarkEnd w:id="34"/>
+    </w:p>
+    <w:p>
+      <w:r>
+        <w:t>You want to download podcasts directly to a memory device for example so that you always have a selection of podcasts on your player but are not bothered about keeping episodes.</w:t>
+      </w:r>
+    </w:p>
+    <w:p>
+      <w:pPr>
+        <w:pStyle w:val="Heading3"/>
+      </w:pPr>
+      <w:bookmarkStart w:id="35" w:name="_Toc412055005"/>
+      <w:r>
+        <w:t>Setting up</w:t>
+      </w:r>
       <w:bookmarkEnd w:id="35"/>
     </w:p>
     <w:p>
       <w:r>
-        <w:t>You want to download podcasts directly to a memory device for example so that you always have a selection of podcasts on your player but are not bothered about keeping episodes.</w:t>
+        <w:t xml:space="preserve">This is the same as the setup for </w:t>
+      </w:r>
+      <w:proofErr w:type="gramStart"/>
+      <w:r>
+        <w:t>7.1</w:t>
+      </w:r>
+      <w:r>
+        <w:t>,</w:t>
+      </w:r>
+      <w:proofErr w:type="gramEnd"/>
+      <w:r>
+        <w:t xml:space="preserve"> we copy </w:t>
+      </w:r>
+      <w:proofErr w:type="spellStart"/>
+      <w:r>
+        <w:t>PodcastUtilities</w:t>
+      </w:r>
+      <w:proofErr w:type="spellEnd"/>
+      <w:r>
+        <w:t xml:space="preserve"> to the root folder of the media player / flash drive.</w:t>
       </w:r>
     </w:p>
     <w:p>
       <w:pPr>
         <w:pStyle w:val="Heading3"/>
       </w:pPr>
-      <w:bookmarkStart w:id="36" w:name="_Toc412055005"/>
-      <w:r>
-        <w:t>Setting up</w:t>
+      <w:bookmarkStart w:id="36" w:name="_Toc412055006"/>
+      <w:r>
+        <w:t>Key elements in the control file</w:t>
       </w:r>
       <w:bookmarkEnd w:id="36"/>
-    </w:p>
-    <w:p>
-      <w:r>
-        <w:t>This is the same as the setup for 7.1</w:t>
-      </w:r>
-      <w:r>
-        <w:t>, we copy PodcastUtilities to the root folder of the media player / flash drive.</w:t>
-      </w:r>
-    </w:p>
-    <w:p>
-      <w:pPr>
-        <w:pStyle w:val="Heading3"/>
-      </w:pPr>
-      <w:bookmarkStart w:id="37" w:name="_Toc412055006"/>
-      <w:r>
-        <w:t>Key elements in the control file</w:t>
-      </w:r>
-      <w:bookmarkEnd w:id="37"/>
     </w:p>
     <w:p>
       <w:r>
@@ -8876,7 +9329,23 @@
     <w:p/>
     <w:p>
       <w:r>
-        <w:t>The interesting elements are, sourceRoot is a relative pathname (remember we will have the software and the control file are in the root folder of the media player, so the podcasts will be downloaded straight to this folder. destinationRoot can be anything, it is not used.</w:t>
+        <w:t xml:space="preserve">The interesting elements are, </w:t>
+      </w:r>
+      <w:proofErr w:type="spellStart"/>
+      <w:r>
+        <w:t>sourceRoot</w:t>
+      </w:r>
+      <w:proofErr w:type="spellEnd"/>
+      <w:r>
+        <w:t xml:space="preserve"> is a relative pathname (remember we will have the software and the control file are in the root folder of the media player, so the podcasts will be downloaded straight to this folder. </w:t>
+      </w:r>
+      <w:proofErr w:type="spellStart"/>
+      <w:r>
+        <w:t>destinationRoot</w:t>
+      </w:r>
+      <w:proofErr w:type="spellEnd"/>
+      <w:r>
+        <w:t xml:space="preserve"> can be anything, it is not used.</w:t>
       </w:r>
     </w:p>
     <w:p>
@@ -8889,15 +9358,39 @@
     </w:p>
     <w:p>
       <w:r>
-        <w:t>Some older and cheaper media players are particularly slow to write to, if this is the case you may want to limit the number of concurrent downloads to 10 or less and you may also want to adjust the retryWaitISeconds to 15 or greater.</w:t>
-      </w:r>
-    </w:p>
-    <w:p>
-      <w:r>
-        <w:t xml:space="preserve">In this strategy we are just going to keep a pool of podcasts on the device, we will remove old ones and add new ones automatically. You will need to adjust the maximumDaysOld </w:t>
-      </w:r>
-      <w:r>
-        <w:t xml:space="preserve">and deleteDownloadsDaysOld </w:t>
+        <w:t xml:space="preserve">Some older and cheaper media players are particularly slow to write to, if this is the case you may want to limit the number of concurrent downloads to 10 or less and you may also want to adjust the </w:t>
+      </w:r>
+      <w:proofErr w:type="spellStart"/>
+      <w:r>
+        <w:t>retryWaitISeconds</w:t>
+      </w:r>
+      <w:proofErr w:type="spellEnd"/>
+      <w:r>
+        <w:t xml:space="preserve"> to 15 or greater.</w:t>
+      </w:r>
+    </w:p>
+    <w:p>
+      <w:r>
+        <w:t xml:space="preserve">In this strategy we are just going to keep a pool of podcasts on the device, we will remove old ones and add new ones automatically. You will need to adjust the </w:t>
+      </w:r>
+      <w:proofErr w:type="spellStart"/>
+      <w:r>
+        <w:t>maximumDaysOld</w:t>
+      </w:r>
+      <w:proofErr w:type="spellEnd"/>
+      <w:r>
+        <w:t xml:space="preserve"> </w:t>
+      </w:r>
+      <w:r>
+        <w:t xml:space="preserve">and </w:t>
+      </w:r>
+      <w:proofErr w:type="spellStart"/>
+      <w:r>
+        <w:t>deleteDownloadsDaysOld</w:t>
+      </w:r>
+      <w:proofErr w:type="spellEnd"/>
+      <w:r>
+        <w:t xml:space="preserve"> </w:t>
       </w:r>
       <w:r>
         <w:t>depending on the number of podcasts you are following and the size of the memory in your device. The more memory you have the larger the number of days you can specify.</w:t>
@@ -8905,7 +9398,15 @@
     </w:p>
     <w:p>
       <w:r>
-        <w:t>Then each of the podcasts that I subscribe to are done loke this</w:t>
+        <w:t xml:space="preserve">Then each of the podcasts that I subscribe to are done </w:t>
+      </w:r>
+      <w:proofErr w:type="spellStart"/>
+      <w:r>
+        <w:t>loke</w:t>
+      </w:r>
+      <w:proofErr w:type="spellEnd"/>
+      <w:r>
+        <w:t xml:space="preserve"> this</w:t>
       </w:r>
     </w:p>
     <w:p>
@@ -8993,22 +9494,38 @@
     </w:p>
     <w:p>
       <w:r>
-        <w:t xml:space="preserve">The number value does not matter as we do not sync these podcasts, the number we keep will depend upon the deleteDownloadsDaysOld and the frequency the podcasts are updated. If you want </w:t>
+        <w:t xml:space="preserve">The number value does not matter as we do not sync these podcasts, the number we keep will depend upon the </w:t>
+      </w:r>
+      <w:proofErr w:type="spellStart"/>
+      <w:r>
+        <w:t>deleteDownloadsDaysOld</w:t>
+      </w:r>
+      <w:proofErr w:type="spellEnd"/>
+      <w:r>
+        <w:t xml:space="preserve"> and the frequency the podcasts are updated. If you want </w:t>
       </w:r>
       <w:r>
         <w:lastRenderedPageBreak/>
-        <w:t>to prevent the automatic deletion of episodes then override this value in a podcast and set it to be a high value such as 999, however the real purpose of this strategy is to set all of the feeds to automatically delete.</w:t>
+        <w:t xml:space="preserve">to prevent the automatic deletion of episodes then override this value in a podcast and set it to be a high value such as </w:t>
+      </w:r>
+      <w:proofErr w:type="gramStart"/>
+      <w:r>
+        <w:t>999,</w:t>
+      </w:r>
+      <w:proofErr w:type="gramEnd"/>
+      <w:r>
+        <w:t xml:space="preserve"> however the real purpose of this strategy is to set all of the feeds to automatically delete.</w:t>
       </w:r>
     </w:p>
     <w:p>
       <w:pPr>
         <w:pStyle w:val="Heading3"/>
       </w:pPr>
-      <w:bookmarkStart w:id="38" w:name="_Toc412055007"/>
+      <w:bookmarkStart w:id="37" w:name="_Toc412055007"/>
       <w:r>
         <w:t>Workflow</w:t>
       </w:r>
-      <w:bookmarkEnd w:id="38"/>
+      <w:bookmarkEnd w:id="37"/>
     </w:p>
     <w:p>
       <w:r>
@@ -9036,7 +9553,15 @@
         </w:numPr>
       </w:pPr>
       <w:r>
-        <w:t>Run PurgePodcasts to automatically remove any old podcasts</w:t>
+        <w:t xml:space="preserve">Run </w:t>
+      </w:r>
+      <w:proofErr w:type="spellStart"/>
+      <w:r>
+        <w:t>PurgePodcasts</w:t>
+      </w:r>
+      <w:proofErr w:type="spellEnd"/>
+      <w:r>
+        <w:t xml:space="preserve"> to automatically remove any old podcasts</w:t>
       </w:r>
     </w:p>
     <w:p>
@@ -9048,37 +9573,61 @@
         </w:numPr>
       </w:pPr>
       <w:r>
-        <w:t>Run DownloadPodcasts to get all newly published podcasts to my device</w:t>
+        <w:t xml:space="preserve">Run </w:t>
+      </w:r>
+      <w:proofErr w:type="spellStart"/>
+      <w:r>
+        <w:t>DownloadPodcasts</w:t>
+      </w:r>
+      <w:proofErr w:type="spellEnd"/>
+      <w:r>
+        <w:t xml:space="preserve"> to get all newly published podcasts to my device</w:t>
       </w:r>
     </w:p>
     <w:p>
       <w:pPr>
         <w:pStyle w:val="Heading1"/>
       </w:pPr>
-      <w:bookmarkStart w:id="39" w:name="_Toc412055008"/>
+      <w:bookmarkStart w:id="38" w:name="_Toc412055008"/>
       <w:r>
         <w:t>Control File Format</w:t>
       </w:r>
+      <w:bookmarkEnd w:id="38"/>
+    </w:p>
+    <w:p>
+      <w:r>
+        <w:t>All the utilities make use of a control file to control how they operate. The format of the control file is XML, so all &lt;elements&gt; must have a closing element &lt;/elements&gt;</w:t>
+      </w:r>
+      <w:proofErr w:type="gramStart"/>
+      <w:r>
+        <w:t>The</w:t>
+      </w:r>
+      <w:proofErr w:type="gramEnd"/>
+      <w:r>
+        <w:t xml:space="preserve"> root element of the file is &lt;podcasts&gt;</w:t>
+      </w:r>
+    </w:p>
+    <w:p>
+      <w:pPr>
+        <w:pStyle w:val="Heading2"/>
+      </w:pPr>
+      <w:bookmarkStart w:id="39" w:name="_Toc412055009"/>
+      <w:r>
+        <w:t>Example Control File</w:t>
+      </w:r>
       <w:bookmarkEnd w:id="39"/>
     </w:p>
     <w:p>
       <w:r>
-        <w:t>All the utilities make use of a control file to control how they operate. The format of the control file is XML, so all &lt;elements&gt; must have a closing element &lt;/elements&gt;The root element of the file is &lt;podcasts&gt;</w:t>
-      </w:r>
-    </w:p>
-    <w:p>
-      <w:pPr>
-        <w:pStyle w:val="Heading2"/>
-      </w:pPr>
-      <w:bookmarkStart w:id="40" w:name="_Toc412055009"/>
-      <w:r>
-        <w:t>Example Control File</w:t>
-      </w:r>
-      <w:bookmarkEnd w:id="40"/>
-    </w:p>
-    <w:p>
-      <w:r>
-        <w:t>The control file is an XML file and must be a legal XML file, in that elements must have a start and an end. The elements for example &lt;sourceRoot&gt; must be specified in the correct upper and lower case as shown here. This is an example of a control file</w:t>
+        <w:t>The control file is an XML file and must be a legal XML file, in that elements must have a start and an end. The elements for example &lt;</w:t>
+      </w:r>
+      <w:proofErr w:type="spellStart"/>
+      <w:r>
+        <w:t>sourceRoot</w:t>
+      </w:r>
+      <w:proofErr w:type="spellEnd"/>
+      <w:r>
+        <w:t>&gt; must be specified in the correct upper and lower case as shown here. This is an example of a control file</w:t>
       </w:r>
     </w:p>
     <w:p>
@@ -9512,48 +10061,140 @@
     </w:p>
     <w:p>
       <w:r>
-        <w:t>If this control file was used with the SyncPodcasts utility then it would copy all the mp3 podcasts in “Test Match Special” and “Hansleminutes” folders followed by the first five mp3 files in the folder “From Our Own Correspondant” The source files are in a folder called downloads in the current folder and the destination folder is in “w:\Podcasts”. A WPL playlist will be generated and at least 2GB of space will be left on the drive.</w:t>
-      </w:r>
-    </w:p>
-    <w:p>
-      <w:r>
-        <w:t xml:space="preserve">If it was used with DownloadPodcasts then </w:t>
-      </w:r>
-      <w:r>
-        <w:t xml:space="preserve"> it would download all the episodes of Test Match Special and Hansleminutes published in the last 31 days. It would attempt to download 20 episodes at a time.</w:t>
+        <w:t xml:space="preserve">If this control file was used with the </w:t>
+      </w:r>
+      <w:proofErr w:type="spellStart"/>
+      <w:r>
+        <w:t>SyncPodcasts</w:t>
+      </w:r>
+      <w:proofErr w:type="spellEnd"/>
+      <w:r>
+        <w:t xml:space="preserve"> utility then it would copy all the mp3 podcasts in “Test Match Special” and “</w:t>
+      </w:r>
+      <w:proofErr w:type="spellStart"/>
+      <w:r>
+        <w:t>Hansleminutes</w:t>
+      </w:r>
+      <w:proofErr w:type="spellEnd"/>
+      <w:r>
+        <w:t xml:space="preserve">” folders followed by the first five mp3 files in the folder “From Our Own </w:t>
+      </w:r>
+      <w:proofErr w:type="spellStart"/>
+      <w:r>
+        <w:t>Correspondant</w:t>
+      </w:r>
+      <w:proofErr w:type="spellEnd"/>
+      <w:r>
+        <w:t>” The source files are in a folder called downloads in the current folder and the destination folder is in “w:\Podcasts”. A WPL playlist will be generated and at least 2GB of space will be left on the drive.</w:t>
+      </w:r>
+    </w:p>
+    <w:p>
+      <w:r>
+        <w:t xml:space="preserve">If it was used with </w:t>
+      </w:r>
+      <w:proofErr w:type="spellStart"/>
+      <w:r>
+        <w:t>DownloadPodcasts</w:t>
+      </w:r>
+      <w:proofErr w:type="spellEnd"/>
+      <w:r>
+        <w:t xml:space="preserve"> </w:t>
+      </w:r>
+      <w:proofErr w:type="gramStart"/>
+      <w:r>
+        <w:t xml:space="preserve">then </w:t>
+      </w:r>
+      <w:r>
+        <w:t xml:space="preserve"> it</w:t>
+      </w:r>
+      <w:proofErr w:type="gramEnd"/>
+      <w:r>
+        <w:t xml:space="preserve"> would download all the episodes of Test Match Special and </w:t>
+      </w:r>
+      <w:proofErr w:type="spellStart"/>
+      <w:r>
+        <w:t>Hansleminutes</w:t>
+      </w:r>
+      <w:proofErr w:type="spellEnd"/>
+      <w:r>
+        <w:t xml:space="preserve"> published in the last 31 days. It would attempt to download 20 episodes at a time.</w:t>
       </w:r>
     </w:p>
     <w:p>
       <w:pPr>
         <w:pStyle w:val="Heading3"/>
       </w:pPr>
-      <w:bookmarkStart w:id="41" w:name="_Toc412055010"/>
+      <w:bookmarkStart w:id="40" w:name="_Toc412055010"/>
       <w:r>
         <w:t>Global Section</w:t>
       </w:r>
+      <w:bookmarkEnd w:id="40"/>
+    </w:p>
+    <w:p>
+      <w:r>
+        <w:t>There is only one global section and it has settings that can only be set once or default values that can be overridden for each podcast</w:t>
+      </w:r>
+    </w:p>
+    <w:p>
+      <w:pPr>
+        <w:pStyle w:val="Heading4"/>
+      </w:pPr>
+      <w:bookmarkStart w:id="41" w:name="_Toc412055011"/>
+      <w:proofErr w:type="spellStart"/>
+      <w:proofErr w:type="gramStart"/>
+      <w:r>
+        <w:t>sourceRoot</w:t>
+      </w:r>
       <w:bookmarkEnd w:id="41"/>
-    </w:p>
-    <w:p>
-      <w:r>
-        <w:t>There is only one global section and it has settings that can only be set once or default values that can be overridden for each podcast</w:t>
-      </w:r>
-    </w:p>
-    <w:p>
-      <w:pPr>
-        <w:pStyle w:val="Heading4"/>
-      </w:pPr>
-      <w:bookmarkStart w:id="42" w:name="_Toc412055011"/>
+      <w:proofErr w:type="spellEnd"/>
+      <w:proofErr w:type="gramEnd"/>
+    </w:p>
+    <w:p>
+      <w:r>
+        <w:t>This is the path to the source media files. It can be a relative or absolute path.</w:t>
+      </w:r>
+      <w:r>
+        <w:t xml:space="preserve"> The </w:t>
+      </w:r>
+      <w:proofErr w:type="spellStart"/>
       <w:r>
         <w:t>sourceRoot</w:t>
       </w:r>
-      <w:bookmarkEnd w:id="42"/>
-    </w:p>
-    <w:p>
-      <w:r>
-        <w:t>This is the path to the source media files. It can be a relative or absolute path.</w:t>
-      </w:r>
-      <w:r>
-        <w:t xml:space="preserve"> The sourceRoot is ued by DownloadPodcasts as the root folder to download episodes to, SyncPodcasts uses it as the </w:t>
+      <w:proofErr w:type="spellEnd"/>
+      <w:r>
+        <w:t xml:space="preserve"> is </w:t>
+      </w:r>
+      <w:proofErr w:type="spellStart"/>
+      <w:r>
+        <w:t>ued</w:t>
+      </w:r>
+      <w:proofErr w:type="spellEnd"/>
+      <w:r>
+        <w:t xml:space="preserve"> by </w:t>
+      </w:r>
+      <w:proofErr w:type="spellStart"/>
+      <w:r>
+        <w:t>DownloadPodcasts</w:t>
+      </w:r>
+      <w:proofErr w:type="spellEnd"/>
+      <w:r>
+        <w:t xml:space="preserve"> as the root folder to download episodes </w:t>
+      </w:r>
+      <w:proofErr w:type="gramStart"/>
+      <w:r>
+        <w:t>to,</w:t>
+      </w:r>
+      <w:proofErr w:type="gramEnd"/>
+      <w:r>
+        <w:t xml:space="preserve"> </w:t>
+      </w:r>
+      <w:proofErr w:type="spellStart"/>
+      <w:r>
+        <w:t>SyncPodcasts</w:t>
+      </w:r>
+      <w:proofErr w:type="spellEnd"/>
+      <w:r>
+        <w:t xml:space="preserve"> uses it as the </w:t>
       </w:r>
       <w:r>
         <w:t>place to read media from.</w:t>
@@ -9561,7 +10202,15 @@
     </w:p>
     <w:p>
       <w:r>
-        <w:t>Some phones, for example many newer Android phones and Windows Phone devices do not appear as a drive letter. Instead they may support MTP (Media Transfer Protocol). If that is the case you can prefix a path by “MTP:”, followed by the device name to address these devices, for example</w:t>
+        <w:t>Some phones, for example many newer Android phones and Windows Phone devices do not appear as a drive letter. Instead they may support MTP (Media Transfer Protocol). If that is the case you can prefix a path by “MTP:</w:t>
+      </w:r>
+      <w:proofErr w:type="gramStart"/>
+      <w:r>
+        <w:t>”,</w:t>
+      </w:r>
+      <w:proofErr w:type="gramEnd"/>
+      <w:r>
+        <w:t xml:space="preserve"> followed by the device name to address these devices, for example</w:t>
       </w:r>
     </w:p>
     <w:p>
@@ -9628,16 +10277,34 @@
     <w:p>
       <w:r>
         <w:lastRenderedPageBreak/>
-        <w:t>If it is a relative path (for example “.\media”) it is relative to the current working directory, usually this is the current directory if you are running the utility from a cmd prompt.</w:t>
-      </w:r>
-    </w:p>
-    <w:p>
-      <w:r>
-        <w:t>An absolute path (for example “m:\media”) will remain unaffected by where the utility is run from. Do remember that removable media can be referred to by different drive letters on different machines, however you can use the “Computer Management” console to permanently set the drive letter for a removable media device on a given computer. You can launch the Computer Management console by typing “</w:t>
-      </w:r>
+        <w:t xml:space="preserve">If it is a relative path (for example “.\media”) it is relative to the current working directory, usually this is the current directory if you are running the utility from a </w:t>
+      </w:r>
+      <w:proofErr w:type="spellStart"/>
+      <w:r>
+        <w:t>cmd</w:t>
+      </w:r>
+      <w:proofErr w:type="spellEnd"/>
+      <w:r>
+        <w:t xml:space="preserve"> prompt.</w:t>
+      </w:r>
+    </w:p>
+    <w:p>
+      <w:r>
+        <w:t xml:space="preserve">An absolute path (for example “m:\media”) will remain unaffected by where the utility is run from. Do remember that removable media can be referred to by different drive letters on different </w:t>
+      </w:r>
+      <w:proofErr w:type="gramStart"/>
+      <w:r>
+        <w:t>machines,</w:t>
+      </w:r>
+      <w:proofErr w:type="gramEnd"/>
+      <w:r>
+        <w:t xml:space="preserve"> however you can use the “Computer Management” console to permanently set the drive letter for a removable media device on a given computer. You can launch the Computer Management console by typing “</w:t>
+      </w:r>
+      <w:proofErr w:type="spellStart"/>
       <w:r>
         <w:t>compmgmt.msc</w:t>
       </w:r>
+      <w:proofErr w:type="spellEnd"/>
       <w:r>
         <w:t xml:space="preserve">” into a command prompt </w:t>
       </w:r>
@@ -9706,71 +10373,182 @@
       <w:pPr>
         <w:pStyle w:val="Heading4"/>
       </w:pPr>
-      <w:bookmarkStart w:id="43" w:name="_Toc412055012"/>
+      <w:bookmarkStart w:id="42" w:name="_Toc412055012"/>
+      <w:proofErr w:type="spellStart"/>
+      <w:proofErr w:type="gramStart"/>
       <w:r>
         <w:t>destinationRoot</w:t>
       </w:r>
+      <w:bookmarkEnd w:id="42"/>
+      <w:proofErr w:type="spellEnd"/>
+      <w:proofErr w:type="gramEnd"/>
+    </w:p>
+    <w:p>
+      <w:proofErr w:type="spellStart"/>
+      <w:r>
+        <w:t>SyncPodcasts</w:t>
+      </w:r>
+      <w:proofErr w:type="spellEnd"/>
+      <w:r>
+        <w:t xml:space="preserve"> uses this as</w:t>
+      </w:r>
+      <w:r>
+        <w:t xml:space="preserve"> the path that we shall copy </w:t>
+      </w:r>
+      <w:proofErr w:type="gramStart"/>
+      <w:r>
+        <w:t>to</w:t>
+      </w:r>
+      <w:r>
+        <w:t>,</w:t>
+      </w:r>
+      <w:proofErr w:type="gramEnd"/>
+      <w:r>
+        <w:t xml:space="preserve"> </w:t>
+      </w:r>
+      <w:proofErr w:type="spellStart"/>
+      <w:r>
+        <w:t>GeneratePlaylists</w:t>
+      </w:r>
+      <w:proofErr w:type="spellEnd"/>
+      <w:r>
+        <w:t xml:space="preserve"> uses it as the root folder to find media in</w:t>
+      </w:r>
+      <w:r>
+        <w:t>. This must be an absolute pathname for example p:\media.</w:t>
+      </w:r>
+      <w:r>
+        <w:t xml:space="preserve"> </w:t>
+      </w:r>
+      <w:proofErr w:type="spellStart"/>
+      <w:r>
+        <w:t>GeneratePlaylist</w:t>
+      </w:r>
+      <w:proofErr w:type="spellEnd"/>
+    </w:p>
+    <w:p>
+      <w:r>
+        <w:t>MTP paths can be used a as a destination.</w:t>
+      </w:r>
+    </w:p>
+    <w:p>
+      <w:pPr>
+        <w:pStyle w:val="Heading4"/>
+      </w:pPr>
+      <w:bookmarkStart w:id="43" w:name="_Toc412055013"/>
+      <w:proofErr w:type="spellStart"/>
+      <w:proofErr w:type="gramStart"/>
+      <w:r>
+        <w:t>playlistFilename</w:t>
+      </w:r>
       <w:bookmarkEnd w:id="43"/>
-    </w:p>
-    <w:p>
-      <w:r>
-        <w:t>SyncPodcasts uses this as</w:t>
-      </w:r>
-      <w:r>
-        <w:t xml:space="preserve"> the path that we shall copy to</w:t>
-      </w:r>
-      <w:r>
-        <w:t>, GeneratePlaylists uses it as the root folder to find media in</w:t>
-      </w:r>
-      <w:r>
-        <w:t>. This must be an absolute pathname for example p:\media.</w:t>
-      </w:r>
-      <w:r>
-        <w:t xml:space="preserve"> GeneratePlaylist</w:t>
-      </w:r>
-    </w:p>
-    <w:p>
-      <w:r>
-        <w:t>MTP paths can be used a as a destination.</w:t>
+      <w:proofErr w:type="spellEnd"/>
+      <w:proofErr w:type="gramEnd"/>
+    </w:p>
+    <w:p>
+      <w:proofErr w:type="spellStart"/>
+      <w:r>
+        <w:t>SyncPodcasts</w:t>
+      </w:r>
+      <w:proofErr w:type="spellEnd"/>
+      <w:r>
+        <w:t xml:space="preserve"> and </w:t>
+      </w:r>
+      <w:proofErr w:type="spellStart"/>
+      <w:r>
+        <w:t>GeneratePlaylist</w:t>
+      </w:r>
+      <w:proofErr w:type="spellEnd"/>
+      <w:r>
+        <w:t xml:space="preserve"> </w:t>
+      </w:r>
+      <w:proofErr w:type="gramStart"/>
+      <w:r>
+        <w:t>uses</w:t>
+      </w:r>
+      <w:proofErr w:type="gramEnd"/>
+      <w:r>
+        <w:t xml:space="preserve"> t</w:t>
+      </w:r>
+      <w:r>
+        <w:t xml:space="preserve">his </w:t>
+      </w:r>
+      <w:r>
+        <w:t>as</w:t>
+      </w:r>
+      <w:r>
+        <w:t xml:space="preserve"> the name of the file to write the playlist that contains all the media in the destination. The playlist contains all files in the destination not just the files copied in this run.</w:t>
       </w:r>
     </w:p>
     <w:p>
       <w:pPr>
         <w:pStyle w:val="Heading4"/>
       </w:pPr>
-      <w:bookmarkStart w:id="44" w:name="_Toc412055013"/>
-      <w:r>
-        <w:t>playlistFilename</w:t>
+      <w:bookmarkStart w:id="44" w:name="_Toc412055014"/>
+      <w:proofErr w:type="spellStart"/>
+      <w:proofErr w:type="gramStart"/>
+      <w:r>
+        <w:t>playlistFormat</w:t>
       </w:r>
       <w:bookmarkEnd w:id="44"/>
-    </w:p>
-    <w:p>
-      <w:r>
-        <w:t>SyncPodcasts and GeneratePlaylist uses t</w:t>
-      </w:r>
-      <w:r>
-        <w:t xml:space="preserve">his </w:t>
-      </w:r>
-      <w:r>
-        <w:t>as</w:t>
-      </w:r>
-      <w:r>
-        <w:t xml:space="preserve"> the name of the file to write the playlist that contains all the media in the destination. The playlist contains all files in the destination not just the files copied in this run.</w:t>
+      <w:proofErr w:type="spellEnd"/>
+      <w:proofErr w:type="gramEnd"/>
+    </w:p>
+    <w:p>
+      <w:r>
+        <w:t xml:space="preserve">The format the playlist should be in. Possible values are </w:t>
+      </w:r>
+      <w:proofErr w:type="spellStart"/>
+      <w:r>
+        <w:t>wpl</w:t>
+      </w:r>
+      <w:proofErr w:type="spellEnd"/>
+      <w:r>
+        <w:t xml:space="preserve"> or </w:t>
+      </w:r>
+      <w:proofErr w:type="spellStart"/>
+      <w:r>
+        <w:t>asx</w:t>
+      </w:r>
+      <w:proofErr w:type="spellEnd"/>
+      <w:r>
+        <w:t xml:space="preserve">, (upper or lower case). </w:t>
       </w:r>
     </w:p>
     <w:p>
       <w:pPr>
         <w:pStyle w:val="Heading4"/>
       </w:pPr>
-      <w:bookmarkStart w:id="45" w:name="_Toc412055014"/>
-      <w:r>
-        <w:t>playlistFormat</w:t>
-      </w:r>
+      <w:proofErr w:type="spellStart"/>
+      <w:proofErr w:type="gramStart"/>
+      <w:r>
+        <w:t>playlist</w:t>
+      </w:r>
+      <w:r>
+        <w:t>PathSeparator</w:t>
+      </w:r>
+      <w:proofErr w:type="spellEnd"/>
+      <w:proofErr w:type="gramEnd"/>
+    </w:p>
+    <w:p>
+      <w:proofErr w:type="gramStart"/>
+      <w:r>
+        <w:t>Separator to use between elements in a playlist item pathname</w:t>
+      </w:r>
+      <w:r>
+        <w:t>.</w:t>
+      </w:r>
+      <w:proofErr w:type="gramEnd"/>
+      <w:r>
+        <w:t xml:space="preserve"> Default is “\</w:t>
+      </w:r>
+      <w:bookmarkStart w:id="45" w:name="_GoBack"/>
       <w:bookmarkEnd w:id="45"/>
-    </w:p>
-    <w:p>
-      <w:r>
-        <w:t xml:space="preserve">The format the playlist should be in. Possible values are wpl or asx, (upper or lower case). </w:t>
+      <w:r>
+        <w:t>”</w:t>
+      </w:r>
+      <w:r>
+        <w:t>.</w:t>
       </w:r>
     </w:p>
     <w:p>
@@ -9784,10 +10562,14 @@
         <w:pStyle w:val="Heading4"/>
       </w:pPr>
       <w:bookmarkStart w:id="46" w:name="_Toc412055015"/>
+      <w:proofErr w:type="spellStart"/>
+      <w:proofErr w:type="gramStart"/>
       <w:r>
         <w:t>freeSpaceToLeaveOnDestinationMB</w:t>
       </w:r>
       <w:bookmarkEnd w:id="46"/>
+      <w:proofErr w:type="spellEnd"/>
+      <w:proofErr w:type="gramEnd"/>
     </w:p>
     <w:p>
       <w:r>
@@ -9799,15 +10581,39 @@
     </w:p>
     <w:p>
       <w:r>
-        <w:t>When using SyncPodcasts c</w:t>
-      </w:r>
-      <w:r>
-        <w:t>opying will stop when there is less that this space left, however if there is less that this space left when SyncPodcasts is run then files will not be deleted to free up space.</w:t>
-      </w:r>
-    </w:p>
-    <w:p>
-      <w:r>
-        <w:t>When using DownloadPodcasts downloading will stop when there is less that this space left.</w:t>
+        <w:t xml:space="preserve">When using </w:t>
+      </w:r>
+      <w:proofErr w:type="spellStart"/>
+      <w:r>
+        <w:t>SyncPodcasts</w:t>
+      </w:r>
+      <w:proofErr w:type="spellEnd"/>
+      <w:r>
+        <w:t xml:space="preserve"> c</w:t>
+      </w:r>
+      <w:r>
+        <w:t xml:space="preserve">opying will stop when there is less that this space left, however if there is less that this space left when </w:t>
+      </w:r>
+      <w:proofErr w:type="spellStart"/>
+      <w:r>
+        <w:t>SyncPodcasts</w:t>
+      </w:r>
+      <w:proofErr w:type="spellEnd"/>
+      <w:r>
+        <w:t xml:space="preserve"> is run then files will not be deleted to free up space.</w:t>
+      </w:r>
+    </w:p>
+    <w:p>
+      <w:r>
+        <w:t xml:space="preserve">When using </w:t>
+      </w:r>
+      <w:proofErr w:type="spellStart"/>
+      <w:r>
+        <w:t>DownloadPodcasts</w:t>
+      </w:r>
+      <w:proofErr w:type="spellEnd"/>
+      <w:r>
+        <w:t xml:space="preserve"> downloading will stop when there is less that this space left.</w:t>
       </w:r>
     </w:p>
     <w:p>
@@ -9815,10 +10621,14 @@
         <w:pStyle w:val="Heading4"/>
       </w:pPr>
       <w:bookmarkStart w:id="47" w:name="_Toc412055016"/>
+      <w:proofErr w:type="spellStart"/>
+      <w:proofErr w:type="gramStart"/>
       <w:r>
         <w:t>sortfield</w:t>
       </w:r>
       <w:bookmarkEnd w:id="47"/>
+      <w:proofErr w:type="spellEnd"/>
+      <w:proofErr w:type="gramEnd"/>
     </w:p>
     <w:p>
       <w:r>
@@ -9829,9 +10639,11 @@
       <w:r>
         <w:t xml:space="preserve">If the value of this setting is </w:t>
       </w:r>
+      <w:proofErr w:type="spellStart"/>
       <w:r>
         <w:t>creationtime</w:t>
       </w:r>
+      <w:proofErr w:type="spellEnd"/>
       <w:r>
         <w:t xml:space="preserve"> (upper or lower case) then the files are sorted by the date and time the file was created otherwise any other valu</w:t>
       </w:r>
@@ -9846,7 +10658,23 @@
     </w:p>
     <w:p>
       <w:r>
-        <w:t xml:space="preserve">If you use the DownloadPodcasts utility to download files then you can use the namingStyle setting to control the filename to ensure that the filename can be sorted by publishing date. </w:t>
+        <w:t xml:space="preserve">If you use the </w:t>
+      </w:r>
+      <w:proofErr w:type="spellStart"/>
+      <w:r>
+        <w:t>DownloadPodcasts</w:t>
+      </w:r>
+      <w:proofErr w:type="spellEnd"/>
+      <w:r>
+        <w:t xml:space="preserve"> utility to download files then you can use the </w:t>
+      </w:r>
+      <w:proofErr w:type="spellStart"/>
+      <w:r>
+        <w:t>namingStyle</w:t>
+      </w:r>
+      <w:proofErr w:type="spellEnd"/>
+      <w:r>
+        <w:t xml:space="preserve"> setting to control the filename to ensure that the filename can be sorted by publishing date. </w:t>
       </w:r>
     </w:p>
     <w:p>
@@ -9859,19 +10687,44 @@
         <w:pStyle w:val="Heading4"/>
       </w:pPr>
       <w:bookmarkStart w:id="48" w:name="_Toc412055017"/>
+      <w:proofErr w:type="spellStart"/>
+      <w:proofErr w:type="gramStart"/>
       <w:r>
         <w:t>deleteEmptyFolder</w:t>
       </w:r>
       <w:bookmarkEnd w:id="48"/>
-    </w:p>
-    <w:p>
-      <w:r>
-        <w:t>PurgePodcasts uses this field is used to control the removal of empty folders found in the source. SyncPodcasts uses this field to control the removal of empty folders from the destination. TRUE means remove the folder FALSE means leave empty folders.</w:t>
-      </w:r>
-    </w:p>
-    <w:p>
-      <w:r>
-        <w:t xml:space="preserve">A folder is considered to be empty if it only contains downloaded files to be deleted or generated files such as thumbs.db. If you find a folder does not seem to be deleted then you may need to manually delete state.xml. </w:t>
+      <w:proofErr w:type="spellEnd"/>
+      <w:proofErr w:type="gramEnd"/>
+    </w:p>
+    <w:p>
+      <w:proofErr w:type="spellStart"/>
+      <w:r>
+        <w:t>PurgePodcasts</w:t>
+      </w:r>
+      <w:proofErr w:type="spellEnd"/>
+      <w:r>
+        <w:t xml:space="preserve"> uses this field is used to control the removal of empty folders found in the source. </w:t>
+      </w:r>
+      <w:proofErr w:type="spellStart"/>
+      <w:r>
+        <w:t>SyncPodcasts</w:t>
+      </w:r>
+      <w:proofErr w:type="spellEnd"/>
+      <w:r>
+        <w:t xml:space="preserve"> uses this field to control the removal of empty folders from the destination. TRUE means remove the folder FALSE means leave empty folders.</w:t>
+      </w:r>
+    </w:p>
+    <w:p>
+      <w:r>
+        <w:t xml:space="preserve">A folder is considered to be empty if it only contains downloaded files to be deleted or generated files such as </w:t>
+      </w:r>
+      <w:proofErr w:type="spellStart"/>
+      <w:r>
+        <w:t>thumbs.db</w:t>
+      </w:r>
+      <w:proofErr w:type="spellEnd"/>
+      <w:r>
+        <w:t xml:space="preserve">. If you find a folder does not seem to be deleted then you may need to manually delete state.xml. </w:t>
       </w:r>
     </w:p>
     <w:p>
@@ -9879,14 +10732,39 @@
         <w:pStyle w:val="Heading4"/>
       </w:pPr>
       <w:bookmarkStart w:id="49" w:name="_Toc412055018"/>
+      <w:proofErr w:type="spellStart"/>
+      <w:proofErr w:type="gramStart"/>
       <w:r>
         <w:t>sortdirection</w:t>
       </w:r>
       <w:bookmarkEnd w:id="49"/>
-    </w:p>
-    <w:p>
-      <w:r>
-        <w:t>This field is also used to control the selection of media files, possible values are desc or asc , (upper or lower case) for descending or ascending sort order.</w:t>
+      <w:proofErr w:type="spellEnd"/>
+      <w:proofErr w:type="gramEnd"/>
+    </w:p>
+    <w:p>
+      <w:r>
+        <w:t xml:space="preserve">This field is also used to control the selection of media files, possible values are </w:t>
+      </w:r>
+      <w:proofErr w:type="spellStart"/>
+      <w:r>
+        <w:t>desc</w:t>
+      </w:r>
+      <w:proofErr w:type="spellEnd"/>
+      <w:r>
+        <w:t xml:space="preserve"> or </w:t>
+      </w:r>
+      <w:proofErr w:type="spellStart"/>
+      <w:proofErr w:type="gramStart"/>
+      <w:r>
+        <w:t>asc</w:t>
+      </w:r>
+      <w:proofErr w:type="spellEnd"/>
+      <w:r>
+        <w:t xml:space="preserve"> ,</w:t>
+      </w:r>
+      <w:proofErr w:type="gramEnd"/>
+      <w:r>
+        <w:t xml:space="preserve"> (upper or lower case) for descending or ascending sort order.</w:t>
       </w:r>
     </w:p>
     <w:p>
@@ -9899,14 +10777,26 @@
         <w:pStyle w:val="Heading4"/>
       </w:pPr>
       <w:bookmarkStart w:id="50" w:name="_Toc412055019"/>
+      <w:proofErr w:type="spellStart"/>
+      <w:proofErr w:type="gramStart"/>
       <w:r>
         <w:t>maximumNumberOfConcurrentDownloads</w:t>
       </w:r>
       <w:bookmarkEnd w:id="50"/>
-    </w:p>
-    <w:p>
-      <w:r>
-        <w:t>This element is only used by DownloadPodcasts and controls how many downloads are running at the same time. Your computer or the server that holds the podcasts may limit the number of connections it will accept.</w:t>
+      <w:proofErr w:type="spellEnd"/>
+      <w:proofErr w:type="gramEnd"/>
+    </w:p>
+    <w:p>
+      <w:r>
+        <w:t xml:space="preserve">This element is only used by </w:t>
+      </w:r>
+      <w:proofErr w:type="spellStart"/>
+      <w:r>
+        <w:t>DownloadPodcasts</w:t>
+      </w:r>
+      <w:proofErr w:type="spellEnd"/>
+      <w:r>
+        <w:t xml:space="preserve"> and controls how many downloads are running at the same time. Your computer or the server that holds the podcasts may limit the number of connections it will accept.</w:t>
       </w:r>
     </w:p>
     <w:p>
@@ -9914,15 +10804,27 @@
         <w:pStyle w:val="Heading4"/>
       </w:pPr>
       <w:bookmarkStart w:id="51" w:name="_Toc412055020"/>
+      <w:proofErr w:type="spellStart"/>
+      <w:proofErr w:type="gramStart"/>
       <w:r>
         <w:lastRenderedPageBreak/>
         <w:t>retryWaitInSeconds</w:t>
       </w:r>
       <w:bookmarkEnd w:id="51"/>
-    </w:p>
-    <w:p>
-      <w:r>
-        <w:t>This element can be used to resolve any file locking issues when using slow flash drives. If you are running a large number of concurrent downloads in the same feed then all the downloads will attempt to update the high tide mark in the state file. You may see a warning message saying that the state file was locked and the downloader will retry. If after a number of retries the file is still locked then an error will be thrown.</w:t>
+      <w:proofErr w:type="spellEnd"/>
+      <w:proofErr w:type="gramEnd"/>
+    </w:p>
+    <w:p>
+      <w:r>
+        <w:t xml:space="preserve">This element can be used to resolve any file locking issues when using slow flash drives. If you are running a large number of concurrent downloads in the same feed then all </w:t>
+      </w:r>
+      <w:proofErr w:type="gramStart"/>
+      <w:r>
+        <w:t>the downloads</w:t>
+      </w:r>
+      <w:proofErr w:type="gramEnd"/>
+      <w:r>
+        <w:t xml:space="preserve"> will attempt to update the high tide mark in the state file. You may see a warning message saying that the state file was locked and the downloader will retry. If after a number of retries the file is still locked then an error will be thrown.</w:t>
       </w:r>
     </w:p>
     <w:p>
@@ -9935,28 +10837,45 @@
         <w:pStyle w:val="Heading4"/>
       </w:pPr>
       <w:bookmarkStart w:id="52" w:name="_Toc412055021"/>
-      <w:r>
-        <w:t>feed section</w:t>
+      <w:proofErr w:type="gramStart"/>
+      <w:r>
+        <w:t>feed</w:t>
+      </w:r>
+      <w:proofErr w:type="gramEnd"/>
+      <w:r>
+        <w:t xml:space="preserve"> section</w:t>
       </w:r>
       <w:bookmarkEnd w:id="52"/>
     </w:p>
     <w:p>
       <w:r>
-        <w:t>This section is only used by DownloadPodcasts</w:t>
-      </w:r>
-      <w:r>
-        <w:t xml:space="preserve"> and PurgePodcasts</w:t>
-      </w:r>
+        <w:t xml:space="preserve">This section is only used by </w:t>
+      </w:r>
+      <w:proofErr w:type="spellStart"/>
+      <w:r>
+        <w:t>DownloadPodcasts</w:t>
+      </w:r>
+      <w:proofErr w:type="spellEnd"/>
+      <w:r>
+        <w:t xml:space="preserve"> and </w:t>
+      </w:r>
+      <w:proofErr w:type="spellStart"/>
+      <w:r>
+        <w:t>PurgePodcasts</w:t>
+      </w:r>
+      <w:proofErr w:type="spellEnd"/>
     </w:p>
     <w:p>
       <w:pPr>
         <w:pStyle w:val="Heading4"/>
       </w:pPr>
       <w:bookmarkStart w:id="53" w:name="_Toc412055022"/>
+      <w:proofErr w:type="gramStart"/>
       <w:r>
         <w:t>format</w:t>
       </w:r>
       <w:bookmarkEnd w:id="53"/>
+      <w:proofErr w:type="gramEnd"/>
     </w:p>
     <w:p>
       <w:r>
@@ -9968,10 +10887,14 @@
         <w:pStyle w:val="Heading4"/>
       </w:pPr>
       <w:bookmarkStart w:id="54" w:name="_Toc412055023"/>
+      <w:proofErr w:type="spellStart"/>
+      <w:proofErr w:type="gramStart"/>
       <w:r>
         <w:t>downloadStrategy</w:t>
       </w:r>
       <w:bookmarkEnd w:id="54"/>
+      <w:proofErr w:type="spellEnd"/>
+      <w:proofErr w:type="gramEnd"/>
     </w:p>
     <w:p>
       <w:r>
@@ -10043,7 +10966,15 @@
           </w:tcPr>
           <w:p>
             <w:r>
-              <w:t>All episodes in the feed will be downloaded, if a feed keeps all the episodes that have been published in it then all the episodes will be downloaded, if you delete an download then it will be replaced when DownloadPodcasts is next run</w:t>
+              <w:t xml:space="preserve">All episodes in the feed will be downloaded, if a feed keeps all the episodes that have been published in it then all the episodes will be downloaded, if you delete an download then it will be replaced when </w:t>
+            </w:r>
+            <w:proofErr w:type="spellStart"/>
+            <w:r>
+              <w:t>DownloadPodcasts</w:t>
+            </w:r>
+            <w:proofErr w:type="spellEnd"/>
+            <w:r>
+              <w:t xml:space="preserve"> is next run</w:t>
             </w:r>
           </w:p>
         </w:tc>
@@ -10079,9 +11010,11 @@
             <w:tcW w:w="4621" w:type="dxa"/>
           </w:tcPr>
           <w:p>
+            <w:proofErr w:type="spellStart"/>
             <w:r>
               <w:t>high_tide</w:t>
             </w:r>
+            <w:proofErr w:type="spellEnd"/>
           </w:p>
         </w:tc>
         <w:tc>
@@ -10107,10 +11040,14 @@
         <w:pStyle w:val="Heading4"/>
       </w:pPr>
       <w:bookmarkStart w:id="55" w:name="_Toc412055024"/>
+      <w:proofErr w:type="spellStart"/>
+      <w:proofErr w:type="gramStart"/>
       <w:r>
         <w:t>namingStyle</w:t>
       </w:r>
       <w:bookmarkEnd w:id="55"/>
+      <w:proofErr w:type="spellEnd"/>
+      <w:proofErr w:type="gramEnd"/>
     </w:p>
     <w:p>
       <w:r>
@@ -10174,9 +11111,11 @@
             <w:tcW w:w="4621" w:type="dxa"/>
           </w:tcPr>
           <w:p>
+            <w:proofErr w:type="spellStart"/>
             <w:r>
               <w:t>etitle</w:t>
             </w:r>
+            <w:proofErr w:type="spellEnd"/>
           </w:p>
         </w:tc>
         <w:tc>
@@ -10196,9 +11135,11 @@
             <w:tcW w:w="4621" w:type="dxa"/>
           </w:tcPr>
           <w:p>
+            <w:proofErr w:type="spellStart"/>
             <w:r>
               <w:t>pubdate_etitle</w:t>
             </w:r>
+            <w:proofErr w:type="spellEnd"/>
           </w:p>
         </w:tc>
         <w:tc>
@@ -10222,10 +11163,12 @@
             <w:tcW w:w="4621" w:type="dxa"/>
           </w:tcPr>
           <w:p>
+            <w:proofErr w:type="spellStart"/>
             <w:r>
               <w:lastRenderedPageBreak/>
               <w:t>pubdate_url</w:t>
             </w:r>
+            <w:proofErr w:type="spellEnd"/>
           </w:p>
         </w:tc>
         <w:tc>
@@ -10245,9 +11188,11 @@
             <w:tcW w:w="4621" w:type="dxa"/>
           </w:tcPr>
           <w:p>
+            <w:proofErr w:type="spellStart"/>
             <w:r>
               <w:t>pubdate_title_url</w:t>
             </w:r>
+            <w:proofErr w:type="spellEnd"/>
           </w:p>
         </w:tc>
         <w:tc>
@@ -10273,9 +11218,11 @@
             <w:tcW w:w="4621" w:type="dxa"/>
           </w:tcPr>
           <w:p>
+            <w:proofErr w:type="spellStart"/>
             <w:r>
               <w:t>pubdate_folder_title_url</w:t>
             </w:r>
+            <w:proofErr w:type="spellEnd"/>
           </w:p>
         </w:tc>
         <w:tc>
@@ -10286,9 +11233,11 @@
             <w:r>
               <w:t xml:space="preserve">The files are named in the same manner as </w:t>
             </w:r>
+            <w:proofErr w:type="spellStart"/>
             <w:r>
               <w:t>pubdate_title_url</w:t>
             </w:r>
+            <w:proofErr w:type="spellEnd"/>
             <w:r>
               <w:t xml:space="preserve"> and then the files are placed in a folder named after the month the episode was published in the form YYYY_MM. Effectively this will group podcasts from the same month into a separate folder.</w:t>
             </w:r>
@@ -10324,10 +11273,14 @@
         <w:pStyle w:val="Heading4"/>
       </w:pPr>
       <w:bookmarkStart w:id="56" w:name="_Toc412055025"/>
+      <w:proofErr w:type="spellStart"/>
+      <w:proofErr w:type="gramStart"/>
       <w:r>
         <w:t>maximumDaysOld</w:t>
       </w:r>
       <w:bookmarkEnd w:id="56"/>
+      <w:proofErr w:type="spellEnd"/>
+      <w:proofErr w:type="gramEnd"/>
     </w:p>
     <w:p>
       <w:r>
@@ -10339,19 +11292,47 @@
         <w:pStyle w:val="Heading4"/>
       </w:pPr>
       <w:bookmarkStart w:id="57" w:name="_Toc412055026"/>
+      <w:proofErr w:type="spellStart"/>
+      <w:proofErr w:type="gramStart"/>
       <w:r>
         <w:t>deleteDownloadsDaysOld</w:t>
       </w:r>
       <w:bookmarkEnd w:id="57"/>
-    </w:p>
-    <w:p>
-      <w:r>
-        <w:t>This element is only used by PurgePodcasts and is used to remove old podcasts episodes that were published more than the specified number of days ago.</w:t>
-      </w:r>
-    </w:p>
-    <w:p>
-      <w:r>
-        <w:t>Please note that PurgePodcasts can only determine the date an episode was published if you use a namingStyle (see above) that records the publish date in the filename, otherwise the date the file was created on your local disk will be used.</w:t>
+      <w:proofErr w:type="spellEnd"/>
+      <w:proofErr w:type="gramEnd"/>
+    </w:p>
+    <w:p>
+      <w:r>
+        <w:t xml:space="preserve">This element is only used by </w:t>
+      </w:r>
+      <w:proofErr w:type="spellStart"/>
+      <w:r>
+        <w:t>PurgePodcasts</w:t>
+      </w:r>
+      <w:proofErr w:type="spellEnd"/>
+      <w:r>
+        <w:t xml:space="preserve"> and is used to remove old podcasts episodes that were published more than the specified number of days ago.</w:t>
+      </w:r>
+    </w:p>
+    <w:p>
+      <w:r>
+        <w:t xml:space="preserve">Please note that </w:t>
+      </w:r>
+      <w:proofErr w:type="spellStart"/>
+      <w:r>
+        <w:t>PurgePodcasts</w:t>
+      </w:r>
+      <w:proofErr w:type="spellEnd"/>
+      <w:r>
+        <w:t xml:space="preserve"> can only determine the date an episode was published if you use a </w:t>
+      </w:r>
+      <w:proofErr w:type="spellStart"/>
+      <w:r>
+        <w:t>namingStyle</w:t>
+      </w:r>
+      <w:proofErr w:type="spellEnd"/>
+      <w:r>
+        <w:t xml:space="preserve"> (see above) that records the publish date in the filename, otherwise the date the file was created on your local disk will be used.</w:t>
       </w:r>
     </w:p>
     <w:p>
@@ -10364,8 +11345,13 @@
         <w:pStyle w:val="Heading4"/>
       </w:pPr>
       <w:bookmarkStart w:id="58" w:name="_Toc412055027"/>
-      <w:r>
-        <w:t>diagnostics section</w:t>
+      <w:proofErr w:type="gramStart"/>
+      <w:r>
+        <w:t>diagnostics</w:t>
+      </w:r>
+      <w:proofErr w:type="gramEnd"/>
+      <w:r>
+        <w:t xml:space="preserve"> section</w:t>
       </w:r>
       <w:bookmarkEnd w:id="58"/>
     </w:p>
@@ -10379,14 +11365,26 @@
         <w:pStyle w:val="Heading4"/>
       </w:pPr>
       <w:bookmarkStart w:id="59" w:name="_Toc412055028"/>
+      <w:proofErr w:type="spellStart"/>
+      <w:proofErr w:type="gramStart"/>
       <w:r>
         <w:t>retainTempFiles</w:t>
       </w:r>
       <w:bookmarkEnd w:id="59"/>
-    </w:p>
-    <w:p>
-      <w:r>
-        <w:t>This setting is used by DownloadPodcasts. Possible values are true or false. If true is specified then the RSS feed xml for each feed is saved to disk before it is processed. The file is stored in the same folder as the podcast episodes in a file called “</w:t>
+      <w:proofErr w:type="spellEnd"/>
+      <w:proofErr w:type="gramEnd"/>
+    </w:p>
+    <w:p>
+      <w:r>
+        <w:t xml:space="preserve">This setting is used by </w:t>
+      </w:r>
+      <w:proofErr w:type="spellStart"/>
+      <w:r>
+        <w:t>DownloadPodcasts</w:t>
+      </w:r>
+      <w:proofErr w:type="spellEnd"/>
+      <w:r>
+        <w:t>. Possible values are true or false. If true is specified then the RSS feed xml for each feed is saved to disk before it is processed. The file is stored in the same folder as the podcast episodes in a file called “</w:t>
       </w:r>
       <w:r>
         <w:t>last_download_feed.xml</w:t>
@@ -10403,10 +11401,14 @@
         <w:pStyle w:val="Heading4"/>
       </w:pPr>
       <w:bookmarkStart w:id="60" w:name="_Toc412055029"/>
+      <w:proofErr w:type="spellStart"/>
+      <w:proofErr w:type="gramStart"/>
       <w:r>
         <w:t>outputLevel</w:t>
       </w:r>
       <w:bookmarkEnd w:id="60"/>
+      <w:proofErr w:type="spellEnd"/>
+      <w:proofErr w:type="gramEnd"/>
     </w:p>
     <w:p>
       <w:r>
@@ -10414,7 +11416,15 @@
       </w:r>
       <w:r>
         <w:lastRenderedPageBreak/>
-        <w:t>setting only affects the console applications the PodcastUtilities.Common assembly for API developers never writes to the console or produces any output of any sort.</w:t>
+        <w:t xml:space="preserve">setting only affects the console applications the </w:t>
+      </w:r>
+      <w:proofErr w:type="spellStart"/>
+      <w:r>
+        <w:t>PodcastUtilities.Common</w:t>
+      </w:r>
+      <w:proofErr w:type="spellEnd"/>
+      <w:r>
+        <w:t xml:space="preserve"> assembly for API developers never writes to the console or produces any output of any sort.</w:t>
       </w:r>
     </w:p>
     <w:p>
@@ -10422,14 +11432,29 @@
         <w:pStyle w:val="Heading4"/>
       </w:pPr>
       <w:bookmarkStart w:id="61" w:name="_Toc412055030"/>
-      <w:r>
-        <w:t>postdownloadcommand section</w:t>
+      <w:proofErr w:type="spellStart"/>
+      <w:proofErr w:type="gramStart"/>
+      <w:r>
+        <w:t>postdownloadcommand</w:t>
+      </w:r>
+      <w:proofErr w:type="spellEnd"/>
+      <w:proofErr w:type="gramEnd"/>
+      <w:r>
+        <w:t xml:space="preserve"> section</w:t>
       </w:r>
       <w:bookmarkEnd w:id="61"/>
     </w:p>
     <w:p>
       <w:r>
-        <w:t>This section is optional but if present is used to specify a default external commandto be run after the successful completion of a download. The command can be used as is or any of the parts can be overridden by podcasts</w:t>
+        <w:t xml:space="preserve">This section is optional but if present is used to specify a default external </w:t>
+      </w:r>
+      <w:proofErr w:type="spellStart"/>
+      <w:r>
+        <w:t>commandto</w:t>
+      </w:r>
+      <w:proofErr w:type="spellEnd"/>
+      <w:r>
+        <w:t xml:space="preserve"> be run after the successful completion of a download. The command can be used as is or any of the parts can be overridden by podcasts</w:t>
       </w:r>
     </w:p>
     <w:p>
@@ -10437,14 +11462,32 @@
         <w:pStyle w:val="Heading4"/>
       </w:pPr>
       <w:bookmarkStart w:id="62" w:name="_Toc412055031"/>
+      <w:proofErr w:type="gramStart"/>
       <w:r>
         <w:t>command</w:t>
       </w:r>
       <w:bookmarkEnd w:id="62"/>
-    </w:p>
-    <w:p>
-      <w:r>
-        <w:t>This is the command to be run. It should be an EXE or CMD etc that can be run on your computer. This is a tokenised commands where tokens are surrounded by braces {} The tokens that are supported are as follows</w:t>
+      <w:proofErr w:type="gramEnd"/>
+    </w:p>
+    <w:p>
+      <w:r>
+        <w:t xml:space="preserve">This is the command to be run. It should be an EXE or CMD </w:t>
+      </w:r>
+      <w:proofErr w:type="spellStart"/>
+      <w:r>
+        <w:t>etc</w:t>
+      </w:r>
+      <w:proofErr w:type="spellEnd"/>
+      <w:r>
+        <w:t xml:space="preserve"> that can be run on your computer. This is a tokenised </w:t>
+      </w:r>
+      <w:proofErr w:type="gramStart"/>
+      <w:r>
+        <w:t>commands</w:t>
+      </w:r>
+      <w:proofErr w:type="gramEnd"/>
+      <w:r>
+        <w:t xml:space="preserve"> where tokens are surrounded by braces {} The tokens that are supported are as follows</w:t>
       </w:r>
     </w:p>
     <w:tbl>
@@ -10501,9 +11544,11 @@
             <w:tcW w:w="4621" w:type="dxa"/>
           </w:tcPr>
           <w:p>
+            <w:proofErr w:type="spellStart"/>
             <w:r>
               <w:t>Downloadfullpath</w:t>
             </w:r>
+            <w:proofErr w:type="spellEnd"/>
           </w:p>
         </w:tc>
         <w:tc>
@@ -10523,9 +11568,11 @@
             <w:tcW w:w="4621" w:type="dxa"/>
           </w:tcPr>
           <w:p>
+            <w:proofErr w:type="spellStart"/>
             <w:r>
               <w:t>Downloadroot</w:t>
             </w:r>
+            <w:proofErr w:type="spellEnd"/>
           </w:p>
         </w:tc>
         <w:tc>
@@ -10534,8 +11581,13 @@
           </w:tcPr>
           <w:p>
             <w:r>
-              <w:t>The root folder for downloads. This will be the same as sourceRoot</w:t>
-            </w:r>
+              <w:t xml:space="preserve">The root folder for downloads. This will be the same as </w:t>
+            </w:r>
+            <w:proofErr w:type="spellStart"/>
+            <w:r>
+              <w:t>sourceRoot</w:t>
+            </w:r>
+            <w:proofErr w:type="spellEnd"/>
           </w:p>
         </w:tc>
       </w:tr>
@@ -10545,9 +11597,11 @@
             <w:tcW w:w="4621" w:type="dxa"/>
           </w:tcPr>
           <w:p>
+            <w:proofErr w:type="spellStart"/>
             <w:r>
               <w:t>Downloadfolder</w:t>
             </w:r>
+            <w:proofErr w:type="spellEnd"/>
           </w:p>
         </w:tc>
         <w:tc>
@@ -10570,9 +11624,11 @@
             <w:tcW w:w="4621" w:type="dxa"/>
           </w:tcPr>
           <w:p>
+            <w:proofErr w:type="spellStart"/>
             <w:r>
               <w:t>Exefolder</w:t>
             </w:r>
+            <w:proofErr w:type="spellEnd"/>
           </w:p>
         </w:tc>
         <w:tc>
@@ -10592,14 +11648,21 @@
         <w:pStyle w:val="Heading4"/>
       </w:pPr>
       <w:bookmarkStart w:id="63" w:name="_Toc412055032"/>
+      <w:proofErr w:type="gramStart"/>
       <w:r>
         <w:t>arguments</w:t>
       </w:r>
       <w:bookmarkEnd w:id="63"/>
-    </w:p>
-    <w:p>
-      <w:r>
-        <w:t>Arguments to be passed to the command. Please note that if the pathname has spaces in it you may need to surround and filenames or pathname in quotes. The tokens used in the command can be used here.</w:t>
+      <w:proofErr w:type="gramEnd"/>
+    </w:p>
+    <w:p>
+      <w:proofErr w:type="gramStart"/>
+      <w:r>
+        <w:t>Arguments to be passed to the command.</w:t>
+      </w:r>
+      <w:proofErr w:type="gramEnd"/>
+      <w:r>
+        <w:t xml:space="preserve"> Please note that if the pathname has spaces in it you may need to surround and filenames or pathname in quotes. The tokens used in the command can be used here.</w:t>
       </w:r>
     </w:p>
     <w:p>
@@ -10607,10 +11670,14 @@
         <w:pStyle w:val="Heading4"/>
       </w:pPr>
       <w:bookmarkStart w:id="64" w:name="_Toc412055033"/>
+      <w:proofErr w:type="spellStart"/>
+      <w:proofErr w:type="gramStart"/>
       <w:r>
         <w:t>workingdirectory</w:t>
       </w:r>
       <w:bookmarkEnd w:id="64"/>
+      <w:proofErr w:type="spellEnd"/>
+      <w:proofErr w:type="gramEnd"/>
     </w:p>
     <w:p>
       <w:r>
@@ -10640,12 +11707,44 @@
     </w:p>
     <w:p>
       <w:r>
-        <w:t>Each section must have a value for folder, pattern and number and can optionally override sortfield and sortdirection.</w:t>
-      </w:r>
-    </w:p>
-    <w:p>
-      <w:r>
-        <w:t>If you want to use DownloadPodcasts to download the episodes then you will need a feed/url element, you can optionally override any other element in the feed section of the global section.</w:t>
+        <w:t xml:space="preserve">Each section must have a value for folder, pattern and number and can optionally override </w:t>
+      </w:r>
+      <w:proofErr w:type="spellStart"/>
+      <w:r>
+        <w:t>sortfield</w:t>
+      </w:r>
+      <w:proofErr w:type="spellEnd"/>
+      <w:r>
+        <w:t xml:space="preserve"> and </w:t>
+      </w:r>
+      <w:proofErr w:type="spellStart"/>
+      <w:r>
+        <w:t>sortdirection</w:t>
+      </w:r>
+      <w:proofErr w:type="spellEnd"/>
+      <w:r>
+        <w:t>.</w:t>
+      </w:r>
+    </w:p>
+    <w:p>
+      <w:r>
+        <w:t xml:space="preserve">If you want to use </w:t>
+      </w:r>
+      <w:proofErr w:type="spellStart"/>
+      <w:r>
+        <w:t>DownloadPodcasts</w:t>
+      </w:r>
+      <w:proofErr w:type="spellEnd"/>
+      <w:r>
+        <w:t xml:space="preserve"> to download the episodes then you will need a feed/</w:t>
+      </w:r>
+      <w:proofErr w:type="spellStart"/>
+      <w:r>
+        <w:t>url</w:t>
+      </w:r>
+      <w:proofErr w:type="spellEnd"/>
+      <w:r>
+        <w:t xml:space="preserve"> element, you can optionally override any other element in the feed section of the global section.</w:t>
       </w:r>
     </w:p>
     <w:p>
@@ -10653,14 +11752,21 @@
         <w:pStyle w:val="Heading4"/>
       </w:pPr>
       <w:bookmarkStart w:id="66" w:name="_Toc412055035"/>
+      <w:proofErr w:type="gramStart"/>
       <w:r>
         <w:t>folder</w:t>
       </w:r>
       <w:bookmarkEnd w:id="66"/>
-    </w:p>
-    <w:p>
-      <w:r>
-        <w:t>SyncPodcasts uses t</w:t>
+      <w:proofErr w:type="gramEnd"/>
+    </w:p>
+    <w:p>
+      <w:proofErr w:type="spellStart"/>
+      <w:r>
+        <w:t>SyncPodcasts</w:t>
+      </w:r>
+      <w:proofErr w:type="spellEnd"/>
+      <w:r>
+        <w:t xml:space="preserve"> uses t</w:t>
       </w:r>
       <w:r>
         <w:t xml:space="preserve">his </w:t>
@@ -10674,21 +11780,87 @@
     </w:p>
     <w:p>
       <w:r>
-        <w:t>For example if the sourceRoot is “C:\Podcasts” and the destinationRoot is “X:\Media” and folder is “fred” then we will copy from “C:\Podcasts\fred” to “X:\Media\fred”</w:t>
-      </w:r>
-    </w:p>
-    <w:p>
-      <w:r>
-        <w:t>GeneratePlaylists uses this as the folder to find media to add to the playlist.</w:t>
+        <w:t xml:space="preserve">For example if the </w:t>
+      </w:r>
+      <w:proofErr w:type="spellStart"/>
+      <w:r>
+        <w:t>sourceRoot</w:t>
+      </w:r>
+      <w:proofErr w:type="spellEnd"/>
+      <w:r>
+        <w:t xml:space="preserve"> is “C:\Podcasts” and the </w:t>
+      </w:r>
+      <w:proofErr w:type="spellStart"/>
+      <w:r>
+        <w:t>destinationRoot</w:t>
+      </w:r>
+      <w:proofErr w:type="spellEnd"/>
+      <w:r>
+        <w:t xml:space="preserve"> is “X:\Media” and folder is “</w:t>
+      </w:r>
+      <w:proofErr w:type="spellStart"/>
+      <w:r>
+        <w:t>fred</w:t>
+      </w:r>
+      <w:proofErr w:type="spellEnd"/>
+      <w:r>
+        <w:t>” then we will copy from “C:\Podcasts\</w:t>
+      </w:r>
+      <w:proofErr w:type="spellStart"/>
+      <w:r>
+        <w:t>fred</w:t>
+      </w:r>
+      <w:proofErr w:type="spellEnd"/>
+      <w:r>
+        <w:t>” to “X:\Media\</w:t>
+      </w:r>
+      <w:proofErr w:type="spellStart"/>
+      <w:r>
+        <w:t>fred</w:t>
+      </w:r>
+      <w:proofErr w:type="spellEnd"/>
+      <w:r>
+        <w:t>”</w:t>
+      </w:r>
+    </w:p>
+    <w:p>
+      <w:proofErr w:type="spellStart"/>
+      <w:r>
+        <w:t>GeneratePlaylists</w:t>
+      </w:r>
+      <w:proofErr w:type="spellEnd"/>
+      <w:r>
+        <w:t xml:space="preserve"> uses this as the folder to find media to add to the playlist.</w:t>
       </w:r>
     </w:p>
     <w:p>
       <w:r>
         <w:lastRenderedPageBreak/>
-        <w:t xml:space="preserve">It is also used by DownloadPodcasts as the folder relative to the </w:t>
-      </w:r>
-      <w:r>
-        <w:t>sourceRoot to download files to and also as the title of the podcast feed if the title is to be included in the episode file name using the namingStyle element.</w:t>
+        <w:t xml:space="preserve">It is also used by </w:t>
+      </w:r>
+      <w:proofErr w:type="spellStart"/>
+      <w:r>
+        <w:t>DownloadPodcasts</w:t>
+      </w:r>
+      <w:proofErr w:type="spellEnd"/>
+      <w:r>
+        <w:t xml:space="preserve"> as the folder relative to the </w:t>
+      </w:r>
+      <w:proofErr w:type="spellStart"/>
+      <w:r>
+        <w:t>sourceRoot</w:t>
+      </w:r>
+      <w:proofErr w:type="spellEnd"/>
+      <w:r>
+        <w:t xml:space="preserve"> to download files to and also as the title of the podcast feed if the title is to be included in the episode file name using the </w:t>
+      </w:r>
+      <w:proofErr w:type="spellStart"/>
+      <w:r>
+        <w:t>namingStyle</w:t>
+      </w:r>
+      <w:proofErr w:type="spellEnd"/>
+      <w:r>
+        <w:t xml:space="preserve"> element.</w:t>
       </w:r>
     </w:p>
     <w:p>
@@ -10696,14 +11868,21 @@
         <w:pStyle w:val="Heading4"/>
       </w:pPr>
       <w:bookmarkStart w:id="67" w:name="_Toc412055036"/>
+      <w:proofErr w:type="gramStart"/>
       <w:r>
         <w:t>pattern</w:t>
       </w:r>
       <w:bookmarkEnd w:id="67"/>
-    </w:p>
-    <w:p>
-      <w:r>
-        <w:t>SyncPodcasts uses this as t</w:t>
+      <w:proofErr w:type="gramEnd"/>
+    </w:p>
+    <w:p>
+      <w:proofErr w:type="spellStart"/>
+      <w:r>
+        <w:t>SyncPodcasts</w:t>
+      </w:r>
+      <w:proofErr w:type="spellEnd"/>
+      <w:r>
+        <w:t xml:space="preserve"> uses this as t</w:t>
       </w:r>
       <w:r>
         <w:t>he filename pattern to look for when copying files, for example *.mp3 will match all the mp3 files.</w:t>
@@ -10714,17 +11893,32 @@
         <w:pStyle w:val="Heading4"/>
       </w:pPr>
       <w:bookmarkStart w:id="68" w:name="_Toc412055037"/>
+      <w:proofErr w:type="gramStart"/>
       <w:r>
         <w:t>number</w:t>
       </w:r>
       <w:bookmarkEnd w:id="68"/>
-    </w:p>
-    <w:p>
-      <w:r>
-        <w:t xml:space="preserve">SyncPodcasts uses this as the </w:t>
-      </w:r>
-      <w:r>
-        <w:t>number of files to copy. -1 means that all file in the source folder will be copued.</w:t>
+      <w:proofErr w:type="gramEnd"/>
+    </w:p>
+    <w:p>
+      <w:proofErr w:type="spellStart"/>
+      <w:r>
+        <w:t>SyncPodcasts</w:t>
+      </w:r>
+      <w:proofErr w:type="spellEnd"/>
+      <w:r>
+        <w:t xml:space="preserve"> uses this as the </w:t>
+      </w:r>
+      <w:r>
+        <w:t xml:space="preserve">number of files to copy. -1 means that all file in the source folder will be </w:t>
+      </w:r>
+      <w:proofErr w:type="spellStart"/>
+      <w:r>
+        <w:t>copued</w:t>
+      </w:r>
+      <w:proofErr w:type="spellEnd"/>
+      <w:r>
+        <w:t>.</w:t>
       </w:r>
     </w:p>
     <w:p>
@@ -10732,10 +11926,14 @@
         <w:pStyle w:val="Heading4"/>
       </w:pPr>
       <w:bookmarkStart w:id="69" w:name="_Toc412055038"/>
+      <w:proofErr w:type="spellStart"/>
+      <w:proofErr w:type="gramStart"/>
       <w:r>
         <w:t>sortfield</w:t>
       </w:r>
       <w:bookmarkEnd w:id="69"/>
+      <w:proofErr w:type="spellEnd"/>
+      <w:proofErr w:type="gramEnd"/>
     </w:p>
     <w:p>
       <w:r>
@@ -10747,10 +11945,14 @@
         <w:pStyle w:val="Heading4"/>
       </w:pPr>
       <w:bookmarkStart w:id="70" w:name="_Toc412055039"/>
+      <w:proofErr w:type="spellStart"/>
+      <w:proofErr w:type="gramStart"/>
       <w:r>
         <w:t>sortdirection</w:t>
       </w:r>
       <w:bookmarkEnd w:id="70"/>
+      <w:proofErr w:type="spellEnd"/>
+      <w:proofErr w:type="gramEnd"/>
     </w:p>
     <w:p>
       <w:r>
@@ -10762,10 +11964,14 @@
         <w:pStyle w:val="Heading4"/>
       </w:pPr>
       <w:bookmarkStart w:id="71" w:name="_Toc412055040"/>
+      <w:proofErr w:type="spellStart"/>
+      <w:proofErr w:type="gramStart"/>
       <w:r>
         <w:t>deleteEmptyFolder</w:t>
       </w:r>
       <w:bookmarkEnd w:id="71"/>
+      <w:proofErr w:type="spellEnd"/>
+      <w:proofErr w:type="gramEnd"/>
     </w:p>
     <w:p>
       <w:r>
@@ -10777,15 +11983,27 @@
         <w:pStyle w:val="Heading4"/>
       </w:pPr>
       <w:bookmarkStart w:id="72" w:name="_Toc412055041"/>
-      <w:r>
-        <w:t>postdownloadcommand section</w:t>
+      <w:proofErr w:type="spellStart"/>
+      <w:proofErr w:type="gramStart"/>
+      <w:r>
+        <w:t>postdownloadcommand</w:t>
+      </w:r>
+      <w:proofErr w:type="spellEnd"/>
+      <w:proofErr w:type="gramEnd"/>
+      <w:r>
+        <w:t xml:space="preserve"> section</w:t>
       </w:r>
       <w:bookmarkEnd w:id="72"/>
     </w:p>
     <w:p>
       <w:r>
-        <w:t>This section is only used by DownloadPodcasts</w:t>
-      </w:r>
+        <w:t xml:space="preserve">This section is only used by </w:t>
+      </w:r>
+      <w:proofErr w:type="spellStart"/>
+      <w:r>
+        <w:t>DownloadPodcasts</w:t>
+      </w:r>
+      <w:proofErr w:type="spellEnd"/>
     </w:p>
     <w:p>
       <w:r>
@@ -10797,32 +12015,69 @@
         <w:pStyle w:val="Heading4"/>
       </w:pPr>
       <w:bookmarkStart w:id="73" w:name="_Toc412055042"/>
-      <w:r>
-        <w:t>feed section</w:t>
+      <w:proofErr w:type="gramStart"/>
+      <w:r>
+        <w:t>feed</w:t>
+      </w:r>
+      <w:proofErr w:type="gramEnd"/>
+      <w:r>
+        <w:t xml:space="preserve"> section</w:t>
       </w:r>
       <w:bookmarkEnd w:id="73"/>
     </w:p>
     <w:p>
       <w:r>
-        <w:t>This section is only used by DownloadPodcasts</w:t>
-      </w:r>
-      <w:r>
-        <w:t xml:space="preserve"> and PurgePodcasts</w:t>
-      </w:r>
+        <w:t xml:space="preserve">This section is only used by </w:t>
+      </w:r>
+      <w:proofErr w:type="spellStart"/>
+      <w:r>
+        <w:t>DownloadPodcasts</w:t>
+      </w:r>
+      <w:proofErr w:type="spellEnd"/>
+      <w:r>
+        <w:t xml:space="preserve"> and </w:t>
+      </w:r>
+      <w:proofErr w:type="spellStart"/>
+      <w:r>
+        <w:t>PurgePodcasts</w:t>
+      </w:r>
+      <w:proofErr w:type="spellEnd"/>
     </w:p>
     <w:p>
       <w:pPr>
         <w:pStyle w:val="Heading4"/>
       </w:pPr>
       <w:bookmarkStart w:id="74" w:name="_Toc412055043"/>
+      <w:proofErr w:type="spellStart"/>
+      <w:proofErr w:type="gramStart"/>
       <w:r>
         <w:t>url</w:t>
       </w:r>
       <w:bookmarkEnd w:id="74"/>
-    </w:p>
-    <w:p>
-      <w:r>
-        <w:t>This is the url to the podcast feed, often this will be displayed as “RSS Feed” on a web site. If this is not present then DownloadPodcasts will ignore the podcast element.</w:t>
+      <w:proofErr w:type="spellEnd"/>
+      <w:proofErr w:type="gramEnd"/>
+    </w:p>
+    <w:p>
+      <w:r>
+        <w:t xml:space="preserve">This is the </w:t>
+      </w:r>
+      <w:proofErr w:type="spellStart"/>
+      <w:proofErr w:type="gramStart"/>
+      <w:r>
+        <w:t>url</w:t>
+      </w:r>
+      <w:proofErr w:type="spellEnd"/>
+      <w:proofErr w:type="gramEnd"/>
+      <w:r>
+        <w:t xml:space="preserve"> to the podcast feed, often this will be displayed as “RSS Feed” on a web site. If this is not present then </w:t>
+      </w:r>
+      <w:proofErr w:type="spellStart"/>
+      <w:r>
+        <w:t>DownloadPodcasts</w:t>
+      </w:r>
+      <w:proofErr w:type="spellEnd"/>
+      <w:r>
+        <w:t xml:space="preserve"> will ignore the podcast element.</w:t>
       </w:r>
     </w:p>
     <w:p>
@@ -10830,10 +12085,12 @@
         <w:pStyle w:val="Heading4"/>
       </w:pPr>
       <w:bookmarkStart w:id="75" w:name="_Toc412055044"/>
+      <w:proofErr w:type="gramStart"/>
       <w:r>
         <w:t>format</w:t>
       </w:r>
       <w:bookmarkEnd w:id="75"/>
+      <w:proofErr w:type="gramEnd"/>
     </w:p>
     <w:p>
       <w:r>
@@ -10845,10 +12102,14 @@
         <w:pStyle w:val="Heading4"/>
       </w:pPr>
       <w:bookmarkStart w:id="76" w:name="_Toc412055045"/>
+      <w:proofErr w:type="spellStart"/>
+      <w:proofErr w:type="gramStart"/>
       <w:r>
         <w:t>downloadStrategy</w:t>
       </w:r>
       <w:bookmarkEnd w:id="76"/>
+      <w:proofErr w:type="spellEnd"/>
+      <w:proofErr w:type="gramEnd"/>
     </w:p>
     <w:p>
       <w:r>
@@ -10860,11 +12121,15 @@
         <w:pStyle w:val="Heading4"/>
       </w:pPr>
       <w:bookmarkStart w:id="77" w:name="_Toc412055046"/>
+      <w:proofErr w:type="spellStart"/>
+      <w:proofErr w:type="gramStart"/>
       <w:r>
         <w:lastRenderedPageBreak/>
         <w:t>namingStyle</w:t>
       </w:r>
       <w:bookmarkEnd w:id="77"/>
+      <w:proofErr w:type="spellEnd"/>
+      <w:proofErr w:type="gramEnd"/>
     </w:p>
     <w:p>
       <w:r>
@@ -10876,10 +12141,14 @@
         <w:pStyle w:val="Heading4"/>
       </w:pPr>
       <w:bookmarkStart w:id="78" w:name="_Toc412055047"/>
+      <w:proofErr w:type="spellStart"/>
+      <w:proofErr w:type="gramStart"/>
       <w:r>
         <w:t>maximumDaysOld</w:t>
       </w:r>
       <w:bookmarkEnd w:id="78"/>
+      <w:proofErr w:type="spellEnd"/>
+      <w:proofErr w:type="gramEnd"/>
     </w:p>
     <w:p>
       <w:r>
@@ -10894,10 +12163,14 @@
         <w:pStyle w:val="Heading4"/>
       </w:pPr>
       <w:bookmarkStart w:id="79" w:name="_Toc412055048"/>
+      <w:proofErr w:type="spellStart"/>
+      <w:proofErr w:type="gramStart"/>
       <w:r>
         <w:t>deleteDownloadsDaysOld</w:t>
       </w:r>
       <w:bookmarkEnd w:id="79"/>
+      <w:proofErr w:type="spellEnd"/>
+      <w:proofErr w:type="gramEnd"/>
     </w:p>
     <w:p>
       <w:r>
@@ -10999,7 +12272,7 @@
                 <w:b/>
                 <w:noProof/>
               </w:rPr>
-              <w:t>2</w:t>
+              <w:t>16</w:t>
             </w:r>
             <w:r>
               <w:rPr>
@@ -13800,7 +15073,7 @@
 </file>
 
 <file path=customXml/itemProps2.xml><?xml version="1.0" encoding="utf-8"?>
-<ds:datastoreItem xmlns:ds="http://schemas.openxmlformats.org/officeDocument/2006/customXml" ds:itemID="{7BBE3FD2-D493-475D-875E-D18ABB230F46}">
+<ds:datastoreItem xmlns:ds="http://schemas.openxmlformats.org/officeDocument/2006/customXml" ds:itemID="{DE856D90-E80D-4495-803C-EC05A0C87176}">
   <ds:schemaRefs>
     <ds:schemaRef ds:uri="http://schemas.openxmlformats.org/officeDocument/2006/bibliography"/>
   </ds:schemaRefs>

</xml_diff>

<commit_message>
v2.2.2.0 Prevent crash if TLS1.1 and TLS 2.0 not available
Also tweaked documentation
</commit_message>
<xml_diff>
--- a/Documents/User/Podcast Utilities User Guide.docx
+++ b/Documents/User/Podcast Utilities User Guide.docx
@@ -97,7 +97,6 @@
                 <w:dataBinding w:prefixMappings="xmlns:ns0='http://schemas.openxmlformats.org/package/2006/metadata/core-properties' xmlns:ns1='http://purl.org/dc/elements/1.1/'" w:xpath="/ns0:coreProperties[1]/ns1:title[1]" w:storeItemID="{6C3C8BC8-F283-45AE-878A-BAB7291924A1}"/>
                 <w:text/>
               </w:sdtPr>
-              <w:sdtEndPr/>
               <w:sdtContent>
                 <w:tc>
                   <w:tcPr>
@@ -148,7 +147,6 @@
                 <w:dataBinding w:prefixMappings="xmlns:ns0='http://schemas.openxmlformats.org/package/2006/metadata/core-properties' xmlns:ns1='http://purl.org/dc/elements/1.1/'" w:xpath="/ns0:coreProperties[1]/ns1:subject[1]" w:storeItemID="{6C3C8BC8-F283-45AE-878A-BAB7291924A1}"/>
                 <w:text/>
               </w:sdtPr>
-              <w:sdtEndPr/>
               <w:sdtContent>
                 <w:tc>
                   <w:tcPr>
@@ -216,7 +214,6 @@
                 <w:dataBinding w:prefixMappings="xmlns:ns0='http://schemas.openxmlformats.org/package/2006/metadata/core-properties' xmlns:ns1='http://purl.org/dc/elements/1.1/'" w:xpath="/ns0:coreProperties[1]/ns1:creator[1]" w:storeItemID="{6C3C8BC8-F283-45AE-878A-BAB7291924A1}"/>
                 <w:text/>
               </w:sdtPr>
-              <w:sdtEndPr/>
               <w:sdtContent>
                 <w:tc>
                   <w:tcPr>
@@ -269,7 +266,7 @@
                     <w:b/>
                     <w:bCs/>
                   </w:rPr>
-                  <w:t>February</w:t>
+                  <w:t>June</w:t>
                 </w:r>
                 <w:r>
                   <w:rPr>
@@ -335,7 +332,7 @@
                     <w:b/>
                     <w:bCs/>
                   </w:rPr>
-                  <w:t>0</w:t>
+                  <w:t>2</w:t>
                 </w:r>
               </w:p>
             </w:tc>
@@ -360,7 +357,6 @@
                 <w:dataBinding w:prefixMappings="xmlns:ns0='http://schemas.microsoft.com/office/2006/coverPageProps'" w:xpath="/ns0:CoverPageProperties[1]/ns0:Abstract[1]" w:storeItemID="{55AF091B-3C7A-41E3-B477-F2FDAA23CFDA}"/>
                 <w:text/>
               </w:sdtPr>
-              <w:sdtEndPr/>
               <w:sdtContent>
                 <w:tc>
                   <w:tcPr>
@@ -390,7 +386,7 @@
         </w:p>
       </w:sdtContent>
     </w:sdt>
-    <w:bookmarkStart w:id="0" w:name="_Toc507621040" w:displacedByCustomXml="next"/>
+    <w:bookmarkStart w:id="0" w:name="_Toc517201749" w:displacedByCustomXml="next"/>
     <w:bookmarkStart w:id="1" w:name="_Toc290719976" w:displacedByCustomXml="next"/>
     <w:sdt>
       <w:sdtPr>
@@ -408,7 +404,6 @@
           <w:docPartUnique/>
         </w:docPartObj>
       </w:sdtPr>
-      <w:sdtEndPr/>
       <w:sdtContent>
         <w:p>
           <w:pPr>
@@ -419,6 +414,8 @@
           </w:r>
           <w:bookmarkEnd w:id="0"/>
         </w:p>
+        <w:bookmarkStart w:id="2" w:name="_GoBack"/>
+        <w:bookmarkEnd w:id="2"/>
         <w:p>
           <w:pPr>
             <w:pStyle w:val="TOC1"/>
@@ -441,125 +438,78 @@
           <w:r>
             <w:fldChar w:fldCharType="separate"/>
           </w:r>
-          <w:bookmarkStart w:id="2" w:name="_GoBack"/>
-          <w:bookmarkEnd w:id="2"/>
-          <w:r>
-            <w:rPr>
-              <w:rStyle w:val="Hyperlink"/>
-              <w:noProof/>
-            </w:rPr>
-            <w:fldChar w:fldCharType="begin"/>
-          </w:r>
-          <w:r>
-            <w:rPr>
-              <w:rStyle w:val="Hyperlink"/>
-              <w:noProof/>
-            </w:rPr>
-            <w:instrText xml:space="preserve"> </w:instrText>
-          </w:r>
-          <w:r>
-            <w:rPr>
-              <w:noProof/>
-            </w:rPr>
-            <w:instrText>HYPERLINK \l "_Toc507621040"</w:instrText>
-          </w:r>
-          <w:r>
-            <w:rPr>
-              <w:rStyle w:val="Hyperlink"/>
-              <w:noProof/>
-            </w:rPr>
-            <w:instrText xml:space="preserve"> </w:instrText>
-          </w:r>
-          <w:r>
-            <w:rPr>
-              <w:rStyle w:val="Hyperlink"/>
-              <w:noProof/>
-            </w:rPr>
-          </w:r>
-          <w:r>
-            <w:rPr>
-              <w:rStyle w:val="Hyperlink"/>
-              <w:noProof/>
-            </w:rPr>
-            <w:fldChar w:fldCharType="separate"/>
-          </w:r>
-          <w:r>
-            <w:rPr>
-              <w:rStyle w:val="Hyperlink"/>
-              <w:noProof/>
-            </w:rPr>
-            <w:t>1.</w:t>
-          </w:r>
-          <w:r>
-            <w:rPr>
-              <w:rFonts w:eastAsiaTheme="minorEastAsia"/>
-              <w:noProof/>
-              <w:lang w:eastAsia="en-GB"/>
-            </w:rPr>
-            <w:tab/>
-          </w:r>
-          <w:r>
-            <w:rPr>
-              <w:rStyle w:val="Hyperlink"/>
-              <w:noProof/>
-            </w:rPr>
-            <w:t>Contents</w:t>
-          </w:r>
-          <w:r>
-            <w:rPr>
-              <w:noProof/>
-              <w:webHidden/>
-            </w:rPr>
-            <w:tab/>
-          </w:r>
-          <w:r>
-            <w:rPr>
-              <w:noProof/>
-              <w:webHidden/>
-            </w:rPr>
-            <w:fldChar w:fldCharType="begin"/>
-          </w:r>
-          <w:r>
-            <w:rPr>
-              <w:noProof/>
-              <w:webHidden/>
-            </w:rPr>
-            <w:instrText xml:space="preserve"> PAGEREF _Toc507621040 \h </w:instrText>
-          </w:r>
-          <w:r>
-            <w:rPr>
-              <w:noProof/>
-              <w:webHidden/>
-            </w:rPr>
-          </w:r>
-          <w:r>
-            <w:rPr>
-              <w:noProof/>
-              <w:webHidden/>
-            </w:rPr>
-            <w:fldChar w:fldCharType="separate"/>
-          </w:r>
-          <w:r>
-            <w:rPr>
-              <w:noProof/>
-              <w:webHidden/>
-            </w:rPr>
-            <w:t>2</w:t>
-          </w:r>
-          <w:r>
-            <w:rPr>
-              <w:noProof/>
-              <w:webHidden/>
-            </w:rPr>
-            <w:fldChar w:fldCharType="end"/>
-          </w:r>
-          <w:r>
-            <w:rPr>
-              <w:rStyle w:val="Hyperlink"/>
-              <w:noProof/>
-            </w:rPr>
-            <w:fldChar w:fldCharType="end"/>
-          </w:r>
+          <w:hyperlink w:anchor="_Toc517201749" w:history="1">
+            <w:r>
+              <w:rPr>
+                <w:rStyle w:val="Hyperlink"/>
+                <w:noProof/>
+              </w:rPr>
+              <w:t>1.</w:t>
+            </w:r>
+            <w:r>
+              <w:rPr>
+                <w:rFonts w:eastAsiaTheme="minorEastAsia"/>
+                <w:noProof/>
+                <w:lang w:eastAsia="en-GB"/>
+              </w:rPr>
+              <w:tab/>
+            </w:r>
+            <w:r>
+              <w:rPr>
+                <w:rStyle w:val="Hyperlink"/>
+                <w:noProof/>
+              </w:rPr>
+              <w:t>Contents</w:t>
+            </w:r>
+            <w:r>
+              <w:rPr>
+                <w:noProof/>
+                <w:webHidden/>
+              </w:rPr>
+              <w:tab/>
+            </w:r>
+            <w:r>
+              <w:rPr>
+                <w:noProof/>
+                <w:webHidden/>
+              </w:rPr>
+              <w:fldChar w:fldCharType="begin"/>
+            </w:r>
+            <w:r>
+              <w:rPr>
+                <w:noProof/>
+                <w:webHidden/>
+              </w:rPr>
+              <w:instrText xml:space="preserve"> PAGEREF _Toc517201749 \h </w:instrText>
+            </w:r>
+            <w:r>
+              <w:rPr>
+                <w:noProof/>
+                <w:webHidden/>
+              </w:rPr>
+            </w:r>
+            <w:r>
+              <w:rPr>
+                <w:noProof/>
+                <w:webHidden/>
+              </w:rPr>
+              <w:fldChar w:fldCharType="separate"/>
+            </w:r>
+            <w:r>
+              <w:rPr>
+                <w:noProof/>
+                <w:webHidden/>
+              </w:rPr>
+              <w:t>2</w:t>
+            </w:r>
+            <w:r>
+              <w:rPr>
+                <w:noProof/>
+                <w:webHidden/>
+              </w:rPr>
+              <w:fldChar w:fldCharType="end"/>
+            </w:r>
+          </w:hyperlink>
         </w:p>
         <w:p>
           <w:pPr>
@@ -574,7 +524,7 @@
               <w:lang w:eastAsia="en-GB"/>
             </w:rPr>
           </w:pPr>
-          <w:hyperlink w:anchor="_Toc507621041" w:history="1">
+          <w:hyperlink w:anchor="_Toc517201750" w:history="1">
             <w:r>
               <w:rPr>
                 <w:rStyle w:val="Hyperlink"/>
@@ -616,7 +566,7 @@
                 <w:noProof/>
                 <w:webHidden/>
               </w:rPr>
-              <w:instrText xml:space="preserve"> PAGEREF _Toc507621041 \h </w:instrText>
+              <w:instrText xml:space="preserve"> PAGEREF _Toc517201750 \h </w:instrText>
             </w:r>
             <w:r>
               <w:rPr>
@@ -660,7 +610,7 @@
               <w:lang w:eastAsia="en-GB"/>
             </w:rPr>
           </w:pPr>
-          <w:hyperlink w:anchor="_Toc507621042" w:history="1">
+          <w:hyperlink w:anchor="_Toc517201751" w:history="1">
             <w:r>
               <w:rPr>
                 <w:rStyle w:val="Hyperlink"/>
@@ -702,7 +652,7 @@
                 <w:noProof/>
                 <w:webHidden/>
               </w:rPr>
-              <w:instrText xml:space="preserve"> PAGEREF _Toc507621042 \h </w:instrText>
+              <w:instrText xml:space="preserve"> PAGEREF _Toc517201751 \h </w:instrText>
             </w:r>
             <w:r>
               <w:rPr>
@@ -746,7 +696,7 @@
               <w:lang w:eastAsia="en-GB"/>
             </w:rPr>
           </w:pPr>
-          <w:hyperlink w:anchor="_Toc507621043" w:history="1">
+          <w:hyperlink w:anchor="_Toc517201752" w:history="1">
             <w:r>
               <w:rPr>
                 <w:rStyle w:val="Hyperlink"/>
@@ -788,7 +738,7 @@
                 <w:noProof/>
                 <w:webHidden/>
               </w:rPr>
-              <w:instrText xml:space="preserve"> PAGEREF _Toc507621043 \h </w:instrText>
+              <w:instrText xml:space="preserve"> PAGEREF _Toc517201752 \h </w:instrText>
             </w:r>
             <w:r>
               <w:rPr>
@@ -832,7 +782,7 @@
               <w:lang w:eastAsia="en-GB"/>
             </w:rPr>
           </w:pPr>
-          <w:hyperlink w:anchor="_Toc507621044" w:history="1">
+          <w:hyperlink w:anchor="_Toc517201753" w:history="1">
             <w:r>
               <w:rPr>
                 <w:rStyle w:val="Hyperlink"/>
@@ -874,7 +824,7 @@
                 <w:noProof/>
                 <w:webHidden/>
               </w:rPr>
-              <w:instrText xml:space="preserve"> PAGEREF _Toc507621044 \h </w:instrText>
+              <w:instrText xml:space="preserve"> PAGEREF _Toc517201753 \h </w:instrText>
             </w:r>
             <w:r>
               <w:rPr>
@@ -895,6 +845,92 @@
                 <w:webHidden/>
               </w:rPr>
               <w:t>5</w:t>
+            </w:r>
+            <w:r>
+              <w:rPr>
+                <w:noProof/>
+                <w:webHidden/>
+              </w:rPr>
+              <w:fldChar w:fldCharType="end"/>
+            </w:r>
+          </w:hyperlink>
+        </w:p>
+        <w:p>
+          <w:pPr>
+            <w:pStyle w:val="TOC3"/>
+            <w:tabs>
+              <w:tab w:val="left" w:pos="1320"/>
+              <w:tab w:val="right" w:leader="dot" w:pos="9016"/>
+            </w:tabs>
+            <w:rPr>
+              <w:rFonts w:eastAsiaTheme="minorEastAsia"/>
+              <w:noProof/>
+              <w:lang w:eastAsia="en-GB"/>
+            </w:rPr>
+          </w:pPr>
+          <w:hyperlink w:anchor="_Toc517201754" w:history="1">
+            <w:r>
+              <w:rPr>
+                <w:rStyle w:val="Hyperlink"/>
+                <w:noProof/>
+              </w:rPr>
+              <w:t>2.1.1.</w:t>
+            </w:r>
+            <w:r>
+              <w:rPr>
+                <w:rFonts w:eastAsiaTheme="minorEastAsia"/>
+                <w:noProof/>
+                <w:lang w:eastAsia="en-GB"/>
+              </w:rPr>
+              <w:tab/>
+            </w:r>
+            <w:r>
+              <w:rPr>
+                <w:rStyle w:val="Hyperlink"/>
+                <w:noProof/>
+              </w:rPr>
+              <w:t>TLS 1.0</w:t>
+            </w:r>
+            <w:r>
+              <w:rPr>
+                <w:noProof/>
+                <w:webHidden/>
+              </w:rPr>
+              <w:tab/>
+            </w:r>
+            <w:r>
+              <w:rPr>
+                <w:noProof/>
+                <w:webHidden/>
+              </w:rPr>
+              <w:fldChar w:fldCharType="begin"/>
+            </w:r>
+            <w:r>
+              <w:rPr>
+                <w:noProof/>
+                <w:webHidden/>
+              </w:rPr>
+              <w:instrText xml:space="preserve"> PAGEREF _Toc517201754 \h </w:instrText>
+            </w:r>
+            <w:r>
+              <w:rPr>
+                <w:noProof/>
+                <w:webHidden/>
+              </w:rPr>
+            </w:r>
+            <w:r>
+              <w:rPr>
+                <w:noProof/>
+                <w:webHidden/>
+              </w:rPr>
+              <w:fldChar w:fldCharType="separate"/>
+            </w:r>
+            <w:r>
+              <w:rPr>
+                <w:noProof/>
+                <w:webHidden/>
+              </w:rPr>
+              <w:t>6</w:t>
             </w:r>
             <w:r>
               <w:rPr>
@@ -918,7 +954,7 @@
               <w:lang w:eastAsia="en-GB"/>
             </w:rPr>
           </w:pPr>
-          <w:hyperlink w:anchor="_Toc507621045" w:history="1">
+          <w:hyperlink w:anchor="_Toc517201755" w:history="1">
             <w:r>
               <w:rPr>
                 <w:rStyle w:val="Hyperlink"/>
@@ -960,7 +996,7 @@
                 <w:noProof/>
                 <w:webHidden/>
               </w:rPr>
-              <w:instrText xml:space="preserve"> PAGEREF _Toc507621045 \h </w:instrText>
+              <w:instrText xml:space="preserve"> PAGEREF _Toc517201755 \h </w:instrText>
             </w:r>
             <w:r>
               <w:rPr>
@@ -980,7 +1016,7 @@
                 <w:noProof/>
                 <w:webHidden/>
               </w:rPr>
-              <w:t>5</w:t>
+              <w:t>6</w:t>
             </w:r>
             <w:r>
               <w:rPr>
@@ -1004,7 +1040,7 @@
               <w:lang w:eastAsia="en-GB"/>
             </w:rPr>
           </w:pPr>
-          <w:hyperlink w:anchor="_Toc507621046" w:history="1">
+          <w:hyperlink w:anchor="_Toc517201756" w:history="1">
             <w:r>
               <w:rPr>
                 <w:rStyle w:val="Hyperlink"/>
@@ -1046,7 +1082,7 @@
                 <w:noProof/>
                 <w:webHidden/>
               </w:rPr>
-              <w:instrText xml:space="preserve"> PAGEREF _Toc507621046 \h </w:instrText>
+              <w:instrText xml:space="preserve"> PAGEREF _Toc517201756 \h </w:instrText>
             </w:r>
             <w:r>
               <w:rPr>
@@ -1090,7 +1126,7 @@
               <w:lang w:eastAsia="en-GB"/>
             </w:rPr>
           </w:pPr>
-          <w:hyperlink w:anchor="_Toc507621047" w:history="1">
+          <w:hyperlink w:anchor="_Toc517201757" w:history="1">
             <w:r>
               <w:rPr>
                 <w:rStyle w:val="Hyperlink"/>
@@ -1132,7 +1168,7 @@
                 <w:noProof/>
                 <w:webHidden/>
               </w:rPr>
-              <w:instrText xml:space="preserve"> PAGEREF _Toc507621047 \h </w:instrText>
+              <w:instrText xml:space="preserve"> PAGEREF _Toc517201757 \h </w:instrText>
             </w:r>
             <w:r>
               <w:rPr>
@@ -1176,7 +1212,7 @@
               <w:lang w:eastAsia="en-GB"/>
             </w:rPr>
           </w:pPr>
-          <w:hyperlink w:anchor="_Toc507621048" w:history="1">
+          <w:hyperlink w:anchor="_Toc517201758" w:history="1">
             <w:r>
               <w:rPr>
                 <w:rStyle w:val="Hyperlink"/>
@@ -1218,7 +1254,7 @@
                 <w:noProof/>
                 <w:webHidden/>
               </w:rPr>
-              <w:instrText xml:space="preserve"> PAGEREF _Toc507621048 \h </w:instrText>
+              <w:instrText xml:space="preserve"> PAGEREF _Toc517201758 \h </w:instrText>
             </w:r>
             <w:r>
               <w:rPr>
@@ -1262,7 +1298,7 @@
               <w:lang w:eastAsia="en-GB"/>
             </w:rPr>
           </w:pPr>
-          <w:hyperlink w:anchor="_Toc507621049" w:history="1">
+          <w:hyperlink w:anchor="_Toc517201759" w:history="1">
             <w:r>
               <w:rPr>
                 <w:rStyle w:val="Hyperlink"/>
@@ -1304,7 +1340,7 @@
                 <w:noProof/>
                 <w:webHidden/>
               </w:rPr>
-              <w:instrText xml:space="preserve"> PAGEREF _Toc507621049 \h </w:instrText>
+              <w:instrText xml:space="preserve"> PAGEREF _Toc517201759 \h </w:instrText>
             </w:r>
             <w:r>
               <w:rPr>
@@ -1348,7 +1384,7 @@
               <w:lang w:eastAsia="en-GB"/>
             </w:rPr>
           </w:pPr>
-          <w:hyperlink w:anchor="_Toc507621050" w:history="1">
+          <w:hyperlink w:anchor="_Toc517201760" w:history="1">
             <w:r>
               <w:rPr>
                 <w:rStyle w:val="Hyperlink"/>
@@ -1390,7 +1426,7 @@
                 <w:noProof/>
                 <w:webHidden/>
               </w:rPr>
-              <w:instrText xml:space="preserve"> PAGEREF _Toc507621050 \h </w:instrText>
+              <w:instrText xml:space="preserve"> PAGEREF _Toc517201760 \h </w:instrText>
             </w:r>
             <w:r>
               <w:rPr>
@@ -1434,7 +1470,7 @@
               <w:lang w:eastAsia="en-GB"/>
             </w:rPr>
           </w:pPr>
-          <w:hyperlink w:anchor="_Toc507621051" w:history="1">
+          <w:hyperlink w:anchor="_Toc517201761" w:history="1">
             <w:r>
               <w:rPr>
                 <w:rStyle w:val="Hyperlink"/>
@@ -1476,7 +1512,7 @@
                 <w:noProof/>
                 <w:webHidden/>
               </w:rPr>
-              <w:instrText xml:space="preserve"> PAGEREF _Toc507621051 \h </w:instrText>
+              <w:instrText xml:space="preserve"> PAGEREF _Toc517201761 \h </w:instrText>
             </w:r>
             <w:r>
               <w:rPr>
@@ -1520,7 +1556,7 @@
               <w:lang w:eastAsia="en-GB"/>
             </w:rPr>
           </w:pPr>
-          <w:hyperlink w:anchor="_Toc507621052" w:history="1">
+          <w:hyperlink w:anchor="_Toc517201762" w:history="1">
             <w:r>
               <w:rPr>
                 <w:rStyle w:val="Hyperlink"/>
@@ -1562,7 +1598,7 @@
                 <w:noProof/>
                 <w:webHidden/>
               </w:rPr>
-              <w:instrText xml:space="preserve"> PAGEREF _Toc507621052 \h </w:instrText>
+              <w:instrText xml:space="preserve"> PAGEREF _Toc517201762 \h </w:instrText>
             </w:r>
             <w:r>
               <w:rPr>
@@ -1606,7 +1642,7 @@
               <w:lang w:eastAsia="en-GB"/>
             </w:rPr>
           </w:pPr>
-          <w:hyperlink w:anchor="_Toc507621053" w:history="1">
+          <w:hyperlink w:anchor="_Toc517201763" w:history="1">
             <w:r>
               <w:rPr>
                 <w:rStyle w:val="Hyperlink"/>
@@ -1648,7 +1684,7 @@
                 <w:noProof/>
                 <w:webHidden/>
               </w:rPr>
-              <w:instrText xml:space="preserve"> PAGEREF _Toc507621053 \h </w:instrText>
+              <w:instrText xml:space="preserve"> PAGEREF _Toc517201763 \h </w:instrText>
             </w:r>
             <w:r>
               <w:rPr>
@@ -1692,7 +1728,7 @@
               <w:lang w:eastAsia="en-GB"/>
             </w:rPr>
           </w:pPr>
-          <w:hyperlink w:anchor="_Toc507621054" w:history="1">
+          <w:hyperlink w:anchor="_Toc517201764" w:history="1">
             <w:r>
               <w:rPr>
                 <w:rStyle w:val="Hyperlink"/>
@@ -1734,7 +1770,7 @@
                 <w:noProof/>
                 <w:webHidden/>
               </w:rPr>
-              <w:instrText xml:space="preserve"> PAGEREF _Toc507621054 \h </w:instrText>
+              <w:instrText xml:space="preserve"> PAGEREF _Toc517201764 \h </w:instrText>
             </w:r>
             <w:r>
               <w:rPr>
@@ -1778,7 +1814,7 @@
               <w:lang w:eastAsia="en-GB"/>
             </w:rPr>
           </w:pPr>
-          <w:hyperlink w:anchor="_Toc507621055" w:history="1">
+          <w:hyperlink w:anchor="_Toc517201765" w:history="1">
             <w:r>
               <w:rPr>
                 <w:rStyle w:val="Hyperlink"/>
@@ -1820,7 +1856,7 @@
                 <w:noProof/>
                 <w:webHidden/>
               </w:rPr>
-              <w:instrText xml:space="preserve"> PAGEREF _Toc507621055 \h </w:instrText>
+              <w:instrText xml:space="preserve"> PAGEREF _Toc517201765 \h </w:instrText>
             </w:r>
             <w:r>
               <w:rPr>
@@ -1864,7 +1900,7 @@
               <w:lang w:eastAsia="en-GB"/>
             </w:rPr>
           </w:pPr>
-          <w:hyperlink w:anchor="_Toc507621056" w:history="1">
+          <w:hyperlink w:anchor="_Toc517201766" w:history="1">
             <w:r>
               <w:rPr>
                 <w:rStyle w:val="Hyperlink"/>
@@ -1906,7 +1942,7 @@
                 <w:noProof/>
                 <w:webHidden/>
               </w:rPr>
-              <w:instrText xml:space="preserve"> PAGEREF _Toc507621056 \h </w:instrText>
+              <w:instrText xml:space="preserve"> PAGEREF _Toc517201766 \h </w:instrText>
             </w:r>
             <w:r>
               <w:rPr>
@@ -1950,7 +1986,7 @@
               <w:lang w:eastAsia="en-GB"/>
             </w:rPr>
           </w:pPr>
-          <w:hyperlink w:anchor="_Toc507621057" w:history="1">
+          <w:hyperlink w:anchor="_Toc517201767" w:history="1">
             <w:r>
               <w:rPr>
                 <w:rStyle w:val="Hyperlink"/>
@@ -1992,7 +2028,7 @@
                 <w:noProof/>
                 <w:webHidden/>
               </w:rPr>
-              <w:instrText xml:space="preserve"> PAGEREF _Toc507621057 \h </w:instrText>
+              <w:instrText xml:space="preserve"> PAGEREF _Toc517201767 \h </w:instrText>
             </w:r>
             <w:r>
               <w:rPr>
@@ -2036,7 +2072,7 @@
               <w:lang w:eastAsia="en-GB"/>
             </w:rPr>
           </w:pPr>
-          <w:hyperlink w:anchor="_Toc507621058" w:history="1">
+          <w:hyperlink w:anchor="_Toc517201768" w:history="1">
             <w:r>
               <w:rPr>
                 <w:rStyle w:val="Hyperlink"/>
@@ -2078,7 +2114,7 @@
                 <w:noProof/>
                 <w:webHidden/>
               </w:rPr>
-              <w:instrText xml:space="preserve"> PAGEREF _Toc507621058 \h </w:instrText>
+              <w:instrText xml:space="preserve"> PAGEREF _Toc517201768 \h </w:instrText>
             </w:r>
             <w:r>
               <w:rPr>
@@ -2122,7 +2158,7 @@
               <w:lang w:eastAsia="en-GB"/>
             </w:rPr>
           </w:pPr>
-          <w:hyperlink w:anchor="_Toc507621059" w:history="1">
+          <w:hyperlink w:anchor="_Toc517201769" w:history="1">
             <w:r>
               <w:rPr>
                 <w:rStyle w:val="Hyperlink"/>
@@ -2164,7 +2200,7 @@
                 <w:noProof/>
                 <w:webHidden/>
               </w:rPr>
-              <w:instrText xml:space="preserve"> PAGEREF _Toc507621059 \h </w:instrText>
+              <w:instrText xml:space="preserve"> PAGEREF _Toc517201769 \h </w:instrText>
             </w:r>
             <w:r>
               <w:rPr>
@@ -2208,7 +2244,7 @@
               <w:lang w:eastAsia="en-GB"/>
             </w:rPr>
           </w:pPr>
-          <w:hyperlink w:anchor="_Toc507621060" w:history="1">
+          <w:hyperlink w:anchor="_Toc517201770" w:history="1">
             <w:r>
               <w:rPr>
                 <w:rStyle w:val="Hyperlink"/>
@@ -2250,7 +2286,7 @@
                 <w:noProof/>
                 <w:webHidden/>
               </w:rPr>
-              <w:instrText xml:space="preserve"> PAGEREF _Toc507621060 \h </w:instrText>
+              <w:instrText xml:space="preserve"> PAGEREF _Toc517201770 \h </w:instrText>
             </w:r>
             <w:r>
               <w:rPr>
@@ -2294,7 +2330,7 @@
               <w:lang w:eastAsia="en-GB"/>
             </w:rPr>
           </w:pPr>
-          <w:hyperlink w:anchor="_Toc507621061" w:history="1">
+          <w:hyperlink w:anchor="_Toc517201771" w:history="1">
             <w:r>
               <w:rPr>
                 <w:rStyle w:val="Hyperlink"/>
@@ -2336,7 +2372,7 @@
                 <w:noProof/>
                 <w:webHidden/>
               </w:rPr>
-              <w:instrText xml:space="preserve"> PAGEREF _Toc507621061 \h </w:instrText>
+              <w:instrText xml:space="preserve"> PAGEREF _Toc517201771 \h </w:instrText>
             </w:r>
             <w:r>
               <w:rPr>
@@ -2380,7 +2416,7 @@
               <w:lang w:eastAsia="en-GB"/>
             </w:rPr>
           </w:pPr>
-          <w:hyperlink w:anchor="_Toc507621062" w:history="1">
+          <w:hyperlink w:anchor="_Toc517201772" w:history="1">
             <w:r>
               <w:rPr>
                 <w:rStyle w:val="Hyperlink"/>
@@ -2422,7 +2458,7 @@
                 <w:noProof/>
                 <w:webHidden/>
               </w:rPr>
-              <w:instrText xml:space="preserve"> PAGEREF _Toc507621062 \h </w:instrText>
+              <w:instrText xml:space="preserve"> PAGEREF _Toc517201772 \h </w:instrText>
             </w:r>
             <w:r>
               <w:rPr>
@@ -2466,7 +2502,7 @@
               <w:lang w:eastAsia="en-GB"/>
             </w:rPr>
           </w:pPr>
-          <w:hyperlink w:anchor="_Toc507621063" w:history="1">
+          <w:hyperlink w:anchor="_Toc517201773" w:history="1">
             <w:r>
               <w:rPr>
                 <w:rStyle w:val="Hyperlink"/>
@@ -2508,7 +2544,7 @@
                 <w:noProof/>
                 <w:webHidden/>
               </w:rPr>
-              <w:instrText xml:space="preserve"> PAGEREF _Toc507621063 \h </w:instrText>
+              <w:instrText xml:space="preserve"> PAGEREF _Toc517201773 \h </w:instrText>
             </w:r>
             <w:r>
               <w:rPr>
@@ -2552,7 +2588,7 @@
               <w:lang w:eastAsia="en-GB"/>
             </w:rPr>
           </w:pPr>
-          <w:hyperlink w:anchor="_Toc507621064" w:history="1">
+          <w:hyperlink w:anchor="_Toc517201774" w:history="1">
             <w:r>
               <w:rPr>
                 <w:rStyle w:val="Hyperlink"/>
@@ -2594,7 +2630,7 @@
                 <w:noProof/>
                 <w:webHidden/>
               </w:rPr>
-              <w:instrText xml:space="preserve"> PAGEREF _Toc507621064 \h </w:instrText>
+              <w:instrText xml:space="preserve"> PAGEREF _Toc517201774 \h </w:instrText>
             </w:r>
             <w:r>
               <w:rPr>
@@ -2638,7 +2674,7 @@
               <w:lang w:eastAsia="en-GB"/>
             </w:rPr>
           </w:pPr>
-          <w:hyperlink w:anchor="_Toc507621065" w:history="1">
+          <w:hyperlink w:anchor="_Toc517201775" w:history="1">
             <w:r>
               <w:rPr>
                 <w:rStyle w:val="Hyperlink"/>
@@ -2680,7 +2716,7 @@
                 <w:noProof/>
                 <w:webHidden/>
               </w:rPr>
-              <w:instrText xml:space="preserve"> PAGEREF _Toc507621065 \h </w:instrText>
+              <w:instrText xml:space="preserve"> PAGEREF _Toc517201775 \h </w:instrText>
             </w:r>
             <w:r>
               <w:rPr>
@@ -2724,7 +2760,7 @@
               <w:lang w:eastAsia="en-GB"/>
             </w:rPr>
           </w:pPr>
-          <w:hyperlink w:anchor="_Toc507621066" w:history="1">
+          <w:hyperlink w:anchor="_Toc517201776" w:history="1">
             <w:r>
               <w:rPr>
                 <w:rStyle w:val="Hyperlink"/>
@@ -2766,7 +2802,7 @@
                 <w:noProof/>
                 <w:webHidden/>
               </w:rPr>
-              <w:instrText xml:space="preserve"> PAGEREF _Toc507621066 \h </w:instrText>
+              <w:instrText xml:space="preserve"> PAGEREF _Toc517201776 \h </w:instrText>
             </w:r>
             <w:r>
               <w:rPr>
@@ -2810,7 +2846,7 @@
               <w:lang w:eastAsia="en-GB"/>
             </w:rPr>
           </w:pPr>
-          <w:hyperlink w:anchor="_Toc507621067" w:history="1">
+          <w:hyperlink w:anchor="_Toc517201777" w:history="1">
             <w:r>
               <w:rPr>
                 <w:rStyle w:val="Hyperlink"/>
@@ -2852,7 +2888,7 @@
                 <w:noProof/>
                 <w:webHidden/>
               </w:rPr>
-              <w:instrText xml:space="preserve"> PAGEREF _Toc507621067 \h </w:instrText>
+              <w:instrText xml:space="preserve"> PAGEREF _Toc517201777 \h </w:instrText>
             </w:r>
             <w:r>
               <w:rPr>
@@ -2896,7 +2932,7 @@
               <w:lang w:eastAsia="en-GB"/>
             </w:rPr>
           </w:pPr>
-          <w:hyperlink w:anchor="_Toc507621068" w:history="1">
+          <w:hyperlink w:anchor="_Toc517201778" w:history="1">
             <w:r>
               <w:rPr>
                 <w:rStyle w:val="Hyperlink"/>
@@ -2938,7 +2974,7 @@
                 <w:noProof/>
                 <w:webHidden/>
               </w:rPr>
-              <w:instrText xml:space="preserve"> PAGEREF _Toc507621068 \h </w:instrText>
+              <w:instrText xml:space="preserve"> PAGEREF _Toc517201778 \h </w:instrText>
             </w:r>
             <w:r>
               <w:rPr>
@@ -2982,7 +3018,7 @@
               <w:lang w:eastAsia="en-GB"/>
             </w:rPr>
           </w:pPr>
-          <w:hyperlink w:anchor="_Toc507621069" w:history="1">
+          <w:hyperlink w:anchor="_Toc517201779" w:history="1">
             <w:r>
               <w:rPr>
                 <w:rStyle w:val="Hyperlink"/>
@@ -3024,7 +3060,7 @@
                 <w:noProof/>
                 <w:webHidden/>
               </w:rPr>
-              <w:instrText xml:space="preserve"> PAGEREF _Toc507621069 \h </w:instrText>
+              <w:instrText xml:space="preserve"> PAGEREF _Toc517201779 \h </w:instrText>
             </w:r>
             <w:r>
               <w:rPr>
@@ -3068,7 +3104,7 @@
               <w:lang w:eastAsia="en-GB"/>
             </w:rPr>
           </w:pPr>
-          <w:hyperlink w:anchor="_Toc507621070" w:history="1">
+          <w:hyperlink w:anchor="_Toc517201780" w:history="1">
             <w:r>
               <w:rPr>
                 <w:rStyle w:val="Hyperlink"/>
@@ -3110,7 +3146,7 @@
                 <w:noProof/>
                 <w:webHidden/>
               </w:rPr>
-              <w:instrText xml:space="preserve"> PAGEREF _Toc507621070 \h </w:instrText>
+              <w:instrText xml:space="preserve"> PAGEREF _Toc517201780 \h </w:instrText>
             </w:r>
             <w:r>
               <w:rPr>
@@ -3154,7 +3190,7 @@
               <w:lang w:eastAsia="en-GB"/>
             </w:rPr>
           </w:pPr>
-          <w:hyperlink w:anchor="_Toc507621071" w:history="1">
+          <w:hyperlink w:anchor="_Toc517201781" w:history="1">
             <w:r>
               <w:rPr>
                 <w:rStyle w:val="Hyperlink"/>
@@ -3196,7 +3232,7 @@
                 <w:noProof/>
                 <w:webHidden/>
               </w:rPr>
-              <w:instrText xml:space="preserve"> PAGEREF _Toc507621071 \h </w:instrText>
+              <w:instrText xml:space="preserve"> PAGEREF _Toc517201781 \h </w:instrText>
             </w:r>
             <w:r>
               <w:rPr>
@@ -3240,7 +3276,7 @@
               <w:lang w:eastAsia="en-GB"/>
             </w:rPr>
           </w:pPr>
-          <w:hyperlink w:anchor="_Toc507621072" w:history="1">
+          <w:hyperlink w:anchor="_Toc517201782" w:history="1">
             <w:r>
               <w:rPr>
                 <w:rStyle w:val="Hyperlink"/>
@@ -3282,7 +3318,7 @@
                 <w:noProof/>
                 <w:webHidden/>
               </w:rPr>
-              <w:instrText xml:space="preserve"> PAGEREF _Toc507621072 \h </w:instrText>
+              <w:instrText xml:space="preserve"> PAGEREF _Toc517201782 \h </w:instrText>
             </w:r>
             <w:r>
               <w:rPr>
@@ -3326,7 +3362,7 @@
               <w:lang w:eastAsia="en-GB"/>
             </w:rPr>
           </w:pPr>
-          <w:hyperlink w:anchor="_Toc507621073" w:history="1">
+          <w:hyperlink w:anchor="_Toc517201783" w:history="1">
             <w:r>
               <w:rPr>
                 <w:rStyle w:val="Hyperlink"/>
@@ -3368,7 +3404,7 @@
                 <w:noProof/>
                 <w:webHidden/>
               </w:rPr>
-              <w:instrText xml:space="preserve"> PAGEREF _Toc507621073 \h </w:instrText>
+              <w:instrText xml:space="preserve"> PAGEREF _Toc517201783 \h </w:instrText>
             </w:r>
             <w:r>
               <w:rPr>
@@ -3412,7 +3448,7 @@
               <w:lang w:eastAsia="en-GB"/>
             </w:rPr>
           </w:pPr>
-          <w:hyperlink w:anchor="_Toc507621074" w:history="1">
+          <w:hyperlink w:anchor="_Toc517201784" w:history="1">
             <w:r>
               <w:rPr>
                 <w:rStyle w:val="Hyperlink"/>
@@ -3454,7 +3490,7 @@
                 <w:noProof/>
                 <w:webHidden/>
               </w:rPr>
-              <w:instrText xml:space="preserve"> PAGEREF _Toc507621074 \h </w:instrText>
+              <w:instrText xml:space="preserve"> PAGEREF _Toc517201784 \h </w:instrText>
             </w:r>
             <w:r>
               <w:rPr>
@@ -3498,7 +3534,7 @@
               <w:lang w:eastAsia="en-GB"/>
             </w:rPr>
           </w:pPr>
-          <w:hyperlink w:anchor="_Toc507621075" w:history="1">
+          <w:hyperlink w:anchor="_Toc517201785" w:history="1">
             <w:r>
               <w:rPr>
                 <w:rStyle w:val="Hyperlink"/>
@@ -3540,7 +3576,7 @@
                 <w:noProof/>
                 <w:webHidden/>
               </w:rPr>
-              <w:instrText xml:space="preserve"> PAGEREF _Toc507621075 \h </w:instrText>
+              <w:instrText xml:space="preserve"> PAGEREF _Toc517201785 \h </w:instrText>
             </w:r>
             <w:r>
               <w:rPr>
@@ -3584,7 +3620,7 @@
               <w:lang w:eastAsia="en-GB"/>
             </w:rPr>
           </w:pPr>
-          <w:hyperlink w:anchor="_Toc507621076" w:history="1">
+          <w:hyperlink w:anchor="_Toc517201786" w:history="1">
             <w:r>
               <w:rPr>
                 <w:rStyle w:val="Hyperlink"/>
@@ -3626,7 +3662,7 @@
                 <w:noProof/>
                 <w:webHidden/>
               </w:rPr>
-              <w:instrText xml:space="preserve"> PAGEREF _Toc507621076 \h </w:instrText>
+              <w:instrText xml:space="preserve"> PAGEREF _Toc517201786 \h </w:instrText>
             </w:r>
             <w:r>
               <w:rPr>
@@ -3670,7 +3706,7 @@
               <w:lang w:eastAsia="en-GB"/>
             </w:rPr>
           </w:pPr>
-          <w:hyperlink w:anchor="_Toc507621077" w:history="1">
+          <w:hyperlink w:anchor="_Toc517201787" w:history="1">
             <w:r>
               <w:rPr>
                 <w:rStyle w:val="Hyperlink"/>
@@ -3712,7 +3748,7 @@
                 <w:noProof/>
                 <w:webHidden/>
               </w:rPr>
-              <w:instrText xml:space="preserve"> PAGEREF _Toc507621077 \h </w:instrText>
+              <w:instrText xml:space="preserve"> PAGEREF _Toc517201787 \h </w:instrText>
             </w:r>
             <w:r>
               <w:rPr>
@@ -3756,7 +3792,7 @@
               <w:lang w:eastAsia="en-GB"/>
             </w:rPr>
           </w:pPr>
-          <w:hyperlink w:anchor="_Toc507621078" w:history="1">
+          <w:hyperlink w:anchor="_Toc517201788" w:history="1">
             <w:r>
               <w:rPr>
                 <w:rStyle w:val="Hyperlink"/>
@@ -3798,7 +3834,7 @@
                 <w:noProof/>
                 <w:webHidden/>
               </w:rPr>
-              <w:instrText xml:space="preserve"> PAGEREF _Toc507621078 \h </w:instrText>
+              <w:instrText xml:space="preserve"> PAGEREF _Toc517201788 \h </w:instrText>
             </w:r>
             <w:r>
               <w:rPr>
@@ -3842,7 +3878,7 @@
               <w:lang w:eastAsia="en-GB"/>
             </w:rPr>
           </w:pPr>
-          <w:hyperlink w:anchor="_Toc507621079" w:history="1">
+          <w:hyperlink w:anchor="_Toc517201789" w:history="1">
             <w:r>
               <w:rPr>
                 <w:rStyle w:val="Hyperlink"/>
@@ -3884,7 +3920,7 @@
                 <w:noProof/>
                 <w:webHidden/>
               </w:rPr>
-              <w:instrText xml:space="preserve"> PAGEREF _Toc507621079 \h </w:instrText>
+              <w:instrText xml:space="preserve"> PAGEREF _Toc517201789 \h </w:instrText>
             </w:r>
             <w:r>
               <w:rPr>
@@ -3928,7 +3964,7 @@
               <w:lang w:eastAsia="en-GB"/>
             </w:rPr>
           </w:pPr>
-          <w:hyperlink w:anchor="_Toc507621080" w:history="1">
+          <w:hyperlink w:anchor="_Toc517201790" w:history="1">
             <w:r>
               <w:rPr>
                 <w:rStyle w:val="Hyperlink"/>
@@ -3970,7 +4006,7 @@
                 <w:noProof/>
                 <w:webHidden/>
               </w:rPr>
-              <w:instrText xml:space="preserve"> PAGEREF _Toc507621080 \h </w:instrText>
+              <w:instrText xml:space="preserve"> PAGEREF _Toc517201790 \h </w:instrText>
             </w:r>
             <w:r>
               <w:rPr>
@@ -4014,7 +4050,7 @@
               <w:lang w:eastAsia="en-GB"/>
             </w:rPr>
           </w:pPr>
-          <w:hyperlink w:anchor="_Toc507621081" w:history="1">
+          <w:hyperlink w:anchor="_Toc517201791" w:history="1">
             <w:r>
               <w:rPr>
                 <w:rStyle w:val="Hyperlink"/>
@@ -4056,7 +4092,7 @@
                 <w:noProof/>
                 <w:webHidden/>
               </w:rPr>
-              <w:instrText xml:space="preserve"> PAGEREF _Toc507621081 \h </w:instrText>
+              <w:instrText xml:space="preserve"> PAGEREF _Toc517201791 \h </w:instrText>
             </w:r>
             <w:r>
               <w:rPr>
@@ -4100,7 +4136,7 @@
               <w:lang w:eastAsia="en-GB"/>
             </w:rPr>
           </w:pPr>
-          <w:hyperlink w:anchor="_Toc507621082" w:history="1">
+          <w:hyperlink w:anchor="_Toc517201792" w:history="1">
             <w:r>
               <w:rPr>
                 <w:rStyle w:val="Hyperlink"/>
@@ -4142,7 +4178,7 @@
                 <w:noProof/>
                 <w:webHidden/>
               </w:rPr>
-              <w:instrText xml:space="preserve"> PAGEREF _Toc507621082 \h </w:instrText>
+              <w:instrText xml:space="preserve"> PAGEREF _Toc517201792 \h </w:instrText>
             </w:r>
             <w:r>
               <w:rPr>
@@ -4186,7 +4222,7 @@
               <w:lang w:eastAsia="en-GB"/>
             </w:rPr>
           </w:pPr>
-          <w:hyperlink w:anchor="_Toc507621083" w:history="1">
+          <w:hyperlink w:anchor="_Toc517201793" w:history="1">
             <w:r>
               <w:rPr>
                 <w:rStyle w:val="Hyperlink"/>
@@ -4228,7 +4264,7 @@
                 <w:noProof/>
                 <w:webHidden/>
               </w:rPr>
-              <w:instrText xml:space="preserve"> PAGEREF _Toc507621083 \h </w:instrText>
+              <w:instrText xml:space="preserve"> PAGEREF _Toc517201793 \h </w:instrText>
             </w:r>
             <w:r>
               <w:rPr>
@@ -4272,7 +4308,7 @@
               <w:lang w:eastAsia="en-GB"/>
             </w:rPr>
           </w:pPr>
-          <w:hyperlink w:anchor="_Toc507621084" w:history="1">
+          <w:hyperlink w:anchor="_Toc517201794" w:history="1">
             <w:r>
               <w:rPr>
                 <w:rStyle w:val="Hyperlink"/>
@@ -4314,7 +4350,7 @@
                 <w:noProof/>
                 <w:webHidden/>
               </w:rPr>
-              <w:instrText xml:space="preserve"> PAGEREF _Toc507621084 \h </w:instrText>
+              <w:instrText xml:space="preserve"> PAGEREF _Toc517201794 \h </w:instrText>
             </w:r>
             <w:r>
               <w:rPr>
@@ -4358,7 +4394,7 @@
               <w:lang w:eastAsia="en-GB"/>
             </w:rPr>
           </w:pPr>
-          <w:hyperlink w:anchor="_Toc507621085" w:history="1">
+          <w:hyperlink w:anchor="_Toc517201795" w:history="1">
             <w:r>
               <w:rPr>
                 <w:rStyle w:val="Hyperlink"/>
@@ -4400,7 +4436,7 @@
                 <w:noProof/>
                 <w:webHidden/>
               </w:rPr>
-              <w:instrText xml:space="preserve"> PAGEREF _Toc507621085 \h </w:instrText>
+              <w:instrText xml:space="preserve"> PAGEREF _Toc517201795 \h </w:instrText>
             </w:r>
             <w:r>
               <w:rPr>
@@ -4444,7 +4480,7 @@
               <w:lang w:eastAsia="en-GB"/>
             </w:rPr>
           </w:pPr>
-          <w:hyperlink w:anchor="_Toc507621086" w:history="1">
+          <w:hyperlink w:anchor="_Toc517201796" w:history="1">
             <w:r>
               <w:rPr>
                 <w:rStyle w:val="Hyperlink"/>
@@ -4486,7 +4522,7 @@
                 <w:noProof/>
                 <w:webHidden/>
               </w:rPr>
-              <w:instrText xml:space="preserve"> PAGEREF _Toc507621086 \h </w:instrText>
+              <w:instrText xml:space="preserve"> PAGEREF _Toc517201796 \h </w:instrText>
             </w:r>
             <w:r>
               <w:rPr>
@@ -4530,7 +4566,7 @@
               <w:lang w:eastAsia="en-GB"/>
             </w:rPr>
           </w:pPr>
-          <w:hyperlink w:anchor="_Toc507621087" w:history="1">
+          <w:hyperlink w:anchor="_Toc517201797" w:history="1">
             <w:r>
               <w:rPr>
                 <w:rStyle w:val="Hyperlink"/>
@@ -4572,7 +4608,7 @@
                 <w:noProof/>
                 <w:webHidden/>
               </w:rPr>
-              <w:instrText xml:space="preserve"> PAGEREF _Toc507621087 \h </w:instrText>
+              <w:instrText xml:space="preserve"> PAGEREF _Toc517201797 \h </w:instrText>
             </w:r>
             <w:r>
               <w:rPr>
@@ -4616,7 +4652,7 @@
               <w:lang w:eastAsia="en-GB"/>
             </w:rPr>
           </w:pPr>
-          <w:hyperlink w:anchor="_Toc507621088" w:history="1">
+          <w:hyperlink w:anchor="_Toc517201798" w:history="1">
             <w:r>
               <w:rPr>
                 <w:rStyle w:val="Hyperlink"/>
@@ -4658,7 +4694,7 @@
                 <w:noProof/>
                 <w:webHidden/>
               </w:rPr>
-              <w:instrText xml:space="preserve"> PAGEREF _Toc507621088 \h </w:instrText>
+              <w:instrText xml:space="preserve"> PAGEREF _Toc517201798 \h </w:instrText>
             </w:r>
             <w:r>
               <w:rPr>
@@ -4702,7 +4738,7 @@
               <w:lang w:eastAsia="en-GB"/>
             </w:rPr>
           </w:pPr>
-          <w:hyperlink w:anchor="_Toc507621089" w:history="1">
+          <w:hyperlink w:anchor="_Toc517201799" w:history="1">
             <w:r>
               <w:rPr>
                 <w:rStyle w:val="Hyperlink"/>
@@ -4744,7 +4780,7 @@
                 <w:noProof/>
                 <w:webHidden/>
               </w:rPr>
-              <w:instrText xml:space="preserve"> PAGEREF _Toc507621089 \h </w:instrText>
+              <w:instrText xml:space="preserve"> PAGEREF _Toc517201799 \h </w:instrText>
             </w:r>
             <w:r>
               <w:rPr>
@@ -4788,7 +4824,7 @@
               <w:lang w:eastAsia="en-GB"/>
             </w:rPr>
           </w:pPr>
-          <w:hyperlink w:anchor="_Toc507621090" w:history="1">
+          <w:hyperlink w:anchor="_Toc517201800" w:history="1">
             <w:r>
               <w:rPr>
                 <w:rStyle w:val="Hyperlink"/>
@@ -4830,7 +4866,7 @@
                 <w:noProof/>
                 <w:webHidden/>
               </w:rPr>
-              <w:instrText xml:space="preserve"> PAGEREF _Toc507621090 \h </w:instrText>
+              <w:instrText xml:space="preserve"> PAGEREF _Toc517201800 \h </w:instrText>
             </w:r>
             <w:r>
               <w:rPr>
@@ -4874,7 +4910,7 @@
               <w:lang w:eastAsia="en-GB"/>
             </w:rPr>
           </w:pPr>
-          <w:hyperlink w:anchor="_Toc507621091" w:history="1">
+          <w:hyperlink w:anchor="_Toc517201801" w:history="1">
             <w:r>
               <w:rPr>
                 <w:rStyle w:val="Hyperlink"/>
@@ -4916,7 +4952,7 @@
                 <w:noProof/>
                 <w:webHidden/>
               </w:rPr>
-              <w:instrText xml:space="preserve"> PAGEREF _Toc507621091 \h </w:instrText>
+              <w:instrText xml:space="preserve"> PAGEREF _Toc517201801 \h </w:instrText>
             </w:r>
             <w:r>
               <w:rPr>
@@ -4960,7 +4996,7 @@
               <w:lang w:eastAsia="en-GB"/>
             </w:rPr>
           </w:pPr>
-          <w:hyperlink w:anchor="_Toc507621092" w:history="1">
+          <w:hyperlink w:anchor="_Toc517201802" w:history="1">
             <w:r>
               <w:rPr>
                 <w:rStyle w:val="Hyperlink"/>
@@ -5002,7 +5038,7 @@
                 <w:noProof/>
                 <w:webHidden/>
               </w:rPr>
-              <w:instrText xml:space="preserve"> PAGEREF _Toc507621092 \h </w:instrText>
+              <w:instrText xml:space="preserve"> PAGEREF _Toc517201802 \h </w:instrText>
             </w:r>
             <w:r>
               <w:rPr>
@@ -5046,7 +5082,7 @@
               <w:lang w:eastAsia="en-GB"/>
             </w:rPr>
           </w:pPr>
-          <w:hyperlink w:anchor="_Toc507621093" w:history="1">
+          <w:hyperlink w:anchor="_Toc517201803" w:history="1">
             <w:r>
               <w:rPr>
                 <w:rStyle w:val="Hyperlink"/>
@@ -5088,7 +5124,7 @@
                 <w:noProof/>
                 <w:webHidden/>
               </w:rPr>
-              <w:instrText xml:space="preserve"> PAGEREF _Toc507621093 \h </w:instrText>
+              <w:instrText xml:space="preserve"> PAGEREF _Toc517201803 \h </w:instrText>
             </w:r>
             <w:r>
               <w:rPr>
@@ -5132,7 +5168,7 @@
               <w:lang w:eastAsia="en-GB"/>
             </w:rPr>
           </w:pPr>
-          <w:hyperlink w:anchor="_Toc507621094" w:history="1">
+          <w:hyperlink w:anchor="_Toc517201804" w:history="1">
             <w:r>
               <w:rPr>
                 <w:rStyle w:val="Hyperlink"/>
@@ -5174,7 +5210,7 @@
                 <w:noProof/>
                 <w:webHidden/>
               </w:rPr>
-              <w:instrText xml:space="preserve"> PAGEREF _Toc507621094 \h </w:instrText>
+              <w:instrText xml:space="preserve"> PAGEREF _Toc517201804 \h </w:instrText>
             </w:r>
             <w:r>
               <w:rPr>
@@ -5218,7 +5254,7 @@
               <w:lang w:eastAsia="en-GB"/>
             </w:rPr>
           </w:pPr>
-          <w:hyperlink w:anchor="_Toc507621095" w:history="1">
+          <w:hyperlink w:anchor="_Toc517201805" w:history="1">
             <w:r>
               <w:rPr>
                 <w:rStyle w:val="Hyperlink"/>
@@ -5260,7 +5296,7 @@
                 <w:noProof/>
                 <w:webHidden/>
               </w:rPr>
-              <w:instrText xml:space="preserve"> PAGEREF _Toc507621095 \h </w:instrText>
+              <w:instrText xml:space="preserve"> PAGEREF _Toc517201805 \h </w:instrText>
             </w:r>
             <w:r>
               <w:rPr>
@@ -5304,7 +5340,7 @@
               <w:lang w:eastAsia="en-GB"/>
             </w:rPr>
           </w:pPr>
-          <w:hyperlink w:anchor="_Toc507621096" w:history="1">
+          <w:hyperlink w:anchor="_Toc517201806" w:history="1">
             <w:r>
               <w:rPr>
                 <w:rStyle w:val="Hyperlink"/>
@@ -5346,7 +5382,7 @@
                 <w:noProof/>
                 <w:webHidden/>
               </w:rPr>
-              <w:instrText xml:space="preserve"> PAGEREF _Toc507621096 \h </w:instrText>
+              <w:instrText xml:space="preserve"> PAGEREF _Toc517201806 \h </w:instrText>
             </w:r>
             <w:r>
               <w:rPr>
@@ -5390,7 +5426,7 @@
               <w:lang w:eastAsia="en-GB"/>
             </w:rPr>
           </w:pPr>
-          <w:hyperlink w:anchor="_Toc507621097" w:history="1">
+          <w:hyperlink w:anchor="_Toc517201807" w:history="1">
             <w:r>
               <w:rPr>
                 <w:rStyle w:val="Hyperlink"/>
@@ -5432,7 +5468,7 @@
                 <w:noProof/>
                 <w:webHidden/>
               </w:rPr>
-              <w:instrText xml:space="preserve"> PAGEREF _Toc507621097 \h </w:instrText>
+              <w:instrText xml:space="preserve"> PAGEREF _Toc517201807 \h </w:instrText>
             </w:r>
             <w:r>
               <w:rPr>
@@ -5476,7 +5512,7 @@
               <w:lang w:eastAsia="en-GB"/>
             </w:rPr>
           </w:pPr>
-          <w:hyperlink w:anchor="_Toc507621098" w:history="1">
+          <w:hyperlink w:anchor="_Toc517201808" w:history="1">
             <w:r>
               <w:rPr>
                 <w:rStyle w:val="Hyperlink"/>
@@ -5518,7 +5554,7 @@
                 <w:noProof/>
                 <w:webHidden/>
               </w:rPr>
-              <w:instrText xml:space="preserve"> PAGEREF _Toc507621098 \h </w:instrText>
+              <w:instrText xml:space="preserve"> PAGEREF _Toc517201808 \h </w:instrText>
             </w:r>
             <w:r>
               <w:rPr>
@@ -5562,7 +5598,7 @@
               <w:lang w:eastAsia="en-GB"/>
             </w:rPr>
           </w:pPr>
-          <w:hyperlink w:anchor="_Toc507621099" w:history="1">
+          <w:hyperlink w:anchor="_Toc517201809" w:history="1">
             <w:r>
               <w:rPr>
                 <w:rStyle w:val="Hyperlink"/>
@@ -5604,7 +5640,7 @@
                 <w:noProof/>
                 <w:webHidden/>
               </w:rPr>
-              <w:instrText xml:space="preserve"> PAGEREF _Toc507621099 \h </w:instrText>
+              <w:instrText xml:space="preserve"> PAGEREF _Toc517201809 \h </w:instrText>
             </w:r>
             <w:r>
               <w:rPr>
@@ -5648,7 +5684,7 @@
               <w:lang w:eastAsia="en-GB"/>
             </w:rPr>
           </w:pPr>
-          <w:hyperlink w:anchor="_Toc507621100" w:history="1">
+          <w:hyperlink w:anchor="_Toc517201810" w:history="1">
             <w:r>
               <w:rPr>
                 <w:rStyle w:val="Hyperlink"/>
@@ -5690,7 +5726,7 @@
                 <w:noProof/>
                 <w:webHidden/>
               </w:rPr>
-              <w:instrText xml:space="preserve"> PAGEREF _Toc507621100 \h </w:instrText>
+              <w:instrText xml:space="preserve"> PAGEREF _Toc517201810 \h </w:instrText>
             </w:r>
             <w:r>
               <w:rPr>
@@ -5734,7 +5770,7 @@
               <w:lang w:eastAsia="en-GB"/>
             </w:rPr>
           </w:pPr>
-          <w:hyperlink w:anchor="_Toc507621101" w:history="1">
+          <w:hyperlink w:anchor="_Toc517201811" w:history="1">
             <w:r>
               <w:rPr>
                 <w:rStyle w:val="Hyperlink"/>
@@ -5776,7 +5812,7 @@
                 <w:noProof/>
                 <w:webHidden/>
               </w:rPr>
-              <w:instrText xml:space="preserve"> PAGEREF _Toc507621101 \h </w:instrText>
+              <w:instrText xml:space="preserve"> PAGEREF _Toc517201811 \h </w:instrText>
             </w:r>
             <w:r>
               <w:rPr>
@@ -5820,7 +5856,7 @@
               <w:lang w:eastAsia="en-GB"/>
             </w:rPr>
           </w:pPr>
-          <w:hyperlink w:anchor="_Toc507621102" w:history="1">
+          <w:hyperlink w:anchor="_Toc517201812" w:history="1">
             <w:r>
               <w:rPr>
                 <w:rStyle w:val="Hyperlink"/>
@@ -5862,7 +5898,7 @@
                 <w:noProof/>
                 <w:webHidden/>
               </w:rPr>
-              <w:instrText xml:space="preserve"> PAGEREF _Toc507621102 \h </w:instrText>
+              <w:instrText xml:space="preserve"> PAGEREF _Toc517201812 \h </w:instrText>
             </w:r>
             <w:r>
               <w:rPr>
@@ -5906,7 +5942,7 @@
               <w:lang w:eastAsia="en-GB"/>
             </w:rPr>
           </w:pPr>
-          <w:hyperlink w:anchor="_Toc507621103" w:history="1">
+          <w:hyperlink w:anchor="_Toc517201813" w:history="1">
             <w:r>
               <w:rPr>
                 <w:rStyle w:val="Hyperlink"/>
@@ -5948,7 +5984,7 @@
                 <w:noProof/>
                 <w:webHidden/>
               </w:rPr>
-              <w:instrText xml:space="preserve"> PAGEREF _Toc507621103 \h </w:instrText>
+              <w:instrText xml:space="preserve"> PAGEREF _Toc517201813 \h </w:instrText>
             </w:r>
             <w:r>
               <w:rPr>
@@ -5992,7 +6028,7 @@
               <w:lang w:eastAsia="en-GB"/>
             </w:rPr>
           </w:pPr>
-          <w:hyperlink w:anchor="_Toc507621104" w:history="1">
+          <w:hyperlink w:anchor="_Toc517201814" w:history="1">
             <w:r>
               <w:rPr>
                 <w:rStyle w:val="Hyperlink"/>
@@ -6034,7 +6070,7 @@
                 <w:noProof/>
                 <w:webHidden/>
               </w:rPr>
-              <w:instrText xml:space="preserve"> PAGEREF _Toc507621104 \h </w:instrText>
+              <w:instrText xml:space="preserve"> PAGEREF _Toc517201814 \h </w:instrText>
             </w:r>
             <w:r>
               <w:rPr>
@@ -6078,7 +6114,7 @@
               <w:lang w:eastAsia="en-GB"/>
             </w:rPr>
           </w:pPr>
-          <w:hyperlink w:anchor="_Toc507621105" w:history="1">
+          <w:hyperlink w:anchor="_Toc517201815" w:history="1">
             <w:r>
               <w:rPr>
                 <w:rStyle w:val="Hyperlink"/>
@@ -6120,7 +6156,7 @@
                 <w:noProof/>
                 <w:webHidden/>
               </w:rPr>
-              <w:instrText xml:space="preserve"> PAGEREF _Toc507621105 \h </w:instrText>
+              <w:instrText xml:space="preserve"> PAGEREF _Toc517201815 \h </w:instrText>
             </w:r>
             <w:r>
               <w:rPr>
@@ -6164,7 +6200,7 @@
               <w:lang w:eastAsia="en-GB"/>
             </w:rPr>
           </w:pPr>
-          <w:hyperlink w:anchor="_Toc507621106" w:history="1">
+          <w:hyperlink w:anchor="_Toc517201816" w:history="1">
             <w:r>
               <w:rPr>
                 <w:rStyle w:val="Hyperlink"/>
@@ -6206,7 +6242,7 @@
                 <w:noProof/>
                 <w:webHidden/>
               </w:rPr>
-              <w:instrText xml:space="preserve"> PAGEREF _Toc507621106 \h </w:instrText>
+              <w:instrText xml:space="preserve"> PAGEREF _Toc517201816 \h </w:instrText>
             </w:r>
             <w:r>
               <w:rPr>
@@ -6250,7 +6286,7 @@
               <w:lang w:eastAsia="en-GB"/>
             </w:rPr>
           </w:pPr>
-          <w:hyperlink w:anchor="_Toc507621107" w:history="1">
+          <w:hyperlink w:anchor="_Toc517201817" w:history="1">
             <w:r>
               <w:rPr>
                 <w:rStyle w:val="Hyperlink"/>
@@ -6292,7 +6328,7 @@
                 <w:noProof/>
                 <w:webHidden/>
               </w:rPr>
-              <w:instrText xml:space="preserve"> PAGEREF _Toc507621107 \h </w:instrText>
+              <w:instrText xml:space="preserve"> PAGEREF _Toc517201817 \h </w:instrText>
             </w:r>
             <w:r>
               <w:rPr>
@@ -6336,7 +6372,7 @@
               <w:lang w:eastAsia="en-GB"/>
             </w:rPr>
           </w:pPr>
-          <w:hyperlink w:anchor="_Toc507621108" w:history="1">
+          <w:hyperlink w:anchor="_Toc517201818" w:history="1">
             <w:r>
               <w:rPr>
                 <w:rStyle w:val="Hyperlink"/>
@@ -6378,7 +6414,7 @@
                 <w:noProof/>
                 <w:webHidden/>
               </w:rPr>
-              <w:instrText xml:space="preserve"> PAGEREF _Toc507621108 \h </w:instrText>
+              <w:instrText xml:space="preserve"> PAGEREF _Toc517201818 \h </w:instrText>
             </w:r>
             <w:r>
               <w:rPr>
@@ -6422,7 +6458,7 @@
               <w:lang w:eastAsia="en-GB"/>
             </w:rPr>
           </w:pPr>
-          <w:hyperlink w:anchor="_Toc507621109" w:history="1">
+          <w:hyperlink w:anchor="_Toc517201819" w:history="1">
             <w:r>
               <w:rPr>
                 <w:rStyle w:val="Hyperlink"/>
@@ -6464,7 +6500,7 @@
                 <w:noProof/>
                 <w:webHidden/>
               </w:rPr>
-              <w:instrText xml:space="preserve"> PAGEREF _Toc507621109 \h </w:instrText>
+              <w:instrText xml:space="preserve"> PAGEREF _Toc517201819 \h </w:instrText>
             </w:r>
             <w:r>
               <w:rPr>
@@ -6508,7 +6544,7 @@
               <w:lang w:eastAsia="en-GB"/>
             </w:rPr>
           </w:pPr>
-          <w:hyperlink w:anchor="_Toc507621110" w:history="1">
+          <w:hyperlink w:anchor="_Toc517201820" w:history="1">
             <w:r>
               <w:rPr>
                 <w:rStyle w:val="Hyperlink"/>
@@ -6550,7 +6586,7 @@
                 <w:noProof/>
                 <w:webHidden/>
               </w:rPr>
-              <w:instrText xml:space="preserve"> PAGEREF _Toc507621110 \h </w:instrText>
+              <w:instrText xml:space="preserve"> PAGEREF _Toc517201820 \h </w:instrText>
             </w:r>
             <w:r>
               <w:rPr>
@@ -6594,7 +6630,7 @@
               <w:lang w:eastAsia="en-GB"/>
             </w:rPr>
           </w:pPr>
-          <w:hyperlink w:anchor="_Toc507621111" w:history="1">
+          <w:hyperlink w:anchor="_Toc517201821" w:history="1">
             <w:r>
               <w:rPr>
                 <w:rStyle w:val="Hyperlink"/>
@@ -6636,7 +6672,7 @@
                 <w:noProof/>
                 <w:webHidden/>
               </w:rPr>
-              <w:instrText xml:space="preserve"> PAGEREF _Toc507621111 \h </w:instrText>
+              <w:instrText xml:space="preserve"> PAGEREF _Toc517201821 \h </w:instrText>
             </w:r>
             <w:r>
               <w:rPr>
@@ -6680,7 +6716,7 @@
               <w:lang w:eastAsia="en-GB"/>
             </w:rPr>
           </w:pPr>
-          <w:hyperlink w:anchor="_Toc507621112" w:history="1">
+          <w:hyperlink w:anchor="_Toc517201822" w:history="1">
             <w:r>
               <w:rPr>
                 <w:rStyle w:val="Hyperlink"/>
@@ -6722,7 +6758,7 @@
                 <w:noProof/>
                 <w:webHidden/>
               </w:rPr>
-              <w:instrText xml:space="preserve"> PAGEREF _Toc507621112 \h </w:instrText>
+              <w:instrText xml:space="preserve"> PAGEREF _Toc517201822 \h </w:instrText>
             </w:r>
             <w:r>
               <w:rPr>
@@ -6766,7 +6802,7 @@
               <w:lang w:eastAsia="en-GB"/>
             </w:rPr>
           </w:pPr>
-          <w:hyperlink w:anchor="_Toc507621113" w:history="1">
+          <w:hyperlink w:anchor="_Toc517201823" w:history="1">
             <w:r>
               <w:rPr>
                 <w:rStyle w:val="Hyperlink"/>
@@ -6808,7 +6844,7 @@
                 <w:noProof/>
                 <w:webHidden/>
               </w:rPr>
-              <w:instrText xml:space="preserve"> PAGEREF _Toc507621113 \h </w:instrText>
+              <w:instrText xml:space="preserve"> PAGEREF _Toc517201823 \h </w:instrText>
             </w:r>
             <w:r>
               <w:rPr>
@@ -6868,7 +6904,7 @@
           <w:numId w:val="6"/>
         </w:numPr>
       </w:pPr>
-      <w:bookmarkStart w:id="3" w:name="_Toc507621041"/>
+      <w:bookmarkStart w:id="3" w:name="_Toc517201750"/>
       <w:r>
         <w:lastRenderedPageBreak/>
         <w:t>What is Podcast Utilities?</w:t>
@@ -6896,7 +6932,7 @@
       <w:pPr>
         <w:pStyle w:val="Heading2"/>
       </w:pPr>
-      <w:bookmarkStart w:id="4" w:name="_Toc507621042"/>
+      <w:bookmarkStart w:id="4" w:name="_Toc517201751"/>
       <w:r>
         <w:t>B</w:t>
       </w:r>
@@ -7087,7 +7123,7 @@
         <w:pStyle w:val="Heading1"/>
       </w:pPr>
       <w:bookmarkStart w:id="5" w:name="_Toc290719977"/>
-      <w:bookmarkStart w:id="6" w:name="_Toc507621043"/>
+      <w:bookmarkStart w:id="6" w:name="_Toc517201752"/>
       <w:r>
         <w:t>Installing Podcast Utilities</w:t>
       </w:r>
@@ -7112,7 +7148,7 @@
         <w:pStyle w:val="Heading2"/>
       </w:pPr>
       <w:bookmarkStart w:id="7" w:name="_Toc290719978"/>
-      <w:bookmarkStart w:id="8" w:name="_Toc507621044"/>
+      <w:bookmarkStart w:id="8" w:name="_Toc517201753"/>
       <w:r>
         <w:t>Prerequisites</w:t>
       </w:r>
@@ -7156,17 +7192,108 @@
         <w:t>.NET Framework 3.5</w:t>
       </w:r>
     </w:p>
+    <w:p/>
+    <w:p>
+      <w:pPr>
+        <w:pStyle w:val="Heading3"/>
+      </w:pPr>
+      <w:bookmarkStart w:id="9" w:name="_Toc517201754"/>
+      <w:r>
+        <w:lastRenderedPageBreak/>
+        <w:t>TLS 1.0</w:t>
+      </w:r>
+      <w:bookmarkEnd w:id="9"/>
+    </w:p>
+    <w:p>
+      <w:r>
+        <w:t xml:space="preserve">In 2018 TLS 1.0 was deprecated. Some podcast suppliers, for reasons best known to </w:t>
+      </w:r>
+      <w:proofErr w:type="gramStart"/>
+      <w:r>
+        <w:t>themselves</w:t>
+      </w:r>
+      <w:proofErr w:type="gramEnd"/>
+      <w:r>
+        <w:t xml:space="preserve"> deliver podcasts over SSL encrypted connections and they have also forbidden the older TLS 1.0. Older versions of Windows need to be patched to use TLS 1.1 or TLS2.0.</w:t>
+      </w:r>
+    </w:p>
+    <w:p>
+      <w:r>
+        <w:t>If you see an error like this on Windows 7</w:t>
+      </w:r>
+    </w:p>
+    <w:p>
+      <w:pPr>
+        <w:pStyle w:val="Code"/>
+      </w:pPr>
+      <w:r>
+        <w:t>Error in: Test Match Special</w:t>
+      </w:r>
+    </w:p>
+    <w:p>
+      <w:pPr>
+        <w:pStyle w:val="Code"/>
+      </w:pPr>
+      <w:r>
+        <w:t xml:space="preserve"> System.IO.IOException: Received an unexpected EOF or 0 bytes from the transport stream.</w:t>
+      </w:r>
+    </w:p>
+    <w:p>
+      <w:pPr>
+        <w:pStyle w:val="Code"/>
+      </w:pPr>
+      <w:r>
+        <w:t xml:space="preserve">   at System.Net.TlsStream.EndWrite(IAsyncResult asyncResult)</w:t>
+      </w:r>
+    </w:p>
+    <w:p>
+      <w:pPr>
+        <w:pStyle w:val="Code"/>
+      </w:pPr>
+      <w:r>
+        <w:t xml:space="preserve">   at System.Net.PooledStream.EndWrite(IAsyncResult asyncResult)</w:t>
+      </w:r>
+    </w:p>
+    <w:p>
+      <w:pPr>
+        <w:pStyle w:val="Code"/>
+      </w:pPr>
+      <w:r>
+        <w:t xml:space="preserve">   at System.Net.ConnectStream.WriteHeadersCallback(IAsyncResult ar)</w:t>
+      </w:r>
+    </w:p>
+    <w:p/>
+    <w:p>
+      <w:r>
+        <w:t>The chances are that you do not have the TLS patch applied. It should be available here</w:t>
+      </w:r>
+    </w:p>
+    <w:p>
+      <w:r>
+        <w:t>Support for TLS System Default Versions included in the .NET Framework 3.5.1 on Windows 7 SP1 and Server 2008 R2 SP1</w:t>
+      </w:r>
+    </w:p>
+    <w:p>
+      <w:hyperlink r:id="rId10" w:history="1">
+        <w:r>
+          <w:rPr>
+            <w:rStyle w:val="Hyperlink"/>
+          </w:rPr>
+          <w:t>https://support.microsoft.com/en-us/help/3154518/support-for-tls-system-default-versions-included-in-the-net-framework</w:t>
+        </w:r>
+      </w:hyperlink>
+    </w:p>
     <w:p>
       <w:pPr>
         <w:pStyle w:val="Heading2"/>
       </w:pPr>
-      <w:bookmarkStart w:id="9" w:name="_Toc290719979"/>
-      <w:bookmarkStart w:id="10" w:name="_Toc507621045"/>
+      <w:bookmarkStart w:id="10" w:name="_Toc290719979"/>
+      <w:bookmarkStart w:id="11" w:name="_Toc517201755"/>
       <w:r>
         <w:t>Copying the distribution</w:t>
       </w:r>
-      <w:bookmarkEnd w:id="9"/>
       <w:bookmarkEnd w:id="10"/>
+      <w:bookmarkEnd w:id="11"/>
     </w:p>
     <w:p>
       <w:r>
@@ -7178,7 +7305,6 @@
     </w:p>
     <w:p>
       <w:r>
-        <w:lastRenderedPageBreak/>
         <w:t>You will need to create your own control XML file for your specific media files, an example file is provided in the distribution ZIP along with this document.</w:t>
       </w:r>
     </w:p>
@@ -7186,11 +7312,11 @@
       <w:pPr>
         <w:pStyle w:val="Heading2"/>
       </w:pPr>
-      <w:bookmarkStart w:id="11" w:name="_Toc507621046"/>
+      <w:bookmarkStart w:id="12" w:name="_Toc517201756"/>
       <w:r>
         <w:t>Distribution contents</w:t>
       </w:r>
-      <w:bookmarkEnd w:id="11"/>
+      <w:bookmarkEnd w:id="12"/>
     </w:p>
     <w:p>
       <w:r>
@@ -7314,13 +7440,13 @@
       <w:pPr>
         <w:pStyle w:val="Heading1"/>
       </w:pPr>
-      <w:bookmarkStart w:id="12" w:name="_Toc507621047"/>
+      <w:bookmarkStart w:id="13" w:name="_Toc517201757"/>
       <w:proofErr w:type="spellStart"/>
       <w:r>
         <w:lastRenderedPageBreak/>
         <w:t>DownloadPodcasts</w:t>
       </w:r>
-      <w:bookmarkEnd w:id="12"/>
+      <w:bookmarkEnd w:id="13"/>
       <w:proofErr w:type="spellEnd"/>
     </w:p>
     <w:p>
@@ -7353,11 +7479,11 @@
       <w:pPr>
         <w:pStyle w:val="Heading2"/>
       </w:pPr>
-      <w:bookmarkStart w:id="13" w:name="_Toc507621048"/>
+      <w:bookmarkStart w:id="14" w:name="_Toc517201758"/>
       <w:r>
         <w:t>Typical Usage</w:t>
       </w:r>
-      <w:bookmarkEnd w:id="13"/>
+      <w:bookmarkEnd w:id="14"/>
     </w:p>
     <w:p>
       <w:r>
@@ -7376,11 +7502,11 @@
       <w:pPr>
         <w:pStyle w:val="Heading2"/>
       </w:pPr>
-      <w:bookmarkStart w:id="14" w:name="_Toc507621049"/>
+      <w:bookmarkStart w:id="15" w:name="_Toc517201759"/>
       <w:r>
         <w:t>Command Line</w:t>
       </w:r>
-      <w:bookmarkEnd w:id="14"/>
+      <w:bookmarkEnd w:id="15"/>
     </w:p>
     <w:p>
       <w:r>
@@ -7441,12 +7567,12 @@
       <w:pPr>
         <w:pStyle w:val="Heading1"/>
       </w:pPr>
-      <w:bookmarkStart w:id="15" w:name="_Toc507621050"/>
+      <w:bookmarkStart w:id="16" w:name="_Toc517201760"/>
       <w:proofErr w:type="spellStart"/>
       <w:r>
         <w:t>SyncPodcasts</w:t>
       </w:r>
-      <w:bookmarkEnd w:id="15"/>
+      <w:bookmarkEnd w:id="16"/>
       <w:proofErr w:type="spellEnd"/>
     </w:p>
     <w:p>
@@ -7463,11 +7589,11 @@
       <w:pPr>
         <w:pStyle w:val="Heading2"/>
       </w:pPr>
-      <w:bookmarkStart w:id="16" w:name="_Toc507621051"/>
+      <w:bookmarkStart w:id="17" w:name="_Toc517201761"/>
       <w:r>
         <w:t>Typical Usage</w:t>
       </w:r>
-      <w:bookmarkEnd w:id="16"/>
+      <w:bookmarkEnd w:id="17"/>
     </w:p>
     <w:p>
       <w:proofErr w:type="spellStart"/>
@@ -7483,11 +7609,11 @@
       <w:pPr>
         <w:pStyle w:val="Heading2"/>
       </w:pPr>
-      <w:bookmarkStart w:id="17" w:name="_Toc507621052"/>
+      <w:bookmarkStart w:id="18" w:name="_Toc517201762"/>
       <w:r>
         <w:t>Command Line</w:t>
       </w:r>
-      <w:bookmarkEnd w:id="17"/>
+      <w:bookmarkEnd w:id="18"/>
     </w:p>
     <w:p>
       <w:r>
@@ -7548,12 +7674,12 @@
       <w:pPr>
         <w:pStyle w:val="Heading1"/>
       </w:pPr>
-      <w:bookmarkStart w:id="18" w:name="_Toc507621053"/>
+      <w:bookmarkStart w:id="19" w:name="_Toc517201763"/>
       <w:proofErr w:type="spellStart"/>
       <w:r>
         <w:t>PurgePodcasts</w:t>
       </w:r>
-      <w:bookmarkEnd w:id="18"/>
+      <w:bookmarkEnd w:id="19"/>
       <w:proofErr w:type="spellEnd"/>
     </w:p>
     <w:p>
@@ -7576,11 +7702,11 @@
       <w:pPr>
         <w:pStyle w:val="Heading2"/>
       </w:pPr>
-      <w:bookmarkStart w:id="19" w:name="_Toc507621054"/>
+      <w:bookmarkStart w:id="20" w:name="_Toc517201764"/>
       <w:r>
         <w:t>Typical Usage</w:t>
       </w:r>
-      <w:bookmarkEnd w:id="19"/>
+      <w:bookmarkEnd w:id="20"/>
     </w:p>
     <w:p>
       <w:proofErr w:type="spellStart"/>
@@ -7611,11 +7737,11 @@
       <w:pPr>
         <w:pStyle w:val="Heading2"/>
       </w:pPr>
-      <w:bookmarkStart w:id="20" w:name="_Toc507621055"/>
+      <w:bookmarkStart w:id="21" w:name="_Toc517201765"/>
       <w:r>
         <w:t>Command Line</w:t>
       </w:r>
-      <w:bookmarkEnd w:id="20"/>
+      <w:bookmarkEnd w:id="21"/>
     </w:p>
     <w:p>
       <w:r>
@@ -7694,12 +7820,12 @@
       <w:pPr>
         <w:pStyle w:val="Heading1"/>
       </w:pPr>
-      <w:bookmarkStart w:id="21" w:name="_Toc507621056"/>
+      <w:bookmarkStart w:id="22" w:name="_Toc517201766"/>
       <w:proofErr w:type="spellStart"/>
       <w:r>
         <w:t>GeneratePlaylist</w:t>
       </w:r>
-      <w:bookmarkEnd w:id="21"/>
+      <w:bookmarkEnd w:id="22"/>
       <w:proofErr w:type="spellEnd"/>
     </w:p>
     <w:p>
@@ -7716,11 +7842,11 @@
       <w:pPr>
         <w:pStyle w:val="Heading2"/>
       </w:pPr>
-      <w:bookmarkStart w:id="22" w:name="_Toc507621057"/>
+      <w:bookmarkStart w:id="23" w:name="_Toc517201767"/>
       <w:r>
         <w:t>Typical Usage</w:t>
       </w:r>
-      <w:bookmarkEnd w:id="22"/>
+      <w:bookmarkEnd w:id="23"/>
     </w:p>
     <w:p>
       <w:proofErr w:type="spellStart"/>
@@ -7736,11 +7862,11 @@
       <w:pPr>
         <w:pStyle w:val="Heading2"/>
       </w:pPr>
-      <w:bookmarkStart w:id="23" w:name="_Toc507621058"/>
+      <w:bookmarkStart w:id="24" w:name="_Toc517201768"/>
       <w:r>
         <w:t>Command Line</w:t>
       </w:r>
-      <w:bookmarkEnd w:id="23"/>
+      <w:bookmarkEnd w:id="24"/>
     </w:p>
     <w:p>
       <w:r>
@@ -7829,12 +7955,12 @@
       <w:pPr>
         <w:pStyle w:val="Heading1"/>
       </w:pPr>
-      <w:bookmarkStart w:id="24" w:name="_Toc507621059"/>
+      <w:bookmarkStart w:id="25" w:name="_Toc517201769"/>
       <w:r>
         <w:lastRenderedPageBreak/>
         <w:t>Using the utilities</w:t>
       </w:r>
-      <w:bookmarkEnd w:id="24"/>
+      <w:bookmarkEnd w:id="25"/>
     </w:p>
     <w:p>
       <w:r>
@@ -7845,13 +7971,13 @@
       <w:pPr>
         <w:pStyle w:val="Heading2"/>
       </w:pPr>
-      <w:bookmarkStart w:id="25" w:name="_Ref312421286"/>
-      <w:bookmarkStart w:id="26" w:name="_Toc507621060"/>
+      <w:bookmarkStart w:id="26" w:name="_Ref312421286"/>
+      <w:bookmarkStart w:id="27" w:name="_Toc517201770"/>
       <w:r>
         <w:t>Downloading to a PC and then synchronising to a device</w:t>
       </w:r>
-      <w:bookmarkEnd w:id="25"/>
       <w:bookmarkEnd w:id="26"/>
+      <w:bookmarkEnd w:id="27"/>
     </w:p>
     <w:p>
       <w:r>
@@ -7862,13 +7988,13 @@
       <w:pPr>
         <w:pStyle w:val="Heading3"/>
       </w:pPr>
-      <w:bookmarkStart w:id="27" w:name="_Ref312421367"/>
-      <w:bookmarkStart w:id="28" w:name="_Toc507621061"/>
+      <w:bookmarkStart w:id="28" w:name="_Ref312421367"/>
+      <w:bookmarkStart w:id="29" w:name="_Toc517201771"/>
       <w:r>
         <w:t>Setting up</w:t>
       </w:r>
-      <w:bookmarkEnd w:id="27"/>
       <w:bookmarkEnd w:id="28"/>
+      <w:bookmarkEnd w:id="29"/>
     </w:p>
     <w:p>
       <w:r>
@@ -7920,7 +8046,7 @@
                     </pic:cNvPicPr>
                   </pic:nvPicPr>
                   <pic:blipFill>
-                    <a:blip r:embed="rId10" cstate="print"/>
+                    <a:blip r:embed="rId11" cstate="print"/>
                     <a:srcRect/>
                     <a:stretch>
                       <a:fillRect/>
@@ -7958,11 +8084,11 @@
       <w:pPr>
         <w:pStyle w:val="Heading3"/>
       </w:pPr>
-      <w:bookmarkStart w:id="29" w:name="_Toc507621062"/>
+      <w:bookmarkStart w:id="30" w:name="_Toc517201772"/>
       <w:r>
         <w:t>Key elements in the control file</w:t>
       </w:r>
-      <w:bookmarkEnd w:id="29"/>
+      <w:bookmarkEnd w:id="30"/>
     </w:p>
     <w:p>
       <w:r>
@@ -8622,11 +8748,11 @@
       <w:pPr>
         <w:pStyle w:val="Heading3"/>
       </w:pPr>
-      <w:bookmarkStart w:id="30" w:name="_Toc507621063"/>
+      <w:bookmarkStart w:id="31" w:name="_Toc517201773"/>
       <w:r>
         <w:t>Workflow</w:t>
       </w:r>
-      <w:bookmarkEnd w:id="30"/>
+      <w:bookmarkEnd w:id="31"/>
     </w:p>
     <w:p>
       <w:r>
@@ -8721,11 +8847,11 @@
       <w:pPr>
         <w:pStyle w:val="Heading2"/>
       </w:pPr>
-      <w:bookmarkStart w:id="31" w:name="_Toc507621064"/>
+      <w:bookmarkStart w:id="32" w:name="_Toc517201774"/>
       <w:r>
         <w:t>Downloading to a PC and then synchronising to a device – alternative strategy</w:t>
       </w:r>
-      <w:bookmarkEnd w:id="31"/>
+      <w:bookmarkEnd w:id="32"/>
     </w:p>
     <w:p>
       <w:r>
@@ -8754,11 +8880,11 @@
       <w:pPr>
         <w:pStyle w:val="Heading3"/>
       </w:pPr>
-      <w:bookmarkStart w:id="32" w:name="_Toc507621065"/>
+      <w:bookmarkStart w:id="33" w:name="_Toc517201775"/>
       <w:r>
         <w:t>Setting up</w:t>
       </w:r>
-      <w:bookmarkEnd w:id="32"/>
+      <w:bookmarkEnd w:id="33"/>
     </w:p>
     <w:p>
       <w:r>
@@ -8787,11 +8913,11 @@
       <w:pPr>
         <w:pStyle w:val="Heading3"/>
       </w:pPr>
-      <w:bookmarkStart w:id="33" w:name="_Toc507621066"/>
+      <w:bookmarkStart w:id="34" w:name="_Toc517201776"/>
       <w:r>
         <w:t>Key elements in the control file</w:t>
       </w:r>
-      <w:bookmarkEnd w:id="33"/>
+      <w:bookmarkEnd w:id="34"/>
     </w:p>
     <w:p>
       <w:r>
@@ -9132,11 +9258,11 @@
       <w:pPr>
         <w:pStyle w:val="Heading3"/>
       </w:pPr>
-      <w:bookmarkStart w:id="34" w:name="_Toc507621067"/>
+      <w:bookmarkStart w:id="35" w:name="_Toc517201777"/>
       <w:r>
         <w:t>Workflow</w:t>
       </w:r>
-      <w:bookmarkEnd w:id="34"/>
+      <w:bookmarkEnd w:id="35"/>
     </w:p>
     <w:p>
       <w:r>
@@ -9199,14 +9325,14 @@
       <w:pPr>
         <w:pStyle w:val="Heading2"/>
       </w:pPr>
-      <w:bookmarkStart w:id="35" w:name="_Toc507621068"/>
+      <w:bookmarkStart w:id="36" w:name="_Toc517201778"/>
       <w:r>
         <w:t xml:space="preserve">Download directly to a flash drive or </w:t>
       </w:r>
       <w:r>
         <w:t>media player</w:t>
       </w:r>
-      <w:bookmarkEnd w:id="35"/>
+      <w:bookmarkEnd w:id="36"/>
     </w:p>
     <w:p>
       <w:r>
@@ -9217,11 +9343,11 @@
       <w:pPr>
         <w:pStyle w:val="Heading3"/>
       </w:pPr>
-      <w:bookmarkStart w:id="36" w:name="_Toc507621069"/>
+      <w:bookmarkStart w:id="37" w:name="_Toc517201779"/>
       <w:r>
         <w:t>Setting up</w:t>
       </w:r>
-      <w:bookmarkEnd w:id="36"/>
+      <w:bookmarkEnd w:id="37"/>
     </w:p>
     <w:p>
       <w:r>
@@ -9251,11 +9377,11 @@
       <w:pPr>
         <w:pStyle w:val="Heading3"/>
       </w:pPr>
-      <w:bookmarkStart w:id="37" w:name="_Toc507621070"/>
+      <w:bookmarkStart w:id="38" w:name="_Toc517201780"/>
       <w:r>
         <w:t>Key elements in the control file</w:t>
       </w:r>
-      <w:bookmarkEnd w:id="37"/>
+      <w:bookmarkEnd w:id="38"/>
     </w:p>
     <w:p>
       <w:r>
@@ -9657,11 +9783,11 @@
       <w:pPr>
         <w:pStyle w:val="Heading3"/>
       </w:pPr>
-      <w:bookmarkStart w:id="38" w:name="_Toc507621071"/>
+      <w:bookmarkStart w:id="39" w:name="_Toc517201781"/>
       <w:r>
         <w:t>Workflow</w:t>
       </w:r>
-      <w:bookmarkEnd w:id="38"/>
+      <w:bookmarkEnd w:id="39"/>
     </w:p>
     <w:p>
       <w:r>
@@ -9724,11 +9850,11 @@
       <w:pPr>
         <w:pStyle w:val="Heading1"/>
       </w:pPr>
-      <w:bookmarkStart w:id="39" w:name="_Toc507621072"/>
+      <w:bookmarkStart w:id="40" w:name="_Toc517201782"/>
       <w:r>
         <w:t>Control File Format</w:t>
       </w:r>
-      <w:bookmarkEnd w:id="39"/>
+      <w:bookmarkEnd w:id="40"/>
     </w:p>
     <w:p>
       <w:r>
@@ -9747,11 +9873,11 @@
       <w:pPr>
         <w:pStyle w:val="Heading2"/>
       </w:pPr>
-      <w:bookmarkStart w:id="40" w:name="_Toc507621073"/>
+      <w:bookmarkStart w:id="41" w:name="_Toc517201783"/>
       <w:r>
         <w:t>Example Control File</w:t>
       </w:r>
-      <w:bookmarkEnd w:id="40"/>
+      <w:bookmarkEnd w:id="41"/>
     </w:p>
     <w:p>
       <w:r>
@@ -10260,11 +10386,11 @@
       <w:pPr>
         <w:pStyle w:val="Heading3"/>
       </w:pPr>
-      <w:bookmarkStart w:id="41" w:name="_Toc507621074"/>
+      <w:bookmarkStart w:id="42" w:name="_Toc517201784"/>
       <w:r>
         <w:t>Global Section</w:t>
       </w:r>
-      <w:bookmarkEnd w:id="41"/>
+      <w:bookmarkEnd w:id="42"/>
     </w:p>
     <w:p>
       <w:r>
@@ -10275,13 +10401,13 @@
       <w:pPr>
         <w:pStyle w:val="Heading4"/>
       </w:pPr>
-      <w:bookmarkStart w:id="42" w:name="_Toc507621075"/>
+      <w:bookmarkStart w:id="43" w:name="_Toc517201785"/>
       <w:proofErr w:type="spellStart"/>
       <w:proofErr w:type="gramStart"/>
       <w:r>
         <w:t>sourceRoot</w:t>
       </w:r>
-      <w:bookmarkEnd w:id="42"/>
+      <w:bookmarkEnd w:id="43"/>
       <w:proofErr w:type="spellEnd"/>
       <w:proofErr w:type="gramEnd"/>
     </w:p>
@@ -10389,7 +10515,7 @@
                     <pic:cNvPicPr/>
                   </pic:nvPicPr>
                   <pic:blipFill>
-                    <a:blip r:embed="rId11"/>
+                    <a:blip r:embed="rId12"/>
                     <a:stretch>
                       <a:fillRect/>
                     </a:stretch>
@@ -10470,7 +10596,7 @@
                     </pic:cNvPicPr>
                   </pic:nvPicPr>
                   <pic:blipFill>
-                    <a:blip r:embed="rId10" cstate="print"/>
+                    <a:blip r:embed="rId11" cstate="print"/>
                     <a:srcRect/>
                     <a:stretch>
                       <a:fillRect/>
@@ -10509,13 +10635,13 @@
       <w:pPr>
         <w:pStyle w:val="Heading4"/>
       </w:pPr>
-      <w:bookmarkStart w:id="43" w:name="_Toc507621076"/>
+      <w:bookmarkStart w:id="44" w:name="_Toc517201786"/>
       <w:proofErr w:type="spellStart"/>
       <w:proofErr w:type="gramStart"/>
       <w:r>
         <w:t>destinationRoot</w:t>
       </w:r>
-      <w:bookmarkEnd w:id="43"/>
+      <w:bookmarkEnd w:id="44"/>
       <w:proofErr w:type="spellEnd"/>
       <w:proofErr w:type="gramEnd"/>
     </w:p>
@@ -10571,13 +10697,13 @@
       <w:pPr>
         <w:pStyle w:val="Heading4"/>
       </w:pPr>
-      <w:bookmarkStart w:id="44" w:name="_Toc507621077"/>
+      <w:bookmarkStart w:id="45" w:name="_Toc517201787"/>
       <w:proofErr w:type="spellStart"/>
       <w:proofErr w:type="gramStart"/>
       <w:r>
         <w:t>playlistFilename</w:t>
       </w:r>
-      <w:bookmarkEnd w:id="44"/>
+      <w:bookmarkEnd w:id="45"/>
       <w:proofErr w:type="spellEnd"/>
       <w:proofErr w:type="gramEnd"/>
     </w:p>
@@ -10620,13 +10746,13 @@
       <w:pPr>
         <w:pStyle w:val="Heading4"/>
       </w:pPr>
-      <w:bookmarkStart w:id="45" w:name="_Toc507621078"/>
+      <w:bookmarkStart w:id="46" w:name="_Toc517201788"/>
       <w:proofErr w:type="spellStart"/>
       <w:proofErr w:type="gramStart"/>
       <w:r>
         <w:t>playlistFormat</w:t>
       </w:r>
-      <w:bookmarkEnd w:id="45"/>
+      <w:bookmarkEnd w:id="46"/>
       <w:proofErr w:type="spellEnd"/>
       <w:proofErr w:type="gramEnd"/>
     </w:p>
@@ -10654,31 +10780,7 @@
         <w:t xml:space="preserve">, (upper or lower case). </w:t>
       </w:r>
       <w:r>
-        <w:t xml:space="preserve"> </w:t>
-      </w:r>
-      <w:r>
-        <w:t xml:space="preserve">WPL format is a windows playlist for Windows Media Player and Windows Mobile based devices, </w:t>
-      </w:r>
-      <w:r>
-        <w:t xml:space="preserve">M3U and </w:t>
-      </w:r>
-      <w:r>
-        <w:t xml:space="preserve">ASX </w:t>
-      </w:r>
-      <w:r>
-        <w:t>are</w:t>
-      </w:r>
-      <w:r>
-        <w:t xml:space="preserve"> format</w:t>
-      </w:r>
-      <w:r>
-        <w:t>s</w:t>
-      </w:r>
-      <w:r>
-        <w:t xml:space="preserve"> used by many media players. Generate the playlist format that works with your player</w:t>
-      </w:r>
-      <w:r>
-        <w:t xml:space="preserve">, also try adjusting the </w:t>
+        <w:t xml:space="preserve"> WPL format is a windows playlist for Windows Media Player and Windows Mobile based devices, M3U and ASX are formats used by many media players. Generate the playlist format that works with your player, also try adjusting the </w:t>
       </w:r>
       <w:proofErr w:type="spellStart"/>
       <w:r>
@@ -10687,10 +10789,7 @@
       <w:proofErr w:type="spellEnd"/>
       <w:proofErr w:type="gramStart"/>
       <w:r>
-        <w:t>.</w:t>
-      </w:r>
-      <w:r>
-        <w:t>.</w:t>
+        <w:t>..</w:t>
       </w:r>
       <w:proofErr w:type="gramEnd"/>
     </w:p>
@@ -10698,14 +10797,14 @@
       <w:pPr>
         <w:pStyle w:val="Heading4"/>
       </w:pPr>
-      <w:bookmarkStart w:id="46" w:name="_Toc507621079"/>
+      <w:bookmarkStart w:id="47" w:name="_Toc517201789"/>
       <w:proofErr w:type="spellStart"/>
       <w:proofErr w:type="gramStart"/>
       <w:r>
         <w:lastRenderedPageBreak/>
         <w:t>playlistPathSeparator</w:t>
       </w:r>
-      <w:bookmarkEnd w:id="46"/>
+      <w:bookmarkEnd w:id="47"/>
       <w:proofErr w:type="spellEnd"/>
       <w:proofErr w:type="gramEnd"/>
     </w:p>
@@ -10726,13 +10825,13 @@
       <w:pPr>
         <w:pStyle w:val="Heading4"/>
       </w:pPr>
-      <w:bookmarkStart w:id="47" w:name="_Toc507621080"/>
+      <w:bookmarkStart w:id="48" w:name="_Toc517201790"/>
       <w:proofErr w:type="spellStart"/>
       <w:proofErr w:type="gramStart"/>
       <w:r>
         <w:t>freeSpaceToLeaveOnDestinationMB</w:t>
       </w:r>
-      <w:bookmarkEnd w:id="47"/>
+      <w:bookmarkEnd w:id="48"/>
       <w:proofErr w:type="spellEnd"/>
       <w:proofErr w:type="gramEnd"/>
     </w:p>
@@ -10785,13 +10884,13 @@
       <w:pPr>
         <w:pStyle w:val="Heading4"/>
       </w:pPr>
-      <w:bookmarkStart w:id="48" w:name="_Toc507621081"/>
+      <w:bookmarkStart w:id="49" w:name="_Toc517201791"/>
       <w:proofErr w:type="spellStart"/>
       <w:proofErr w:type="gramStart"/>
       <w:r>
         <w:t>sortfield</w:t>
       </w:r>
-      <w:bookmarkEnd w:id="48"/>
+      <w:bookmarkEnd w:id="49"/>
       <w:proofErr w:type="spellEnd"/>
       <w:proofErr w:type="gramEnd"/>
     </w:p>
@@ -10851,13 +10950,13 @@
       <w:pPr>
         <w:pStyle w:val="Heading4"/>
       </w:pPr>
-      <w:bookmarkStart w:id="49" w:name="_Toc507621082"/>
+      <w:bookmarkStart w:id="50" w:name="_Toc517201792"/>
       <w:proofErr w:type="spellStart"/>
       <w:proofErr w:type="gramStart"/>
       <w:r>
         <w:t>deleteEmptyFolder</w:t>
       </w:r>
-      <w:bookmarkEnd w:id="49"/>
+      <w:bookmarkEnd w:id="50"/>
       <w:proofErr w:type="spellEnd"/>
       <w:proofErr w:type="gramEnd"/>
     </w:p>
@@ -10896,13 +10995,13 @@
       <w:pPr>
         <w:pStyle w:val="Heading4"/>
       </w:pPr>
-      <w:bookmarkStart w:id="50" w:name="_Toc507621083"/>
+      <w:bookmarkStart w:id="51" w:name="_Toc517201793"/>
       <w:proofErr w:type="spellStart"/>
       <w:proofErr w:type="gramStart"/>
       <w:r>
         <w:t>sortdirection</w:t>
       </w:r>
-      <w:bookmarkEnd w:id="50"/>
+      <w:bookmarkEnd w:id="51"/>
       <w:proofErr w:type="spellEnd"/>
       <w:proofErr w:type="gramEnd"/>
     </w:p>
@@ -10941,13 +11040,13 @@
       <w:pPr>
         <w:pStyle w:val="Heading4"/>
       </w:pPr>
-      <w:bookmarkStart w:id="51" w:name="_Toc507621084"/>
+      <w:bookmarkStart w:id="52" w:name="_Toc517201794"/>
       <w:proofErr w:type="spellStart"/>
       <w:proofErr w:type="gramStart"/>
       <w:r>
         <w:t>maximumNumberOfConcurrentDownloads</w:t>
       </w:r>
-      <w:bookmarkEnd w:id="51"/>
+      <w:bookmarkEnd w:id="52"/>
       <w:proofErr w:type="spellEnd"/>
       <w:proofErr w:type="gramEnd"/>
     </w:p>
@@ -10968,14 +11067,14 @@
       <w:pPr>
         <w:pStyle w:val="Heading4"/>
       </w:pPr>
-      <w:bookmarkStart w:id="52" w:name="_Toc507621085"/>
+      <w:bookmarkStart w:id="53" w:name="_Toc517201795"/>
       <w:proofErr w:type="spellStart"/>
       <w:proofErr w:type="gramStart"/>
       <w:r>
         <w:lastRenderedPageBreak/>
         <w:t>retryWaitInSeconds</w:t>
       </w:r>
-      <w:bookmarkEnd w:id="52"/>
+      <w:bookmarkEnd w:id="53"/>
       <w:proofErr w:type="spellEnd"/>
       <w:proofErr w:type="gramEnd"/>
     </w:p>
@@ -11001,7 +11100,7 @@
       <w:pPr>
         <w:pStyle w:val="Heading4"/>
       </w:pPr>
-      <w:bookmarkStart w:id="53" w:name="_Toc507621086"/>
+      <w:bookmarkStart w:id="54" w:name="_Toc517201796"/>
       <w:proofErr w:type="gramStart"/>
       <w:r>
         <w:t>feed</w:t>
@@ -11010,7 +11109,7 @@
       <w:r>
         <w:t xml:space="preserve"> section</w:t>
       </w:r>
-      <w:bookmarkEnd w:id="53"/>
+      <w:bookmarkEnd w:id="54"/>
     </w:p>
     <w:p>
       <w:r>
@@ -11034,12 +11133,12 @@
       <w:pPr>
         <w:pStyle w:val="Heading4"/>
       </w:pPr>
-      <w:bookmarkStart w:id="54" w:name="_Toc507621087"/>
+      <w:bookmarkStart w:id="55" w:name="_Toc517201797"/>
       <w:proofErr w:type="gramStart"/>
       <w:r>
         <w:t>format</w:t>
       </w:r>
-      <w:bookmarkEnd w:id="54"/>
+      <w:bookmarkEnd w:id="55"/>
       <w:proofErr w:type="gramEnd"/>
     </w:p>
     <w:p>
@@ -11051,13 +11150,13 @@
       <w:pPr>
         <w:pStyle w:val="Heading4"/>
       </w:pPr>
-      <w:bookmarkStart w:id="55" w:name="_Toc507621088"/>
+      <w:bookmarkStart w:id="56" w:name="_Toc517201798"/>
       <w:proofErr w:type="spellStart"/>
       <w:proofErr w:type="gramStart"/>
       <w:r>
         <w:t>downloadStrategy</w:t>
       </w:r>
-      <w:bookmarkEnd w:id="55"/>
+      <w:bookmarkEnd w:id="56"/>
       <w:proofErr w:type="spellEnd"/>
       <w:proofErr w:type="gramEnd"/>
     </w:p>
@@ -11204,13 +11303,13 @@
       <w:pPr>
         <w:pStyle w:val="Heading4"/>
       </w:pPr>
-      <w:bookmarkStart w:id="56" w:name="_Toc507621089"/>
+      <w:bookmarkStart w:id="57" w:name="_Toc517201799"/>
       <w:proofErr w:type="spellStart"/>
       <w:proofErr w:type="gramStart"/>
       <w:r>
         <w:t>namingStyle</w:t>
       </w:r>
-      <w:bookmarkEnd w:id="56"/>
+      <w:bookmarkEnd w:id="57"/>
       <w:proofErr w:type="spellEnd"/>
       <w:proofErr w:type="gramEnd"/>
     </w:p>
@@ -11437,13 +11536,13 @@
       <w:pPr>
         <w:pStyle w:val="Heading4"/>
       </w:pPr>
-      <w:bookmarkStart w:id="57" w:name="_Toc507621090"/>
+      <w:bookmarkStart w:id="58" w:name="_Toc517201800"/>
       <w:proofErr w:type="spellStart"/>
       <w:proofErr w:type="gramStart"/>
       <w:r>
         <w:t>maximumDaysOld</w:t>
       </w:r>
-      <w:bookmarkEnd w:id="57"/>
+      <w:bookmarkEnd w:id="58"/>
       <w:proofErr w:type="spellEnd"/>
       <w:proofErr w:type="gramEnd"/>
     </w:p>
@@ -11456,13 +11555,13 @@
       <w:pPr>
         <w:pStyle w:val="Heading4"/>
       </w:pPr>
-      <w:bookmarkStart w:id="58" w:name="_Toc507621091"/>
+      <w:bookmarkStart w:id="59" w:name="_Toc517201801"/>
       <w:proofErr w:type="spellStart"/>
       <w:proofErr w:type="gramStart"/>
       <w:r>
         <w:t>deleteDownloadsDaysOld</w:t>
       </w:r>
-      <w:bookmarkEnd w:id="58"/>
+      <w:bookmarkEnd w:id="59"/>
       <w:proofErr w:type="spellEnd"/>
       <w:proofErr w:type="gramEnd"/>
     </w:p>
@@ -11509,7 +11608,7 @@
       <w:pPr>
         <w:pStyle w:val="Heading4"/>
       </w:pPr>
-      <w:bookmarkStart w:id="59" w:name="_Toc507621092"/>
+      <w:bookmarkStart w:id="60" w:name="_Toc517201802"/>
       <w:proofErr w:type="gramStart"/>
       <w:r>
         <w:t>diagnostics</w:t>
@@ -11518,7 +11617,7 @@
       <w:r>
         <w:t xml:space="preserve"> section</w:t>
       </w:r>
-      <w:bookmarkEnd w:id="59"/>
+      <w:bookmarkEnd w:id="60"/>
     </w:p>
     <w:p>
       <w:r>
@@ -11529,13 +11628,13 @@
       <w:pPr>
         <w:pStyle w:val="Heading4"/>
       </w:pPr>
-      <w:bookmarkStart w:id="60" w:name="_Toc507621093"/>
+      <w:bookmarkStart w:id="61" w:name="_Toc517201803"/>
       <w:proofErr w:type="spellStart"/>
       <w:proofErr w:type="gramStart"/>
       <w:r>
         <w:t>retainTempFiles</w:t>
       </w:r>
-      <w:bookmarkEnd w:id="60"/>
+      <w:bookmarkEnd w:id="61"/>
       <w:proofErr w:type="spellEnd"/>
       <w:proofErr w:type="gramEnd"/>
     </w:p>
@@ -11565,13 +11664,13 @@
       <w:pPr>
         <w:pStyle w:val="Heading4"/>
       </w:pPr>
-      <w:bookmarkStart w:id="61" w:name="_Toc507621094"/>
+      <w:bookmarkStart w:id="62" w:name="_Toc517201804"/>
       <w:proofErr w:type="spellStart"/>
       <w:proofErr w:type="gramStart"/>
       <w:r>
         <w:t>outputLevel</w:t>
       </w:r>
-      <w:bookmarkEnd w:id="61"/>
+      <w:bookmarkEnd w:id="62"/>
       <w:proofErr w:type="spellEnd"/>
       <w:proofErr w:type="gramEnd"/>
     </w:p>
@@ -11596,7 +11695,7 @@
       <w:pPr>
         <w:pStyle w:val="Heading4"/>
       </w:pPr>
-      <w:bookmarkStart w:id="62" w:name="_Toc507621095"/>
+      <w:bookmarkStart w:id="63" w:name="_Toc517201805"/>
       <w:proofErr w:type="spellStart"/>
       <w:proofErr w:type="gramStart"/>
       <w:r>
@@ -11607,7 +11706,7 @@
       <w:r>
         <w:t xml:space="preserve"> section</w:t>
       </w:r>
-      <w:bookmarkEnd w:id="62"/>
+      <w:bookmarkEnd w:id="63"/>
     </w:p>
     <w:p>
       <w:r>
@@ -11626,12 +11725,12 @@
       <w:pPr>
         <w:pStyle w:val="Heading4"/>
       </w:pPr>
-      <w:bookmarkStart w:id="63" w:name="_Toc507621096"/>
+      <w:bookmarkStart w:id="64" w:name="_Toc517201806"/>
       <w:proofErr w:type="gramStart"/>
       <w:r>
         <w:t>command</w:t>
       </w:r>
-      <w:bookmarkEnd w:id="63"/>
+      <w:bookmarkEnd w:id="64"/>
       <w:proofErr w:type="gramEnd"/>
     </w:p>
     <w:p>
@@ -11812,12 +11911,12 @@
       <w:pPr>
         <w:pStyle w:val="Heading4"/>
       </w:pPr>
-      <w:bookmarkStart w:id="64" w:name="_Toc507621097"/>
+      <w:bookmarkStart w:id="65" w:name="_Toc517201807"/>
       <w:proofErr w:type="gramStart"/>
       <w:r>
         <w:t>arguments</w:t>
       </w:r>
-      <w:bookmarkEnd w:id="64"/>
+      <w:bookmarkEnd w:id="65"/>
       <w:proofErr w:type="gramEnd"/>
     </w:p>
     <w:p>
@@ -11834,13 +11933,13 @@
       <w:pPr>
         <w:pStyle w:val="Heading4"/>
       </w:pPr>
-      <w:bookmarkStart w:id="65" w:name="_Toc507621098"/>
+      <w:bookmarkStart w:id="66" w:name="_Toc517201808"/>
       <w:proofErr w:type="spellStart"/>
       <w:proofErr w:type="gramStart"/>
       <w:r>
         <w:t>workingdirectory</w:t>
       </w:r>
-      <w:bookmarkEnd w:id="65"/>
+      <w:bookmarkEnd w:id="66"/>
       <w:proofErr w:type="spellEnd"/>
       <w:proofErr w:type="gramEnd"/>
     </w:p>
@@ -11853,11 +11952,11 @@
       <w:pPr>
         <w:pStyle w:val="Heading3"/>
       </w:pPr>
-      <w:bookmarkStart w:id="66" w:name="_Toc507621099"/>
+      <w:bookmarkStart w:id="67" w:name="_Toc517201809"/>
       <w:r>
         <w:t>Podcast Section</w:t>
       </w:r>
-      <w:bookmarkEnd w:id="66"/>
+      <w:bookmarkEnd w:id="67"/>
     </w:p>
     <w:p>
       <w:r>
@@ -11916,12 +12015,12 @@
       <w:pPr>
         <w:pStyle w:val="Heading4"/>
       </w:pPr>
-      <w:bookmarkStart w:id="67" w:name="_Toc507621100"/>
+      <w:bookmarkStart w:id="68" w:name="_Toc517201810"/>
       <w:proofErr w:type="gramStart"/>
       <w:r>
         <w:t>folder</w:t>
       </w:r>
-      <w:bookmarkEnd w:id="67"/>
+      <w:bookmarkEnd w:id="68"/>
       <w:proofErr w:type="gramEnd"/>
     </w:p>
     <w:p>
@@ -12032,35 +12131,10 @@
       <w:pPr>
         <w:pStyle w:val="Heading4"/>
       </w:pPr>
-      <w:bookmarkStart w:id="68" w:name="_Toc507621101"/>
+      <w:bookmarkStart w:id="69" w:name="_Toc517201811"/>
       <w:proofErr w:type="gramStart"/>
       <w:r>
         <w:t>pattern</w:t>
-      </w:r>
-      <w:bookmarkEnd w:id="68"/>
-      <w:proofErr w:type="gramEnd"/>
-    </w:p>
-    <w:p>
-      <w:proofErr w:type="spellStart"/>
-      <w:r>
-        <w:t>SyncPodcasts</w:t>
-      </w:r>
-      <w:proofErr w:type="spellEnd"/>
-      <w:r>
-        <w:t xml:space="preserve"> uses this as t</w:t>
-      </w:r>
-      <w:r>
-        <w:t>he filename pattern to look for when copying files, for example *.mp3 will match all the mp3 files.</w:t>
-      </w:r>
-    </w:p>
-    <w:p>
-      <w:pPr>
-        <w:pStyle w:val="Heading4"/>
-      </w:pPr>
-      <w:bookmarkStart w:id="69" w:name="_Toc507621102"/>
-      <w:proofErr w:type="gramStart"/>
-      <w:r>
-        <w:t>number</w:t>
       </w:r>
       <w:bookmarkEnd w:id="69"/>
       <w:proofErr w:type="gramEnd"/>
@@ -12072,6 +12146,31 @@
       </w:r>
       <w:proofErr w:type="spellEnd"/>
       <w:r>
+        <w:t xml:space="preserve"> uses this as t</w:t>
+      </w:r>
+      <w:r>
+        <w:t>he filename pattern to look for when copying files, for example *.mp3 will match all the mp3 files.</w:t>
+      </w:r>
+    </w:p>
+    <w:p>
+      <w:pPr>
+        <w:pStyle w:val="Heading4"/>
+      </w:pPr>
+      <w:bookmarkStart w:id="70" w:name="_Toc517201812"/>
+      <w:proofErr w:type="gramStart"/>
+      <w:r>
+        <w:t>number</w:t>
+      </w:r>
+      <w:bookmarkEnd w:id="70"/>
+      <w:proofErr w:type="gramEnd"/>
+    </w:p>
+    <w:p>
+      <w:proofErr w:type="spellStart"/>
+      <w:r>
+        <w:t>SyncPodcasts</w:t>
+      </w:r>
+      <w:proofErr w:type="spellEnd"/>
+      <w:r>
         <w:t xml:space="preserve"> uses this as the </w:t>
       </w:r>
       <w:r>
@@ -12090,13 +12189,13 @@
       <w:pPr>
         <w:pStyle w:val="Heading4"/>
       </w:pPr>
-      <w:bookmarkStart w:id="70" w:name="_Toc507621103"/>
+      <w:bookmarkStart w:id="71" w:name="_Toc517201813"/>
       <w:proofErr w:type="spellStart"/>
       <w:proofErr w:type="gramStart"/>
       <w:r>
         <w:t>sortfield</w:t>
       </w:r>
-      <w:bookmarkEnd w:id="70"/>
+      <w:bookmarkEnd w:id="71"/>
       <w:proofErr w:type="spellEnd"/>
       <w:proofErr w:type="gramEnd"/>
     </w:p>
@@ -12109,13 +12208,13 @@
       <w:pPr>
         <w:pStyle w:val="Heading4"/>
       </w:pPr>
-      <w:bookmarkStart w:id="71" w:name="_Toc507621104"/>
+      <w:bookmarkStart w:id="72" w:name="_Toc517201814"/>
       <w:proofErr w:type="spellStart"/>
       <w:proofErr w:type="gramStart"/>
       <w:r>
         <w:t>sortdirection</w:t>
       </w:r>
-      <w:bookmarkEnd w:id="71"/>
+      <w:bookmarkEnd w:id="72"/>
       <w:proofErr w:type="spellEnd"/>
       <w:proofErr w:type="gramEnd"/>
     </w:p>
@@ -12128,13 +12227,13 @@
       <w:pPr>
         <w:pStyle w:val="Heading4"/>
       </w:pPr>
-      <w:bookmarkStart w:id="72" w:name="_Toc507621105"/>
+      <w:bookmarkStart w:id="73" w:name="_Toc517201815"/>
       <w:proofErr w:type="spellStart"/>
       <w:proofErr w:type="gramStart"/>
       <w:r>
         <w:t>deleteEmptyFolder</w:t>
       </w:r>
-      <w:bookmarkEnd w:id="72"/>
+      <w:bookmarkEnd w:id="73"/>
       <w:proofErr w:type="spellEnd"/>
       <w:proofErr w:type="gramEnd"/>
     </w:p>
@@ -12147,7 +12246,7 @@
       <w:pPr>
         <w:pStyle w:val="Heading4"/>
       </w:pPr>
-      <w:bookmarkStart w:id="73" w:name="_Toc507621106"/>
+      <w:bookmarkStart w:id="74" w:name="_Toc517201816"/>
       <w:proofErr w:type="spellStart"/>
       <w:proofErr w:type="gramStart"/>
       <w:r>
@@ -12158,7 +12257,7 @@
       <w:r>
         <w:t xml:space="preserve"> section</w:t>
       </w:r>
-      <w:bookmarkEnd w:id="73"/>
+      <w:bookmarkEnd w:id="74"/>
     </w:p>
     <w:p>
       <w:r>
@@ -12179,7 +12278,7 @@
       <w:pPr>
         <w:pStyle w:val="Heading4"/>
       </w:pPr>
-      <w:bookmarkStart w:id="74" w:name="_Toc507621107"/>
+      <w:bookmarkStart w:id="75" w:name="_Toc517201817"/>
       <w:proofErr w:type="gramStart"/>
       <w:r>
         <w:t>feed</w:t>
@@ -12188,7 +12287,7 @@
       <w:r>
         <w:t xml:space="preserve"> section</w:t>
       </w:r>
-      <w:bookmarkEnd w:id="74"/>
+      <w:bookmarkEnd w:id="75"/>
     </w:p>
     <w:p>
       <w:r>
@@ -12212,13 +12311,13 @@
       <w:pPr>
         <w:pStyle w:val="Heading4"/>
       </w:pPr>
-      <w:bookmarkStart w:id="75" w:name="_Toc507621108"/>
+      <w:bookmarkStart w:id="76" w:name="_Toc517201818"/>
       <w:proofErr w:type="spellStart"/>
       <w:proofErr w:type="gramStart"/>
       <w:r>
         <w:t>url</w:t>
       </w:r>
-      <w:bookmarkEnd w:id="75"/>
+      <w:bookmarkEnd w:id="76"/>
       <w:proofErr w:type="spellEnd"/>
       <w:proofErr w:type="gramEnd"/>
     </w:p>
@@ -12249,12 +12348,12 @@
       <w:pPr>
         <w:pStyle w:val="Heading4"/>
       </w:pPr>
-      <w:bookmarkStart w:id="76" w:name="_Toc507621109"/>
+      <w:bookmarkStart w:id="77" w:name="_Toc517201819"/>
       <w:proofErr w:type="gramStart"/>
       <w:r>
         <w:t>format</w:t>
       </w:r>
-      <w:bookmarkEnd w:id="76"/>
+      <w:bookmarkEnd w:id="77"/>
       <w:proofErr w:type="gramEnd"/>
     </w:p>
     <w:p>
@@ -12266,13 +12365,13 @@
       <w:pPr>
         <w:pStyle w:val="Heading4"/>
       </w:pPr>
-      <w:bookmarkStart w:id="77" w:name="_Toc507621110"/>
+      <w:bookmarkStart w:id="78" w:name="_Toc517201820"/>
       <w:proofErr w:type="spellStart"/>
       <w:proofErr w:type="gramStart"/>
       <w:r>
         <w:t>downloadStrategy</w:t>
       </w:r>
-      <w:bookmarkEnd w:id="77"/>
+      <w:bookmarkEnd w:id="78"/>
       <w:proofErr w:type="spellEnd"/>
       <w:proofErr w:type="gramEnd"/>
     </w:p>
@@ -12285,14 +12384,14 @@
       <w:pPr>
         <w:pStyle w:val="Heading4"/>
       </w:pPr>
-      <w:bookmarkStart w:id="78" w:name="_Toc507621111"/>
+      <w:bookmarkStart w:id="79" w:name="_Toc517201821"/>
       <w:proofErr w:type="spellStart"/>
       <w:proofErr w:type="gramStart"/>
       <w:r>
         <w:lastRenderedPageBreak/>
         <w:t>namingStyle</w:t>
       </w:r>
-      <w:bookmarkEnd w:id="78"/>
+      <w:bookmarkEnd w:id="79"/>
       <w:proofErr w:type="spellEnd"/>
       <w:proofErr w:type="gramEnd"/>
     </w:p>
@@ -12305,13 +12404,13 @@
       <w:pPr>
         <w:pStyle w:val="Heading4"/>
       </w:pPr>
-      <w:bookmarkStart w:id="79" w:name="_Toc507621112"/>
+      <w:bookmarkStart w:id="80" w:name="_Toc517201822"/>
       <w:proofErr w:type="spellStart"/>
       <w:proofErr w:type="gramStart"/>
       <w:r>
         <w:t>maximumDaysOld</w:t>
       </w:r>
-      <w:bookmarkEnd w:id="79"/>
+      <w:bookmarkEnd w:id="80"/>
       <w:proofErr w:type="spellEnd"/>
       <w:proofErr w:type="gramEnd"/>
     </w:p>
@@ -12327,13 +12426,13 @@
       <w:pPr>
         <w:pStyle w:val="Heading4"/>
       </w:pPr>
-      <w:bookmarkStart w:id="80" w:name="_Toc507621113"/>
+      <w:bookmarkStart w:id="81" w:name="_Toc517201823"/>
       <w:proofErr w:type="spellStart"/>
       <w:proofErr w:type="gramStart"/>
       <w:r>
         <w:t>deleteDownloadsDaysOld</w:t>
       </w:r>
-      <w:bookmarkEnd w:id="80"/>
+      <w:bookmarkEnd w:id="81"/>
       <w:proofErr w:type="spellEnd"/>
       <w:proofErr w:type="gramEnd"/>
     </w:p>
@@ -12344,7 +12443,7 @@
     </w:p>
     <w:p/>
     <w:sectPr>
-      <w:footerReference w:type="default" r:id="rId12"/>
+      <w:footerReference w:type="default" r:id="rId13"/>
       <w:pgSz w:w="11906" w:h="16838"/>
       <w:pgMar w:top="1440" w:right="1440" w:bottom="1440" w:left="1440" w:header="708" w:footer="708" w:gutter="0"/>
       <w:cols w:space="708"/>
@@ -12390,7 +12489,6 @@
         <w:docPartUnique/>
       </w:docPartObj>
     </w:sdtPr>
-    <w:sdtEndPr/>
     <w:sdtContent>
       <w:sdt>
         <w:sdtPr>
@@ -12400,7 +12498,6 @@
             <w:docPartUnique/>
           </w:docPartObj>
         </w:sdtPr>
-        <w:sdtEndPr/>
         <w:sdtContent>
           <w:p>
             <w:pPr>
@@ -12437,7 +12534,7 @@
                 <w:b/>
                 <w:noProof/>
               </w:rPr>
-              <w:t>2</w:t>
+              <w:t>22</w:t>
             </w:r>
             <w:r>
               <w:rPr>
@@ -15238,7 +15335,7 @@
 </file>
 
 <file path=customXml/itemProps2.xml><?xml version="1.0" encoding="utf-8"?>
-<ds:datastoreItem xmlns:ds="http://schemas.openxmlformats.org/officeDocument/2006/customXml" ds:itemID="{7128A407-E78E-44AD-AB93-AEB43E7668C0}">
+<ds:datastoreItem xmlns:ds="http://schemas.openxmlformats.org/officeDocument/2006/customXml" ds:itemID="{4AC75C09-01A7-41E5-A724-2B1DBC5C719A}">
   <ds:schemaRefs>
     <ds:schemaRef ds:uri="http://schemas.openxmlformats.org/officeDocument/2006/bibliography"/>
   </ds:schemaRefs>

</xml_diff>

<commit_message>
v3.1.0.0 Added support for maximumNumberOfDownloadedItems to throttle downloads
Updated solution to VS 2022
Added IPlaylist to the IGenerator status updates
FIX: Latest download strategy would download the latest episode not the cache, it now does nothing if the latest episode is in the cache
</commit_message>
<xml_diff>
--- a/Documents/User/Podcast Utilities User Guide.docx
+++ b/Documents/User/Podcast Utilities User Guide.docx
@@ -266,7 +266,7 @@
                     <w:b/>
                     <w:bCs/>
                   </w:rPr>
-                  <w:t>September 2021</w:t>
+                  <w:t>November 2022</w:t>
                 </w:r>
               </w:p>
               <w:p>
@@ -290,7 +290,14 @@
                     <w:b/>
                     <w:bCs/>
                   </w:rPr>
-                  <w:t>3.0.0</w:t>
+                  <w:t>3.1</w:t>
+                </w:r>
+                <w:r>
+                  <w:rPr>
+                    <w:b/>
+                    <w:bCs/>
+                  </w:rPr>
+                  <w:t>.0</w:t>
                 </w:r>
               </w:p>
             </w:tc>
@@ -338,16 +345,14 @@
         </w:tbl>
         <w:p/>
         <w:p>
-          <w:bookmarkStart w:id="0" w:name="_GoBack"/>
           <w:r>
             <w:br w:type="page"/>
           </w:r>
         </w:p>
       </w:sdtContent>
     </w:sdt>
-    <w:bookmarkEnd w:id="0" w:displacedByCustomXml="next"/>
-    <w:bookmarkStart w:id="1" w:name="_Toc83389346" w:displacedByCustomXml="next"/>
-    <w:bookmarkStart w:id="2" w:name="_Toc290719976" w:displacedByCustomXml="next"/>
+    <w:bookmarkStart w:id="0" w:name="_Toc83389346" w:displacedByCustomXml="next"/>
+    <w:bookmarkStart w:id="1" w:name="_Toc290719976" w:displacedByCustomXml="next"/>
     <w:sdt>
       <w:sdtPr>
         <w:rPr>
@@ -372,7 +377,7 @@
           <w:r>
             <w:t>Contents</w:t>
           </w:r>
-          <w:bookmarkEnd w:id="1"/>
+          <w:bookmarkEnd w:id="0"/>
         </w:p>
         <w:p>
           <w:pPr>
@@ -6007,7 +6012,21 @@
                 <w:rStyle w:val="Hyperlink"/>
                 <w:noProof/>
               </w:rPr>
-              <w:t>deleteDownloadsDaysOld</w:t>
+              <w:t>deleteDow</w:t>
+            </w:r>
+            <w:r>
+              <w:rPr>
+                <w:rStyle w:val="Hyperlink"/>
+                <w:noProof/>
+              </w:rPr>
+              <w:t>n</w:t>
+            </w:r>
+            <w:r>
+              <w:rPr>
+                <w:rStyle w:val="Hyperlink"/>
+                <w:noProof/>
+              </w:rPr>
+              <w:t>loadsDaysOld</w:t>
             </w:r>
             <w:r>
               <w:rPr>
@@ -7980,42 +7999,42 @@
           <w:numId w:val="6"/>
         </w:numPr>
       </w:pPr>
-      <w:bookmarkStart w:id="3" w:name="_Toc83389347"/>
+      <w:bookmarkStart w:id="2" w:name="_Toc83389347"/>
       <w:r>
         <w:lastRenderedPageBreak/>
         <w:t>What is Podcast Utilities?</w:t>
       </w:r>
+      <w:bookmarkEnd w:id="1"/>
       <w:bookmarkEnd w:id="2"/>
+    </w:p>
+    <w:p>
+      <w:proofErr w:type="spellStart"/>
+      <w:r>
+        <w:t>Podcast</w:t>
+      </w:r>
+      <w:r>
+        <w:t>U</w:t>
+      </w:r>
+      <w:r>
+        <w:t>tilities</w:t>
+      </w:r>
+      <w:proofErr w:type="spellEnd"/>
+      <w:r>
+        <w:t xml:space="preserve"> are a set of utilities designed to help manage digital media on removable drives.</w:t>
+      </w:r>
+    </w:p>
+    <w:p>
+      <w:pPr>
+        <w:pStyle w:val="Heading2"/>
+      </w:pPr>
+      <w:bookmarkStart w:id="3" w:name="_Toc83389348"/>
+      <w:r>
+        <w:t>B</w:t>
+      </w:r>
+      <w:r>
+        <w:t>enefits</w:t>
+      </w:r>
       <w:bookmarkEnd w:id="3"/>
-    </w:p>
-    <w:p>
-      <w:proofErr w:type="spellStart"/>
-      <w:r>
-        <w:t>Podcast</w:t>
-      </w:r>
-      <w:r>
-        <w:t>U</w:t>
-      </w:r>
-      <w:r>
-        <w:t>tilities</w:t>
-      </w:r>
-      <w:proofErr w:type="spellEnd"/>
-      <w:r>
-        <w:t xml:space="preserve"> are a set of utilities designed to help manage digital media on removable drives.</w:t>
-      </w:r>
-    </w:p>
-    <w:p>
-      <w:pPr>
-        <w:pStyle w:val="Heading2"/>
-      </w:pPr>
-      <w:bookmarkStart w:id="4" w:name="_Toc83389348"/>
-      <w:r>
-        <w:t>B</w:t>
-      </w:r>
-      <w:r>
-        <w:t>enefits</w:t>
-      </w:r>
-      <w:bookmarkEnd w:id="4"/>
     </w:p>
     <w:p>
       <w:r>
@@ -8103,15 +8122,7 @@
       </w:r>
       <w:proofErr w:type="gramEnd"/>
       <w:r>
-        <w:t xml:space="preserve"> application does not use large amounts of memory in a system tray icon all the time </w:t>
-      </w:r>
-      <w:proofErr w:type="spellStart"/>
-      <w:r>
-        <w:t>its</w:t>
-      </w:r>
-      <w:proofErr w:type="spellEnd"/>
-      <w:r>
-        <w:t xml:space="preserve"> not being used, it only uses system resources when its being run.</w:t>
+        <w:t xml:space="preserve"> application does not use large amounts of memory in a system tray icon all the time its not being used, it only uses system resources when its being run.</w:t>
       </w:r>
     </w:p>
     <w:p>
@@ -8217,61 +8228,61 @@
       <w:pPr>
         <w:pStyle w:val="Heading1"/>
       </w:pPr>
-      <w:bookmarkStart w:id="5" w:name="_Toc290719977"/>
-      <w:bookmarkStart w:id="6" w:name="_Toc83389349"/>
+      <w:bookmarkStart w:id="4" w:name="_Toc290719977"/>
+      <w:bookmarkStart w:id="5" w:name="_Toc83389349"/>
       <w:r>
         <w:t>Installing Podcast Utilities</w:t>
       </w:r>
+      <w:bookmarkEnd w:id="4"/>
+      <w:r>
+        <w:t xml:space="preserve"> from the distribution ZIP</w:t>
+      </w:r>
       <w:bookmarkEnd w:id="5"/>
-      <w:r>
-        <w:t xml:space="preserve"> from the distribution ZIP</w:t>
+    </w:p>
+    <w:p>
+      <w:r>
+        <w:t xml:space="preserve">Podcast Utilities does not require any special installation, just copy the files from the </w:t>
+      </w:r>
+      <w:proofErr w:type="spellStart"/>
+      <w:r>
+        <w:t>dirstibution</w:t>
+      </w:r>
+      <w:proofErr w:type="spellEnd"/>
+      <w:r>
+        <w:t xml:space="preserve"> ZIP into any folder and run any of the utilities. The utilities can be run from local hard disks, network shares or removable media such as flash drives.</w:t>
+      </w:r>
+    </w:p>
+    <w:p>
+      <w:pPr>
+        <w:pStyle w:val="Heading2"/>
+      </w:pPr>
+      <w:bookmarkStart w:id="6" w:name="_Toc290719978"/>
+      <w:bookmarkStart w:id="7" w:name="_Toc83389350"/>
+      <w:r>
+        <w:t>Prerequisites</w:t>
       </w:r>
       <w:bookmarkEnd w:id="6"/>
-    </w:p>
-    <w:p>
-      <w:r>
-        <w:t xml:space="preserve">Podcast Utilities does not require any special installation, just copy the files from the </w:t>
-      </w:r>
-      <w:proofErr w:type="spellStart"/>
-      <w:r>
-        <w:t>dirstibution</w:t>
-      </w:r>
-      <w:proofErr w:type="spellEnd"/>
-      <w:r>
-        <w:t xml:space="preserve"> ZIP into any folder and run any of the utilities. The utilities can be run from local hard disks, network shares or removable media such as flash drives.</w:t>
-      </w:r>
-    </w:p>
-    <w:p>
-      <w:pPr>
-        <w:pStyle w:val="Heading2"/>
-      </w:pPr>
-      <w:bookmarkStart w:id="7" w:name="_Toc290719978"/>
-      <w:bookmarkStart w:id="8" w:name="_Toc83389350"/>
-      <w:r>
-        <w:t>Prerequisites</w:t>
-      </w:r>
       <w:bookmarkEnd w:id="7"/>
+    </w:p>
+    <w:p>
+      <w:r>
+        <w:t xml:space="preserve">The following are required to install </w:t>
+      </w:r>
+      <w:proofErr w:type="spellStart"/>
+      <w:r>
+        <w:t>PodcastUtilities</w:t>
+      </w:r>
+      <w:proofErr w:type="spellEnd"/>
+    </w:p>
+    <w:p>
+      <w:pPr>
+        <w:pStyle w:val="Heading3"/>
+      </w:pPr>
+      <w:bookmarkStart w:id="8" w:name="_Toc83389351"/>
+      <w:r>
+        <w:t>Using .NET Framework on Windows</w:t>
+      </w:r>
       <w:bookmarkEnd w:id="8"/>
-    </w:p>
-    <w:p>
-      <w:r>
-        <w:t xml:space="preserve">The following are required to install </w:t>
-      </w:r>
-      <w:proofErr w:type="spellStart"/>
-      <w:r>
-        <w:t>PodcastUtilities</w:t>
-      </w:r>
-      <w:proofErr w:type="spellEnd"/>
-    </w:p>
-    <w:p>
-      <w:pPr>
-        <w:pStyle w:val="Heading3"/>
-      </w:pPr>
-      <w:bookmarkStart w:id="9" w:name="_Toc83389351"/>
-      <w:r>
-        <w:t>Using .NET Framework on Windows</w:t>
-      </w:r>
-      <w:bookmarkEnd w:id="9"/>
     </w:p>
     <w:p>
       <w:pPr>
@@ -8316,11 +8327,11 @@
       <w:pPr>
         <w:pStyle w:val="Heading3"/>
       </w:pPr>
-      <w:bookmarkStart w:id="10" w:name="_Toc83389352"/>
+      <w:bookmarkStart w:id="9" w:name="_Toc83389352"/>
       <w:r>
         <w:t>Using the cross platform .NET Core</w:t>
       </w:r>
-      <w:bookmarkEnd w:id="10"/>
+      <w:bookmarkEnd w:id="9"/>
       <w:r>
         <w:t xml:space="preserve"> </w:t>
       </w:r>
@@ -8373,11 +8384,11 @@
       <w:pPr>
         <w:pStyle w:val="Heading3"/>
       </w:pPr>
-      <w:bookmarkStart w:id="11" w:name="_Toc83389353"/>
+      <w:bookmarkStart w:id="10" w:name="_Toc83389353"/>
       <w:r>
         <w:t>Using Mono</w:t>
       </w:r>
-      <w:bookmarkEnd w:id="11"/>
+      <w:bookmarkEnd w:id="10"/>
     </w:p>
     <w:p>
       <w:pPr>
@@ -8407,11 +8418,11 @@
       <w:pPr>
         <w:pStyle w:val="Heading3"/>
       </w:pPr>
-      <w:bookmarkStart w:id="12" w:name="_Toc83389354"/>
+      <w:bookmarkStart w:id="11" w:name="_Toc83389354"/>
       <w:r>
         <w:t>TLS 1.0</w:t>
       </w:r>
-      <w:bookmarkEnd w:id="12"/>
+      <w:bookmarkEnd w:id="11"/>
     </w:p>
     <w:p>
       <w:r>
@@ -8502,80 +8513,80 @@
       <w:pPr>
         <w:pStyle w:val="Heading3"/>
       </w:pPr>
-      <w:bookmarkStart w:id="13" w:name="_Toc83389355"/>
+      <w:bookmarkStart w:id="12" w:name="_Toc83389355"/>
       <w:r>
         <w:t>MTP</w:t>
       </w:r>
+      <w:bookmarkEnd w:id="12"/>
+    </w:p>
+    <w:p>
+      <w:r>
+        <w:t>MTP is currently not supported by the .NET Core version of the code.</w:t>
+      </w:r>
+    </w:p>
+    <w:p>
+      <w:r>
+        <w:t>Downloading and purging podcasts will work on all platforms. If you want to sync podcasts to an MTP device, such as a mobile phone, then you will need to use the .NET framework version of the utilities. Syncing to network drives will work just fine in the .</w:t>
+      </w:r>
+      <w:proofErr w:type="spellStart"/>
+      <w:r>
+        <w:t>NETCore</w:t>
+      </w:r>
+      <w:proofErr w:type="spellEnd"/>
+      <w:r>
+        <w:t xml:space="preserve"> version, its only MTP pathnames that will not work.</w:t>
+      </w:r>
+    </w:p>
+    <w:p>
+      <w:pPr>
+        <w:pStyle w:val="Heading2"/>
+      </w:pPr>
+      <w:bookmarkStart w:id="13" w:name="_Toc290719979"/>
+      <w:bookmarkStart w:id="14" w:name="_Toc83389356"/>
+      <w:r>
+        <w:t>Copying the distribution</w:t>
+      </w:r>
       <w:bookmarkEnd w:id="13"/>
-    </w:p>
-    <w:p>
-      <w:r>
-        <w:t>MTP is currently not supported by the .NET Core version of the code.</w:t>
-      </w:r>
-    </w:p>
-    <w:p>
-      <w:r>
-        <w:t>Downloading and purging podcasts will work on all platforms. If you want to sync podcasts to an MTP device, such as a mobile phone, then you will need to use the .NET framework version of the utilities. Syncing to network drives will work just fine in the .</w:t>
-      </w:r>
-      <w:proofErr w:type="spellStart"/>
-      <w:r>
-        <w:t>NETCore</w:t>
-      </w:r>
-      <w:proofErr w:type="spellEnd"/>
-      <w:r>
-        <w:t xml:space="preserve"> version, its only MTP pathnames that will not work.</w:t>
+      <w:bookmarkEnd w:id="14"/>
+    </w:p>
+    <w:p>
+      <w:r>
+        <w:t>Unzip all the files from the distribution ZIP into any folder</w:t>
+      </w:r>
+      <w:r>
+        <w:t>.</w:t>
+      </w:r>
+    </w:p>
+    <w:p>
+      <w:r>
+        <w:t>You will need to create your own control XML file for your specific media files, an example file is provided in the distribution ZIP along with this document.</w:t>
       </w:r>
     </w:p>
     <w:p>
       <w:pPr>
         <w:pStyle w:val="Heading2"/>
       </w:pPr>
-      <w:bookmarkStart w:id="14" w:name="_Toc290719979"/>
-      <w:bookmarkStart w:id="15" w:name="_Toc83389356"/>
-      <w:r>
-        <w:t>Copying the distribution</w:t>
-      </w:r>
-      <w:bookmarkEnd w:id="14"/>
-      <w:bookmarkEnd w:id="15"/>
-    </w:p>
-    <w:p>
-      <w:r>
-        <w:t>Unzip all the files from the distribution ZIP into any folder</w:t>
-      </w:r>
-      <w:r>
-        <w:t>.</w:t>
-      </w:r>
-    </w:p>
-    <w:p>
-      <w:r>
-        <w:t>You will need to create your own control XML file for your specific media files, an example file is provided in the distribution ZIP along with this document.</w:t>
-      </w:r>
-    </w:p>
-    <w:p>
-      <w:pPr>
-        <w:pStyle w:val="Heading2"/>
-      </w:pPr>
-      <w:bookmarkStart w:id="16" w:name="_Toc83389357"/>
+      <w:bookmarkStart w:id="15" w:name="_Toc83389357"/>
       <w:r>
         <w:lastRenderedPageBreak/>
         <w:t>Distribution contents</w:t>
       </w:r>
+      <w:bookmarkEnd w:id="15"/>
+    </w:p>
+    <w:p>
+      <w:r>
+        <w:t>The distribution contains prebuild binaries for two different platforms.</w:t>
+      </w:r>
+    </w:p>
+    <w:p>
+      <w:pPr>
+        <w:pStyle w:val="Heading3"/>
+      </w:pPr>
+      <w:bookmarkStart w:id="16" w:name="_Toc83389358"/>
+      <w:r>
+        <w:t>.NET Framework</w:t>
+      </w:r>
       <w:bookmarkEnd w:id="16"/>
-    </w:p>
-    <w:p>
-      <w:r>
-        <w:t>The distribution contains prebuild binaries for two different platforms.</w:t>
-      </w:r>
-    </w:p>
-    <w:p>
-      <w:pPr>
-        <w:pStyle w:val="Heading3"/>
-      </w:pPr>
-      <w:bookmarkStart w:id="17" w:name="_Toc83389358"/>
-      <w:r>
-        <w:t>.NET Framework</w:t>
-      </w:r>
-      <w:bookmarkEnd w:id="17"/>
       <w:r>
         <w:t xml:space="preserve"> </w:t>
       </w:r>
@@ -8617,11 +8628,11 @@
       <w:pPr>
         <w:pStyle w:val="Heading3"/>
       </w:pPr>
-      <w:bookmarkStart w:id="18" w:name="_Toc83389359"/>
+      <w:bookmarkStart w:id="17" w:name="_Toc83389359"/>
       <w:r>
         <w:t>.NET Core</w:t>
       </w:r>
-      <w:bookmarkEnd w:id="18"/>
+      <w:bookmarkEnd w:id="17"/>
     </w:p>
     <w:p>
       <w:r>
@@ -8957,13 +8968,7 @@
         <w:t>PodcastUtilities.Common.dll is designed to be used “headless”, it makes no calls to win forms, web forms or console output.</w:t>
       </w:r>
       <w:r>
-        <w:t xml:space="preserve"> In the .NET Core distribution </w:t>
-      </w:r>
-      <w:r>
-        <w:t>PodcastUtilities.Common.dll</w:t>
-      </w:r>
-      <w:r>
-        <w:t xml:space="preserve"> is a .NET Standard 2.0 DLL, in the .NET Framework distribution it is built to use .NET 3.5</w:t>
+        <w:t xml:space="preserve"> In the .NET Core distribution PodcastUtilities.Common.dll is a .NET Standard 2.0 DLL, in the .NET Framework distribution it is built to use .NET 3.5</w:t>
       </w:r>
     </w:p>
     <w:p>
@@ -9036,7 +9041,7 @@
       <w:pPr>
         <w:pStyle w:val="Heading1"/>
       </w:pPr>
-      <w:bookmarkStart w:id="19" w:name="_Toc83389360"/>
+      <w:bookmarkStart w:id="18" w:name="_Toc83389360"/>
       <w:r>
         <w:t xml:space="preserve">Installing Podcast Utilities from </w:t>
       </w:r>
@@ -9044,62 +9049,62 @@
       <w:r>
         <w:t>Chocolatey</w:t>
       </w:r>
+      <w:bookmarkEnd w:id="18"/>
+      <w:proofErr w:type="spellEnd"/>
+    </w:p>
+    <w:p>
+      <w:r>
+        <w:t xml:space="preserve">You can also install </w:t>
+      </w:r>
+      <w:proofErr w:type="spellStart"/>
+      <w:r>
+        <w:t>PodcastUtilities</w:t>
+      </w:r>
+      <w:proofErr w:type="spellEnd"/>
+      <w:r>
+        <w:t xml:space="preserve"> from </w:t>
+      </w:r>
+      <w:proofErr w:type="spellStart"/>
+      <w:r>
+        <w:t>Chocolatey</w:t>
+      </w:r>
+      <w:proofErr w:type="spellEnd"/>
+    </w:p>
+    <w:p>
+      <w:pPr>
+        <w:pStyle w:val="Heading2"/>
+      </w:pPr>
+      <w:bookmarkStart w:id="19" w:name="_Toc83389361"/>
+      <w:r>
+        <w:t>Prerequisites</w:t>
+      </w:r>
       <w:bookmarkEnd w:id="19"/>
-      <w:proofErr w:type="spellEnd"/>
-    </w:p>
-    <w:p>
-      <w:r>
-        <w:t xml:space="preserve">You can also install </w:t>
-      </w:r>
-      <w:proofErr w:type="spellStart"/>
-      <w:r>
-        <w:t>PodcastUtilities</w:t>
-      </w:r>
-      <w:proofErr w:type="spellEnd"/>
-      <w:r>
-        <w:t xml:space="preserve"> from </w:t>
-      </w:r>
+    </w:p>
+    <w:p>
+      <w:pPr>
+        <w:pStyle w:val="Heading3"/>
+      </w:pPr>
+      <w:bookmarkStart w:id="20" w:name="_Toc83389362"/>
+      <w:r>
+        <w:t>NET Framework/.NET Core</w:t>
+      </w:r>
+      <w:bookmarkEnd w:id="20"/>
+    </w:p>
+    <w:p>
+      <w:r>
+        <w:t>This is the same prerequisite as for installing from the distribution ZIP above\</w:t>
+      </w:r>
+    </w:p>
+    <w:p>
+      <w:pPr>
+        <w:pStyle w:val="Heading3"/>
+      </w:pPr>
+      <w:bookmarkStart w:id="21" w:name="_Toc83389363"/>
       <w:proofErr w:type="spellStart"/>
       <w:r>
         <w:t>Chocolatey</w:t>
       </w:r>
-      <w:proofErr w:type="spellEnd"/>
-    </w:p>
-    <w:p>
-      <w:pPr>
-        <w:pStyle w:val="Heading2"/>
-      </w:pPr>
-      <w:bookmarkStart w:id="20" w:name="_Toc83389361"/>
-      <w:r>
-        <w:t>Prerequisites</w:t>
-      </w:r>
-      <w:bookmarkEnd w:id="20"/>
-    </w:p>
-    <w:p>
-      <w:pPr>
-        <w:pStyle w:val="Heading3"/>
-      </w:pPr>
-      <w:bookmarkStart w:id="21" w:name="_Toc83389362"/>
-      <w:r>
-        <w:t>NET Framework/.NET Core</w:t>
-      </w:r>
       <w:bookmarkEnd w:id="21"/>
-    </w:p>
-    <w:p>
-      <w:r>
-        <w:t>This is the same prerequisite as for installing from the distribution ZIP above\</w:t>
-      </w:r>
-    </w:p>
-    <w:p>
-      <w:pPr>
-        <w:pStyle w:val="Heading3"/>
-      </w:pPr>
-      <w:bookmarkStart w:id="22" w:name="_Toc83389363"/>
-      <w:proofErr w:type="spellStart"/>
-      <w:r>
-        <w:t>Chocolatey</w:t>
-      </w:r>
-      <w:bookmarkEnd w:id="22"/>
       <w:proofErr w:type="spellEnd"/>
     </w:p>
     <w:p>
@@ -9133,118 +9138,118 @@
       <w:pPr>
         <w:pStyle w:val="Heading2"/>
       </w:pPr>
-      <w:bookmarkStart w:id="23" w:name="_Toc83389364"/>
+      <w:bookmarkStart w:id="22" w:name="_Toc83389364"/>
       <w:r>
         <w:t>Installing</w:t>
       </w:r>
+      <w:bookmarkEnd w:id="22"/>
+    </w:p>
+    <w:p>
+      <w:r>
+        <w:t>I</w:t>
+      </w:r>
+      <w:r>
+        <w:t>nstall podcast utilities for .NET F</w:t>
+      </w:r>
+      <w:r>
+        <w:t>ramework or .NET Core like this</w:t>
+      </w:r>
+    </w:p>
+    <w:p>
+      <w:proofErr w:type="spellStart"/>
+      <w:proofErr w:type="gramStart"/>
+      <w:r>
+        <w:t>choco</w:t>
+      </w:r>
+      <w:proofErr w:type="spellEnd"/>
+      <w:proofErr w:type="gramEnd"/>
+      <w:r>
+        <w:t xml:space="preserve"> install "</w:t>
+      </w:r>
+      <w:proofErr w:type="spellStart"/>
+      <w:r>
+        <w:t>podcastutilities</w:t>
+      </w:r>
+      <w:proofErr w:type="spellEnd"/>
+      <w:r>
+        <w:t>"</w:t>
+      </w:r>
+    </w:p>
+    <w:p>
+      <w:proofErr w:type="gramStart"/>
+      <w:r>
+        <w:t>or</w:t>
+      </w:r>
+      <w:proofErr w:type="gramEnd"/>
+    </w:p>
+    <w:p>
+      <w:proofErr w:type="spellStart"/>
+      <w:proofErr w:type="gramStart"/>
+      <w:r>
+        <w:t>choco</w:t>
+      </w:r>
+      <w:proofErr w:type="spellEnd"/>
+      <w:proofErr w:type="gramEnd"/>
+      <w:r>
+        <w:t xml:space="preserve"> install "</w:t>
+      </w:r>
+      <w:proofErr w:type="spellStart"/>
+      <w:r>
+        <w:t>podcastutilities</w:t>
+      </w:r>
+      <w:proofErr w:type="spellEnd"/>
+      <w:r>
+        <w:t>-core"</w:t>
+      </w:r>
+    </w:p>
+    <w:p>
+      <w:r>
+        <w:t>The files are installed here</w:t>
+      </w:r>
+    </w:p>
+    <w:p>
+      <w:r>
+        <w:t>%PROGRAMDATA%\</w:t>
+      </w:r>
+      <w:proofErr w:type="spellStart"/>
+      <w:r>
+        <w:t>chocolatey</w:t>
+      </w:r>
+      <w:proofErr w:type="spellEnd"/>
+      <w:r>
+        <w:t>\lib\</w:t>
+      </w:r>
+      <w:proofErr w:type="spellStart"/>
+      <w:r>
+        <w:t>podcastutilities</w:t>
+      </w:r>
+      <w:proofErr w:type="spellEnd"/>
+      <w:r>
+        <w:t>-core</w:t>
+      </w:r>
+    </w:p>
+    <w:p>
+      <w:r>
+        <w:t xml:space="preserve">The </w:t>
+      </w:r>
+      <w:proofErr w:type="spellStart"/>
+      <w:r>
+        <w:t>chocolatey</w:t>
+      </w:r>
+      <w:proofErr w:type="spellEnd"/>
+      <w:r>
+        <w:t xml:space="preserve"> installer also creates a link to the user documentation, this file, on the desktop and start menu. Also the commands are added to the path.</w:t>
+      </w:r>
+    </w:p>
+    <w:p>
+      <w:pPr>
+        <w:pStyle w:val="Heading3"/>
+      </w:pPr>
+      <w:bookmarkStart w:id="23" w:name="_Toc83389365"/>
+      <w:r>
+        <w:t>.NET Framework</w:t>
+      </w:r>
       <w:bookmarkEnd w:id="23"/>
-    </w:p>
-    <w:p>
-      <w:r>
-        <w:t>I</w:t>
-      </w:r>
-      <w:r>
-        <w:t>nstall podcast utilities for .NET F</w:t>
-      </w:r>
-      <w:r>
-        <w:t>ramework or .NET Core like this</w:t>
-      </w:r>
-    </w:p>
-    <w:p>
-      <w:proofErr w:type="spellStart"/>
-      <w:proofErr w:type="gramStart"/>
-      <w:r>
-        <w:t>choco</w:t>
-      </w:r>
-      <w:proofErr w:type="spellEnd"/>
-      <w:proofErr w:type="gramEnd"/>
-      <w:r>
-        <w:t xml:space="preserve"> install "</w:t>
-      </w:r>
-      <w:proofErr w:type="spellStart"/>
-      <w:r>
-        <w:t>podcastutilities</w:t>
-      </w:r>
-      <w:proofErr w:type="spellEnd"/>
-      <w:r>
-        <w:t>"</w:t>
-      </w:r>
-    </w:p>
-    <w:p>
-      <w:proofErr w:type="gramStart"/>
-      <w:r>
-        <w:t>or</w:t>
-      </w:r>
-      <w:proofErr w:type="gramEnd"/>
-    </w:p>
-    <w:p>
-      <w:proofErr w:type="spellStart"/>
-      <w:proofErr w:type="gramStart"/>
-      <w:r>
-        <w:t>choco</w:t>
-      </w:r>
-      <w:proofErr w:type="spellEnd"/>
-      <w:proofErr w:type="gramEnd"/>
-      <w:r>
-        <w:t xml:space="preserve"> install "</w:t>
-      </w:r>
-      <w:proofErr w:type="spellStart"/>
-      <w:r>
-        <w:t>podcastutilities</w:t>
-      </w:r>
-      <w:proofErr w:type="spellEnd"/>
-      <w:r>
-        <w:t>-core"</w:t>
-      </w:r>
-    </w:p>
-    <w:p>
-      <w:r>
-        <w:t>The files are installed here</w:t>
-      </w:r>
-    </w:p>
-    <w:p>
-      <w:r>
-        <w:t>%PROGRAMDATA%\</w:t>
-      </w:r>
-      <w:proofErr w:type="spellStart"/>
-      <w:r>
-        <w:t>chocolatey</w:t>
-      </w:r>
-      <w:proofErr w:type="spellEnd"/>
-      <w:r>
-        <w:t>\lib\</w:t>
-      </w:r>
-      <w:proofErr w:type="spellStart"/>
-      <w:r>
-        <w:t>podcastutilities</w:t>
-      </w:r>
-      <w:proofErr w:type="spellEnd"/>
-      <w:r>
-        <w:t>-core</w:t>
-      </w:r>
-    </w:p>
-    <w:p>
-      <w:r>
-        <w:t xml:space="preserve">The </w:t>
-      </w:r>
-      <w:proofErr w:type="spellStart"/>
-      <w:r>
-        <w:t>chocolatey</w:t>
-      </w:r>
-      <w:proofErr w:type="spellEnd"/>
-      <w:r>
-        <w:t xml:space="preserve"> installer also creates a link to the user documentation, this file, on the desktop and start menu. Also the commands are added to the path.</w:t>
-      </w:r>
-    </w:p>
-    <w:p>
-      <w:pPr>
-        <w:pStyle w:val="Heading3"/>
-      </w:pPr>
-      <w:bookmarkStart w:id="24" w:name="_Toc83389365"/>
-      <w:r>
-        <w:t>.NET Framework</w:t>
-      </w:r>
-      <w:bookmarkEnd w:id="24"/>
     </w:p>
     <w:p>
       <w:r>
@@ -9277,252 +9282,252 @@
       <w:pPr>
         <w:pStyle w:val="Heading3"/>
       </w:pPr>
-      <w:bookmarkStart w:id="25" w:name="_Toc83389366"/>
+      <w:bookmarkStart w:id="24" w:name="_Toc83389366"/>
       <w:r>
         <w:t>.NET Core</w:t>
       </w:r>
+      <w:bookmarkEnd w:id="24"/>
+    </w:p>
+    <w:p>
+      <w:r>
+        <w:t>The commands are shimmed like this</w:t>
+      </w:r>
+    </w:p>
+    <w:p>
+      <w:r>
+        <w:t>If you type</w:t>
+      </w:r>
+    </w:p>
+    <w:p>
+      <w:pPr>
+        <w:pStyle w:val="Code"/>
+      </w:pPr>
+      <w:r>
+        <w:t>D</w:t>
+      </w:r>
+      <w:r>
+        <w:t>ownload</w:t>
+      </w:r>
+      <w:r>
+        <w:t>p</w:t>
+      </w:r>
+      <w:r>
+        <w:t>odcasts</w:t>
+      </w:r>
+      <w:r>
+        <w:t>-core controlfile.xml</w:t>
+      </w:r>
+    </w:p>
+    <w:p>
+      <w:pPr>
+        <w:pStyle w:val="Code"/>
+      </w:pPr>
+    </w:p>
+    <w:p>
+      <w:r>
+        <w:t>It is shimmed to be</w:t>
+      </w:r>
+    </w:p>
+    <w:p>
+      <w:pPr>
+        <w:pStyle w:val="Code"/>
+      </w:pPr>
+      <w:r>
+        <w:t>C:\Program Files\dotnet\dotnet</w:t>
+      </w:r>
+      <w:r>
+        <w:t xml:space="preserve"> </w:t>
+      </w:r>
+      <w:r>
+        <w:t>%PROGRAMDATA%\chocolatey\lib\podcastutilities-core</w:t>
+      </w:r>
+      <w:r>
+        <w:t>\</w:t>
+      </w:r>
+      <w:r>
+        <w:t>DownloadPodcasts.dll</w:t>
+      </w:r>
+      <w:r>
+        <w:t xml:space="preserve"> controlfile.xml</w:t>
+      </w:r>
+    </w:p>
+    <w:p>
+      <w:pPr>
+        <w:pStyle w:val="Heading1"/>
+      </w:pPr>
+      <w:bookmarkStart w:id="25" w:name="_Toc83389367"/>
+      <w:proofErr w:type="spellStart"/>
+      <w:r>
+        <w:t>DownloadPodcasts</w:t>
+      </w:r>
       <w:bookmarkEnd w:id="25"/>
-    </w:p>
-    <w:p>
-      <w:r>
-        <w:t>The commands are shimmed like this</w:t>
-      </w:r>
-    </w:p>
-    <w:p>
-      <w:r>
-        <w:t>If you type</w:t>
-      </w:r>
-    </w:p>
-    <w:p>
-      <w:pPr>
-        <w:pStyle w:val="Code"/>
-      </w:pPr>
-      <w:r>
-        <w:t>D</w:t>
-      </w:r>
-      <w:r>
-        <w:t>ownload</w:t>
-      </w:r>
-      <w:r>
-        <w:t>p</w:t>
-      </w:r>
-      <w:r>
-        <w:t>odcasts</w:t>
-      </w:r>
-      <w:r>
-        <w:t>-core controlfile.xml</w:t>
-      </w:r>
-    </w:p>
-    <w:p>
-      <w:pPr>
-        <w:pStyle w:val="Code"/>
-      </w:pPr>
-    </w:p>
-    <w:p>
-      <w:r>
-        <w:t>It is shimmed to be</w:t>
-      </w:r>
-    </w:p>
-    <w:p>
-      <w:pPr>
-        <w:pStyle w:val="Code"/>
-      </w:pPr>
-      <w:r>
-        <w:t>C:\Program Files\dotnet\dotnet</w:t>
-      </w:r>
-      <w:r>
-        <w:t xml:space="preserve"> </w:t>
-      </w:r>
-      <w:r>
-        <w:t>%PROGRAMDATA%\chocolatey\lib\podcastutilities-core</w:t>
-      </w:r>
-      <w:r>
-        <w:t>\</w:t>
-      </w:r>
-      <w:r>
-        <w:t>DownloadPodcasts.dll</w:t>
-      </w:r>
-      <w:r>
-        <w:t xml:space="preserve"> controlfile.xml</w:t>
+      <w:proofErr w:type="spellEnd"/>
+    </w:p>
+    <w:p>
+      <w:proofErr w:type="spellStart"/>
+      <w:r>
+        <w:t>DownloadPodcasts</w:t>
+      </w:r>
+      <w:proofErr w:type="spellEnd"/>
+      <w:r>
+        <w:t xml:space="preserve"> is the command to be used to download media from all the feed </w:t>
+      </w:r>
+      <w:proofErr w:type="spellStart"/>
+      <w:r>
+        <w:t>urls</w:t>
+      </w:r>
+      <w:proofErr w:type="spellEnd"/>
+      <w:r>
+        <w:t xml:space="preserve"> specified </w:t>
+      </w:r>
+      <w:proofErr w:type="spellStart"/>
+      <w:r>
+        <w:t>int</w:t>
+      </w:r>
+      <w:proofErr w:type="spellEnd"/>
+      <w:r>
+        <w:t xml:space="preserve"> he control file. You need to have internet connectivity for this command to work.</w:t>
+      </w:r>
+    </w:p>
+    <w:p>
+      <w:pPr>
+        <w:pStyle w:val="Heading2"/>
+      </w:pPr>
+      <w:bookmarkStart w:id="26" w:name="_Toc83389368"/>
+      <w:r>
+        <w:t>Typical Usage</w:t>
+      </w:r>
+      <w:bookmarkEnd w:id="26"/>
+    </w:p>
+    <w:p>
+      <w:r>
+        <w:t xml:space="preserve">Use this command to download podcasts either directly to a media playing device attached to your computer or to download media to your computer and then use </w:t>
+      </w:r>
+      <w:proofErr w:type="spellStart"/>
+      <w:r>
+        <w:t>SyncPodcasts</w:t>
+      </w:r>
+      <w:proofErr w:type="spellEnd"/>
+      <w:r>
+        <w:t xml:space="preserve"> to copy a subset to your media player.</w:t>
+      </w:r>
+    </w:p>
+    <w:p>
+      <w:pPr>
+        <w:pStyle w:val="Heading2"/>
+      </w:pPr>
+      <w:bookmarkStart w:id="27" w:name="_Toc83389369"/>
+      <w:r>
+        <w:t>Command Line</w:t>
+      </w:r>
+      <w:bookmarkEnd w:id="27"/>
+    </w:p>
+    <w:p>
+      <w:r>
+        <w:t xml:space="preserve">The command line to run </w:t>
+      </w:r>
+      <w:proofErr w:type="spellStart"/>
+      <w:r>
+        <w:t>DownloadPodcasts</w:t>
+      </w:r>
+      <w:proofErr w:type="spellEnd"/>
+      <w:r>
+        <w:t xml:space="preserve"> is</w:t>
+      </w:r>
+    </w:p>
+    <w:p>
+      <w:pPr>
+        <w:pStyle w:val="Code"/>
+      </w:pPr>
+      <w:r>
+        <w:t>DownloadPodcasts &lt;controlfile&gt;</w:t>
+      </w:r>
+    </w:p>
+    <w:p>
+      <w:pPr>
+        <w:pStyle w:val="Code"/>
+      </w:pPr>
+    </w:p>
+    <w:p>
+      <w:r>
+        <w:t>Where &lt;</w:t>
+      </w:r>
+      <w:proofErr w:type="spellStart"/>
+      <w:r>
+        <w:t>controlfile</w:t>
+      </w:r>
+      <w:proofErr w:type="spellEnd"/>
+      <w:r>
+        <w:t xml:space="preserve">&gt; is the filename of the XML file to control how </w:t>
+      </w:r>
+      <w:proofErr w:type="spellStart"/>
+      <w:r>
+        <w:t>DownloadPodcasts</w:t>
+      </w:r>
+      <w:proofErr w:type="spellEnd"/>
+      <w:r>
+        <w:t xml:space="preserve"> will work. For example if your control file is called MyPhone.XML then the command line would be</w:t>
+      </w:r>
+    </w:p>
+    <w:p>
+      <w:pPr>
+        <w:pStyle w:val="Code"/>
+      </w:pPr>
+      <w:r>
+        <w:t>DownloadPodcasts MyPhone.xml</w:t>
       </w:r>
     </w:p>
     <w:p>
       <w:pPr>
         <w:pStyle w:val="Heading1"/>
       </w:pPr>
-      <w:bookmarkStart w:id="26" w:name="_Toc83389367"/>
-      <w:proofErr w:type="spellStart"/>
-      <w:r>
-        <w:t>DownloadPodcasts</w:t>
-      </w:r>
-      <w:bookmarkEnd w:id="26"/>
-      <w:proofErr w:type="spellEnd"/>
-    </w:p>
-    <w:p>
-      <w:proofErr w:type="spellStart"/>
-      <w:r>
-        <w:t>DownloadPodcasts</w:t>
-      </w:r>
-      <w:proofErr w:type="spellEnd"/>
-      <w:r>
-        <w:t xml:space="preserve"> is the command to be used to download media from all the feed </w:t>
-      </w:r>
-      <w:proofErr w:type="spellStart"/>
-      <w:r>
-        <w:t>urls</w:t>
-      </w:r>
-      <w:proofErr w:type="spellEnd"/>
-      <w:r>
-        <w:t xml:space="preserve"> specified </w:t>
-      </w:r>
-      <w:proofErr w:type="spellStart"/>
-      <w:r>
-        <w:t>int</w:t>
-      </w:r>
-      <w:proofErr w:type="spellEnd"/>
-      <w:r>
-        <w:t xml:space="preserve"> he control file. You need to have internet connectivity for this command to work.</w:t>
+      <w:bookmarkStart w:id="28" w:name="_Toc83389370"/>
+      <w:proofErr w:type="spellStart"/>
+      <w:r>
+        <w:t>SyncPodcasts</w:t>
+      </w:r>
+      <w:bookmarkEnd w:id="28"/>
+      <w:proofErr w:type="spellEnd"/>
+    </w:p>
+    <w:p>
+      <w:proofErr w:type="spellStart"/>
+      <w:r>
+        <w:t>SyncPodcasts</w:t>
+      </w:r>
+      <w:proofErr w:type="spellEnd"/>
+      <w:r>
+        <w:t xml:space="preserve"> is the command that will copy digital media from a source location to a destination.</w:t>
       </w:r>
     </w:p>
     <w:p>
       <w:pPr>
         <w:pStyle w:val="Heading2"/>
       </w:pPr>
-      <w:bookmarkStart w:id="27" w:name="_Toc83389368"/>
+      <w:bookmarkStart w:id="29" w:name="_Toc83389371"/>
       <w:r>
         <w:t>Typical Usage</w:t>
       </w:r>
-      <w:bookmarkEnd w:id="27"/>
-    </w:p>
-    <w:p>
-      <w:r>
-        <w:t xml:space="preserve">Use this command to download podcasts either directly to a media playing device attached to your computer or to download media to your computer and then use </w:t>
-      </w:r>
+      <w:bookmarkEnd w:id="29"/>
+    </w:p>
+    <w:p>
       <w:proofErr w:type="spellStart"/>
       <w:r>
         <w:t>SyncPodcasts</w:t>
       </w:r>
       <w:proofErr w:type="spellEnd"/>
       <w:r>
-        <w:t xml:space="preserve"> to copy a subset to your media player.</w:t>
+        <w:t xml:space="preserve"> is typically used when you have a large number of digital media files and you want to transfer a subset of these files to a removable drive. Only files that are not present in the destination are copied, any files that have been removed in the source are also removed in the destination. </w:t>
       </w:r>
     </w:p>
     <w:p>
       <w:pPr>
         <w:pStyle w:val="Heading2"/>
       </w:pPr>
-      <w:bookmarkStart w:id="28" w:name="_Toc83389369"/>
+      <w:bookmarkStart w:id="30" w:name="_Toc83389372"/>
       <w:r>
         <w:t>Command Line</w:t>
       </w:r>
-      <w:bookmarkEnd w:id="28"/>
-    </w:p>
-    <w:p>
-      <w:r>
-        <w:t xml:space="preserve">The command line to run </w:t>
-      </w:r>
-      <w:proofErr w:type="spellStart"/>
-      <w:r>
-        <w:t>DownloadPodcasts</w:t>
-      </w:r>
-      <w:proofErr w:type="spellEnd"/>
-      <w:r>
-        <w:t xml:space="preserve"> is</w:t>
-      </w:r>
-    </w:p>
-    <w:p>
-      <w:pPr>
-        <w:pStyle w:val="Code"/>
-      </w:pPr>
-      <w:r>
-        <w:t>DownloadPodcasts &lt;controlfile&gt;</w:t>
-      </w:r>
-    </w:p>
-    <w:p>
-      <w:pPr>
-        <w:pStyle w:val="Code"/>
-      </w:pPr>
-    </w:p>
-    <w:p>
-      <w:r>
-        <w:t>Where &lt;</w:t>
-      </w:r>
-      <w:proofErr w:type="spellStart"/>
-      <w:r>
-        <w:t>controlfile</w:t>
-      </w:r>
-      <w:proofErr w:type="spellEnd"/>
-      <w:r>
-        <w:t xml:space="preserve">&gt; is the filename of the XML file to control how </w:t>
-      </w:r>
-      <w:proofErr w:type="spellStart"/>
-      <w:r>
-        <w:t>DownloadPodcasts</w:t>
-      </w:r>
-      <w:proofErr w:type="spellEnd"/>
-      <w:r>
-        <w:t xml:space="preserve"> will work. For example if your control file is called MyPhone.XML then the command line would be</w:t>
-      </w:r>
-    </w:p>
-    <w:p>
-      <w:pPr>
-        <w:pStyle w:val="Code"/>
-      </w:pPr>
-      <w:r>
-        <w:t>DownloadPodcasts MyPhone.xml</w:t>
-      </w:r>
-    </w:p>
-    <w:p>
-      <w:pPr>
-        <w:pStyle w:val="Heading1"/>
-      </w:pPr>
-      <w:bookmarkStart w:id="29" w:name="_Toc83389370"/>
-      <w:proofErr w:type="spellStart"/>
-      <w:r>
-        <w:t>SyncPodcasts</w:t>
-      </w:r>
-      <w:bookmarkEnd w:id="29"/>
-      <w:proofErr w:type="spellEnd"/>
-    </w:p>
-    <w:p>
-      <w:proofErr w:type="spellStart"/>
-      <w:r>
-        <w:t>SyncPodcasts</w:t>
-      </w:r>
-      <w:proofErr w:type="spellEnd"/>
-      <w:r>
-        <w:t xml:space="preserve"> is the command that will copy digital media from a source location to a destination.</w:t>
-      </w:r>
-    </w:p>
-    <w:p>
-      <w:pPr>
-        <w:pStyle w:val="Heading2"/>
-      </w:pPr>
-      <w:bookmarkStart w:id="30" w:name="_Toc83389371"/>
-      <w:r>
-        <w:t>Typical Usage</w:t>
-      </w:r>
       <w:bookmarkEnd w:id="30"/>
-    </w:p>
-    <w:p>
-      <w:proofErr w:type="spellStart"/>
-      <w:r>
-        <w:t>SyncPodcasts</w:t>
-      </w:r>
-      <w:proofErr w:type="spellEnd"/>
-      <w:r>
-        <w:t xml:space="preserve"> is typically used when you have a large number of digital media files and you want to transfer a subset of these files to a removable drive. Only files that are not present in the destination are copied, any files that have been removed in the source are also removed in the destination. </w:t>
-      </w:r>
-    </w:p>
-    <w:p>
-      <w:pPr>
-        <w:pStyle w:val="Heading2"/>
-      </w:pPr>
-      <w:bookmarkStart w:id="31" w:name="_Toc83389372"/>
-      <w:r>
-        <w:t>Command Line</w:t>
-      </w:r>
-      <w:bookmarkEnd w:id="31"/>
     </w:p>
     <w:p>
       <w:r>
@@ -9584,13 +9589,39 @@
       <w:pPr>
         <w:pStyle w:val="Heading1"/>
       </w:pPr>
-      <w:bookmarkStart w:id="32" w:name="_Toc83389373"/>
+      <w:bookmarkStart w:id="31" w:name="_Toc83389373"/>
       <w:proofErr w:type="spellStart"/>
       <w:r>
         <w:t>PurgePodcasts</w:t>
       </w:r>
+      <w:bookmarkEnd w:id="31"/>
+      <w:proofErr w:type="spellEnd"/>
+    </w:p>
+    <w:p>
+      <w:proofErr w:type="spellStart"/>
+      <w:r>
+        <w:t>PurgePodcasts</w:t>
+      </w:r>
+      <w:proofErr w:type="spellEnd"/>
+      <w:r>
+        <w:t xml:space="preserve"> is the command that will </w:t>
+      </w:r>
+      <w:r>
+        <w:t>remove old podcasts that have been downloaded</w:t>
+      </w:r>
+      <w:r>
+        <w:t xml:space="preserve"> </w:t>
+      </w:r>
+    </w:p>
+    <w:p>
+      <w:pPr>
+        <w:pStyle w:val="Heading2"/>
+      </w:pPr>
+      <w:bookmarkStart w:id="32" w:name="_Toc83389374"/>
+      <w:r>
+        <w:t>Typical Usage</w:t>
+      </w:r>
       <w:bookmarkEnd w:id="32"/>
-      <w:proofErr w:type="spellEnd"/>
     </w:p>
     <w:p>
       <w:proofErr w:type="spellStart"/>
@@ -9599,59 +9630,157 @@
       </w:r>
       <w:proofErr w:type="spellEnd"/>
       <w:r>
-        <w:t xml:space="preserve"> is the command that will </w:t>
-      </w:r>
-      <w:r>
-        <w:t>remove old podcasts that have been downloaded</w:t>
-      </w:r>
-      <w:r>
         <w:t xml:space="preserve"> </w:t>
       </w:r>
+      <w:r>
+        <w:t xml:space="preserve">is typically used </w:t>
+      </w:r>
+      <w:r>
+        <w:t>to remove old downloads</w:t>
+      </w:r>
+      <w:r>
+        <w:t>.</w:t>
+      </w:r>
+      <w:r>
+        <w:t xml:space="preserve"> The number of days it takes to be considered to be old is configured in the control file on a fed by feed basis, you can also disable the purging in any feed.</w:t>
+      </w:r>
+      <w:r>
+        <w:t xml:space="preserve"> </w:t>
+      </w:r>
     </w:p>
     <w:p>
       <w:pPr>
         <w:pStyle w:val="Heading2"/>
       </w:pPr>
-      <w:bookmarkStart w:id="33" w:name="_Toc83389374"/>
+      <w:bookmarkStart w:id="33" w:name="_Toc83389375"/>
+      <w:r>
+        <w:t>Command Line</w:t>
+      </w:r>
+      <w:bookmarkEnd w:id="33"/>
+    </w:p>
+    <w:p>
+      <w:r>
+        <w:t xml:space="preserve">The command line to run </w:t>
+      </w:r>
+      <w:proofErr w:type="spellStart"/>
+      <w:r>
+        <w:t>PurgePodcasts</w:t>
+      </w:r>
+      <w:proofErr w:type="spellEnd"/>
+      <w:r>
+        <w:t xml:space="preserve"> </w:t>
+      </w:r>
+      <w:r>
+        <w:t>is</w:t>
+      </w:r>
+    </w:p>
+    <w:p>
+      <w:pPr>
+        <w:pStyle w:val="Code"/>
+      </w:pPr>
+      <w:r>
+        <w:t>PurgePodcasts</w:t>
+      </w:r>
+      <w:r>
+        <w:t xml:space="preserve"> &lt;controlfile&gt;</w:t>
+      </w:r>
+    </w:p>
+    <w:p>
+      <w:pPr>
+        <w:pStyle w:val="Code"/>
+      </w:pPr>
+    </w:p>
+    <w:p>
+      <w:r>
+        <w:t>Where &lt;</w:t>
+      </w:r>
+      <w:proofErr w:type="spellStart"/>
+      <w:r>
+        <w:t>controlfile</w:t>
+      </w:r>
+      <w:proofErr w:type="spellEnd"/>
+      <w:r>
+        <w:t xml:space="preserve">&gt; is the filename of the XML file to control how </w:t>
+      </w:r>
+      <w:proofErr w:type="spellStart"/>
+      <w:r>
+        <w:t>PurgePodcasts</w:t>
+      </w:r>
+      <w:proofErr w:type="spellEnd"/>
+      <w:r>
+        <w:t xml:space="preserve"> </w:t>
+      </w:r>
+      <w:r>
+        <w:t>will work. For example if your control file is called MyPhone.XML then the command line would be</w:t>
+      </w:r>
+    </w:p>
+    <w:p>
+      <w:pPr>
+        <w:pStyle w:val="Code"/>
+      </w:pPr>
+      <w:r>
+        <w:t xml:space="preserve">PurgePodcasts </w:t>
+      </w:r>
+      <w:r>
+        <w:t>MyPhone.xml</w:t>
+      </w:r>
+    </w:p>
+    <w:p>
+      <w:pPr>
+        <w:pStyle w:val="Code"/>
+      </w:pPr>
+    </w:p>
+    <w:p>
+      <w:pPr>
+        <w:pStyle w:val="Heading1"/>
+      </w:pPr>
+      <w:bookmarkStart w:id="34" w:name="_Toc83389376"/>
+      <w:proofErr w:type="spellStart"/>
+      <w:r>
+        <w:t>GeneratePlaylist</w:t>
+      </w:r>
+      <w:bookmarkEnd w:id="34"/>
+      <w:proofErr w:type="spellEnd"/>
+    </w:p>
+    <w:p>
+      <w:proofErr w:type="spellStart"/>
+      <w:r>
+        <w:t>GeneratePlaylist</w:t>
+      </w:r>
+      <w:proofErr w:type="spellEnd"/>
+      <w:r>
+        <w:t xml:space="preserve"> is the command that will create a playlist file from a folder structure </w:t>
+      </w:r>
+    </w:p>
+    <w:p>
+      <w:pPr>
+        <w:pStyle w:val="Heading2"/>
+      </w:pPr>
+      <w:bookmarkStart w:id="35" w:name="_Toc83389377"/>
       <w:r>
         <w:t>Typical Usage</w:t>
       </w:r>
-      <w:bookmarkEnd w:id="33"/>
-    </w:p>
-    <w:p>
-      <w:proofErr w:type="spellStart"/>
-      <w:r>
-        <w:t>PurgePodcasts</w:t>
-      </w:r>
-      <w:proofErr w:type="spellEnd"/>
-      <w:r>
-        <w:t xml:space="preserve"> </w:t>
-      </w:r>
-      <w:r>
-        <w:t xml:space="preserve">is typically used </w:t>
-      </w:r>
-      <w:r>
-        <w:t>to remove old downloads</w:t>
-      </w:r>
-      <w:r>
-        <w:t>.</w:t>
-      </w:r>
-      <w:r>
-        <w:t xml:space="preserve"> The number of days it takes to be considered to be old is configured in the control file on a fed by feed basis, you can also disable the purging in any feed.</w:t>
-      </w:r>
-      <w:r>
-        <w:t xml:space="preserve"> </w:t>
+      <w:bookmarkEnd w:id="35"/>
+    </w:p>
+    <w:p>
+      <w:proofErr w:type="spellStart"/>
+      <w:r>
+        <w:t>GeneratePlaylist</w:t>
+      </w:r>
+      <w:proofErr w:type="spellEnd"/>
+      <w:r>
+        <w:t xml:space="preserve"> is typically used when you have a large number of digital media files that you have copied to a location and you would like to generate a playlist for all the files. </w:t>
       </w:r>
     </w:p>
     <w:p>
       <w:pPr>
         <w:pStyle w:val="Heading2"/>
       </w:pPr>
-      <w:bookmarkStart w:id="34" w:name="_Toc83389375"/>
+      <w:bookmarkStart w:id="36" w:name="_Toc83389378"/>
       <w:r>
         <w:t>Command Line</w:t>
       </w:r>
-      <w:bookmarkEnd w:id="34"/>
+      <w:bookmarkEnd w:id="36"/>
     </w:p>
     <w:p>
       <w:r>
@@ -9659,25 +9788,19 @@
       </w:r>
       <w:proofErr w:type="spellStart"/>
       <w:r>
-        <w:t>PurgePodcasts</w:t>
-      </w:r>
-      <w:proofErr w:type="spellEnd"/>
-      <w:r>
-        <w:t xml:space="preserve"> </w:t>
-      </w:r>
-      <w:r>
-        <w:t>is</w:t>
-      </w:r>
-    </w:p>
-    <w:p>
-      <w:pPr>
-        <w:pStyle w:val="Code"/>
-      </w:pPr>
-      <w:r>
-        <w:t>PurgePodcasts</w:t>
-      </w:r>
-      <w:r>
-        <w:t xml:space="preserve"> &lt;controlfile&gt;</w:t>
+        <w:t>GeneratePlaylist</w:t>
+      </w:r>
+      <w:proofErr w:type="spellEnd"/>
+      <w:r>
+        <w:t xml:space="preserve"> is</w:t>
+      </w:r>
+    </w:p>
+    <w:p>
+      <w:pPr>
+        <w:pStyle w:val="Code"/>
+      </w:pPr>
+      <w:r>
+        <w:t>GeneratePlaylist &lt;controlfile&gt;</w:t>
       </w:r>
     </w:p>
     <w:p>
@@ -9699,211 +9822,93 @@
       </w:r>
       <w:proofErr w:type="spellStart"/>
       <w:r>
-        <w:t>PurgePodcasts</w:t>
-      </w:r>
-      <w:proofErr w:type="spellEnd"/>
-      <w:r>
-        <w:t xml:space="preserve"> </w:t>
-      </w:r>
-      <w:r>
-        <w:t>will work. For example if your control file is called MyPhone.XML then the command line would be</w:t>
-      </w:r>
-    </w:p>
-    <w:p>
-      <w:pPr>
-        <w:pStyle w:val="Code"/>
-      </w:pPr>
-      <w:r>
-        <w:t xml:space="preserve">PurgePodcasts </w:t>
-      </w:r>
-      <w:r>
-        <w:t>MyPhone.xml</w:t>
-      </w:r>
-    </w:p>
-    <w:p>
-      <w:pPr>
-        <w:pStyle w:val="Code"/>
-      </w:pPr>
+        <w:t>GeneratePlaylist</w:t>
+      </w:r>
+      <w:proofErr w:type="spellEnd"/>
+      <w:r>
+        <w:t xml:space="preserve"> will work. For example if your control file is called MyPhone.XML then the command line would be</w:t>
+      </w:r>
+    </w:p>
+    <w:p>
+      <w:pPr>
+        <w:pStyle w:val="Code"/>
+      </w:pPr>
+      <w:r>
+        <w:t>GeneratePlaylist MyPhone.xml</w:t>
+      </w:r>
+    </w:p>
+    <w:p>
+      <w:pPr>
+        <w:pStyle w:val="Code"/>
+      </w:pPr>
+    </w:p>
+    <w:p>
+      <w:proofErr w:type="spellStart"/>
+      <w:r>
+        <w:t>GeneratePlaylist</w:t>
+      </w:r>
+      <w:proofErr w:type="spellEnd"/>
+      <w:r>
+        <w:t xml:space="preserve"> is the action performed by </w:t>
+      </w:r>
+      <w:proofErr w:type="spellStart"/>
+      <w:r>
+        <w:t>SyncPodcasts</w:t>
+      </w:r>
+      <w:proofErr w:type="spellEnd"/>
+      <w:r>
+        <w:t xml:space="preserve"> after all the copying has been done.</w:t>
+      </w:r>
+    </w:p>
+    <w:p>
+      <w:r>
+        <w:br w:type="page"/>
+      </w:r>
     </w:p>
     <w:p>
       <w:pPr>
         <w:pStyle w:val="Heading1"/>
       </w:pPr>
-      <w:bookmarkStart w:id="35" w:name="_Toc83389376"/>
-      <w:proofErr w:type="spellStart"/>
-      <w:r>
-        <w:t>GeneratePlaylist</w:t>
-      </w:r>
-      <w:bookmarkEnd w:id="35"/>
-      <w:proofErr w:type="spellEnd"/>
-    </w:p>
-    <w:p>
-      <w:proofErr w:type="spellStart"/>
-      <w:r>
-        <w:t>GeneratePlaylist</w:t>
-      </w:r>
-      <w:proofErr w:type="spellEnd"/>
-      <w:r>
-        <w:t xml:space="preserve"> is the command that will create a playlist file from a folder structure </w:t>
-      </w:r>
-    </w:p>
-    <w:p>
-      <w:pPr>
-        <w:pStyle w:val="Heading2"/>
-      </w:pPr>
-      <w:bookmarkStart w:id="36" w:name="_Toc83389377"/>
-      <w:r>
-        <w:t>Typical Usage</w:t>
-      </w:r>
-      <w:bookmarkEnd w:id="36"/>
-    </w:p>
-    <w:p>
-      <w:proofErr w:type="spellStart"/>
-      <w:r>
-        <w:t>GeneratePlaylist</w:t>
-      </w:r>
-      <w:proofErr w:type="spellEnd"/>
-      <w:r>
-        <w:t xml:space="preserve"> is typically used when you have a large number of digital media files that you have copied to a location and you would like to generate a playlist for all the files. </w:t>
-      </w:r>
-    </w:p>
-    <w:p>
-      <w:pPr>
-        <w:pStyle w:val="Heading2"/>
-      </w:pPr>
-      <w:bookmarkStart w:id="37" w:name="_Toc83389378"/>
-      <w:r>
-        <w:t>Command Line</w:t>
-      </w:r>
-      <w:bookmarkEnd w:id="37"/>
-    </w:p>
-    <w:p>
-      <w:r>
-        <w:t xml:space="preserve">The command line to run </w:t>
-      </w:r>
-      <w:proofErr w:type="spellStart"/>
-      <w:r>
-        <w:t>GeneratePlaylist</w:t>
-      </w:r>
-      <w:proofErr w:type="spellEnd"/>
-      <w:r>
-        <w:t xml:space="preserve"> is</w:t>
-      </w:r>
-    </w:p>
-    <w:p>
-      <w:pPr>
-        <w:pStyle w:val="Code"/>
-      </w:pPr>
-      <w:r>
-        <w:t>GeneratePlaylist &lt;controlfile&gt;</w:t>
-      </w:r>
-    </w:p>
-    <w:p>
-      <w:pPr>
-        <w:pStyle w:val="Code"/>
-      </w:pPr>
-    </w:p>
-    <w:p>
-      <w:r>
-        <w:t>Where &lt;</w:t>
-      </w:r>
-      <w:proofErr w:type="spellStart"/>
-      <w:r>
-        <w:t>controlfile</w:t>
-      </w:r>
-      <w:proofErr w:type="spellEnd"/>
-      <w:r>
-        <w:t xml:space="preserve">&gt; is the filename of the XML file to control how </w:t>
-      </w:r>
-      <w:proofErr w:type="spellStart"/>
-      <w:r>
-        <w:t>GeneratePlaylist</w:t>
-      </w:r>
-      <w:proofErr w:type="spellEnd"/>
-      <w:r>
-        <w:t xml:space="preserve"> will work. For example if your control file is called MyPhone.XML then the command line would be</w:t>
-      </w:r>
-    </w:p>
-    <w:p>
-      <w:pPr>
-        <w:pStyle w:val="Code"/>
-      </w:pPr>
-      <w:r>
-        <w:t>GeneratePlaylist MyPhone.xml</w:t>
-      </w:r>
-    </w:p>
-    <w:p>
-      <w:pPr>
-        <w:pStyle w:val="Code"/>
-      </w:pPr>
-    </w:p>
-    <w:p>
-      <w:proofErr w:type="spellStart"/>
-      <w:r>
-        <w:t>GeneratePlaylist</w:t>
-      </w:r>
-      <w:proofErr w:type="spellEnd"/>
-      <w:r>
-        <w:t xml:space="preserve"> is the action performed by </w:t>
-      </w:r>
-      <w:proofErr w:type="spellStart"/>
-      <w:r>
-        <w:t>SyncPodcasts</w:t>
-      </w:r>
-      <w:proofErr w:type="spellEnd"/>
-      <w:r>
-        <w:t xml:space="preserve"> after all the copying has been done.</w:t>
-      </w:r>
-    </w:p>
-    <w:p>
-      <w:r>
-        <w:br w:type="page"/>
-      </w:r>
-    </w:p>
-    <w:p>
-      <w:pPr>
-        <w:pStyle w:val="Heading1"/>
-      </w:pPr>
-      <w:bookmarkStart w:id="38" w:name="_Toc83389379"/>
+      <w:bookmarkStart w:id="37" w:name="_Toc83389379"/>
       <w:r>
         <w:lastRenderedPageBreak/>
         <w:t>Using the utilities</w:t>
       </w:r>
+      <w:bookmarkEnd w:id="37"/>
+    </w:p>
+    <w:p>
+      <w:r>
+        <w:t>This section covers how the utilities might be used together to manage podcasts</w:t>
+      </w:r>
+    </w:p>
+    <w:p>
+      <w:pPr>
+        <w:pStyle w:val="Heading2"/>
+      </w:pPr>
+      <w:bookmarkStart w:id="38" w:name="_Ref312421286"/>
+      <w:bookmarkStart w:id="39" w:name="_Toc83389380"/>
+      <w:r>
+        <w:t>Downloading to a PC and then synchronising to a device</w:t>
+      </w:r>
       <w:bookmarkEnd w:id="38"/>
-    </w:p>
-    <w:p>
-      <w:r>
-        <w:t>This section covers how the utilities might be used together to manage podcasts</w:t>
-      </w:r>
-    </w:p>
-    <w:p>
-      <w:pPr>
-        <w:pStyle w:val="Heading2"/>
-      </w:pPr>
-      <w:bookmarkStart w:id="39" w:name="_Ref312421286"/>
-      <w:bookmarkStart w:id="40" w:name="_Toc83389380"/>
-      <w:r>
-        <w:t>Downloading to a PC and then synchronising to a device</w:t>
-      </w:r>
       <w:bookmarkEnd w:id="39"/>
+    </w:p>
+    <w:p>
+      <w:r>
+        <w:t>You want to download podcasts using a windows PC (either downloading to the hard disk or a memory stick) and then sync to a device.</w:t>
+      </w:r>
+    </w:p>
+    <w:p>
+      <w:pPr>
+        <w:pStyle w:val="Heading3"/>
+      </w:pPr>
+      <w:bookmarkStart w:id="40" w:name="_Ref312421367"/>
+      <w:bookmarkStart w:id="41" w:name="_Toc83389381"/>
+      <w:r>
+        <w:t>Setting up</w:t>
+      </w:r>
       <w:bookmarkEnd w:id="40"/>
-    </w:p>
-    <w:p>
-      <w:r>
-        <w:t>You want to download podcasts using a windows PC (either downloading to the hard disk or a memory stick) and then sync to a device.</w:t>
-      </w:r>
-    </w:p>
-    <w:p>
-      <w:pPr>
-        <w:pStyle w:val="Heading3"/>
-      </w:pPr>
-      <w:bookmarkStart w:id="41" w:name="_Ref312421367"/>
-      <w:bookmarkStart w:id="42" w:name="_Toc83389381"/>
-      <w:r>
-        <w:t>Setting up</w:t>
-      </w:r>
       <w:bookmarkEnd w:id="41"/>
-      <w:bookmarkEnd w:id="42"/>
     </w:p>
     <w:p>
       <w:r>
@@ -9993,11 +9998,11 @@
       <w:pPr>
         <w:pStyle w:val="Heading3"/>
       </w:pPr>
-      <w:bookmarkStart w:id="43" w:name="_Toc83389382"/>
+      <w:bookmarkStart w:id="42" w:name="_Toc83389382"/>
       <w:r>
         <w:t>Key elements in the control file</w:t>
       </w:r>
-      <w:bookmarkEnd w:id="43"/>
+      <w:bookmarkEnd w:id="42"/>
     </w:p>
     <w:p>
       <w:r>
@@ -10657,11 +10662,11 @@
       <w:pPr>
         <w:pStyle w:val="Heading3"/>
       </w:pPr>
-      <w:bookmarkStart w:id="44" w:name="_Toc83389383"/>
+      <w:bookmarkStart w:id="43" w:name="_Toc83389383"/>
       <w:r>
         <w:t>Workflow</w:t>
       </w:r>
-      <w:bookmarkEnd w:id="44"/>
+      <w:bookmarkEnd w:id="43"/>
     </w:p>
     <w:p>
       <w:r>
@@ -10756,77 +10761,77 @@
       <w:pPr>
         <w:pStyle w:val="Heading2"/>
       </w:pPr>
-      <w:bookmarkStart w:id="45" w:name="_Toc83389384"/>
+      <w:bookmarkStart w:id="44" w:name="_Toc83389384"/>
       <w:r>
         <w:t>Downloading to a PC and then synchronising to a device – alternative strategy</w:t>
       </w:r>
+      <w:bookmarkEnd w:id="44"/>
+    </w:p>
+    <w:p>
+      <w:r>
+        <w:t xml:space="preserve">This is similar to </w:t>
+      </w:r>
+      <w:r>
+        <w:fldChar w:fldCharType="begin"/>
+      </w:r>
+      <w:r>
+        <w:instrText xml:space="preserve"> REF _Ref312421286 \r \h </w:instrText>
+      </w:r>
+      <w:r>
+        <w:fldChar w:fldCharType="separate"/>
+      </w:r>
+      <w:r>
+        <w:t>7.1</w:t>
+      </w:r>
+      <w:r>
+        <w:fldChar w:fldCharType="end"/>
+      </w:r>
+      <w:r>
+        <w:t xml:space="preserve"> but with a different approach to file management.</w:t>
+      </w:r>
+    </w:p>
+    <w:p>
+      <w:pPr>
+        <w:pStyle w:val="Heading3"/>
+      </w:pPr>
+      <w:bookmarkStart w:id="45" w:name="_Toc83389385"/>
+      <w:r>
+        <w:t>Setting up</w:t>
+      </w:r>
       <w:bookmarkEnd w:id="45"/>
     </w:p>
     <w:p>
       <w:r>
-        <w:t xml:space="preserve">This is similar to </w:t>
+        <w:t xml:space="preserve">The setup for this strategy is exactly the same as </w:t>
       </w:r>
       <w:r>
         <w:fldChar w:fldCharType="begin"/>
       </w:r>
       <w:r>
-        <w:instrText xml:space="preserve"> REF _Ref312421286 \r \h </w:instrText>
+        <w:instrText xml:space="preserve"> REF _Ref312421367 \r \h </w:instrText>
       </w:r>
       <w:r>
         <w:fldChar w:fldCharType="separate"/>
       </w:r>
       <w:r>
-        <w:t>7.1</w:t>
+        <w:t>7.1.1</w:t>
       </w:r>
       <w:r>
         <w:fldChar w:fldCharType="end"/>
       </w:r>
       <w:r>
-        <w:t xml:space="preserve"> but with a different approach to file management.</w:t>
+        <w:t>.</w:t>
       </w:r>
     </w:p>
     <w:p>
       <w:pPr>
         <w:pStyle w:val="Heading3"/>
       </w:pPr>
-      <w:bookmarkStart w:id="46" w:name="_Toc83389385"/>
-      <w:r>
-        <w:t>Setting up</w:t>
+      <w:bookmarkStart w:id="46" w:name="_Toc83389386"/>
+      <w:r>
+        <w:t>Key elements in the control file</w:t>
       </w:r>
       <w:bookmarkEnd w:id="46"/>
-    </w:p>
-    <w:p>
-      <w:r>
-        <w:t xml:space="preserve">The setup for this strategy is exactly the same as </w:t>
-      </w:r>
-      <w:r>
-        <w:fldChar w:fldCharType="begin"/>
-      </w:r>
-      <w:r>
-        <w:instrText xml:space="preserve"> REF _Ref312421367 \r \h </w:instrText>
-      </w:r>
-      <w:r>
-        <w:fldChar w:fldCharType="separate"/>
-      </w:r>
-      <w:r>
-        <w:t>7.1.1</w:t>
-      </w:r>
-      <w:r>
-        <w:fldChar w:fldCharType="end"/>
-      </w:r>
-      <w:r>
-        <w:t>.</w:t>
-      </w:r>
-    </w:p>
-    <w:p>
-      <w:pPr>
-        <w:pStyle w:val="Heading3"/>
-      </w:pPr>
-      <w:bookmarkStart w:id="47" w:name="_Toc83389386"/>
-      <w:r>
-        <w:t>Key elements in the control file</w:t>
-      </w:r>
-      <w:bookmarkEnd w:id="47"/>
     </w:p>
     <w:p>
       <w:r>
@@ -11167,11 +11172,11 @@
       <w:pPr>
         <w:pStyle w:val="Heading3"/>
       </w:pPr>
-      <w:bookmarkStart w:id="48" w:name="_Toc83389387"/>
+      <w:bookmarkStart w:id="47" w:name="_Toc83389387"/>
       <w:r>
         <w:t>Workflow</w:t>
       </w:r>
-      <w:bookmarkEnd w:id="48"/>
+      <w:bookmarkEnd w:id="47"/>
     </w:p>
     <w:p>
       <w:r>
@@ -11234,63 +11239,63 @@
       <w:pPr>
         <w:pStyle w:val="Heading2"/>
       </w:pPr>
-      <w:bookmarkStart w:id="49" w:name="_Toc83389388"/>
+      <w:bookmarkStart w:id="48" w:name="_Toc83389388"/>
       <w:r>
         <w:t xml:space="preserve">Download directly to a flash drive or </w:t>
       </w:r>
       <w:r>
         <w:t>media player</w:t>
       </w:r>
+      <w:bookmarkEnd w:id="48"/>
+    </w:p>
+    <w:p>
+      <w:r>
+        <w:t>You want to download podcasts directly to a memory device for example so that you always have a selection of podcasts on your player but are not bothered about keeping episodes.</w:t>
+      </w:r>
+    </w:p>
+    <w:p>
+      <w:pPr>
+        <w:pStyle w:val="Heading3"/>
+      </w:pPr>
+      <w:bookmarkStart w:id="49" w:name="_Toc83389389"/>
+      <w:r>
+        <w:t>Setting up</w:t>
+      </w:r>
       <w:bookmarkEnd w:id="49"/>
     </w:p>
     <w:p>
       <w:r>
-        <w:t>You want to download podcasts directly to a memory device for example so that you always have a selection of podcasts on your player but are not bothered about keeping episodes.</w:t>
+        <w:t xml:space="preserve">This is the same as the setup for </w:t>
+      </w:r>
+      <w:proofErr w:type="gramStart"/>
+      <w:r>
+        <w:t>7.1</w:t>
+      </w:r>
+      <w:r>
+        <w:t>,</w:t>
+      </w:r>
+      <w:proofErr w:type="gramEnd"/>
+      <w:r>
+        <w:t xml:space="preserve"> we copy </w:t>
+      </w:r>
+      <w:proofErr w:type="spellStart"/>
+      <w:r>
+        <w:t>PodcastUtilities</w:t>
+      </w:r>
+      <w:proofErr w:type="spellEnd"/>
+      <w:r>
+        <w:t xml:space="preserve"> to the root folder of the media player / flash drive.</w:t>
       </w:r>
     </w:p>
     <w:p>
       <w:pPr>
         <w:pStyle w:val="Heading3"/>
       </w:pPr>
-      <w:bookmarkStart w:id="50" w:name="_Toc83389389"/>
-      <w:r>
-        <w:t>Setting up</w:t>
+      <w:bookmarkStart w:id="50" w:name="_Toc83389390"/>
+      <w:r>
+        <w:t>Key elements in the control file</w:t>
       </w:r>
       <w:bookmarkEnd w:id="50"/>
-    </w:p>
-    <w:p>
-      <w:r>
-        <w:t xml:space="preserve">This is the same as the setup for </w:t>
-      </w:r>
-      <w:proofErr w:type="gramStart"/>
-      <w:r>
-        <w:t>7.1</w:t>
-      </w:r>
-      <w:r>
-        <w:t>,</w:t>
-      </w:r>
-      <w:proofErr w:type="gramEnd"/>
-      <w:r>
-        <w:t xml:space="preserve"> we copy </w:t>
-      </w:r>
-      <w:proofErr w:type="spellStart"/>
-      <w:r>
-        <w:t>PodcastUtilities</w:t>
-      </w:r>
-      <w:proofErr w:type="spellEnd"/>
-      <w:r>
-        <w:t xml:space="preserve"> to the root folder of the media player / flash drive.</w:t>
-      </w:r>
-    </w:p>
-    <w:p>
-      <w:pPr>
-        <w:pStyle w:val="Heading3"/>
-      </w:pPr>
-      <w:bookmarkStart w:id="51" w:name="_Toc83389390"/>
-      <w:r>
-        <w:t>Key elements in the control file</w:t>
-      </w:r>
-      <w:bookmarkEnd w:id="51"/>
     </w:p>
     <w:p>
       <w:r>
@@ -11692,11 +11697,11 @@
       <w:pPr>
         <w:pStyle w:val="Heading3"/>
       </w:pPr>
-      <w:bookmarkStart w:id="52" w:name="_Toc83389391"/>
+      <w:bookmarkStart w:id="51" w:name="_Toc83389391"/>
       <w:r>
         <w:t>Workflow</w:t>
       </w:r>
-      <w:bookmarkEnd w:id="52"/>
+      <w:bookmarkEnd w:id="51"/>
     </w:p>
     <w:p>
       <w:r>
@@ -11759,34 +11764,34 @@
       <w:pPr>
         <w:pStyle w:val="Heading1"/>
       </w:pPr>
-      <w:bookmarkStart w:id="53" w:name="_Toc83389392"/>
+      <w:bookmarkStart w:id="52" w:name="_Toc83389392"/>
       <w:r>
         <w:t>Control File Format</w:t>
       </w:r>
+      <w:bookmarkEnd w:id="52"/>
+    </w:p>
+    <w:p>
+      <w:r>
+        <w:t>All the utilities make use of a control file to control how they operate. The format of the control file is XML, so all &lt;elements&gt; must have a closing element &lt;/elements&gt;</w:t>
+      </w:r>
+      <w:proofErr w:type="gramStart"/>
+      <w:r>
+        <w:t>The</w:t>
+      </w:r>
+      <w:proofErr w:type="gramEnd"/>
+      <w:r>
+        <w:t xml:space="preserve"> root element of the file is &lt;podcasts&gt;</w:t>
+      </w:r>
+    </w:p>
+    <w:p>
+      <w:pPr>
+        <w:pStyle w:val="Heading2"/>
+      </w:pPr>
+      <w:bookmarkStart w:id="53" w:name="_Toc83389393"/>
+      <w:r>
+        <w:t>Example Control File</w:t>
+      </w:r>
       <w:bookmarkEnd w:id="53"/>
-    </w:p>
-    <w:p>
-      <w:r>
-        <w:t>All the utilities make use of a control file to control how they operate. The format of the control file is XML, so all &lt;elements&gt; must have a closing element &lt;/elements&gt;</w:t>
-      </w:r>
-      <w:proofErr w:type="gramStart"/>
-      <w:r>
-        <w:t>The</w:t>
-      </w:r>
-      <w:proofErr w:type="gramEnd"/>
-      <w:r>
-        <w:t xml:space="preserve"> root element of the file is &lt;podcasts&gt;</w:t>
-      </w:r>
-    </w:p>
-    <w:p>
-      <w:pPr>
-        <w:pStyle w:val="Heading2"/>
-      </w:pPr>
-      <w:bookmarkStart w:id="54" w:name="_Toc83389393"/>
-      <w:r>
-        <w:t>Example Control File</w:t>
-      </w:r>
-      <w:bookmarkEnd w:id="54"/>
     </w:p>
     <w:p>
       <w:r>
@@ -12024,6 +12029,16 @@
         <w:pStyle w:val="Code"/>
       </w:pPr>
       <w:r>
+        <w:t xml:space="preserve">        &lt;maximumNumberOfDownloadedItems&gt;5&lt;/maximumNumberOfDownloadedItems&gt;</w:t>
+      </w:r>
+      <w:bookmarkStart w:id="54" w:name="_GoBack"/>
+      <w:bookmarkEnd w:id="54"/>
+    </w:p>
+    <w:p>
+      <w:pPr>
+        <w:pStyle w:val="Code"/>
+      </w:pPr>
+      <w:r>
         <w:t xml:space="preserve">    </w:t>
       </w:r>
       <w:r>
@@ -12081,6 +12096,7 @@
         <w:pStyle w:val="Code"/>
       </w:pPr>
       <w:r>
+        <w:lastRenderedPageBreak/>
         <w:tab/>
         <w:t>&lt;podcast&gt;</w:t>
       </w:r>
@@ -12090,7 +12106,6 @@
         <w:pStyle w:val="Code"/>
       </w:pPr>
       <w:r>
-        <w:lastRenderedPageBreak/>
         <w:t xml:space="preserve">    </w:t>
       </w:r>
       <w:r>
@@ -12408,6 +12423,7 @@
           <w:noProof/>
           <w:lang w:eastAsia="en-GB"/>
         </w:rPr>
+        <w:lastRenderedPageBreak/>
         <w:drawing>
           <wp:inline distT="0" distB="0" distL="0" distR="0" wp14:anchorId="2B141F55" wp14:editId="3E02BAD9">
             <wp:extent cx="1628572" cy="1609524"/>
@@ -12447,7 +12463,6 @@
     </w:p>
     <w:p>
       <w:r>
-        <w:lastRenderedPageBreak/>
         <w:t xml:space="preserve">If it is a relative path (for example “.\media”) it is relative to the current working directory, usually this is the current directory if you are running the utility from a </w:t>
       </w:r>
       <w:proofErr w:type="spellStart"/>
@@ -12610,6 +12625,7 @@
       <w:proofErr w:type="spellStart"/>
       <w:proofErr w:type="gramStart"/>
       <w:r>
+        <w:lastRenderedPageBreak/>
         <w:t>playlistFilename</w:t>
       </w:r>
       <w:bookmarkEnd w:id="58"/>
@@ -12710,75 +12726,258 @@
       <w:proofErr w:type="spellStart"/>
       <w:proofErr w:type="gramStart"/>
       <w:r>
+        <w:t>playlistPathSeparator</w:t>
+      </w:r>
+      <w:bookmarkEnd w:id="60"/>
+      <w:proofErr w:type="spellEnd"/>
+      <w:proofErr w:type="gramEnd"/>
+    </w:p>
+    <w:p>
+      <w:proofErr w:type="gramStart"/>
+      <w:r>
+        <w:t>Separator to use between elements in a playlist item pathname.</w:t>
+      </w:r>
+      <w:proofErr w:type="gramEnd"/>
+      <w:r>
+        <w:t xml:space="preserve"> Default is “\”.</w:t>
+      </w:r>
+      <w:r>
+        <w:t xml:space="preserve"> “\” works well on Windows however “/” works on Windows, Linux and Android.</w:t>
+      </w:r>
+    </w:p>
+    <w:p>
+      <w:pPr>
+        <w:pStyle w:val="Heading4"/>
+      </w:pPr>
+      <w:bookmarkStart w:id="61" w:name="_Toc83389400"/>
+      <w:proofErr w:type="spellStart"/>
+      <w:proofErr w:type="gramStart"/>
+      <w:r>
+        <w:t>freeSpaceToLeaveOnDestinationMB</w:t>
+      </w:r>
+      <w:bookmarkEnd w:id="61"/>
+      <w:proofErr w:type="spellEnd"/>
+      <w:proofErr w:type="gramEnd"/>
+    </w:p>
+    <w:p>
+      <w:r>
+        <w:t>The space in MB to leave in the d</w:t>
+      </w:r>
+      <w:r>
+        <w:t>evice, for example 2000 is 2GB.</w:t>
+      </w:r>
+    </w:p>
+    <w:p>
+      <w:r>
+        <w:t xml:space="preserve">When using </w:t>
+      </w:r>
+      <w:proofErr w:type="spellStart"/>
+      <w:r>
+        <w:t>SyncPodcasts</w:t>
+      </w:r>
+      <w:proofErr w:type="spellEnd"/>
+      <w:r>
+        <w:t xml:space="preserve"> c</w:t>
+      </w:r>
+      <w:r>
+        <w:t xml:space="preserve">opying will stop when there is less that this space left, however if there is less that this space left when </w:t>
+      </w:r>
+      <w:proofErr w:type="spellStart"/>
+      <w:r>
+        <w:t>SyncPodcasts</w:t>
+      </w:r>
+      <w:proofErr w:type="spellEnd"/>
+      <w:r>
+        <w:t xml:space="preserve"> is run then files will not be deleted to free up space.</w:t>
+      </w:r>
+    </w:p>
+    <w:p>
+      <w:r>
+        <w:t xml:space="preserve">When using </w:t>
+      </w:r>
+      <w:proofErr w:type="spellStart"/>
+      <w:r>
+        <w:t>DownloadPodcasts</w:t>
+      </w:r>
+      <w:proofErr w:type="spellEnd"/>
+      <w:r>
+        <w:t xml:space="preserve"> downloading will stop when there is less that this space left.</w:t>
+      </w:r>
+    </w:p>
+    <w:p>
+      <w:pPr>
+        <w:pStyle w:val="Heading4"/>
+      </w:pPr>
+      <w:bookmarkStart w:id="62" w:name="_Toc83389401"/>
+      <w:proofErr w:type="spellStart"/>
+      <w:proofErr w:type="gramStart"/>
+      <w:r>
+        <w:t>sortfield</w:t>
+      </w:r>
+      <w:bookmarkEnd w:id="62"/>
+      <w:proofErr w:type="spellEnd"/>
+      <w:proofErr w:type="gramEnd"/>
+    </w:p>
+    <w:p>
+      <w:r>
+        <w:t>The field to be used to sort the media files. If we want to copy the “first” 5 files of a given podcast then this setting is used to determine which files are first.</w:t>
+      </w:r>
+    </w:p>
+    <w:p>
+      <w:r>
+        <w:t xml:space="preserve">If the value of this setting is </w:t>
+      </w:r>
+      <w:proofErr w:type="spellStart"/>
+      <w:r>
+        <w:t>creationtime</w:t>
+      </w:r>
+      <w:proofErr w:type="spellEnd"/>
+      <w:r>
+        <w:t xml:space="preserve"> (upper or lower case) then the files are sorted by the date and time the file was created otherwise any other valu</w:t>
+      </w:r>
+      <w:r>
+        <w:t>e means they are sorted by name.</w:t>
+      </w:r>
+    </w:p>
+    <w:p>
+      <w:r>
+        <w:t>Many podcasts incorporate a numbering system into the filenames so that using the filename will work fine however sometimes they either have no number or it is a random id in those cases you may want to sort the files on the bases of the date the file was downloaded.</w:t>
+      </w:r>
+    </w:p>
+    <w:p>
+      <w:r>
+        <w:t xml:space="preserve">If you use the </w:t>
+      </w:r>
+      <w:proofErr w:type="spellStart"/>
+      <w:r>
+        <w:t>DownloadPodcasts</w:t>
+      </w:r>
+      <w:proofErr w:type="spellEnd"/>
+      <w:r>
+        <w:t xml:space="preserve"> utility to download files then you can use the </w:t>
+      </w:r>
+      <w:proofErr w:type="spellStart"/>
+      <w:r>
+        <w:t>namingStyle</w:t>
+      </w:r>
+      <w:proofErr w:type="spellEnd"/>
+      <w:r>
+        <w:t xml:space="preserve"> setting to control the filename to ensure that the filename can be sorted by publishing date. </w:t>
+      </w:r>
+    </w:p>
+    <w:p>
+      <w:r>
+        <w:t>This setting can be overridden on a podcast by podcast basis.</w:t>
+      </w:r>
+    </w:p>
+    <w:p>
+      <w:pPr>
+        <w:pStyle w:val="Heading4"/>
+      </w:pPr>
+      <w:bookmarkStart w:id="63" w:name="_Toc83389402"/>
+      <w:proofErr w:type="spellStart"/>
+      <w:proofErr w:type="gramStart"/>
+      <w:r>
+        <w:t>deleteEmptyFolder</w:t>
+      </w:r>
+      <w:bookmarkEnd w:id="63"/>
+      <w:proofErr w:type="spellEnd"/>
+      <w:proofErr w:type="gramEnd"/>
+    </w:p>
+    <w:p>
+      <w:proofErr w:type="spellStart"/>
+      <w:r>
+        <w:t>PurgePodcasts</w:t>
+      </w:r>
+      <w:proofErr w:type="spellEnd"/>
+      <w:r>
+        <w:t xml:space="preserve"> uses this field is used to control the removal of empty folders found in the source. </w:t>
+      </w:r>
+      <w:proofErr w:type="spellStart"/>
+      <w:r>
+        <w:t>SyncPodcasts</w:t>
+      </w:r>
+      <w:proofErr w:type="spellEnd"/>
+      <w:r>
+        <w:t xml:space="preserve"> uses this field to control the removal of empty folders from the destination. TRUE means remove the folder FALSE means leave empty folders.</w:t>
+      </w:r>
+    </w:p>
+    <w:p>
+      <w:r>
+        <w:t xml:space="preserve">A folder is considered to be empty if it only contains downloaded files to be deleted or generated files such as </w:t>
+      </w:r>
+      <w:proofErr w:type="spellStart"/>
+      <w:r>
+        <w:t>thumbs.db</w:t>
+      </w:r>
+      <w:proofErr w:type="spellEnd"/>
+      <w:r>
+        <w:t xml:space="preserve">. If you find a folder does not seem to be deleted then you may need to manually delete state.xml. </w:t>
+      </w:r>
+    </w:p>
+    <w:p>
+      <w:pPr>
+        <w:pStyle w:val="Heading4"/>
+      </w:pPr>
+      <w:bookmarkStart w:id="64" w:name="_Toc83389403"/>
+      <w:proofErr w:type="spellStart"/>
+      <w:proofErr w:type="gramStart"/>
+      <w:r>
         <w:lastRenderedPageBreak/>
-        <w:t>playlistPathSeparator</w:t>
-      </w:r>
-      <w:bookmarkEnd w:id="60"/>
+        <w:t>sortdirection</w:t>
+      </w:r>
+      <w:bookmarkEnd w:id="64"/>
       <w:proofErr w:type="spellEnd"/>
       <w:proofErr w:type="gramEnd"/>
     </w:p>
     <w:p>
+      <w:r>
+        <w:t xml:space="preserve">This field is also used to control the selection of media files, possible values are </w:t>
+      </w:r>
+      <w:proofErr w:type="spellStart"/>
+      <w:r>
+        <w:t>desc</w:t>
+      </w:r>
+      <w:proofErr w:type="spellEnd"/>
+      <w:r>
+        <w:t xml:space="preserve"> or </w:t>
+      </w:r>
+      <w:proofErr w:type="spellStart"/>
       <w:proofErr w:type="gramStart"/>
       <w:r>
-        <w:t>Separator to use between elements in a playlist item pathname.</w:t>
+        <w:t>asc</w:t>
+      </w:r>
+      <w:proofErr w:type="spellEnd"/>
+      <w:r>
+        <w:t xml:space="preserve"> ,</w:t>
       </w:r>
       <w:proofErr w:type="gramEnd"/>
       <w:r>
-        <w:t xml:space="preserve"> Default is “\”.</w:t>
-      </w:r>
-      <w:r>
-        <w:t xml:space="preserve"> “\” works well on Windows however “/” works on Windows, Linux and Android.</w:t>
+        <w:t xml:space="preserve"> (upper or lower case) for descending or ascending sort order.</w:t>
+      </w:r>
+    </w:p>
+    <w:p>
+      <w:r>
+        <w:t>This setting can be overridden on a podcast by podcast basis.</w:t>
       </w:r>
     </w:p>
     <w:p>
       <w:pPr>
         <w:pStyle w:val="Heading4"/>
       </w:pPr>
-      <w:bookmarkStart w:id="61" w:name="_Toc83389400"/>
+      <w:bookmarkStart w:id="65" w:name="_Toc83389404"/>
       <w:proofErr w:type="spellStart"/>
       <w:proofErr w:type="gramStart"/>
       <w:r>
-        <w:t>freeSpaceToLeaveOnDestinationMB</w:t>
-      </w:r>
-      <w:bookmarkEnd w:id="61"/>
+        <w:t>maximumNumberOfConcurrentDownloads</w:t>
+      </w:r>
+      <w:bookmarkEnd w:id="65"/>
       <w:proofErr w:type="spellEnd"/>
       <w:proofErr w:type="gramEnd"/>
     </w:p>
     <w:p>
       <w:r>
-        <w:t>The space in MB to leave in the d</w:t>
-      </w:r>
-      <w:r>
-        <w:t>evice, for example 2000 is 2GB.</w:t>
-      </w:r>
-    </w:p>
-    <w:p>
-      <w:r>
-        <w:t xml:space="preserve">When using </w:t>
-      </w:r>
-      <w:proofErr w:type="spellStart"/>
-      <w:r>
-        <w:t>SyncPodcasts</w:t>
-      </w:r>
-      <w:proofErr w:type="spellEnd"/>
-      <w:r>
-        <w:t xml:space="preserve"> c</w:t>
-      </w:r>
-      <w:r>
-        <w:t xml:space="preserve">opying will stop when there is less that this space left, however if there is less that this space left when </w:t>
-      </w:r>
-      <w:proofErr w:type="spellStart"/>
-      <w:r>
-        <w:t>SyncPodcasts</w:t>
-      </w:r>
-      <w:proofErr w:type="spellEnd"/>
-      <w:r>
-        <w:t xml:space="preserve"> is run then files will not be deleted to free up space.</w:t>
-      </w:r>
-    </w:p>
-    <w:p>
-      <w:r>
-        <w:t xml:space="preserve">When using </w:t>
+        <w:t xml:space="preserve">This element is only used by </w:t>
       </w:r>
       <w:proofErr w:type="spellStart"/>
       <w:r>
@@ -12786,201 +12985,17 @@
       </w:r>
       <w:proofErr w:type="spellEnd"/>
       <w:r>
-        <w:t xml:space="preserve"> downloading will stop when there is less that this space left.</w:t>
+        <w:t xml:space="preserve"> and controls how many downloads are running at the same time. Your computer or the server that holds the podcasts may limit the number of connections it will accept.</w:t>
       </w:r>
     </w:p>
     <w:p>
       <w:pPr>
         <w:pStyle w:val="Heading4"/>
       </w:pPr>
-      <w:bookmarkStart w:id="62" w:name="_Toc83389401"/>
+      <w:bookmarkStart w:id="66" w:name="_Toc83389405"/>
       <w:proofErr w:type="spellStart"/>
       <w:proofErr w:type="gramStart"/>
       <w:r>
-        <w:t>sortfield</w:t>
-      </w:r>
-      <w:bookmarkEnd w:id="62"/>
-      <w:proofErr w:type="spellEnd"/>
-      <w:proofErr w:type="gramEnd"/>
-    </w:p>
-    <w:p>
-      <w:r>
-        <w:t>The field to be used to sort the media files. If we want to copy the “first” 5 files of a given podcast then this setting is used to determine which files are first.</w:t>
-      </w:r>
-    </w:p>
-    <w:p>
-      <w:r>
-        <w:t xml:space="preserve">If the value of this setting is </w:t>
-      </w:r>
-      <w:proofErr w:type="spellStart"/>
-      <w:r>
-        <w:t>creationtime</w:t>
-      </w:r>
-      <w:proofErr w:type="spellEnd"/>
-      <w:r>
-        <w:t xml:space="preserve"> (upper or lower case) then the files are sorted by the date and time the file was created otherwise any other valu</w:t>
-      </w:r>
-      <w:r>
-        <w:t>e means they are sorted by name.</w:t>
-      </w:r>
-    </w:p>
-    <w:p>
-      <w:r>
-        <w:t>Many podcasts incorporate a numbering system into the filenames so that using the filename will work fine however sometimes they either have no number or it is a random id in those cases you may want to sort the files on the bases of the date the file was downloaded.</w:t>
-      </w:r>
-    </w:p>
-    <w:p>
-      <w:r>
-        <w:t xml:space="preserve">If you use the </w:t>
-      </w:r>
-      <w:proofErr w:type="spellStart"/>
-      <w:r>
-        <w:t>DownloadPodcasts</w:t>
-      </w:r>
-      <w:proofErr w:type="spellEnd"/>
-      <w:r>
-        <w:t xml:space="preserve"> utility to download files then you can use the </w:t>
-      </w:r>
-      <w:proofErr w:type="spellStart"/>
-      <w:r>
-        <w:t>namingStyle</w:t>
-      </w:r>
-      <w:proofErr w:type="spellEnd"/>
-      <w:r>
-        <w:t xml:space="preserve"> setting to control the filename to ensure that the filename can be sorted by publishing date. </w:t>
-      </w:r>
-    </w:p>
-    <w:p>
-      <w:r>
-        <w:t>This setting can be overridden on a podcast by podcast basis.</w:t>
-      </w:r>
-    </w:p>
-    <w:p>
-      <w:pPr>
-        <w:pStyle w:val="Heading4"/>
-      </w:pPr>
-      <w:bookmarkStart w:id="63" w:name="_Toc83389402"/>
-      <w:proofErr w:type="spellStart"/>
-      <w:proofErr w:type="gramStart"/>
-      <w:r>
-        <w:t>deleteEmptyFolder</w:t>
-      </w:r>
-      <w:bookmarkEnd w:id="63"/>
-      <w:proofErr w:type="spellEnd"/>
-      <w:proofErr w:type="gramEnd"/>
-    </w:p>
-    <w:p>
-      <w:proofErr w:type="spellStart"/>
-      <w:r>
-        <w:t>PurgePodcasts</w:t>
-      </w:r>
-      <w:proofErr w:type="spellEnd"/>
-      <w:r>
-        <w:t xml:space="preserve"> uses this field is used to control the removal of empty folders found in the source. </w:t>
-      </w:r>
-      <w:proofErr w:type="spellStart"/>
-      <w:r>
-        <w:t>SyncPodcasts</w:t>
-      </w:r>
-      <w:proofErr w:type="spellEnd"/>
-      <w:r>
-        <w:t xml:space="preserve"> uses this field to control the removal of empty folders from the destination. TRUE means remove the folder FALSE means leave empty folders.</w:t>
-      </w:r>
-    </w:p>
-    <w:p>
-      <w:r>
-        <w:t xml:space="preserve">A folder is considered to be empty if it only contains downloaded files to be deleted or generated files such as </w:t>
-      </w:r>
-      <w:proofErr w:type="spellStart"/>
-      <w:r>
-        <w:t>thumbs.db</w:t>
-      </w:r>
-      <w:proofErr w:type="spellEnd"/>
-      <w:r>
-        <w:t xml:space="preserve">. If you find a folder does not seem to be deleted then you may need to manually delete state.xml. </w:t>
-      </w:r>
-    </w:p>
-    <w:p>
-      <w:pPr>
-        <w:pStyle w:val="Heading4"/>
-      </w:pPr>
-      <w:bookmarkStart w:id="64" w:name="_Toc83389403"/>
-      <w:proofErr w:type="spellStart"/>
-      <w:proofErr w:type="gramStart"/>
-      <w:r>
-        <w:t>sortdirection</w:t>
-      </w:r>
-      <w:bookmarkEnd w:id="64"/>
-      <w:proofErr w:type="spellEnd"/>
-      <w:proofErr w:type="gramEnd"/>
-    </w:p>
-    <w:p>
-      <w:r>
-        <w:t xml:space="preserve">This field is also used to control the selection of media files, possible values are </w:t>
-      </w:r>
-      <w:proofErr w:type="spellStart"/>
-      <w:r>
-        <w:t>desc</w:t>
-      </w:r>
-      <w:proofErr w:type="spellEnd"/>
-      <w:r>
-        <w:t xml:space="preserve"> or </w:t>
-      </w:r>
-      <w:proofErr w:type="spellStart"/>
-      <w:proofErr w:type="gramStart"/>
-      <w:r>
-        <w:t>asc</w:t>
-      </w:r>
-      <w:proofErr w:type="spellEnd"/>
-      <w:r>
-        <w:t xml:space="preserve"> ,</w:t>
-      </w:r>
-      <w:proofErr w:type="gramEnd"/>
-      <w:r>
-        <w:t xml:space="preserve"> (upper or lower case) for descending or ascending sort order.</w:t>
-      </w:r>
-    </w:p>
-    <w:p>
-      <w:r>
-        <w:t>This setting can be overridden on a podcast by podcast basis.</w:t>
-      </w:r>
-    </w:p>
-    <w:p>
-      <w:pPr>
-        <w:pStyle w:val="Heading4"/>
-      </w:pPr>
-      <w:bookmarkStart w:id="65" w:name="_Toc83389404"/>
-      <w:proofErr w:type="spellStart"/>
-      <w:proofErr w:type="gramStart"/>
-      <w:r>
-        <w:t>maximumNumberOfConcurrentDownloads</w:t>
-      </w:r>
-      <w:bookmarkEnd w:id="65"/>
-      <w:proofErr w:type="spellEnd"/>
-      <w:proofErr w:type="gramEnd"/>
-    </w:p>
-    <w:p>
-      <w:r>
-        <w:t xml:space="preserve">This element is only used by </w:t>
-      </w:r>
-      <w:proofErr w:type="spellStart"/>
-      <w:r>
-        <w:t>DownloadPodcasts</w:t>
-      </w:r>
-      <w:proofErr w:type="spellEnd"/>
-      <w:r>
-        <w:t xml:space="preserve"> and controls how many downloads are running at the same time. Your computer or the server that holds the podcasts may limit the number of connections it will accept.</w:t>
-      </w:r>
-    </w:p>
-    <w:p>
-      <w:pPr>
-        <w:pStyle w:val="Heading4"/>
-      </w:pPr>
-      <w:bookmarkStart w:id="66" w:name="_Toc83389405"/>
-      <w:proofErr w:type="spellStart"/>
-      <w:proofErr w:type="gramStart"/>
-      <w:r>
-        <w:lastRenderedPageBreak/>
         <w:t>retryWaitInSeconds</w:t>
       </w:r>
       <w:bookmarkEnd w:id="66"/>
@@ -13216,6 +13231,7 @@
       <w:proofErr w:type="spellStart"/>
       <w:proofErr w:type="gramStart"/>
       <w:r>
+        <w:lastRenderedPageBreak/>
         <w:t>namingStyle</w:t>
       </w:r>
       <w:bookmarkEnd w:id="70"/>
@@ -13321,11 +13337,7 @@
           </w:tcPr>
           <w:p>
             <w:r>
-              <w:t xml:space="preserve">Published date in the YYYY MM DD HH MM (to enable the files to be sorted by published date) followed by the episode title, as specified in the </w:t>
-            </w:r>
-            <w:r>
-              <w:lastRenderedPageBreak/>
-              <w:t>feed. Any characters that cannot be used in a filename will be replaced with an underscore.</w:t>
+              <w:t>Published date in the YYYY MM DD HH MM (to enable the files to be sorted by published date) followed by the episode title, as specified in the feed. Any characters that cannot be used in a filename will be replaced with an underscore.</w:t>
             </w:r>
           </w:p>
         </w:tc>
@@ -13338,7 +13350,6 @@
           <w:p>
             <w:proofErr w:type="spellStart"/>
             <w:r>
-              <w:lastRenderedPageBreak/>
               <w:t>pubdate_url</w:t>
             </w:r>
             <w:proofErr w:type="spellEnd"/>
@@ -13517,6 +13528,62 @@
       <w:pPr>
         <w:pStyle w:val="Heading4"/>
       </w:pPr>
+      <w:proofErr w:type="spellStart"/>
+      <w:proofErr w:type="gramStart"/>
+      <w:r>
+        <w:t>maximumNumberOfDownloadedItems</w:t>
+      </w:r>
+      <w:proofErr w:type="spellEnd"/>
+      <w:proofErr w:type="gramEnd"/>
+    </w:p>
+    <w:p>
+      <w:r>
+        <w:t xml:space="preserve">This element is only used by </w:t>
+      </w:r>
+      <w:proofErr w:type="spellStart"/>
+      <w:r>
+        <w:t>DownloadPodcasts</w:t>
+      </w:r>
+      <w:proofErr w:type="spellEnd"/>
+      <w:r>
+        <w:t xml:space="preserve"> and is used to determine how many items to keep in the download cache. For example if there are 10 episodes available for a feed and 2 of them are </w:t>
+      </w:r>
+      <w:r>
+        <w:lastRenderedPageBreak/>
+        <w:t>already in the cache and this value is set to be 5 then 3 episodes will be downloaded. After they have been downloaded no more episodes will be downloaded until some have been deleted.</w:t>
+      </w:r>
+    </w:p>
+    <w:p>
+      <w:r>
+        <w:t xml:space="preserve">This element can be used to throttle the number of downloads, to throttle the number of items that are synced use </w:t>
+      </w:r>
+      <w:r>
+        <w:t>podcast/</w:t>
+      </w:r>
+      <w:r>
+        <w:t>number</w:t>
+      </w:r>
+      <w:r>
+        <w:t xml:space="preserve"> (see below)</w:t>
+      </w:r>
+    </w:p>
+    <w:p>
+      <w:r>
+        <w:t xml:space="preserve">This element is optional, if it is omitted then all available items for a given feed will be downloaded, subject to the </w:t>
+      </w:r>
+      <w:proofErr w:type="spellStart"/>
+      <w:r>
+        <w:t>downloadStrategy</w:t>
+      </w:r>
+      <w:proofErr w:type="spellEnd"/>
+      <w:r>
+        <w:t xml:space="preserve"> (see above).</w:t>
+      </w:r>
+    </w:p>
+    <w:p>
+      <w:pPr>
+        <w:pStyle w:val="Heading4"/>
+      </w:pPr>
       <w:bookmarkStart w:id="73" w:name="_Toc83389412"/>
       <w:proofErr w:type="gramStart"/>
       <w:r>
@@ -13585,11 +13652,7 @@
     </w:p>
     <w:p>
       <w:r>
-        <w:t xml:space="preserve">Possible values are verbose or none. If it is set to verbose then the console applications will display diagnostic information. If it is set to none (the default) then no diagnostic output is displayed. This </w:t>
-      </w:r>
-      <w:r>
-        <w:lastRenderedPageBreak/>
-        <w:t xml:space="preserve">setting only affects the console applications the </w:t>
+        <w:t xml:space="preserve">Possible values are verbose or none. If it is set to verbose then the console applications will display diagnostic information. If it is set to none (the default) then no diagnostic output is displayed. This setting only affects the console applications the </w:t>
       </w:r>
       <w:proofErr w:type="spellStart"/>
       <w:r>
@@ -13846,6 +13909,7 @@
       <w:proofErr w:type="spellStart"/>
       <w:proofErr w:type="gramStart"/>
       <w:r>
+        <w:lastRenderedPageBreak/>
         <w:t>workingdirectory</w:t>
       </w:r>
       <w:bookmarkEnd w:id="79"/>
@@ -14008,7 +14072,6 @@
     </w:p>
     <w:p>
       <w:r>
-        <w:lastRenderedPageBreak/>
         <w:t xml:space="preserve">It is also used by </w:t>
       </w:r>
       <w:proofErr w:type="spellStart"/>
@@ -14095,6 +14158,43 @@
       </w:r>
     </w:p>
     <w:p>
+      <w:r>
+        <w:t xml:space="preserve">This element can be used to throttle the number of </w:t>
+      </w:r>
+      <w:r>
+        <w:t>items that are synced</w:t>
+      </w:r>
+      <w:r>
+        <w:t xml:space="preserve">, to throttle the number of items </w:t>
+      </w:r>
+      <w:r>
+        <w:t xml:space="preserve">downloaded </w:t>
+      </w:r>
+      <w:r>
+        <w:t xml:space="preserve">use </w:t>
+      </w:r>
+      <w:r>
+        <w:t>feed/</w:t>
+      </w:r>
+      <w:proofErr w:type="spellStart"/>
+      <w:r>
+        <w:t>maximumNumberOfDownloadedItems</w:t>
+      </w:r>
+      <w:proofErr w:type="spellEnd"/>
+      <w:r>
+        <w:t xml:space="preserve"> </w:t>
+      </w:r>
+      <w:r>
+        <w:t xml:space="preserve">(see </w:t>
+      </w:r>
+      <w:r>
+        <w:t>above</w:t>
+      </w:r>
+      <w:r>
+        <w:t>)</w:t>
+      </w:r>
+    </w:p>
+    <w:p>
       <w:pPr>
         <w:pStyle w:val="Heading4"/>
       </w:pPr>
@@ -14159,6 +14259,7 @@
       <w:proofErr w:type="spellStart"/>
       <w:proofErr w:type="gramStart"/>
       <w:r>
+        <w:lastRenderedPageBreak/>
         <w:t>postdownloadcommand</w:t>
       </w:r>
       <w:proofErr w:type="spellEnd"/>
@@ -14297,7 +14398,6 @@
       <w:proofErr w:type="spellStart"/>
       <w:proofErr w:type="gramStart"/>
       <w:r>
-        <w:lastRenderedPageBreak/>
         <w:t>namingStyle</w:t>
       </w:r>
       <w:bookmarkEnd w:id="92"/>
@@ -14350,7 +14450,36 @@
         <w:t>This is the same as the setting in the global section, if it is missing then the one from the global section is used</w:t>
       </w:r>
     </w:p>
+    <w:p>
+      <w:pPr>
+        <w:pStyle w:val="Heading4"/>
+      </w:pPr>
+      <w:r>
+        <w:t xml:space="preserve"> </w:t>
+      </w:r>
+      <w:proofErr w:type="spellStart"/>
+      <w:proofErr w:type="gramStart"/>
+      <w:r>
+        <w:t>maximumNumberOfDownloadedItems</w:t>
+      </w:r>
+      <w:proofErr w:type="spellEnd"/>
+      <w:proofErr w:type="gramEnd"/>
+    </w:p>
+    <w:p>
+      <w:r>
+        <w:t>This is the same as the setting in the global section, if it is missing then the one from the global section is used</w:t>
+      </w:r>
+    </w:p>
     <w:p/>
+    <w:p>
+      <w:pPr>
+        <w:pStyle w:val="Heading4"/>
+        <w:numPr>
+          <w:ilvl w:val="0"/>
+          <w:numId w:val="0"/>
+        </w:numPr>
+      </w:pPr>
+    </w:p>
     <w:sectPr>
       <w:footerReference w:type="default" r:id="rId16"/>
       <w:pgSz w:w="11906" w:h="16838"/>
@@ -16459,7 +16588,7 @@
   <w:style w:type="paragraph" w:default="1" w:styleId="Normal">
     <w:name w:val="Normal"/>
     <w:qFormat/>
-    <w:rsid w:val="00AF5D57"/>
+    <w:rsid w:val="006E2A57"/>
   </w:style>
   <w:style w:type="paragraph" w:styleId="Heading1">
     <w:name w:val="heading 1"/>
@@ -17514,7 +17643,7 @@
 </file>
 
 <file path=customXml/itemProps2.xml><?xml version="1.0" encoding="utf-8"?>
-<ds:datastoreItem xmlns:ds="http://schemas.openxmlformats.org/officeDocument/2006/customXml" ds:itemID="{DB860017-AD0D-433F-8E28-18366B4271BD}">
+<ds:datastoreItem xmlns:ds="http://schemas.openxmlformats.org/officeDocument/2006/customXml" ds:itemID="{9F2B4C07-487F-4C5C-930A-B9BB40C80099}">
   <ds:schemaRefs>
     <ds:schemaRef ds:uri="http://schemas.openxmlformats.org/officeDocument/2006/bibliography"/>
   </ds:schemaRefs>

</xml_diff>

<commit_message>
v3.2.0.0 build and docs
</commit_message>
<xml_diff>
--- a/Documents/User/Podcast Utilities User Guide.docx
+++ b/Documents/User/Podcast Utilities User Guide.docx
@@ -97,6 +97,7 @@
                 <w:dataBinding w:prefixMappings="xmlns:ns0='http://schemas.openxmlformats.org/package/2006/metadata/core-properties' xmlns:ns1='http://purl.org/dc/elements/1.1/'" w:xpath="/ns0:coreProperties[1]/ns1:title[1]" w:storeItemID="{6C3C8BC8-F283-45AE-878A-BAB7291924A1}"/>
                 <w:text/>
               </w:sdtPr>
+              <w:sdtEndPr/>
               <w:sdtContent>
                 <w:tc>
                   <w:tcPr>
@@ -147,6 +148,7 @@
                 <w:dataBinding w:prefixMappings="xmlns:ns0='http://schemas.openxmlformats.org/package/2006/metadata/core-properties' xmlns:ns1='http://purl.org/dc/elements/1.1/'" w:xpath="/ns0:coreProperties[1]/ns1:subject[1]" w:storeItemID="{6C3C8BC8-F283-45AE-878A-BAB7291924A1}"/>
                 <w:text/>
               </w:sdtPr>
+              <w:sdtEndPr/>
               <w:sdtContent>
                 <w:tc>
                   <w:tcPr>
@@ -214,6 +216,7 @@
                 <w:dataBinding w:prefixMappings="xmlns:ns0='http://schemas.openxmlformats.org/package/2006/metadata/core-properties' xmlns:ns1='http://purl.org/dc/elements/1.1/'" w:xpath="/ns0:coreProperties[1]/ns1:creator[1]" w:storeItemID="{6C3C8BC8-F283-45AE-878A-BAB7291924A1}"/>
                 <w:text/>
               </w:sdtPr>
+              <w:sdtEndPr/>
               <w:sdtContent>
                 <w:tc>
                   <w:tcPr>
@@ -266,8 +269,10 @@
                     <w:b/>
                     <w:bCs/>
                   </w:rPr>
-                  <w:t>November 2022</w:t>
+                  <w:t>May 2024</w:t>
                 </w:r>
+                <w:bookmarkStart w:id="0" w:name="_GoBack"/>
+                <w:bookmarkEnd w:id="0"/>
               </w:p>
               <w:p>
                 <w:pPr>
@@ -290,7 +295,7 @@
                     <w:b/>
                     <w:bCs/>
                   </w:rPr>
-                  <w:t>3.1</w:t>
+                  <w:t>3.2</w:t>
                 </w:r>
                 <w:r>
                   <w:rPr>
@@ -322,6 +327,7 @@
                 <w:dataBinding w:prefixMappings="xmlns:ns0='http://schemas.microsoft.com/office/2006/coverPageProps'" w:xpath="/ns0:CoverPageProperties[1]/ns0:Abstract[1]" w:storeItemID="{55AF091B-3C7A-41E3-B477-F2FDAA23CFDA}"/>
                 <w:text/>
               </w:sdtPr>
+              <w:sdtEndPr/>
               <w:sdtContent>
                 <w:tc>
                   <w:tcPr>
@@ -351,8 +357,8 @@
         </w:p>
       </w:sdtContent>
     </w:sdt>
-    <w:bookmarkStart w:id="0" w:name="_Toc83389346" w:displacedByCustomXml="next"/>
-    <w:bookmarkStart w:id="1" w:name="_Toc290719976" w:displacedByCustomXml="next"/>
+    <w:bookmarkStart w:id="1" w:name="_Toc83389346" w:displacedByCustomXml="next"/>
+    <w:bookmarkStart w:id="2" w:name="_Toc290719976" w:displacedByCustomXml="next"/>
     <w:sdt>
       <w:sdtPr>
         <w:rPr>
@@ -369,6 +375,7 @@
           <w:docPartUnique/>
         </w:docPartObj>
       </w:sdtPr>
+      <w:sdtEndPr/>
       <w:sdtContent>
         <w:p>
           <w:pPr>
@@ -377,7 +384,7 @@
           <w:r>
             <w:t>Contents</w:t>
           </w:r>
-          <w:bookmarkEnd w:id="0"/>
+          <w:bookmarkEnd w:id="1"/>
         </w:p>
         <w:p>
           <w:pPr>
@@ -6012,21 +6019,7 @@
                 <w:rStyle w:val="Hyperlink"/>
                 <w:noProof/>
               </w:rPr>
-              <w:t>deleteDow</w:t>
-            </w:r>
-            <w:r>
-              <w:rPr>
-                <w:rStyle w:val="Hyperlink"/>
-                <w:noProof/>
-              </w:rPr>
-              <w:t>n</w:t>
-            </w:r>
-            <w:r>
-              <w:rPr>
-                <w:rStyle w:val="Hyperlink"/>
-                <w:noProof/>
-              </w:rPr>
-              <w:t>loadsDaysOld</w:t>
+              <w:t>deleteDownloadsDaysOld</w:t>
             </w:r>
             <w:r>
               <w:rPr>
@@ -7999,13 +7992,13 @@
           <w:numId w:val="6"/>
         </w:numPr>
       </w:pPr>
-      <w:bookmarkStart w:id="2" w:name="_Toc83389347"/>
+      <w:bookmarkStart w:id="3" w:name="_Toc83389347"/>
       <w:r>
         <w:lastRenderedPageBreak/>
         <w:t>What is Podcast Utilities?</w:t>
       </w:r>
-      <w:bookmarkEnd w:id="1"/>
       <w:bookmarkEnd w:id="2"/>
+      <w:bookmarkEnd w:id="3"/>
     </w:p>
     <w:p>
       <w:proofErr w:type="spellStart"/>
@@ -8027,14 +8020,14 @@
       <w:pPr>
         <w:pStyle w:val="Heading2"/>
       </w:pPr>
-      <w:bookmarkStart w:id="3" w:name="_Toc83389348"/>
+      <w:bookmarkStart w:id="4" w:name="_Toc83389348"/>
       <w:r>
         <w:t>B</w:t>
       </w:r>
       <w:r>
         <w:t>enefits</w:t>
       </w:r>
-      <w:bookmarkEnd w:id="3"/>
+      <w:bookmarkEnd w:id="4"/>
     </w:p>
     <w:p>
       <w:r>
@@ -8228,16 +8221,16 @@
       <w:pPr>
         <w:pStyle w:val="Heading1"/>
       </w:pPr>
-      <w:bookmarkStart w:id="4" w:name="_Toc290719977"/>
-      <w:bookmarkStart w:id="5" w:name="_Toc83389349"/>
+      <w:bookmarkStart w:id="5" w:name="_Toc290719977"/>
+      <w:bookmarkStart w:id="6" w:name="_Toc83389349"/>
       <w:r>
         <w:t>Installing Podcast Utilities</w:t>
       </w:r>
-      <w:bookmarkEnd w:id="4"/>
+      <w:bookmarkEnd w:id="5"/>
       <w:r>
         <w:t xml:space="preserve"> from the distribution ZIP</w:t>
       </w:r>
-      <w:bookmarkEnd w:id="5"/>
+      <w:bookmarkEnd w:id="6"/>
     </w:p>
     <w:p>
       <w:r>
@@ -8256,13 +8249,13 @@
       <w:pPr>
         <w:pStyle w:val="Heading2"/>
       </w:pPr>
-      <w:bookmarkStart w:id="6" w:name="_Toc290719978"/>
-      <w:bookmarkStart w:id="7" w:name="_Toc83389350"/>
+      <w:bookmarkStart w:id="7" w:name="_Toc290719978"/>
+      <w:bookmarkStart w:id="8" w:name="_Toc83389350"/>
       <w:r>
         <w:t>Prerequisites</w:t>
       </w:r>
-      <w:bookmarkEnd w:id="6"/>
       <w:bookmarkEnd w:id="7"/>
+      <w:bookmarkEnd w:id="8"/>
     </w:p>
     <w:p>
       <w:r>
@@ -8278,11 +8271,11 @@
       <w:pPr>
         <w:pStyle w:val="Heading3"/>
       </w:pPr>
-      <w:bookmarkStart w:id="8" w:name="_Toc83389351"/>
+      <w:bookmarkStart w:id="9" w:name="_Toc83389351"/>
       <w:r>
         <w:t>Using .NET Framework on Windows</w:t>
       </w:r>
-      <w:bookmarkEnd w:id="8"/>
+      <w:bookmarkEnd w:id="9"/>
     </w:p>
     <w:p>
       <w:pPr>
@@ -8327,11 +8320,11 @@
       <w:pPr>
         <w:pStyle w:val="Heading3"/>
       </w:pPr>
-      <w:bookmarkStart w:id="9" w:name="_Toc83389352"/>
+      <w:bookmarkStart w:id="10" w:name="_Toc83389352"/>
       <w:r>
         <w:t>Using the cross platform .NET Core</w:t>
       </w:r>
-      <w:bookmarkEnd w:id="9"/>
+      <w:bookmarkEnd w:id="10"/>
       <w:r>
         <w:t xml:space="preserve"> </w:t>
       </w:r>
@@ -8377,18 +8370,21 @@
         </w:numPr>
       </w:pPr>
       <w:r>
-        <w:t>.NET Core v2.1 or better</w:t>
+        <w:t>.NET Core v3</w:t>
+      </w:r>
+      <w:r>
+        <w:t>.1 or better</w:t>
       </w:r>
     </w:p>
     <w:p>
       <w:pPr>
         <w:pStyle w:val="Heading3"/>
       </w:pPr>
-      <w:bookmarkStart w:id="10" w:name="_Toc83389353"/>
+      <w:bookmarkStart w:id="11" w:name="_Toc83389353"/>
       <w:r>
         <w:t>Using Mono</w:t>
       </w:r>
-      <w:bookmarkEnd w:id="10"/>
+      <w:bookmarkEnd w:id="11"/>
     </w:p>
     <w:p>
       <w:pPr>
@@ -8418,11 +8414,11 @@
       <w:pPr>
         <w:pStyle w:val="Heading3"/>
       </w:pPr>
-      <w:bookmarkStart w:id="11" w:name="_Toc83389354"/>
+      <w:bookmarkStart w:id="12" w:name="_Toc83389354"/>
       <w:r>
         <w:t>TLS 1.0</w:t>
       </w:r>
-      <w:bookmarkEnd w:id="11"/>
+      <w:bookmarkEnd w:id="12"/>
     </w:p>
     <w:p>
       <w:r>
@@ -8513,11 +8509,11 @@
       <w:pPr>
         <w:pStyle w:val="Heading3"/>
       </w:pPr>
-      <w:bookmarkStart w:id="12" w:name="_Toc83389355"/>
+      <w:bookmarkStart w:id="13" w:name="_Toc83389355"/>
       <w:r>
         <w:t>MTP</w:t>
       </w:r>
-      <w:bookmarkEnd w:id="12"/>
+      <w:bookmarkEnd w:id="13"/>
     </w:p>
     <w:p>
       <w:r>
@@ -8541,13 +8537,13 @@
       <w:pPr>
         <w:pStyle w:val="Heading2"/>
       </w:pPr>
-      <w:bookmarkStart w:id="13" w:name="_Toc290719979"/>
-      <w:bookmarkStart w:id="14" w:name="_Toc83389356"/>
+      <w:bookmarkStart w:id="14" w:name="_Toc290719979"/>
+      <w:bookmarkStart w:id="15" w:name="_Toc83389356"/>
       <w:r>
         <w:t>Copying the distribution</w:t>
       </w:r>
-      <w:bookmarkEnd w:id="13"/>
       <w:bookmarkEnd w:id="14"/>
+      <w:bookmarkEnd w:id="15"/>
     </w:p>
     <w:p>
       <w:r>
@@ -8566,12 +8562,12 @@
       <w:pPr>
         <w:pStyle w:val="Heading2"/>
       </w:pPr>
-      <w:bookmarkStart w:id="15" w:name="_Toc83389357"/>
+      <w:bookmarkStart w:id="16" w:name="_Toc83389357"/>
       <w:r>
         <w:lastRenderedPageBreak/>
         <w:t>Distribution contents</w:t>
       </w:r>
-      <w:bookmarkEnd w:id="15"/>
+      <w:bookmarkEnd w:id="16"/>
     </w:p>
     <w:p>
       <w:r>
@@ -8582,11 +8578,11 @@
       <w:pPr>
         <w:pStyle w:val="Heading3"/>
       </w:pPr>
-      <w:bookmarkStart w:id="16" w:name="_Toc83389358"/>
+      <w:bookmarkStart w:id="17" w:name="_Toc83389358"/>
       <w:r>
         <w:t>.NET Framework</w:t>
       </w:r>
-      <w:bookmarkEnd w:id="16"/>
+      <w:bookmarkEnd w:id="17"/>
       <w:r>
         <w:t xml:space="preserve"> </w:t>
       </w:r>
@@ -8628,11 +8624,11 @@
       <w:pPr>
         <w:pStyle w:val="Heading3"/>
       </w:pPr>
-      <w:bookmarkStart w:id="17" w:name="_Toc83389359"/>
+      <w:bookmarkStart w:id="18" w:name="_Toc83389359"/>
       <w:r>
         <w:t>.NET Core</w:t>
       </w:r>
-      <w:bookmarkEnd w:id="17"/>
+      <w:bookmarkEnd w:id="18"/>
     </w:p>
     <w:p>
       <w:r>
@@ -8643,7 +8639,14 @@
           <w:rFonts w:ascii="Consolas" w:hAnsi="Consolas"/>
           <w:b/>
         </w:rPr>
-        <w:t>netcoreapp2.1</w:t>
+        <w:t>netcoreapp3</w:t>
+      </w:r>
+      <w:r>
+        <w:rPr>
+          <w:rFonts w:ascii="Consolas" w:hAnsi="Consolas"/>
+          <w:b/>
+        </w:rPr>
+        <w:t>.1</w:t>
       </w:r>
       <w:r>
         <w:t xml:space="preserve"> folder. Ensure that you have .NET Core installed on your target machine by typing</w:t>
@@ -9041,7 +9044,7 @@
       <w:pPr>
         <w:pStyle w:val="Heading1"/>
       </w:pPr>
-      <w:bookmarkStart w:id="18" w:name="_Toc83389360"/>
+      <w:bookmarkStart w:id="19" w:name="_Toc83389360"/>
       <w:r>
         <w:t xml:space="preserve">Installing Podcast Utilities from </w:t>
       </w:r>
@@ -9049,7 +9052,7 @@
       <w:r>
         <w:t>Chocolatey</w:t>
       </w:r>
-      <w:bookmarkEnd w:id="18"/>
+      <w:bookmarkEnd w:id="19"/>
       <w:proofErr w:type="spellEnd"/>
     </w:p>
     <w:p>
@@ -9074,21 +9077,21 @@
       <w:pPr>
         <w:pStyle w:val="Heading2"/>
       </w:pPr>
-      <w:bookmarkStart w:id="19" w:name="_Toc83389361"/>
+      <w:bookmarkStart w:id="20" w:name="_Toc83389361"/>
       <w:r>
         <w:t>Prerequisites</w:t>
       </w:r>
-      <w:bookmarkEnd w:id="19"/>
+      <w:bookmarkEnd w:id="20"/>
     </w:p>
     <w:p>
       <w:pPr>
         <w:pStyle w:val="Heading3"/>
       </w:pPr>
-      <w:bookmarkStart w:id="20" w:name="_Toc83389362"/>
+      <w:bookmarkStart w:id="21" w:name="_Toc83389362"/>
       <w:r>
         <w:t>NET Framework/.NET Core</w:t>
       </w:r>
-      <w:bookmarkEnd w:id="20"/>
+      <w:bookmarkEnd w:id="21"/>
     </w:p>
     <w:p>
       <w:r>
@@ -9099,12 +9102,12 @@
       <w:pPr>
         <w:pStyle w:val="Heading3"/>
       </w:pPr>
-      <w:bookmarkStart w:id="21" w:name="_Toc83389363"/>
+      <w:bookmarkStart w:id="22" w:name="_Toc83389363"/>
       <w:proofErr w:type="spellStart"/>
       <w:r>
         <w:t>Chocolatey</w:t>
       </w:r>
-      <w:bookmarkEnd w:id="21"/>
+      <w:bookmarkEnd w:id="22"/>
       <w:proofErr w:type="spellEnd"/>
     </w:p>
     <w:p>
@@ -9138,11 +9141,11 @@
       <w:pPr>
         <w:pStyle w:val="Heading2"/>
       </w:pPr>
-      <w:bookmarkStart w:id="22" w:name="_Toc83389364"/>
+      <w:bookmarkStart w:id="23" w:name="_Toc83389364"/>
       <w:r>
         <w:t>Installing</w:t>
       </w:r>
-      <w:bookmarkEnd w:id="22"/>
+      <w:bookmarkEnd w:id="23"/>
     </w:p>
     <w:p>
       <w:r>
@@ -9245,11 +9248,11 @@
       <w:pPr>
         <w:pStyle w:val="Heading3"/>
       </w:pPr>
-      <w:bookmarkStart w:id="23" w:name="_Toc83389365"/>
+      <w:bookmarkStart w:id="24" w:name="_Toc83389365"/>
       <w:r>
         <w:t>.NET Framework</w:t>
       </w:r>
-      <w:bookmarkEnd w:id="23"/>
+      <w:bookmarkEnd w:id="24"/>
     </w:p>
     <w:p>
       <w:r>
@@ -9282,11 +9285,11 @@
       <w:pPr>
         <w:pStyle w:val="Heading3"/>
       </w:pPr>
-      <w:bookmarkStart w:id="24" w:name="_Toc83389366"/>
+      <w:bookmarkStart w:id="25" w:name="_Toc83389366"/>
       <w:r>
         <w:t>.NET Core</w:t>
       </w:r>
-      <w:bookmarkEnd w:id="24"/>
+      <w:bookmarkEnd w:id="25"/>
     </w:p>
     <w:p>
       <w:r>
@@ -9355,12 +9358,12 @@
       <w:pPr>
         <w:pStyle w:val="Heading1"/>
       </w:pPr>
-      <w:bookmarkStart w:id="25" w:name="_Toc83389367"/>
+      <w:bookmarkStart w:id="26" w:name="_Toc83389367"/>
       <w:proofErr w:type="spellStart"/>
       <w:r>
         <w:t>DownloadPodcasts</w:t>
       </w:r>
-      <w:bookmarkEnd w:id="25"/>
+      <w:bookmarkEnd w:id="26"/>
       <w:proofErr w:type="spellEnd"/>
     </w:p>
     <w:p>
@@ -9393,11 +9396,11 @@
       <w:pPr>
         <w:pStyle w:val="Heading2"/>
       </w:pPr>
-      <w:bookmarkStart w:id="26" w:name="_Toc83389368"/>
+      <w:bookmarkStart w:id="27" w:name="_Toc83389368"/>
       <w:r>
         <w:t>Typical Usage</w:t>
       </w:r>
-      <w:bookmarkEnd w:id="26"/>
+      <w:bookmarkEnd w:id="27"/>
     </w:p>
     <w:p>
       <w:r>
@@ -9416,11 +9419,11 @@
       <w:pPr>
         <w:pStyle w:val="Heading2"/>
       </w:pPr>
-      <w:bookmarkStart w:id="27" w:name="_Toc83389369"/>
+      <w:bookmarkStart w:id="28" w:name="_Toc83389369"/>
       <w:r>
         <w:t>Command Line</w:t>
       </w:r>
-      <w:bookmarkEnd w:id="27"/>
+      <w:bookmarkEnd w:id="28"/>
     </w:p>
     <w:p>
       <w:r>
@@ -9481,12 +9484,12 @@
       <w:pPr>
         <w:pStyle w:val="Heading1"/>
       </w:pPr>
-      <w:bookmarkStart w:id="28" w:name="_Toc83389370"/>
+      <w:bookmarkStart w:id="29" w:name="_Toc83389370"/>
       <w:proofErr w:type="spellStart"/>
       <w:r>
         <w:t>SyncPodcasts</w:t>
       </w:r>
-      <w:bookmarkEnd w:id="28"/>
+      <w:bookmarkEnd w:id="29"/>
       <w:proofErr w:type="spellEnd"/>
     </w:p>
     <w:p>
@@ -9503,11 +9506,11 @@
       <w:pPr>
         <w:pStyle w:val="Heading2"/>
       </w:pPr>
-      <w:bookmarkStart w:id="29" w:name="_Toc83389371"/>
+      <w:bookmarkStart w:id="30" w:name="_Toc83389371"/>
       <w:r>
         <w:t>Typical Usage</w:t>
       </w:r>
-      <w:bookmarkEnd w:id="29"/>
+      <w:bookmarkEnd w:id="30"/>
     </w:p>
     <w:p>
       <w:proofErr w:type="spellStart"/>
@@ -9523,11 +9526,11 @@
       <w:pPr>
         <w:pStyle w:val="Heading2"/>
       </w:pPr>
-      <w:bookmarkStart w:id="30" w:name="_Toc83389372"/>
+      <w:bookmarkStart w:id="31" w:name="_Toc83389372"/>
       <w:r>
         <w:t>Command Line</w:t>
       </w:r>
-      <w:bookmarkEnd w:id="30"/>
+      <w:bookmarkEnd w:id="31"/>
     </w:p>
     <w:p>
       <w:r>
@@ -9589,12 +9592,12 @@
       <w:pPr>
         <w:pStyle w:val="Heading1"/>
       </w:pPr>
-      <w:bookmarkStart w:id="31" w:name="_Toc83389373"/>
+      <w:bookmarkStart w:id="32" w:name="_Toc83389373"/>
       <w:proofErr w:type="spellStart"/>
       <w:r>
         <w:t>PurgePodcasts</w:t>
       </w:r>
-      <w:bookmarkEnd w:id="31"/>
+      <w:bookmarkEnd w:id="32"/>
       <w:proofErr w:type="spellEnd"/>
     </w:p>
     <w:p>
@@ -9617,11 +9620,11 @@
       <w:pPr>
         <w:pStyle w:val="Heading2"/>
       </w:pPr>
-      <w:bookmarkStart w:id="32" w:name="_Toc83389374"/>
+      <w:bookmarkStart w:id="33" w:name="_Toc83389374"/>
       <w:r>
         <w:t>Typical Usage</w:t>
       </w:r>
-      <w:bookmarkEnd w:id="32"/>
+      <w:bookmarkEnd w:id="33"/>
     </w:p>
     <w:p>
       <w:proofErr w:type="spellStart"/>
@@ -9652,11 +9655,11 @@
       <w:pPr>
         <w:pStyle w:val="Heading2"/>
       </w:pPr>
-      <w:bookmarkStart w:id="33" w:name="_Toc83389375"/>
+      <w:bookmarkStart w:id="34" w:name="_Toc83389375"/>
       <w:r>
         <w:t>Command Line</w:t>
       </w:r>
-      <w:bookmarkEnd w:id="33"/>
+      <w:bookmarkEnd w:id="34"/>
     </w:p>
     <w:p>
       <w:r>
@@ -9734,12 +9737,12 @@
       <w:pPr>
         <w:pStyle w:val="Heading1"/>
       </w:pPr>
-      <w:bookmarkStart w:id="34" w:name="_Toc83389376"/>
+      <w:bookmarkStart w:id="35" w:name="_Toc83389376"/>
       <w:proofErr w:type="spellStart"/>
       <w:r>
         <w:t>GeneratePlaylist</w:t>
       </w:r>
-      <w:bookmarkEnd w:id="34"/>
+      <w:bookmarkEnd w:id="35"/>
       <w:proofErr w:type="spellEnd"/>
     </w:p>
     <w:p>
@@ -9756,11 +9759,11 @@
       <w:pPr>
         <w:pStyle w:val="Heading2"/>
       </w:pPr>
-      <w:bookmarkStart w:id="35" w:name="_Toc83389377"/>
+      <w:bookmarkStart w:id="36" w:name="_Toc83389377"/>
       <w:r>
         <w:t>Typical Usage</w:t>
       </w:r>
-      <w:bookmarkEnd w:id="35"/>
+      <w:bookmarkEnd w:id="36"/>
     </w:p>
     <w:p>
       <w:proofErr w:type="spellStart"/>
@@ -9776,11 +9779,11 @@
       <w:pPr>
         <w:pStyle w:val="Heading2"/>
       </w:pPr>
-      <w:bookmarkStart w:id="36" w:name="_Toc83389378"/>
+      <w:bookmarkStart w:id="37" w:name="_Toc83389378"/>
       <w:r>
         <w:t>Command Line</w:t>
       </w:r>
-      <w:bookmarkEnd w:id="36"/>
+      <w:bookmarkEnd w:id="37"/>
     </w:p>
     <w:p>
       <w:r>
@@ -9869,12 +9872,12 @@
       <w:pPr>
         <w:pStyle w:val="Heading1"/>
       </w:pPr>
-      <w:bookmarkStart w:id="37" w:name="_Toc83389379"/>
+      <w:bookmarkStart w:id="38" w:name="_Toc83389379"/>
       <w:r>
         <w:lastRenderedPageBreak/>
         <w:t>Using the utilities</w:t>
       </w:r>
-      <w:bookmarkEnd w:id="37"/>
+      <w:bookmarkEnd w:id="38"/>
     </w:p>
     <w:p>
       <w:r>
@@ -9885,13 +9888,13 @@
       <w:pPr>
         <w:pStyle w:val="Heading2"/>
       </w:pPr>
-      <w:bookmarkStart w:id="38" w:name="_Ref312421286"/>
-      <w:bookmarkStart w:id="39" w:name="_Toc83389380"/>
+      <w:bookmarkStart w:id="39" w:name="_Ref312421286"/>
+      <w:bookmarkStart w:id="40" w:name="_Toc83389380"/>
       <w:r>
         <w:t>Downloading to a PC and then synchronising to a device</w:t>
       </w:r>
-      <w:bookmarkEnd w:id="38"/>
       <w:bookmarkEnd w:id="39"/>
+      <w:bookmarkEnd w:id="40"/>
     </w:p>
     <w:p>
       <w:r>
@@ -9902,13 +9905,13 @@
       <w:pPr>
         <w:pStyle w:val="Heading3"/>
       </w:pPr>
-      <w:bookmarkStart w:id="40" w:name="_Ref312421367"/>
-      <w:bookmarkStart w:id="41" w:name="_Toc83389381"/>
+      <w:bookmarkStart w:id="41" w:name="_Ref312421367"/>
+      <w:bookmarkStart w:id="42" w:name="_Toc83389381"/>
       <w:r>
         <w:t>Setting up</w:t>
       </w:r>
-      <w:bookmarkEnd w:id="40"/>
       <w:bookmarkEnd w:id="41"/>
+      <w:bookmarkEnd w:id="42"/>
     </w:p>
     <w:p>
       <w:r>
@@ -9998,11 +10001,11 @@
       <w:pPr>
         <w:pStyle w:val="Heading3"/>
       </w:pPr>
-      <w:bookmarkStart w:id="42" w:name="_Toc83389382"/>
+      <w:bookmarkStart w:id="43" w:name="_Toc83389382"/>
       <w:r>
         <w:t>Key elements in the control file</w:t>
       </w:r>
-      <w:bookmarkEnd w:id="42"/>
+      <w:bookmarkEnd w:id="43"/>
     </w:p>
     <w:p>
       <w:r>
@@ -10662,11 +10665,11 @@
       <w:pPr>
         <w:pStyle w:val="Heading3"/>
       </w:pPr>
-      <w:bookmarkStart w:id="43" w:name="_Toc83389383"/>
+      <w:bookmarkStart w:id="44" w:name="_Toc83389383"/>
       <w:r>
         <w:t>Workflow</w:t>
       </w:r>
-      <w:bookmarkEnd w:id="43"/>
+      <w:bookmarkEnd w:id="44"/>
     </w:p>
     <w:p>
       <w:r>
@@ -10761,11 +10764,11 @@
       <w:pPr>
         <w:pStyle w:val="Heading2"/>
       </w:pPr>
-      <w:bookmarkStart w:id="44" w:name="_Toc83389384"/>
+      <w:bookmarkStart w:id="45" w:name="_Toc83389384"/>
       <w:r>
         <w:t>Downloading to a PC and then synchronising to a device – alternative strategy</w:t>
       </w:r>
-      <w:bookmarkEnd w:id="44"/>
+      <w:bookmarkEnd w:id="45"/>
     </w:p>
     <w:p>
       <w:r>
@@ -10794,11 +10797,11 @@
       <w:pPr>
         <w:pStyle w:val="Heading3"/>
       </w:pPr>
-      <w:bookmarkStart w:id="45" w:name="_Toc83389385"/>
+      <w:bookmarkStart w:id="46" w:name="_Toc83389385"/>
       <w:r>
         <w:t>Setting up</w:t>
       </w:r>
-      <w:bookmarkEnd w:id="45"/>
+      <w:bookmarkEnd w:id="46"/>
     </w:p>
     <w:p>
       <w:r>
@@ -10827,11 +10830,11 @@
       <w:pPr>
         <w:pStyle w:val="Heading3"/>
       </w:pPr>
-      <w:bookmarkStart w:id="46" w:name="_Toc83389386"/>
+      <w:bookmarkStart w:id="47" w:name="_Toc83389386"/>
       <w:r>
         <w:t>Key elements in the control file</w:t>
       </w:r>
-      <w:bookmarkEnd w:id="46"/>
+      <w:bookmarkEnd w:id="47"/>
     </w:p>
     <w:p>
       <w:r>
@@ -11172,11 +11175,11 @@
       <w:pPr>
         <w:pStyle w:val="Heading3"/>
       </w:pPr>
-      <w:bookmarkStart w:id="47" w:name="_Toc83389387"/>
+      <w:bookmarkStart w:id="48" w:name="_Toc83389387"/>
       <w:r>
         <w:t>Workflow</w:t>
       </w:r>
-      <w:bookmarkEnd w:id="47"/>
+      <w:bookmarkEnd w:id="48"/>
     </w:p>
     <w:p>
       <w:r>
@@ -11239,14 +11242,14 @@
       <w:pPr>
         <w:pStyle w:val="Heading2"/>
       </w:pPr>
-      <w:bookmarkStart w:id="48" w:name="_Toc83389388"/>
+      <w:bookmarkStart w:id="49" w:name="_Toc83389388"/>
       <w:r>
         <w:t xml:space="preserve">Download directly to a flash drive or </w:t>
       </w:r>
       <w:r>
         <w:t>media player</w:t>
       </w:r>
-      <w:bookmarkEnd w:id="48"/>
+      <w:bookmarkEnd w:id="49"/>
     </w:p>
     <w:p>
       <w:r>
@@ -11257,11 +11260,11 @@
       <w:pPr>
         <w:pStyle w:val="Heading3"/>
       </w:pPr>
-      <w:bookmarkStart w:id="49" w:name="_Toc83389389"/>
+      <w:bookmarkStart w:id="50" w:name="_Toc83389389"/>
       <w:r>
         <w:t>Setting up</w:t>
       </w:r>
-      <w:bookmarkEnd w:id="49"/>
+      <w:bookmarkEnd w:id="50"/>
     </w:p>
     <w:p>
       <w:r>
@@ -11291,11 +11294,11 @@
       <w:pPr>
         <w:pStyle w:val="Heading3"/>
       </w:pPr>
-      <w:bookmarkStart w:id="50" w:name="_Toc83389390"/>
+      <w:bookmarkStart w:id="51" w:name="_Toc83389390"/>
       <w:r>
         <w:t>Key elements in the control file</w:t>
       </w:r>
-      <w:bookmarkEnd w:id="50"/>
+      <w:bookmarkEnd w:id="51"/>
     </w:p>
     <w:p>
       <w:r>
@@ -11697,11 +11700,11 @@
       <w:pPr>
         <w:pStyle w:val="Heading3"/>
       </w:pPr>
-      <w:bookmarkStart w:id="51" w:name="_Toc83389391"/>
+      <w:bookmarkStart w:id="52" w:name="_Toc83389391"/>
       <w:r>
         <w:t>Workflow</w:t>
       </w:r>
-      <w:bookmarkEnd w:id="51"/>
+      <w:bookmarkEnd w:id="52"/>
     </w:p>
     <w:p>
       <w:r>
@@ -11764,11 +11767,11 @@
       <w:pPr>
         <w:pStyle w:val="Heading1"/>
       </w:pPr>
-      <w:bookmarkStart w:id="52" w:name="_Toc83389392"/>
+      <w:bookmarkStart w:id="53" w:name="_Toc83389392"/>
       <w:r>
         <w:t>Control File Format</w:t>
       </w:r>
-      <w:bookmarkEnd w:id="52"/>
+      <w:bookmarkEnd w:id="53"/>
     </w:p>
     <w:p>
       <w:r>
@@ -11787,11 +11790,11 @@
       <w:pPr>
         <w:pStyle w:val="Heading2"/>
       </w:pPr>
-      <w:bookmarkStart w:id="53" w:name="_Toc83389393"/>
+      <w:bookmarkStart w:id="54" w:name="_Toc83389393"/>
       <w:r>
         <w:t>Example Control File</w:t>
       </w:r>
-      <w:bookmarkEnd w:id="53"/>
+      <w:bookmarkEnd w:id="54"/>
     </w:p>
     <w:p>
       <w:r>
@@ -12031,8 +12034,6 @@
       <w:r>
         <w:t xml:space="preserve">        &lt;maximumNumberOfDownloadedItems&gt;5&lt;/maximumNumberOfDownloadedItems&gt;</w:t>
       </w:r>
-      <w:bookmarkStart w:id="54" w:name="_GoBack"/>
-      <w:bookmarkEnd w:id="54"/>
     </w:p>
     <w:p>
       <w:pPr>
@@ -14159,22 +14160,7 @@
     </w:p>
     <w:p>
       <w:r>
-        <w:t xml:space="preserve">This element can be used to throttle the number of </w:t>
-      </w:r>
-      <w:r>
-        <w:t>items that are synced</w:t>
-      </w:r>
-      <w:r>
-        <w:t xml:space="preserve">, to throttle the number of items </w:t>
-      </w:r>
-      <w:r>
-        <w:t xml:space="preserve">downloaded </w:t>
-      </w:r>
-      <w:r>
-        <w:t xml:space="preserve">use </w:t>
-      </w:r>
-      <w:r>
-        <w:t>feed/</w:t>
+        <w:t>This element can be used to throttle the number of items that are synced, to throttle the number of items downloaded use feed/</w:t>
       </w:r>
       <w:proofErr w:type="spellStart"/>
       <w:r>
@@ -14185,13 +14171,7 @@
         <w:t xml:space="preserve"> </w:t>
       </w:r>
       <w:r>
-        <w:t xml:space="preserve">(see </w:t>
-      </w:r>
-      <w:r>
-        <w:t>above</w:t>
-      </w:r>
-      <w:r>
-        <w:t>)</w:t>
+        <w:t>(see above)</w:t>
       </w:r>
     </w:p>
     <w:p>
@@ -14527,6 +14507,7 @@
         <w:docPartUnique/>
       </w:docPartObj>
     </w:sdtPr>
+    <w:sdtEndPr/>
     <w:sdtContent>
       <w:sdt>
         <w:sdtPr>
@@ -14536,6 +14517,7 @@
             <w:docPartUnique/>
           </w:docPartObj>
         </w:sdtPr>
+        <w:sdtEndPr/>
         <w:sdtContent>
           <w:p>
             <w:pPr>
@@ -14572,7 +14554,7 @@
                 <w:b/>
                 <w:noProof/>
               </w:rPr>
-              <w:t>2</w:t>
+              <w:t>24</w:t>
             </w:r>
             <w:r>
               <w:rPr>
@@ -17643,7 +17625,7 @@
 </file>
 
 <file path=customXml/itemProps2.xml><?xml version="1.0" encoding="utf-8"?>
-<ds:datastoreItem xmlns:ds="http://schemas.openxmlformats.org/officeDocument/2006/customXml" ds:itemID="{9F2B4C07-487F-4C5C-930A-B9BB40C80099}">
+<ds:datastoreItem xmlns:ds="http://schemas.openxmlformats.org/officeDocument/2006/customXml" ds:itemID="{8B739442-44D4-40C4-A4DD-A48A4BF9E7DF}">
   <ds:schemaRefs>
     <ds:schemaRef ds:uri="http://schemas.openxmlformats.org/officeDocument/2006/bibliography"/>
   </ds:schemaRefs>

</xml_diff>